<commit_message>
Buenas tardes, envio la tarea02, excelente fin de semana.
</commit_message>
<xml_diff>
--- a/Tarea_02.docx
+++ b/Tarea_02.docx
@@ -1,6 +1,6 @@
 
 <file path=word/document.xml><?xml version="1.0" encoding="utf-8"?>
-<w:document xmlns:wpc="http://schemas.microsoft.com/office/word/2010/wordprocessingCanvas" xmlns:mo="http://schemas.microsoft.com/office/mac/office/2008/main" xmlns:mc="http://schemas.openxmlformats.org/markup-compatibility/2006" xmlns:mv="urn:schemas-microsoft-com:mac:vml" xmlns:o="urn:schemas-microsoft-com:office:office" xmlns:r="http://schemas.openxmlformats.org/officeDocument/2006/relationships" xmlns:m="http://schemas.openxmlformats.org/officeDocument/2006/math" xmlns:v="urn:schemas-microsoft-com:vml" xmlns:wp14="http://schemas.microsoft.com/office/word/2010/wordprocessingDrawing" xmlns:wp="http://schemas.openxmlformats.org/drawingml/2006/wordprocessingDrawing" xmlns:w10="urn:schemas-microsoft-com:office:word" xmlns:w="http://schemas.openxmlformats.org/wordprocessingml/2006/main" xmlns:w14="http://schemas.microsoft.com/office/word/2010/wordml" xmlns:w15="http://schemas.microsoft.com/office/word/2012/wordml" xmlns:wpg="http://schemas.microsoft.com/office/word/2010/wordprocessingGroup" xmlns:wpi="http://schemas.microsoft.com/office/word/2010/wordprocessingInk" xmlns:wne="http://schemas.microsoft.com/office/word/2006/wordml" xmlns:wps="http://schemas.microsoft.com/office/word/2010/wordprocessingShape" mc:Ignorable="w14 w15 wp14">
+<w:document xmlns:wpc="http://schemas.microsoft.com/office/word/2010/wordprocessingCanvas" xmlns:cx="http://schemas.microsoft.com/office/drawing/2014/chartex" xmlns:cx1="http://schemas.microsoft.com/office/drawing/2015/9/8/chartex" xmlns:cx2="http://schemas.microsoft.com/office/drawing/2015/10/21/chartex" xmlns:cx3="http://schemas.microsoft.com/office/drawing/2016/5/9/chartex" xmlns:cx4="http://schemas.microsoft.com/office/drawing/2016/5/10/chartex" xmlns:cx5="http://schemas.microsoft.com/office/drawing/2016/5/11/chartex" xmlns:cx6="http://schemas.microsoft.com/office/drawing/2016/5/12/chartex" xmlns:cx7="http://schemas.microsoft.com/office/drawing/2016/5/13/chartex" xmlns:cx8="http://schemas.microsoft.com/office/drawing/2016/5/14/chartex" xmlns:mc="http://schemas.openxmlformats.org/markup-compatibility/2006" xmlns:aink="http://schemas.microsoft.com/office/drawing/2016/ink" xmlns:am3d="http://schemas.microsoft.com/office/drawing/2017/model3d" xmlns:o="urn:schemas-microsoft-com:office:office" xmlns:r="http://schemas.openxmlformats.org/officeDocument/2006/relationships" xmlns:m="http://schemas.openxmlformats.org/officeDocument/2006/math" xmlns:v="urn:schemas-microsoft-com:vml" xmlns:wp14="http://schemas.microsoft.com/office/word/2010/wordprocessingDrawing" xmlns:wp="http://schemas.openxmlformats.org/drawingml/2006/wordprocessingDrawing" xmlns:w10="urn:schemas-microsoft-com:office:word" xmlns:w="http://schemas.openxmlformats.org/wordprocessingml/2006/main" xmlns:w14="http://schemas.microsoft.com/office/word/2010/wordml" xmlns:w15="http://schemas.microsoft.com/office/word/2012/wordml" xmlns:w16cid="http://schemas.microsoft.com/office/word/2016/wordml/cid" xmlns:w16se="http://schemas.microsoft.com/office/word/2015/wordml/symex" xmlns:wpg="http://schemas.microsoft.com/office/word/2010/wordprocessingGroup" xmlns:wpi="http://schemas.microsoft.com/office/word/2010/wordprocessingInk" xmlns:wne="http://schemas.microsoft.com/office/word/2006/wordml" xmlns:wps="http://schemas.microsoft.com/office/word/2010/wordprocessingShape" mc:Ignorable="w14 w15 w16se w16cid wp14">
   <w:body>
     <w:p>
       <w:pPr>
@@ -99,7 +99,7 @@
           <w:szCs w:val="22"/>
         </w:rPr>
       </w:pPr>
-      <w:hyperlink r:id="rId5" w:history="1">
+      <w:hyperlink r:id="rId7" w:history="1">
         <w:r>
           <w:rPr>
             <w:rStyle w:val="Hipervnculo"/>
@@ -592,6 +592,8 @@
                 <w:lang w:val="es-MX"/>
               </w:rPr>
             </w:pPr>
+            <w:proofErr w:type="spellStart"/>
+            <w:proofErr w:type="gramStart"/>
             <w:r>
               <w:rPr>
                 <w:rFonts w:ascii="Avenir Book" w:eastAsia="Arial Unicode MS" w:hAnsi="Avenir Book" w:cs="Arial Unicode MS"/>
@@ -602,6 +604,28 @@
               </w:rPr>
               <w:t>Salidas:</w:t>
             </w:r>
+            <w:r>
+              <w:rPr>
+                <w:rFonts w:ascii="Avenir Book" w:eastAsia="Arial Unicode MS" w:hAnsi="Avenir Book" w:cs="Arial Unicode MS"/>
+                <w:bCs/>
+                <w:sz w:val="20"/>
+                <w:szCs w:val="22"/>
+                <w:lang w:val="es-MX"/>
+              </w:rPr>
+              <w:t>nombre</w:t>
+            </w:r>
+            <w:proofErr w:type="spellEnd"/>
+            <w:proofErr w:type="gramEnd"/>
+            <w:r>
+              <w:rPr>
+                <w:rFonts w:ascii="Avenir Book" w:eastAsia="Arial Unicode MS" w:hAnsi="Avenir Book" w:cs="Arial Unicode MS"/>
+                <w:bCs/>
+                <w:sz w:val="20"/>
+                <w:szCs w:val="22"/>
+                <w:lang w:val="es-MX"/>
+              </w:rPr>
+              <w:t xml:space="preserve"> completo, matricula, carrera, escuela anterior, descripción.</w:t>
+            </w:r>
           </w:p>
           <w:p>
             <w:pPr>
@@ -713,14 +737,144 @@
           <w:p>
             <w:pPr>
               <w:pStyle w:val="Sinespaciado"/>
-              <w:rPr>
-                <w:rFonts w:ascii="Avenir Book" w:eastAsia="Arial Unicode MS" w:hAnsi="Avenir Book" w:cs="Arial Unicode MS"/>
-                <w:bCs/>
-                <w:sz w:val="20"/>
-                <w:szCs w:val="22"/>
-                <w:lang w:val="es-MX"/>
-              </w:rPr>
-            </w:pPr>
+              <w:numPr>
+                <w:ilvl w:val="0"/>
+                <w:numId w:val="7"/>
+              </w:numPr>
+              <w:rPr>
+                <w:rFonts w:ascii="Avenir Book" w:eastAsia="Arial Unicode MS" w:hAnsi="Avenir Book" w:cs="Arial Unicode MS"/>
+                <w:bCs/>
+                <w:sz w:val="20"/>
+                <w:szCs w:val="22"/>
+                <w:lang w:val="es-MX"/>
+              </w:rPr>
+            </w:pPr>
+            <w:r>
+              <w:rPr>
+                <w:rFonts w:ascii="Avenir Book" w:eastAsia="Arial Unicode MS" w:hAnsi="Avenir Book" w:cs="Arial Unicode MS"/>
+                <w:bCs/>
+                <w:sz w:val="20"/>
+                <w:szCs w:val="22"/>
+                <w:lang w:val="es-MX"/>
+              </w:rPr>
+              <w:t>Imprimir mi nombre completo</w:t>
+            </w:r>
+          </w:p>
+          <w:p>
+            <w:pPr>
+              <w:pStyle w:val="Sinespaciado"/>
+              <w:numPr>
+                <w:ilvl w:val="0"/>
+                <w:numId w:val="7"/>
+              </w:numPr>
+              <w:rPr>
+                <w:rFonts w:ascii="Avenir Book" w:eastAsia="Arial Unicode MS" w:hAnsi="Avenir Book" w:cs="Arial Unicode MS"/>
+                <w:bCs/>
+                <w:sz w:val="20"/>
+                <w:szCs w:val="22"/>
+                <w:lang w:val="es-MX"/>
+              </w:rPr>
+            </w:pPr>
+            <w:proofErr w:type="spellStart"/>
+            <w:r>
+              <w:rPr>
+                <w:rFonts w:ascii="Avenir Book" w:eastAsia="Arial Unicode MS" w:hAnsi="Avenir Book" w:cs="Arial Unicode MS"/>
+                <w:bCs/>
+                <w:sz w:val="20"/>
+                <w:szCs w:val="22"/>
+                <w:lang w:val="es-MX"/>
+              </w:rPr>
+              <w:t>Imprmir</w:t>
+            </w:r>
+            <w:proofErr w:type="spellEnd"/>
+            <w:r>
+              <w:rPr>
+                <w:rFonts w:ascii="Avenir Book" w:eastAsia="Arial Unicode MS" w:hAnsi="Avenir Book" w:cs="Arial Unicode MS"/>
+                <w:bCs/>
+                <w:sz w:val="20"/>
+                <w:szCs w:val="22"/>
+                <w:lang w:val="es-MX"/>
+              </w:rPr>
+              <w:t xml:space="preserve"> mi matricula</w:t>
+            </w:r>
+          </w:p>
+          <w:p>
+            <w:pPr>
+              <w:pStyle w:val="Sinespaciado"/>
+              <w:numPr>
+                <w:ilvl w:val="0"/>
+                <w:numId w:val="7"/>
+              </w:numPr>
+              <w:rPr>
+                <w:rFonts w:ascii="Avenir Book" w:eastAsia="Arial Unicode MS" w:hAnsi="Avenir Book" w:cs="Arial Unicode MS"/>
+                <w:bCs/>
+                <w:sz w:val="20"/>
+                <w:szCs w:val="22"/>
+                <w:lang w:val="es-MX"/>
+              </w:rPr>
+            </w:pPr>
+            <w:r>
+              <w:rPr>
+                <w:rFonts w:ascii="Avenir Book" w:eastAsia="Arial Unicode MS" w:hAnsi="Avenir Book" w:cs="Arial Unicode MS"/>
+                <w:bCs/>
+                <w:sz w:val="20"/>
+                <w:szCs w:val="22"/>
+                <w:lang w:val="es-MX"/>
+              </w:rPr>
+              <w:t>Imprimir mi carrera</w:t>
+            </w:r>
+          </w:p>
+          <w:p>
+            <w:pPr>
+              <w:pStyle w:val="Sinespaciado"/>
+              <w:numPr>
+                <w:ilvl w:val="0"/>
+                <w:numId w:val="7"/>
+              </w:numPr>
+              <w:rPr>
+                <w:rFonts w:ascii="Avenir Book" w:eastAsia="Arial Unicode MS" w:hAnsi="Avenir Book" w:cs="Arial Unicode MS"/>
+                <w:bCs/>
+                <w:sz w:val="20"/>
+                <w:szCs w:val="22"/>
+                <w:lang w:val="es-MX"/>
+              </w:rPr>
+            </w:pPr>
+            <w:r>
+              <w:rPr>
+                <w:rFonts w:ascii="Avenir Book" w:eastAsia="Arial Unicode MS" w:hAnsi="Avenir Book" w:cs="Arial Unicode MS"/>
+                <w:bCs/>
+                <w:sz w:val="20"/>
+                <w:szCs w:val="22"/>
+                <w:lang w:val="es-MX"/>
+              </w:rPr>
+              <w:t>Imprimir escuela anterior</w:t>
+            </w:r>
+          </w:p>
+          <w:p>
+            <w:pPr>
+              <w:pStyle w:val="Sinespaciado"/>
+              <w:numPr>
+                <w:ilvl w:val="0"/>
+                <w:numId w:val="7"/>
+              </w:numPr>
+              <w:rPr>
+                <w:rFonts w:ascii="Avenir Book" w:eastAsia="Arial Unicode MS" w:hAnsi="Avenir Book" w:cs="Arial Unicode MS"/>
+                <w:bCs/>
+                <w:sz w:val="20"/>
+                <w:szCs w:val="22"/>
+                <w:lang w:val="es-MX"/>
+              </w:rPr>
+            </w:pPr>
+            <w:r>
+              <w:rPr>
+                <w:rFonts w:ascii="Avenir Book" w:eastAsia="Arial Unicode MS" w:hAnsi="Avenir Book" w:cs="Arial Unicode MS"/>
+                <w:bCs/>
+                <w:sz w:val="20"/>
+                <w:szCs w:val="22"/>
+                <w:lang w:val="es-MX"/>
+              </w:rPr>
+              <w:t>Imprimir descripción breve</w:t>
+            </w:r>
           </w:p>
           <w:p>
             <w:pPr>
@@ -1526,18 +1680,30 @@
               </w:rPr>
               <w:t>Entradas:</w:t>
             </w:r>
-          </w:p>
-          <w:p>
-            <w:pPr>
-              <w:pStyle w:val="Sinespaciado"/>
-              <w:rPr>
-                <w:rFonts w:ascii="Avenir Book" w:eastAsia="Arial Unicode MS" w:hAnsi="Avenir Book" w:cs="Arial Unicode MS"/>
-                <w:bCs/>
-                <w:sz w:val="20"/>
-                <w:szCs w:val="22"/>
-                <w:lang w:val="es-MX"/>
-              </w:rPr>
-            </w:pPr>
+            <w:r>
+              <w:rPr>
+                <w:rFonts w:ascii="Avenir Book" w:eastAsia="Arial Unicode MS" w:hAnsi="Avenir Book" w:cs="Arial Unicode MS"/>
+                <w:bCs/>
+                <w:sz w:val="20"/>
+                <w:szCs w:val="22"/>
+                <w:lang w:val="es-MX"/>
+              </w:rPr>
+              <w:t xml:space="preserve"> velocidad a la que viaja el auto</w:t>
+            </w:r>
+          </w:p>
+          <w:p>
+            <w:pPr>
+              <w:pStyle w:val="Sinespaciado"/>
+              <w:rPr>
+                <w:rFonts w:ascii="Avenir Book" w:eastAsia="Arial Unicode MS" w:hAnsi="Avenir Book" w:cs="Arial Unicode MS"/>
+                <w:bCs/>
+                <w:sz w:val="20"/>
+                <w:szCs w:val="22"/>
+                <w:lang w:val="es-MX"/>
+              </w:rPr>
+            </w:pPr>
+            <w:proofErr w:type="spellStart"/>
+            <w:proofErr w:type="gramStart"/>
             <w:r>
               <w:rPr>
                 <w:rFonts w:ascii="Avenir Book" w:eastAsia="Arial Unicode MS" w:hAnsi="Avenir Book" w:cs="Arial Unicode MS"/>
@@ -1548,6 +1714,72 @@
               </w:rPr>
               <w:t>Salidas:</w:t>
             </w:r>
+            <w:r>
+              <w:rPr>
+                <w:rFonts w:ascii="Avenir Book" w:eastAsia="Arial Unicode MS" w:hAnsi="Avenir Book" w:cs="Arial Unicode MS"/>
+                <w:bCs/>
+                <w:sz w:val="20"/>
+                <w:szCs w:val="22"/>
+                <w:lang w:val="es-MX"/>
+              </w:rPr>
+              <w:t>distancia</w:t>
+            </w:r>
+            <w:proofErr w:type="spellEnd"/>
+            <w:proofErr w:type="gramEnd"/>
+            <w:r>
+              <w:rPr>
+                <w:rFonts w:ascii="Avenir Book" w:eastAsia="Arial Unicode MS" w:hAnsi="Avenir Book" w:cs="Arial Unicode MS"/>
+                <w:bCs/>
+                <w:sz w:val="20"/>
+                <w:szCs w:val="22"/>
+                <w:lang w:val="es-MX"/>
+              </w:rPr>
+              <w:t xml:space="preserve"> recorrida en 6 </w:t>
+            </w:r>
+            <w:proofErr w:type="spellStart"/>
+            <w:r>
+              <w:rPr>
+                <w:rFonts w:ascii="Avenir Book" w:eastAsia="Arial Unicode MS" w:hAnsi="Avenir Book" w:cs="Arial Unicode MS"/>
+                <w:bCs/>
+                <w:sz w:val="20"/>
+                <w:szCs w:val="22"/>
+                <w:lang w:val="es-MX"/>
+              </w:rPr>
+              <w:t>hrs</w:t>
+            </w:r>
+            <w:proofErr w:type="spellEnd"/>
+            <w:r>
+              <w:rPr>
+                <w:rFonts w:ascii="Avenir Book" w:eastAsia="Arial Unicode MS" w:hAnsi="Avenir Book" w:cs="Arial Unicode MS"/>
+                <w:bCs/>
+                <w:sz w:val="20"/>
+                <w:szCs w:val="22"/>
+                <w:lang w:val="es-MX"/>
+              </w:rPr>
+              <w:t xml:space="preserve">, distancia recorrida en 10 </w:t>
+            </w:r>
+            <w:proofErr w:type="spellStart"/>
+            <w:r>
+              <w:rPr>
+                <w:rFonts w:ascii="Avenir Book" w:eastAsia="Arial Unicode MS" w:hAnsi="Avenir Book" w:cs="Arial Unicode MS"/>
+                <w:bCs/>
+                <w:sz w:val="20"/>
+                <w:szCs w:val="22"/>
+                <w:lang w:val="es-MX"/>
+              </w:rPr>
+              <w:t>hrs</w:t>
+            </w:r>
+            <w:proofErr w:type="spellEnd"/>
+            <w:r>
+              <w:rPr>
+                <w:rFonts w:ascii="Avenir Book" w:eastAsia="Arial Unicode MS" w:hAnsi="Avenir Book" w:cs="Arial Unicode MS"/>
+                <w:bCs/>
+                <w:sz w:val="20"/>
+                <w:szCs w:val="22"/>
+                <w:lang w:val="es-MX"/>
+              </w:rPr>
+              <w:t>, tiempo en horas para recorrer 500 km</w:t>
+            </w:r>
           </w:p>
           <w:p>
             <w:pPr>
@@ -1570,6 +1802,36 @@
               </w:rPr>
               <w:t>Relación E/S:</w:t>
             </w:r>
+            <w:r>
+              <w:rPr>
+                <w:rFonts w:ascii="Avenir Book" w:eastAsia="Arial Unicode MS" w:hAnsi="Avenir Book" w:cs="Arial Unicode MS"/>
+                <w:bCs/>
+                <w:sz w:val="20"/>
+                <w:szCs w:val="22"/>
+                <w:lang w:val="es-MX"/>
+              </w:rPr>
+              <w:t xml:space="preserve"> v=d/t, d= tv, t=d/v</w:t>
+            </w:r>
+            <w:r>
+              <w:rPr>
+                <w:rFonts w:ascii="Avenir Book" w:eastAsia="Arial Unicode MS" w:hAnsi="Avenir Book" w:cs="Arial Unicode MS"/>
+                <w:bCs/>
+                <w:sz w:val="20"/>
+                <w:szCs w:val="22"/>
+                <w:lang w:val="es-MX"/>
+              </w:rPr>
+              <w:t>, dist_6hrs= 6*v, dist_10hrs= 10*</w:t>
+            </w:r>
+            <w:r>
+              <w:rPr>
+                <w:rFonts w:ascii="Avenir Book" w:eastAsia="Arial Unicode MS" w:hAnsi="Avenir Book" w:cs="Arial Unicode MS"/>
+                <w:bCs/>
+                <w:sz w:val="20"/>
+                <w:szCs w:val="22"/>
+                <w:lang w:val="es-MX"/>
+              </w:rPr>
+              <w:t>v, t_500k= 500/v</w:t>
+            </w:r>
           </w:p>
           <w:p>
             <w:pPr>
@@ -1649,14 +1911,132 @@
           <w:p>
             <w:pPr>
               <w:pStyle w:val="Sinespaciado"/>
-              <w:rPr>
-                <w:rFonts w:ascii="Avenir Book" w:eastAsia="Arial Unicode MS" w:hAnsi="Avenir Book" w:cs="Arial Unicode MS"/>
-                <w:bCs/>
-                <w:sz w:val="20"/>
-                <w:szCs w:val="22"/>
-                <w:lang w:val="es-MX"/>
-              </w:rPr>
-            </w:pPr>
+              <w:numPr>
+                <w:ilvl w:val="0"/>
+                <w:numId w:val="8"/>
+              </w:numPr>
+              <w:rPr>
+                <w:rFonts w:ascii="Avenir Book" w:eastAsia="Arial Unicode MS" w:hAnsi="Avenir Book" w:cs="Arial Unicode MS"/>
+                <w:bCs/>
+                <w:sz w:val="20"/>
+                <w:szCs w:val="22"/>
+                <w:lang w:val="es-MX"/>
+              </w:rPr>
+            </w:pPr>
+            <w:r>
+              <w:rPr>
+                <w:rFonts w:ascii="Avenir Book" w:eastAsia="Arial Unicode MS" w:hAnsi="Avenir Book" w:cs="Arial Unicode MS"/>
+                <w:bCs/>
+                <w:sz w:val="20"/>
+                <w:szCs w:val="22"/>
+                <w:lang w:val="es-MX"/>
+              </w:rPr>
+              <w:t>Ingresar velocidad a la que viaja el auto.</w:t>
+            </w:r>
+          </w:p>
+          <w:p>
+            <w:pPr>
+              <w:pStyle w:val="Sinespaciado"/>
+              <w:numPr>
+                <w:ilvl w:val="0"/>
+                <w:numId w:val="8"/>
+              </w:numPr>
+              <w:rPr>
+                <w:rFonts w:ascii="Avenir Book" w:eastAsia="Arial Unicode MS" w:hAnsi="Avenir Book" w:cs="Arial Unicode MS"/>
+                <w:bCs/>
+                <w:sz w:val="20"/>
+                <w:szCs w:val="22"/>
+                <w:lang w:val="es-MX"/>
+              </w:rPr>
+            </w:pPr>
+            <w:r>
+              <w:rPr>
+                <w:rFonts w:ascii="Avenir Book" w:eastAsia="Arial Unicode MS" w:hAnsi="Avenir Book" w:cs="Arial Unicode MS"/>
+                <w:bCs/>
+                <w:sz w:val="20"/>
+                <w:szCs w:val="22"/>
+                <w:lang w:val="es-MX"/>
+              </w:rPr>
+              <w:t>dist_6horas= 6/v, dist_10horas= 10/v, tiempo_500km= 500/v</w:t>
+            </w:r>
+          </w:p>
+          <w:p>
+            <w:pPr>
+              <w:pStyle w:val="Sinespaciado"/>
+              <w:numPr>
+                <w:ilvl w:val="0"/>
+                <w:numId w:val="8"/>
+              </w:numPr>
+              <w:rPr>
+                <w:rFonts w:ascii="Avenir Book" w:eastAsia="Arial Unicode MS" w:hAnsi="Avenir Book" w:cs="Arial Unicode MS"/>
+                <w:bCs/>
+                <w:sz w:val="20"/>
+                <w:szCs w:val="22"/>
+                <w:lang w:val="es-MX"/>
+              </w:rPr>
+            </w:pPr>
+            <w:r>
+              <w:rPr>
+                <w:rFonts w:ascii="Avenir Book" w:eastAsia="Arial Unicode MS" w:hAnsi="Avenir Book" w:cs="Arial Unicode MS"/>
+                <w:bCs/>
+                <w:sz w:val="20"/>
+                <w:szCs w:val="22"/>
+                <w:lang w:val="es-MX"/>
+              </w:rPr>
+              <w:t>Imprimir distancia recorrida en 6hrs (dist_6hrs)</w:t>
+            </w:r>
+          </w:p>
+          <w:p>
+            <w:pPr>
+              <w:pStyle w:val="Sinespaciado"/>
+              <w:numPr>
+                <w:ilvl w:val="0"/>
+                <w:numId w:val="8"/>
+              </w:numPr>
+              <w:rPr>
+                <w:rFonts w:ascii="Avenir Book" w:eastAsia="Arial Unicode MS" w:hAnsi="Avenir Book" w:cs="Arial Unicode MS"/>
+                <w:bCs/>
+                <w:sz w:val="20"/>
+                <w:szCs w:val="22"/>
+                <w:lang w:val="es-MX"/>
+              </w:rPr>
+            </w:pPr>
+            <w:r>
+              <w:rPr>
+                <w:rFonts w:ascii="Avenir Book" w:eastAsia="Arial Unicode MS" w:hAnsi="Avenir Book" w:cs="Arial Unicode MS"/>
+                <w:bCs/>
+                <w:sz w:val="20"/>
+                <w:szCs w:val="22"/>
+                <w:lang w:val="es-MX"/>
+              </w:rPr>
+              <w:t>Imprimir distancia recorrida en 10hrs (dist_10hrs)</w:t>
+            </w:r>
+          </w:p>
+          <w:p>
+            <w:pPr>
+              <w:pStyle w:val="Sinespaciado"/>
+              <w:numPr>
+                <w:ilvl w:val="0"/>
+                <w:numId w:val="8"/>
+              </w:numPr>
+              <w:rPr>
+                <w:rFonts w:ascii="Avenir Book" w:eastAsia="Arial Unicode MS" w:hAnsi="Avenir Book" w:cs="Arial Unicode MS"/>
+                <w:bCs/>
+                <w:sz w:val="20"/>
+                <w:szCs w:val="22"/>
+                <w:lang w:val="es-MX"/>
+              </w:rPr>
+            </w:pPr>
+            <w:r>
+              <w:rPr>
+                <w:rFonts w:ascii="Avenir Book" w:eastAsia="Arial Unicode MS" w:hAnsi="Avenir Book" w:cs="Arial Unicode MS"/>
+                <w:bCs/>
+                <w:sz w:val="20"/>
+                <w:szCs w:val="22"/>
+                <w:lang w:val="es-MX"/>
+              </w:rPr>
+              <w:t>Imprimir tiempo para recorrer 500 km (t_500k)</w:t>
+            </w:r>
           </w:p>
           <w:p>
             <w:pPr>
@@ -2336,6 +2716,16 @@
               </w:rPr>
               <w:t>Entradas:</w:t>
             </w:r>
+            <w:r>
+              <w:rPr>
+                <w:rFonts w:ascii="Avenir Book" w:eastAsia="Arial Unicode MS" w:hAnsi="Avenir Book" w:cs="Arial Unicode MS"/>
+                <w:bCs/>
+                <w:sz w:val="20"/>
+                <w:szCs w:val="22"/>
+                <w:lang w:val="es-MX"/>
+              </w:rPr>
+              <w:t xml:space="preserve"> total de la comida</w:t>
+            </w:r>
           </w:p>
           <w:p>
             <w:pPr>
@@ -2358,6 +2748,38 @@
               </w:rPr>
               <w:t>Salidas:</w:t>
             </w:r>
+            <w:r>
+              <w:rPr>
+                <w:rFonts w:ascii="Avenir Book" w:eastAsia="Arial Unicode MS" w:hAnsi="Avenir Book" w:cs="Arial Unicode MS"/>
+                <w:bCs/>
+                <w:sz w:val="20"/>
+                <w:szCs w:val="22"/>
+                <w:lang w:val="es-MX"/>
+              </w:rPr>
+              <w:t xml:space="preserve"> subtotal, propina, </w:t>
+            </w:r>
+            <w:proofErr w:type="spellStart"/>
+            <w:r>
+              <w:rPr>
+                <w:rFonts w:ascii="Avenir Book" w:eastAsia="Arial Unicode MS" w:hAnsi="Avenir Book" w:cs="Arial Unicode MS"/>
+                <w:bCs/>
+                <w:sz w:val="20"/>
+                <w:szCs w:val="22"/>
+                <w:lang w:val="es-MX"/>
+              </w:rPr>
+              <w:t>iva</w:t>
+            </w:r>
+            <w:proofErr w:type="spellEnd"/>
+            <w:r>
+              <w:rPr>
+                <w:rFonts w:ascii="Avenir Book" w:eastAsia="Arial Unicode MS" w:hAnsi="Avenir Book" w:cs="Arial Unicode MS"/>
+                <w:bCs/>
+                <w:sz w:val="20"/>
+                <w:szCs w:val="22"/>
+                <w:lang w:val="es-MX"/>
+              </w:rPr>
+              <w:t>, total a pagar</w:t>
+            </w:r>
           </w:p>
           <w:p>
             <w:pPr>
@@ -2380,6 +2802,60 @@
               </w:rPr>
               <w:t>Relación E/S:</w:t>
             </w:r>
+            <w:r>
+              <w:rPr>
+                <w:rFonts w:ascii="Avenir Book" w:eastAsia="Arial Unicode MS" w:hAnsi="Avenir Book" w:cs="Arial Unicode MS"/>
+                <w:bCs/>
+                <w:sz w:val="20"/>
+                <w:szCs w:val="22"/>
+                <w:lang w:val="es-MX"/>
+              </w:rPr>
+              <w:t xml:space="preserve"> subtotal= total comida, propina= subtotal*.12, </w:t>
+            </w:r>
+            <w:proofErr w:type="spellStart"/>
+            <w:r>
+              <w:rPr>
+                <w:rFonts w:ascii="Avenir Book" w:eastAsia="Arial Unicode MS" w:hAnsi="Avenir Book" w:cs="Arial Unicode MS"/>
+                <w:bCs/>
+                <w:sz w:val="20"/>
+                <w:szCs w:val="22"/>
+                <w:lang w:val="es-MX"/>
+              </w:rPr>
+              <w:t>iva</w:t>
+            </w:r>
+            <w:proofErr w:type="spellEnd"/>
+            <w:r>
+              <w:rPr>
+                <w:rFonts w:ascii="Avenir Book" w:eastAsia="Arial Unicode MS" w:hAnsi="Avenir Book" w:cs="Arial Unicode MS"/>
+                <w:bCs/>
+                <w:sz w:val="20"/>
+                <w:szCs w:val="22"/>
+                <w:lang w:val="es-MX"/>
+              </w:rPr>
+              <w:t xml:space="preserve">=subtotal*.16, total a pagar= </w:t>
+            </w:r>
+            <w:proofErr w:type="spellStart"/>
+            <w:r>
+              <w:rPr>
+                <w:rFonts w:ascii="Avenir Book" w:eastAsia="Arial Unicode MS" w:hAnsi="Avenir Book" w:cs="Arial Unicode MS"/>
+                <w:bCs/>
+                <w:sz w:val="20"/>
+                <w:szCs w:val="22"/>
+                <w:lang w:val="es-MX"/>
+              </w:rPr>
+              <w:t>subtotal+propina+iva</w:t>
+            </w:r>
+            <w:proofErr w:type="spellEnd"/>
+            <w:r>
+              <w:rPr>
+                <w:rFonts w:ascii="Avenir Book" w:eastAsia="Arial Unicode MS" w:hAnsi="Avenir Book" w:cs="Arial Unicode MS"/>
+                <w:bCs/>
+                <w:sz w:val="20"/>
+                <w:szCs w:val="22"/>
+                <w:lang w:val="es-MX"/>
+              </w:rPr>
+              <w:t>.</w:t>
+            </w:r>
           </w:p>
           <w:p>
             <w:pPr>
@@ -2459,14 +2935,166 @@
           <w:p>
             <w:pPr>
               <w:pStyle w:val="Sinespaciado"/>
-              <w:rPr>
-                <w:rFonts w:ascii="Avenir Book" w:eastAsia="Arial Unicode MS" w:hAnsi="Avenir Book" w:cs="Arial Unicode MS"/>
-                <w:bCs/>
-                <w:sz w:val="20"/>
-                <w:szCs w:val="22"/>
-                <w:lang w:val="es-MX"/>
-              </w:rPr>
-            </w:pPr>
+              <w:numPr>
+                <w:ilvl w:val="0"/>
+                <w:numId w:val="9"/>
+              </w:numPr>
+              <w:rPr>
+                <w:rFonts w:ascii="Avenir Book" w:eastAsia="Arial Unicode MS" w:hAnsi="Avenir Book" w:cs="Arial Unicode MS"/>
+                <w:bCs/>
+                <w:sz w:val="20"/>
+                <w:szCs w:val="22"/>
+                <w:lang w:val="es-MX"/>
+              </w:rPr>
+            </w:pPr>
+            <w:r>
+              <w:rPr>
+                <w:rFonts w:ascii="Avenir Book" w:eastAsia="Arial Unicode MS" w:hAnsi="Avenir Book" w:cs="Arial Unicode MS"/>
+                <w:bCs/>
+                <w:sz w:val="20"/>
+                <w:szCs w:val="22"/>
+                <w:lang w:val="es-MX"/>
+              </w:rPr>
+              <w:t>Ingresar el total de la comida (subtotal)</w:t>
+            </w:r>
+          </w:p>
+          <w:p>
+            <w:pPr>
+              <w:pStyle w:val="Sinespaciado"/>
+              <w:numPr>
+                <w:ilvl w:val="0"/>
+                <w:numId w:val="9"/>
+              </w:numPr>
+              <w:rPr>
+                <w:rFonts w:ascii="Avenir Book" w:eastAsia="Arial Unicode MS" w:hAnsi="Avenir Book" w:cs="Arial Unicode MS"/>
+                <w:bCs/>
+                <w:sz w:val="20"/>
+                <w:szCs w:val="22"/>
+                <w:lang w:val="es-MX"/>
+              </w:rPr>
+            </w:pPr>
+            <w:r>
+              <w:rPr>
+                <w:rFonts w:ascii="Avenir Book" w:eastAsia="Arial Unicode MS" w:hAnsi="Avenir Book" w:cs="Arial Unicode MS"/>
+                <w:bCs/>
+                <w:sz w:val="20"/>
+                <w:szCs w:val="22"/>
+                <w:lang w:val="es-MX"/>
+              </w:rPr>
+              <w:t xml:space="preserve">Calcular propina, </w:t>
+            </w:r>
+            <w:proofErr w:type="spellStart"/>
+            <w:r>
+              <w:rPr>
+                <w:rFonts w:ascii="Avenir Book" w:eastAsia="Arial Unicode MS" w:hAnsi="Avenir Book" w:cs="Arial Unicode MS"/>
+                <w:bCs/>
+                <w:sz w:val="20"/>
+                <w:szCs w:val="22"/>
+                <w:lang w:val="es-MX"/>
+              </w:rPr>
+              <w:t>iva</w:t>
+            </w:r>
+            <w:proofErr w:type="spellEnd"/>
+          </w:p>
+          <w:p>
+            <w:pPr>
+              <w:pStyle w:val="Sinespaciado"/>
+              <w:numPr>
+                <w:ilvl w:val="0"/>
+                <w:numId w:val="9"/>
+              </w:numPr>
+              <w:rPr>
+                <w:rFonts w:ascii="Avenir Book" w:eastAsia="Arial Unicode MS" w:hAnsi="Avenir Book" w:cs="Arial Unicode MS"/>
+                <w:bCs/>
+                <w:sz w:val="20"/>
+                <w:szCs w:val="22"/>
+                <w:lang w:val="es-MX"/>
+              </w:rPr>
+            </w:pPr>
+            <w:r>
+              <w:rPr>
+                <w:rFonts w:ascii="Avenir Book" w:eastAsia="Arial Unicode MS" w:hAnsi="Avenir Book" w:cs="Arial Unicode MS"/>
+                <w:bCs/>
+                <w:sz w:val="20"/>
+                <w:szCs w:val="22"/>
+                <w:lang w:val="es-MX"/>
+              </w:rPr>
+              <w:t xml:space="preserve">Imprimir propina, </w:t>
+            </w:r>
+            <w:proofErr w:type="spellStart"/>
+            <w:r>
+              <w:rPr>
+                <w:rFonts w:ascii="Avenir Book" w:eastAsia="Arial Unicode MS" w:hAnsi="Avenir Book" w:cs="Arial Unicode MS"/>
+                <w:bCs/>
+                <w:sz w:val="20"/>
+                <w:szCs w:val="22"/>
+                <w:lang w:val="es-MX"/>
+              </w:rPr>
+              <w:t>iva</w:t>
+            </w:r>
+            <w:proofErr w:type="spellEnd"/>
+            <w:r>
+              <w:rPr>
+                <w:rFonts w:ascii="Avenir Book" w:eastAsia="Arial Unicode MS" w:hAnsi="Avenir Book" w:cs="Arial Unicode MS"/>
+                <w:bCs/>
+                <w:sz w:val="20"/>
+                <w:szCs w:val="22"/>
+                <w:lang w:val="es-MX"/>
+              </w:rPr>
+              <w:t xml:space="preserve"> y subtotal</w:t>
+            </w:r>
+          </w:p>
+          <w:p>
+            <w:pPr>
+              <w:pStyle w:val="Sinespaciado"/>
+              <w:numPr>
+                <w:ilvl w:val="0"/>
+                <w:numId w:val="9"/>
+              </w:numPr>
+              <w:rPr>
+                <w:rFonts w:ascii="Avenir Book" w:eastAsia="Arial Unicode MS" w:hAnsi="Avenir Book" w:cs="Arial Unicode MS"/>
+                <w:bCs/>
+                <w:sz w:val="20"/>
+                <w:szCs w:val="22"/>
+                <w:lang w:val="es-MX"/>
+              </w:rPr>
+            </w:pPr>
+            <w:r>
+              <w:rPr>
+                <w:rFonts w:ascii="Avenir Book" w:eastAsia="Arial Unicode MS" w:hAnsi="Avenir Book" w:cs="Arial Unicode MS"/>
+                <w:bCs/>
+                <w:sz w:val="20"/>
+                <w:szCs w:val="22"/>
+                <w:lang w:val="es-MX"/>
+              </w:rPr>
+              <w:t>Calcular total a pagar</w:t>
+            </w:r>
+          </w:p>
+          <w:p>
+            <w:pPr>
+              <w:pStyle w:val="Sinespaciado"/>
+              <w:numPr>
+                <w:ilvl w:val="0"/>
+                <w:numId w:val="9"/>
+              </w:numPr>
+              <w:rPr>
+                <w:rFonts w:ascii="Avenir Book" w:eastAsia="Arial Unicode MS" w:hAnsi="Avenir Book" w:cs="Arial Unicode MS"/>
+                <w:bCs/>
+                <w:sz w:val="20"/>
+                <w:szCs w:val="22"/>
+                <w:lang w:val="es-MX"/>
+              </w:rPr>
+            </w:pPr>
+            <w:r>
+              <w:rPr>
+                <w:rFonts w:ascii="Avenir Book" w:eastAsia="Arial Unicode MS" w:hAnsi="Avenir Book" w:cs="Arial Unicode MS"/>
+                <w:bCs/>
+                <w:sz w:val="20"/>
+                <w:szCs w:val="22"/>
+                <w:lang w:val="es-MX"/>
+              </w:rPr>
+              <w:t>Imprimir total a pagar</w:t>
+            </w:r>
           </w:p>
           <w:p>
             <w:pPr>
@@ -2603,6 +3231,7 @@
                 <w:szCs w:val="20"/>
                 <w:lang w:val="es-MX"/>
               </w:rPr>
+              <w:lastRenderedPageBreak/>
               <w:t>Ejemplo</w:t>
             </w:r>
             <w:r>
@@ -3217,6 +3846,16 @@
               </w:rPr>
               <w:t>Entradas:</w:t>
             </w:r>
+            <w:r>
+              <w:rPr>
+                <w:rFonts w:ascii="Avenir Book" w:eastAsia="Arial Unicode MS" w:hAnsi="Avenir Book" w:cs="Arial Unicode MS"/>
+                <w:bCs/>
+                <w:sz w:val="20"/>
+                <w:szCs w:val="22"/>
+                <w:lang w:val="es-MX"/>
+              </w:rPr>
+              <w:t xml:space="preserve"> hombres y mujeres inscritos</w:t>
+            </w:r>
           </w:p>
           <w:p>
             <w:pPr>
@@ -3239,6 +3878,16 @@
               </w:rPr>
               <w:t>Salidas:</w:t>
             </w:r>
+            <w:r>
+              <w:rPr>
+                <w:rFonts w:ascii="Avenir Book" w:eastAsia="Arial Unicode MS" w:hAnsi="Avenir Book" w:cs="Arial Unicode MS"/>
+                <w:bCs/>
+                <w:sz w:val="20"/>
+                <w:szCs w:val="22"/>
+                <w:lang w:val="es-MX"/>
+              </w:rPr>
+              <w:t xml:space="preserve"> total de alumnos inscritos, porcentaje de mujeres, porcentaje de hombres.</w:t>
+            </w:r>
           </w:p>
           <w:p>
             <w:pPr>
@@ -3261,6 +3910,60 @@
               </w:rPr>
               <w:t>Relación E/S:</w:t>
             </w:r>
+            <w:r>
+              <w:rPr>
+                <w:rFonts w:ascii="Avenir Book" w:eastAsia="Arial Unicode MS" w:hAnsi="Avenir Book" w:cs="Arial Unicode MS"/>
+                <w:bCs/>
+                <w:sz w:val="20"/>
+                <w:szCs w:val="22"/>
+                <w:lang w:val="es-MX"/>
+              </w:rPr>
+              <w:t xml:space="preserve"> total=</w:t>
+            </w:r>
+            <w:proofErr w:type="spellStart"/>
+            <w:r>
+              <w:rPr>
+                <w:rFonts w:ascii="Avenir Book" w:eastAsia="Arial Unicode MS" w:hAnsi="Avenir Book" w:cs="Arial Unicode MS"/>
+                <w:bCs/>
+                <w:sz w:val="20"/>
+                <w:szCs w:val="22"/>
+                <w:lang w:val="es-MX"/>
+              </w:rPr>
+              <w:t>hombres+mujeres</w:t>
+            </w:r>
+            <w:proofErr w:type="spellEnd"/>
+            <w:r>
+              <w:rPr>
+                <w:rFonts w:ascii="Avenir Book" w:eastAsia="Arial Unicode MS" w:hAnsi="Avenir Book" w:cs="Arial Unicode MS"/>
+                <w:bCs/>
+                <w:sz w:val="20"/>
+                <w:szCs w:val="22"/>
+                <w:lang w:val="es-MX"/>
+              </w:rPr>
+              <w:t>, porcentaje mujeres= (mujeres*</w:t>
+            </w:r>
+            <w:proofErr w:type="gramStart"/>
+            <w:r>
+              <w:rPr>
+                <w:rFonts w:ascii="Avenir Book" w:eastAsia="Arial Unicode MS" w:hAnsi="Avenir Book" w:cs="Arial Unicode MS"/>
+                <w:bCs/>
+                <w:sz w:val="20"/>
+                <w:szCs w:val="22"/>
+                <w:lang w:val="es-MX"/>
+              </w:rPr>
+              <w:t>100)/</w:t>
+            </w:r>
+            <w:proofErr w:type="gramEnd"/>
+            <w:r>
+              <w:rPr>
+                <w:rFonts w:ascii="Avenir Book" w:eastAsia="Arial Unicode MS" w:hAnsi="Avenir Book" w:cs="Arial Unicode MS"/>
+                <w:bCs/>
+                <w:sz w:val="20"/>
+                <w:szCs w:val="22"/>
+                <w:lang w:val="es-MX"/>
+              </w:rPr>
+              <w:t>total, porcentaje hombres= (hombres*100)/total</w:t>
+            </w:r>
           </w:p>
           <w:p>
             <w:pPr>
@@ -3335,6 +4038,106 @@
                 <w:lang w:val="es-MX"/>
               </w:rPr>
               <w:t>(foto, captura de pantalla, texto, etc.)</w:t>
+            </w:r>
+          </w:p>
+          <w:p>
+            <w:pPr>
+              <w:pStyle w:val="Sinespaciado"/>
+              <w:numPr>
+                <w:ilvl w:val="0"/>
+                <w:numId w:val="10"/>
+              </w:numPr>
+              <w:rPr>
+                <w:rFonts w:ascii="Avenir Book" w:eastAsia="Arial Unicode MS" w:hAnsi="Avenir Book" w:cs="Arial Unicode MS"/>
+                <w:bCs/>
+                <w:sz w:val="20"/>
+                <w:szCs w:val="22"/>
+                <w:lang w:val="es-MX"/>
+              </w:rPr>
+            </w:pPr>
+            <w:r>
+              <w:rPr>
+                <w:rFonts w:ascii="Avenir Book" w:eastAsia="Arial Unicode MS" w:hAnsi="Avenir Book" w:cs="Arial Unicode MS"/>
+                <w:bCs/>
+                <w:sz w:val="20"/>
+                <w:szCs w:val="22"/>
+                <w:lang w:val="es-MX"/>
+              </w:rPr>
+              <w:t xml:space="preserve">Ingresar el </w:t>
+            </w:r>
+            <w:proofErr w:type="spellStart"/>
+            <w:r>
+              <w:rPr>
+                <w:rFonts w:ascii="Avenir Book" w:eastAsia="Arial Unicode MS" w:hAnsi="Avenir Book" w:cs="Arial Unicode MS"/>
+                <w:bCs/>
+                <w:sz w:val="20"/>
+                <w:szCs w:val="22"/>
+                <w:lang w:val="es-MX"/>
+              </w:rPr>
+              <w:t>numero</w:t>
+            </w:r>
+            <w:proofErr w:type="spellEnd"/>
+            <w:r>
+              <w:rPr>
+                <w:rFonts w:ascii="Avenir Book" w:eastAsia="Arial Unicode MS" w:hAnsi="Avenir Book" w:cs="Arial Unicode MS"/>
+                <w:bCs/>
+                <w:sz w:val="20"/>
+                <w:szCs w:val="22"/>
+                <w:lang w:val="es-MX"/>
+              </w:rPr>
+              <w:t xml:space="preserve"> de mujeres, hombres</w:t>
+            </w:r>
+          </w:p>
+          <w:p>
+            <w:pPr>
+              <w:pStyle w:val="Sinespaciado"/>
+              <w:numPr>
+                <w:ilvl w:val="0"/>
+                <w:numId w:val="10"/>
+              </w:numPr>
+              <w:rPr>
+                <w:rFonts w:ascii="Avenir Book" w:eastAsia="Arial Unicode MS" w:hAnsi="Avenir Book" w:cs="Arial Unicode MS"/>
+                <w:bCs/>
+                <w:sz w:val="20"/>
+                <w:szCs w:val="22"/>
+                <w:lang w:val="es-MX"/>
+              </w:rPr>
+            </w:pPr>
+            <w:r>
+              <w:rPr>
+                <w:rFonts w:ascii="Avenir Book" w:eastAsia="Arial Unicode MS" w:hAnsi="Avenir Book" w:cs="Arial Unicode MS"/>
+                <w:bCs/>
+                <w:sz w:val="20"/>
+                <w:szCs w:val="22"/>
+                <w:lang w:val="es-MX"/>
+              </w:rPr>
+              <w:t>Calcular porcentaje de mujeres, porcentaje hombres y total</w:t>
+            </w:r>
+          </w:p>
+          <w:p>
+            <w:pPr>
+              <w:pStyle w:val="Sinespaciado"/>
+              <w:numPr>
+                <w:ilvl w:val="0"/>
+                <w:numId w:val="10"/>
+              </w:numPr>
+              <w:rPr>
+                <w:rFonts w:ascii="Avenir Book" w:eastAsia="Arial Unicode MS" w:hAnsi="Avenir Book" w:cs="Arial Unicode MS"/>
+                <w:bCs/>
+                <w:sz w:val="20"/>
+                <w:szCs w:val="22"/>
+                <w:lang w:val="es-MX"/>
+              </w:rPr>
+            </w:pPr>
+            <w:r>
+              <w:rPr>
+                <w:rFonts w:ascii="Avenir Book" w:eastAsia="Arial Unicode MS" w:hAnsi="Avenir Book" w:cs="Arial Unicode MS"/>
+                <w:bCs/>
+                <w:sz w:val="20"/>
+                <w:szCs w:val="22"/>
+                <w:lang w:val="es-MX"/>
+              </w:rPr>
+              <w:t>Imprimir total de alumnos, porcentaje de mujeres y porcentaje de hombres</w:t>
             </w:r>
           </w:p>
           <w:p>
@@ -4039,7 +4842,7 @@
                     </pic:cNvPicPr>
                   </pic:nvPicPr>
                   <pic:blipFill>
-                    <a:blip r:embed="rId6">
+                    <a:blip r:embed="rId8">
                       <a:extLst>
                         <a:ext uri="{28A0092B-C50C-407E-A947-70E740481C1C}">
                           <a14:useLocalDpi xmlns:a14="http://schemas.microsoft.com/office/drawing/2010/main" val="0"/>
@@ -4151,18 +4954,44 @@
               </w:rPr>
               <w:t>Entradas:</w:t>
             </w:r>
-          </w:p>
-          <w:p>
-            <w:pPr>
-              <w:pStyle w:val="Sinespaciado"/>
-              <w:rPr>
-                <w:rFonts w:ascii="Avenir Book" w:eastAsia="Arial Unicode MS" w:hAnsi="Avenir Book" w:cs="Arial Unicode MS"/>
-                <w:bCs/>
-                <w:sz w:val="20"/>
-                <w:szCs w:val="22"/>
-                <w:lang w:val="es-MX"/>
-              </w:rPr>
-            </w:pPr>
+            <w:r>
+              <w:rPr>
+                <w:rFonts w:ascii="Avenir Book" w:eastAsia="Arial Unicode MS" w:hAnsi="Avenir Book" w:cs="Arial Unicode MS"/>
+                <w:bCs/>
+                <w:sz w:val="20"/>
+                <w:szCs w:val="22"/>
+                <w:lang w:val="es-MX"/>
+              </w:rPr>
+              <w:t xml:space="preserve"> </w:t>
+            </w:r>
+            <w:proofErr w:type="spellStart"/>
+            <w:proofErr w:type="gramStart"/>
+            <w:r>
+              <w:rPr>
+                <w:rFonts w:ascii="Avenir Book" w:eastAsia="Arial Unicode MS" w:hAnsi="Avenir Book" w:cs="Arial Unicode MS"/>
+                <w:bCs/>
+                <w:sz w:val="20"/>
+                <w:szCs w:val="22"/>
+                <w:lang w:val="es-MX"/>
+              </w:rPr>
+              <w:t>x,y</w:t>
+            </w:r>
+            <w:proofErr w:type="spellEnd"/>
+            <w:proofErr w:type="gramEnd"/>
+          </w:p>
+          <w:p>
+            <w:pPr>
+              <w:pStyle w:val="Sinespaciado"/>
+              <w:rPr>
+                <w:rFonts w:ascii="Avenir Book" w:eastAsia="Arial Unicode MS" w:hAnsi="Avenir Book" w:cs="Arial Unicode MS"/>
+                <w:bCs/>
+                <w:sz w:val="20"/>
+                <w:szCs w:val="22"/>
+                <w:lang w:val="es-MX"/>
+              </w:rPr>
+            </w:pPr>
+            <w:proofErr w:type="spellStart"/>
+            <w:proofErr w:type="gramStart"/>
             <w:r>
               <w:rPr>
                 <w:rFonts w:ascii="Avenir Book" w:eastAsia="Arial Unicode MS" w:hAnsi="Avenir Book" w:cs="Arial Unicode MS"/>
@@ -4173,16 +5002,58 @@
               </w:rPr>
               <w:t>Salidas:</w:t>
             </w:r>
-          </w:p>
-          <w:p>
-            <w:pPr>
-              <w:pStyle w:val="Sinespaciado"/>
-              <w:rPr>
-                <w:rFonts w:ascii="Avenir Book" w:eastAsia="Arial Unicode MS" w:hAnsi="Avenir Book" w:cs="Arial Unicode MS"/>
-                <w:bCs/>
-                <w:sz w:val="20"/>
-                <w:szCs w:val="22"/>
-                <w:lang w:val="es-MX"/>
+            <w:r>
+              <w:rPr>
+                <w:rFonts w:ascii="Avenir Book" w:eastAsia="Arial Unicode MS" w:hAnsi="Avenir Book" w:cs="Arial Unicode MS"/>
+                <w:bCs/>
+                <w:sz w:val="20"/>
+                <w:szCs w:val="22"/>
+                <w:lang w:val="es-MX"/>
+              </w:rPr>
+              <w:t>magnitud</w:t>
+            </w:r>
+            <w:proofErr w:type="spellEnd"/>
+            <w:proofErr w:type="gramEnd"/>
+            <w:r>
+              <w:rPr>
+                <w:rFonts w:ascii="Avenir Book" w:eastAsia="Arial Unicode MS" w:hAnsi="Avenir Book" w:cs="Arial Unicode MS"/>
+                <w:bCs/>
+                <w:sz w:val="20"/>
+                <w:szCs w:val="22"/>
+                <w:lang w:val="es-MX"/>
+              </w:rPr>
+              <w:t xml:space="preserve"> de r, </w:t>
+            </w:r>
+            <w:proofErr w:type="spellStart"/>
+            <w:r>
+              <w:rPr>
+                <w:rFonts w:ascii="Avenir Book" w:eastAsia="Arial Unicode MS" w:hAnsi="Avenir Book" w:cs="Arial Unicode MS"/>
+                <w:bCs/>
+                <w:sz w:val="20"/>
+                <w:szCs w:val="22"/>
+                <w:lang w:val="es-MX"/>
+              </w:rPr>
+              <w:t>angulo</w:t>
+            </w:r>
+            <w:proofErr w:type="spellEnd"/>
+            <w:r>
+              <w:rPr>
+                <w:rFonts w:ascii="Avenir Book" w:eastAsia="Arial Unicode MS" w:hAnsi="Avenir Book" w:cs="Arial Unicode MS"/>
+                <w:bCs/>
+                <w:sz w:val="20"/>
+                <w:szCs w:val="22"/>
+                <w:lang w:val="es-MX"/>
+              </w:rPr>
+              <w:t xml:space="preserve"> en grados</w:t>
+            </w:r>
+          </w:p>
+          <w:p>
+            <w:pPr>
+              <w:pStyle w:val="Sinespaciado"/>
+              <w:rPr>
+                <w:rFonts w:ascii="Avenir Book" w:eastAsia="Arial Unicode MS" w:hAnsi="Avenir Book" w:cs="Arial Unicode MS"/>
+                <w:sz w:val="22"/>
+                <w:szCs w:val="22"/>
               </w:rPr>
             </w:pPr>
             <w:r>
@@ -4195,6 +5066,155 @@
               </w:rPr>
               <w:t>Relación E/S:</w:t>
             </w:r>
+            <w:r>
+              <w:rPr>
+                <w:rFonts w:ascii="Avenir Book" w:eastAsia="Arial Unicode MS" w:hAnsi="Avenir Book" w:cs="Arial Unicode MS"/>
+                <w:bCs/>
+                <w:sz w:val="20"/>
+                <w:szCs w:val="22"/>
+                <w:lang w:val="es-MX"/>
+              </w:rPr>
+              <w:t xml:space="preserve"> r= raíz cuadrada de (x**2 + y**2), </w:t>
+            </w:r>
+            <w:proofErr w:type="spellStart"/>
+            <w:r>
+              <w:rPr>
+                <w:rFonts w:ascii="Avenir Book" w:eastAsia="Arial Unicode MS" w:hAnsi="Avenir Book" w:cs="Arial Unicode MS"/>
+                <w:bCs/>
+                <w:sz w:val="20"/>
+                <w:szCs w:val="22"/>
+                <w:lang w:val="es-MX"/>
+              </w:rPr>
+              <w:t>angulo</w:t>
+            </w:r>
+            <w:proofErr w:type="spellEnd"/>
+            <w:r>
+              <w:rPr>
+                <w:rFonts w:ascii="Avenir Book" w:eastAsia="Arial Unicode MS" w:hAnsi="Avenir Book" w:cs="Arial Unicode MS"/>
+                <w:bCs/>
+                <w:sz w:val="20"/>
+                <w:szCs w:val="22"/>
+                <w:lang w:val="es-MX"/>
+              </w:rPr>
+              <w:t xml:space="preserve"> </w:t>
+            </w:r>
+            <w:r>
+              <w:rPr>
+                <w:rFonts w:ascii="Avenir Book" w:eastAsia="Arial Unicode MS" w:hAnsi="Avenir Book" w:cs="Arial Unicode MS"/>
+                <w:i/>
+                <w:sz w:val="22"/>
+                <w:szCs w:val="22"/>
+              </w:rPr>
+              <w:sym w:font="Symbol" w:char="F071"/>
+            </w:r>
+            <w:r>
+              <w:rPr>
+                <w:rFonts w:ascii="Avenir Book" w:eastAsia="Arial Unicode MS" w:hAnsi="Avenir Book" w:cs="Arial Unicode MS"/>
+                <w:i/>
+                <w:sz w:val="22"/>
+                <w:szCs w:val="22"/>
+              </w:rPr>
+              <w:t xml:space="preserve"> </w:t>
+            </w:r>
+            <w:r>
+              <w:rPr>
+                <w:rFonts w:ascii="Avenir Book" w:eastAsia="Arial Unicode MS" w:hAnsi="Avenir Book" w:cs="Arial Unicode MS"/>
+                <w:sz w:val="22"/>
+                <w:szCs w:val="22"/>
+              </w:rPr>
+              <w:t>en rad= atan2 (</w:t>
+            </w:r>
+            <w:proofErr w:type="spellStart"/>
+            <w:proofErr w:type="gramStart"/>
+            <w:r>
+              <w:rPr>
+                <w:rFonts w:ascii="Avenir Book" w:eastAsia="Arial Unicode MS" w:hAnsi="Avenir Book" w:cs="Arial Unicode MS"/>
+                <w:sz w:val="22"/>
+                <w:szCs w:val="22"/>
+              </w:rPr>
+              <w:t>x,y</w:t>
+            </w:r>
+            <w:proofErr w:type="spellEnd"/>
+            <w:proofErr w:type="gramEnd"/>
+            <w:r>
+              <w:rPr>
+                <w:rFonts w:ascii="Avenir Book" w:eastAsia="Arial Unicode MS" w:hAnsi="Avenir Book" w:cs="Arial Unicode MS"/>
+                <w:sz w:val="22"/>
+                <w:szCs w:val="22"/>
+              </w:rPr>
+              <w:t>)</w:t>
+            </w:r>
+            <w:r>
+              <w:rPr>
+                <w:rFonts w:ascii="Avenir Book" w:eastAsia="Arial Unicode MS" w:hAnsi="Avenir Book" w:cs="Arial Unicode MS"/>
+                <w:i/>
+                <w:sz w:val="22"/>
+                <w:szCs w:val="22"/>
+              </w:rPr>
+              <w:t xml:space="preserve">, </w:t>
+            </w:r>
+            <w:proofErr w:type="spellStart"/>
+            <w:r>
+              <w:rPr>
+                <w:rFonts w:ascii="Avenir Book" w:eastAsia="Arial Unicode MS" w:hAnsi="Avenir Book" w:cs="Arial Unicode MS"/>
+                <w:sz w:val="22"/>
+                <w:szCs w:val="22"/>
+              </w:rPr>
+              <w:t>angulo</w:t>
+            </w:r>
+            <w:proofErr w:type="spellEnd"/>
+            <w:r>
+              <w:rPr>
+                <w:rFonts w:ascii="Avenir Book" w:eastAsia="Arial Unicode MS" w:hAnsi="Avenir Book" w:cs="Arial Unicode MS"/>
+                <w:sz w:val="22"/>
+                <w:szCs w:val="22"/>
+              </w:rPr>
+              <w:t xml:space="preserve"> </w:t>
+            </w:r>
+            <w:r>
+              <w:rPr>
+                <w:rFonts w:ascii="Avenir Book" w:eastAsia="Arial Unicode MS" w:hAnsi="Avenir Book" w:cs="Arial Unicode MS"/>
+                <w:i/>
+                <w:sz w:val="22"/>
+                <w:szCs w:val="22"/>
+              </w:rPr>
+              <w:sym w:font="Symbol" w:char="F071"/>
+            </w:r>
+            <w:r>
+              <w:rPr>
+                <w:rFonts w:ascii="Avenir Book" w:eastAsia="Arial Unicode MS" w:hAnsi="Avenir Book" w:cs="Arial Unicode MS"/>
+                <w:i/>
+                <w:sz w:val="22"/>
+                <w:szCs w:val="22"/>
+              </w:rPr>
+              <w:t xml:space="preserve"> </w:t>
+            </w:r>
+            <w:r>
+              <w:rPr>
+                <w:rFonts w:ascii="Avenir Book" w:eastAsia="Arial Unicode MS" w:hAnsi="Avenir Book" w:cs="Arial Unicode MS"/>
+                <w:sz w:val="22"/>
+                <w:szCs w:val="22"/>
+              </w:rPr>
+              <w:t>en grados= (</w:t>
+            </w:r>
+            <w:proofErr w:type="spellStart"/>
+            <w:r>
+              <w:rPr>
+                <w:rFonts w:ascii="Avenir Book" w:eastAsia="Arial Unicode MS" w:hAnsi="Avenir Book" w:cs="Arial Unicode MS"/>
+                <w:sz w:val="22"/>
+                <w:szCs w:val="22"/>
+              </w:rPr>
+              <w:t>angulo</w:t>
+            </w:r>
+            <w:proofErr w:type="spellEnd"/>
+            <w:r>
+              <w:rPr>
+                <w:rFonts w:ascii="Avenir Book" w:eastAsia="Arial Unicode MS" w:hAnsi="Avenir Book" w:cs="Arial Unicode MS"/>
+                <w:sz w:val="22"/>
+                <w:szCs w:val="22"/>
+              </w:rPr>
+              <w:t xml:space="preserve"> en radianes)/(180/3.14)</w:t>
+            </w:r>
           </w:p>
           <w:p>
             <w:pPr>
@@ -4253,16 +5273,162 @@
           <w:p>
             <w:pPr>
               <w:pStyle w:val="Sinespaciado"/>
-              <w:rPr>
-                <w:rFonts w:ascii="Avenir Book" w:eastAsia="Arial Unicode MS" w:hAnsi="Avenir Book" w:cs="Arial Unicode MS"/>
-                <w:bCs/>
-                <w:sz w:val="20"/>
-                <w:szCs w:val="22"/>
-                <w:lang w:val="es-MX"/>
-              </w:rPr>
-            </w:pPr>
-            <w:bookmarkStart w:id="0" w:name="_GoBack"/>
-            <w:bookmarkEnd w:id="0"/>
+              <w:numPr>
+                <w:ilvl w:val="0"/>
+                <w:numId w:val="11"/>
+              </w:numPr>
+              <w:rPr>
+                <w:rFonts w:ascii="Avenir Book" w:eastAsia="Arial Unicode MS" w:hAnsi="Avenir Book" w:cs="Arial Unicode MS"/>
+                <w:bCs/>
+                <w:sz w:val="20"/>
+                <w:szCs w:val="22"/>
+                <w:lang w:val="es-MX"/>
+              </w:rPr>
+            </w:pPr>
+            <w:r>
+              <w:rPr>
+                <w:rFonts w:ascii="Avenir Book" w:eastAsia="Arial Unicode MS" w:hAnsi="Avenir Book" w:cs="Arial Unicode MS"/>
+                <w:bCs/>
+                <w:sz w:val="20"/>
+                <w:szCs w:val="22"/>
+                <w:lang w:val="es-MX"/>
+              </w:rPr>
+              <w:t>Introducir el valor de x, y</w:t>
+            </w:r>
+          </w:p>
+          <w:p>
+            <w:pPr>
+              <w:pStyle w:val="Sinespaciado"/>
+              <w:numPr>
+                <w:ilvl w:val="0"/>
+                <w:numId w:val="11"/>
+              </w:numPr>
+              <w:rPr>
+                <w:rFonts w:ascii="Avenir Book" w:eastAsia="Arial Unicode MS" w:hAnsi="Avenir Book" w:cs="Arial Unicode MS"/>
+                <w:bCs/>
+                <w:sz w:val="20"/>
+                <w:szCs w:val="22"/>
+                <w:lang w:val="es-MX"/>
+              </w:rPr>
+            </w:pPr>
+            <w:r>
+              <w:rPr>
+                <w:rFonts w:ascii="Avenir Book" w:eastAsia="Arial Unicode MS" w:hAnsi="Avenir Book" w:cs="Arial Unicode MS"/>
+                <w:bCs/>
+                <w:sz w:val="20"/>
+                <w:szCs w:val="22"/>
+                <w:lang w:val="es-MX"/>
+              </w:rPr>
+              <w:t>Calcular magnitud de “r”</w:t>
+            </w:r>
+          </w:p>
+          <w:p>
+            <w:pPr>
+              <w:pStyle w:val="Sinespaciado"/>
+              <w:numPr>
+                <w:ilvl w:val="0"/>
+                <w:numId w:val="11"/>
+              </w:numPr>
+              <w:rPr>
+                <w:rFonts w:ascii="Avenir Book" w:eastAsia="Arial Unicode MS" w:hAnsi="Avenir Book" w:cs="Arial Unicode MS"/>
+                <w:bCs/>
+                <w:sz w:val="20"/>
+                <w:szCs w:val="22"/>
+                <w:lang w:val="es-MX"/>
+              </w:rPr>
+            </w:pPr>
+            <w:r>
+              <w:rPr>
+                <w:rFonts w:ascii="Avenir Book" w:eastAsia="Arial Unicode MS" w:hAnsi="Avenir Book" w:cs="Arial Unicode MS"/>
+                <w:bCs/>
+                <w:sz w:val="20"/>
+                <w:szCs w:val="22"/>
+                <w:lang w:val="es-MX"/>
+              </w:rPr>
+              <w:t xml:space="preserve">Calcular el valor del </w:t>
+            </w:r>
+            <w:proofErr w:type="spellStart"/>
+            <w:r>
+              <w:rPr>
+                <w:rFonts w:ascii="Avenir Book" w:eastAsia="Arial Unicode MS" w:hAnsi="Avenir Book" w:cs="Arial Unicode MS"/>
+                <w:bCs/>
+                <w:sz w:val="20"/>
+                <w:szCs w:val="22"/>
+                <w:lang w:val="es-MX"/>
+              </w:rPr>
+              <w:t>angulo</w:t>
+            </w:r>
+            <w:proofErr w:type="spellEnd"/>
+            <w:r>
+              <w:rPr>
+                <w:rFonts w:ascii="Avenir Book" w:eastAsia="Arial Unicode MS" w:hAnsi="Avenir Book" w:cs="Arial Unicode MS"/>
+                <w:bCs/>
+                <w:sz w:val="20"/>
+                <w:szCs w:val="22"/>
+                <w:lang w:val="es-MX"/>
+              </w:rPr>
+              <w:t xml:space="preserve"> en grados.</w:t>
+            </w:r>
+          </w:p>
+          <w:p>
+            <w:pPr>
+              <w:pStyle w:val="Sinespaciado"/>
+              <w:numPr>
+                <w:ilvl w:val="0"/>
+                <w:numId w:val="11"/>
+              </w:numPr>
+              <w:rPr>
+                <w:rFonts w:ascii="Avenir Book" w:eastAsia="Arial Unicode MS" w:hAnsi="Avenir Book" w:cs="Arial Unicode MS"/>
+                <w:bCs/>
+                <w:sz w:val="20"/>
+                <w:szCs w:val="22"/>
+                <w:lang w:val="es-MX"/>
+              </w:rPr>
+            </w:pPr>
+            <w:r>
+              <w:rPr>
+                <w:rFonts w:ascii="Avenir Book" w:eastAsia="Arial Unicode MS" w:hAnsi="Avenir Book" w:cs="Arial Unicode MS"/>
+                <w:bCs/>
+                <w:sz w:val="20"/>
+                <w:szCs w:val="22"/>
+                <w:lang w:val="es-MX"/>
+              </w:rPr>
+              <w:t xml:space="preserve">Imprimir magnitud, </w:t>
+            </w:r>
+            <w:proofErr w:type="spellStart"/>
+            <w:r>
+              <w:rPr>
+                <w:rFonts w:ascii="Avenir Book" w:eastAsia="Arial Unicode MS" w:hAnsi="Avenir Book" w:cs="Arial Unicode MS"/>
+                <w:bCs/>
+                <w:sz w:val="20"/>
+                <w:szCs w:val="22"/>
+                <w:lang w:val="es-MX"/>
+              </w:rPr>
+              <w:t>angulo</w:t>
+            </w:r>
+            <w:proofErr w:type="spellEnd"/>
+            <w:r>
+              <w:rPr>
+                <w:rFonts w:ascii="Avenir Book" w:eastAsia="Arial Unicode MS" w:hAnsi="Avenir Book" w:cs="Arial Unicode MS"/>
+                <w:bCs/>
+                <w:sz w:val="20"/>
+                <w:szCs w:val="22"/>
+                <w:lang w:val="es-MX"/>
+              </w:rPr>
+              <w:t xml:space="preserve"> en grados.</w:t>
+            </w:r>
+          </w:p>
+          <w:p>
+            <w:pPr>
+              <w:pStyle w:val="Sinespaciado"/>
+              <w:rPr>
+                <w:rFonts w:ascii="Avenir Book" w:eastAsia="Arial Unicode MS" w:hAnsi="Avenir Book" w:cs="Arial Unicode MS"/>
+                <w:bCs/>
+                <w:sz w:val="20"/>
+                <w:szCs w:val="22"/>
+                <w:lang w:val="es-MX"/>
+              </w:rPr>
+            </w:pPr>
           </w:p>
           <w:p>
             <w:pPr>
@@ -4556,8 +5722,11 @@
           <w:szCs w:val="22"/>
         </w:rPr>
       </w:pPr>
+      <w:bookmarkStart w:id="0" w:name="_GoBack"/>
+      <w:bookmarkEnd w:id="0"/>
     </w:p>
     <w:sectPr>
+      <w:headerReference w:type="default" r:id="rId9"/>
       <w:pgSz w:w="12240" w:h="15840"/>
       <w:pgMar w:top="1440" w:right="1080" w:bottom="1440" w:left="1080" w:header="708" w:footer="708" w:gutter="0"/>
       <w:cols w:space="708"/>
@@ -4567,9 +5736,345 @@
 </w:document>
 </file>
 
+<file path=word/endnotes.xml><?xml version="1.0" encoding="utf-8"?>
+<w:endnotes xmlns:wpc="http://schemas.microsoft.com/office/word/2010/wordprocessingCanvas" xmlns:cx="http://schemas.microsoft.com/office/drawing/2014/chartex" xmlns:cx1="http://schemas.microsoft.com/office/drawing/2015/9/8/chartex" xmlns:cx2="http://schemas.microsoft.com/office/drawing/2015/10/21/chartex" xmlns:cx3="http://schemas.microsoft.com/office/drawing/2016/5/9/chartex" xmlns:cx4="http://schemas.microsoft.com/office/drawing/2016/5/10/chartex" xmlns:cx5="http://schemas.microsoft.com/office/drawing/2016/5/11/chartex" xmlns:cx6="http://schemas.microsoft.com/office/drawing/2016/5/12/chartex" xmlns:cx7="http://schemas.microsoft.com/office/drawing/2016/5/13/chartex" xmlns:cx8="http://schemas.microsoft.com/office/drawing/2016/5/14/chartex" xmlns:mc="http://schemas.openxmlformats.org/markup-compatibility/2006" xmlns:aink="http://schemas.microsoft.com/office/drawing/2016/ink" xmlns:am3d="http://schemas.microsoft.com/office/drawing/2017/model3d" xmlns:o="urn:schemas-microsoft-com:office:office" xmlns:r="http://schemas.openxmlformats.org/officeDocument/2006/relationships" xmlns:m="http://schemas.openxmlformats.org/officeDocument/2006/math" xmlns:v="urn:schemas-microsoft-com:vml" xmlns:wp14="http://schemas.microsoft.com/office/word/2010/wordprocessingDrawing" xmlns:wp="http://schemas.openxmlformats.org/drawingml/2006/wordprocessingDrawing" xmlns:w10="urn:schemas-microsoft-com:office:word" xmlns:w="http://schemas.openxmlformats.org/wordprocessingml/2006/main" xmlns:w14="http://schemas.microsoft.com/office/word/2010/wordml" xmlns:w15="http://schemas.microsoft.com/office/word/2012/wordml" xmlns:w16cid="http://schemas.microsoft.com/office/word/2016/wordml/cid" xmlns:w16se="http://schemas.microsoft.com/office/word/2015/wordml/symex" xmlns:wpg="http://schemas.microsoft.com/office/word/2010/wordprocessingGroup" xmlns:wpi="http://schemas.microsoft.com/office/word/2010/wordprocessingInk" xmlns:wne="http://schemas.microsoft.com/office/word/2006/wordml" xmlns:wps="http://schemas.microsoft.com/office/word/2010/wordprocessingShape" mc:Ignorable="w14 w15 w16se w16cid wp14">
+  <w:endnote w:type="separator" w:id="-1">
+    <w:p>
+      <w:r>
+        <w:separator/>
+      </w:r>
+    </w:p>
+  </w:endnote>
+  <w:endnote w:type="continuationSeparator" w:id="0">
+    <w:p>
+      <w:r>
+        <w:continuationSeparator/>
+      </w:r>
+    </w:p>
+  </w:endnote>
+</w:endnotes>
+</file>
+
+<file path=word/footnotes.xml><?xml version="1.0" encoding="utf-8"?>
+<w:footnotes xmlns:wpc="http://schemas.microsoft.com/office/word/2010/wordprocessingCanvas" xmlns:cx="http://schemas.microsoft.com/office/drawing/2014/chartex" xmlns:cx1="http://schemas.microsoft.com/office/drawing/2015/9/8/chartex" xmlns:cx2="http://schemas.microsoft.com/office/drawing/2015/10/21/chartex" xmlns:cx3="http://schemas.microsoft.com/office/drawing/2016/5/9/chartex" xmlns:cx4="http://schemas.microsoft.com/office/drawing/2016/5/10/chartex" xmlns:cx5="http://schemas.microsoft.com/office/drawing/2016/5/11/chartex" xmlns:cx6="http://schemas.microsoft.com/office/drawing/2016/5/12/chartex" xmlns:cx7="http://schemas.microsoft.com/office/drawing/2016/5/13/chartex" xmlns:cx8="http://schemas.microsoft.com/office/drawing/2016/5/14/chartex" xmlns:mc="http://schemas.openxmlformats.org/markup-compatibility/2006" xmlns:aink="http://schemas.microsoft.com/office/drawing/2016/ink" xmlns:am3d="http://schemas.microsoft.com/office/drawing/2017/model3d" xmlns:o="urn:schemas-microsoft-com:office:office" xmlns:r="http://schemas.openxmlformats.org/officeDocument/2006/relationships" xmlns:m="http://schemas.openxmlformats.org/officeDocument/2006/math" xmlns:v="urn:schemas-microsoft-com:vml" xmlns:wp14="http://schemas.microsoft.com/office/word/2010/wordprocessingDrawing" xmlns:wp="http://schemas.openxmlformats.org/drawingml/2006/wordprocessingDrawing" xmlns:w10="urn:schemas-microsoft-com:office:word" xmlns:w="http://schemas.openxmlformats.org/wordprocessingml/2006/main" xmlns:w14="http://schemas.microsoft.com/office/word/2010/wordml" xmlns:w15="http://schemas.microsoft.com/office/word/2012/wordml" xmlns:w16cid="http://schemas.microsoft.com/office/word/2016/wordml/cid" xmlns:w16se="http://schemas.microsoft.com/office/word/2015/wordml/symex" xmlns:wpg="http://schemas.microsoft.com/office/word/2010/wordprocessingGroup" xmlns:wpi="http://schemas.microsoft.com/office/word/2010/wordprocessingInk" xmlns:wne="http://schemas.microsoft.com/office/word/2006/wordml" xmlns:wps="http://schemas.microsoft.com/office/word/2010/wordprocessingShape" mc:Ignorable="w14 w15 w16se w16cid wp14">
+  <w:footnote w:type="separator" w:id="-1">
+    <w:p>
+      <w:r>
+        <w:separator/>
+      </w:r>
+    </w:p>
+  </w:footnote>
+  <w:footnote w:type="continuationSeparator" w:id="0">
+    <w:p>
+      <w:r>
+        <w:continuationSeparator/>
+      </w:r>
+    </w:p>
+  </w:footnote>
+</w:footnotes>
+</file>
+
+<file path=word/header1.xml><?xml version="1.0" encoding="utf-8"?>
+<w:hdr xmlns:wpc="http://schemas.microsoft.com/office/word/2010/wordprocessingCanvas" xmlns:cx="http://schemas.microsoft.com/office/drawing/2014/chartex" xmlns:cx1="http://schemas.microsoft.com/office/drawing/2015/9/8/chartex" xmlns:cx2="http://schemas.microsoft.com/office/drawing/2015/10/21/chartex" xmlns:cx3="http://schemas.microsoft.com/office/drawing/2016/5/9/chartex" xmlns:cx4="http://schemas.microsoft.com/office/drawing/2016/5/10/chartex" xmlns:cx5="http://schemas.microsoft.com/office/drawing/2016/5/11/chartex" xmlns:cx6="http://schemas.microsoft.com/office/drawing/2016/5/12/chartex" xmlns:cx7="http://schemas.microsoft.com/office/drawing/2016/5/13/chartex" xmlns:cx8="http://schemas.microsoft.com/office/drawing/2016/5/14/chartex" xmlns:mc="http://schemas.openxmlformats.org/markup-compatibility/2006" xmlns:aink="http://schemas.microsoft.com/office/drawing/2016/ink" xmlns:am3d="http://schemas.microsoft.com/office/drawing/2017/model3d" xmlns:o="urn:schemas-microsoft-com:office:office" xmlns:r="http://schemas.openxmlformats.org/officeDocument/2006/relationships" xmlns:m="http://schemas.openxmlformats.org/officeDocument/2006/math" xmlns:v="urn:schemas-microsoft-com:vml" xmlns:wp14="http://schemas.microsoft.com/office/word/2010/wordprocessingDrawing" xmlns:wp="http://schemas.openxmlformats.org/drawingml/2006/wordprocessingDrawing" xmlns:w10="urn:schemas-microsoft-com:office:word" xmlns:w="http://schemas.openxmlformats.org/wordprocessingml/2006/main" xmlns:w14="http://schemas.microsoft.com/office/word/2010/wordml" xmlns:w15="http://schemas.microsoft.com/office/word/2012/wordml" xmlns:w16cid="http://schemas.microsoft.com/office/word/2016/wordml/cid" xmlns:w16se="http://schemas.microsoft.com/office/word/2015/wordml/symex" xmlns:wpg="http://schemas.microsoft.com/office/word/2010/wordprocessingGroup" xmlns:wpi="http://schemas.microsoft.com/office/word/2010/wordprocessingInk" xmlns:wne="http://schemas.microsoft.com/office/word/2006/wordml" xmlns:wps="http://schemas.microsoft.com/office/word/2010/wordprocessingShape" mc:Ignorable="w14 w15 w16se w16cid wp14">
+  <w:p>
+    <w:pPr>
+      <w:pStyle w:val="Encabezado"/>
+      <w:jc w:val="right"/>
+      <w:rPr>
+        <w:rFonts w:ascii="Century Gothic" w:hAnsi="Century Gothic"/>
+        <w:sz w:val="32"/>
+      </w:rPr>
+    </w:pPr>
+    <w:r>
+      <w:rPr>
+        <w:rFonts w:ascii="Century Gothic" w:hAnsi="Century Gothic"/>
+        <w:sz w:val="32"/>
+      </w:rPr>
+      <w:t>MARIA FERNANDA TORRES VELAZQUEZ A</w:t>
+    </w:r>
+    <w:proofErr w:type="gramStart"/>
+    <w:r>
+      <w:rPr>
+        <w:rFonts w:ascii="Century Gothic" w:hAnsi="Century Gothic"/>
+        <w:sz w:val="32"/>
+      </w:rPr>
+      <w:t>01746537  ISC</w:t>
+    </w:r>
+    <w:proofErr w:type="gramEnd"/>
+  </w:p>
+</w:hdr>
+</file>
+
 <file path=word/numbering.xml><?xml version="1.0" encoding="utf-8"?>
-<w:numbering xmlns:wpc="http://schemas.microsoft.com/office/word/2010/wordprocessingCanvas" xmlns:mo="http://schemas.microsoft.com/office/mac/office/2008/main" xmlns:mc="http://schemas.openxmlformats.org/markup-compatibility/2006" xmlns:mv="urn:schemas-microsoft-com:mac:vml" xmlns:o="urn:schemas-microsoft-com:office:office" xmlns:r="http://schemas.openxmlformats.org/officeDocument/2006/relationships" xmlns:m="http://schemas.openxmlformats.org/officeDocument/2006/math" xmlns:v="urn:schemas-microsoft-com:vml" xmlns:wp14="http://schemas.microsoft.com/office/word/2010/wordprocessingDrawing" xmlns:wp="http://schemas.openxmlformats.org/drawingml/2006/wordprocessingDrawing" xmlns:w10="urn:schemas-microsoft-com:office:word" xmlns:w="http://schemas.openxmlformats.org/wordprocessingml/2006/main" xmlns:w14="http://schemas.microsoft.com/office/word/2010/wordml" xmlns:w15="http://schemas.microsoft.com/office/word/2012/wordml" xmlns:wpg="http://schemas.microsoft.com/office/word/2010/wordprocessingGroup" xmlns:wpi="http://schemas.microsoft.com/office/word/2010/wordprocessingInk" xmlns:wne="http://schemas.microsoft.com/office/word/2006/wordml" xmlns:wps="http://schemas.microsoft.com/office/word/2010/wordprocessingShape" mc:Ignorable="w14 w15 wp14">
-  <w:abstractNum w:abstractNumId="0">
+<w:numbering xmlns:wpc="http://schemas.microsoft.com/office/word/2010/wordprocessingCanvas" xmlns:cx="http://schemas.microsoft.com/office/drawing/2014/chartex" xmlns:cx1="http://schemas.microsoft.com/office/drawing/2015/9/8/chartex" xmlns:cx2="http://schemas.microsoft.com/office/drawing/2015/10/21/chartex" xmlns:cx3="http://schemas.microsoft.com/office/drawing/2016/5/9/chartex" xmlns:cx4="http://schemas.microsoft.com/office/drawing/2016/5/10/chartex" xmlns:cx5="http://schemas.microsoft.com/office/drawing/2016/5/11/chartex" xmlns:cx6="http://schemas.microsoft.com/office/drawing/2016/5/12/chartex" xmlns:cx7="http://schemas.microsoft.com/office/drawing/2016/5/13/chartex" xmlns:cx8="http://schemas.microsoft.com/office/drawing/2016/5/14/chartex" xmlns:mc="http://schemas.openxmlformats.org/markup-compatibility/2006" xmlns:aink="http://schemas.microsoft.com/office/drawing/2016/ink" xmlns:am3d="http://schemas.microsoft.com/office/drawing/2017/model3d" xmlns:o="urn:schemas-microsoft-com:office:office" xmlns:r="http://schemas.openxmlformats.org/officeDocument/2006/relationships" xmlns:m="http://schemas.openxmlformats.org/officeDocument/2006/math" xmlns:v="urn:schemas-microsoft-com:vml" xmlns:wp14="http://schemas.microsoft.com/office/word/2010/wordprocessingDrawing" xmlns:wp="http://schemas.openxmlformats.org/drawingml/2006/wordprocessingDrawing" xmlns:w10="urn:schemas-microsoft-com:office:word" xmlns:w="http://schemas.openxmlformats.org/wordprocessingml/2006/main" xmlns:w14="http://schemas.microsoft.com/office/word/2010/wordml" xmlns:w15="http://schemas.microsoft.com/office/word/2012/wordml" xmlns:w16cid="http://schemas.microsoft.com/office/word/2016/wordml/cid" xmlns:w16se="http://schemas.microsoft.com/office/word/2015/wordml/symex" xmlns:wpg="http://schemas.microsoft.com/office/word/2010/wordprocessingGroup" xmlns:wpi="http://schemas.microsoft.com/office/word/2010/wordprocessingInk" xmlns:wne="http://schemas.microsoft.com/office/word/2006/wordml" xmlns:wps="http://schemas.microsoft.com/office/word/2010/wordprocessingShape" mc:Ignorable="w14 w15 w16se w16cid wp14">
+  <w:abstractNum w:abstractNumId="0" w15:restartNumberingAfterBreak="0">
+    <w:nsid w:val="04880DC8"/>
+    <w:multiLevelType w:val="hybridMultilevel"/>
+    <w:tmpl w:val="AF9A3DC2"/>
+    <w:lvl w:ilvl="0" w:tplc="080A000F">
+      <w:start w:val="1"/>
+      <w:numFmt w:val="decimal"/>
+      <w:lvlText w:val="%1."/>
+      <w:lvlJc w:val="left"/>
+      <w:pPr>
+        <w:ind w:left="720" w:hanging="360"/>
+      </w:pPr>
+      <w:rPr>
+        <w:rFonts w:hint="default"/>
+      </w:rPr>
+    </w:lvl>
+    <w:lvl w:ilvl="1" w:tplc="080A0019" w:tentative="1">
+      <w:start w:val="1"/>
+      <w:numFmt w:val="lowerLetter"/>
+      <w:lvlText w:val="%2."/>
+      <w:lvlJc w:val="left"/>
+      <w:pPr>
+        <w:ind w:left="1440" w:hanging="360"/>
+      </w:pPr>
+    </w:lvl>
+    <w:lvl w:ilvl="2" w:tplc="080A001B" w:tentative="1">
+      <w:start w:val="1"/>
+      <w:numFmt w:val="lowerRoman"/>
+      <w:lvlText w:val="%3."/>
+      <w:lvlJc w:val="right"/>
+      <w:pPr>
+        <w:ind w:left="2160" w:hanging="180"/>
+      </w:pPr>
+    </w:lvl>
+    <w:lvl w:ilvl="3" w:tplc="080A000F" w:tentative="1">
+      <w:start w:val="1"/>
+      <w:numFmt w:val="decimal"/>
+      <w:lvlText w:val="%4."/>
+      <w:lvlJc w:val="left"/>
+      <w:pPr>
+        <w:ind w:left="2880" w:hanging="360"/>
+      </w:pPr>
+    </w:lvl>
+    <w:lvl w:ilvl="4" w:tplc="080A0019" w:tentative="1">
+      <w:start w:val="1"/>
+      <w:numFmt w:val="lowerLetter"/>
+      <w:lvlText w:val="%5."/>
+      <w:lvlJc w:val="left"/>
+      <w:pPr>
+        <w:ind w:left="3600" w:hanging="360"/>
+      </w:pPr>
+    </w:lvl>
+    <w:lvl w:ilvl="5" w:tplc="080A001B" w:tentative="1">
+      <w:start w:val="1"/>
+      <w:numFmt w:val="lowerRoman"/>
+      <w:lvlText w:val="%6."/>
+      <w:lvlJc w:val="right"/>
+      <w:pPr>
+        <w:ind w:left="4320" w:hanging="180"/>
+      </w:pPr>
+    </w:lvl>
+    <w:lvl w:ilvl="6" w:tplc="080A000F" w:tentative="1">
+      <w:start w:val="1"/>
+      <w:numFmt w:val="decimal"/>
+      <w:lvlText w:val="%7."/>
+      <w:lvlJc w:val="left"/>
+      <w:pPr>
+        <w:ind w:left="5040" w:hanging="360"/>
+      </w:pPr>
+    </w:lvl>
+    <w:lvl w:ilvl="7" w:tplc="080A0019" w:tentative="1">
+      <w:start w:val="1"/>
+      <w:numFmt w:val="lowerLetter"/>
+      <w:lvlText w:val="%8."/>
+      <w:lvlJc w:val="left"/>
+      <w:pPr>
+        <w:ind w:left="5760" w:hanging="360"/>
+      </w:pPr>
+    </w:lvl>
+    <w:lvl w:ilvl="8" w:tplc="080A001B" w:tentative="1">
+      <w:start w:val="1"/>
+      <w:numFmt w:val="lowerRoman"/>
+      <w:lvlText w:val="%9."/>
+      <w:lvlJc w:val="right"/>
+      <w:pPr>
+        <w:ind w:left="6480" w:hanging="180"/>
+      </w:pPr>
+    </w:lvl>
+  </w:abstractNum>
+  <w:abstractNum w:abstractNumId="1" w15:restartNumberingAfterBreak="0">
+    <w:nsid w:val="0C4B486B"/>
+    <w:multiLevelType w:val="hybridMultilevel"/>
+    <w:tmpl w:val="DE6A2F36"/>
+    <w:lvl w:ilvl="0" w:tplc="080A000F">
+      <w:start w:val="1"/>
+      <w:numFmt w:val="decimal"/>
+      <w:lvlText w:val="%1."/>
+      <w:lvlJc w:val="left"/>
+      <w:pPr>
+        <w:ind w:left="720" w:hanging="360"/>
+      </w:pPr>
+      <w:rPr>
+        <w:rFonts w:hint="default"/>
+      </w:rPr>
+    </w:lvl>
+    <w:lvl w:ilvl="1" w:tplc="080A0019" w:tentative="1">
+      <w:start w:val="1"/>
+      <w:numFmt w:val="lowerLetter"/>
+      <w:lvlText w:val="%2."/>
+      <w:lvlJc w:val="left"/>
+      <w:pPr>
+        <w:ind w:left="1440" w:hanging="360"/>
+      </w:pPr>
+    </w:lvl>
+    <w:lvl w:ilvl="2" w:tplc="080A001B" w:tentative="1">
+      <w:start w:val="1"/>
+      <w:numFmt w:val="lowerRoman"/>
+      <w:lvlText w:val="%3."/>
+      <w:lvlJc w:val="right"/>
+      <w:pPr>
+        <w:ind w:left="2160" w:hanging="180"/>
+      </w:pPr>
+    </w:lvl>
+    <w:lvl w:ilvl="3" w:tplc="080A000F" w:tentative="1">
+      <w:start w:val="1"/>
+      <w:numFmt w:val="decimal"/>
+      <w:lvlText w:val="%4."/>
+      <w:lvlJc w:val="left"/>
+      <w:pPr>
+        <w:ind w:left="2880" w:hanging="360"/>
+      </w:pPr>
+    </w:lvl>
+    <w:lvl w:ilvl="4" w:tplc="080A0019" w:tentative="1">
+      <w:start w:val="1"/>
+      <w:numFmt w:val="lowerLetter"/>
+      <w:lvlText w:val="%5."/>
+      <w:lvlJc w:val="left"/>
+      <w:pPr>
+        <w:ind w:left="3600" w:hanging="360"/>
+      </w:pPr>
+    </w:lvl>
+    <w:lvl w:ilvl="5" w:tplc="080A001B" w:tentative="1">
+      <w:start w:val="1"/>
+      <w:numFmt w:val="lowerRoman"/>
+      <w:lvlText w:val="%6."/>
+      <w:lvlJc w:val="right"/>
+      <w:pPr>
+        <w:ind w:left="4320" w:hanging="180"/>
+      </w:pPr>
+    </w:lvl>
+    <w:lvl w:ilvl="6" w:tplc="080A000F" w:tentative="1">
+      <w:start w:val="1"/>
+      <w:numFmt w:val="decimal"/>
+      <w:lvlText w:val="%7."/>
+      <w:lvlJc w:val="left"/>
+      <w:pPr>
+        <w:ind w:left="5040" w:hanging="360"/>
+      </w:pPr>
+    </w:lvl>
+    <w:lvl w:ilvl="7" w:tplc="080A0019" w:tentative="1">
+      <w:start w:val="1"/>
+      <w:numFmt w:val="lowerLetter"/>
+      <w:lvlText w:val="%8."/>
+      <w:lvlJc w:val="left"/>
+      <w:pPr>
+        <w:ind w:left="5760" w:hanging="360"/>
+      </w:pPr>
+    </w:lvl>
+    <w:lvl w:ilvl="8" w:tplc="080A001B" w:tentative="1">
+      <w:start w:val="1"/>
+      <w:numFmt w:val="lowerRoman"/>
+      <w:lvlText w:val="%9."/>
+      <w:lvlJc w:val="right"/>
+      <w:pPr>
+        <w:ind w:left="6480" w:hanging="180"/>
+      </w:pPr>
+    </w:lvl>
+  </w:abstractNum>
+  <w:abstractNum w:abstractNumId="2" w15:restartNumberingAfterBreak="0">
+    <w:nsid w:val="0D191938"/>
+    <w:multiLevelType w:val="hybridMultilevel"/>
+    <w:tmpl w:val="4EFEBFA6"/>
+    <w:lvl w:ilvl="0" w:tplc="080A000F">
+      <w:start w:val="1"/>
+      <w:numFmt w:val="decimal"/>
+      <w:lvlText w:val="%1."/>
+      <w:lvlJc w:val="left"/>
+      <w:pPr>
+        <w:ind w:left="720" w:hanging="360"/>
+      </w:pPr>
+      <w:rPr>
+        <w:rFonts w:hint="default"/>
+      </w:rPr>
+    </w:lvl>
+    <w:lvl w:ilvl="1" w:tplc="080A0019" w:tentative="1">
+      <w:start w:val="1"/>
+      <w:numFmt w:val="lowerLetter"/>
+      <w:lvlText w:val="%2."/>
+      <w:lvlJc w:val="left"/>
+      <w:pPr>
+        <w:ind w:left="1440" w:hanging="360"/>
+      </w:pPr>
+    </w:lvl>
+    <w:lvl w:ilvl="2" w:tplc="080A001B" w:tentative="1">
+      <w:start w:val="1"/>
+      <w:numFmt w:val="lowerRoman"/>
+      <w:lvlText w:val="%3."/>
+      <w:lvlJc w:val="right"/>
+      <w:pPr>
+        <w:ind w:left="2160" w:hanging="180"/>
+      </w:pPr>
+    </w:lvl>
+    <w:lvl w:ilvl="3" w:tplc="080A000F" w:tentative="1">
+      <w:start w:val="1"/>
+      <w:numFmt w:val="decimal"/>
+      <w:lvlText w:val="%4."/>
+      <w:lvlJc w:val="left"/>
+      <w:pPr>
+        <w:ind w:left="2880" w:hanging="360"/>
+      </w:pPr>
+    </w:lvl>
+    <w:lvl w:ilvl="4" w:tplc="080A0019" w:tentative="1">
+      <w:start w:val="1"/>
+      <w:numFmt w:val="lowerLetter"/>
+      <w:lvlText w:val="%5."/>
+      <w:lvlJc w:val="left"/>
+      <w:pPr>
+        <w:ind w:left="3600" w:hanging="360"/>
+      </w:pPr>
+    </w:lvl>
+    <w:lvl w:ilvl="5" w:tplc="080A001B" w:tentative="1">
+      <w:start w:val="1"/>
+      <w:numFmt w:val="lowerRoman"/>
+      <w:lvlText w:val="%6."/>
+      <w:lvlJc w:val="right"/>
+      <w:pPr>
+        <w:ind w:left="4320" w:hanging="180"/>
+      </w:pPr>
+    </w:lvl>
+    <w:lvl w:ilvl="6" w:tplc="080A000F" w:tentative="1">
+      <w:start w:val="1"/>
+      <w:numFmt w:val="decimal"/>
+      <w:lvlText w:val="%7."/>
+      <w:lvlJc w:val="left"/>
+      <w:pPr>
+        <w:ind w:left="5040" w:hanging="360"/>
+      </w:pPr>
+    </w:lvl>
+    <w:lvl w:ilvl="7" w:tplc="080A0019" w:tentative="1">
+      <w:start w:val="1"/>
+      <w:numFmt w:val="lowerLetter"/>
+      <w:lvlText w:val="%8."/>
+      <w:lvlJc w:val="left"/>
+      <w:pPr>
+        <w:ind w:left="5760" w:hanging="360"/>
+      </w:pPr>
+    </w:lvl>
+    <w:lvl w:ilvl="8" w:tplc="080A001B" w:tentative="1">
+      <w:start w:val="1"/>
+      <w:numFmt w:val="lowerRoman"/>
+      <w:lvlText w:val="%9."/>
+      <w:lvlJc w:val="right"/>
+      <w:pPr>
+        <w:ind w:left="6480" w:hanging="180"/>
+      </w:pPr>
+    </w:lvl>
+  </w:abstractNum>
+  <w:abstractNum w:abstractNumId="3" w15:restartNumberingAfterBreak="0">
     <w:nsid w:val="0DF825E8"/>
     <w:multiLevelType w:val="multilevel"/>
     <w:tmpl w:val="C78CBBC4"/>
@@ -4718,7 +6223,7 @@
       </w:rPr>
     </w:lvl>
   </w:abstractNum>
-  <w:abstractNum w:abstractNumId="1">
+  <w:abstractNum w:abstractNumId="4" w15:restartNumberingAfterBreak="0">
     <w:nsid w:val="10FF279D"/>
     <w:multiLevelType w:val="hybridMultilevel"/>
     <w:tmpl w:val="FE0004D4"/>
@@ -4831,7 +6336,96 @@
       </w:rPr>
     </w:lvl>
   </w:abstractNum>
-  <w:abstractNum w:abstractNumId="2">
+  <w:abstractNum w:abstractNumId="5" w15:restartNumberingAfterBreak="0">
+    <w:nsid w:val="11424010"/>
+    <w:multiLevelType w:val="hybridMultilevel"/>
+    <w:tmpl w:val="E438B7CA"/>
+    <w:lvl w:ilvl="0" w:tplc="080A000F">
+      <w:start w:val="1"/>
+      <w:numFmt w:val="decimal"/>
+      <w:lvlText w:val="%1."/>
+      <w:lvlJc w:val="left"/>
+      <w:pPr>
+        <w:ind w:left="720" w:hanging="360"/>
+      </w:pPr>
+      <w:rPr>
+        <w:rFonts w:hint="default"/>
+      </w:rPr>
+    </w:lvl>
+    <w:lvl w:ilvl="1" w:tplc="080A0019" w:tentative="1">
+      <w:start w:val="1"/>
+      <w:numFmt w:val="lowerLetter"/>
+      <w:lvlText w:val="%2."/>
+      <w:lvlJc w:val="left"/>
+      <w:pPr>
+        <w:ind w:left="1440" w:hanging="360"/>
+      </w:pPr>
+    </w:lvl>
+    <w:lvl w:ilvl="2" w:tplc="080A001B" w:tentative="1">
+      <w:start w:val="1"/>
+      <w:numFmt w:val="lowerRoman"/>
+      <w:lvlText w:val="%3."/>
+      <w:lvlJc w:val="right"/>
+      <w:pPr>
+        <w:ind w:left="2160" w:hanging="180"/>
+      </w:pPr>
+    </w:lvl>
+    <w:lvl w:ilvl="3" w:tplc="080A000F" w:tentative="1">
+      <w:start w:val="1"/>
+      <w:numFmt w:val="decimal"/>
+      <w:lvlText w:val="%4."/>
+      <w:lvlJc w:val="left"/>
+      <w:pPr>
+        <w:ind w:left="2880" w:hanging="360"/>
+      </w:pPr>
+    </w:lvl>
+    <w:lvl w:ilvl="4" w:tplc="080A0019" w:tentative="1">
+      <w:start w:val="1"/>
+      <w:numFmt w:val="lowerLetter"/>
+      <w:lvlText w:val="%5."/>
+      <w:lvlJc w:val="left"/>
+      <w:pPr>
+        <w:ind w:left="3600" w:hanging="360"/>
+      </w:pPr>
+    </w:lvl>
+    <w:lvl w:ilvl="5" w:tplc="080A001B" w:tentative="1">
+      <w:start w:val="1"/>
+      <w:numFmt w:val="lowerRoman"/>
+      <w:lvlText w:val="%6."/>
+      <w:lvlJc w:val="right"/>
+      <w:pPr>
+        <w:ind w:left="4320" w:hanging="180"/>
+      </w:pPr>
+    </w:lvl>
+    <w:lvl w:ilvl="6" w:tplc="080A000F" w:tentative="1">
+      <w:start w:val="1"/>
+      <w:numFmt w:val="decimal"/>
+      <w:lvlText w:val="%7."/>
+      <w:lvlJc w:val="left"/>
+      <w:pPr>
+        <w:ind w:left="5040" w:hanging="360"/>
+      </w:pPr>
+    </w:lvl>
+    <w:lvl w:ilvl="7" w:tplc="080A0019" w:tentative="1">
+      <w:start w:val="1"/>
+      <w:numFmt w:val="lowerLetter"/>
+      <w:lvlText w:val="%8."/>
+      <w:lvlJc w:val="left"/>
+      <w:pPr>
+        <w:ind w:left="5760" w:hanging="360"/>
+      </w:pPr>
+    </w:lvl>
+    <w:lvl w:ilvl="8" w:tplc="080A001B" w:tentative="1">
+      <w:start w:val="1"/>
+      <w:numFmt w:val="lowerRoman"/>
+      <w:lvlText w:val="%9."/>
+      <w:lvlJc w:val="right"/>
+      <w:pPr>
+        <w:ind w:left="6480" w:hanging="180"/>
+      </w:pPr>
+    </w:lvl>
+  </w:abstractNum>
+  <w:abstractNum w:abstractNumId="6" w15:restartNumberingAfterBreak="0">
     <w:nsid w:val="18495C16"/>
     <w:multiLevelType w:val="hybridMultilevel"/>
     <w:tmpl w:val="1C1226D4"/>
@@ -4944,7 +6538,7 @@
       </w:rPr>
     </w:lvl>
   </w:abstractNum>
-  <w:abstractNum w:abstractNumId="3">
+  <w:abstractNum w:abstractNumId="7" w15:restartNumberingAfterBreak="0">
     <w:nsid w:val="376D095F"/>
     <w:multiLevelType w:val="hybridMultilevel"/>
     <w:tmpl w:val="4BA42360"/>
@@ -5057,7 +6651,7 @@
       </w:rPr>
     </w:lvl>
   </w:abstractNum>
-  <w:abstractNum w:abstractNumId="4">
+  <w:abstractNum w:abstractNumId="8" w15:restartNumberingAfterBreak="0">
     <w:nsid w:val="5BB571DD"/>
     <w:multiLevelType w:val="hybridMultilevel"/>
     <w:tmpl w:val="56AA108E"/>
@@ -5170,7 +6764,96 @@
       </w:rPr>
     </w:lvl>
   </w:abstractNum>
-  <w:abstractNum w:abstractNumId="5">
+  <w:abstractNum w:abstractNumId="9" w15:restartNumberingAfterBreak="0">
+    <w:nsid w:val="66760D03"/>
+    <w:multiLevelType w:val="hybridMultilevel"/>
+    <w:tmpl w:val="AB28B7E0"/>
+    <w:lvl w:ilvl="0" w:tplc="080A000F">
+      <w:start w:val="1"/>
+      <w:numFmt w:val="decimal"/>
+      <w:lvlText w:val="%1."/>
+      <w:lvlJc w:val="left"/>
+      <w:pPr>
+        <w:ind w:left="720" w:hanging="360"/>
+      </w:pPr>
+      <w:rPr>
+        <w:rFonts w:hint="default"/>
+      </w:rPr>
+    </w:lvl>
+    <w:lvl w:ilvl="1" w:tplc="080A0019" w:tentative="1">
+      <w:start w:val="1"/>
+      <w:numFmt w:val="lowerLetter"/>
+      <w:lvlText w:val="%2."/>
+      <w:lvlJc w:val="left"/>
+      <w:pPr>
+        <w:ind w:left="1440" w:hanging="360"/>
+      </w:pPr>
+    </w:lvl>
+    <w:lvl w:ilvl="2" w:tplc="080A001B" w:tentative="1">
+      <w:start w:val="1"/>
+      <w:numFmt w:val="lowerRoman"/>
+      <w:lvlText w:val="%3."/>
+      <w:lvlJc w:val="right"/>
+      <w:pPr>
+        <w:ind w:left="2160" w:hanging="180"/>
+      </w:pPr>
+    </w:lvl>
+    <w:lvl w:ilvl="3" w:tplc="080A000F" w:tentative="1">
+      <w:start w:val="1"/>
+      <w:numFmt w:val="decimal"/>
+      <w:lvlText w:val="%4."/>
+      <w:lvlJc w:val="left"/>
+      <w:pPr>
+        <w:ind w:left="2880" w:hanging="360"/>
+      </w:pPr>
+    </w:lvl>
+    <w:lvl w:ilvl="4" w:tplc="080A0019" w:tentative="1">
+      <w:start w:val="1"/>
+      <w:numFmt w:val="lowerLetter"/>
+      <w:lvlText w:val="%5."/>
+      <w:lvlJc w:val="left"/>
+      <w:pPr>
+        <w:ind w:left="3600" w:hanging="360"/>
+      </w:pPr>
+    </w:lvl>
+    <w:lvl w:ilvl="5" w:tplc="080A001B" w:tentative="1">
+      <w:start w:val="1"/>
+      <w:numFmt w:val="lowerRoman"/>
+      <w:lvlText w:val="%6."/>
+      <w:lvlJc w:val="right"/>
+      <w:pPr>
+        <w:ind w:left="4320" w:hanging="180"/>
+      </w:pPr>
+    </w:lvl>
+    <w:lvl w:ilvl="6" w:tplc="080A000F" w:tentative="1">
+      <w:start w:val="1"/>
+      <w:numFmt w:val="decimal"/>
+      <w:lvlText w:val="%7."/>
+      <w:lvlJc w:val="left"/>
+      <w:pPr>
+        <w:ind w:left="5040" w:hanging="360"/>
+      </w:pPr>
+    </w:lvl>
+    <w:lvl w:ilvl="7" w:tplc="080A0019" w:tentative="1">
+      <w:start w:val="1"/>
+      <w:numFmt w:val="lowerLetter"/>
+      <w:lvlText w:val="%8."/>
+      <w:lvlJc w:val="left"/>
+      <w:pPr>
+        <w:ind w:left="5760" w:hanging="360"/>
+      </w:pPr>
+    </w:lvl>
+    <w:lvl w:ilvl="8" w:tplc="080A001B" w:tentative="1">
+      <w:start w:val="1"/>
+      <w:numFmt w:val="lowerRoman"/>
+      <w:lvlText w:val="%9."/>
+      <w:lvlJc w:val="right"/>
+      <w:pPr>
+        <w:ind w:left="6480" w:hanging="180"/>
+      </w:pPr>
+    </w:lvl>
+  </w:abstractNum>
+  <w:abstractNum w:abstractNumId="10" w15:restartNumberingAfterBreak="0">
     <w:nsid w:val="7C994F4D"/>
     <w:multiLevelType w:val="multilevel"/>
     <w:tmpl w:val="FD3EE86C"/>
@@ -5320,28 +7003,43 @@
     </w:lvl>
   </w:abstractNum>
   <w:num w:numId="1">
-    <w:abstractNumId w:val="0"/>
+    <w:abstractNumId w:val="3"/>
   </w:num>
   <w:num w:numId="2">
+    <w:abstractNumId w:val="10"/>
+  </w:num>
+  <w:num w:numId="3">
+    <w:abstractNumId w:val="7"/>
+  </w:num>
+  <w:num w:numId="4">
+    <w:abstractNumId w:val="8"/>
+  </w:num>
+  <w:num w:numId="5">
+    <w:abstractNumId w:val="6"/>
+  </w:num>
+  <w:num w:numId="6">
+    <w:abstractNumId w:val="4"/>
+  </w:num>
+  <w:num w:numId="7">
+    <w:abstractNumId w:val="2"/>
+  </w:num>
+  <w:num w:numId="8">
     <w:abstractNumId w:val="5"/>
   </w:num>
-  <w:num w:numId="3">
-    <w:abstractNumId w:val="3"/>
+  <w:num w:numId="9">
+    <w:abstractNumId w:val="9"/>
   </w:num>
-  <w:num w:numId="4">
-    <w:abstractNumId w:val="4"/>
+  <w:num w:numId="10">
+    <w:abstractNumId w:val="1"/>
   </w:num>
-  <w:num w:numId="5">
-    <w:abstractNumId w:val="2"/>
-  </w:num>
-  <w:num w:numId="6">
-    <w:abstractNumId w:val="1"/>
+  <w:num w:numId="11">
+    <w:abstractNumId w:val="0"/>
   </w:num>
 </w:numbering>
 </file>
 
 <file path=word/styles.xml><?xml version="1.0" encoding="utf-8"?>
-<w:styles xmlns:mc="http://schemas.openxmlformats.org/markup-compatibility/2006" xmlns:r="http://schemas.openxmlformats.org/officeDocument/2006/relationships" xmlns:w="http://schemas.openxmlformats.org/wordprocessingml/2006/main" xmlns:w14="http://schemas.microsoft.com/office/word/2010/wordml" xmlns:w15="http://schemas.microsoft.com/office/word/2012/wordml" mc:Ignorable="w14 w15">
+<w:styles xmlns:mc="http://schemas.openxmlformats.org/markup-compatibility/2006" xmlns:r="http://schemas.openxmlformats.org/officeDocument/2006/relationships" xmlns:w="http://schemas.openxmlformats.org/wordprocessingml/2006/main" xmlns:w14="http://schemas.microsoft.com/office/word/2010/wordml" xmlns:w15="http://schemas.microsoft.com/office/word/2012/wordml" xmlns:w16cid="http://schemas.microsoft.com/office/word/2016/wordml/cid" xmlns:w16se="http://schemas.microsoft.com/office/word/2015/wordml/symex" mc:Ignorable="w14 w15 w16se w16cid">
   <w:docDefaults>
     <w:rPrDefault>
       <w:rPr>
@@ -5353,7 +7051,7 @@
     </w:rPrDefault>
     <w:pPrDefault/>
   </w:docDefaults>
-  <w:latentStyles w:defLockedState="0" w:defUIPriority="99" w:defSemiHidden="0" w:defUnhideWhenUsed="0" w:defQFormat="0" w:count="382">
+  <w:latentStyles w:defLockedState="0" w:defUIPriority="99" w:defSemiHidden="0" w:defUnhideWhenUsed="0" w:defQFormat="0" w:count="375">
     <w:lsdException w:name="Normal" w:uiPriority="0" w:qFormat="1"/>
     <w:lsdException w:name="heading 1" w:uiPriority="9" w:qFormat="1"/>
     <w:lsdException w:name="heading 2" w:semiHidden="1" w:uiPriority="9" w:unhideWhenUsed="1" w:qFormat="1"/>
@@ -5459,6 +7157,7 @@
     <w:lsdException w:name="HTML Sample" w:semiHidden="1" w:unhideWhenUsed="1"/>
     <w:lsdException w:name="HTML Typewriter" w:semiHidden="1" w:unhideWhenUsed="1"/>
     <w:lsdException w:name="HTML Variable" w:semiHidden="1" w:unhideWhenUsed="1"/>
+    <w:lsdException w:name="Normal Table" w:semiHidden="1" w:unhideWhenUsed="1"/>
     <w:lsdException w:name="annotation subject" w:semiHidden="1" w:unhideWhenUsed="1"/>
     <w:lsdException w:name="No List" w:semiHidden="1" w:unhideWhenUsed="1"/>
     <w:lsdException w:name="Outline List 1" w:semiHidden="1" w:unhideWhenUsed="1"/>
@@ -5505,17 +7204,10 @@
     <w:lsdException w:name="Table Subtle 2" w:semiHidden="1" w:unhideWhenUsed="1"/>
     <w:lsdException w:name="Table Web 1" w:semiHidden="1" w:unhideWhenUsed="1"/>
     <w:lsdException w:name="Table Web 2" w:semiHidden="1" w:unhideWhenUsed="1"/>
+    <w:lsdException w:name="Table Web 3" w:semiHidden="1" w:unhideWhenUsed="1"/>
     <w:lsdException w:name="Balloon Text" w:semiHidden="1" w:unhideWhenUsed="1"/>
     <w:lsdException w:name="Table Grid" w:uiPriority="59"/>
-    <w:lsdException w:name="Note Level 1" w:semiHidden="1" w:unhideWhenUsed="1"/>
-    <w:lsdException w:name="Note Level 2" w:semiHidden="1" w:unhideWhenUsed="1"/>
-    <w:lsdException w:name="Note Level 3" w:semiHidden="1" w:unhideWhenUsed="1"/>
-    <w:lsdException w:name="Note Level 4" w:semiHidden="1" w:unhideWhenUsed="1"/>
-    <w:lsdException w:name="Note Level 5" w:semiHidden="1" w:unhideWhenUsed="1"/>
-    <w:lsdException w:name="Note Level 6" w:semiHidden="1" w:unhideWhenUsed="1"/>
-    <w:lsdException w:name="Note Level 7" w:semiHidden="1" w:unhideWhenUsed="1"/>
-    <w:lsdException w:name="Note Level 8" w:semiHidden="1" w:unhideWhenUsed="1"/>
-    <w:lsdException w:name="Note Level 9" w:semiHidden="1" w:unhideWhenUsed="1"/>
+    <w:lsdException w:name="Table Theme" w:semiHidden="1" w:unhideWhenUsed="1"/>
     <w:lsdException w:name="Placeholder Text" w:semiHidden="1"/>
     <w:lsdException w:name="No Spacing" w:uiPriority="1" w:qFormat="1"/>
     <w:lsdException w:name="Light Shading" w:uiPriority="60"/>
@@ -5806,7 +7498,6 @@
     <w:uiPriority w:val="59"/>
     <w:rsid w:val="00AA3549"/>
     <w:tblPr>
-      <w:tblInd w:w="0" w:type="dxa"/>
       <w:tblBorders>
         <w:top w:val="single" w:sz="4" w:space="0" w:color="auto"/>
         <w:left w:val="single" w:sz="4" w:space="0" w:color="auto"/>
@@ -5815,12 +7506,6 @@
         <w:insideH w:val="single" w:sz="4" w:space="0" w:color="auto"/>
         <w:insideV w:val="single" w:sz="4" w:space="0" w:color="auto"/>
       </w:tblBorders>
-      <w:tblCellMar>
-        <w:top w:w="0" w:type="dxa"/>
-        <w:left w:w="108" w:type="dxa"/>
-        <w:bottom w:w="0" w:type="dxa"/>
-        <w:right w:w="108" w:type="dxa"/>
-      </w:tblCellMar>
     </w:tblPr>
   </w:style>
   <w:style w:type="paragraph" w:styleId="Sinespaciado">
@@ -5878,6 +7563,48 @@
       <w:color w:val="800080" w:themeColor="followedHyperlink"/>
       <w:u w:val="single"/>
     </w:rPr>
+  </w:style>
+  <w:style w:type="paragraph" w:styleId="Encabezado">
+    <w:name w:val="header"/>
+    <w:basedOn w:val="Normal"/>
+    <w:link w:val="EncabezadoCar"/>
+    <w:uiPriority w:val="99"/>
+    <w:unhideWhenUsed/>
+    <w:rsid w:val="00956BEA"/>
+    <w:pPr>
+      <w:tabs>
+        <w:tab w:val="center" w:pos="4419"/>
+        <w:tab w:val="right" w:pos="8838"/>
+      </w:tabs>
+    </w:pPr>
+  </w:style>
+  <w:style w:type="character" w:customStyle="1" w:styleId="EncabezadoCar">
+    <w:name w:val="Encabezado Car"/>
+    <w:basedOn w:val="Fuentedeprrafopredeter"/>
+    <w:link w:val="Encabezado"/>
+    <w:uiPriority w:val="99"/>
+    <w:rsid w:val="00956BEA"/>
+  </w:style>
+  <w:style w:type="paragraph" w:styleId="Piedepgina">
+    <w:name w:val="footer"/>
+    <w:basedOn w:val="Normal"/>
+    <w:link w:val="PiedepginaCar"/>
+    <w:uiPriority w:val="99"/>
+    <w:unhideWhenUsed/>
+    <w:rsid w:val="00956BEA"/>
+    <w:pPr>
+      <w:tabs>
+        <w:tab w:val="center" w:pos="4419"/>
+        <w:tab w:val="right" w:pos="8838"/>
+      </w:tabs>
+    </w:pPr>
+  </w:style>
+  <w:style w:type="character" w:customStyle="1" w:styleId="PiedepginaCar">
+    <w:name w:val="Pie de página Car"/>
+    <w:basedOn w:val="Fuentedeprrafopredeter"/>
+    <w:link w:val="Piedepgina"/>
+    <w:uiPriority w:val="99"/>
+    <w:rsid w:val="00956BEA"/>
   </w:style>
 </w:styles>
 </file>

</xml_diff>

<commit_message>
Mónica Monserrat Palacios Rodríguez
TAREA 2 COMPLETA
</commit_message>
<xml_diff>
--- a/Tarea_02.docx
+++ b/Tarea_02.docx
@@ -1,6 +1,6 @@
 
 <file path=word/document.xml><?xml version="1.0" encoding="utf-8"?>
-<w:document xmlns:wpc="http://schemas.microsoft.com/office/word/2010/wordprocessingCanvas" xmlns:mo="http://schemas.microsoft.com/office/mac/office/2008/main" xmlns:mc="http://schemas.openxmlformats.org/markup-compatibility/2006" xmlns:mv="urn:schemas-microsoft-com:mac:vml" xmlns:o="urn:schemas-microsoft-com:office:office" xmlns:r="http://schemas.openxmlformats.org/officeDocument/2006/relationships" xmlns:m="http://schemas.openxmlformats.org/officeDocument/2006/math" xmlns:v="urn:schemas-microsoft-com:vml" xmlns:wp14="http://schemas.microsoft.com/office/word/2010/wordprocessingDrawing" xmlns:wp="http://schemas.openxmlformats.org/drawingml/2006/wordprocessingDrawing" xmlns:w10="urn:schemas-microsoft-com:office:word" xmlns:w="http://schemas.openxmlformats.org/wordprocessingml/2006/main" xmlns:w14="http://schemas.microsoft.com/office/word/2010/wordml" xmlns:w15="http://schemas.microsoft.com/office/word/2012/wordml" xmlns:wpg="http://schemas.microsoft.com/office/word/2010/wordprocessingGroup" xmlns:wpi="http://schemas.microsoft.com/office/word/2010/wordprocessingInk" xmlns:wne="http://schemas.microsoft.com/office/word/2006/wordml" xmlns:wps="http://schemas.microsoft.com/office/word/2010/wordprocessingShape" mc:Ignorable="w14 w15 wp14">
+<w:document xmlns:wpc="http://schemas.microsoft.com/office/word/2010/wordprocessingCanvas" xmlns:cx="http://schemas.microsoft.com/office/drawing/2014/chartex" xmlns:cx1="http://schemas.microsoft.com/office/drawing/2015/9/8/chartex" xmlns:mc="http://schemas.openxmlformats.org/markup-compatibility/2006" xmlns:o="urn:schemas-microsoft-com:office:office" xmlns:r="http://schemas.openxmlformats.org/officeDocument/2006/relationships" xmlns:m="http://schemas.openxmlformats.org/officeDocument/2006/math" xmlns:v="urn:schemas-microsoft-com:vml" xmlns:wp14="http://schemas.microsoft.com/office/word/2010/wordprocessingDrawing" xmlns:wp="http://schemas.openxmlformats.org/drawingml/2006/wordprocessingDrawing" xmlns:w10="urn:schemas-microsoft-com:office:word" xmlns:w="http://schemas.openxmlformats.org/wordprocessingml/2006/main" xmlns:w14="http://schemas.microsoft.com/office/word/2010/wordml" xmlns:w15="http://schemas.microsoft.com/office/word/2012/wordml" xmlns:w16se="http://schemas.microsoft.com/office/word/2015/wordml/symex" xmlns:wpg="http://schemas.microsoft.com/office/word/2010/wordprocessingGroup" xmlns:wpi="http://schemas.microsoft.com/office/word/2010/wordprocessingInk" xmlns:wne="http://schemas.microsoft.com/office/word/2006/wordml" xmlns:wps="http://schemas.microsoft.com/office/word/2010/wordprocessingShape" mc:Ignorable="w14 w15 w16se wp14">
   <w:body>
     <w:p>
       <w:pPr>
@@ -509,7 +509,7 @@
         <w:tblLook w:val="04A0" w:firstRow="1" w:lastRow="0" w:firstColumn="1" w:lastColumn="0" w:noHBand="0" w:noVBand="1"/>
       </w:tblPr>
       <w:tblGrid>
-        <w:gridCol w:w="10220"/>
+        <w:gridCol w:w="10070"/>
       </w:tblGrid>
       <w:tr>
         <w:tc>
@@ -602,6 +602,16 @@
               </w:rPr>
               <w:t>Salidas:</w:t>
             </w:r>
+            <w:r>
+              <w:rPr>
+                <w:rFonts w:ascii="Avenir Book" w:eastAsia="Arial Unicode MS" w:hAnsi="Avenir Book" w:cs="Arial Unicode MS"/>
+                <w:bCs/>
+                <w:sz w:val="20"/>
+                <w:szCs w:val="22"/>
+                <w:lang w:val="es-MX"/>
+              </w:rPr>
+              <w:t xml:space="preserve"> Mis datos</w:t>
+            </w:r>
           </w:p>
           <w:p>
             <w:pPr>
@@ -624,6 +634,16 @@
               </w:rPr>
               <w:t>Relación E/S:</w:t>
             </w:r>
+            <w:r>
+              <w:rPr>
+                <w:rFonts w:ascii="Avenir Book" w:eastAsia="Arial Unicode MS" w:hAnsi="Avenir Book" w:cs="Arial Unicode MS"/>
+                <w:bCs/>
+                <w:sz w:val="20"/>
+                <w:szCs w:val="22"/>
+                <w:lang w:val="es-MX"/>
+              </w:rPr>
+              <w:t xml:space="preserve"> Imprimir mis datos</w:t>
+            </w:r>
           </w:p>
           <w:p>
             <w:pPr>
@@ -713,26 +733,132 @@
           <w:p>
             <w:pPr>
               <w:pStyle w:val="Sinespaciado"/>
-              <w:rPr>
-                <w:rFonts w:ascii="Avenir Book" w:eastAsia="Arial Unicode MS" w:hAnsi="Avenir Book" w:cs="Arial Unicode MS"/>
-                <w:bCs/>
-                <w:sz w:val="20"/>
-                <w:szCs w:val="22"/>
-                <w:lang w:val="es-MX"/>
-              </w:rPr>
-            </w:pPr>
-          </w:p>
-          <w:p>
-            <w:pPr>
-              <w:pStyle w:val="Sinespaciado"/>
-              <w:rPr>
-                <w:rFonts w:ascii="Avenir Book" w:eastAsia="Arial Unicode MS" w:hAnsi="Avenir Book" w:cs="Arial Unicode MS"/>
-                <w:bCs/>
-                <w:sz w:val="20"/>
-                <w:szCs w:val="22"/>
-                <w:lang w:val="es-MX"/>
-              </w:rPr>
-            </w:pPr>
+              <w:numPr>
+                <w:ilvl w:val="0"/>
+                <w:numId w:val="7"/>
+              </w:numPr>
+              <w:rPr>
+                <w:rFonts w:ascii="Avenir Book" w:eastAsia="Arial Unicode MS" w:hAnsi="Avenir Book" w:cs="Arial Unicode MS"/>
+                <w:bCs/>
+                <w:sz w:val="20"/>
+                <w:szCs w:val="22"/>
+                <w:lang w:val="es-MX"/>
+              </w:rPr>
+            </w:pPr>
+            <w:r>
+              <w:rPr>
+                <w:rFonts w:ascii="Avenir Book" w:eastAsia="Arial Unicode MS" w:hAnsi="Avenir Book" w:cs="Arial Unicode MS"/>
+                <w:bCs/>
+                <w:sz w:val="20"/>
+                <w:szCs w:val="22"/>
+                <w:lang w:val="es-MX"/>
+              </w:rPr>
+              <w:t>Imprimir mi nombre.</w:t>
+            </w:r>
+          </w:p>
+          <w:p>
+            <w:pPr>
+              <w:pStyle w:val="Sinespaciado"/>
+              <w:numPr>
+                <w:ilvl w:val="0"/>
+                <w:numId w:val="7"/>
+              </w:numPr>
+              <w:rPr>
+                <w:rFonts w:ascii="Avenir Book" w:eastAsia="Arial Unicode MS" w:hAnsi="Avenir Book" w:cs="Arial Unicode MS"/>
+                <w:bCs/>
+                <w:sz w:val="20"/>
+                <w:szCs w:val="22"/>
+                <w:lang w:val="es-MX"/>
+              </w:rPr>
+            </w:pPr>
+            <w:r>
+              <w:rPr>
+                <w:rFonts w:ascii="Avenir Book" w:eastAsia="Arial Unicode MS" w:hAnsi="Avenir Book" w:cs="Arial Unicode MS"/>
+                <w:bCs/>
+                <w:sz w:val="20"/>
+                <w:szCs w:val="22"/>
+                <w:lang w:val="es-MX"/>
+              </w:rPr>
+              <w:t>Imprimir mi Matrícula.</w:t>
+            </w:r>
+          </w:p>
+          <w:p>
+            <w:pPr>
+              <w:pStyle w:val="Sinespaciado"/>
+              <w:numPr>
+                <w:ilvl w:val="0"/>
+                <w:numId w:val="7"/>
+              </w:numPr>
+              <w:rPr>
+                <w:rFonts w:ascii="Avenir Book" w:eastAsia="Arial Unicode MS" w:hAnsi="Avenir Book" w:cs="Arial Unicode MS"/>
+                <w:bCs/>
+                <w:sz w:val="20"/>
+                <w:szCs w:val="22"/>
+                <w:lang w:val="es-MX"/>
+              </w:rPr>
+            </w:pPr>
+            <w:r>
+              <w:rPr>
+                <w:rFonts w:ascii="Avenir Book" w:eastAsia="Arial Unicode MS" w:hAnsi="Avenir Book" w:cs="Arial Unicode MS"/>
+                <w:bCs/>
+                <w:sz w:val="20"/>
+                <w:szCs w:val="22"/>
+                <w:lang w:val="es-MX"/>
+              </w:rPr>
+              <w:t>Imprimir mi carrera.</w:t>
+            </w:r>
+          </w:p>
+          <w:p>
+            <w:pPr>
+              <w:pStyle w:val="Sinespaciado"/>
+              <w:numPr>
+                <w:ilvl w:val="0"/>
+                <w:numId w:val="7"/>
+              </w:numPr>
+              <w:rPr>
+                <w:rFonts w:ascii="Avenir Book" w:eastAsia="Arial Unicode MS" w:hAnsi="Avenir Book" w:cs="Arial Unicode MS"/>
+                <w:bCs/>
+                <w:sz w:val="20"/>
+                <w:szCs w:val="22"/>
+                <w:lang w:val="es-MX"/>
+              </w:rPr>
+            </w:pPr>
+            <w:r>
+              <w:rPr>
+                <w:rFonts w:ascii="Avenir Book" w:eastAsia="Arial Unicode MS" w:hAnsi="Avenir Book" w:cs="Arial Unicode MS"/>
+                <w:bCs/>
+                <w:sz w:val="20"/>
+                <w:szCs w:val="22"/>
+                <w:lang w:val="es-MX"/>
+              </w:rPr>
+              <w:t>Imprimir mi escuela de procedencia con programa.</w:t>
+            </w:r>
+          </w:p>
+          <w:p>
+            <w:pPr>
+              <w:pStyle w:val="Sinespaciado"/>
+              <w:numPr>
+                <w:ilvl w:val="0"/>
+                <w:numId w:val="7"/>
+              </w:numPr>
+              <w:rPr>
+                <w:rFonts w:ascii="Avenir Book" w:eastAsia="Arial Unicode MS" w:hAnsi="Avenir Book" w:cs="Arial Unicode MS"/>
+                <w:bCs/>
+                <w:sz w:val="20"/>
+                <w:szCs w:val="22"/>
+                <w:lang w:val="es-MX"/>
+              </w:rPr>
+            </w:pPr>
+            <w:r>
+              <w:rPr>
+                <w:rFonts w:ascii="Avenir Book" w:eastAsia="Arial Unicode MS" w:hAnsi="Avenir Book" w:cs="Arial Unicode MS"/>
+                <w:bCs/>
+                <w:sz w:val="20"/>
+                <w:szCs w:val="22"/>
+                <w:lang w:val="es-MX"/>
+              </w:rPr>
+              <w:t>Imprimir mis gustos.</w:t>
+            </w:r>
           </w:p>
           <w:p>
             <w:pPr>
@@ -1465,7 +1591,7 @@
         <w:tblLook w:val="04A0" w:firstRow="1" w:lastRow="0" w:firstColumn="1" w:lastColumn="0" w:noHBand="0" w:noVBand="1"/>
       </w:tblPr>
       <w:tblGrid>
-        <w:gridCol w:w="10220"/>
+        <w:gridCol w:w="10070"/>
       </w:tblGrid>
       <w:tr>
         <w:tc>
@@ -1526,6 +1652,16 @@
               </w:rPr>
               <w:t>Entradas:</w:t>
             </w:r>
+            <w:r>
+              <w:rPr>
+                <w:rFonts w:ascii="Avenir Book" w:eastAsia="Arial Unicode MS" w:hAnsi="Avenir Book" w:cs="Arial Unicode MS"/>
+                <w:bCs/>
+                <w:sz w:val="20"/>
+                <w:szCs w:val="22"/>
+                <w:lang w:val="es-MX"/>
+              </w:rPr>
+              <w:t xml:space="preserve"> Velocidad.</w:t>
+            </w:r>
           </w:p>
           <w:p>
             <w:pPr>
@@ -1548,6 +1684,38 @@
               </w:rPr>
               <w:t>Salidas:</w:t>
             </w:r>
+            <w:r>
+              <w:rPr>
+                <w:rFonts w:ascii="Avenir Book" w:eastAsia="Arial Unicode MS" w:hAnsi="Avenir Book" w:cs="Arial Unicode MS"/>
+                <w:bCs/>
+                <w:sz w:val="20"/>
+                <w:szCs w:val="22"/>
+                <w:lang w:val="es-MX"/>
+              </w:rPr>
+              <w:t xml:space="preserve"> La distancia que recorre en 6 </w:t>
+            </w:r>
+            <w:proofErr w:type="spellStart"/>
+            <w:r>
+              <w:rPr>
+                <w:rFonts w:ascii="Avenir Book" w:eastAsia="Arial Unicode MS" w:hAnsi="Avenir Book" w:cs="Arial Unicode MS"/>
+                <w:bCs/>
+                <w:sz w:val="20"/>
+                <w:szCs w:val="22"/>
+                <w:lang w:val="es-MX"/>
+              </w:rPr>
+              <w:t>hrs</w:t>
+            </w:r>
+            <w:proofErr w:type="spellEnd"/>
+            <w:r>
+              <w:rPr>
+                <w:rFonts w:ascii="Avenir Book" w:eastAsia="Arial Unicode MS" w:hAnsi="Avenir Book" w:cs="Arial Unicode MS"/>
+                <w:bCs/>
+                <w:sz w:val="20"/>
+                <w:szCs w:val="22"/>
+                <w:lang w:val="es-MX"/>
+              </w:rPr>
+              <w:t xml:space="preserve">; en 10hrs y el tiempo en horas que requiere para recorrer 500km. </w:t>
+            </w:r>
           </w:p>
           <w:p>
             <w:pPr>
@@ -1570,6 +1738,26 @@
               </w:rPr>
               <w:t>Relación E/S:</w:t>
             </w:r>
+            <w:r>
+              <w:rPr>
+                <w:rFonts w:ascii="Avenir Book" w:eastAsia="Arial Unicode MS" w:hAnsi="Avenir Book" w:cs="Arial Unicode MS"/>
+                <w:bCs/>
+                <w:sz w:val="20"/>
+                <w:szCs w:val="22"/>
+                <w:lang w:val="es-MX"/>
+              </w:rPr>
+              <w:t xml:space="preserve"> </w:t>
+            </w:r>
+            <w:r>
+              <w:rPr>
+                <w:rFonts w:ascii="Avenir Book" w:eastAsia="Arial Unicode MS" w:hAnsi="Avenir Book" w:cs="Arial Unicode MS"/>
+                <w:bCs/>
+                <w:sz w:val="20"/>
+                <w:szCs w:val="22"/>
+                <w:lang w:val="es-MX"/>
+              </w:rPr>
+              <w:t>Velocidad= distancia/tiempo</w:t>
+            </w:r>
           </w:p>
           <w:p>
             <w:pPr>
@@ -1644,6 +1832,110 @@
                 <w:lang w:val="es-MX"/>
               </w:rPr>
               <w:t>(foto, captura de pantalla, texto, etc.)</w:t>
+            </w:r>
+          </w:p>
+          <w:p>
+            <w:pPr>
+              <w:pStyle w:val="Sinespaciado"/>
+              <w:numPr>
+                <w:ilvl w:val="0"/>
+                <w:numId w:val="8"/>
+              </w:numPr>
+              <w:rPr>
+                <w:rFonts w:ascii="Avenir Book" w:eastAsia="Arial Unicode MS" w:hAnsi="Avenir Book" w:cs="Arial Unicode MS"/>
+                <w:bCs/>
+                <w:sz w:val="20"/>
+                <w:szCs w:val="22"/>
+                <w:lang w:val="es-MX"/>
+              </w:rPr>
+            </w:pPr>
+            <w:r>
+              <w:rPr>
+                <w:rFonts w:ascii="Avenir Book" w:eastAsia="Arial Unicode MS" w:hAnsi="Avenir Book" w:cs="Arial Unicode MS"/>
+                <w:bCs/>
+                <w:sz w:val="20"/>
+                <w:szCs w:val="22"/>
+                <w:lang w:val="es-MX"/>
+              </w:rPr>
+              <w:t>Leer la velocidad</w:t>
+            </w:r>
+          </w:p>
+          <w:p>
+            <w:pPr>
+              <w:pStyle w:val="Sinespaciado"/>
+              <w:numPr>
+                <w:ilvl w:val="0"/>
+                <w:numId w:val="8"/>
+              </w:numPr>
+              <w:rPr>
+                <w:rFonts w:ascii="Avenir Book" w:eastAsia="Arial Unicode MS" w:hAnsi="Avenir Book" w:cs="Arial Unicode MS"/>
+                <w:bCs/>
+                <w:sz w:val="20"/>
+                <w:szCs w:val="22"/>
+                <w:lang w:val="es-MX"/>
+              </w:rPr>
+            </w:pPr>
+            <w:r>
+              <w:rPr>
+                <w:rFonts w:ascii="Avenir Book" w:eastAsia="Arial Unicode MS" w:hAnsi="Avenir Book" w:cs="Arial Unicode MS"/>
+                <w:bCs/>
+                <w:sz w:val="20"/>
+                <w:szCs w:val="22"/>
+                <w:lang w:val="es-MX"/>
+              </w:rPr>
+              <w:t>Imprimir la velocidad multiplicada por 6</w:t>
+            </w:r>
+          </w:p>
+          <w:p>
+            <w:pPr>
+              <w:pStyle w:val="Sinespaciado"/>
+              <w:numPr>
+                <w:ilvl w:val="0"/>
+                <w:numId w:val="8"/>
+              </w:numPr>
+              <w:rPr>
+                <w:rFonts w:ascii="Avenir Book" w:eastAsia="Arial Unicode MS" w:hAnsi="Avenir Book" w:cs="Arial Unicode MS"/>
+                <w:bCs/>
+                <w:sz w:val="20"/>
+                <w:szCs w:val="22"/>
+                <w:lang w:val="es-MX"/>
+              </w:rPr>
+            </w:pPr>
+            <w:r>
+              <w:rPr>
+                <w:rFonts w:ascii="Avenir Book" w:eastAsia="Arial Unicode MS" w:hAnsi="Avenir Book" w:cs="Arial Unicode MS"/>
+                <w:bCs/>
+                <w:sz w:val="20"/>
+                <w:szCs w:val="22"/>
+                <w:lang w:val="es-MX"/>
+              </w:rPr>
+              <w:t>Imprimir la velocidad multiplicada por 10</w:t>
+            </w:r>
+          </w:p>
+          <w:p>
+            <w:pPr>
+              <w:pStyle w:val="Sinespaciado"/>
+              <w:numPr>
+                <w:ilvl w:val="0"/>
+                <w:numId w:val="8"/>
+              </w:numPr>
+              <w:rPr>
+                <w:rFonts w:ascii="Avenir Book" w:eastAsia="Arial Unicode MS" w:hAnsi="Avenir Book" w:cs="Arial Unicode MS"/>
+                <w:bCs/>
+                <w:sz w:val="20"/>
+                <w:szCs w:val="22"/>
+                <w:lang w:val="es-MX"/>
+              </w:rPr>
+            </w:pPr>
+            <w:r>
+              <w:rPr>
+                <w:rFonts w:ascii="Avenir Book" w:eastAsia="Arial Unicode MS" w:hAnsi="Avenir Book" w:cs="Arial Unicode MS"/>
+                <w:bCs/>
+                <w:sz w:val="20"/>
+                <w:szCs w:val="22"/>
+                <w:lang w:val="es-MX"/>
+              </w:rPr>
+              <w:t>Imprimir 500 dividido entre la velocidad</w:t>
             </w:r>
           </w:p>
           <w:p>
@@ -2275,7 +2567,7 @@
         <w:tblLook w:val="04A0" w:firstRow="1" w:lastRow="0" w:firstColumn="1" w:lastColumn="0" w:noHBand="0" w:noVBand="1"/>
       </w:tblPr>
       <w:tblGrid>
-        <w:gridCol w:w="10220"/>
+        <w:gridCol w:w="10070"/>
       </w:tblGrid>
       <w:tr>
         <w:tc>
@@ -2336,6 +2628,16 @@
               </w:rPr>
               <w:t>Entradas:</w:t>
             </w:r>
+            <w:r>
+              <w:rPr>
+                <w:rFonts w:ascii="Avenir Book" w:eastAsia="Arial Unicode MS" w:hAnsi="Avenir Book" w:cs="Arial Unicode MS"/>
+                <w:bCs/>
+                <w:sz w:val="20"/>
+                <w:szCs w:val="22"/>
+                <w:lang w:val="es-MX"/>
+              </w:rPr>
+              <w:t xml:space="preserve"> El costo de la comida</w:t>
+            </w:r>
           </w:p>
           <w:p>
             <w:pPr>
@@ -2358,6 +2660,16 @@
               </w:rPr>
               <w:t>Salidas:</w:t>
             </w:r>
+            <w:r>
+              <w:rPr>
+                <w:rFonts w:ascii="Avenir Book" w:eastAsia="Arial Unicode MS" w:hAnsi="Avenir Book" w:cs="Arial Unicode MS"/>
+                <w:bCs/>
+                <w:sz w:val="20"/>
+                <w:szCs w:val="22"/>
+                <w:lang w:val="es-MX"/>
+              </w:rPr>
+              <w:t xml:space="preserve"> La propina (12%), el IVA (16%) y el costo total</w:t>
+            </w:r>
           </w:p>
           <w:p>
             <w:pPr>
@@ -2380,6 +2692,16 @@
               </w:rPr>
               <w:t>Relación E/S:</w:t>
             </w:r>
+            <w:r>
+              <w:rPr>
+                <w:rFonts w:ascii="Avenir Book" w:eastAsia="Arial Unicode MS" w:hAnsi="Avenir Book" w:cs="Arial Unicode MS"/>
+                <w:bCs/>
+                <w:sz w:val="20"/>
+                <w:szCs w:val="22"/>
+                <w:lang w:val="es-MX"/>
+              </w:rPr>
+              <w:t xml:space="preserve"> Costo total= Costo de la comida + la propina + el IVA</w:t>
+            </w:r>
           </w:p>
           <w:p>
             <w:pPr>
@@ -2459,46 +2781,139 @@
           <w:p>
             <w:pPr>
               <w:pStyle w:val="Sinespaciado"/>
-              <w:rPr>
-                <w:rFonts w:ascii="Avenir Book" w:eastAsia="Arial Unicode MS" w:hAnsi="Avenir Book" w:cs="Arial Unicode MS"/>
-                <w:bCs/>
-                <w:sz w:val="20"/>
-                <w:szCs w:val="22"/>
-                <w:lang w:val="es-MX"/>
-              </w:rPr>
-            </w:pPr>
-          </w:p>
-          <w:p>
-            <w:pPr>
-              <w:pStyle w:val="Sinespaciado"/>
-              <w:rPr>
-                <w:rFonts w:ascii="Avenir Book" w:eastAsia="Arial Unicode MS" w:hAnsi="Avenir Book" w:cs="Arial Unicode MS"/>
-                <w:bCs/>
-                <w:sz w:val="20"/>
-                <w:szCs w:val="22"/>
-                <w:lang w:val="es-MX"/>
-              </w:rPr>
-            </w:pPr>
-          </w:p>
-          <w:p>
-            <w:pPr>
-              <w:pStyle w:val="Sinespaciado"/>
-              <w:rPr>
-                <w:rFonts w:ascii="Avenir Book" w:eastAsia="Arial Unicode MS" w:hAnsi="Avenir Book" w:cs="Arial Unicode MS"/>
-                <w:bCs/>
-                <w:sz w:val="20"/>
-                <w:szCs w:val="22"/>
-                <w:lang w:val="es-MX"/>
-              </w:rPr>
-            </w:pPr>
-            <w:r>
-              <w:rPr>
-                <w:rFonts w:ascii="Avenir Book" w:eastAsia="Arial Unicode MS" w:hAnsi="Avenir Book" w:cs="Arial Unicode MS"/>
-                <w:bCs/>
-                <w:sz w:val="20"/>
-                <w:szCs w:val="22"/>
-                <w:lang w:val="es-MX"/>
-              </w:rPr>
+              <w:numPr>
+                <w:ilvl w:val="0"/>
+                <w:numId w:val="9"/>
+              </w:numPr>
+              <w:rPr>
+                <w:rFonts w:ascii="Avenir Book" w:eastAsia="Arial Unicode MS" w:hAnsi="Avenir Book" w:cs="Arial Unicode MS"/>
+                <w:bCs/>
+                <w:sz w:val="20"/>
+                <w:szCs w:val="22"/>
+                <w:lang w:val="es-MX"/>
+              </w:rPr>
+            </w:pPr>
+            <w:r>
+              <w:rPr>
+                <w:rFonts w:ascii="Avenir Book" w:eastAsia="Arial Unicode MS" w:hAnsi="Avenir Book" w:cs="Arial Unicode MS"/>
+                <w:bCs/>
+                <w:sz w:val="20"/>
+                <w:szCs w:val="22"/>
+                <w:lang w:val="es-MX"/>
+              </w:rPr>
+              <w:t xml:space="preserve"> Leer el costo de la comida</w:t>
+            </w:r>
+          </w:p>
+          <w:p>
+            <w:pPr>
+              <w:pStyle w:val="Sinespaciado"/>
+              <w:numPr>
+                <w:ilvl w:val="0"/>
+                <w:numId w:val="9"/>
+              </w:numPr>
+              <w:rPr>
+                <w:rFonts w:ascii="Avenir Book" w:eastAsia="Arial Unicode MS" w:hAnsi="Avenir Book" w:cs="Arial Unicode MS"/>
+                <w:bCs/>
+                <w:sz w:val="20"/>
+                <w:szCs w:val="22"/>
+                <w:lang w:val="es-MX"/>
+              </w:rPr>
+            </w:pPr>
+            <w:r>
+              <w:rPr>
+                <w:rFonts w:ascii="Avenir Book" w:eastAsia="Arial Unicode MS" w:hAnsi="Avenir Book" w:cs="Arial Unicode MS"/>
+                <w:bCs/>
+                <w:sz w:val="20"/>
+                <w:szCs w:val="22"/>
+                <w:lang w:val="es-MX"/>
+              </w:rPr>
+              <w:t>Imprimir el costo de la comida multiplicado por .12 (propina)</w:t>
+            </w:r>
+          </w:p>
+          <w:p>
+            <w:pPr>
+              <w:pStyle w:val="Sinespaciado"/>
+              <w:numPr>
+                <w:ilvl w:val="0"/>
+                <w:numId w:val="9"/>
+              </w:numPr>
+              <w:rPr>
+                <w:rFonts w:ascii="Avenir Book" w:eastAsia="Arial Unicode MS" w:hAnsi="Avenir Book" w:cs="Arial Unicode MS"/>
+                <w:bCs/>
+                <w:sz w:val="20"/>
+                <w:szCs w:val="22"/>
+                <w:lang w:val="es-MX"/>
+              </w:rPr>
+            </w:pPr>
+            <w:r>
+              <w:rPr>
+                <w:rFonts w:ascii="Avenir Book" w:eastAsia="Arial Unicode MS" w:hAnsi="Avenir Book" w:cs="Arial Unicode MS"/>
+                <w:bCs/>
+                <w:sz w:val="20"/>
+                <w:szCs w:val="22"/>
+                <w:lang w:val="es-MX"/>
+              </w:rPr>
+              <w:t>Imprimir el costo de la comida multiplicado por .16 (IVA)</w:t>
+            </w:r>
+          </w:p>
+          <w:p>
+            <w:pPr>
+              <w:pStyle w:val="Sinespaciado"/>
+              <w:numPr>
+                <w:ilvl w:val="0"/>
+                <w:numId w:val="9"/>
+              </w:numPr>
+              <w:rPr>
+                <w:rFonts w:ascii="Avenir Book" w:eastAsia="Arial Unicode MS" w:hAnsi="Avenir Book" w:cs="Arial Unicode MS"/>
+                <w:bCs/>
+                <w:sz w:val="20"/>
+                <w:szCs w:val="22"/>
+                <w:lang w:val="es-MX"/>
+              </w:rPr>
+            </w:pPr>
+            <w:r>
+              <w:rPr>
+                <w:rFonts w:ascii="Avenir Book" w:eastAsia="Arial Unicode MS" w:hAnsi="Avenir Book" w:cs="Arial Unicode MS"/>
+                <w:bCs/>
+                <w:sz w:val="20"/>
+                <w:szCs w:val="22"/>
+                <w:lang w:val="es-MX"/>
+              </w:rPr>
+              <w:t>Imprimir la suma del costo de la comida, más la propina, más el IVA</w:t>
+            </w:r>
+          </w:p>
+          <w:p>
+            <w:pPr>
+              <w:pStyle w:val="Sinespaciado"/>
+              <w:rPr>
+                <w:rFonts w:ascii="Avenir Book" w:eastAsia="Arial Unicode MS" w:hAnsi="Avenir Book" w:cs="Arial Unicode MS"/>
+                <w:bCs/>
+                <w:sz w:val="20"/>
+                <w:szCs w:val="22"/>
+                <w:lang w:val="es-MX"/>
+              </w:rPr>
+            </w:pPr>
+          </w:p>
+          <w:p>
+            <w:pPr>
+              <w:pStyle w:val="Sinespaciado"/>
+              <w:rPr>
+                <w:rFonts w:ascii="Avenir Book" w:eastAsia="Arial Unicode MS" w:hAnsi="Avenir Book" w:cs="Arial Unicode MS"/>
+                <w:bCs/>
+                <w:sz w:val="20"/>
+                <w:szCs w:val="22"/>
+                <w:lang w:val="es-MX"/>
+              </w:rPr>
+            </w:pPr>
+            <w:r>
+              <w:rPr>
+                <w:rFonts w:ascii="Avenir Book" w:eastAsia="Arial Unicode MS" w:hAnsi="Avenir Book" w:cs="Arial Unicode MS"/>
+                <w:bCs/>
+                <w:sz w:val="20"/>
+                <w:szCs w:val="22"/>
+                <w:lang w:val="es-MX"/>
+              </w:rPr>
+              <w:lastRenderedPageBreak/>
               <w:t xml:space="preserve">El programa lo </w:t>
             </w:r>
             <w:r>
@@ -2603,6 +3018,7 @@
                 <w:szCs w:val="20"/>
                 <w:lang w:val="es-MX"/>
               </w:rPr>
+              <w:lastRenderedPageBreak/>
               <w:t>Ejemplo</w:t>
             </w:r>
             <w:r>
@@ -3156,7 +3572,7 @@
         <w:tblLook w:val="04A0" w:firstRow="1" w:lastRow="0" w:firstColumn="1" w:lastColumn="0" w:noHBand="0" w:noVBand="1"/>
       </w:tblPr>
       <w:tblGrid>
-        <w:gridCol w:w="10220"/>
+        <w:gridCol w:w="10070"/>
       </w:tblGrid>
       <w:tr>
         <w:tc>
@@ -3215,7 +3631,17 @@
                 <w:szCs w:val="22"/>
                 <w:lang w:val="es-MX"/>
               </w:rPr>
-              <w:t>Entradas:</w:t>
+              <w:t>Entradas</w:t>
+            </w:r>
+            <w:r>
+              <w:rPr>
+                <w:rFonts w:ascii="Avenir Book" w:eastAsia="Arial Unicode MS" w:hAnsi="Avenir Book" w:cs="Arial Unicode MS"/>
+                <w:bCs/>
+                <w:sz w:val="20"/>
+                <w:szCs w:val="22"/>
+                <w:lang w:val="es-MX"/>
+              </w:rPr>
+              <w:t>: Mujeres y hombres inscritos</w:t>
             </w:r>
           </w:p>
           <w:p>
@@ -3239,6 +3665,16 @@
               </w:rPr>
               <w:t>Salidas:</w:t>
             </w:r>
+            <w:r>
+              <w:rPr>
+                <w:rFonts w:ascii="Avenir Book" w:eastAsia="Arial Unicode MS" w:hAnsi="Avenir Book" w:cs="Arial Unicode MS"/>
+                <w:bCs/>
+                <w:sz w:val="20"/>
+                <w:szCs w:val="22"/>
+                <w:lang w:val="es-MX"/>
+              </w:rPr>
+              <w:t xml:space="preserve"> Total de inscritos, porcentaje de mujeres inscritas, porcentaje de hombres inscritos</w:t>
+            </w:r>
           </w:p>
           <w:p>
             <w:pPr>
@@ -3340,6 +3776,147 @@
           <w:p>
             <w:pPr>
               <w:pStyle w:val="Sinespaciado"/>
+              <w:numPr>
+                <w:ilvl w:val="0"/>
+                <w:numId w:val="10"/>
+              </w:numPr>
+              <w:rPr>
+                <w:rFonts w:ascii="Avenir Book" w:eastAsia="Arial Unicode MS" w:hAnsi="Avenir Book" w:cs="Arial Unicode MS"/>
+                <w:bCs/>
+                <w:sz w:val="20"/>
+                <w:szCs w:val="22"/>
+                <w:lang w:val="es-MX"/>
+              </w:rPr>
+            </w:pPr>
+            <w:r>
+              <w:rPr>
+                <w:rFonts w:ascii="Avenir Book" w:eastAsia="Arial Unicode MS" w:hAnsi="Avenir Book" w:cs="Arial Unicode MS"/>
+                <w:bCs/>
+                <w:sz w:val="20"/>
+                <w:szCs w:val="22"/>
+                <w:lang w:val="es-MX"/>
+              </w:rPr>
+              <w:t>Leer número de mujeres inscritas</w:t>
+            </w:r>
+          </w:p>
+          <w:p>
+            <w:pPr>
+              <w:pStyle w:val="Sinespaciado"/>
+              <w:numPr>
+                <w:ilvl w:val="0"/>
+                <w:numId w:val="10"/>
+              </w:numPr>
+              <w:rPr>
+                <w:rFonts w:ascii="Avenir Book" w:eastAsia="Arial Unicode MS" w:hAnsi="Avenir Book" w:cs="Arial Unicode MS"/>
+                <w:bCs/>
+                <w:sz w:val="20"/>
+                <w:szCs w:val="22"/>
+                <w:lang w:val="es-MX"/>
+              </w:rPr>
+            </w:pPr>
+            <w:r>
+              <w:rPr>
+                <w:rFonts w:ascii="Avenir Book" w:eastAsia="Arial Unicode MS" w:hAnsi="Avenir Book" w:cs="Arial Unicode MS"/>
+                <w:bCs/>
+                <w:sz w:val="20"/>
+                <w:szCs w:val="22"/>
+                <w:lang w:val="es-MX"/>
+              </w:rPr>
+              <w:t>Leer número de hombres inscritos</w:t>
+            </w:r>
+          </w:p>
+          <w:p>
+            <w:pPr>
+              <w:pStyle w:val="Sinespaciado"/>
+              <w:numPr>
+                <w:ilvl w:val="0"/>
+                <w:numId w:val="10"/>
+              </w:numPr>
+              <w:rPr>
+                <w:rFonts w:ascii="Avenir Book" w:eastAsia="Arial Unicode MS" w:hAnsi="Avenir Book" w:cs="Arial Unicode MS"/>
+                <w:bCs/>
+                <w:sz w:val="20"/>
+                <w:szCs w:val="22"/>
+                <w:lang w:val="es-MX"/>
+              </w:rPr>
+            </w:pPr>
+            <w:r>
+              <w:rPr>
+                <w:rFonts w:ascii="Avenir Book" w:eastAsia="Arial Unicode MS" w:hAnsi="Avenir Book" w:cs="Arial Unicode MS"/>
+                <w:bCs/>
+                <w:sz w:val="20"/>
+                <w:szCs w:val="22"/>
+                <w:lang w:val="es-MX"/>
+              </w:rPr>
+              <w:t>Imprimir la suma de ambos (Total de inscritos)</w:t>
+            </w:r>
+          </w:p>
+          <w:p>
+            <w:pPr>
+              <w:pStyle w:val="Sinespaciado"/>
+              <w:numPr>
+                <w:ilvl w:val="0"/>
+                <w:numId w:val="10"/>
+              </w:numPr>
+              <w:rPr>
+                <w:rFonts w:ascii="Avenir Book" w:eastAsia="Arial Unicode MS" w:hAnsi="Avenir Book" w:cs="Arial Unicode MS"/>
+                <w:bCs/>
+                <w:sz w:val="20"/>
+                <w:szCs w:val="22"/>
+                <w:lang w:val="es-MX"/>
+              </w:rPr>
+            </w:pPr>
+            <w:r>
+              <w:rPr>
+                <w:rFonts w:ascii="Avenir Book" w:eastAsia="Arial Unicode MS" w:hAnsi="Avenir Book" w:cs="Arial Unicode MS"/>
+                <w:bCs/>
+                <w:sz w:val="20"/>
+                <w:szCs w:val="22"/>
+                <w:lang w:val="es-MX"/>
+              </w:rPr>
+              <w:t>Multiplicar número de mujeres por 100 y dividirlo entre el total de inscritos, imprimirlo.</w:t>
+            </w:r>
+          </w:p>
+          <w:p>
+            <w:pPr>
+              <w:pStyle w:val="Sinespaciado"/>
+              <w:numPr>
+                <w:ilvl w:val="0"/>
+                <w:numId w:val="10"/>
+              </w:numPr>
+              <w:rPr>
+                <w:rFonts w:ascii="Avenir Book" w:eastAsia="Arial Unicode MS" w:hAnsi="Avenir Book" w:cs="Arial Unicode MS"/>
+                <w:bCs/>
+                <w:sz w:val="20"/>
+                <w:szCs w:val="22"/>
+                <w:lang w:val="es-MX"/>
+              </w:rPr>
+            </w:pPr>
+            <w:r>
+              <w:rPr>
+                <w:rFonts w:ascii="Avenir Book" w:eastAsia="Arial Unicode MS" w:hAnsi="Avenir Book" w:cs="Arial Unicode MS"/>
+                <w:bCs/>
+                <w:sz w:val="20"/>
+                <w:szCs w:val="22"/>
+                <w:lang w:val="es-MX"/>
+              </w:rPr>
+              <w:t>Multiplicar número de hombre</w:t>
+            </w:r>
+            <w:r>
+              <w:rPr>
+                <w:rFonts w:ascii="Avenir Book" w:eastAsia="Arial Unicode MS" w:hAnsi="Avenir Book" w:cs="Arial Unicode MS"/>
+                <w:bCs/>
+                <w:sz w:val="20"/>
+                <w:szCs w:val="22"/>
+                <w:lang w:val="es-MX"/>
+              </w:rPr>
+              <w:t>s por 100 y dividirlo entre el total de inscritos, imprimirlo.</w:t>
+            </w:r>
+          </w:p>
+          <w:p>
+            <w:pPr>
+              <w:pStyle w:val="Sinespaciado"/>
+              <w:ind w:left="360"/>
               <w:rPr>
                 <w:rFonts w:ascii="Avenir Book" w:eastAsia="Arial Unicode MS" w:hAnsi="Avenir Book" w:cs="Arial Unicode MS"/>
                 <w:bCs/>
@@ -4019,7 +4596,7 @@
         <w:rPr>
           <w:rFonts w:ascii="Times New Roman" w:eastAsia="Times New Roman" w:hAnsi="Times New Roman" w:cs="Times New Roman"/>
           <w:noProof/>
-          <w:lang w:eastAsia="es-ES_tradnl"/>
+          <w:lang w:val="es-MX" w:eastAsia="es-MX"/>
         </w:rPr>
         <w:drawing>
           <wp:inline distT="0" distB="0" distL="0" distR="0" wp14:anchorId="744B0A64" wp14:editId="16209526">
@@ -4089,7 +4666,7 @@
         <w:tblLook w:val="04A0" w:firstRow="1" w:lastRow="0" w:firstColumn="1" w:lastColumn="0" w:noHBand="0" w:noVBand="1"/>
       </w:tblPr>
       <w:tblGrid>
-        <w:gridCol w:w="10220"/>
+        <w:gridCol w:w="10070"/>
       </w:tblGrid>
       <w:tr>
         <w:tc>
@@ -4151,6 +4728,16 @@
               </w:rPr>
               <w:t>Entradas:</w:t>
             </w:r>
+            <w:r>
+              <w:rPr>
+                <w:rFonts w:ascii="Avenir Book" w:eastAsia="Arial Unicode MS" w:hAnsi="Avenir Book" w:cs="Arial Unicode MS"/>
+                <w:bCs/>
+                <w:sz w:val="20"/>
+                <w:szCs w:val="22"/>
+                <w:lang w:val="es-MX"/>
+              </w:rPr>
+              <w:t xml:space="preserve"> vector en “x”, vector en “y”</w:t>
+            </w:r>
           </w:p>
           <w:p>
             <w:pPr>
@@ -4173,6 +4760,16 @@
               </w:rPr>
               <w:t>Salidas:</w:t>
             </w:r>
+            <w:r>
+              <w:rPr>
+                <w:rFonts w:ascii="Avenir Book" w:eastAsia="Arial Unicode MS" w:hAnsi="Avenir Book" w:cs="Arial Unicode MS"/>
+                <w:bCs/>
+                <w:sz w:val="20"/>
+                <w:szCs w:val="22"/>
+                <w:lang w:val="es-MX"/>
+              </w:rPr>
+              <w:t xml:space="preserve"> la magnitud y el valor del ángulo en grados</w:t>
+            </w:r>
           </w:p>
           <w:p>
             <w:pPr>
@@ -4195,6 +4792,28 @@
               </w:rPr>
               <w:t>Relación E/S:</w:t>
             </w:r>
+            <w:r>
+              <w:rPr>
+                <w:rFonts w:ascii="Avenir Book" w:eastAsia="Arial Unicode MS" w:hAnsi="Avenir Book" w:cs="Arial Unicode MS"/>
+                <w:bCs/>
+                <w:sz w:val="20"/>
+                <w:szCs w:val="22"/>
+                <w:lang w:val="es-MX"/>
+              </w:rPr>
+              <w:t xml:space="preserve"> Raíz cuadrada de x**2 más y**2 para la magnitud y la tangente -1 de y entre x para los grados</w:t>
+            </w:r>
+          </w:p>
+          <w:p>
+            <w:pPr>
+              <w:pStyle w:val="Sinespaciado"/>
+              <w:rPr>
+                <w:rFonts w:ascii="Avenir Book" w:eastAsia="Arial Unicode MS" w:hAnsi="Avenir Book" w:cs="Arial Unicode MS"/>
+                <w:bCs/>
+                <w:sz w:val="20"/>
+                <w:szCs w:val="22"/>
+                <w:lang w:val="es-MX"/>
+              </w:rPr>
+            </w:pPr>
           </w:p>
           <w:p>
             <w:pPr>
@@ -4253,14 +4872,158 @@
           <w:p>
             <w:pPr>
               <w:pStyle w:val="Sinespaciado"/>
-              <w:rPr>
-                <w:rFonts w:ascii="Avenir Book" w:eastAsia="Arial Unicode MS" w:hAnsi="Avenir Book" w:cs="Arial Unicode MS"/>
-                <w:bCs/>
-                <w:sz w:val="20"/>
-                <w:szCs w:val="22"/>
-                <w:lang w:val="es-MX"/>
-              </w:rPr>
-            </w:pPr>
+              <w:numPr>
+                <w:ilvl w:val="0"/>
+                <w:numId w:val="11"/>
+              </w:numPr>
+              <w:rPr>
+                <w:rFonts w:ascii="Avenir Book" w:eastAsia="Arial Unicode MS" w:hAnsi="Avenir Book" w:cs="Arial Unicode MS"/>
+                <w:bCs/>
+                <w:sz w:val="20"/>
+                <w:szCs w:val="22"/>
+                <w:lang w:val="es-MX"/>
+              </w:rPr>
+            </w:pPr>
+            <w:r>
+              <w:rPr>
+                <w:rFonts w:ascii="Avenir Book" w:eastAsia="Arial Unicode MS" w:hAnsi="Avenir Book" w:cs="Arial Unicode MS"/>
+                <w:bCs/>
+                <w:sz w:val="20"/>
+                <w:szCs w:val="22"/>
+                <w:lang w:val="es-MX"/>
+              </w:rPr>
+              <w:t>Leer x</w:t>
+            </w:r>
+          </w:p>
+          <w:p>
+            <w:pPr>
+              <w:pStyle w:val="Sinespaciado"/>
+              <w:numPr>
+                <w:ilvl w:val="0"/>
+                <w:numId w:val="11"/>
+              </w:numPr>
+              <w:rPr>
+                <w:rFonts w:ascii="Avenir Book" w:eastAsia="Arial Unicode MS" w:hAnsi="Avenir Book" w:cs="Arial Unicode MS"/>
+                <w:bCs/>
+                <w:sz w:val="20"/>
+                <w:szCs w:val="22"/>
+                <w:lang w:val="es-MX"/>
+              </w:rPr>
+            </w:pPr>
+            <w:r>
+              <w:rPr>
+                <w:rFonts w:ascii="Avenir Book" w:eastAsia="Arial Unicode MS" w:hAnsi="Avenir Book" w:cs="Arial Unicode MS"/>
+                <w:bCs/>
+                <w:sz w:val="20"/>
+                <w:szCs w:val="22"/>
+                <w:lang w:val="es-MX"/>
+              </w:rPr>
+              <w:t>Leer y</w:t>
+            </w:r>
+          </w:p>
+          <w:p>
+            <w:pPr>
+              <w:pStyle w:val="Sinespaciado"/>
+              <w:numPr>
+                <w:ilvl w:val="0"/>
+                <w:numId w:val="11"/>
+              </w:numPr>
+              <w:rPr>
+                <w:rFonts w:ascii="Avenir Book" w:eastAsia="Arial Unicode MS" w:hAnsi="Avenir Book" w:cs="Arial Unicode MS"/>
+                <w:bCs/>
+                <w:sz w:val="20"/>
+                <w:szCs w:val="22"/>
+                <w:lang w:val="es-MX"/>
+              </w:rPr>
+            </w:pPr>
+            <w:r>
+              <w:rPr>
+                <w:rFonts w:ascii="Avenir Book" w:eastAsia="Arial Unicode MS" w:hAnsi="Avenir Book" w:cs="Arial Unicode MS"/>
+                <w:bCs/>
+                <w:sz w:val="20"/>
+                <w:szCs w:val="22"/>
+                <w:lang w:val="es-MX"/>
+              </w:rPr>
+              <w:t>Sacar la raíz cuadrada de la suma de los cuadrados de “x” y “y”</w:t>
+            </w:r>
+          </w:p>
+          <w:p>
+            <w:pPr>
+              <w:pStyle w:val="Sinespaciado"/>
+              <w:numPr>
+                <w:ilvl w:val="0"/>
+                <w:numId w:val="11"/>
+              </w:numPr>
+              <w:rPr>
+                <w:rFonts w:ascii="Avenir Book" w:eastAsia="Arial Unicode MS" w:hAnsi="Avenir Book" w:cs="Arial Unicode MS"/>
+                <w:bCs/>
+                <w:sz w:val="20"/>
+                <w:szCs w:val="22"/>
+                <w:lang w:val="es-MX"/>
+              </w:rPr>
+            </w:pPr>
+            <w:r>
+              <w:rPr>
+                <w:rFonts w:ascii="Avenir Book" w:eastAsia="Arial Unicode MS" w:hAnsi="Avenir Book" w:cs="Arial Unicode MS"/>
+                <w:bCs/>
+                <w:sz w:val="20"/>
+                <w:szCs w:val="22"/>
+                <w:lang w:val="es-MX"/>
+              </w:rPr>
+              <w:t>Sacar la tangente de menos 1 de “y” entre “x”</w:t>
+            </w:r>
+          </w:p>
+          <w:p>
+            <w:pPr>
+              <w:pStyle w:val="Sinespaciado"/>
+              <w:numPr>
+                <w:ilvl w:val="0"/>
+                <w:numId w:val="11"/>
+              </w:numPr>
+              <w:rPr>
+                <w:rFonts w:ascii="Avenir Book" w:eastAsia="Arial Unicode MS" w:hAnsi="Avenir Book" w:cs="Arial Unicode MS"/>
+                <w:bCs/>
+                <w:sz w:val="20"/>
+                <w:szCs w:val="22"/>
+                <w:lang w:val="es-MX"/>
+              </w:rPr>
+            </w:pPr>
+            <w:r>
+              <w:rPr>
+                <w:rFonts w:ascii="Avenir Book" w:eastAsia="Arial Unicode MS" w:hAnsi="Avenir Book" w:cs="Arial Unicode MS"/>
+                <w:bCs/>
+                <w:sz w:val="20"/>
+                <w:szCs w:val="22"/>
+                <w:lang w:val="es-MX"/>
+              </w:rPr>
+              <w:t>Imprimir la magnitud</w:t>
+            </w:r>
+          </w:p>
+          <w:p>
+            <w:pPr>
+              <w:pStyle w:val="Sinespaciado"/>
+              <w:numPr>
+                <w:ilvl w:val="0"/>
+                <w:numId w:val="11"/>
+              </w:numPr>
+              <w:rPr>
+                <w:rFonts w:ascii="Avenir Book" w:eastAsia="Arial Unicode MS" w:hAnsi="Avenir Book" w:cs="Arial Unicode MS"/>
+                <w:bCs/>
+                <w:sz w:val="20"/>
+                <w:szCs w:val="22"/>
+                <w:lang w:val="es-MX"/>
+              </w:rPr>
+            </w:pPr>
+            <w:r>
+              <w:rPr>
+                <w:rFonts w:ascii="Avenir Book" w:eastAsia="Arial Unicode MS" w:hAnsi="Avenir Book" w:cs="Arial Unicode MS"/>
+                <w:bCs/>
+                <w:sz w:val="20"/>
+                <w:szCs w:val="22"/>
+                <w:lang w:val="es-MX"/>
+              </w:rPr>
+              <w:t>Imprimir los grados</w:t>
+            </w:r>
             <w:bookmarkStart w:id="0" w:name="_GoBack"/>
             <w:bookmarkEnd w:id="0"/>
           </w:p>
@@ -4568,8 +5331,8 @@
 </file>
 
 <file path=word/numbering.xml><?xml version="1.0" encoding="utf-8"?>
-<w:numbering xmlns:wpc="http://schemas.microsoft.com/office/word/2010/wordprocessingCanvas" xmlns:mo="http://schemas.microsoft.com/office/mac/office/2008/main" xmlns:mc="http://schemas.openxmlformats.org/markup-compatibility/2006" xmlns:mv="urn:schemas-microsoft-com:mac:vml" xmlns:o="urn:schemas-microsoft-com:office:office" xmlns:r="http://schemas.openxmlformats.org/officeDocument/2006/relationships" xmlns:m="http://schemas.openxmlformats.org/officeDocument/2006/math" xmlns:v="urn:schemas-microsoft-com:vml" xmlns:wp14="http://schemas.microsoft.com/office/word/2010/wordprocessingDrawing" xmlns:wp="http://schemas.openxmlformats.org/drawingml/2006/wordprocessingDrawing" xmlns:w10="urn:schemas-microsoft-com:office:word" xmlns:w="http://schemas.openxmlformats.org/wordprocessingml/2006/main" xmlns:w14="http://schemas.microsoft.com/office/word/2010/wordml" xmlns:w15="http://schemas.microsoft.com/office/word/2012/wordml" xmlns:wpg="http://schemas.microsoft.com/office/word/2010/wordprocessingGroup" xmlns:wpi="http://schemas.microsoft.com/office/word/2010/wordprocessingInk" xmlns:wne="http://schemas.microsoft.com/office/word/2006/wordml" xmlns:wps="http://schemas.microsoft.com/office/word/2010/wordprocessingShape" mc:Ignorable="w14 w15 wp14">
-  <w:abstractNum w:abstractNumId="0">
+<w:numbering xmlns:wpc="http://schemas.microsoft.com/office/word/2010/wordprocessingCanvas" xmlns:cx="http://schemas.microsoft.com/office/drawing/2014/chartex" xmlns:cx1="http://schemas.microsoft.com/office/drawing/2015/9/8/chartex" xmlns:mc="http://schemas.openxmlformats.org/markup-compatibility/2006" xmlns:o="urn:schemas-microsoft-com:office:office" xmlns:r="http://schemas.openxmlformats.org/officeDocument/2006/relationships" xmlns:m="http://schemas.openxmlformats.org/officeDocument/2006/math" xmlns:v="urn:schemas-microsoft-com:vml" xmlns:wp14="http://schemas.microsoft.com/office/word/2010/wordprocessingDrawing" xmlns:wp="http://schemas.openxmlformats.org/drawingml/2006/wordprocessingDrawing" xmlns:w10="urn:schemas-microsoft-com:office:word" xmlns:w="http://schemas.openxmlformats.org/wordprocessingml/2006/main" xmlns:w14="http://schemas.microsoft.com/office/word/2010/wordml" xmlns:w15="http://schemas.microsoft.com/office/word/2012/wordml" xmlns:w16se="http://schemas.microsoft.com/office/word/2015/wordml/symex" xmlns:wpg="http://schemas.microsoft.com/office/word/2010/wordprocessingGroup" xmlns:wpi="http://schemas.microsoft.com/office/word/2010/wordprocessingInk" xmlns:wne="http://schemas.microsoft.com/office/word/2006/wordml" xmlns:wps="http://schemas.microsoft.com/office/word/2010/wordprocessingShape" mc:Ignorable="w14 w15 w16se wp14">
+  <w:abstractNum w:abstractNumId="0" w15:restartNumberingAfterBreak="0">
     <w:nsid w:val="0DF825E8"/>
     <w:multiLevelType w:val="multilevel"/>
     <w:tmpl w:val="C78CBBC4"/>
@@ -4718,7 +5481,96 @@
       </w:rPr>
     </w:lvl>
   </w:abstractNum>
-  <w:abstractNum w:abstractNumId="1">
+  <w:abstractNum w:abstractNumId="1" w15:restartNumberingAfterBreak="0">
+    <w:nsid w:val="0EF039A9"/>
+    <w:multiLevelType w:val="hybridMultilevel"/>
+    <w:tmpl w:val="9E82905C"/>
+    <w:lvl w:ilvl="0" w:tplc="39B8C58A">
+      <w:start w:val="1"/>
+      <w:numFmt w:val="decimal"/>
+      <w:lvlText w:val="%1-"/>
+      <w:lvlJc w:val="left"/>
+      <w:pPr>
+        <w:ind w:left="720" w:hanging="360"/>
+      </w:pPr>
+      <w:rPr>
+        <w:rFonts w:hint="default"/>
+      </w:rPr>
+    </w:lvl>
+    <w:lvl w:ilvl="1" w:tplc="080A0019" w:tentative="1">
+      <w:start w:val="1"/>
+      <w:numFmt w:val="lowerLetter"/>
+      <w:lvlText w:val="%2."/>
+      <w:lvlJc w:val="left"/>
+      <w:pPr>
+        <w:ind w:left="1440" w:hanging="360"/>
+      </w:pPr>
+    </w:lvl>
+    <w:lvl w:ilvl="2" w:tplc="080A001B" w:tentative="1">
+      <w:start w:val="1"/>
+      <w:numFmt w:val="lowerRoman"/>
+      <w:lvlText w:val="%3."/>
+      <w:lvlJc w:val="right"/>
+      <w:pPr>
+        <w:ind w:left="2160" w:hanging="180"/>
+      </w:pPr>
+    </w:lvl>
+    <w:lvl w:ilvl="3" w:tplc="080A000F" w:tentative="1">
+      <w:start w:val="1"/>
+      <w:numFmt w:val="decimal"/>
+      <w:lvlText w:val="%4."/>
+      <w:lvlJc w:val="left"/>
+      <w:pPr>
+        <w:ind w:left="2880" w:hanging="360"/>
+      </w:pPr>
+    </w:lvl>
+    <w:lvl w:ilvl="4" w:tplc="080A0019" w:tentative="1">
+      <w:start w:val="1"/>
+      <w:numFmt w:val="lowerLetter"/>
+      <w:lvlText w:val="%5."/>
+      <w:lvlJc w:val="left"/>
+      <w:pPr>
+        <w:ind w:left="3600" w:hanging="360"/>
+      </w:pPr>
+    </w:lvl>
+    <w:lvl w:ilvl="5" w:tplc="080A001B" w:tentative="1">
+      <w:start w:val="1"/>
+      <w:numFmt w:val="lowerRoman"/>
+      <w:lvlText w:val="%6."/>
+      <w:lvlJc w:val="right"/>
+      <w:pPr>
+        <w:ind w:left="4320" w:hanging="180"/>
+      </w:pPr>
+    </w:lvl>
+    <w:lvl w:ilvl="6" w:tplc="080A000F" w:tentative="1">
+      <w:start w:val="1"/>
+      <w:numFmt w:val="decimal"/>
+      <w:lvlText w:val="%7."/>
+      <w:lvlJc w:val="left"/>
+      <w:pPr>
+        <w:ind w:left="5040" w:hanging="360"/>
+      </w:pPr>
+    </w:lvl>
+    <w:lvl w:ilvl="7" w:tplc="080A0019" w:tentative="1">
+      <w:start w:val="1"/>
+      <w:numFmt w:val="lowerLetter"/>
+      <w:lvlText w:val="%8."/>
+      <w:lvlJc w:val="left"/>
+      <w:pPr>
+        <w:ind w:left="5760" w:hanging="360"/>
+      </w:pPr>
+    </w:lvl>
+    <w:lvl w:ilvl="8" w:tplc="080A001B" w:tentative="1">
+      <w:start w:val="1"/>
+      <w:numFmt w:val="lowerRoman"/>
+      <w:lvlText w:val="%9."/>
+      <w:lvlJc w:val="right"/>
+      <w:pPr>
+        <w:ind w:left="6480" w:hanging="180"/>
+      </w:pPr>
+    </w:lvl>
+  </w:abstractNum>
+  <w:abstractNum w:abstractNumId="2" w15:restartNumberingAfterBreak="0">
     <w:nsid w:val="10FF279D"/>
     <w:multiLevelType w:val="hybridMultilevel"/>
     <w:tmpl w:val="FE0004D4"/>
@@ -4831,7 +5683,7 @@
       </w:rPr>
     </w:lvl>
   </w:abstractNum>
-  <w:abstractNum w:abstractNumId="2">
+  <w:abstractNum w:abstractNumId="3" w15:restartNumberingAfterBreak="0">
     <w:nsid w:val="18495C16"/>
     <w:multiLevelType w:val="hybridMultilevel"/>
     <w:tmpl w:val="1C1226D4"/>
@@ -4944,7 +5796,96 @@
       </w:rPr>
     </w:lvl>
   </w:abstractNum>
-  <w:abstractNum w:abstractNumId="3">
+  <w:abstractNum w:abstractNumId="4" w15:restartNumberingAfterBreak="0">
+    <w:nsid w:val="282E2B7F"/>
+    <w:multiLevelType w:val="hybridMultilevel"/>
+    <w:tmpl w:val="D1AEAA50"/>
+    <w:lvl w:ilvl="0" w:tplc="39B8C58A">
+      <w:start w:val="1"/>
+      <w:numFmt w:val="decimal"/>
+      <w:lvlText w:val="%1-"/>
+      <w:lvlJc w:val="left"/>
+      <w:pPr>
+        <w:ind w:left="720" w:hanging="360"/>
+      </w:pPr>
+      <w:rPr>
+        <w:rFonts w:hint="default"/>
+      </w:rPr>
+    </w:lvl>
+    <w:lvl w:ilvl="1" w:tplc="080A0019" w:tentative="1">
+      <w:start w:val="1"/>
+      <w:numFmt w:val="lowerLetter"/>
+      <w:lvlText w:val="%2."/>
+      <w:lvlJc w:val="left"/>
+      <w:pPr>
+        <w:ind w:left="1440" w:hanging="360"/>
+      </w:pPr>
+    </w:lvl>
+    <w:lvl w:ilvl="2" w:tplc="080A001B" w:tentative="1">
+      <w:start w:val="1"/>
+      <w:numFmt w:val="lowerRoman"/>
+      <w:lvlText w:val="%3."/>
+      <w:lvlJc w:val="right"/>
+      <w:pPr>
+        <w:ind w:left="2160" w:hanging="180"/>
+      </w:pPr>
+    </w:lvl>
+    <w:lvl w:ilvl="3" w:tplc="080A000F" w:tentative="1">
+      <w:start w:val="1"/>
+      <w:numFmt w:val="decimal"/>
+      <w:lvlText w:val="%4."/>
+      <w:lvlJc w:val="left"/>
+      <w:pPr>
+        <w:ind w:left="2880" w:hanging="360"/>
+      </w:pPr>
+    </w:lvl>
+    <w:lvl w:ilvl="4" w:tplc="080A0019" w:tentative="1">
+      <w:start w:val="1"/>
+      <w:numFmt w:val="lowerLetter"/>
+      <w:lvlText w:val="%5."/>
+      <w:lvlJc w:val="left"/>
+      <w:pPr>
+        <w:ind w:left="3600" w:hanging="360"/>
+      </w:pPr>
+    </w:lvl>
+    <w:lvl w:ilvl="5" w:tplc="080A001B" w:tentative="1">
+      <w:start w:val="1"/>
+      <w:numFmt w:val="lowerRoman"/>
+      <w:lvlText w:val="%6."/>
+      <w:lvlJc w:val="right"/>
+      <w:pPr>
+        <w:ind w:left="4320" w:hanging="180"/>
+      </w:pPr>
+    </w:lvl>
+    <w:lvl w:ilvl="6" w:tplc="080A000F" w:tentative="1">
+      <w:start w:val="1"/>
+      <w:numFmt w:val="decimal"/>
+      <w:lvlText w:val="%7."/>
+      <w:lvlJc w:val="left"/>
+      <w:pPr>
+        <w:ind w:left="5040" w:hanging="360"/>
+      </w:pPr>
+    </w:lvl>
+    <w:lvl w:ilvl="7" w:tplc="080A0019" w:tentative="1">
+      <w:start w:val="1"/>
+      <w:numFmt w:val="lowerLetter"/>
+      <w:lvlText w:val="%8."/>
+      <w:lvlJc w:val="left"/>
+      <w:pPr>
+        <w:ind w:left="5760" w:hanging="360"/>
+      </w:pPr>
+    </w:lvl>
+    <w:lvl w:ilvl="8" w:tplc="080A001B" w:tentative="1">
+      <w:start w:val="1"/>
+      <w:numFmt w:val="lowerRoman"/>
+      <w:lvlText w:val="%9."/>
+      <w:lvlJc w:val="right"/>
+      <w:pPr>
+        <w:ind w:left="6480" w:hanging="180"/>
+      </w:pPr>
+    </w:lvl>
+  </w:abstractNum>
+  <w:abstractNum w:abstractNumId="5" w15:restartNumberingAfterBreak="0">
     <w:nsid w:val="376D095F"/>
     <w:multiLevelType w:val="hybridMultilevel"/>
     <w:tmpl w:val="4BA42360"/>
@@ -5057,7 +5998,274 @@
       </w:rPr>
     </w:lvl>
   </w:abstractNum>
-  <w:abstractNum w:abstractNumId="4">
+  <w:abstractNum w:abstractNumId="6" w15:restartNumberingAfterBreak="0">
+    <w:nsid w:val="38C23514"/>
+    <w:multiLevelType w:val="hybridMultilevel"/>
+    <w:tmpl w:val="D8A85C20"/>
+    <w:lvl w:ilvl="0" w:tplc="39B8C58A">
+      <w:start w:val="1"/>
+      <w:numFmt w:val="decimal"/>
+      <w:lvlText w:val="%1-"/>
+      <w:lvlJc w:val="left"/>
+      <w:pPr>
+        <w:ind w:left="720" w:hanging="360"/>
+      </w:pPr>
+      <w:rPr>
+        <w:rFonts w:hint="default"/>
+      </w:rPr>
+    </w:lvl>
+    <w:lvl w:ilvl="1" w:tplc="080A0019" w:tentative="1">
+      <w:start w:val="1"/>
+      <w:numFmt w:val="lowerLetter"/>
+      <w:lvlText w:val="%2."/>
+      <w:lvlJc w:val="left"/>
+      <w:pPr>
+        <w:ind w:left="1440" w:hanging="360"/>
+      </w:pPr>
+    </w:lvl>
+    <w:lvl w:ilvl="2" w:tplc="080A001B" w:tentative="1">
+      <w:start w:val="1"/>
+      <w:numFmt w:val="lowerRoman"/>
+      <w:lvlText w:val="%3."/>
+      <w:lvlJc w:val="right"/>
+      <w:pPr>
+        <w:ind w:left="2160" w:hanging="180"/>
+      </w:pPr>
+    </w:lvl>
+    <w:lvl w:ilvl="3" w:tplc="080A000F" w:tentative="1">
+      <w:start w:val="1"/>
+      <w:numFmt w:val="decimal"/>
+      <w:lvlText w:val="%4."/>
+      <w:lvlJc w:val="left"/>
+      <w:pPr>
+        <w:ind w:left="2880" w:hanging="360"/>
+      </w:pPr>
+    </w:lvl>
+    <w:lvl w:ilvl="4" w:tplc="080A0019" w:tentative="1">
+      <w:start w:val="1"/>
+      <w:numFmt w:val="lowerLetter"/>
+      <w:lvlText w:val="%5."/>
+      <w:lvlJc w:val="left"/>
+      <w:pPr>
+        <w:ind w:left="3600" w:hanging="360"/>
+      </w:pPr>
+    </w:lvl>
+    <w:lvl w:ilvl="5" w:tplc="080A001B" w:tentative="1">
+      <w:start w:val="1"/>
+      <w:numFmt w:val="lowerRoman"/>
+      <w:lvlText w:val="%6."/>
+      <w:lvlJc w:val="right"/>
+      <w:pPr>
+        <w:ind w:left="4320" w:hanging="180"/>
+      </w:pPr>
+    </w:lvl>
+    <w:lvl w:ilvl="6" w:tplc="080A000F" w:tentative="1">
+      <w:start w:val="1"/>
+      <w:numFmt w:val="decimal"/>
+      <w:lvlText w:val="%7."/>
+      <w:lvlJc w:val="left"/>
+      <w:pPr>
+        <w:ind w:left="5040" w:hanging="360"/>
+      </w:pPr>
+    </w:lvl>
+    <w:lvl w:ilvl="7" w:tplc="080A0019" w:tentative="1">
+      <w:start w:val="1"/>
+      <w:numFmt w:val="lowerLetter"/>
+      <w:lvlText w:val="%8."/>
+      <w:lvlJc w:val="left"/>
+      <w:pPr>
+        <w:ind w:left="5760" w:hanging="360"/>
+      </w:pPr>
+    </w:lvl>
+    <w:lvl w:ilvl="8" w:tplc="080A001B" w:tentative="1">
+      <w:start w:val="1"/>
+      <w:numFmt w:val="lowerRoman"/>
+      <w:lvlText w:val="%9."/>
+      <w:lvlJc w:val="right"/>
+      <w:pPr>
+        <w:ind w:left="6480" w:hanging="180"/>
+      </w:pPr>
+    </w:lvl>
+  </w:abstractNum>
+  <w:abstractNum w:abstractNumId="7" w15:restartNumberingAfterBreak="0">
+    <w:nsid w:val="43CA6352"/>
+    <w:multiLevelType w:val="hybridMultilevel"/>
+    <w:tmpl w:val="1D3E3B2A"/>
+    <w:lvl w:ilvl="0" w:tplc="39B8C58A">
+      <w:start w:val="1"/>
+      <w:numFmt w:val="decimal"/>
+      <w:lvlText w:val="%1-"/>
+      <w:lvlJc w:val="left"/>
+      <w:pPr>
+        <w:ind w:left="720" w:hanging="360"/>
+      </w:pPr>
+      <w:rPr>
+        <w:rFonts w:hint="default"/>
+      </w:rPr>
+    </w:lvl>
+    <w:lvl w:ilvl="1" w:tplc="080A0019" w:tentative="1">
+      <w:start w:val="1"/>
+      <w:numFmt w:val="lowerLetter"/>
+      <w:lvlText w:val="%2."/>
+      <w:lvlJc w:val="left"/>
+      <w:pPr>
+        <w:ind w:left="1440" w:hanging="360"/>
+      </w:pPr>
+    </w:lvl>
+    <w:lvl w:ilvl="2" w:tplc="080A001B" w:tentative="1">
+      <w:start w:val="1"/>
+      <w:numFmt w:val="lowerRoman"/>
+      <w:lvlText w:val="%3."/>
+      <w:lvlJc w:val="right"/>
+      <w:pPr>
+        <w:ind w:left="2160" w:hanging="180"/>
+      </w:pPr>
+    </w:lvl>
+    <w:lvl w:ilvl="3" w:tplc="080A000F" w:tentative="1">
+      <w:start w:val="1"/>
+      <w:numFmt w:val="decimal"/>
+      <w:lvlText w:val="%4."/>
+      <w:lvlJc w:val="left"/>
+      <w:pPr>
+        <w:ind w:left="2880" w:hanging="360"/>
+      </w:pPr>
+    </w:lvl>
+    <w:lvl w:ilvl="4" w:tplc="080A0019" w:tentative="1">
+      <w:start w:val="1"/>
+      <w:numFmt w:val="lowerLetter"/>
+      <w:lvlText w:val="%5."/>
+      <w:lvlJc w:val="left"/>
+      <w:pPr>
+        <w:ind w:left="3600" w:hanging="360"/>
+      </w:pPr>
+    </w:lvl>
+    <w:lvl w:ilvl="5" w:tplc="080A001B" w:tentative="1">
+      <w:start w:val="1"/>
+      <w:numFmt w:val="lowerRoman"/>
+      <w:lvlText w:val="%6."/>
+      <w:lvlJc w:val="right"/>
+      <w:pPr>
+        <w:ind w:left="4320" w:hanging="180"/>
+      </w:pPr>
+    </w:lvl>
+    <w:lvl w:ilvl="6" w:tplc="080A000F" w:tentative="1">
+      <w:start w:val="1"/>
+      <w:numFmt w:val="decimal"/>
+      <w:lvlText w:val="%7."/>
+      <w:lvlJc w:val="left"/>
+      <w:pPr>
+        <w:ind w:left="5040" w:hanging="360"/>
+      </w:pPr>
+    </w:lvl>
+    <w:lvl w:ilvl="7" w:tplc="080A0019" w:tentative="1">
+      <w:start w:val="1"/>
+      <w:numFmt w:val="lowerLetter"/>
+      <w:lvlText w:val="%8."/>
+      <w:lvlJc w:val="left"/>
+      <w:pPr>
+        <w:ind w:left="5760" w:hanging="360"/>
+      </w:pPr>
+    </w:lvl>
+    <w:lvl w:ilvl="8" w:tplc="080A001B" w:tentative="1">
+      <w:start w:val="1"/>
+      <w:numFmt w:val="lowerRoman"/>
+      <w:lvlText w:val="%9."/>
+      <w:lvlJc w:val="right"/>
+      <w:pPr>
+        <w:ind w:left="6480" w:hanging="180"/>
+      </w:pPr>
+    </w:lvl>
+  </w:abstractNum>
+  <w:abstractNum w:abstractNumId="8" w15:restartNumberingAfterBreak="0">
+    <w:nsid w:val="58004DB4"/>
+    <w:multiLevelType w:val="hybridMultilevel"/>
+    <w:tmpl w:val="8716DAE4"/>
+    <w:lvl w:ilvl="0" w:tplc="080A000F">
+      <w:start w:val="1"/>
+      <w:numFmt w:val="decimal"/>
+      <w:lvlText w:val="%1."/>
+      <w:lvlJc w:val="left"/>
+      <w:pPr>
+        <w:ind w:left="720" w:hanging="360"/>
+      </w:pPr>
+      <w:rPr>
+        <w:rFonts w:hint="default"/>
+      </w:rPr>
+    </w:lvl>
+    <w:lvl w:ilvl="1" w:tplc="080A0019" w:tentative="1">
+      <w:start w:val="1"/>
+      <w:numFmt w:val="lowerLetter"/>
+      <w:lvlText w:val="%2."/>
+      <w:lvlJc w:val="left"/>
+      <w:pPr>
+        <w:ind w:left="1440" w:hanging="360"/>
+      </w:pPr>
+    </w:lvl>
+    <w:lvl w:ilvl="2" w:tplc="080A001B" w:tentative="1">
+      <w:start w:val="1"/>
+      <w:numFmt w:val="lowerRoman"/>
+      <w:lvlText w:val="%3."/>
+      <w:lvlJc w:val="right"/>
+      <w:pPr>
+        <w:ind w:left="2160" w:hanging="180"/>
+      </w:pPr>
+    </w:lvl>
+    <w:lvl w:ilvl="3" w:tplc="080A000F" w:tentative="1">
+      <w:start w:val="1"/>
+      <w:numFmt w:val="decimal"/>
+      <w:lvlText w:val="%4."/>
+      <w:lvlJc w:val="left"/>
+      <w:pPr>
+        <w:ind w:left="2880" w:hanging="360"/>
+      </w:pPr>
+    </w:lvl>
+    <w:lvl w:ilvl="4" w:tplc="080A0019" w:tentative="1">
+      <w:start w:val="1"/>
+      <w:numFmt w:val="lowerLetter"/>
+      <w:lvlText w:val="%5."/>
+      <w:lvlJc w:val="left"/>
+      <w:pPr>
+        <w:ind w:left="3600" w:hanging="360"/>
+      </w:pPr>
+    </w:lvl>
+    <w:lvl w:ilvl="5" w:tplc="080A001B" w:tentative="1">
+      <w:start w:val="1"/>
+      <w:numFmt w:val="lowerRoman"/>
+      <w:lvlText w:val="%6."/>
+      <w:lvlJc w:val="right"/>
+      <w:pPr>
+        <w:ind w:left="4320" w:hanging="180"/>
+      </w:pPr>
+    </w:lvl>
+    <w:lvl w:ilvl="6" w:tplc="080A000F" w:tentative="1">
+      <w:start w:val="1"/>
+      <w:numFmt w:val="decimal"/>
+      <w:lvlText w:val="%7."/>
+      <w:lvlJc w:val="left"/>
+      <w:pPr>
+        <w:ind w:left="5040" w:hanging="360"/>
+      </w:pPr>
+    </w:lvl>
+    <w:lvl w:ilvl="7" w:tplc="080A0019" w:tentative="1">
+      <w:start w:val="1"/>
+      <w:numFmt w:val="lowerLetter"/>
+      <w:lvlText w:val="%8."/>
+      <w:lvlJc w:val="left"/>
+      <w:pPr>
+        <w:ind w:left="5760" w:hanging="360"/>
+      </w:pPr>
+    </w:lvl>
+    <w:lvl w:ilvl="8" w:tplc="080A001B" w:tentative="1">
+      <w:start w:val="1"/>
+      <w:numFmt w:val="lowerRoman"/>
+      <w:lvlText w:val="%9."/>
+      <w:lvlJc w:val="right"/>
+      <w:pPr>
+        <w:ind w:left="6480" w:hanging="180"/>
+      </w:pPr>
+    </w:lvl>
+  </w:abstractNum>
+  <w:abstractNum w:abstractNumId="9" w15:restartNumberingAfterBreak="0">
     <w:nsid w:val="5BB571DD"/>
     <w:multiLevelType w:val="hybridMultilevel"/>
     <w:tmpl w:val="56AA108E"/>
@@ -5170,7 +6378,7 @@
       </w:rPr>
     </w:lvl>
   </w:abstractNum>
-  <w:abstractNum w:abstractNumId="5">
+  <w:abstractNum w:abstractNumId="10" w15:restartNumberingAfterBreak="0">
     <w:nsid w:val="7C994F4D"/>
     <w:multiLevelType w:val="multilevel"/>
     <w:tmpl w:val="FD3EE86C"/>
@@ -5323,25 +6531,40 @@
     <w:abstractNumId w:val="0"/>
   </w:num>
   <w:num w:numId="2">
+    <w:abstractNumId w:val="10"/>
+  </w:num>
+  <w:num w:numId="3">
     <w:abstractNumId w:val="5"/>
   </w:num>
-  <w:num w:numId="3">
+  <w:num w:numId="4">
+    <w:abstractNumId w:val="9"/>
+  </w:num>
+  <w:num w:numId="5">
     <w:abstractNumId w:val="3"/>
   </w:num>
-  <w:num w:numId="4">
+  <w:num w:numId="6">
+    <w:abstractNumId w:val="2"/>
+  </w:num>
+  <w:num w:numId="7">
+    <w:abstractNumId w:val="8"/>
+  </w:num>
+  <w:num w:numId="8">
     <w:abstractNumId w:val="4"/>
   </w:num>
-  <w:num w:numId="5">
-    <w:abstractNumId w:val="2"/>
+  <w:num w:numId="9">
+    <w:abstractNumId w:val="6"/>
   </w:num>
-  <w:num w:numId="6">
+  <w:num w:numId="10">
+    <w:abstractNumId w:val="7"/>
+  </w:num>
+  <w:num w:numId="11">
     <w:abstractNumId w:val="1"/>
   </w:num>
 </w:numbering>
 </file>
 
 <file path=word/styles.xml><?xml version="1.0" encoding="utf-8"?>
-<w:styles xmlns:mc="http://schemas.openxmlformats.org/markup-compatibility/2006" xmlns:r="http://schemas.openxmlformats.org/officeDocument/2006/relationships" xmlns:w="http://schemas.openxmlformats.org/wordprocessingml/2006/main" xmlns:w14="http://schemas.microsoft.com/office/word/2010/wordml" xmlns:w15="http://schemas.microsoft.com/office/word/2012/wordml" mc:Ignorable="w14 w15">
+<w:styles xmlns:mc="http://schemas.openxmlformats.org/markup-compatibility/2006" xmlns:r="http://schemas.openxmlformats.org/officeDocument/2006/relationships" xmlns:w="http://schemas.openxmlformats.org/wordprocessingml/2006/main" xmlns:w14="http://schemas.microsoft.com/office/word/2010/wordml" xmlns:w15="http://schemas.microsoft.com/office/word/2012/wordml" xmlns:w16se="http://schemas.microsoft.com/office/word/2015/wordml/symex" mc:Ignorable="w14 w15 w16se">
   <w:docDefaults>
     <w:rPrDefault>
       <w:rPr>
@@ -5353,7 +6576,7 @@
     </w:rPrDefault>
     <w:pPrDefault/>
   </w:docDefaults>
-  <w:latentStyles w:defLockedState="0" w:defUIPriority="99" w:defSemiHidden="0" w:defUnhideWhenUsed="0" w:defQFormat="0" w:count="382">
+  <w:latentStyles w:defLockedState="0" w:defUIPriority="99" w:defSemiHidden="0" w:defUnhideWhenUsed="0" w:defQFormat="0" w:count="371">
     <w:lsdException w:name="Normal" w:uiPriority="0" w:qFormat="1"/>
     <w:lsdException w:name="heading 1" w:uiPriority="9" w:qFormat="1"/>
     <w:lsdException w:name="heading 2" w:semiHidden="1" w:uiPriority="9" w:unhideWhenUsed="1" w:qFormat="1"/>
@@ -5459,6 +6682,7 @@
     <w:lsdException w:name="HTML Sample" w:semiHidden="1" w:unhideWhenUsed="1"/>
     <w:lsdException w:name="HTML Typewriter" w:semiHidden="1" w:unhideWhenUsed="1"/>
     <w:lsdException w:name="HTML Variable" w:semiHidden="1" w:unhideWhenUsed="1"/>
+    <w:lsdException w:name="Normal Table" w:semiHidden="1" w:unhideWhenUsed="1"/>
     <w:lsdException w:name="annotation subject" w:semiHidden="1" w:unhideWhenUsed="1"/>
     <w:lsdException w:name="No List" w:semiHidden="1" w:unhideWhenUsed="1"/>
     <w:lsdException w:name="Outline List 1" w:semiHidden="1" w:unhideWhenUsed="1"/>
@@ -5505,17 +6729,10 @@
     <w:lsdException w:name="Table Subtle 2" w:semiHidden="1" w:unhideWhenUsed="1"/>
     <w:lsdException w:name="Table Web 1" w:semiHidden="1" w:unhideWhenUsed="1"/>
     <w:lsdException w:name="Table Web 2" w:semiHidden="1" w:unhideWhenUsed="1"/>
+    <w:lsdException w:name="Table Web 3" w:semiHidden="1" w:unhideWhenUsed="1"/>
     <w:lsdException w:name="Balloon Text" w:semiHidden="1" w:unhideWhenUsed="1"/>
     <w:lsdException w:name="Table Grid" w:uiPriority="59"/>
-    <w:lsdException w:name="Note Level 1" w:semiHidden="1" w:unhideWhenUsed="1"/>
-    <w:lsdException w:name="Note Level 2" w:semiHidden="1" w:unhideWhenUsed="1"/>
-    <w:lsdException w:name="Note Level 3" w:semiHidden="1" w:unhideWhenUsed="1"/>
-    <w:lsdException w:name="Note Level 4" w:semiHidden="1" w:unhideWhenUsed="1"/>
-    <w:lsdException w:name="Note Level 5" w:semiHidden="1" w:unhideWhenUsed="1"/>
-    <w:lsdException w:name="Note Level 6" w:semiHidden="1" w:unhideWhenUsed="1"/>
-    <w:lsdException w:name="Note Level 7" w:semiHidden="1" w:unhideWhenUsed="1"/>
-    <w:lsdException w:name="Note Level 8" w:semiHidden="1" w:unhideWhenUsed="1"/>
-    <w:lsdException w:name="Note Level 9" w:semiHidden="1" w:unhideWhenUsed="1"/>
+    <w:lsdException w:name="Table Theme" w:semiHidden="1" w:unhideWhenUsed="1"/>
     <w:lsdException w:name="Placeholder Text" w:semiHidden="1"/>
     <w:lsdException w:name="No Spacing" w:uiPriority="1" w:qFormat="1"/>
     <w:lsdException w:name="Light Shading" w:uiPriority="60"/>
@@ -5731,8 +6948,6 @@
     <w:lsdException w:name="List Table 5 Dark Accent 6" w:uiPriority="50"/>
     <w:lsdException w:name="List Table 6 Colorful Accent 6" w:uiPriority="51"/>
     <w:lsdException w:name="List Table 7 Colorful Accent 6" w:uiPriority="52"/>
-    <w:lsdException w:name="Mention" w:semiHidden="1" w:unhideWhenUsed="1"/>
-    <w:lsdException w:name="Smart Hyperlink" w:semiHidden="1" w:unhideWhenUsed="1"/>
   </w:latentStyles>
   <w:style w:type="paragraph" w:default="1" w:styleId="Normal">
     <w:name w:val="Normal"/>
@@ -5806,7 +7021,6 @@
     <w:uiPriority w:val="59"/>
     <w:rsid w:val="00AA3549"/>
     <w:tblPr>
-      <w:tblInd w:w="0" w:type="dxa"/>
       <w:tblBorders>
         <w:top w:val="single" w:sz="4" w:space="0" w:color="auto"/>
         <w:left w:val="single" w:sz="4" w:space="0" w:color="auto"/>
@@ -5815,12 +7029,6 @@
         <w:insideH w:val="single" w:sz="4" w:space="0" w:color="auto"/>
         <w:insideV w:val="single" w:sz="4" w:space="0" w:color="auto"/>
       </w:tblBorders>
-      <w:tblCellMar>
-        <w:top w:w="0" w:type="dxa"/>
-        <w:left w:w="108" w:type="dxa"/>
-        <w:bottom w:w="0" w:type="dxa"/>
-        <w:right w:w="108" w:type="dxa"/>
-      </w:tblCellMar>
     </w:tblPr>
   </w:style>
   <w:style w:type="paragraph" w:styleId="Sinespaciado">

</xml_diff>

<commit_message>
Ejercicio versión pre-final 2.
</commit_message>
<xml_diff>
--- a/Tarea_02.docx
+++ b/Tarea_02.docx
@@ -4,7 +4,7 @@
   <w:body>
     <w:p>
       <w:pPr>
-        <w:pStyle w:val="Sinespaciado"/>
+        <w:pStyle w:val="NoSpacing"/>
         <w:shd w:val="clear" w:color="auto" w:fill="0000FF"/>
         <w:rPr>
           <w:rFonts w:ascii="Avenir Book" w:eastAsia="Arial Unicode MS" w:hAnsi="Avenir Book" w:cs="Arial Unicode MS"/>
@@ -25,7 +25,7 @@
     </w:p>
     <w:p>
       <w:pPr>
-        <w:pStyle w:val="Sinespaciado"/>
+        <w:pStyle w:val="NoSpacing"/>
         <w:shd w:val="clear" w:color="auto" w:fill="0000FF"/>
         <w:rPr>
           <w:rFonts w:ascii="Avenir Book" w:eastAsia="Arial Unicode MS" w:hAnsi="Avenir Book" w:cs="Arial Unicode MS"/>
@@ -46,7 +46,7 @@
     </w:p>
     <w:p>
       <w:pPr>
-        <w:pStyle w:val="Sinespaciado"/>
+        <w:pStyle w:val="NoSpacing"/>
         <w:rPr>
           <w:rFonts w:ascii="Avenir Book" w:eastAsia="Arial Unicode MS" w:hAnsi="Avenir Book" w:cs="Arial Unicode MS"/>
           <w:sz w:val="22"/>
@@ -56,43 +56,25 @@
     </w:p>
     <w:p>
       <w:pPr>
-        <w:pStyle w:val="Sinespaciado"/>
-        <w:rPr>
-          <w:rFonts w:ascii="Avenir Book" w:eastAsia="Arial Unicode MS" w:hAnsi="Avenir Book" w:cs="Arial Unicode MS"/>
-          <w:sz w:val="22"/>
-          <w:szCs w:val="22"/>
-        </w:rPr>
-      </w:pPr>
-      <w:r>
-        <w:rPr>
-          <w:rFonts w:ascii="Avenir Book" w:eastAsia="Arial Unicode MS" w:hAnsi="Avenir Book" w:cs="Arial Unicode MS"/>
-          <w:sz w:val="22"/>
-          <w:szCs w:val="22"/>
-        </w:rPr>
-        <w:t xml:space="preserve">Antes de iniciar la tarea debes hacer </w:t>
-      </w:r>
-      <w:proofErr w:type="spellStart"/>
-      <w:r>
-        <w:rPr>
-          <w:rFonts w:ascii="Avenir Book" w:eastAsia="Arial Unicode MS" w:hAnsi="Avenir Book" w:cs="Arial Unicode MS"/>
-          <w:sz w:val="22"/>
-          <w:szCs w:val="22"/>
-        </w:rPr>
-        <w:t>fork</w:t>
-      </w:r>
-      <w:proofErr w:type="spellEnd"/>
-      <w:r>
-        <w:rPr>
-          <w:rFonts w:ascii="Avenir Book" w:eastAsia="Arial Unicode MS" w:hAnsi="Avenir Book" w:cs="Arial Unicode MS"/>
-          <w:sz w:val="22"/>
-          <w:szCs w:val="22"/>
-        </w:rPr>
-        <w:t xml:space="preserve"> al proyecto que se encuentra en:</w:t>
+        <w:pStyle w:val="NoSpacing"/>
+        <w:rPr>
+          <w:rFonts w:ascii="Avenir Book" w:eastAsia="Arial Unicode MS" w:hAnsi="Avenir Book" w:cs="Arial Unicode MS"/>
+          <w:sz w:val="22"/>
+          <w:szCs w:val="22"/>
+        </w:rPr>
+      </w:pPr>
+      <w:r>
+        <w:rPr>
+          <w:rFonts w:ascii="Avenir Book" w:eastAsia="Arial Unicode MS" w:hAnsi="Avenir Book" w:cs="Arial Unicode MS"/>
+          <w:sz w:val="22"/>
+          <w:szCs w:val="22"/>
+        </w:rPr>
+        <w:t>Antes de iniciar la tarea debes hacer fork al proyecto que se encuentra en:</w:t>
       </w:r>
     </w:p>
     <w:p>
       <w:pPr>
-        <w:pStyle w:val="Sinespaciado"/>
+        <w:pStyle w:val="NoSpacing"/>
         <w:rPr>
           <w:rFonts w:ascii="Avenir Book" w:eastAsia="Arial Unicode MS" w:hAnsi="Avenir Book" w:cs="Arial Unicode MS"/>
           <w:sz w:val="22"/>
@@ -102,7 +84,7 @@
       <w:hyperlink r:id="rId5" w:history="1">
         <w:r>
           <w:rPr>
-            <w:rStyle w:val="Hipervnculo"/>
+            <w:rStyle w:val="Hyperlink"/>
             <w:rFonts w:ascii="Avenir Book" w:eastAsia="Arial Unicode MS" w:hAnsi="Avenir Book" w:cs="Arial Unicode MS"/>
             <w:sz w:val="22"/>
             <w:szCs w:val="22"/>
@@ -113,7 +95,7 @@
     </w:p>
     <w:p>
       <w:pPr>
-        <w:pStyle w:val="Sinespaciado"/>
+        <w:pStyle w:val="NoSpacing"/>
         <w:rPr>
           <w:rFonts w:ascii="Avenir Book" w:eastAsia="Arial Unicode MS" w:hAnsi="Avenir Book" w:cs="Arial Unicode MS"/>
           <w:sz w:val="22"/>
@@ -123,38 +105,20 @@
     </w:p>
     <w:p>
       <w:pPr>
-        <w:pStyle w:val="Sinespaciado"/>
-        <w:rPr>
-          <w:rFonts w:ascii="Avenir Book" w:eastAsia="Arial Unicode MS" w:hAnsi="Avenir Book" w:cs="Arial Unicode MS"/>
-          <w:sz w:val="22"/>
-          <w:szCs w:val="22"/>
-        </w:rPr>
-      </w:pPr>
-      <w:r>
-        <w:rPr>
-          <w:rFonts w:ascii="Avenir Book" w:eastAsia="Arial Unicode MS" w:hAnsi="Avenir Book" w:cs="Arial Unicode MS"/>
-          <w:sz w:val="22"/>
-          <w:szCs w:val="22"/>
-        </w:rPr>
-        <w:t xml:space="preserve">Después de hacer </w:t>
-      </w:r>
-      <w:proofErr w:type="spellStart"/>
-      <w:r>
-        <w:rPr>
-          <w:rFonts w:ascii="Avenir Book" w:eastAsia="Arial Unicode MS" w:hAnsi="Avenir Book" w:cs="Arial Unicode MS"/>
-          <w:sz w:val="22"/>
-          <w:szCs w:val="22"/>
-        </w:rPr>
-        <w:t>fork</w:t>
-      </w:r>
-      <w:proofErr w:type="spellEnd"/>
-      <w:r>
-        <w:rPr>
-          <w:rFonts w:ascii="Avenir Book" w:eastAsia="Arial Unicode MS" w:hAnsi="Avenir Book" w:cs="Arial Unicode MS"/>
-          <w:sz w:val="22"/>
-          <w:szCs w:val="22"/>
-        </w:rPr>
-        <w:t xml:space="preserve">, clona el proyecto en tu computadora y completa este documento como se pide en cada uno de los </w:t>
+        <w:pStyle w:val="NoSpacing"/>
+        <w:rPr>
+          <w:rFonts w:ascii="Avenir Book" w:eastAsia="Arial Unicode MS" w:hAnsi="Avenir Book" w:cs="Arial Unicode MS"/>
+          <w:sz w:val="22"/>
+          <w:szCs w:val="22"/>
+        </w:rPr>
+      </w:pPr>
+      <w:r>
+        <w:rPr>
+          <w:rFonts w:ascii="Avenir Book" w:eastAsia="Arial Unicode MS" w:hAnsi="Avenir Book" w:cs="Arial Unicode MS"/>
+          <w:sz w:val="22"/>
+          <w:szCs w:val="22"/>
+        </w:rPr>
+        <w:t xml:space="preserve">Después de hacer fork, clona el proyecto en tu computadora y completa este documento como se pide en cada uno de los </w:t>
       </w:r>
       <w:r>
         <w:rPr>
@@ -184,7 +148,7 @@
     </w:p>
     <w:p>
       <w:pPr>
-        <w:pStyle w:val="Sinespaciado"/>
+        <w:pStyle w:val="NoSpacing"/>
         <w:rPr>
           <w:rFonts w:ascii="Avenir Book" w:eastAsia="Arial Unicode MS" w:hAnsi="Avenir Book" w:cs="Arial Unicode MS"/>
           <w:sz w:val="22"/>
@@ -194,38 +158,20 @@
     </w:p>
     <w:p>
       <w:pPr>
-        <w:pStyle w:val="Sinespaciado"/>
-        <w:rPr>
-          <w:rFonts w:ascii="Avenir Book" w:eastAsia="Arial Unicode MS" w:hAnsi="Avenir Book" w:cs="Arial Unicode MS"/>
-          <w:sz w:val="22"/>
-          <w:szCs w:val="22"/>
-        </w:rPr>
-      </w:pPr>
-      <w:r>
-        <w:rPr>
-          <w:rFonts w:ascii="Avenir Book" w:eastAsia="Arial Unicode MS" w:hAnsi="Avenir Book" w:cs="Arial Unicode MS"/>
-          <w:sz w:val="22"/>
-          <w:szCs w:val="22"/>
-        </w:rPr>
-        <w:t xml:space="preserve">Al terminar, debes subir a tu cuenta de </w:t>
-      </w:r>
-      <w:proofErr w:type="spellStart"/>
-      <w:r>
-        <w:rPr>
-          <w:rFonts w:ascii="Avenir Book" w:eastAsia="Arial Unicode MS" w:hAnsi="Avenir Book" w:cs="Arial Unicode MS"/>
-          <w:sz w:val="22"/>
-          <w:szCs w:val="22"/>
-        </w:rPr>
-        <w:t>github</w:t>
-      </w:r>
-      <w:proofErr w:type="spellEnd"/>
-      <w:r>
-        <w:rPr>
-          <w:rFonts w:ascii="Avenir Book" w:eastAsia="Arial Unicode MS" w:hAnsi="Avenir Book" w:cs="Arial Unicode MS"/>
-          <w:sz w:val="22"/>
-          <w:szCs w:val="22"/>
-        </w:rPr>
-        <w:t xml:space="preserve"> los cambios y hacer un</w:t>
+        <w:pStyle w:val="NoSpacing"/>
+        <w:rPr>
+          <w:rFonts w:ascii="Avenir Book" w:eastAsia="Arial Unicode MS" w:hAnsi="Avenir Book" w:cs="Arial Unicode MS"/>
+          <w:sz w:val="22"/>
+          <w:szCs w:val="22"/>
+        </w:rPr>
+      </w:pPr>
+      <w:r>
+        <w:rPr>
+          <w:rFonts w:ascii="Avenir Book" w:eastAsia="Arial Unicode MS" w:hAnsi="Avenir Book" w:cs="Arial Unicode MS"/>
+          <w:sz w:val="22"/>
+          <w:szCs w:val="22"/>
+        </w:rPr>
+        <w:t>Al terminar, debes subir a tu cuenta de github los cambios y hacer un</w:t>
       </w:r>
       <w:r>
         <w:rPr>
@@ -235,7 +181,6 @@
         </w:rPr>
         <w:t xml:space="preserve"> </w:t>
       </w:r>
-      <w:proofErr w:type="spellStart"/>
       <w:r>
         <w:rPr>
           <w:rFonts w:ascii="Avenir Book" w:eastAsia="Arial Unicode MS" w:hAnsi="Avenir Book" w:cs="Arial Unicode MS"/>
@@ -243,9 +188,8 @@
           <w:sz w:val="22"/>
           <w:szCs w:val="22"/>
         </w:rPr>
-        <w:t>Pull</w:t>
-      </w:r>
-      <w:proofErr w:type="spellEnd"/>
+        <w:t>Pull R</w:t>
+      </w:r>
       <w:r>
         <w:rPr>
           <w:rFonts w:ascii="Avenir Book" w:eastAsia="Arial Unicode MS" w:hAnsi="Avenir Book" w:cs="Arial Unicode MS"/>
@@ -253,28 +197,8 @@
           <w:sz w:val="22"/>
           <w:szCs w:val="22"/>
         </w:rPr>
-        <w:t xml:space="preserve"> </w:t>
-      </w:r>
-      <w:proofErr w:type="spellStart"/>
-      <w:r>
-        <w:rPr>
-          <w:rFonts w:ascii="Avenir Book" w:eastAsia="Arial Unicode MS" w:hAnsi="Avenir Book" w:cs="Arial Unicode MS"/>
-          <w:b/>
-          <w:sz w:val="22"/>
-          <w:szCs w:val="22"/>
-        </w:rPr>
-        <w:t>R</w:t>
-      </w:r>
-      <w:r>
-        <w:rPr>
-          <w:rFonts w:ascii="Avenir Book" w:eastAsia="Arial Unicode MS" w:hAnsi="Avenir Book" w:cs="Arial Unicode MS"/>
-          <w:b/>
-          <w:sz w:val="22"/>
-          <w:szCs w:val="22"/>
-        </w:rPr>
         <w:t>equest</w:t>
       </w:r>
-      <w:proofErr w:type="spellEnd"/>
       <w:r>
         <w:rPr>
           <w:rFonts w:ascii="Avenir Book" w:eastAsia="Arial Unicode MS" w:hAnsi="Avenir Book" w:cs="Arial Unicode MS"/>
@@ -303,7 +227,7 @@
     </w:p>
     <w:p>
       <w:pPr>
-        <w:pStyle w:val="Sinespaciado"/>
+        <w:pStyle w:val="NoSpacing"/>
         <w:rPr>
           <w:rFonts w:ascii="Avenir Book" w:eastAsia="Arial Unicode MS" w:hAnsi="Avenir Book" w:cs="Arial Unicode MS"/>
           <w:sz w:val="22"/>
@@ -313,7 +237,7 @@
     </w:p>
     <w:p>
       <w:pPr>
-        <w:pStyle w:val="Sinespaciado"/>
+        <w:pStyle w:val="NoSpacing"/>
         <w:rPr>
           <w:rFonts w:ascii="Avenir Book" w:eastAsia="Arial Unicode MS" w:hAnsi="Avenir Book" w:cs="Arial Unicode MS"/>
           <w:bCs/>
@@ -346,7 +270,7 @@
     </w:p>
     <w:p>
       <w:pPr>
-        <w:pStyle w:val="Sinespaciado"/>
+        <w:pStyle w:val="NoSpacing"/>
         <w:numPr>
           <w:ilvl w:val="0"/>
           <w:numId w:val="3"/>
@@ -370,7 +294,7 @@
     </w:p>
     <w:p>
       <w:pPr>
-        <w:pStyle w:val="Sinespaciado"/>
+        <w:pStyle w:val="NoSpacing"/>
         <w:numPr>
           <w:ilvl w:val="0"/>
           <w:numId w:val="3"/>
@@ -394,7 +318,7 @@
     </w:p>
     <w:p>
       <w:pPr>
-        <w:pStyle w:val="Sinespaciado"/>
+        <w:pStyle w:val="NoSpacing"/>
         <w:numPr>
           <w:ilvl w:val="0"/>
           <w:numId w:val="3"/>
@@ -418,7 +342,7 @@
     </w:p>
     <w:p>
       <w:pPr>
-        <w:pStyle w:val="Sinespaciado"/>
+        <w:pStyle w:val="NoSpacing"/>
         <w:numPr>
           <w:ilvl w:val="0"/>
           <w:numId w:val="3"/>
@@ -442,7 +366,7 @@
     </w:p>
     <w:p>
       <w:pPr>
-        <w:pStyle w:val="Sinespaciado"/>
+        <w:pStyle w:val="NoSpacing"/>
         <w:numPr>
           <w:ilvl w:val="0"/>
           <w:numId w:val="3"/>
@@ -493,7 +417,7 @@
     </w:p>
     <w:p>
       <w:pPr>
-        <w:pStyle w:val="Sinespaciado"/>
+        <w:pStyle w:val="NoSpacing"/>
         <w:rPr>
           <w:rFonts w:ascii="Avenir Book" w:eastAsia="Arial Unicode MS" w:hAnsi="Avenir Book" w:cs="Arial Unicode MS"/>
           <w:sz w:val="22"/>
@@ -504,7 +428,7 @@
     </w:p>
     <w:tbl>
       <w:tblPr>
-        <w:tblStyle w:val="Tablaconcuadrcula"/>
+        <w:tblStyle w:val="TableGrid"/>
         <w:tblW w:w="0" w:type="auto"/>
         <w:tblLook w:val="04A0" w:firstRow="1" w:lastRow="0" w:firstColumn="1" w:lastColumn="0" w:noHBand="0" w:noVBand="1"/>
       </w:tblPr>
@@ -518,7 +442,7 @@
           </w:tcPr>
           <w:p>
             <w:pPr>
-              <w:pStyle w:val="Sinespaciado"/>
+              <w:pStyle w:val="NoSpacing"/>
               <w:rPr>
                 <w:rFonts w:ascii="Avenir Book" w:eastAsia="Arial Unicode MS" w:hAnsi="Avenir Book" w:cs="Arial Unicode MS"/>
                 <w:bCs/>
@@ -551,7 +475,7 @@
           </w:p>
           <w:p>
             <w:pPr>
-              <w:pStyle w:val="Sinespaciado"/>
+              <w:pStyle w:val="NoSpacing"/>
               <w:rPr>
                 <w:rFonts w:ascii="Avenir Book" w:eastAsia="Arial Unicode MS" w:hAnsi="Avenir Book" w:cs="Arial Unicode MS"/>
                 <w:bCs/>
@@ -583,7 +507,7 @@
           </w:p>
           <w:p>
             <w:pPr>
-              <w:pStyle w:val="Sinespaciado"/>
+              <w:pStyle w:val="NoSpacing"/>
               <w:rPr>
                 <w:rFonts w:ascii="Avenir Book" w:eastAsia="Arial Unicode MS" w:hAnsi="Avenir Book" w:cs="Arial Unicode MS"/>
                 <w:bCs/>
@@ -602,10 +526,20 @@
               </w:rPr>
               <w:t>Salidas:</w:t>
             </w:r>
-          </w:p>
-          <w:p>
-            <w:pPr>
-              <w:pStyle w:val="Sinespaciado"/>
+            <w:r>
+              <w:rPr>
+                <w:rFonts w:ascii="Avenir Book" w:eastAsia="Arial Unicode MS" w:hAnsi="Avenir Book" w:cs="Arial Unicode MS"/>
+                <w:bCs/>
+                <w:sz w:val="20"/>
+                <w:szCs w:val="22"/>
+                <w:lang w:val="es-MX"/>
+              </w:rPr>
+              <w:t xml:space="preserve"> Nombre completo, matrícula, carrera, escuela de procedencia y descripción general.</w:t>
+            </w:r>
+          </w:p>
+          <w:p>
+            <w:pPr>
+              <w:pStyle w:val="NoSpacing"/>
               <w:rPr>
                 <w:rFonts w:ascii="Avenir Book" w:eastAsia="Arial Unicode MS" w:hAnsi="Avenir Book" w:cs="Arial Unicode MS"/>
                 <w:bCs/>
@@ -624,22 +558,32 @@
               </w:rPr>
               <w:t>Relación E/S:</w:t>
             </w:r>
-          </w:p>
-          <w:p>
-            <w:pPr>
-              <w:pStyle w:val="Sinespaciado"/>
-              <w:rPr>
-                <w:rFonts w:ascii="Avenir Book" w:eastAsia="Arial Unicode MS" w:hAnsi="Avenir Book" w:cs="Arial Unicode MS"/>
-                <w:bCs/>
-                <w:sz w:val="20"/>
-                <w:szCs w:val="22"/>
-                <w:lang w:val="es-MX"/>
-              </w:rPr>
-            </w:pPr>
-          </w:p>
-          <w:p>
-            <w:pPr>
-              <w:pStyle w:val="Sinespaciado"/>
+            <w:r>
+              <w:rPr>
+                <w:rFonts w:ascii="Avenir Book" w:eastAsia="Arial Unicode MS" w:hAnsi="Avenir Book" w:cs="Arial Unicode MS"/>
+                <w:bCs/>
+                <w:sz w:val="20"/>
+                <w:szCs w:val="22"/>
+                <w:lang w:val="es-MX"/>
+              </w:rPr>
+              <w:t xml:space="preserve"> (N/A)</w:t>
+            </w:r>
+          </w:p>
+          <w:p>
+            <w:pPr>
+              <w:pStyle w:val="NoSpacing"/>
+              <w:rPr>
+                <w:rFonts w:ascii="Avenir Book" w:eastAsia="Arial Unicode MS" w:hAnsi="Avenir Book" w:cs="Arial Unicode MS"/>
+                <w:bCs/>
+                <w:sz w:val="20"/>
+                <w:szCs w:val="22"/>
+                <w:lang w:val="es-MX"/>
+              </w:rPr>
+            </w:pPr>
+          </w:p>
+          <w:p>
+            <w:pPr>
+              <w:pStyle w:val="NoSpacing"/>
               <w:rPr>
                 <w:rFonts w:ascii="Avenir Book" w:eastAsia="Arial Unicode MS" w:hAnsi="Avenir Book" w:cs="Arial Unicode MS"/>
                 <w:bCs/>
@@ -712,31 +656,93 @@
           </w:p>
           <w:p>
             <w:pPr>
-              <w:pStyle w:val="Sinespaciado"/>
-              <w:rPr>
-                <w:rFonts w:ascii="Avenir Book" w:eastAsia="Arial Unicode MS" w:hAnsi="Avenir Book" w:cs="Arial Unicode MS"/>
-                <w:bCs/>
-                <w:sz w:val="20"/>
-                <w:szCs w:val="22"/>
-                <w:lang w:val="es-MX"/>
-              </w:rPr>
-            </w:pPr>
-          </w:p>
-          <w:p>
-            <w:pPr>
-              <w:pStyle w:val="Sinespaciado"/>
-              <w:rPr>
-                <w:rFonts w:ascii="Avenir Book" w:eastAsia="Arial Unicode MS" w:hAnsi="Avenir Book" w:cs="Arial Unicode MS"/>
-                <w:bCs/>
-                <w:sz w:val="20"/>
-                <w:szCs w:val="22"/>
-                <w:lang w:val="es-MX"/>
-              </w:rPr>
-            </w:pPr>
-          </w:p>
-          <w:p>
-            <w:pPr>
-              <w:pStyle w:val="Sinespaciado"/>
+              <w:pStyle w:val="NoSpacing"/>
+              <w:numPr>
+                <w:ilvl w:val="0"/>
+                <w:numId w:val="7"/>
+              </w:numPr>
+              <w:rPr>
+                <w:rFonts w:ascii="Avenir Book" w:eastAsia="Arial Unicode MS" w:hAnsi="Avenir Book" w:cs="Arial Unicode MS"/>
+                <w:bCs/>
+                <w:sz w:val="20"/>
+                <w:szCs w:val="22"/>
+                <w:lang w:val="es-MX"/>
+              </w:rPr>
+            </w:pPr>
+            <w:r>
+              <w:rPr>
+                <w:rFonts w:ascii="Avenir Book" w:eastAsia="Arial Unicode MS" w:hAnsi="Avenir Book" w:cs="Arial Unicode MS"/>
+                <w:bCs/>
+                <w:sz w:val="20"/>
+                <w:szCs w:val="22"/>
+                <w:lang w:val="es-MX"/>
+              </w:rPr>
+              <w:t>Leer n</w:t>
+            </w:r>
+            <w:r>
+              <w:rPr>
+                <w:rFonts w:ascii="Avenir Book" w:eastAsia="Arial Unicode MS" w:hAnsi="Avenir Book" w:cs="Arial Unicode MS"/>
+                <w:bCs/>
+                <w:sz w:val="20"/>
+                <w:szCs w:val="22"/>
+                <w:lang w:val="es-MX"/>
+              </w:rPr>
+              <w:t>ombre completo, matrícula, carrera, escuela de procedencia y descripción general.</w:t>
+            </w:r>
+          </w:p>
+          <w:p>
+            <w:pPr>
+              <w:pStyle w:val="NoSpacing"/>
+              <w:numPr>
+                <w:ilvl w:val="0"/>
+                <w:numId w:val="7"/>
+              </w:numPr>
+              <w:rPr>
+                <w:rFonts w:ascii="Avenir Book" w:eastAsia="Arial Unicode MS" w:hAnsi="Avenir Book" w:cs="Arial Unicode MS"/>
+                <w:bCs/>
+                <w:sz w:val="20"/>
+                <w:szCs w:val="22"/>
+                <w:lang w:val="es-MX"/>
+              </w:rPr>
+            </w:pPr>
+            <w:r>
+              <w:rPr>
+                <w:rFonts w:ascii="Avenir Book" w:eastAsia="Arial Unicode MS" w:hAnsi="Avenir Book" w:cs="Arial Unicode MS"/>
+                <w:bCs/>
+                <w:sz w:val="20"/>
+                <w:szCs w:val="22"/>
+                <w:lang w:val="es-MX"/>
+              </w:rPr>
+              <w:t>Imprimir n</w:t>
+            </w:r>
+            <w:bookmarkStart w:id="0" w:name="_GoBack"/>
+            <w:bookmarkEnd w:id="0"/>
+            <w:r>
+              <w:rPr>
+                <w:rFonts w:ascii="Avenir Book" w:eastAsia="Arial Unicode MS" w:hAnsi="Avenir Book" w:cs="Arial Unicode MS"/>
+                <w:bCs/>
+                <w:sz w:val="20"/>
+                <w:szCs w:val="22"/>
+                <w:lang w:val="es-MX"/>
+              </w:rPr>
+              <w:t>ombre completo, matrícula, carrera, escuela de procedencia y descripción general.</w:t>
+            </w:r>
+          </w:p>
+          <w:p>
+            <w:pPr>
+              <w:pStyle w:val="NoSpacing"/>
+              <w:rPr>
+                <w:rFonts w:ascii="Avenir Book" w:eastAsia="Arial Unicode MS" w:hAnsi="Avenir Book" w:cs="Arial Unicode MS"/>
+                <w:bCs/>
+                <w:sz w:val="20"/>
+                <w:szCs w:val="22"/>
+                <w:lang w:val="es-MX"/>
+              </w:rPr>
+            </w:pPr>
+          </w:p>
+          <w:p>
+            <w:pPr>
+              <w:pStyle w:val="NoSpacing"/>
               <w:rPr>
                 <w:rFonts w:ascii="Avenir Book" w:eastAsia="Arial Unicode MS" w:hAnsi="Avenir Book" w:cs="Arial Unicode MS"/>
                 <w:bCs/>
@@ -821,7 +827,7 @@
           </w:p>
           <w:p>
             <w:pPr>
-              <w:pStyle w:val="Sinespaciado"/>
+              <w:pStyle w:val="NoSpacing"/>
               <w:rPr>
                 <w:rFonts w:ascii="Avenir Book" w:eastAsia="Arial Unicode MS" w:hAnsi="Avenir Book" w:cs="Arial Unicode MS"/>
                 <w:bCs/>
@@ -840,7 +846,7 @@
           </w:tcPr>
           <w:p>
             <w:pPr>
-              <w:pStyle w:val="Sinespaciado"/>
+              <w:pStyle w:val="NoSpacing"/>
               <w:rPr>
                 <w:rFonts w:ascii="Avenir Book" w:eastAsia="Arial Unicode MS" w:hAnsi="Avenir Book" w:cs="Arial Unicode MS"/>
                 <w:bCs/>
@@ -870,19 +876,19 @@
           </w:p>
           <w:p>
             <w:pPr>
-              <w:pStyle w:val="Sinespaciado"/>
-              <w:rPr>
-                <w:rFonts w:ascii="Avenir Book" w:eastAsia="Arial Unicode MS" w:hAnsi="Avenir Book" w:cs="Arial Unicode MS"/>
-                <w:bCs/>
-                <w:sz w:val="20"/>
-                <w:szCs w:val="22"/>
-                <w:lang w:val="es-MX"/>
-              </w:rPr>
-            </w:pPr>
-          </w:p>
-          <w:p>
-            <w:pPr>
-              <w:pStyle w:val="Sinespaciado"/>
+              <w:pStyle w:val="NoSpacing"/>
+              <w:rPr>
+                <w:rFonts w:ascii="Avenir Book" w:eastAsia="Arial Unicode MS" w:hAnsi="Avenir Book" w:cs="Arial Unicode MS"/>
+                <w:bCs/>
+                <w:sz w:val="20"/>
+                <w:szCs w:val="22"/>
+                <w:lang w:val="es-MX"/>
+              </w:rPr>
+            </w:pPr>
+          </w:p>
+          <w:p>
+            <w:pPr>
+              <w:pStyle w:val="NoSpacing"/>
               <w:rPr>
                 <w:rFonts w:ascii="Consolas" w:eastAsia="Arial Unicode MS" w:hAnsi="Consolas" w:cs="Arial Unicode MS"/>
                 <w:bCs/>
@@ -904,7 +910,7 @@
           </w:p>
           <w:p>
             <w:pPr>
-              <w:pStyle w:val="Sinespaciado"/>
+              <w:pStyle w:val="NoSpacing"/>
               <w:rPr>
                 <w:rFonts w:ascii="Consolas" w:eastAsia="Arial Unicode MS" w:hAnsi="Consolas" w:cs="Arial Unicode MS"/>
                 <w:bCs/>
@@ -926,7 +932,7 @@
           </w:p>
           <w:p>
             <w:pPr>
-              <w:pStyle w:val="Sinespaciado"/>
+              <w:pStyle w:val="NoSpacing"/>
               <w:rPr>
                 <w:rFonts w:ascii="Consolas" w:eastAsia="Arial Unicode MS" w:hAnsi="Consolas" w:cs="Arial Unicode MS"/>
                 <w:bCs/>
@@ -948,7 +954,7 @@
           </w:p>
           <w:p>
             <w:pPr>
-              <w:pStyle w:val="Sinespaciado"/>
+              <w:pStyle w:val="NoSpacing"/>
               <w:rPr>
                 <w:rFonts w:ascii="Consolas" w:eastAsia="Arial Unicode MS" w:hAnsi="Consolas" w:cs="Arial Unicode MS"/>
                 <w:bCs/>
@@ -970,7 +976,7 @@
           </w:p>
           <w:p>
             <w:pPr>
-              <w:pStyle w:val="Sinespaciado"/>
+              <w:pStyle w:val="NoSpacing"/>
               <w:rPr>
                 <w:rFonts w:ascii="Consolas" w:eastAsia="Arial Unicode MS" w:hAnsi="Consolas" w:cs="Arial Unicode MS"/>
                 <w:bCs/>
@@ -992,7 +998,7 @@
           </w:p>
           <w:p>
             <w:pPr>
-              <w:pStyle w:val="Sinespaciado"/>
+              <w:pStyle w:val="NoSpacing"/>
               <w:rPr>
                 <w:rFonts w:ascii="Consolas" w:eastAsia="Arial Unicode MS" w:hAnsi="Consolas" w:cs="Arial Unicode MS"/>
                 <w:bCs/>
@@ -1014,7 +1020,7 @@
           </w:p>
           <w:p>
             <w:pPr>
-              <w:pStyle w:val="Sinespaciado"/>
+              <w:pStyle w:val="NoSpacing"/>
               <w:rPr>
                 <w:rFonts w:ascii="Consolas" w:eastAsia="Arial Unicode MS" w:hAnsi="Consolas" w:cs="Arial Unicode MS"/>
                 <w:bCs/>
@@ -1036,7 +1042,7 @@
           </w:p>
           <w:p>
             <w:pPr>
-              <w:pStyle w:val="Sinespaciado"/>
+              <w:pStyle w:val="NoSpacing"/>
               <w:rPr>
                 <w:rFonts w:ascii="Consolas" w:eastAsia="Arial Unicode MS" w:hAnsi="Consolas" w:cs="Arial Unicode MS"/>
                 <w:bCs/>
@@ -1058,7 +1064,7 @@
           </w:p>
           <w:p>
             <w:pPr>
-              <w:pStyle w:val="Sinespaciado"/>
+              <w:pStyle w:val="NoSpacing"/>
               <w:rPr>
                 <w:rFonts w:ascii="Consolas" w:eastAsia="Arial Unicode MS" w:hAnsi="Consolas" w:cs="Arial Unicode MS"/>
                 <w:bCs/>
@@ -1080,7 +1086,7 @@
           </w:p>
           <w:p>
             <w:pPr>
-              <w:pStyle w:val="Sinespaciado"/>
+              <w:pStyle w:val="NoSpacing"/>
               <w:rPr>
                 <w:rFonts w:ascii="Consolas" w:eastAsia="Arial Unicode MS" w:hAnsi="Consolas" w:cs="Arial Unicode MS"/>
                 <w:bCs/>
@@ -1102,7 +1108,7 @@
           </w:p>
           <w:p>
             <w:pPr>
-              <w:pStyle w:val="Sinespaciado"/>
+              <w:pStyle w:val="NoSpacing"/>
               <w:rPr>
                 <w:rFonts w:ascii="Avenir Book" w:eastAsia="Arial Unicode MS" w:hAnsi="Avenir Book" w:cs="Arial Unicode MS"/>
                 <w:bCs/>
@@ -1127,7 +1133,7 @@
     </w:tbl>
     <w:p>
       <w:pPr>
-        <w:pStyle w:val="Sinespaciado"/>
+        <w:pStyle w:val="NoSpacing"/>
         <w:rPr>
           <w:rFonts w:ascii="Avenir Book" w:eastAsia="Arial Unicode MS" w:hAnsi="Avenir Book" w:cs="Arial Unicode MS"/>
           <w:bCs/>
@@ -1139,7 +1145,7 @@
     </w:p>
     <w:p>
       <w:pPr>
-        <w:pStyle w:val="Sinespaciado"/>
+        <w:pStyle w:val="NoSpacing"/>
         <w:rPr>
           <w:rFonts w:ascii="Avenir Book" w:eastAsia="Arial Unicode MS" w:hAnsi="Avenir Book" w:cs="Arial Unicode MS"/>
           <w:bCs/>
@@ -1151,7 +1157,7 @@
     </w:p>
     <w:p>
       <w:pPr>
-        <w:pStyle w:val="Sinespaciado"/>
+        <w:pStyle w:val="NoSpacing"/>
         <w:rPr>
           <w:rFonts w:ascii="Avenir Book" w:eastAsia="Arial Unicode MS" w:hAnsi="Avenir Book" w:cs="Arial Unicode MS"/>
           <w:bCs/>
@@ -1169,7 +1175,6 @@
           <w:szCs w:val="22"/>
           <w:lang w:val="es-MX"/>
         </w:rPr>
-        <w:lastRenderedPageBreak/>
         <w:t>2.</w:t>
       </w:r>
       <w:r>
@@ -1296,7 +1301,7 @@
     </w:p>
     <w:p>
       <w:pPr>
-        <w:pStyle w:val="Sinespaciado"/>
+        <w:pStyle w:val="NoSpacing"/>
         <w:numPr>
           <w:ilvl w:val="0"/>
           <w:numId w:val="4"/>
@@ -1347,7 +1352,7 @@
     </w:p>
     <w:p>
       <w:pPr>
-        <w:pStyle w:val="Sinespaciado"/>
+        <w:pStyle w:val="NoSpacing"/>
         <w:numPr>
           <w:ilvl w:val="0"/>
           <w:numId w:val="4"/>
@@ -1407,7 +1412,7 @@
     </w:p>
     <w:p>
       <w:pPr>
-        <w:pStyle w:val="Sinespaciado"/>
+        <w:pStyle w:val="NoSpacing"/>
         <w:numPr>
           <w:ilvl w:val="0"/>
           <w:numId w:val="4"/>
@@ -1449,7 +1454,7 @@
     </w:p>
     <w:p>
       <w:pPr>
-        <w:pStyle w:val="Sinespaciado"/>
+        <w:pStyle w:val="NoSpacing"/>
         <w:rPr>
           <w:rFonts w:ascii="Avenir Book" w:eastAsia="Arial Unicode MS" w:hAnsi="Avenir Book" w:cs="Arial Unicode MS"/>
           <w:sz w:val="22"/>
@@ -1460,7 +1465,7 @@
     </w:p>
     <w:tbl>
       <w:tblPr>
-        <w:tblStyle w:val="Tablaconcuadrcula"/>
+        <w:tblStyle w:val="TableGrid"/>
         <w:tblW w:w="0" w:type="auto"/>
         <w:tblLook w:val="04A0" w:firstRow="1" w:lastRow="0" w:firstColumn="1" w:lastColumn="0" w:noHBand="0" w:noVBand="1"/>
       </w:tblPr>
@@ -1474,7 +1479,7 @@
           </w:tcPr>
           <w:p>
             <w:pPr>
-              <w:pStyle w:val="Sinespaciado"/>
+              <w:pStyle w:val="NoSpacing"/>
               <w:rPr>
                 <w:rFonts w:ascii="Avenir Book" w:eastAsia="Arial Unicode MS" w:hAnsi="Avenir Book" w:cs="Arial Unicode MS"/>
                 <w:bCs/>
@@ -1507,7 +1512,7 @@
           </w:p>
           <w:p>
             <w:pPr>
-              <w:pStyle w:val="Sinespaciado"/>
+              <w:pStyle w:val="NoSpacing"/>
               <w:rPr>
                 <w:rFonts w:ascii="Avenir Book" w:eastAsia="Arial Unicode MS" w:hAnsi="Avenir Book" w:cs="Arial Unicode MS"/>
                 <w:bCs/>
@@ -1526,10 +1531,20 @@
               </w:rPr>
               <w:t>Entradas:</w:t>
             </w:r>
-          </w:p>
-          <w:p>
-            <w:pPr>
-              <w:pStyle w:val="Sinespaciado"/>
+            <w:r>
+              <w:rPr>
+                <w:rFonts w:ascii="Avenir Book" w:eastAsia="Arial Unicode MS" w:hAnsi="Avenir Book" w:cs="Arial Unicode MS"/>
+                <w:bCs/>
+                <w:sz w:val="20"/>
+                <w:szCs w:val="22"/>
+                <w:lang w:val="es-MX"/>
+              </w:rPr>
+              <w:t xml:space="preserve"> velocidad a la que viaja un auto en km/h</w:t>
+            </w:r>
+          </w:p>
+          <w:p>
+            <w:pPr>
+              <w:pStyle w:val="NoSpacing"/>
               <w:rPr>
                 <w:rFonts w:ascii="Avenir Book" w:eastAsia="Arial Unicode MS" w:hAnsi="Avenir Book" w:cs="Arial Unicode MS"/>
                 <w:bCs/>
@@ -1548,10 +1563,20 @@
               </w:rPr>
               <w:t>Salidas:</w:t>
             </w:r>
-          </w:p>
-          <w:p>
-            <w:pPr>
-              <w:pStyle w:val="Sinespaciado"/>
+            <w:r>
+              <w:rPr>
+                <w:rFonts w:ascii="Avenir Book" w:eastAsia="Arial Unicode MS" w:hAnsi="Avenir Book" w:cs="Arial Unicode MS"/>
+                <w:bCs/>
+                <w:sz w:val="20"/>
+                <w:szCs w:val="22"/>
+                <w:lang w:val="es-MX"/>
+              </w:rPr>
+              <w:t xml:space="preserve"> la distancia en km. que recorre en 6 hrs., en 10 hrs. y el tiempo en horas que requiere para recorrer 500 km.</w:t>
+            </w:r>
+          </w:p>
+          <w:p>
+            <w:pPr>
+              <w:pStyle w:val="NoSpacing"/>
               <w:rPr>
                 <w:rFonts w:ascii="Avenir Book" w:eastAsia="Arial Unicode MS" w:hAnsi="Avenir Book" w:cs="Arial Unicode MS"/>
                 <w:bCs/>
@@ -1570,22 +1595,76 @@
               </w:rPr>
               <w:t>Relación E/S:</w:t>
             </w:r>
-          </w:p>
-          <w:p>
-            <w:pPr>
-              <w:pStyle w:val="Sinespaciado"/>
-              <w:rPr>
-                <w:rFonts w:ascii="Avenir Book" w:eastAsia="Arial Unicode MS" w:hAnsi="Avenir Book" w:cs="Arial Unicode MS"/>
-                <w:bCs/>
-                <w:sz w:val="20"/>
-                <w:szCs w:val="22"/>
-                <w:lang w:val="es-MX"/>
-              </w:rPr>
-            </w:pPr>
-          </w:p>
-          <w:p>
-            <w:pPr>
-              <w:pStyle w:val="Sinespaciado"/>
+            <w:r>
+              <w:rPr>
+                <w:rFonts w:ascii="Avenir Book" w:eastAsia="Arial Unicode MS" w:hAnsi="Avenir Book" w:cs="Arial Unicode MS"/>
+                <w:bCs/>
+                <w:sz w:val="20"/>
+                <w:szCs w:val="22"/>
+                <w:lang w:val="es-MX"/>
+              </w:rPr>
+              <w:t xml:space="preserve"> distancia que recorre en 6 hrs = 6 * velocidad</w:t>
+            </w:r>
+          </w:p>
+          <w:p>
+            <w:pPr>
+              <w:pStyle w:val="NoSpacing"/>
+              <w:rPr>
+                <w:rFonts w:ascii="Avenir Book" w:eastAsia="Arial Unicode MS" w:hAnsi="Avenir Book" w:cs="Arial Unicode MS"/>
+                <w:bCs/>
+                <w:sz w:val="20"/>
+                <w:szCs w:val="22"/>
+                <w:lang w:val="es-MX"/>
+              </w:rPr>
+            </w:pPr>
+            <w:r>
+              <w:rPr>
+                <w:rFonts w:ascii="Avenir Book" w:eastAsia="Arial Unicode MS" w:hAnsi="Avenir Book" w:cs="Arial Unicode MS"/>
+                <w:bCs/>
+                <w:sz w:val="20"/>
+                <w:szCs w:val="22"/>
+                <w:lang w:val="es-MX"/>
+              </w:rPr>
+              <w:t>distancia que recorre en 10 hrs = 10 * velocidad</w:t>
+            </w:r>
+          </w:p>
+          <w:p>
+            <w:pPr>
+              <w:pStyle w:val="NoSpacing"/>
+              <w:rPr>
+                <w:rFonts w:ascii="Avenir Book" w:eastAsia="Arial Unicode MS" w:hAnsi="Avenir Book" w:cs="Arial Unicode MS"/>
+                <w:bCs/>
+                <w:sz w:val="20"/>
+                <w:szCs w:val="22"/>
+                <w:lang w:val="es-MX"/>
+              </w:rPr>
+            </w:pPr>
+            <w:r>
+              <w:rPr>
+                <w:rFonts w:ascii="Avenir Book" w:eastAsia="Arial Unicode MS" w:hAnsi="Avenir Book" w:cs="Arial Unicode MS"/>
+                <w:bCs/>
+                <w:sz w:val="20"/>
+                <w:szCs w:val="22"/>
+                <w:lang w:val="es-MX"/>
+              </w:rPr>
+              <w:t xml:space="preserve">tiempo para recorrer 500 km = 500 / velocidad </w:t>
+            </w:r>
+          </w:p>
+          <w:p>
+            <w:pPr>
+              <w:pStyle w:val="NoSpacing"/>
+              <w:rPr>
+                <w:rFonts w:ascii="Avenir Book" w:eastAsia="Arial Unicode MS" w:hAnsi="Avenir Book" w:cs="Arial Unicode MS"/>
+                <w:bCs/>
+                <w:sz w:val="20"/>
+                <w:szCs w:val="22"/>
+                <w:lang w:val="es-MX"/>
+              </w:rPr>
+            </w:pPr>
+          </w:p>
+          <w:p>
+            <w:pPr>
+              <w:pStyle w:val="NoSpacing"/>
               <w:rPr>
                 <w:rFonts w:ascii="Avenir Book" w:eastAsia="Arial Unicode MS" w:hAnsi="Avenir Book" w:cs="Arial Unicode MS"/>
                 <w:bCs/>
@@ -1648,19 +1727,19 @@
           </w:p>
           <w:p>
             <w:pPr>
-              <w:pStyle w:val="Sinespaciado"/>
-              <w:rPr>
-                <w:rFonts w:ascii="Avenir Book" w:eastAsia="Arial Unicode MS" w:hAnsi="Avenir Book" w:cs="Arial Unicode MS"/>
-                <w:bCs/>
-                <w:sz w:val="20"/>
-                <w:szCs w:val="22"/>
-                <w:lang w:val="es-MX"/>
-              </w:rPr>
-            </w:pPr>
-          </w:p>
-          <w:p>
-            <w:pPr>
-              <w:pStyle w:val="Sinespaciado"/>
+              <w:pStyle w:val="NoSpacing"/>
+              <w:rPr>
+                <w:rFonts w:ascii="Avenir Book" w:eastAsia="Arial Unicode MS" w:hAnsi="Avenir Book" w:cs="Arial Unicode MS"/>
+                <w:bCs/>
+                <w:sz w:val="20"/>
+                <w:szCs w:val="22"/>
+                <w:lang w:val="es-MX"/>
+              </w:rPr>
+            </w:pPr>
+          </w:p>
+          <w:p>
+            <w:pPr>
+              <w:pStyle w:val="NoSpacing"/>
               <w:rPr>
                 <w:rFonts w:ascii="Avenir Book" w:eastAsia="Arial Unicode MS" w:hAnsi="Avenir Book" w:cs="Arial Unicode MS"/>
                 <w:bCs/>
@@ -1745,7 +1824,7 @@
           </w:p>
           <w:p>
             <w:pPr>
-              <w:pStyle w:val="Sinespaciado"/>
+              <w:pStyle w:val="NoSpacing"/>
               <w:rPr>
                 <w:rFonts w:ascii="Avenir Book" w:eastAsia="Arial Unicode MS" w:hAnsi="Avenir Book" w:cs="Arial Unicode MS"/>
                 <w:sz w:val="22"/>
@@ -1763,7 +1842,7 @@
           </w:tcPr>
           <w:p>
             <w:pPr>
-              <w:pStyle w:val="Sinespaciado"/>
+              <w:pStyle w:val="NoSpacing"/>
               <w:rPr>
                 <w:rFonts w:ascii="Avenir Book" w:eastAsia="Arial Unicode MS" w:hAnsi="Avenir Book" w:cs="Arial Unicode MS"/>
                 <w:bCs/>
@@ -1795,7 +1874,7 @@
           </w:p>
           <w:p>
             <w:pPr>
-              <w:pStyle w:val="Sinespaciado"/>
+              <w:pStyle w:val="NoSpacing"/>
               <w:rPr>
                 <w:rFonts w:ascii="Consolas" w:eastAsia="Arial Unicode MS" w:hAnsi="Consolas" w:cs="Arial Unicode MS"/>
                 <w:b/>
@@ -1808,7 +1887,7 @@
           </w:p>
           <w:p>
             <w:pPr>
-              <w:pStyle w:val="Sinespaciado"/>
+              <w:pStyle w:val="NoSpacing"/>
               <w:rPr>
                 <w:rFonts w:ascii="Consolas" w:eastAsia="Arial Unicode MS" w:hAnsi="Consolas" w:cs="Arial Unicode MS"/>
                 <w:b/>
@@ -1844,7 +1923,7 @@
           </w:p>
           <w:p>
             <w:pPr>
-              <w:pStyle w:val="Sinespaciado"/>
+              <w:pStyle w:val="NoSpacing"/>
               <w:rPr>
                 <w:rFonts w:ascii="Consolas" w:eastAsia="Arial Unicode MS" w:hAnsi="Consolas" w:cs="Arial Unicode MS"/>
                 <w:bCs/>
@@ -1876,7 +1955,7 @@
           </w:p>
           <w:p>
             <w:pPr>
-              <w:pStyle w:val="Sinespaciado"/>
+              <w:pStyle w:val="NoSpacing"/>
               <w:rPr>
                 <w:rFonts w:ascii="Consolas" w:eastAsia="Arial Unicode MS" w:hAnsi="Consolas" w:cs="Arial Unicode MS"/>
                 <w:bCs/>
@@ -1908,7 +1987,7 @@
           </w:p>
           <w:p>
             <w:pPr>
-              <w:pStyle w:val="Sinespaciado"/>
+              <w:pStyle w:val="NoSpacing"/>
               <w:rPr>
                 <w:rFonts w:ascii="Consolas" w:eastAsia="Arial Unicode MS" w:hAnsi="Consolas" w:cs="Arial Unicode MS"/>
                 <w:bCs/>
@@ -1943,7 +2022,7 @@
     </w:tbl>
     <w:p>
       <w:pPr>
-        <w:pStyle w:val="Sinespaciado"/>
+        <w:pStyle w:val="NoSpacing"/>
         <w:rPr>
           <w:rFonts w:ascii="Avenir Book" w:eastAsia="Arial Unicode MS" w:hAnsi="Avenir Book" w:cs="Arial Unicode MS"/>
           <w:sz w:val="22"/>
@@ -1954,7 +2033,7 @@
     </w:p>
     <w:p>
       <w:pPr>
-        <w:pStyle w:val="Sinespaciado"/>
+        <w:pStyle w:val="NoSpacing"/>
         <w:rPr>
           <w:rFonts w:ascii="Avenir Book" w:eastAsia="Arial Unicode MS" w:hAnsi="Avenir Book" w:cs="Arial Unicode MS"/>
           <w:sz w:val="22"/>
@@ -1965,7 +2044,7 @@
     </w:p>
     <w:p>
       <w:pPr>
-        <w:pStyle w:val="Sinespaciado"/>
+        <w:pStyle w:val="NoSpacing"/>
         <w:rPr>
           <w:rFonts w:ascii="Avenir Book" w:eastAsia="Arial Unicode MS" w:hAnsi="Avenir Book" w:cs="Arial Unicode MS"/>
           <w:sz w:val="22"/>
@@ -1976,7 +2055,7 @@
     </w:p>
     <w:p>
       <w:pPr>
-        <w:pStyle w:val="Sinespaciado"/>
+        <w:pStyle w:val="NoSpacing"/>
         <w:rPr>
           <w:rFonts w:ascii="Avenir Book" w:eastAsia="Arial Unicode MS" w:hAnsi="Avenir Book" w:cs="Arial Unicode MS"/>
           <w:bCs/>
@@ -2019,7 +2098,7 @@
     </w:p>
     <w:p>
       <w:pPr>
-        <w:pStyle w:val="Sinespaciado"/>
+        <w:pStyle w:val="NoSpacing"/>
         <w:numPr>
           <w:ilvl w:val="0"/>
           <w:numId w:val="5"/>
@@ -2055,7 +2134,7 @@
     </w:p>
     <w:p>
       <w:pPr>
-        <w:pStyle w:val="Sinespaciado"/>
+        <w:pStyle w:val="NoSpacing"/>
         <w:numPr>
           <w:ilvl w:val="0"/>
           <w:numId w:val="4"/>
@@ -2115,7 +2194,7 @@
     </w:p>
     <w:p>
       <w:pPr>
-        <w:pStyle w:val="Sinespaciado"/>
+        <w:pStyle w:val="NoSpacing"/>
         <w:numPr>
           <w:ilvl w:val="0"/>
           <w:numId w:val="4"/>
@@ -2139,7 +2218,7 @@
     </w:p>
     <w:p>
       <w:pPr>
-        <w:pStyle w:val="Sinespaciado"/>
+        <w:pStyle w:val="NoSpacing"/>
         <w:numPr>
           <w:ilvl w:val="0"/>
           <w:numId w:val="4"/>
@@ -2163,7 +2242,7 @@
     </w:p>
     <w:p>
       <w:pPr>
-        <w:pStyle w:val="Sinespaciado"/>
+        <w:pStyle w:val="NoSpacing"/>
         <w:numPr>
           <w:ilvl w:val="1"/>
           <w:numId w:val="4"/>
@@ -2187,7 +2266,7 @@
     </w:p>
     <w:p>
       <w:pPr>
-        <w:pStyle w:val="Sinespaciado"/>
+        <w:pStyle w:val="NoSpacing"/>
         <w:numPr>
           <w:ilvl w:val="1"/>
           <w:numId w:val="4"/>
@@ -2211,7 +2290,7 @@
     </w:p>
     <w:p>
       <w:pPr>
-        <w:pStyle w:val="Sinespaciado"/>
+        <w:pStyle w:val="NoSpacing"/>
         <w:numPr>
           <w:ilvl w:val="1"/>
           <w:numId w:val="4"/>
@@ -2235,7 +2314,7 @@
     </w:p>
     <w:p>
       <w:pPr>
-        <w:pStyle w:val="Sinespaciado"/>
+        <w:pStyle w:val="NoSpacing"/>
         <w:numPr>
           <w:ilvl w:val="1"/>
           <w:numId w:val="4"/>
@@ -2259,7 +2338,7 @@
     </w:p>
     <w:p>
       <w:pPr>
-        <w:pStyle w:val="Sinespaciado"/>
+        <w:pStyle w:val="NoSpacing"/>
         <w:rPr>
           <w:rFonts w:ascii="Avenir Book" w:eastAsia="Arial Unicode MS" w:hAnsi="Avenir Book" w:cs="Arial Unicode MS"/>
           <w:sz w:val="22"/>
@@ -2270,7 +2349,7 @@
     </w:p>
     <w:tbl>
       <w:tblPr>
-        <w:tblStyle w:val="Tablaconcuadrcula"/>
+        <w:tblStyle w:val="TableGrid"/>
         <w:tblW w:w="0" w:type="auto"/>
         <w:tblLook w:val="04A0" w:firstRow="1" w:lastRow="0" w:firstColumn="1" w:lastColumn="0" w:noHBand="0" w:noVBand="1"/>
       </w:tblPr>
@@ -2284,7 +2363,7 @@
           </w:tcPr>
           <w:p>
             <w:pPr>
-              <w:pStyle w:val="Sinespaciado"/>
+              <w:pStyle w:val="NoSpacing"/>
               <w:rPr>
                 <w:rFonts w:ascii="Avenir Book" w:eastAsia="Arial Unicode MS" w:hAnsi="Avenir Book" w:cs="Arial Unicode MS"/>
                 <w:bCs/>
@@ -2317,7 +2396,7 @@
           </w:p>
           <w:p>
             <w:pPr>
-              <w:pStyle w:val="Sinespaciado"/>
+              <w:pStyle w:val="NoSpacing"/>
               <w:rPr>
                 <w:rFonts w:ascii="Avenir Book" w:eastAsia="Arial Unicode MS" w:hAnsi="Avenir Book" w:cs="Arial Unicode MS"/>
                 <w:bCs/>
@@ -2339,7 +2418,7 @@
           </w:p>
           <w:p>
             <w:pPr>
-              <w:pStyle w:val="Sinespaciado"/>
+              <w:pStyle w:val="NoSpacing"/>
               <w:rPr>
                 <w:rFonts w:ascii="Avenir Book" w:eastAsia="Arial Unicode MS" w:hAnsi="Avenir Book" w:cs="Arial Unicode MS"/>
                 <w:bCs/>
@@ -2361,7 +2440,7 @@
           </w:p>
           <w:p>
             <w:pPr>
-              <w:pStyle w:val="Sinespaciado"/>
+              <w:pStyle w:val="NoSpacing"/>
               <w:rPr>
                 <w:rFonts w:ascii="Avenir Book" w:eastAsia="Arial Unicode MS" w:hAnsi="Avenir Book" w:cs="Arial Unicode MS"/>
                 <w:bCs/>
@@ -2383,19 +2462,19 @@
           </w:p>
           <w:p>
             <w:pPr>
-              <w:pStyle w:val="Sinespaciado"/>
-              <w:rPr>
-                <w:rFonts w:ascii="Avenir Book" w:eastAsia="Arial Unicode MS" w:hAnsi="Avenir Book" w:cs="Arial Unicode MS"/>
-                <w:bCs/>
-                <w:sz w:val="20"/>
-                <w:szCs w:val="22"/>
-                <w:lang w:val="es-MX"/>
-              </w:rPr>
-            </w:pPr>
-          </w:p>
-          <w:p>
-            <w:pPr>
-              <w:pStyle w:val="Sinespaciado"/>
+              <w:pStyle w:val="NoSpacing"/>
+              <w:rPr>
+                <w:rFonts w:ascii="Avenir Book" w:eastAsia="Arial Unicode MS" w:hAnsi="Avenir Book" w:cs="Arial Unicode MS"/>
+                <w:bCs/>
+                <w:sz w:val="20"/>
+                <w:szCs w:val="22"/>
+                <w:lang w:val="es-MX"/>
+              </w:rPr>
+            </w:pPr>
+          </w:p>
+          <w:p>
+            <w:pPr>
+              <w:pStyle w:val="NoSpacing"/>
               <w:rPr>
                 <w:rFonts w:ascii="Avenir Book" w:eastAsia="Arial Unicode MS" w:hAnsi="Avenir Book" w:cs="Arial Unicode MS"/>
                 <w:bCs/>
@@ -2458,31 +2537,31 @@
           </w:p>
           <w:p>
             <w:pPr>
-              <w:pStyle w:val="Sinespaciado"/>
-              <w:rPr>
-                <w:rFonts w:ascii="Avenir Book" w:eastAsia="Arial Unicode MS" w:hAnsi="Avenir Book" w:cs="Arial Unicode MS"/>
-                <w:bCs/>
-                <w:sz w:val="20"/>
-                <w:szCs w:val="22"/>
-                <w:lang w:val="es-MX"/>
-              </w:rPr>
-            </w:pPr>
-          </w:p>
-          <w:p>
-            <w:pPr>
-              <w:pStyle w:val="Sinespaciado"/>
-              <w:rPr>
-                <w:rFonts w:ascii="Avenir Book" w:eastAsia="Arial Unicode MS" w:hAnsi="Avenir Book" w:cs="Arial Unicode MS"/>
-                <w:bCs/>
-                <w:sz w:val="20"/>
-                <w:szCs w:val="22"/>
-                <w:lang w:val="es-MX"/>
-              </w:rPr>
-            </w:pPr>
-          </w:p>
-          <w:p>
-            <w:pPr>
-              <w:pStyle w:val="Sinespaciado"/>
+              <w:pStyle w:val="NoSpacing"/>
+              <w:rPr>
+                <w:rFonts w:ascii="Avenir Book" w:eastAsia="Arial Unicode MS" w:hAnsi="Avenir Book" w:cs="Arial Unicode MS"/>
+                <w:bCs/>
+                <w:sz w:val="20"/>
+                <w:szCs w:val="22"/>
+                <w:lang w:val="es-MX"/>
+              </w:rPr>
+            </w:pPr>
+          </w:p>
+          <w:p>
+            <w:pPr>
+              <w:pStyle w:val="NoSpacing"/>
+              <w:rPr>
+                <w:rFonts w:ascii="Avenir Book" w:eastAsia="Arial Unicode MS" w:hAnsi="Avenir Book" w:cs="Arial Unicode MS"/>
+                <w:bCs/>
+                <w:sz w:val="20"/>
+                <w:szCs w:val="22"/>
+                <w:lang w:val="es-MX"/>
+              </w:rPr>
+            </w:pPr>
+          </w:p>
+          <w:p>
+            <w:pPr>
+              <w:pStyle w:val="NoSpacing"/>
               <w:rPr>
                 <w:rFonts w:ascii="Avenir Book" w:eastAsia="Arial Unicode MS" w:hAnsi="Avenir Book" w:cs="Arial Unicode MS"/>
                 <w:bCs/>
@@ -2568,7 +2647,7 @@
           </w:p>
           <w:p>
             <w:pPr>
-              <w:pStyle w:val="Sinespaciado"/>
+              <w:pStyle w:val="NoSpacing"/>
               <w:rPr>
                 <w:rFonts w:ascii="Avenir Book" w:eastAsia="Arial Unicode MS" w:hAnsi="Avenir Book" w:cs="Arial Unicode MS"/>
                 <w:sz w:val="22"/>
@@ -2586,7 +2665,7 @@
           </w:tcPr>
           <w:p>
             <w:pPr>
-              <w:pStyle w:val="Sinespaciado"/>
+              <w:pStyle w:val="NoSpacing"/>
               <w:rPr>
                 <w:rFonts w:ascii="Avenir Book" w:eastAsia="Arial Unicode MS" w:hAnsi="Avenir Book" w:cs="Arial Unicode MS"/>
                 <w:bCs/>
@@ -2636,7 +2715,7 @@
           </w:p>
           <w:p>
             <w:pPr>
-              <w:pStyle w:val="Sinespaciado"/>
+              <w:pStyle w:val="NoSpacing"/>
               <w:rPr>
                 <w:rFonts w:ascii="Avenir Book" w:eastAsia="Arial Unicode MS" w:hAnsi="Avenir Book" w:cs="Arial Unicode MS"/>
                 <w:b/>
@@ -2649,7 +2728,7 @@
           </w:p>
           <w:p>
             <w:pPr>
-              <w:pStyle w:val="Sinespaciado"/>
+              <w:pStyle w:val="NoSpacing"/>
               <w:rPr>
                 <w:rFonts w:ascii="Consolas" w:eastAsia="Arial Unicode MS" w:hAnsi="Consolas" w:cs="Arial Unicode MS"/>
                 <w:b/>
@@ -2685,7 +2764,7 @@
           </w:p>
           <w:p>
             <w:pPr>
-              <w:pStyle w:val="Sinespaciado"/>
+              <w:pStyle w:val="NoSpacing"/>
               <w:rPr>
                 <w:rFonts w:ascii="Consolas" w:eastAsia="Arial Unicode MS" w:hAnsi="Consolas" w:cs="Arial Unicode MS"/>
                 <w:bCs/>
@@ -2707,7 +2786,7 @@
           </w:p>
           <w:p>
             <w:pPr>
-              <w:pStyle w:val="Sinespaciado"/>
+              <w:pStyle w:val="NoSpacing"/>
               <w:rPr>
                 <w:rFonts w:ascii="Consolas" w:eastAsia="Arial Unicode MS" w:hAnsi="Consolas" w:cs="Arial Unicode MS"/>
                 <w:bCs/>
@@ -2729,7 +2808,7 @@
           </w:p>
           <w:p>
             <w:pPr>
-              <w:pStyle w:val="Sinespaciado"/>
+              <w:pStyle w:val="NoSpacing"/>
               <w:rPr>
                 <w:rFonts w:ascii="Consolas" w:eastAsia="Arial Unicode MS" w:hAnsi="Consolas" w:cs="Arial Unicode MS"/>
                 <w:bCs/>
@@ -2751,7 +2830,7 @@
           </w:p>
           <w:p>
             <w:pPr>
-              <w:pStyle w:val="Sinespaciado"/>
+              <w:pStyle w:val="NoSpacing"/>
               <w:rPr>
                 <w:rFonts w:ascii="Consolas" w:eastAsia="Arial Unicode MS" w:hAnsi="Consolas" w:cs="Arial Unicode MS"/>
                 <w:bCs/>
@@ -2773,19 +2852,19 @@
           </w:p>
           <w:p>
             <w:pPr>
-              <w:pStyle w:val="Sinespaciado"/>
-              <w:rPr>
-                <w:rFonts w:ascii="Consolas" w:eastAsia="Arial Unicode MS" w:hAnsi="Consolas" w:cs="Arial Unicode MS"/>
-                <w:bCs/>
-                <w:sz w:val="20"/>
-                <w:szCs w:val="22"/>
-                <w:lang w:val="es-MX"/>
-              </w:rPr>
-            </w:pPr>
-          </w:p>
-          <w:p>
-            <w:pPr>
-              <w:pStyle w:val="Sinespaciado"/>
+              <w:pStyle w:val="NoSpacing"/>
+              <w:rPr>
+                <w:rFonts w:ascii="Consolas" w:eastAsia="Arial Unicode MS" w:hAnsi="Consolas" w:cs="Arial Unicode MS"/>
+                <w:bCs/>
+                <w:sz w:val="20"/>
+                <w:szCs w:val="22"/>
+                <w:lang w:val="es-MX"/>
+              </w:rPr>
+            </w:pPr>
+          </w:p>
+          <w:p>
+            <w:pPr>
+              <w:pStyle w:val="NoSpacing"/>
               <w:rPr>
                 <w:rFonts w:ascii="Consolas" w:eastAsia="Arial Unicode MS" w:hAnsi="Consolas" w:cs="Arial Unicode MS"/>
                 <w:b/>
@@ -2821,7 +2900,7 @@
           </w:p>
           <w:p>
             <w:pPr>
-              <w:pStyle w:val="Sinespaciado"/>
+              <w:pStyle w:val="NoSpacing"/>
               <w:rPr>
                 <w:rFonts w:ascii="Consolas" w:eastAsia="Arial Unicode MS" w:hAnsi="Consolas" w:cs="Arial Unicode MS"/>
                 <w:bCs/>
@@ -2843,7 +2922,7 @@
           </w:p>
           <w:p>
             <w:pPr>
-              <w:pStyle w:val="Sinespaciado"/>
+              <w:pStyle w:val="NoSpacing"/>
               <w:rPr>
                 <w:rFonts w:ascii="Consolas" w:eastAsia="Arial Unicode MS" w:hAnsi="Consolas" w:cs="Arial Unicode MS"/>
                 <w:bCs/>
@@ -2865,7 +2944,7 @@
           </w:p>
           <w:p>
             <w:pPr>
-              <w:pStyle w:val="Sinespaciado"/>
+              <w:pStyle w:val="NoSpacing"/>
               <w:rPr>
                 <w:rFonts w:ascii="Consolas" w:eastAsia="Arial Unicode MS" w:hAnsi="Consolas" w:cs="Arial Unicode MS"/>
                 <w:bCs/>
@@ -2887,7 +2966,7 @@
           </w:p>
           <w:p>
             <w:pPr>
-              <w:pStyle w:val="Sinespaciado"/>
+              <w:pStyle w:val="NoSpacing"/>
               <w:rPr>
                 <w:rFonts w:ascii="Avenir Book" w:eastAsia="Arial Unicode MS" w:hAnsi="Avenir Book" w:cs="Arial Unicode MS"/>
                 <w:bCs/>
@@ -2902,7 +2981,7 @@
     </w:tbl>
     <w:p>
       <w:pPr>
-        <w:pStyle w:val="Sinespaciado"/>
+        <w:pStyle w:val="NoSpacing"/>
         <w:rPr>
           <w:rFonts w:ascii="Avenir Book" w:eastAsia="Arial Unicode MS" w:hAnsi="Avenir Book" w:cs="Arial Unicode MS"/>
           <w:sz w:val="22"/>
@@ -2913,7 +2992,7 @@
     </w:p>
     <w:p>
       <w:pPr>
-        <w:pStyle w:val="Sinespaciado"/>
+        <w:pStyle w:val="NoSpacing"/>
         <w:rPr>
           <w:rFonts w:ascii="Avenir Book" w:eastAsia="Arial Unicode MS" w:hAnsi="Avenir Book" w:cs="Arial Unicode MS"/>
           <w:sz w:val="22"/>
@@ -2924,7 +3003,7 @@
     </w:p>
     <w:p>
       <w:pPr>
-        <w:pStyle w:val="Sinespaciado"/>
+        <w:pStyle w:val="NoSpacing"/>
         <w:rPr>
           <w:rFonts w:ascii="Avenir Book" w:eastAsia="Arial Unicode MS" w:hAnsi="Avenir Book" w:cs="Arial Unicode MS"/>
           <w:sz w:val="22"/>
@@ -2935,7 +3014,7 @@
     </w:p>
     <w:p>
       <w:pPr>
-        <w:pStyle w:val="Sinespaciado"/>
+        <w:pStyle w:val="NoSpacing"/>
         <w:rPr>
           <w:rFonts w:ascii="Avenir Book" w:eastAsia="Arial Unicode MS" w:hAnsi="Avenir Book" w:cs="Arial Unicode MS"/>
           <w:bCs/>
@@ -2978,7 +3057,7 @@
     </w:p>
     <w:p>
       <w:pPr>
-        <w:pStyle w:val="Sinespaciado"/>
+        <w:pStyle w:val="NoSpacing"/>
         <w:numPr>
           <w:ilvl w:val="0"/>
           <w:numId w:val="5"/>
@@ -3044,7 +3123,7 @@
     </w:p>
     <w:p>
       <w:pPr>
-        <w:pStyle w:val="Sinespaciado"/>
+        <w:pStyle w:val="NoSpacing"/>
         <w:numPr>
           <w:ilvl w:val="0"/>
           <w:numId w:val="4"/>
@@ -3068,7 +3147,7 @@
     </w:p>
     <w:p>
       <w:pPr>
-        <w:pStyle w:val="Sinespaciado"/>
+        <w:pStyle w:val="NoSpacing"/>
         <w:numPr>
           <w:ilvl w:val="1"/>
           <w:numId w:val="4"/>
@@ -3092,7 +3171,7 @@
     </w:p>
     <w:p>
       <w:pPr>
-        <w:pStyle w:val="Sinespaciado"/>
+        <w:pStyle w:val="NoSpacing"/>
         <w:numPr>
           <w:ilvl w:val="1"/>
           <w:numId w:val="4"/>
@@ -3116,7 +3195,7 @@
     </w:p>
     <w:p>
       <w:pPr>
-        <w:pStyle w:val="Sinespaciado"/>
+        <w:pStyle w:val="NoSpacing"/>
         <w:numPr>
           <w:ilvl w:val="1"/>
           <w:numId w:val="4"/>
@@ -3140,7 +3219,7 @@
     </w:p>
     <w:p>
       <w:pPr>
-        <w:pStyle w:val="Sinespaciado"/>
+        <w:pStyle w:val="NoSpacing"/>
         <w:rPr>
           <w:rFonts w:ascii="Avenir Book" w:eastAsia="Arial Unicode MS" w:hAnsi="Avenir Book" w:cs="Arial Unicode MS"/>
           <w:sz w:val="22"/>
@@ -3151,7 +3230,7 @@
     </w:p>
     <w:tbl>
       <w:tblPr>
-        <w:tblStyle w:val="Tablaconcuadrcula"/>
+        <w:tblStyle w:val="TableGrid"/>
         <w:tblW w:w="0" w:type="auto"/>
         <w:tblLook w:val="04A0" w:firstRow="1" w:lastRow="0" w:firstColumn="1" w:lastColumn="0" w:noHBand="0" w:noVBand="1"/>
       </w:tblPr>
@@ -3165,7 +3244,7 @@
           </w:tcPr>
           <w:p>
             <w:pPr>
-              <w:pStyle w:val="Sinespaciado"/>
+              <w:pStyle w:val="NoSpacing"/>
               <w:rPr>
                 <w:rFonts w:ascii="Avenir Book" w:eastAsia="Arial Unicode MS" w:hAnsi="Avenir Book" w:cs="Arial Unicode MS"/>
                 <w:bCs/>
@@ -3198,7 +3277,7 @@
           </w:p>
           <w:p>
             <w:pPr>
-              <w:pStyle w:val="Sinespaciado"/>
+              <w:pStyle w:val="NoSpacing"/>
               <w:rPr>
                 <w:rFonts w:ascii="Avenir Book" w:eastAsia="Arial Unicode MS" w:hAnsi="Avenir Book" w:cs="Arial Unicode MS"/>
                 <w:bCs/>
@@ -3220,7 +3299,7 @@
           </w:p>
           <w:p>
             <w:pPr>
-              <w:pStyle w:val="Sinespaciado"/>
+              <w:pStyle w:val="NoSpacing"/>
               <w:rPr>
                 <w:rFonts w:ascii="Avenir Book" w:eastAsia="Arial Unicode MS" w:hAnsi="Avenir Book" w:cs="Arial Unicode MS"/>
                 <w:bCs/>
@@ -3242,7 +3321,7 @@
           </w:p>
           <w:p>
             <w:pPr>
-              <w:pStyle w:val="Sinespaciado"/>
+              <w:pStyle w:val="NoSpacing"/>
               <w:rPr>
                 <w:rFonts w:ascii="Avenir Book" w:eastAsia="Arial Unicode MS" w:hAnsi="Avenir Book" w:cs="Arial Unicode MS"/>
                 <w:bCs/>
@@ -3264,19 +3343,19 @@
           </w:p>
           <w:p>
             <w:pPr>
-              <w:pStyle w:val="Sinespaciado"/>
-              <w:rPr>
-                <w:rFonts w:ascii="Avenir Book" w:eastAsia="Arial Unicode MS" w:hAnsi="Avenir Book" w:cs="Arial Unicode MS"/>
-                <w:bCs/>
-                <w:sz w:val="20"/>
-                <w:szCs w:val="22"/>
-                <w:lang w:val="es-MX"/>
-              </w:rPr>
-            </w:pPr>
-          </w:p>
-          <w:p>
-            <w:pPr>
-              <w:pStyle w:val="Sinespaciado"/>
+              <w:pStyle w:val="NoSpacing"/>
+              <w:rPr>
+                <w:rFonts w:ascii="Avenir Book" w:eastAsia="Arial Unicode MS" w:hAnsi="Avenir Book" w:cs="Arial Unicode MS"/>
+                <w:bCs/>
+                <w:sz w:val="20"/>
+                <w:szCs w:val="22"/>
+                <w:lang w:val="es-MX"/>
+              </w:rPr>
+            </w:pPr>
+          </w:p>
+          <w:p>
+            <w:pPr>
+              <w:pStyle w:val="NoSpacing"/>
               <w:rPr>
                 <w:rFonts w:ascii="Avenir Book" w:eastAsia="Arial Unicode MS" w:hAnsi="Avenir Book" w:cs="Arial Unicode MS"/>
                 <w:bCs/>
@@ -3339,31 +3418,31 @@
           </w:p>
           <w:p>
             <w:pPr>
-              <w:pStyle w:val="Sinespaciado"/>
-              <w:rPr>
-                <w:rFonts w:ascii="Avenir Book" w:eastAsia="Arial Unicode MS" w:hAnsi="Avenir Book" w:cs="Arial Unicode MS"/>
-                <w:bCs/>
-                <w:sz w:val="20"/>
-                <w:szCs w:val="22"/>
-                <w:lang w:val="es-MX"/>
-              </w:rPr>
-            </w:pPr>
-          </w:p>
-          <w:p>
-            <w:pPr>
-              <w:pStyle w:val="Sinespaciado"/>
-              <w:rPr>
-                <w:rFonts w:ascii="Avenir Book" w:eastAsia="Arial Unicode MS" w:hAnsi="Avenir Book" w:cs="Arial Unicode MS"/>
-                <w:bCs/>
-                <w:sz w:val="20"/>
-                <w:szCs w:val="22"/>
-                <w:lang w:val="es-MX"/>
-              </w:rPr>
-            </w:pPr>
-          </w:p>
-          <w:p>
-            <w:pPr>
-              <w:pStyle w:val="Sinespaciado"/>
+              <w:pStyle w:val="NoSpacing"/>
+              <w:rPr>
+                <w:rFonts w:ascii="Avenir Book" w:eastAsia="Arial Unicode MS" w:hAnsi="Avenir Book" w:cs="Arial Unicode MS"/>
+                <w:bCs/>
+                <w:sz w:val="20"/>
+                <w:szCs w:val="22"/>
+                <w:lang w:val="es-MX"/>
+              </w:rPr>
+            </w:pPr>
+          </w:p>
+          <w:p>
+            <w:pPr>
+              <w:pStyle w:val="NoSpacing"/>
+              <w:rPr>
+                <w:rFonts w:ascii="Avenir Book" w:eastAsia="Arial Unicode MS" w:hAnsi="Avenir Book" w:cs="Arial Unicode MS"/>
+                <w:bCs/>
+                <w:sz w:val="20"/>
+                <w:szCs w:val="22"/>
+                <w:lang w:val="es-MX"/>
+              </w:rPr>
+            </w:pPr>
+          </w:p>
+          <w:p>
+            <w:pPr>
+              <w:pStyle w:val="NoSpacing"/>
               <w:rPr>
                 <w:rFonts w:ascii="Avenir Book" w:eastAsia="Arial Unicode MS" w:hAnsi="Avenir Book" w:cs="Arial Unicode MS"/>
                 <w:bCs/>
@@ -3448,7 +3527,7 @@
           </w:p>
           <w:p>
             <w:pPr>
-              <w:pStyle w:val="Sinespaciado"/>
+              <w:pStyle w:val="NoSpacing"/>
               <w:rPr>
                 <w:rFonts w:ascii="Avenir Book" w:eastAsia="Arial Unicode MS" w:hAnsi="Avenir Book" w:cs="Arial Unicode MS"/>
                 <w:sz w:val="22"/>
@@ -3466,7 +3545,7 @@
           </w:tcPr>
           <w:p>
             <w:pPr>
-              <w:pStyle w:val="Sinespaciado"/>
+              <w:pStyle w:val="NoSpacing"/>
               <w:rPr>
                 <w:rFonts w:ascii="Avenir Book" w:eastAsia="Arial Unicode MS" w:hAnsi="Avenir Book" w:cs="Arial Unicode MS"/>
                 <w:bCs/>
@@ -3496,7 +3575,7 @@
           </w:p>
           <w:p>
             <w:pPr>
-              <w:pStyle w:val="Sinespaciado"/>
+              <w:pStyle w:val="NoSpacing"/>
             </w:pPr>
             <w:r>
               <w:rPr>
@@ -3514,7 +3593,7 @@
           </w:p>
           <w:p>
             <w:pPr>
-              <w:pStyle w:val="Sinespaciado"/>
+              <w:pStyle w:val="NoSpacing"/>
               <w:rPr>
                 <w:rFonts w:ascii="Consolas" w:eastAsia="Arial Unicode MS" w:hAnsi="Consolas" w:cs="Arial Unicode MS"/>
                 <w:b/>
@@ -3550,7 +3629,7 @@
           </w:p>
           <w:p>
             <w:pPr>
-              <w:pStyle w:val="Sinespaciado"/>
+              <w:pStyle w:val="NoSpacing"/>
               <w:rPr>
                 <w:rFonts w:ascii="Consolas" w:eastAsia="Arial Unicode MS" w:hAnsi="Consolas" w:cs="Arial Unicode MS"/>
                 <w:b/>
@@ -3586,7 +3665,7 @@
           </w:p>
           <w:p>
             <w:pPr>
-              <w:pStyle w:val="Sinespaciado"/>
+              <w:pStyle w:val="NoSpacing"/>
               <w:rPr>
                 <w:rFonts w:ascii="Consolas" w:eastAsia="Arial Unicode MS" w:hAnsi="Consolas" w:cs="Arial Unicode MS"/>
                 <w:bCs/>
@@ -3608,7 +3687,7 @@
           </w:p>
           <w:p>
             <w:pPr>
-              <w:pStyle w:val="Sinespaciado"/>
+              <w:pStyle w:val="NoSpacing"/>
               <w:rPr>
                 <w:rFonts w:ascii="Consolas" w:eastAsia="Arial Unicode MS" w:hAnsi="Consolas" w:cs="Arial Unicode MS"/>
                 <w:bCs/>
@@ -3630,7 +3709,7 @@
           </w:p>
           <w:p>
             <w:pPr>
-              <w:pStyle w:val="Sinespaciado"/>
+              <w:pStyle w:val="NoSpacing"/>
               <w:rPr>
                 <w:rFonts w:ascii="Consolas" w:eastAsia="Arial Unicode MS" w:hAnsi="Consolas" w:cs="Arial Unicode MS"/>
                 <w:bCs/>
@@ -3652,7 +3731,7 @@
           </w:p>
           <w:p>
             <w:pPr>
-              <w:pStyle w:val="Sinespaciado"/>
+              <w:pStyle w:val="NoSpacing"/>
               <w:rPr>
                 <w:rFonts w:ascii="Avenir Book" w:eastAsia="Arial Unicode MS" w:hAnsi="Avenir Book" w:cs="Arial Unicode MS"/>
                 <w:bCs/>
@@ -3667,7 +3746,7 @@
     </w:tbl>
     <w:p>
       <w:pPr>
-        <w:pStyle w:val="Sinespaciado"/>
+        <w:pStyle w:val="NoSpacing"/>
         <w:rPr>
           <w:rFonts w:ascii="Avenir Book" w:eastAsia="Arial Unicode MS" w:hAnsi="Avenir Book" w:cs="Arial Unicode MS"/>
           <w:sz w:val="22"/>
@@ -3677,7 +3756,7 @@
     </w:p>
     <w:p>
       <w:pPr>
-        <w:pStyle w:val="Sinespaciado"/>
+        <w:pStyle w:val="NoSpacing"/>
         <w:rPr>
           <w:rFonts w:ascii="Avenir Book" w:eastAsia="Arial Unicode MS" w:hAnsi="Avenir Book" w:cs="Arial Unicode MS"/>
           <w:sz w:val="22"/>
@@ -3687,7 +3766,7 @@
     </w:p>
     <w:p>
       <w:pPr>
-        <w:pStyle w:val="Sinespaciado"/>
+        <w:pStyle w:val="NoSpacing"/>
         <w:rPr>
           <w:rFonts w:ascii="Avenir Book" w:eastAsia="Arial Unicode MS" w:hAnsi="Avenir Book" w:cs="Arial Unicode MS"/>
           <w:sz w:val="22"/>
@@ -3697,7 +3776,7 @@
     </w:p>
     <w:p>
       <w:pPr>
-        <w:pStyle w:val="Sinespaciado"/>
+        <w:pStyle w:val="NoSpacing"/>
         <w:rPr>
           <w:rFonts w:ascii="Avenir Book" w:eastAsia="Arial Unicode MS" w:hAnsi="Avenir Book" w:cs="Arial Unicode MS"/>
           <w:sz w:val="22"/>
@@ -3707,7 +3786,7 @@
     </w:p>
     <w:p>
       <w:pPr>
-        <w:pStyle w:val="Sinespaciado"/>
+        <w:pStyle w:val="NoSpacing"/>
         <w:rPr>
           <w:rFonts w:ascii="Avenir Book" w:eastAsia="Arial Unicode MS" w:hAnsi="Avenir Book" w:cs="Arial Unicode MS"/>
           <w:sz w:val="22"/>
@@ -3745,53 +3824,15 @@
           <w:sz w:val="22"/>
           <w:szCs w:val="22"/>
         </w:rPr>
-        <w:t>atan2(</w:t>
-      </w:r>
-      <w:proofErr w:type="spellStart"/>
-      <w:r>
-        <w:rPr>
-          <w:rFonts w:ascii="Avenir Book" w:eastAsia="Arial Unicode MS" w:hAnsi="Avenir Book" w:cs="Arial Unicode MS"/>
-          <w:i/>
-          <w:sz w:val="22"/>
-          <w:szCs w:val="22"/>
-        </w:rPr>
-        <w:t>y,x</w:t>
-      </w:r>
-      <w:proofErr w:type="spellEnd"/>
-      <w:r>
-        <w:rPr>
-          <w:rFonts w:ascii="Avenir Book" w:eastAsia="Arial Unicode MS" w:hAnsi="Avenir Book" w:cs="Arial Unicode MS"/>
-          <w:i/>
-          <w:sz w:val="22"/>
-          <w:szCs w:val="22"/>
-        </w:rPr>
-        <w:t>)</w:t>
-      </w:r>
-      <w:r>
-        <w:rPr>
-          <w:rFonts w:ascii="Avenir Book" w:eastAsia="Arial Unicode MS" w:hAnsi="Avenir Book" w:cs="Arial Unicode MS"/>
-          <w:sz w:val="22"/>
-          <w:szCs w:val="22"/>
-        </w:rPr>
-        <w:t xml:space="preserve"> en Python que regresa el </w:t>
-      </w:r>
-      <w:proofErr w:type="spellStart"/>
-      <w:r>
-        <w:rPr>
-          <w:rFonts w:ascii="Avenir Book" w:eastAsia="Arial Unicode MS" w:hAnsi="Avenir Book" w:cs="Arial Unicode MS"/>
-          <w:sz w:val="22"/>
-          <w:szCs w:val="22"/>
-        </w:rPr>
-        <w:t>arcotangente</w:t>
-      </w:r>
-      <w:proofErr w:type="spellEnd"/>
-      <w:r>
-        <w:rPr>
-          <w:rFonts w:ascii="Avenir Book" w:eastAsia="Arial Unicode MS" w:hAnsi="Avenir Book" w:cs="Arial Unicode MS"/>
-          <w:sz w:val="22"/>
-          <w:szCs w:val="22"/>
-        </w:rPr>
-        <w:t xml:space="preserve"> de y/x en el rango -</w:t>
+        <w:t>atan2(y,x)</w:t>
+      </w:r>
+      <w:r>
+        <w:rPr>
+          <w:rFonts w:ascii="Avenir Book" w:eastAsia="Arial Unicode MS" w:hAnsi="Avenir Book" w:cs="Arial Unicode MS"/>
+          <w:sz w:val="22"/>
+          <w:szCs w:val="22"/>
+        </w:rPr>
+        <w:t xml:space="preserve"> en Python que regresa el arcotangente de y/x en el rango -</w:t>
       </w:r>
       <w:r>
         <w:rPr>
@@ -3828,7 +3869,7 @@
     </w:p>
     <w:p>
       <w:pPr>
-        <w:pStyle w:val="Sinespaciado"/>
+        <w:pStyle w:val="NoSpacing"/>
         <w:numPr>
           <w:ilvl w:val="0"/>
           <w:numId w:val="6"/>
@@ -3864,7 +3905,6 @@
         </w:rPr>
         <w:t xml:space="preserve"> y </w:t>
       </w:r>
-      <w:proofErr w:type="spellStart"/>
       <w:r>
         <w:rPr>
           <w:rFonts w:ascii="Avenir Book" w:eastAsia="Arial Unicode MS" w:hAnsi="Avenir Book" w:cs="Arial Unicode MS"/>
@@ -3874,7 +3914,6 @@
         </w:rPr>
         <w:t>y</w:t>
       </w:r>
-      <w:proofErr w:type="spellEnd"/>
       <w:r>
         <w:rPr>
           <w:rFonts w:ascii="Avenir Book" w:eastAsia="Arial Unicode MS" w:hAnsi="Avenir Book" w:cs="Arial Unicode MS"/>
@@ -3886,7 +3925,7 @@
     </w:p>
     <w:p>
       <w:pPr>
-        <w:pStyle w:val="Sinespaciado"/>
+        <w:pStyle w:val="NoSpacing"/>
         <w:numPr>
           <w:ilvl w:val="0"/>
           <w:numId w:val="6"/>
@@ -3908,7 +3947,7 @@
     </w:p>
     <w:p>
       <w:pPr>
-        <w:pStyle w:val="Sinespaciado"/>
+        <w:pStyle w:val="NoSpacing"/>
         <w:numPr>
           <w:ilvl w:val="1"/>
           <w:numId w:val="6"/>
@@ -3963,7 +4002,7 @@
     </w:p>
     <w:p>
       <w:pPr>
-        <w:pStyle w:val="Sinespaciado"/>
+        <w:pStyle w:val="NoSpacing"/>
         <w:numPr>
           <w:ilvl w:val="1"/>
           <w:numId w:val="6"/>
@@ -4019,7 +4058,7 @@
         <w:rPr>
           <w:rFonts w:ascii="Times New Roman" w:eastAsia="Times New Roman" w:hAnsi="Times New Roman" w:cs="Times New Roman"/>
           <w:noProof/>
-          <w:lang w:eastAsia="es-ES_tradnl"/>
+          <w:lang w:val="en-US" w:eastAsia="en-US"/>
         </w:rPr>
         <w:drawing>
           <wp:inline distT="0" distB="0" distL="0" distR="0" wp14:anchorId="744B0A64" wp14:editId="16209526">
@@ -4073,7 +4112,7 @@
     </w:p>
     <w:p>
       <w:pPr>
-        <w:pStyle w:val="Sinespaciado"/>
+        <w:pStyle w:val="NoSpacing"/>
         <w:rPr>
           <w:rFonts w:ascii="Avenir Book" w:eastAsia="Arial Unicode MS" w:hAnsi="Avenir Book" w:cs="Arial Unicode MS"/>
           <w:sz w:val="22"/>
@@ -4084,7 +4123,7 @@
     </w:p>
     <w:tbl>
       <w:tblPr>
-        <w:tblStyle w:val="Tablaconcuadrcula"/>
+        <w:tblStyle w:val="TableGrid"/>
         <w:tblW w:w="0" w:type="auto"/>
         <w:tblLook w:val="04A0" w:firstRow="1" w:lastRow="0" w:firstColumn="1" w:lastColumn="0" w:noHBand="0" w:noVBand="1"/>
       </w:tblPr>
@@ -4098,7 +4137,7 @@
           </w:tcPr>
           <w:p>
             <w:pPr>
-              <w:pStyle w:val="Sinespaciado"/>
+              <w:pStyle w:val="NoSpacing"/>
               <w:rPr>
                 <w:rFonts w:ascii="Avenir Book" w:eastAsia="Arial Unicode MS" w:hAnsi="Avenir Book" w:cs="Arial Unicode MS"/>
                 <w:bCs/>
@@ -4120,19 +4159,19 @@
           </w:p>
           <w:p>
             <w:pPr>
-              <w:pStyle w:val="Sinespaciado"/>
-              <w:rPr>
-                <w:rFonts w:ascii="Avenir Book" w:eastAsia="Arial Unicode MS" w:hAnsi="Avenir Book" w:cs="Arial Unicode MS"/>
-                <w:bCs/>
-                <w:sz w:val="20"/>
-                <w:szCs w:val="22"/>
-                <w:lang w:val="es-MX"/>
-              </w:rPr>
-            </w:pPr>
-          </w:p>
-          <w:p>
-            <w:pPr>
-              <w:pStyle w:val="Sinespaciado"/>
+              <w:pStyle w:val="NoSpacing"/>
+              <w:rPr>
+                <w:rFonts w:ascii="Avenir Book" w:eastAsia="Arial Unicode MS" w:hAnsi="Avenir Book" w:cs="Arial Unicode MS"/>
+                <w:bCs/>
+                <w:sz w:val="20"/>
+                <w:szCs w:val="22"/>
+                <w:lang w:val="es-MX"/>
+              </w:rPr>
+            </w:pPr>
+          </w:p>
+          <w:p>
+            <w:pPr>
+              <w:pStyle w:val="NoSpacing"/>
               <w:rPr>
                 <w:rFonts w:ascii="Avenir Book" w:eastAsia="Arial Unicode MS" w:hAnsi="Avenir Book" w:cs="Arial Unicode MS"/>
                 <w:bCs/>
@@ -4154,7 +4193,7 @@
           </w:p>
           <w:p>
             <w:pPr>
-              <w:pStyle w:val="Sinespaciado"/>
+              <w:pStyle w:val="NoSpacing"/>
               <w:rPr>
                 <w:rFonts w:ascii="Avenir Book" w:eastAsia="Arial Unicode MS" w:hAnsi="Avenir Book" w:cs="Arial Unicode MS"/>
                 <w:bCs/>
@@ -4176,7 +4215,7 @@
           </w:p>
           <w:p>
             <w:pPr>
-              <w:pStyle w:val="Sinespaciado"/>
+              <w:pStyle w:val="NoSpacing"/>
               <w:rPr>
                 <w:rFonts w:ascii="Avenir Book" w:eastAsia="Arial Unicode MS" w:hAnsi="Avenir Book" w:cs="Arial Unicode MS"/>
                 <w:bCs/>
@@ -4198,19 +4237,19 @@
           </w:p>
           <w:p>
             <w:pPr>
-              <w:pStyle w:val="Sinespaciado"/>
-              <w:rPr>
-                <w:rFonts w:ascii="Avenir Book" w:eastAsia="Arial Unicode MS" w:hAnsi="Avenir Book" w:cs="Arial Unicode MS"/>
-                <w:bCs/>
-                <w:sz w:val="20"/>
-                <w:szCs w:val="22"/>
-                <w:lang w:val="es-MX"/>
-              </w:rPr>
-            </w:pPr>
-          </w:p>
-          <w:p>
-            <w:pPr>
-              <w:pStyle w:val="Sinespaciado"/>
+              <w:pStyle w:val="NoSpacing"/>
+              <w:rPr>
+                <w:rFonts w:ascii="Avenir Book" w:eastAsia="Arial Unicode MS" w:hAnsi="Avenir Book" w:cs="Arial Unicode MS"/>
+                <w:bCs/>
+                <w:sz w:val="20"/>
+                <w:szCs w:val="22"/>
+                <w:lang w:val="es-MX"/>
+              </w:rPr>
+            </w:pPr>
+          </w:p>
+          <w:p>
+            <w:pPr>
+              <w:pStyle w:val="NoSpacing"/>
               <w:rPr>
                 <w:rFonts w:ascii="Avenir Book" w:eastAsia="Arial Unicode MS" w:hAnsi="Avenir Book" w:cs="Arial Unicode MS"/>
                 <w:bCs/>
@@ -4252,33 +4291,31 @@
           </w:p>
           <w:p>
             <w:pPr>
-              <w:pStyle w:val="Sinespaciado"/>
-              <w:rPr>
-                <w:rFonts w:ascii="Avenir Book" w:eastAsia="Arial Unicode MS" w:hAnsi="Avenir Book" w:cs="Arial Unicode MS"/>
-                <w:bCs/>
-                <w:sz w:val="20"/>
-                <w:szCs w:val="22"/>
-                <w:lang w:val="es-MX"/>
-              </w:rPr>
-            </w:pPr>
-            <w:bookmarkStart w:id="0" w:name="_GoBack"/>
-            <w:bookmarkEnd w:id="0"/>
-          </w:p>
-          <w:p>
-            <w:pPr>
-              <w:pStyle w:val="Sinespaciado"/>
-              <w:rPr>
-                <w:rFonts w:ascii="Avenir Book" w:eastAsia="Arial Unicode MS" w:hAnsi="Avenir Book" w:cs="Arial Unicode MS"/>
-                <w:bCs/>
-                <w:sz w:val="20"/>
-                <w:szCs w:val="22"/>
-                <w:lang w:val="es-MX"/>
-              </w:rPr>
-            </w:pPr>
-          </w:p>
-          <w:p>
-            <w:pPr>
-              <w:pStyle w:val="Sinespaciado"/>
+              <w:pStyle w:val="NoSpacing"/>
+              <w:rPr>
+                <w:rFonts w:ascii="Avenir Book" w:eastAsia="Arial Unicode MS" w:hAnsi="Avenir Book" w:cs="Arial Unicode MS"/>
+                <w:bCs/>
+                <w:sz w:val="20"/>
+                <w:szCs w:val="22"/>
+                <w:lang w:val="es-MX"/>
+              </w:rPr>
+            </w:pPr>
+          </w:p>
+          <w:p>
+            <w:pPr>
+              <w:pStyle w:val="NoSpacing"/>
+              <w:rPr>
+                <w:rFonts w:ascii="Avenir Book" w:eastAsia="Arial Unicode MS" w:hAnsi="Avenir Book" w:cs="Arial Unicode MS"/>
+                <w:bCs/>
+                <w:sz w:val="20"/>
+                <w:szCs w:val="22"/>
+                <w:lang w:val="es-MX"/>
+              </w:rPr>
+            </w:pPr>
+          </w:p>
+          <w:p>
+            <w:pPr>
+              <w:pStyle w:val="NoSpacing"/>
               <w:rPr>
                 <w:rFonts w:ascii="Avenir Book" w:eastAsia="Arial Unicode MS" w:hAnsi="Avenir Book" w:cs="Arial Unicode MS"/>
                 <w:bCs/>
@@ -4357,7 +4394,7 @@
           </w:p>
           <w:p>
             <w:pPr>
-              <w:pStyle w:val="Sinespaciado"/>
+              <w:pStyle w:val="NoSpacing"/>
               <w:rPr>
                 <w:rFonts w:ascii="Avenir Book" w:eastAsia="Arial Unicode MS" w:hAnsi="Avenir Book" w:cs="Arial Unicode MS"/>
                 <w:sz w:val="22"/>
@@ -4375,7 +4412,7 @@
           </w:tcPr>
           <w:p>
             <w:pPr>
-              <w:pStyle w:val="Sinespaciado"/>
+              <w:pStyle w:val="NoSpacing"/>
               <w:rPr>
                 <w:rFonts w:ascii="Avenir Book" w:eastAsia="Arial Unicode MS" w:hAnsi="Avenir Book" w:cs="Arial Unicode MS"/>
                 <w:bCs/>
@@ -4404,19 +4441,19 @@
           </w:p>
           <w:p>
             <w:pPr>
-              <w:pStyle w:val="Sinespaciado"/>
-              <w:rPr>
-                <w:rFonts w:ascii="Avenir Book" w:eastAsia="Arial Unicode MS" w:hAnsi="Avenir Book" w:cs="Arial Unicode MS"/>
-                <w:bCs/>
-                <w:sz w:val="20"/>
-                <w:szCs w:val="22"/>
-                <w:lang w:val="es-MX"/>
-              </w:rPr>
-            </w:pPr>
-          </w:p>
-          <w:p>
-            <w:pPr>
-              <w:pStyle w:val="Sinespaciado"/>
+              <w:pStyle w:val="NoSpacing"/>
+              <w:rPr>
+                <w:rFonts w:ascii="Avenir Book" w:eastAsia="Arial Unicode MS" w:hAnsi="Avenir Book" w:cs="Arial Unicode MS"/>
+                <w:bCs/>
+                <w:sz w:val="20"/>
+                <w:szCs w:val="22"/>
+                <w:lang w:val="es-MX"/>
+              </w:rPr>
+            </w:pPr>
+          </w:p>
+          <w:p>
+            <w:pPr>
+              <w:pStyle w:val="NoSpacing"/>
               <w:rPr>
                 <w:rFonts w:ascii="Consolas" w:eastAsia="Arial Unicode MS" w:hAnsi="Consolas" w:cs="Arial Unicode MS"/>
                 <w:b/>
@@ -4454,7 +4491,7 @@
           </w:p>
           <w:p>
             <w:pPr>
-              <w:pStyle w:val="Sinespaciado"/>
+              <w:pStyle w:val="NoSpacing"/>
               <w:rPr>
                 <w:rFonts w:ascii="Consolas" w:eastAsia="Arial Unicode MS" w:hAnsi="Consolas" w:cs="Arial Unicode MS"/>
                 <w:b/>
@@ -4492,7 +4529,7 @@
           </w:p>
           <w:p>
             <w:pPr>
-              <w:pStyle w:val="Sinespaciado"/>
+              <w:pStyle w:val="NoSpacing"/>
               <w:rPr>
                 <w:rFonts w:ascii="Consolas" w:eastAsia="Arial Unicode MS" w:hAnsi="Consolas" w:cs="Arial Unicode MS"/>
                 <w:bCs/>
@@ -4514,7 +4551,7 @@
           </w:p>
           <w:p>
             <w:pPr>
-              <w:pStyle w:val="Sinespaciado"/>
+              <w:pStyle w:val="NoSpacing"/>
               <w:rPr>
                 <w:rFonts w:ascii="Consolas" w:eastAsia="Arial Unicode MS" w:hAnsi="Consolas" w:cs="Arial Unicode MS"/>
                 <w:bCs/>
@@ -4539,7 +4576,7 @@
     </w:tbl>
     <w:p>
       <w:pPr>
-        <w:pStyle w:val="Sinespaciado"/>
+        <w:pStyle w:val="NoSpacing"/>
         <w:rPr>
           <w:rFonts w:ascii="Avenir Book" w:eastAsia="Arial Unicode MS" w:hAnsi="Avenir Book" w:cs="Arial Unicode MS"/>
           <w:sz w:val="22"/>
@@ -4549,7 +4586,7 @@
     </w:p>
     <w:p>
       <w:pPr>
-        <w:pStyle w:val="Sinespaciado"/>
+        <w:pStyle w:val="NoSpacing"/>
         <w:rPr>
           <w:rFonts w:ascii="Avenir Book" w:eastAsia="Arial Unicode MS" w:hAnsi="Avenir Book" w:cs="Arial Unicode MS"/>
           <w:sz w:val="22"/>
@@ -5171,6 +5208,92 @@
     </w:lvl>
   </w:abstractNum>
   <w:abstractNum w:abstractNumId="5">
+    <w:nsid w:val="65A96445"/>
+    <w:multiLevelType w:val="hybridMultilevel"/>
+    <w:tmpl w:val="DA8852D4"/>
+    <w:lvl w:ilvl="0" w:tplc="0409000F">
+      <w:start w:val="1"/>
+      <w:numFmt w:val="decimal"/>
+      <w:lvlText w:val="%1."/>
+      <w:lvlJc w:val="left"/>
+      <w:pPr>
+        <w:ind w:left="720" w:hanging="360"/>
+      </w:pPr>
+    </w:lvl>
+    <w:lvl w:ilvl="1" w:tplc="04090019" w:tentative="1">
+      <w:start w:val="1"/>
+      <w:numFmt w:val="lowerLetter"/>
+      <w:lvlText w:val="%2."/>
+      <w:lvlJc w:val="left"/>
+      <w:pPr>
+        <w:ind w:left="1440" w:hanging="360"/>
+      </w:pPr>
+    </w:lvl>
+    <w:lvl w:ilvl="2" w:tplc="0409001B" w:tentative="1">
+      <w:start w:val="1"/>
+      <w:numFmt w:val="lowerRoman"/>
+      <w:lvlText w:val="%3."/>
+      <w:lvlJc w:val="right"/>
+      <w:pPr>
+        <w:ind w:left="2160" w:hanging="180"/>
+      </w:pPr>
+    </w:lvl>
+    <w:lvl w:ilvl="3" w:tplc="0409000F" w:tentative="1">
+      <w:start w:val="1"/>
+      <w:numFmt w:val="decimal"/>
+      <w:lvlText w:val="%4."/>
+      <w:lvlJc w:val="left"/>
+      <w:pPr>
+        <w:ind w:left="2880" w:hanging="360"/>
+      </w:pPr>
+    </w:lvl>
+    <w:lvl w:ilvl="4" w:tplc="04090019" w:tentative="1">
+      <w:start w:val="1"/>
+      <w:numFmt w:val="lowerLetter"/>
+      <w:lvlText w:val="%5."/>
+      <w:lvlJc w:val="left"/>
+      <w:pPr>
+        <w:ind w:left="3600" w:hanging="360"/>
+      </w:pPr>
+    </w:lvl>
+    <w:lvl w:ilvl="5" w:tplc="0409001B" w:tentative="1">
+      <w:start w:val="1"/>
+      <w:numFmt w:val="lowerRoman"/>
+      <w:lvlText w:val="%6."/>
+      <w:lvlJc w:val="right"/>
+      <w:pPr>
+        <w:ind w:left="4320" w:hanging="180"/>
+      </w:pPr>
+    </w:lvl>
+    <w:lvl w:ilvl="6" w:tplc="0409000F" w:tentative="1">
+      <w:start w:val="1"/>
+      <w:numFmt w:val="decimal"/>
+      <w:lvlText w:val="%7."/>
+      <w:lvlJc w:val="left"/>
+      <w:pPr>
+        <w:ind w:left="5040" w:hanging="360"/>
+      </w:pPr>
+    </w:lvl>
+    <w:lvl w:ilvl="7" w:tplc="04090019" w:tentative="1">
+      <w:start w:val="1"/>
+      <w:numFmt w:val="lowerLetter"/>
+      <w:lvlText w:val="%8."/>
+      <w:lvlJc w:val="left"/>
+      <w:pPr>
+        <w:ind w:left="5760" w:hanging="360"/>
+      </w:pPr>
+    </w:lvl>
+    <w:lvl w:ilvl="8" w:tplc="0409001B" w:tentative="1">
+      <w:start w:val="1"/>
+      <w:numFmt w:val="lowerRoman"/>
+      <w:lvlText w:val="%9."/>
+      <w:lvlJc w:val="right"/>
+      <w:pPr>
+        <w:ind w:left="6480" w:hanging="180"/>
+      </w:pPr>
+    </w:lvl>
+  </w:abstractNum>
+  <w:abstractNum w:abstractNumId="6">
     <w:nsid w:val="7C994F4D"/>
     <w:multiLevelType w:val="multilevel"/>
     <w:tmpl w:val="FD3EE86C"/>
@@ -5323,7 +5446,7 @@
     <w:abstractNumId w:val="0"/>
   </w:num>
   <w:num w:numId="2">
-    <w:abstractNumId w:val="5"/>
+    <w:abstractNumId w:val="6"/>
   </w:num>
   <w:num w:numId="3">
     <w:abstractNumId w:val="3"/>
@@ -5336,6 +5459,9 @@
   </w:num>
   <w:num w:numId="6">
     <w:abstractNumId w:val="1"/>
+  </w:num>
+  <w:num w:numId="7">
+    <w:abstractNumId w:val="5"/>
   </w:num>
 </w:numbering>
 </file>
@@ -5459,6 +5585,7 @@
     <w:lsdException w:name="HTML Sample" w:semiHidden="1" w:unhideWhenUsed="1"/>
     <w:lsdException w:name="HTML Typewriter" w:semiHidden="1" w:unhideWhenUsed="1"/>
     <w:lsdException w:name="HTML Variable" w:semiHidden="1" w:unhideWhenUsed="1"/>
+    <w:lsdException w:name="Normal Table" w:semiHidden="1" w:unhideWhenUsed="1"/>
     <w:lsdException w:name="annotation subject" w:semiHidden="1" w:unhideWhenUsed="1"/>
     <w:lsdException w:name="No List" w:semiHidden="1" w:unhideWhenUsed="1"/>
     <w:lsdException w:name="Outline List 1" w:semiHidden="1" w:unhideWhenUsed="1"/>
@@ -5505,8 +5632,10 @@
     <w:lsdException w:name="Table Subtle 2" w:semiHidden="1" w:unhideWhenUsed="1"/>
     <w:lsdException w:name="Table Web 1" w:semiHidden="1" w:unhideWhenUsed="1"/>
     <w:lsdException w:name="Table Web 2" w:semiHidden="1" w:unhideWhenUsed="1"/>
+    <w:lsdException w:name="Table Web 3" w:semiHidden="1" w:unhideWhenUsed="1"/>
     <w:lsdException w:name="Balloon Text" w:semiHidden="1" w:unhideWhenUsed="1"/>
     <w:lsdException w:name="Table Grid" w:uiPriority="59"/>
+    <w:lsdException w:name="Table Theme" w:semiHidden="1" w:unhideWhenUsed="1"/>
     <w:lsdException w:name="Note Level 1" w:semiHidden="1" w:unhideWhenUsed="1"/>
     <w:lsdException w:name="Note Level 2" w:semiHidden="1" w:unhideWhenUsed="1"/>
     <w:lsdException w:name="Note Level 3" w:semiHidden="1" w:unhideWhenUsed="1"/>
@@ -5738,10 +5867,10 @@
     <w:name w:val="Normal"/>
     <w:qFormat/>
   </w:style>
-  <w:style w:type="paragraph" w:styleId="Ttulo5">
+  <w:style w:type="paragraph" w:styleId="Heading5">
     <w:name w:val="heading 5"/>
     <w:basedOn w:val="Normal"/>
-    <w:link w:val="Ttulo5Car"/>
+    <w:link w:val="Heading5Char"/>
     <w:uiPriority w:val="9"/>
     <w:qFormat/>
     <w:rsid w:val="0082539F"/>
@@ -5758,13 +5887,13 @@
       <w:lang w:val="es-MX"/>
     </w:rPr>
   </w:style>
-  <w:style w:type="character" w:default="1" w:styleId="Fuentedeprrafopredeter">
+  <w:style w:type="character" w:default="1" w:styleId="DefaultParagraphFont">
     <w:name w:val="Default Paragraph Font"/>
     <w:uiPriority w:val="1"/>
     <w:semiHidden/>
     <w:unhideWhenUsed/>
   </w:style>
-  <w:style w:type="table" w:default="1" w:styleId="Tablanormal">
+  <w:style w:type="table" w:default="1" w:styleId="TableNormal">
     <w:name w:val="Normal Table"/>
     <w:uiPriority w:val="99"/>
     <w:semiHidden/>
@@ -5779,16 +5908,16 @@
       </w:tblCellMar>
     </w:tblPr>
   </w:style>
-  <w:style w:type="numbering" w:default="1" w:styleId="Sinlista">
+  <w:style w:type="numbering" w:default="1" w:styleId="NoList">
     <w:name w:val="No List"/>
     <w:uiPriority w:val="99"/>
     <w:semiHidden/>
     <w:unhideWhenUsed/>
   </w:style>
-  <w:style w:type="character" w:customStyle="1" w:styleId="Ttulo5Car">
-    <w:name w:val="Título 5 Car"/>
-    <w:basedOn w:val="Fuentedeprrafopredeter"/>
-    <w:link w:val="Ttulo5"/>
+  <w:style w:type="character" w:customStyle="1" w:styleId="Heading5Char">
+    <w:name w:val="Heading 5 Char"/>
+    <w:basedOn w:val="DefaultParagraphFont"/>
+    <w:link w:val="Heading5"/>
     <w:uiPriority w:val="9"/>
     <w:rsid w:val="0082539F"/>
     <w:rPr>
@@ -5800,9 +5929,9 @@
       <w:lang w:val="es-MX"/>
     </w:rPr>
   </w:style>
-  <w:style w:type="table" w:styleId="Tablaconcuadrcula">
+  <w:style w:type="table" w:styleId="TableGrid">
     <w:name w:val="Table Grid"/>
-    <w:basedOn w:val="Tablanormal"/>
+    <w:basedOn w:val="TableNormal"/>
     <w:uiPriority w:val="59"/>
     <w:rsid w:val="00AA3549"/>
     <w:tblPr>
@@ -5823,16 +5952,16 @@
       </w:tblCellMar>
     </w:tblPr>
   </w:style>
-  <w:style w:type="paragraph" w:styleId="Sinespaciado">
+  <w:style w:type="paragraph" w:styleId="NoSpacing">
     <w:name w:val="No Spacing"/>
     <w:uiPriority w:val="1"/>
     <w:qFormat/>
     <w:rsid w:val="00DD51BB"/>
   </w:style>
-  <w:style w:type="paragraph" w:styleId="Textodeglobo">
+  <w:style w:type="paragraph" w:styleId="BalloonText">
     <w:name w:val="Balloon Text"/>
     <w:basedOn w:val="Normal"/>
-    <w:link w:val="TextodegloboCar"/>
+    <w:link w:val="BalloonTextChar"/>
     <w:uiPriority w:val="99"/>
     <w:semiHidden/>
     <w:unhideWhenUsed/>
@@ -5843,10 +5972,10 @@
       <w:szCs w:val="18"/>
     </w:rPr>
   </w:style>
-  <w:style w:type="character" w:customStyle="1" w:styleId="TextodegloboCar">
-    <w:name w:val="Texto de globo Car"/>
-    <w:basedOn w:val="Fuentedeprrafopredeter"/>
-    <w:link w:val="Textodeglobo"/>
+  <w:style w:type="character" w:customStyle="1" w:styleId="BalloonTextChar">
+    <w:name w:val="Balloon Text Char"/>
+    <w:basedOn w:val="DefaultParagraphFont"/>
+    <w:link w:val="BalloonText"/>
     <w:uiPriority w:val="99"/>
     <w:semiHidden/>
     <w:rsid w:val="008E792B"/>
@@ -5856,9 +5985,9 @@
       <w:szCs w:val="18"/>
     </w:rPr>
   </w:style>
-  <w:style w:type="character" w:styleId="Hipervnculo">
+  <w:style w:type="character" w:styleId="Hyperlink">
     <w:name w:val="Hyperlink"/>
-    <w:basedOn w:val="Fuentedeprrafopredeter"/>
+    <w:basedOn w:val="DefaultParagraphFont"/>
     <w:uiPriority w:val="99"/>
     <w:unhideWhenUsed/>
     <w:rsid w:val="00124466"/>
@@ -5867,9 +5996,9 @@
       <w:u w:val="single"/>
     </w:rPr>
   </w:style>
-  <w:style w:type="character" w:styleId="Hipervnculovisitado">
+  <w:style w:type="character" w:styleId="FollowedHyperlink">
     <w:name w:val="FollowedHyperlink"/>
-    <w:basedOn w:val="Fuentedeprrafopredeter"/>
+    <w:basedOn w:val="DefaultParagraphFont"/>
     <w:uiPriority w:val="99"/>
     <w:semiHidden/>
     <w:unhideWhenUsed/>

</xml_diff>

<commit_message>
Ejercicio versión pre-final 3.
</commit_message>
<xml_diff>
--- a/Tarea_02.docx
+++ b/Tarea_02.docx
@@ -715,8 +715,6 @@
               </w:rPr>
               <w:t>Imprimir n</w:t>
             </w:r>
-            <w:bookmarkStart w:id="0" w:name="_GoBack"/>
-            <w:bookmarkEnd w:id="0"/>
             <w:r>
               <w:rPr>
                 <w:rFonts w:ascii="Avenir Book" w:eastAsia="Arial Unicode MS" w:hAnsi="Avenir Book" w:cs="Arial Unicode MS"/>
@@ -1728,6 +1726,284 @@
           <w:p>
             <w:pPr>
               <w:pStyle w:val="NoSpacing"/>
+              <w:numPr>
+                <w:ilvl w:val="0"/>
+                <w:numId w:val="8"/>
+              </w:numPr>
+              <w:rPr>
+                <w:rFonts w:ascii="Avenir Book" w:eastAsia="Arial Unicode MS" w:hAnsi="Avenir Book" w:cs="Arial Unicode MS"/>
+                <w:bCs/>
+                <w:sz w:val="20"/>
+                <w:szCs w:val="22"/>
+                <w:lang w:val="es-MX"/>
+              </w:rPr>
+            </w:pPr>
+            <w:r>
+              <w:rPr>
+                <w:rFonts w:ascii="Avenir Book" w:eastAsia="Arial Unicode MS" w:hAnsi="Avenir Book" w:cs="Arial Unicode MS"/>
+                <w:bCs/>
+                <w:sz w:val="20"/>
+                <w:szCs w:val="22"/>
+                <w:lang w:val="es-MX"/>
+              </w:rPr>
+              <w:t>Leer velocidad</w:t>
+            </w:r>
+          </w:p>
+          <w:p>
+            <w:pPr>
+              <w:pStyle w:val="NoSpacing"/>
+              <w:numPr>
+                <w:ilvl w:val="0"/>
+                <w:numId w:val="8"/>
+              </w:numPr>
+              <w:rPr>
+                <w:rFonts w:ascii="Avenir Book" w:eastAsia="Arial Unicode MS" w:hAnsi="Avenir Book" w:cs="Arial Unicode MS"/>
+                <w:bCs/>
+                <w:sz w:val="20"/>
+                <w:szCs w:val="22"/>
+                <w:lang w:val="es-MX"/>
+              </w:rPr>
+            </w:pPr>
+            <w:r>
+              <w:rPr>
+                <w:rFonts w:ascii="Avenir Book" w:eastAsia="Arial Unicode MS" w:hAnsi="Avenir Book" w:cs="Arial Unicode MS"/>
+                <w:bCs/>
+                <w:sz w:val="20"/>
+                <w:szCs w:val="22"/>
+                <w:lang w:val="es-MX"/>
+              </w:rPr>
+              <w:t>distancia que recorre en 6 hrs = 6 * velocidad</w:t>
+            </w:r>
+          </w:p>
+          <w:p>
+            <w:pPr>
+              <w:pStyle w:val="NoSpacing"/>
+              <w:numPr>
+                <w:ilvl w:val="0"/>
+                <w:numId w:val="8"/>
+              </w:numPr>
+              <w:rPr>
+                <w:rFonts w:ascii="Avenir Book" w:eastAsia="Arial Unicode MS" w:hAnsi="Avenir Book" w:cs="Arial Unicode MS"/>
+                <w:bCs/>
+                <w:sz w:val="20"/>
+                <w:szCs w:val="22"/>
+                <w:lang w:val="es-MX"/>
+              </w:rPr>
+            </w:pPr>
+            <w:r>
+              <w:rPr>
+                <w:rFonts w:ascii="Avenir Book" w:eastAsia="Arial Unicode MS" w:hAnsi="Avenir Book" w:cs="Arial Unicode MS"/>
+                <w:bCs/>
+                <w:sz w:val="20"/>
+                <w:szCs w:val="22"/>
+                <w:lang w:val="es-MX"/>
+              </w:rPr>
+              <w:t>distancia que recorre en 10 hrs = 10 * velocidad</w:t>
+            </w:r>
+          </w:p>
+          <w:p>
+            <w:pPr>
+              <w:pStyle w:val="NoSpacing"/>
+              <w:numPr>
+                <w:ilvl w:val="0"/>
+                <w:numId w:val="8"/>
+              </w:numPr>
+              <w:rPr>
+                <w:rFonts w:ascii="Avenir Book" w:eastAsia="Arial Unicode MS" w:hAnsi="Avenir Book" w:cs="Arial Unicode MS"/>
+                <w:bCs/>
+                <w:sz w:val="20"/>
+                <w:szCs w:val="22"/>
+                <w:lang w:val="es-MX"/>
+              </w:rPr>
+            </w:pPr>
+            <w:r>
+              <w:rPr>
+                <w:rFonts w:ascii="Avenir Book" w:eastAsia="Arial Unicode MS" w:hAnsi="Avenir Book" w:cs="Arial Unicode MS"/>
+                <w:bCs/>
+                <w:sz w:val="20"/>
+                <w:szCs w:val="22"/>
+                <w:lang w:val="es-MX"/>
+              </w:rPr>
+              <w:t xml:space="preserve">tiempo para recorrer 500 km = 500 / velocidad </w:t>
+            </w:r>
+          </w:p>
+          <w:p>
+            <w:pPr>
+              <w:pStyle w:val="NoSpacing"/>
+              <w:numPr>
+                <w:ilvl w:val="0"/>
+                <w:numId w:val="8"/>
+              </w:numPr>
+              <w:rPr>
+                <w:rFonts w:ascii="Avenir Book" w:eastAsia="Arial Unicode MS" w:hAnsi="Avenir Book" w:cs="Arial Unicode MS"/>
+                <w:bCs/>
+                <w:sz w:val="20"/>
+                <w:szCs w:val="22"/>
+                <w:lang w:val="es-MX"/>
+              </w:rPr>
+            </w:pPr>
+            <w:r>
+              <w:rPr>
+                <w:rFonts w:ascii="Avenir Book" w:eastAsia="Arial Unicode MS" w:hAnsi="Avenir Book" w:cs="Arial Unicode MS"/>
+                <w:bCs/>
+                <w:sz w:val="20"/>
+                <w:szCs w:val="22"/>
+                <w:lang w:val="es-MX"/>
+              </w:rPr>
+              <w:t>Imprimir velocidad</w:t>
+            </w:r>
+          </w:p>
+          <w:p>
+            <w:pPr>
+              <w:pStyle w:val="NoSpacing"/>
+              <w:numPr>
+                <w:ilvl w:val="0"/>
+                <w:numId w:val="8"/>
+              </w:numPr>
+              <w:rPr>
+                <w:rFonts w:ascii="Avenir Book" w:eastAsia="Arial Unicode MS" w:hAnsi="Avenir Book" w:cs="Arial Unicode MS"/>
+                <w:bCs/>
+                <w:sz w:val="20"/>
+                <w:szCs w:val="22"/>
+                <w:lang w:val="es-MX"/>
+              </w:rPr>
+            </w:pPr>
+            <w:r>
+              <w:rPr>
+                <w:rFonts w:ascii="Avenir Book" w:eastAsia="Arial Unicode MS" w:hAnsi="Avenir Book" w:cs="Arial Unicode MS"/>
+                <w:bCs/>
+                <w:sz w:val="20"/>
+                <w:szCs w:val="22"/>
+                <w:lang w:val="es-MX"/>
+              </w:rPr>
+              <w:t xml:space="preserve">Imprimir </w:t>
+            </w:r>
+            <w:r>
+              <w:rPr>
+                <w:rFonts w:ascii="Avenir Book" w:eastAsia="Arial Unicode MS" w:hAnsi="Avenir Book" w:cs="Arial Unicode MS"/>
+                <w:bCs/>
+                <w:sz w:val="20"/>
+                <w:szCs w:val="22"/>
+                <w:lang w:val="es-MX"/>
+              </w:rPr>
+              <w:t>distancia que recorre en 6 hrs</w:t>
+            </w:r>
+            <w:r>
+              <w:rPr>
+                <w:rFonts w:ascii="Avenir Book" w:eastAsia="Arial Unicode MS" w:hAnsi="Avenir Book" w:cs="Arial Unicode MS"/>
+                <w:bCs/>
+                <w:sz w:val="20"/>
+                <w:szCs w:val="22"/>
+                <w:lang w:val="es-MX"/>
+              </w:rPr>
+              <w:t xml:space="preserve"> </w:t>
+            </w:r>
+            <w:r>
+              <w:rPr>
+                <w:rFonts w:ascii="Avenir Book" w:eastAsia="Arial Unicode MS" w:hAnsi="Avenir Book" w:cs="Arial Unicode MS"/>
+                <w:bCs/>
+                <w:sz w:val="20"/>
+                <w:szCs w:val="22"/>
+                <w:lang w:val="es-MX"/>
+              </w:rPr>
+              <w:t xml:space="preserve"> </w:t>
+            </w:r>
+          </w:p>
+          <w:p>
+            <w:pPr>
+              <w:pStyle w:val="NoSpacing"/>
+              <w:numPr>
+                <w:ilvl w:val="0"/>
+                <w:numId w:val="8"/>
+              </w:numPr>
+              <w:rPr>
+                <w:rFonts w:ascii="Avenir Book" w:eastAsia="Arial Unicode MS" w:hAnsi="Avenir Book" w:cs="Arial Unicode MS"/>
+                <w:bCs/>
+                <w:sz w:val="20"/>
+                <w:szCs w:val="22"/>
+                <w:lang w:val="es-MX"/>
+              </w:rPr>
+            </w:pPr>
+            <w:r>
+              <w:rPr>
+                <w:rFonts w:ascii="Avenir Book" w:eastAsia="Arial Unicode MS" w:hAnsi="Avenir Book" w:cs="Arial Unicode MS"/>
+                <w:bCs/>
+                <w:sz w:val="20"/>
+                <w:szCs w:val="22"/>
+                <w:lang w:val="es-MX"/>
+              </w:rPr>
+              <w:t>Imprimir</w:t>
+            </w:r>
+            <w:r>
+              <w:rPr>
+                <w:rFonts w:ascii="Avenir Book" w:eastAsia="Arial Unicode MS" w:hAnsi="Avenir Book" w:cs="Arial Unicode MS"/>
+                <w:bCs/>
+                <w:sz w:val="20"/>
+                <w:szCs w:val="22"/>
+                <w:lang w:val="es-MX"/>
+              </w:rPr>
+              <w:t xml:space="preserve"> </w:t>
+            </w:r>
+            <w:r>
+              <w:rPr>
+                <w:rFonts w:ascii="Avenir Book" w:eastAsia="Arial Unicode MS" w:hAnsi="Avenir Book" w:cs="Arial Unicode MS"/>
+                <w:bCs/>
+                <w:sz w:val="20"/>
+                <w:szCs w:val="22"/>
+                <w:lang w:val="es-MX"/>
+              </w:rPr>
+              <w:t xml:space="preserve">distancia que recorre en 10 hrs </w:t>
+            </w:r>
+          </w:p>
+          <w:p>
+            <w:pPr>
+              <w:pStyle w:val="NoSpacing"/>
+              <w:numPr>
+                <w:ilvl w:val="0"/>
+                <w:numId w:val="8"/>
+              </w:numPr>
+              <w:rPr>
+                <w:rFonts w:ascii="Avenir Book" w:eastAsia="Arial Unicode MS" w:hAnsi="Avenir Book" w:cs="Arial Unicode MS"/>
+                <w:bCs/>
+                <w:sz w:val="20"/>
+                <w:szCs w:val="22"/>
+                <w:lang w:val="es-MX"/>
+              </w:rPr>
+            </w:pPr>
+            <w:r>
+              <w:rPr>
+                <w:rFonts w:ascii="Avenir Book" w:eastAsia="Arial Unicode MS" w:hAnsi="Avenir Book" w:cs="Arial Unicode MS"/>
+                <w:bCs/>
+                <w:sz w:val="20"/>
+                <w:szCs w:val="22"/>
+                <w:lang w:val="es-MX"/>
+              </w:rPr>
+              <w:t>Imprimir</w:t>
+            </w:r>
+            <w:r>
+              <w:rPr>
+                <w:rFonts w:ascii="Avenir Book" w:eastAsia="Arial Unicode MS" w:hAnsi="Avenir Book" w:cs="Arial Unicode MS"/>
+                <w:bCs/>
+                <w:sz w:val="20"/>
+                <w:szCs w:val="22"/>
+                <w:lang w:val="es-MX"/>
+              </w:rPr>
+              <w:t xml:space="preserve"> </w:t>
+            </w:r>
+            <w:r>
+              <w:rPr>
+                <w:rFonts w:ascii="Avenir Book" w:eastAsia="Arial Unicode MS" w:hAnsi="Avenir Book" w:cs="Arial Unicode MS"/>
+                <w:bCs/>
+                <w:sz w:val="20"/>
+                <w:szCs w:val="22"/>
+                <w:lang w:val="es-MX"/>
+              </w:rPr>
+              <w:t xml:space="preserve">tiempo para recorrer 500 km </w:t>
+            </w:r>
+          </w:p>
+          <w:p>
+            <w:pPr>
+              <w:pStyle w:val="NoSpacing"/>
               <w:rPr>
                 <w:rFonts w:ascii="Avenir Book" w:eastAsia="Arial Unicode MS" w:hAnsi="Avenir Book" w:cs="Arial Unicode MS"/>
                 <w:bCs/>
@@ -2415,6 +2691,26 @@
               </w:rPr>
               <w:t>Entradas:</w:t>
             </w:r>
+            <w:r>
+              <w:rPr>
+                <w:rFonts w:ascii="Avenir Book" w:eastAsia="Arial Unicode MS" w:hAnsi="Avenir Book" w:cs="Arial Unicode MS"/>
+                <w:bCs/>
+                <w:sz w:val="20"/>
+                <w:szCs w:val="22"/>
+                <w:lang w:val="es-MX"/>
+              </w:rPr>
+              <w:t xml:space="preserve"> </w:t>
+            </w:r>
+            <w:r>
+              <w:rPr>
+                <w:rFonts w:ascii="Avenir Book" w:eastAsia="Arial Unicode MS" w:hAnsi="Avenir Book" w:cs="Arial Unicode MS"/>
+                <w:bCs/>
+                <w:sz w:val="20"/>
+                <w:szCs w:val="22"/>
+                <w:lang w:val="es-MX"/>
+              </w:rPr>
+              <w:t>Costo de la comida</w:t>
+            </w:r>
           </w:p>
           <w:p>
             <w:pPr>
@@ -2437,6 +2733,26 @@
               </w:rPr>
               <w:t>Salidas:</w:t>
             </w:r>
+            <w:r>
+              <w:rPr>
+                <w:rFonts w:ascii="Avenir Book" w:eastAsia="Arial Unicode MS" w:hAnsi="Avenir Book" w:cs="Arial Unicode MS"/>
+                <w:bCs/>
+                <w:sz w:val="20"/>
+                <w:szCs w:val="22"/>
+                <w:lang w:val="es-MX"/>
+              </w:rPr>
+              <w:t xml:space="preserve"> Porcentaje de propina, </w:t>
+            </w:r>
+            <w:r>
+              <w:rPr>
+                <w:rFonts w:ascii="Avenir Book" w:eastAsia="Arial Unicode MS" w:hAnsi="Avenir Book" w:cs="Arial Unicode MS"/>
+                <w:bCs/>
+                <w:sz w:val="20"/>
+                <w:szCs w:val="22"/>
+                <w:lang w:val="es-MX"/>
+              </w:rPr>
+              <w:t>porcentaje de IVA y total de la cuenta</w:t>
+            </w:r>
           </w:p>
           <w:p>
             <w:pPr>
@@ -2459,6 +2775,60 @@
               </w:rPr>
               <w:t>Relación E/S:</w:t>
             </w:r>
+            <w:r>
+              <w:rPr>
+                <w:rFonts w:ascii="Avenir Book" w:eastAsia="Arial Unicode MS" w:hAnsi="Avenir Book" w:cs="Arial Unicode MS"/>
+                <w:bCs/>
+                <w:sz w:val="20"/>
+                <w:szCs w:val="22"/>
+                <w:lang w:val="es-MX"/>
+              </w:rPr>
+              <w:t xml:space="preserve"> porcentaje propina = costo de la comida * 0.12</w:t>
+            </w:r>
+          </w:p>
+          <w:p>
+            <w:pPr>
+              <w:pStyle w:val="NoSpacing"/>
+              <w:rPr>
+                <w:rFonts w:ascii="Avenir Book" w:eastAsia="Arial Unicode MS" w:hAnsi="Avenir Book" w:cs="Arial Unicode MS"/>
+                <w:bCs/>
+                <w:sz w:val="20"/>
+                <w:szCs w:val="22"/>
+                <w:lang w:val="es-MX"/>
+              </w:rPr>
+            </w:pPr>
+            <w:r>
+              <w:rPr>
+                <w:rFonts w:ascii="Avenir Book" w:eastAsia="Arial Unicode MS" w:hAnsi="Avenir Book" w:cs="Arial Unicode MS"/>
+                <w:bCs/>
+                <w:sz w:val="20"/>
+                <w:szCs w:val="22"/>
+                <w:lang w:val="es-MX"/>
+              </w:rPr>
+              <w:t>porcentaje de IVA = costo de la comida * 0.16</w:t>
+            </w:r>
+          </w:p>
+          <w:p>
+            <w:pPr>
+              <w:pStyle w:val="NoSpacing"/>
+              <w:rPr>
+                <w:rFonts w:ascii="Avenir Book" w:eastAsia="Arial Unicode MS" w:hAnsi="Avenir Book" w:cs="Arial Unicode MS"/>
+                <w:bCs/>
+                <w:sz w:val="20"/>
+                <w:szCs w:val="22"/>
+                <w:lang w:val="es-MX"/>
+              </w:rPr>
+            </w:pPr>
+            <w:r>
+              <w:rPr>
+                <w:rFonts w:ascii="Avenir Book" w:eastAsia="Arial Unicode MS" w:hAnsi="Avenir Book" w:cs="Arial Unicode MS"/>
+                <w:bCs/>
+                <w:sz w:val="20"/>
+                <w:szCs w:val="22"/>
+                <w:lang w:val="es-MX"/>
+              </w:rPr>
+              <w:t>total de la cuenta = costo de la comida + porcentaje de propina + porcentaje de IVA</w:t>
+            </w:r>
           </w:p>
           <w:p>
             <w:pPr>
@@ -2538,14 +2908,222 @@
           <w:p>
             <w:pPr>
               <w:pStyle w:val="NoSpacing"/>
-              <w:rPr>
-                <w:rFonts w:ascii="Avenir Book" w:eastAsia="Arial Unicode MS" w:hAnsi="Avenir Book" w:cs="Arial Unicode MS"/>
-                <w:bCs/>
-                <w:sz w:val="20"/>
-                <w:szCs w:val="22"/>
-                <w:lang w:val="es-MX"/>
-              </w:rPr>
-            </w:pPr>
+              <w:numPr>
+                <w:ilvl w:val="0"/>
+                <w:numId w:val="9"/>
+              </w:numPr>
+              <w:rPr>
+                <w:rFonts w:ascii="Avenir Book" w:eastAsia="Arial Unicode MS" w:hAnsi="Avenir Book" w:cs="Arial Unicode MS"/>
+                <w:bCs/>
+                <w:sz w:val="20"/>
+                <w:szCs w:val="22"/>
+                <w:lang w:val="es-MX"/>
+              </w:rPr>
+            </w:pPr>
+            <w:r>
+              <w:rPr>
+                <w:rFonts w:ascii="Avenir Book" w:eastAsia="Arial Unicode MS" w:hAnsi="Avenir Book" w:cs="Arial Unicode MS"/>
+                <w:bCs/>
+                <w:sz w:val="20"/>
+                <w:szCs w:val="22"/>
+                <w:lang w:val="es-MX"/>
+              </w:rPr>
+              <w:t>Leer costo de la comida</w:t>
+            </w:r>
+          </w:p>
+          <w:p>
+            <w:pPr>
+              <w:pStyle w:val="NoSpacing"/>
+              <w:numPr>
+                <w:ilvl w:val="0"/>
+                <w:numId w:val="9"/>
+              </w:numPr>
+              <w:rPr>
+                <w:rFonts w:ascii="Avenir Book" w:eastAsia="Arial Unicode MS" w:hAnsi="Avenir Book" w:cs="Arial Unicode MS"/>
+                <w:bCs/>
+                <w:sz w:val="20"/>
+                <w:szCs w:val="22"/>
+                <w:lang w:val="es-MX"/>
+              </w:rPr>
+            </w:pPr>
+            <w:r>
+              <w:rPr>
+                <w:rFonts w:ascii="Avenir Book" w:eastAsia="Arial Unicode MS" w:hAnsi="Avenir Book" w:cs="Arial Unicode MS"/>
+                <w:bCs/>
+                <w:sz w:val="20"/>
+                <w:szCs w:val="22"/>
+                <w:lang w:val="es-MX"/>
+              </w:rPr>
+              <w:t>porcentaje propina = costo de la comida * 0.12</w:t>
+            </w:r>
+          </w:p>
+          <w:p>
+            <w:pPr>
+              <w:pStyle w:val="NoSpacing"/>
+              <w:numPr>
+                <w:ilvl w:val="0"/>
+                <w:numId w:val="9"/>
+              </w:numPr>
+              <w:rPr>
+                <w:rFonts w:ascii="Avenir Book" w:eastAsia="Arial Unicode MS" w:hAnsi="Avenir Book" w:cs="Arial Unicode MS"/>
+                <w:bCs/>
+                <w:sz w:val="20"/>
+                <w:szCs w:val="22"/>
+                <w:lang w:val="es-MX"/>
+              </w:rPr>
+            </w:pPr>
+            <w:r>
+              <w:rPr>
+                <w:rFonts w:ascii="Avenir Book" w:eastAsia="Arial Unicode MS" w:hAnsi="Avenir Book" w:cs="Arial Unicode MS"/>
+                <w:bCs/>
+                <w:sz w:val="20"/>
+                <w:szCs w:val="22"/>
+                <w:lang w:val="es-MX"/>
+              </w:rPr>
+              <w:t>porcentaje de IVA = costo de la comida * 0.16</w:t>
+            </w:r>
+          </w:p>
+          <w:p>
+            <w:pPr>
+              <w:pStyle w:val="NoSpacing"/>
+              <w:numPr>
+                <w:ilvl w:val="0"/>
+                <w:numId w:val="9"/>
+              </w:numPr>
+              <w:rPr>
+                <w:rFonts w:ascii="Avenir Book" w:eastAsia="Arial Unicode MS" w:hAnsi="Avenir Book" w:cs="Arial Unicode MS"/>
+                <w:bCs/>
+                <w:sz w:val="20"/>
+                <w:szCs w:val="22"/>
+                <w:lang w:val="es-MX"/>
+              </w:rPr>
+            </w:pPr>
+            <w:r>
+              <w:rPr>
+                <w:rFonts w:ascii="Avenir Book" w:eastAsia="Arial Unicode MS" w:hAnsi="Avenir Book" w:cs="Arial Unicode MS"/>
+                <w:bCs/>
+                <w:sz w:val="20"/>
+                <w:szCs w:val="22"/>
+                <w:lang w:val="es-MX"/>
+              </w:rPr>
+              <w:t>total de la cuenta = costo de la comida + porcentaje de propina + porcentaje de IVA</w:t>
+            </w:r>
+          </w:p>
+          <w:p>
+            <w:pPr>
+              <w:pStyle w:val="NoSpacing"/>
+              <w:numPr>
+                <w:ilvl w:val="0"/>
+                <w:numId w:val="9"/>
+              </w:numPr>
+              <w:rPr>
+                <w:rFonts w:ascii="Avenir Book" w:eastAsia="Arial Unicode MS" w:hAnsi="Avenir Book" w:cs="Arial Unicode MS"/>
+                <w:bCs/>
+                <w:sz w:val="20"/>
+                <w:szCs w:val="22"/>
+                <w:lang w:val="es-MX"/>
+              </w:rPr>
+            </w:pPr>
+            <w:r>
+              <w:rPr>
+                <w:rFonts w:ascii="Avenir Book" w:eastAsia="Arial Unicode MS" w:hAnsi="Avenir Book" w:cs="Arial Unicode MS"/>
+                <w:bCs/>
+                <w:sz w:val="20"/>
+                <w:szCs w:val="22"/>
+                <w:lang w:val="es-MX"/>
+              </w:rPr>
+              <w:t>Imprimir costo de la comida</w:t>
+            </w:r>
+          </w:p>
+          <w:p>
+            <w:pPr>
+              <w:pStyle w:val="NoSpacing"/>
+              <w:numPr>
+                <w:ilvl w:val="0"/>
+                <w:numId w:val="9"/>
+              </w:numPr>
+              <w:rPr>
+                <w:rFonts w:ascii="Avenir Book" w:eastAsia="Arial Unicode MS" w:hAnsi="Avenir Book" w:cs="Arial Unicode MS"/>
+                <w:bCs/>
+                <w:sz w:val="20"/>
+                <w:szCs w:val="22"/>
+                <w:lang w:val="es-MX"/>
+              </w:rPr>
+            </w:pPr>
+            <w:r>
+              <w:rPr>
+                <w:rFonts w:ascii="Avenir Book" w:eastAsia="Arial Unicode MS" w:hAnsi="Avenir Book" w:cs="Arial Unicode MS"/>
+                <w:bCs/>
+                <w:sz w:val="20"/>
+                <w:szCs w:val="22"/>
+                <w:lang w:val="es-MX"/>
+              </w:rPr>
+              <w:t>Imprimir</w:t>
+            </w:r>
+            <w:r>
+              <w:rPr>
+                <w:rFonts w:ascii="Avenir Book" w:eastAsia="Arial Unicode MS" w:hAnsi="Avenir Book" w:cs="Arial Unicode MS"/>
+                <w:bCs/>
+                <w:sz w:val="20"/>
+                <w:szCs w:val="22"/>
+                <w:lang w:val="es-MX"/>
+              </w:rPr>
+              <w:t xml:space="preserve"> porcentaje propina</w:t>
+            </w:r>
+          </w:p>
+          <w:p>
+            <w:pPr>
+              <w:pStyle w:val="NoSpacing"/>
+              <w:numPr>
+                <w:ilvl w:val="0"/>
+                <w:numId w:val="9"/>
+              </w:numPr>
+              <w:rPr>
+                <w:rFonts w:ascii="Avenir Book" w:eastAsia="Arial Unicode MS" w:hAnsi="Avenir Book" w:cs="Arial Unicode MS"/>
+                <w:bCs/>
+                <w:sz w:val="20"/>
+                <w:szCs w:val="22"/>
+                <w:lang w:val="es-MX"/>
+              </w:rPr>
+            </w:pPr>
+            <w:r>
+              <w:rPr>
+                <w:rFonts w:ascii="Avenir Book" w:eastAsia="Arial Unicode MS" w:hAnsi="Avenir Book" w:cs="Arial Unicode MS"/>
+                <w:bCs/>
+                <w:sz w:val="20"/>
+                <w:szCs w:val="22"/>
+                <w:lang w:val="es-MX"/>
+              </w:rPr>
+              <w:t>Imprimir porcentaje IVA</w:t>
+            </w:r>
+          </w:p>
+          <w:p>
+            <w:pPr>
+              <w:pStyle w:val="NoSpacing"/>
+              <w:numPr>
+                <w:ilvl w:val="0"/>
+                <w:numId w:val="9"/>
+              </w:numPr>
+              <w:rPr>
+                <w:rFonts w:ascii="Avenir Book" w:eastAsia="Arial Unicode MS" w:hAnsi="Avenir Book" w:cs="Arial Unicode MS"/>
+                <w:bCs/>
+                <w:sz w:val="20"/>
+                <w:szCs w:val="22"/>
+                <w:lang w:val="es-MX"/>
+              </w:rPr>
+            </w:pPr>
+            <w:r>
+              <w:rPr>
+                <w:rFonts w:ascii="Avenir Book" w:eastAsia="Arial Unicode MS" w:hAnsi="Avenir Book" w:cs="Arial Unicode MS"/>
+                <w:bCs/>
+                <w:sz w:val="20"/>
+                <w:szCs w:val="22"/>
+                <w:lang w:val="es-MX"/>
+              </w:rPr>
+              <w:t>Imprimir total de la cuenta</w:t>
+            </w:r>
+            <w:bookmarkStart w:id="0" w:name="_GoBack"/>
+            <w:bookmarkEnd w:id="0"/>
           </w:p>
           <w:p>
             <w:pPr>
@@ -5294,6 +5872,178 @@
     </w:lvl>
   </w:abstractNum>
   <w:abstractNum w:abstractNumId="6">
+    <w:nsid w:val="6C136474"/>
+    <w:multiLevelType w:val="hybridMultilevel"/>
+    <w:tmpl w:val="F788A4A2"/>
+    <w:lvl w:ilvl="0" w:tplc="0409000F">
+      <w:start w:val="1"/>
+      <w:numFmt w:val="decimal"/>
+      <w:lvlText w:val="%1."/>
+      <w:lvlJc w:val="left"/>
+      <w:pPr>
+        <w:ind w:left="720" w:hanging="360"/>
+      </w:pPr>
+    </w:lvl>
+    <w:lvl w:ilvl="1" w:tplc="04090019" w:tentative="1">
+      <w:start w:val="1"/>
+      <w:numFmt w:val="lowerLetter"/>
+      <w:lvlText w:val="%2."/>
+      <w:lvlJc w:val="left"/>
+      <w:pPr>
+        <w:ind w:left="1440" w:hanging="360"/>
+      </w:pPr>
+    </w:lvl>
+    <w:lvl w:ilvl="2" w:tplc="0409001B" w:tentative="1">
+      <w:start w:val="1"/>
+      <w:numFmt w:val="lowerRoman"/>
+      <w:lvlText w:val="%3."/>
+      <w:lvlJc w:val="right"/>
+      <w:pPr>
+        <w:ind w:left="2160" w:hanging="180"/>
+      </w:pPr>
+    </w:lvl>
+    <w:lvl w:ilvl="3" w:tplc="0409000F" w:tentative="1">
+      <w:start w:val="1"/>
+      <w:numFmt w:val="decimal"/>
+      <w:lvlText w:val="%4."/>
+      <w:lvlJc w:val="left"/>
+      <w:pPr>
+        <w:ind w:left="2880" w:hanging="360"/>
+      </w:pPr>
+    </w:lvl>
+    <w:lvl w:ilvl="4" w:tplc="04090019" w:tentative="1">
+      <w:start w:val="1"/>
+      <w:numFmt w:val="lowerLetter"/>
+      <w:lvlText w:val="%5."/>
+      <w:lvlJc w:val="left"/>
+      <w:pPr>
+        <w:ind w:left="3600" w:hanging="360"/>
+      </w:pPr>
+    </w:lvl>
+    <w:lvl w:ilvl="5" w:tplc="0409001B" w:tentative="1">
+      <w:start w:val="1"/>
+      <w:numFmt w:val="lowerRoman"/>
+      <w:lvlText w:val="%6."/>
+      <w:lvlJc w:val="right"/>
+      <w:pPr>
+        <w:ind w:left="4320" w:hanging="180"/>
+      </w:pPr>
+    </w:lvl>
+    <w:lvl w:ilvl="6" w:tplc="0409000F" w:tentative="1">
+      <w:start w:val="1"/>
+      <w:numFmt w:val="decimal"/>
+      <w:lvlText w:val="%7."/>
+      <w:lvlJc w:val="left"/>
+      <w:pPr>
+        <w:ind w:left="5040" w:hanging="360"/>
+      </w:pPr>
+    </w:lvl>
+    <w:lvl w:ilvl="7" w:tplc="04090019" w:tentative="1">
+      <w:start w:val="1"/>
+      <w:numFmt w:val="lowerLetter"/>
+      <w:lvlText w:val="%8."/>
+      <w:lvlJc w:val="left"/>
+      <w:pPr>
+        <w:ind w:left="5760" w:hanging="360"/>
+      </w:pPr>
+    </w:lvl>
+    <w:lvl w:ilvl="8" w:tplc="0409001B" w:tentative="1">
+      <w:start w:val="1"/>
+      <w:numFmt w:val="lowerRoman"/>
+      <w:lvlText w:val="%9."/>
+      <w:lvlJc w:val="right"/>
+      <w:pPr>
+        <w:ind w:left="6480" w:hanging="180"/>
+      </w:pPr>
+    </w:lvl>
+  </w:abstractNum>
+  <w:abstractNum w:abstractNumId="7">
+    <w:nsid w:val="75E070B9"/>
+    <w:multiLevelType w:val="hybridMultilevel"/>
+    <w:tmpl w:val="91DAE0DE"/>
+    <w:lvl w:ilvl="0" w:tplc="0409000F">
+      <w:start w:val="1"/>
+      <w:numFmt w:val="decimal"/>
+      <w:lvlText w:val="%1."/>
+      <w:lvlJc w:val="left"/>
+      <w:pPr>
+        <w:ind w:left="720" w:hanging="360"/>
+      </w:pPr>
+    </w:lvl>
+    <w:lvl w:ilvl="1" w:tplc="04090019" w:tentative="1">
+      <w:start w:val="1"/>
+      <w:numFmt w:val="lowerLetter"/>
+      <w:lvlText w:val="%2."/>
+      <w:lvlJc w:val="left"/>
+      <w:pPr>
+        <w:ind w:left="1440" w:hanging="360"/>
+      </w:pPr>
+    </w:lvl>
+    <w:lvl w:ilvl="2" w:tplc="0409001B" w:tentative="1">
+      <w:start w:val="1"/>
+      <w:numFmt w:val="lowerRoman"/>
+      <w:lvlText w:val="%3."/>
+      <w:lvlJc w:val="right"/>
+      <w:pPr>
+        <w:ind w:left="2160" w:hanging="180"/>
+      </w:pPr>
+    </w:lvl>
+    <w:lvl w:ilvl="3" w:tplc="0409000F" w:tentative="1">
+      <w:start w:val="1"/>
+      <w:numFmt w:val="decimal"/>
+      <w:lvlText w:val="%4."/>
+      <w:lvlJc w:val="left"/>
+      <w:pPr>
+        <w:ind w:left="2880" w:hanging="360"/>
+      </w:pPr>
+    </w:lvl>
+    <w:lvl w:ilvl="4" w:tplc="04090019" w:tentative="1">
+      <w:start w:val="1"/>
+      <w:numFmt w:val="lowerLetter"/>
+      <w:lvlText w:val="%5."/>
+      <w:lvlJc w:val="left"/>
+      <w:pPr>
+        <w:ind w:left="3600" w:hanging="360"/>
+      </w:pPr>
+    </w:lvl>
+    <w:lvl w:ilvl="5" w:tplc="0409001B" w:tentative="1">
+      <w:start w:val="1"/>
+      <w:numFmt w:val="lowerRoman"/>
+      <w:lvlText w:val="%6."/>
+      <w:lvlJc w:val="right"/>
+      <w:pPr>
+        <w:ind w:left="4320" w:hanging="180"/>
+      </w:pPr>
+    </w:lvl>
+    <w:lvl w:ilvl="6" w:tplc="0409000F" w:tentative="1">
+      <w:start w:val="1"/>
+      <w:numFmt w:val="decimal"/>
+      <w:lvlText w:val="%7."/>
+      <w:lvlJc w:val="left"/>
+      <w:pPr>
+        <w:ind w:left="5040" w:hanging="360"/>
+      </w:pPr>
+    </w:lvl>
+    <w:lvl w:ilvl="7" w:tplc="04090019" w:tentative="1">
+      <w:start w:val="1"/>
+      <w:numFmt w:val="lowerLetter"/>
+      <w:lvlText w:val="%8."/>
+      <w:lvlJc w:val="left"/>
+      <w:pPr>
+        <w:ind w:left="5760" w:hanging="360"/>
+      </w:pPr>
+    </w:lvl>
+    <w:lvl w:ilvl="8" w:tplc="0409001B" w:tentative="1">
+      <w:start w:val="1"/>
+      <w:numFmt w:val="lowerRoman"/>
+      <w:lvlText w:val="%9."/>
+      <w:lvlJc w:val="right"/>
+      <w:pPr>
+        <w:ind w:left="6480" w:hanging="180"/>
+      </w:pPr>
+    </w:lvl>
+  </w:abstractNum>
+  <w:abstractNum w:abstractNumId="8">
     <w:nsid w:val="7C994F4D"/>
     <w:multiLevelType w:val="multilevel"/>
     <w:tmpl w:val="FD3EE86C"/>
@@ -5446,7 +6196,7 @@
     <w:abstractNumId w:val="0"/>
   </w:num>
   <w:num w:numId="2">
-    <w:abstractNumId w:val="6"/>
+    <w:abstractNumId w:val="8"/>
   </w:num>
   <w:num w:numId="3">
     <w:abstractNumId w:val="3"/>
@@ -5462,6 +6212,12 @@
   </w:num>
   <w:num w:numId="7">
     <w:abstractNumId w:val="5"/>
+  </w:num>
+  <w:num w:numId="8">
+    <w:abstractNumId w:val="6"/>
+  </w:num>
+  <w:num w:numId="9">
+    <w:abstractNumId w:val="7"/>
   </w:num>
 </w:numbering>
 </file>

</xml_diff>

<commit_message>
commit 1: Archivo 5 creado
</commit_message>
<xml_diff>
--- a/Tarea_02.docx
+++ b/Tarea_02.docx
@@ -1,10 +1,10 @@
 
 <file path=word/document.xml><?xml version="1.0" encoding="utf-8"?>
-<w:document xmlns:wpc="http://schemas.microsoft.com/office/word/2010/wordprocessingCanvas" xmlns:mo="http://schemas.microsoft.com/office/mac/office/2008/main" xmlns:mc="http://schemas.openxmlformats.org/markup-compatibility/2006" xmlns:mv="urn:schemas-microsoft-com:mac:vml" xmlns:o="urn:schemas-microsoft-com:office:office" xmlns:r="http://schemas.openxmlformats.org/officeDocument/2006/relationships" xmlns:m="http://schemas.openxmlformats.org/officeDocument/2006/math" xmlns:v="urn:schemas-microsoft-com:vml" xmlns:wp14="http://schemas.microsoft.com/office/word/2010/wordprocessingDrawing" xmlns:wp="http://schemas.openxmlformats.org/drawingml/2006/wordprocessingDrawing" xmlns:w10="urn:schemas-microsoft-com:office:word" xmlns:w="http://schemas.openxmlformats.org/wordprocessingml/2006/main" xmlns:w14="http://schemas.microsoft.com/office/word/2010/wordml" xmlns:w15="http://schemas.microsoft.com/office/word/2012/wordml" xmlns:wpg="http://schemas.microsoft.com/office/word/2010/wordprocessingGroup" xmlns:wpi="http://schemas.microsoft.com/office/word/2010/wordprocessingInk" xmlns:wne="http://schemas.microsoft.com/office/word/2006/wordml" xmlns:wps="http://schemas.microsoft.com/office/word/2010/wordprocessingShape" mc:Ignorable="w14 w15 wp14">
+<w:document xmlns:wpc="http://schemas.microsoft.com/office/word/2010/wordprocessingCanvas" xmlns:mo="http://schemas.microsoft.com/office/mac/office/2008/main" xmlns:mc="http://schemas.openxmlformats.org/markup-compatibility/2006" xmlns:mv="urn:schemas-microsoft-com:mac:vml" xmlns:o="urn:schemas-microsoft-com:office:office" xmlns:r="http://schemas.openxmlformats.org/officeDocument/2006/relationships" xmlns:m="http://schemas.openxmlformats.org/officeDocument/2006/math" xmlns:v="urn:schemas-microsoft-com:vml" xmlns:wp14="http://schemas.microsoft.com/office/word/2010/wordprocessingDrawing" xmlns:wp="http://schemas.openxmlformats.org/drawingml/2006/wordprocessingDrawing" xmlns:w10="urn:schemas-microsoft-com:office:word" xmlns:w="http://schemas.openxmlformats.org/wordprocessingml/2006/main" xmlns:w14="http://schemas.microsoft.com/office/word/2010/wordml" xmlns:wpg="http://schemas.microsoft.com/office/word/2010/wordprocessingGroup" xmlns:wpi="http://schemas.microsoft.com/office/word/2010/wordprocessingInk" xmlns:wne="http://schemas.microsoft.com/office/word/2006/wordml" xmlns:wps="http://schemas.microsoft.com/office/word/2010/wordprocessingShape" mc:Ignorable="w14 wp14">
   <w:body>
     <w:p>
       <w:pPr>
-        <w:pStyle w:val="Sinespaciado"/>
+        <w:pStyle w:val="NoSpacing"/>
         <w:shd w:val="clear" w:color="auto" w:fill="0000FF"/>
         <w:rPr>
           <w:rFonts w:ascii="Avenir Book" w:eastAsia="Arial Unicode MS" w:hAnsi="Avenir Book" w:cs="Arial Unicode MS"/>
@@ -25,7 +25,7 @@
     </w:p>
     <w:p>
       <w:pPr>
-        <w:pStyle w:val="Sinespaciado"/>
+        <w:pStyle w:val="NoSpacing"/>
         <w:shd w:val="clear" w:color="auto" w:fill="0000FF"/>
         <w:rPr>
           <w:rFonts w:ascii="Avenir Book" w:eastAsia="Arial Unicode MS" w:hAnsi="Avenir Book" w:cs="Arial Unicode MS"/>
@@ -46,7 +46,7 @@
     </w:p>
     <w:p>
       <w:pPr>
-        <w:pStyle w:val="Sinespaciado"/>
+        <w:pStyle w:val="NoSpacing"/>
         <w:rPr>
           <w:rFonts w:ascii="Avenir Book" w:eastAsia="Arial Unicode MS" w:hAnsi="Avenir Book" w:cs="Arial Unicode MS"/>
           <w:sz w:val="22"/>
@@ -56,7 +56,7 @@
     </w:p>
     <w:p>
       <w:pPr>
-        <w:pStyle w:val="Sinespaciado"/>
+        <w:pStyle w:val="NoSpacing"/>
         <w:rPr>
           <w:rFonts w:ascii="Avenir Book" w:eastAsia="Arial Unicode MS" w:hAnsi="Avenir Book" w:cs="Arial Unicode MS"/>
           <w:sz w:val="22"/>
@@ -92,17 +92,17 @@
     </w:p>
     <w:p>
       <w:pPr>
-        <w:pStyle w:val="Sinespaciado"/>
-        <w:rPr>
-          <w:rFonts w:ascii="Avenir Book" w:eastAsia="Arial Unicode MS" w:hAnsi="Avenir Book" w:cs="Arial Unicode MS"/>
-          <w:sz w:val="22"/>
-          <w:szCs w:val="22"/>
-        </w:rPr>
-      </w:pPr>
-      <w:hyperlink r:id="rId5" w:history="1">
+        <w:pStyle w:val="NoSpacing"/>
+        <w:rPr>
+          <w:rFonts w:ascii="Avenir Book" w:eastAsia="Arial Unicode MS" w:hAnsi="Avenir Book" w:cs="Arial Unicode MS"/>
+          <w:sz w:val="22"/>
+          <w:szCs w:val="22"/>
+        </w:rPr>
+      </w:pPr>
+      <w:hyperlink r:id="rId6" w:history="1">
         <w:r>
           <w:rPr>
-            <w:rStyle w:val="Hipervnculo"/>
+            <w:rStyle w:val="Hyperlink"/>
             <w:rFonts w:ascii="Avenir Book" w:eastAsia="Arial Unicode MS" w:hAnsi="Avenir Book" w:cs="Arial Unicode MS"/>
             <w:sz w:val="22"/>
             <w:szCs w:val="22"/>
@@ -113,7 +113,7 @@
     </w:p>
     <w:p>
       <w:pPr>
-        <w:pStyle w:val="Sinespaciado"/>
+        <w:pStyle w:val="NoSpacing"/>
         <w:rPr>
           <w:rFonts w:ascii="Avenir Book" w:eastAsia="Arial Unicode MS" w:hAnsi="Avenir Book" w:cs="Arial Unicode MS"/>
           <w:sz w:val="22"/>
@@ -123,7 +123,7 @@
     </w:p>
     <w:p>
       <w:pPr>
-        <w:pStyle w:val="Sinespaciado"/>
+        <w:pStyle w:val="NoSpacing"/>
         <w:rPr>
           <w:rFonts w:ascii="Avenir Book" w:eastAsia="Arial Unicode MS" w:hAnsi="Avenir Book" w:cs="Arial Unicode MS"/>
           <w:sz w:val="22"/>
@@ -184,7 +184,7 @@
     </w:p>
     <w:p>
       <w:pPr>
-        <w:pStyle w:val="Sinespaciado"/>
+        <w:pStyle w:val="NoSpacing"/>
         <w:rPr>
           <w:rFonts w:ascii="Avenir Book" w:eastAsia="Arial Unicode MS" w:hAnsi="Avenir Book" w:cs="Arial Unicode MS"/>
           <w:sz w:val="22"/>
@@ -194,7 +194,7 @@
     </w:p>
     <w:p>
       <w:pPr>
-        <w:pStyle w:val="Sinespaciado"/>
+        <w:pStyle w:val="NoSpacing"/>
         <w:rPr>
           <w:rFonts w:ascii="Avenir Book" w:eastAsia="Arial Unicode MS" w:hAnsi="Avenir Book" w:cs="Arial Unicode MS"/>
           <w:sz w:val="22"/>
@@ -303,7 +303,7 @@
     </w:p>
     <w:p>
       <w:pPr>
-        <w:pStyle w:val="Sinespaciado"/>
+        <w:pStyle w:val="NoSpacing"/>
         <w:rPr>
           <w:rFonts w:ascii="Avenir Book" w:eastAsia="Arial Unicode MS" w:hAnsi="Avenir Book" w:cs="Arial Unicode MS"/>
           <w:sz w:val="22"/>
@@ -313,7 +313,7 @@
     </w:p>
     <w:p>
       <w:pPr>
-        <w:pStyle w:val="Sinespaciado"/>
+        <w:pStyle w:val="NoSpacing"/>
         <w:rPr>
           <w:rFonts w:ascii="Avenir Book" w:eastAsia="Arial Unicode MS" w:hAnsi="Avenir Book" w:cs="Arial Unicode MS"/>
           <w:bCs/>
@@ -346,7 +346,7 @@
     </w:p>
     <w:p>
       <w:pPr>
-        <w:pStyle w:val="Sinespaciado"/>
+        <w:pStyle w:val="NoSpacing"/>
         <w:numPr>
           <w:ilvl w:val="0"/>
           <w:numId w:val="3"/>
@@ -370,7 +370,7 @@
     </w:p>
     <w:p>
       <w:pPr>
-        <w:pStyle w:val="Sinespaciado"/>
+        <w:pStyle w:val="NoSpacing"/>
         <w:numPr>
           <w:ilvl w:val="0"/>
           <w:numId w:val="3"/>
@@ -394,7 +394,7 @@
     </w:p>
     <w:p>
       <w:pPr>
-        <w:pStyle w:val="Sinespaciado"/>
+        <w:pStyle w:val="NoSpacing"/>
         <w:numPr>
           <w:ilvl w:val="0"/>
           <w:numId w:val="3"/>
@@ -418,7 +418,7 @@
     </w:p>
     <w:p>
       <w:pPr>
-        <w:pStyle w:val="Sinespaciado"/>
+        <w:pStyle w:val="NoSpacing"/>
         <w:numPr>
           <w:ilvl w:val="0"/>
           <w:numId w:val="3"/>
@@ -442,7 +442,7 @@
     </w:p>
     <w:p>
       <w:pPr>
-        <w:pStyle w:val="Sinespaciado"/>
+        <w:pStyle w:val="NoSpacing"/>
         <w:numPr>
           <w:ilvl w:val="0"/>
           <w:numId w:val="3"/>
@@ -493,7 +493,7 @@
     </w:p>
     <w:p>
       <w:pPr>
-        <w:pStyle w:val="Sinespaciado"/>
+        <w:pStyle w:val="NoSpacing"/>
         <w:rPr>
           <w:rFonts w:ascii="Avenir Book" w:eastAsia="Arial Unicode MS" w:hAnsi="Avenir Book" w:cs="Arial Unicode MS"/>
           <w:sz w:val="22"/>
@@ -504,7 +504,7 @@
     </w:p>
     <w:tbl>
       <w:tblPr>
-        <w:tblStyle w:val="Tablaconcuadrcula"/>
+        <w:tblStyle w:val="TableGrid"/>
         <w:tblW w:w="0" w:type="auto"/>
         <w:tblLook w:val="04A0" w:firstRow="1" w:lastRow="0" w:firstColumn="1" w:lastColumn="0" w:noHBand="0" w:noVBand="1"/>
       </w:tblPr>
@@ -518,7 +518,7 @@
           </w:tcPr>
           <w:p>
             <w:pPr>
-              <w:pStyle w:val="Sinespaciado"/>
+              <w:pStyle w:val="NoSpacing"/>
               <w:rPr>
                 <w:rFonts w:ascii="Avenir Book" w:eastAsia="Arial Unicode MS" w:hAnsi="Avenir Book" w:cs="Arial Unicode MS"/>
                 <w:bCs/>
@@ -548,10 +548,30 @@
               </w:rPr>
               <w:t>.</w:t>
             </w:r>
-          </w:p>
-          <w:p>
-            <w:pPr>
-              <w:pStyle w:val="Sinespaciado"/>
+            <w:r>
+              <w:rPr>
+                <w:rFonts w:ascii="Avenir Book" w:eastAsia="Arial Unicode MS" w:hAnsi="Avenir Book" w:cs="Arial Unicode MS"/>
+                <w:bCs/>
+                <w:sz w:val="20"/>
+                <w:szCs w:val="22"/>
+                <w:lang w:val="es-MX"/>
+              </w:rPr>
+              <w:t xml:space="preserve"> Creación de un programa </w:t>
+            </w:r>
+            <w:r>
+              <w:rPr>
+                <w:rFonts w:ascii="Avenir Book" w:eastAsia="Arial Unicode MS" w:hAnsi="Avenir Book" w:cs="Arial Unicode MS"/>
+                <w:bCs/>
+                <w:sz w:val="20"/>
+                <w:szCs w:val="22"/>
+                <w:lang w:val="es-MX"/>
+              </w:rPr>
+              <w:t>que muestre datos sobre mí</w:t>
+            </w:r>
+          </w:p>
+          <w:p>
+            <w:pPr>
+              <w:pStyle w:val="NoSpacing"/>
               <w:rPr>
                 <w:rFonts w:ascii="Avenir Book" w:eastAsia="Arial Unicode MS" w:hAnsi="Avenir Book" w:cs="Arial Unicode MS"/>
                 <w:bCs/>
@@ -583,7 +603,7 @@
           </w:p>
           <w:p>
             <w:pPr>
-              <w:pStyle w:val="Sinespaciado"/>
+              <w:pStyle w:val="NoSpacing"/>
               <w:rPr>
                 <w:rFonts w:ascii="Avenir Book" w:eastAsia="Arial Unicode MS" w:hAnsi="Avenir Book" w:cs="Arial Unicode MS"/>
                 <w:bCs/>
@@ -602,10 +622,20 @@
               </w:rPr>
               <w:t>Salidas:</w:t>
             </w:r>
-          </w:p>
-          <w:p>
-            <w:pPr>
-              <w:pStyle w:val="Sinespaciado"/>
+            <w:r>
+              <w:rPr>
+                <w:rFonts w:ascii="Avenir Book" w:eastAsia="Arial Unicode MS" w:hAnsi="Avenir Book" w:cs="Arial Unicode MS"/>
+                <w:bCs/>
+                <w:sz w:val="20"/>
+                <w:szCs w:val="22"/>
+                <w:lang w:val="es-MX"/>
+              </w:rPr>
+              <w:t xml:space="preserve"> Todos mis datos (Nombre, matrícula, Carrera, escuela y mis gustos)</w:t>
+            </w:r>
+          </w:p>
+          <w:p>
+            <w:pPr>
+              <w:pStyle w:val="NoSpacing"/>
               <w:rPr>
                 <w:rFonts w:ascii="Avenir Book" w:eastAsia="Arial Unicode MS" w:hAnsi="Avenir Book" w:cs="Arial Unicode MS"/>
                 <w:bCs/>
@@ -627,19 +657,19 @@
           </w:p>
           <w:p>
             <w:pPr>
-              <w:pStyle w:val="Sinespaciado"/>
-              <w:rPr>
-                <w:rFonts w:ascii="Avenir Book" w:eastAsia="Arial Unicode MS" w:hAnsi="Avenir Book" w:cs="Arial Unicode MS"/>
-                <w:bCs/>
-                <w:sz w:val="20"/>
-                <w:szCs w:val="22"/>
-                <w:lang w:val="es-MX"/>
-              </w:rPr>
-            </w:pPr>
-          </w:p>
-          <w:p>
-            <w:pPr>
-              <w:pStyle w:val="Sinespaciado"/>
+              <w:pStyle w:val="NoSpacing"/>
+              <w:rPr>
+                <w:rFonts w:ascii="Avenir Book" w:eastAsia="Arial Unicode MS" w:hAnsi="Avenir Book" w:cs="Arial Unicode MS"/>
+                <w:bCs/>
+                <w:sz w:val="20"/>
+                <w:szCs w:val="22"/>
+                <w:lang w:val="es-MX"/>
+              </w:rPr>
+            </w:pPr>
+          </w:p>
+          <w:p>
+            <w:pPr>
+              <w:pStyle w:val="NoSpacing"/>
               <w:rPr>
                 <w:rFonts w:ascii="Avenir Book" w:eastAsia="Arial Unicode MS" w:hAnsi="Avenir Book" w:cs="Arial Unicode MS"/>
                 <w:bCs/>
@@ -712,31 +742,77 @@
           </w:p>
           <w:p>
             <w:pPr>
-              <w:pStyle w:val="Sinespaciado"/>
-              <w:rPr>
-                <w:rFonts w:ascii="Avenir Book" w:eastAsia="Arial Unicode MS" w:hAnsi="Avenir Book" w:cs="Arial Unicode MS"/>
-                <w:bCs/>
-                <w:sz w:val="20"/>
-                <w:szCs w:val="22"/>
-                <w:lang w:val="es-MX"/>
-              </w:rPr>
-            </w:pPr>
-          </w:p>
-          <w:p>
-            <w:pPr>
-              <w:pStyle w:val="Sinespaciado"/>
-              <w:rPr>
-                <w:rFonts w:ascii="Avenir Book" w:eastAsia="Arial Unicode MS" w:hAnsi="Avenir Book" w:cs="Arial Unicode MS"/>
-                <w:bCs/>
-                <w:sz w:val="20"/>
-                <w:szCs w:val="22"/>
-                <w:lang w:val="es-MX"/>
-              </w:rPr>
-            </w:pPr>
-          </w:p>
-          <w:p>
-            <w:pPr>
-              <w:pStyle w:val="Sinespaciado"/>
+              <w:pStyle w:val="NoSpacing"/>
+              <w:rPr>
+                <w:rFonts w:ascii="Avenir Book" w:eastAsia="Arial Unicode MS" w:hAnsi="Avenir Book" w:cs="Arial Unicode MS"/>
+                <w:bCs/>
+                <w:sz w:val="20"/>
+                <w:szCs w:val="22"/>
+                <w:lang w:val="es-MX"/>
+              </w:rPr>
+            </w:pPr>
+          </w:p>
+          <w:p>
+            <w:pPr>
+              <w:pStyle w:val="NoSpacing"/>
+              <w:rPr>
+                <w:rFonts w:ascii="Avenir Book" w:eastAsia="Arial Unicode MS" w:hAnsi="Avenir Book" w:cs="Arial Unicode MS"/>
+                <w:bCs/>
+                <w:sz w:val="20"/>
+                <w:szCs w:val="22"/>
+                <w:lang w:val="es-MX"/>
+              </w:rPr>
+            </w:pPr>
+            <w:r>
+              <w:rPr>
+                <w:rFonts w:ascii="Avenir Book" w:eastAsia="Arial Unicode MS" w:hAnsi="Avenir Book" w:cs="Arial Unicode MS"/>
+                <w:bCs/>
+                <w:sz w:val="20"/>
+                <w:szCs w:val="22"/>
+                <w:lang w:val="es-MX"/>
+              </w:rPr>
+              <w:t>1.- Mostrar al usuario todos mis datos, imprimiéndolos</w:t>
+            </w:r>
+          </w:p>
+          <w:p>
+            <w:pPr>
+              <w:pStyle w:val="NoSpacing"/>
+              <w:rPr>
+                <w:rFonts w:ascii="Avenir Book" w:eastAsia="Arial Unicode MS" w:hAnsi="Avenir Book" w:cs="Arial Unicode MS"/>
+                <w:bCs/>
+                <w:sz w:val="20"/>
+                <w:szCs w:val="22"/>
+                <w:lang w:val="es-MX"/>
+              </w:rPr>
+            </w:pPr>
+          </w:p>
+          <w:p>
+            <w:pPr>
+              <w:pStyle w:val="NoSpacing"/>
+              <w:rPr>
+                <w:rFonts w:ascii="Avenir Book" w:eastAsia="Arial Unicode MS" w:hAnsi="Avenir Book" w:cs="Arial Unicode MS"/>
+                <w:bCs/>
+                <w:sz w:val="20"/>
+                <w:szCs w:val="22"/>
+                <w:lang w:val="es-MX"/>
+              </w:rPr>
+            </w:pPr>
+          </w:p>
+          <w:p>
+            <w:pPr>
+              <w:pStyle w:val="NoSpacing"/>
+              <w:rPr>
+                <w:rFonts w:ascii="Avenir Book" w:eastAsia="Arial Unicode MS" w:hAnsi="Avenir Book" w:cs="Arial Unicode MS"/>
+                <w:bCs/>
+                <w:sz w:val="20"/>
+                <w:szCs w:val="22"/>
+                <w:lang w:val="es-MX"/>
+              </w:rPr>
+            </w:pPr>
+          </w:p>
+          <w:p>
+            <w:pPr>
+              <w:pStyle w:val="NoSpacing"/>
               <w:rPr>
                 <w:rFonts w:ascii="Avenir Book" w:eastAsia="Arial Unicode MS" w:hAnsi="Avenir Book" w:cs="Arial Unicode MS"/>
                 <w:bCs/>
@@ -821,7 +897,7 @@
           </w:p>
           <w:p>
             <w:pPr>
-              <w:pStyle w:val="Sinespaciado"/>
+              <w:pStyle w:val="NoSpacing"/>
               <w:rPr>
                 <w:rFonts w:ascii="Avenir Book" w:eastAsia="Arial Unicode MS" w:hAnsi="Avenir Book" w:cs="Arial Unicode MS"/>
                 <w:bCs/>
@@ -840,7 +916,7 @@
           </w:tcPr>
           <w:p>
             <w:pPr>
-              <w:pStyle w:val="Sinespaciado"/>
+              <w:pStyle w:val="NoSpacing"/>
               <w:rPr>
                 <w:rFonts w:ascii="Avenir Book" w:eastAsia="Arial Unicode MS" w:hAnsi="Avenir Book" w:cs="Arial Unicode MS"/>
                 <w:bCs/>
@@ -870,19 +946,19 @@
           </w:p>
           <w:p>
             <w:pPr>
-              <w:pStyle w:val="Sinespaciado"/>
-              <w:rPr>
-                <w:rFonts w:ascii="Avenir Book" w:eastAsia="Arial Unicode MS" w:hAnsi="Avenir Book" w:cs="Arial Unicode MS"/>
-                <w:bCs/>
-                <w:sz w:val="20"/>
-                <w:szCs w:val="22"/>
-                <w:lang w:val="es-MX"/>
-              </w:rPr>
-            </w:pPr>
-          </w:p>
-          <w:p>
-            <w:pPr>
-              <w:pStyle w:val="Sinespaciado"/>
+              <w:pStyle w:val="NoSpacing"/>
+              <w:rPr>
+                <w:rFonts w:ascii="Avenir Book" w:eastAsia="Arial Unicode MS" w:hAnsi="Avenir Book" w:cs="Arial Unicode MS"/>
+                <w:bCs/>
+                <w:sz w:val="20"/>
+                <w:szCs w:val="22"/>
+                <w:lang w:val="es-MX"/>
+              </w:rPr>
+            </w:pPr>
+          </w:p>
+          <w:p>
+            <w:pPr>
+              <w:pStyle w:val="NoSpacing"/>
               <w:rPr>
                 <w:rFonts w:ascii="Consolas" w:eastAsia="Arial Unicode MS" w:hAnsi="Consolas" w:cs="Arial Unicode MS"/>
                 <w:bCs/>
@@ -904,7 +980,7 @@
           </w:p>
           <w:p>
             <w:pPr>
-              <w:pStyle w:val="Sinespaciado"/>
+              <w:pStyle w:val="NoSpacing"/>
               <w:rPr>
                 <w:rFonts w:ascii="Consolas" w:eastAsia="Arial Unicode MS" w:hAnsi="Consolas" w:cs="Arial Unicode MS"/>
                 <w:bCs/>
@@ -926,7 +1002,7 @@
           </w:p>
           <w:p>
             <w:pPr>
-              <w:pStyle w:val="Sinespaciado"/>
+              <w:pStyle w:val="NoSpacing"/>
               <w:rPr>
                 <w:rFonts w:ascii="Consolas" w:eastAsia="Arial Unicode MS" w:hAnsi="Consolas" w:cs="Arial Unicode MS"/>
                 <w:bCs/>
@@ -948,7 +1024,7 @@
           </w:p>
           <w:p>
             <w:pPr>
-              <w:pStyle w:val="Sinespaciado"/>
+              <w:pStyle w:val="NoSpacing"/>
               <w:rPr>
                 <w:rFonts w:ascii="Consolas" w:eastAsia="Arial Unicode MS" w:hAnsi="Consolas" w:cs="Arial Unicode MS"/>
                 <w:bCs/>
@@ -970,7 +1046,7 @@
           </w:p>
           <w:p>
             <w:pPr>
-              <w:pStyle w:val="Sinespaciado"/>
+              <w:pStyle w:val="NoSpacing"/>
               <w:rPr>
                 <w:rFonts w:ascii="Consolas" w:eastAsia="Arial Unicode MS" w:hAnsi="Consolas" w:cs="Arial Unicode MS"/>
                 <w:bCs/>
@@ -992,7 +1068,7 @@
           </w:p>
           <w:p>
             <w:pPr>
-              <w:pStyle w:val="Sinespaciado"/>
+              <w:pStyle w:val="NoSpacing"/>
               <w:rPr>
                 <w:rFonts w:ascii="Consolas" w:eastAsia="Arial Unicode MS" w:hAnsi="Consolas" w:cs="Arial Unicode MS"/>
                 <w:bCs/>
@@ -1014,7 +1090,7 @@
           </w:p>
           <w:p>
             <w:pPr>
-              <w:pStyle w:val="Sinespaciado"/>
+              <w:pStyle w:val="NoSpacing"/>
               <w:rPr>
                 <w:rFonts w:ascii="Consolas" w:eastAsia="Arial Unicode MS" w:hAnsi="Consolas" w:cs="Arial Unicode MS"/>
                 <w:bCs/>
@@ -1036,7 +1112,7 @@
           </w:p>
           <w:p>
             <w:pPr>
-              <w:pStyle w:val="Sinespaciado"/>
+              <w:pStyle w:val="NoSpacing"/>
               <w:rPr>
                 <w:rFonts w:ascii="Consolas" w:eastAsia="Arial Unicode MS" w:hAnsi="Consolas" w:cs="Arial Unicode MS"/>
                 <w:bCs/>
@@ -1058,7 +1134,7 @@
           </w:p>
           <w:p>
             <w:pPr>
-              <w:pStyle w:val="Sinespaciado"/>
+              <w:pStyle w:val="NoSpacing"/>
               <w:rPr>
                 <w:rFonts w:ascii="Consolas" w:eastAsia="Arial Unicode MS" w:hAnsi="Consolas" w:cs="Arial Unicode MS"/>
                 <w:bCs/>
@@ -1080,7 +1156,7 @@
           </w:p>
           <w:p>
             <w:pPr>
-              <w:pStyle w:val="Sinespaciado"/>
+              <w:pStyle w:val="NoSpacing"/>
               <w:rPr>
                 <w:rFonts w:ascii="Consolas" w:eastAsia="Arial Unicode MS" w:hAnsi="Consolas" w:cs="Arial Unicode MS"/>
                 <w:bCs/>
@@ -1102,23 +1178,24 @@
           </w:p>
           <w:p>
             <w:pPr>
-              <w:pStyle w:val="Sinespaciado"/>
-              <w:rPr>
-                <w:rFonts w:ascii="Avenir Book" w:eastAsia="Arial Unicode MS" w:hAnsi="Avenir Book" w:cs="Arial Unicode MS"/>
-                <w:bCs/>
-                <w:sz w:val="20"/>
-                <w:szCs w:val="22"/>
-                <w:lang w:val="es-MX"/>
-              </w:rPr>
-            </w:pPr>
-            <w:r>
-              <w:rPr>
-                <w:rFonts w:ascii="Consolas" w:eastAsia="Arial Unicode MS" w:hAnsi="Consolas" w:cs="Arial Unicode MS"/>
-                <w:bCs/>
-                <w:sz w:val="20"/>
-                <w:szCs w:val="22"/>
-                <w:lang w:val="es-MX"/>
-              </w:rPr>
+              <w:pStyle w:val="NoSpacing"/>
+              <w:rPr>
+                <w:rFonts w:ascii="Avenir Book" w:eastAsia="Arial Unicode MS" w:hAnsi="Avenir Book" w:cs="Arial Unicode MS"/>
+                <w:bCs/>
+                <w:sz w:val="20"/>
+                <w:szCs w:val="22"/>
+                <w:lang w:val="es-MX"/>
+              </w:rPr>
+            </w:pPr>
+            <w:r>
+              <w:rPr>
+                <w:rFonts w:ascii="Consolas" w:eastAsia="Arial Unicode MS" w:hAnsi="Consolas" w:cs="Arial Unicode MS"/>
+                <w:bCs/>
+                <w:sz w:val="20"/>
+                <w:szCs w:val="22"/>
+                <w:lang w:val="es-MX"/>
+              </w:rPr>
+              <w:lastRenderedPageBreak/>
               <w:t>Practico el futbol americano y me gusta tocar la guitarra.</w:t>
             </w:r>
           </w:p>
@@ -1127,7 +1204,7 @@
     </w:tbl>
     <w:p>
       <w:pPr>
-        <w:pStyle w:val="Sinespaciado"/>
+        <w:pStyle w:val="NoSpacing"/>
         <w:rPr>
           <w:rFonts w:ascii="Avenir Book" w:eastAsia="Arial Unicode MS" w:hAnsi="Avenir Book" w:cs="Arial Unicode MS"/>
           <w:bCs/>
@@ -1139,7 +1216,7 @@
     </w:p>
     <w:p>
       <w:pPr>
-        <w:pStyle w:val="Sinespaciado"/>
+        <w:pStyle w:val="NoSpacing"/>
         <w:rPr>
           <w:rFonts w:ascii="Avenir Book" w:eastAsia="Arial Unicode MS" w:hAnsi="Avenir Book" w:cs="Arial Unicode MS"/>
           <w:bCs/>
@@ -1151,7 +1228,7 @@
     </w:p>
     <w:p>
       <w:pPr>
-        <w:pStyle w:val="Sinespaciado"/>
+        <w:pStyle w:val="NoSpacing"/>
         <w:rPr>
           <w:rFonts w:ascii="Avenir Book" w:eastAsia="Arial Unicode MS" w:hAnsi="Avenir Book" w:cs="Arial Unicode MS"/>
           <w:bCs/>
@@ -1169,7 +1246,6 @@
           <w:szCs w:val="22"/>
           <w:lang w:val="es-MX"/>
         </w:rPr>
-        <w:lastRenderedPageBreak/>
         <w:t>2.</w:t>
       </w:r>
       <w:r>
@@ -1296,7 +1372,7 @@
     </w:p>
     <w:p>
       <w:pPr>
-        <w:pStyle w:val="Sinespaciado"/>
+        <w:pStyle w:val="NoSpacing"/>
         <w:numPr>
           <w:ilvl w:val="0"/>
           <w:numId w:val="4"/>
@@ -1347,7 +1423,7 @@
     </w:p>
     <w:p>
       <w:pPr>
-        <w:pStyle w:val="Sinespaciado"/>
+        <w:pStyle w:val="NoSpacing"/>
         <w:numPr>
           <w:ilvl w:val="0"/>
           <w:numId w:val="4"/>
@@ -1407,7 +1483,7 @@
     </w:p>
     <w:p>
       <w:pPr>
-        <w:pStyle w:val="Sinespaciado"/>
+        <w:pStyle w:val="NoSpacing"/>
         <w:numPr>
           <w:ilvl w:val="0"/>
           <w:numId w:val="4"/>
@@ -1449,7 +1525,7 @@
     </w:p>
     <w:p>
       <w:pPr>
-        <w:pStyle w:val="Sinespaciado"/>
+        <w:pStyle w:val="NoSpacing"/>
         <w:rPr>
           <w:rFonts w:ascii="Avenir Book" w:eastAsia="Arial Unicode MS" w:hAnsi="Avenir Book" w:cs="Arial Unicode MS"/>
           <w:sz w:val="22"/>
@@ -1460,7 +1536,7 @@
     </w:p>
     <w:tbl>
       <w:tblPr>
-        <w:tblStyle w:val="Tablaconcuadrcula"/>
+        <w:tblStyle w:val="TableGrid"/>
         <w:tblW w:w="0" w:type="auto"/>
         <w:tblLook w:val="04A0" w:firstRow="1" w:lastRow="0" w:firstColumn="1" w:lastColumn="0" w:noHBand="0" w:noVBand="1"/>
       </w:tblPr>
@@ -1474,7 +1550,7 @@
           </w:tcPr>
           <w:p>
             <w:pPr>
-              <w:pStyle w:val="Sinespaciado"/>
+              <w:pStyle w:val="NoSpacing"/>
               <w:rPr>
                 <w:rFonts w:ascii="Avenir Book" w:eastAsia="Arial Unicode MS" w:hAnsi="Avenir Book" w:cs="Arial Unicode MS"/>
                 <w:bCs/>
@@ -1507,7 +1583,7 @@
           </w:p>
           <w:p>
             <w:pPr>
-              <w:pStyle w:val="Sinespaciado"/>
+              <w:pStyle w:val="NoSpacing"/>
               <w:rPr>
                 <w:rFonts w:ascii="Avenir Book" w:eastAsia="Arial Unicode MS" w:hAnsi="Avenir Book" w:cs="Arial Unicode MS"/>
                 <w:bCs/>
@@ -1526,10 +1602,20 @@
               </w:rPr>
               <w:t>Entradas:</w:t>
             </w:r>
-          </w:p>
-          <w:p>
-            <w:pPr>
-              <w:pStyle w:val="Sinespaciado"/>
+            <w:r>
+              <w:rPr>
+                <w:rFonts w:ascii="Avenir Book" w:eastAsia="Arial Unicode MS" w:hAnsi="Avenir Book" w:cs="Arial Unicode MS"/>
+                <w:bCs/>
+                <w:sz w:val="20"/>
+                <w:szCs w:val="22"/>
+                <w:lang w:val="es-MX"/>
+              </w:rPr>
+              <w:t xml:space="preserve"> Como entrada, se tiene la velocidad a la que viajaba el automóvil</w:t>
+            </w:r>
+          </w:p>
+          <w:p>
+            <w:pPr>
+              <w:pStyle w:val="NoSpacing"/>
               <w:rPr>
                 <w:rFonts w:ascii="Avenir Book" w:eastAsia="Arial Unicode MS" w:hAnsi="Avenir Book" w:cs="Arial Unicode MS"/>
                 <w:bCs/>
@@ -1548,10 +1634,20 @@
               </w:rPr>
               <w:t>Salidas:</w:t>
             </w:r>
-          </w:p>
-          <w:p>
-            <w:pPr>
-              <w:pStyle w:val="Sinespaciado"/>
+            <w:r>
+              <w:rPr>
+                <w:rFonts w:ascii="Avenir Book" w:eastAsia="Arial Unicode MS" w:hAnsi="Avenir Book" w:cs="Arial Unicode MS"/>
+                <w:bCs/>
+                <w:sz w:val="20"/>
+                <w:szCs w:val="22"/>
+                <w:lang w:val="es-MX"/>
+              </w:rPr>
+              <w:t xml:space="preserve"> La salida va ser la distancia que recorrió el auto después de 6 y 10 horas. Otra salida va a ser el tiempo en horas en el que el auto recorre 500 km</w:t>
+            </w:r>
+          </w:p>
+          <w:p>
+            <w:pPr>
+              <w:pStyle w:val="NoSpacing"/>
               <w:rPr>
                 <w:rFonts w:ascii="Avenir Book" w:eastAsia="Arial Unicode MS" w:hAnsi="Avenir Book" w:cs="Arial Unicode MS"/>
                 <w:bCs/>
@@ -1570,22 +1666,42 @@
               </w:rPr>
               <w:t>Relación E/S:</w:t>
             </w:r>
-          </w:p>
-          <w:p>
-            <w:pPr>
-              <w:pStyle w:val="Sinespaciado"/>
-              <w:rPr>
-                <w:rFonts w:ascii="Avenir Book" w:eastAsia="Arial Unicode MS" w:hAnsi="Avenir Book" w:cs="Arial Unicode MS"/>
-                <w:bCs/>
-                <w:sz w:val="20"/>
-                <w:szCs w:val="22"/>
-                <w:lang w:val="es-MX"/>
-              </w:rPr>
-            </w:pPr>
-          </w:p>
-          <w:p>
-            <w:pPr>
-              <w:pStyle w:val="Sinespaciado"/>
+            <w:r>
+              <w:rPr>
+                <w:rFonts w:ascii="Avenir Book" w:eastAsia="Arial Unicode MS" w:hAnsi="Avenir Book" w:cs="Arial Unicode MS"/>
+                <w:bCs/>
+                <w:sz w:val="20"/>
+                <w:szCs w:val="22"/>
+                <w:lang w:val="es-MX"/>
+              </w:rPr>
+              <w:t xml:space="preserve"> Usando la fórmula v=d/t, se usara la entrada proporcionada por el usuari</w:t>
+            </w:r>
+            <w:r>
+              <w:rPr>
+                <w:rFonts w:ascii="Avenir Book" w:eastAsia="Arial Unicode MS" w:hAnsi="Avenir Book" w:cs="Arial Unicode MS"/>
+                <w:bCs/>
+                <w:sz w:val="20"/>
+                <w:szCs w:val="22"/>
+                <w:lang w:val="es-MX"/>
+              </w:rPr>
+              <w:t>o para calcular la distancia y el tiempo respectivamente.</w:t>
+            </w:r>
+          </w:p>
+          <w:p>
+            <w:pPr>
+              <w:pStyle w:val="NoSpacing"/>
+              <w:rPr>
+                <w:rFonts w:ascii="Avenir Book" w:eastAsia="Arial Unicode MS" w:hAnsi="Avenir Book" w:cs="Arial Unicode MS"/>
+                <w:bCs/>
+                <w:sz w:val="20"/>
+                <w:szCs w:val="22"/>
+                <w:lang w:val="es-MX"/>
+              </w:rPr>
+            </w:pPr>
+          </w:p>
+          <w:p>
+            <w:pPr>
+              <w:pStyle w:val="NoSpacing"/>
               <w:rPr>
                 <w:rFonts w:ascii="Avenir Book" w:eastAsia="Arial Unicode MS" w:hAnsi="Avenir Book" w:cs="Arial Unicode MS"/>
                 <w:bCs/>
@@ -1648,19 +1764,129 @@
           </w:p>
           <w:p>
             <w:pPr>
-              <w:pStyle w:val="Sinespaciado"/>
-              <w:rPr>
-                <w:rFonts w:ascii="Avenir Book" w:eastAsia="Arial Unicode MS" w:hAnsi="Avenir Book" w:cs="Arial Unicode MS"/>
-                <w:bCs/>
-                <w:sz w:val="20"/>
-                <w:szCs w:val="22"/>
-                <w:lang w:val="es-MX"/>
-              </w:rPr>
-            </w:pPr>
-          </w:p>
-          <w:p>
-            <w:pPr>
-              <w:pStyle w:val="Sinespaciado"/>
+              <w:pStyle w:val="NoSpacing"/>
+              <w:rPr>
+                <w:rFonts w:ascii="Avenir Book" w:eastAsia="Arial Unicode MS" w:hAnsi="Avenir Book" w:cs="Arial Unicode MS"/>
+                <w:bCs/>
+                <w:sz w:val="20"/>
+                <w:szCs w:val="22"/>
+                <w:lang w:val="es-MX"/>
+              </w:rPr>
+            </w:pPr>
+            <w:r>
+              <w:rPr>
+                <w:rFonts w:ascii="Avenir Book" w:eastAsia="Arial Unicode MS" w:hAnsi="Avenir Book" w:cs="Arial Unicode MS"/>
+                <w:bCs/>
+                <w:sz w:val="20"/>
+                <w:szCs w:val="22"/>
+                <w:lang w:val="es-MX"/>
+              </w:rPr>
+              <w:t>1.- Pedir al usuario que ingrese la cantidad en la que el coche viajaba en kilómetro por hora</w:t>
+            </w:r>
+          </w:p>
+          <w:p>
+            <w:pPr>
+              <w:pStyle w:val="NoSpacing"/>
+              <w:rPr>
+                <w:rFonts w:ascii="Avenir Book" w:eastAsia="Arial Unicode MS" w:hAnsi="Avenir Book" w:cs="Arial Unicode MS"/>
+                <w:bCs/>
+                <w:sz w:val="20"/>
+                <w:szCs w:val="22"/>
+                <w:lang w:val="es-MX"/>
+              </w:rPr>
+            </w:pPr>
+            <w:r>
+              <w:rPr>
+                <w:rFonts w:ascii="Avenir Book" w:eastAsia="Arial Unicode MS" w:hAnsi="Avenir Book" w:cs="Arial Unicode MS"/>
+                <w:bCs/>
+                <w:sz w:val="20"/>
+                <w:szCs w:val="22"/>
+                <w:lang w:val="es-MX"/>
+              </w:rPr>
+              <w:t>2.- Usando la fórmula, múltiplicar la velocidad por 6 para calcular la distancia recorrida después de 6 horas</w:t>
+            </w:r>
+          </w:p>
+          <w:p>
+            <w:pPr>
+              <w:pStyle w:val="NoSpacing"/>
+              <w:rPr>
+                <w:rFonts w:ascii="Avenir Book" w:eastAsia="Arial Unicode MS" w:hAnsi="Avenir Book" w:cs="Arial Unicode MS"/>
+                <w:bCs/>
+                <w:sz w:val="20"/>
+                <w:szCs w:val="22"/>
+                <w:lang w:val="es-MX"/>
+              </w:rPr>
+            </w:pPr>
+            <w:r>
+              <w:rPr>
+                <w:rFonts w:ascii="Avenir Book" w:eastAsia="Arial Unicode MS" w:hAnsi="Avenir Book" w:cs="Arial Unicode MS"/>
+                <w:bCs/>
+                <w:sz w:val="20"/>
+                <w:szCs w:val="22"/>
+                <w:lang w:val="es-MX"/>
+              </w:rPr>
+              <w:t>3.- Usando la fórmula, múltiplicar la velocidad por 10 para calcular la distancia recorrida después de 6 horas</w:t>
+            </w:r>
+          </w:p>
+          <w:p>
+            <w:pPr>
+              <w:pStyle w:val="NoSpacing"/>
+              <w:rPr>
+                <w:rFonts w:ascii="Avenir Book" w:eastAsia="Arial Unicode MS" w:hAnsi="Avenir Book" w:cs="Arial Unicode MS"/>
+                <w:bCs/>
+                <w:sz w:val="20"/>
+                <w:szCs w:val="22"/>
+                <w:lang w:val="es-MX"/>
+              </w:rPr>
+            </w:pPr>
+            <w:r>
+              <w:rPr>
+                <w:rFonts w:ascii="Avenir Book" w:eastAsia="Arial Unicode MS" w:hAnsi="Avenir Book" w:cs="Arial Unicode MS"/>
+                <w:bCs/>
+                <w:sz w:val="20"/>
+                <w:szCs w:val="22"/>
+                <w:lang w:val="es-MX"/>
+              </w:rPr>
+              <w:t>4.- dividir 500 entre la velocidad para saber el tiempo en el que recorrió 500 km.</w:t>
+            </w:r>
+          </w:p>
+          <w:p>
+            <w:pPr>
+              <w:pStyle w:val="NoSpacing"/>
+              <w:rPr>
+                <w:rFonts w:ascii="Avenir Book" w:eastAsia="Arial Unicode MS" w:hAnsi="Avenir Book" w:cs="Arial Unicode MS"/>
+                <w:bCs/>
+                <w:sz w:val="20"/>
+                <w:szCs w:val="22"/>
+                <w:lang w:val="es-MX"/>
+              </w:rPr>
+            </w:pPr>
+            <w:r>
+              <w:rPr>
+                <w:rFonts w:ascii="Avenir Book" w:eastAsia="Arial Unicode MS" w:hAnsi="Avenir Book" w:cs="Arial Unicode MS"/>
+                <w:bCs/>
+                <w:sz w:val="20"/>
+                <w:szCs w:val="22"/>
+                <w:lang w:val="es-MX"/>
+              </w:rPr>
+              <w:t>5.- Mostrar los resultados al usuario</w:t>
+            </w:r>
+          </w:p>
+          <w:p>
+            <w:pPr>
+              <w:pStyle w:val="NoSpacing"/>
+              <w:rPr>
+                <w:rFonts w:ascii="Avenir Book" w:eastAsia="Arial Unicode MS" w:hAnsi="Avenir Book" w:cs="Arial Unicode MS"/>
+                <w:bCs/>
+                <w:sz w:val="20"/>
+                <w:szCs w:val="22"/>
+                <w:lang w:val="es-MX"/>
+              </w:rPr>
+            </w:pPr>
+          </w:p>
+          <w:p>
+            <w:pPr>
+              <w:pStyle w:val="NoSpacing"/>
               <w:rPr>
                 <w:rFonts w:ascii="Avenir Book" w:eastAsia="Arial Unicode MS" w:hAnsi="Avenir Book" w:cs="Arial Unicode MS"/>
                 <w:bCs/>
@@ -1745,7 +1971,7 @@
           </w:p>
           <w:p>
             <w:pPr>
-              <w:pStyle w:val="Sinespaciado"/>
+              <w:pStyle w:val="NoSpacing"/>
               <w:rPr>
                 <w:rFonts w:ascii="Avenir Book" w:eastAsia="Arial Unicode MS" w:hAnsi="Avenir Book" w:cs="Arial Unicode MS"/>
                 <w:sz w:val="22"/>
@@ -1763,7 +1989,7 @@
           </w:tcPr>
           <w:p>
             <w:pPr>
-              <w:pStyle w:val="Sinespaciado"/>
+              <w:pStyle w:val="NoSpacing"/>
               <w:rPr>
                 <w:rFonts w:ascii="Avenir Book" w:eastAsia="Arial Unicode MS" w:hAnsi="Avenir Book" w:cs="Arial Unicode MS"/>
                 <w:bCs/>
@@ -1795,7 +2021,7 @@
           </w:p>
           <w:p>
             <w:pPr>
-              <w:pStyle w:val="Sinespaciado"/>
+              <w:pStyle w:val="NoSpacing"/>
               <w:rPr>
                 <w:rFonts w:ascii="Consolas" w:eastAsia="Arial Unicode MS" w:hAnsi="Consolas" w:cs="Arial Unicode MS"/>
                 <w:b/>
@@ -1808,7 +2034,7 @@
           </w:p>
           <w:p>
             <w:pPr>
-              <w:pStyle w:val="Sinespaciado"/>
+              <w:pStyle w:val="NoSpacing"/>
               <w:rPr>
                 <w:rFonts w:ascii="Consolas" w:eastAsia="Arial Unicode MS" w:hAnsi="Consolas" w:cs="Arial Unicode MS"/>
                 <w:b/>
@@ -1844,7 +2070,7 @@
           </w:p>
           <w:p>
             <w:pPr>
-              <w:pStyle w:val="Sinespaciado"/>
+              <w:pStyle w:val="NoSpacing"/>
               <w:rPr>
                 <w:rFonts w:ascii="Consolas" w:eastAsia="Arial Unicode MS" w:hAnsi="Consolas" w:cs="Arial Unicode MS"/>
                 <w:bCs/>
@@ -1876,7 +2102,7 @@
           </w:p>
           <w:p>
             <w:pPr>
-              <w:pStyle w:val="Sinespaciado"/>
+              <w:pStyle w:val="NoSpacing"/>
               <w:rPr>
                 <w:rFonts w:ascii="Consolas" w:eastAsia="Arial Unicode MS" w:hAnsi="Consolas" w:cs="Arial Unicode MS"/>
                 <w:bCs/>
@@ -1908,7 +2134,7 @@
           </w:p>
           <w:p>
             <w:pPr>
-              <w:pStyle w:val="Sinespaciado"/>
+              <w:pStyle w:val="NoSpacing"/>
               <w:rPr>
                 <w:rFonts w:ascii="Consolas" w:eastAsia="Arial Unicode MS" w:hAnsi="Consolas" w:cs="Arial Unicode MS"/>
                 <w:bCs/>
@@ -1943,7 +2169,7 @@
     </w:tbl>
     <w:p>
       <w:pPr>
-        <w:pStyle w:val="Sinespaciado"/>
+        <w:pStyle w:val="NoSpacing"/>
         <w:rPr>
           <w:rFonts w:ascii="Avenir Book" w:eastAsia="Arial Unicode MS" w:hAnsi="Avenir Book" w:cs="Arial Unicode MS"/>
           <w:sz w:val="22"/>
@@ -1954,7 +2180,7 @@
     </w:p>
     <w:p>
       <w:pPr>
-        <w:pStyle w:val="Sinespaciado"/>
+        <w:pStyle w:val="NoSpacing"/>
         <w:rPr>
           <w:rFonts w:ascii="Avenir Book" w:eastAsia="Arial Unicode MS" w:hAnsi="Avenir Book" w:cs="Arial Unicode MS"/>
           <w:sz w:val="22"/>
@@ -1965,7 +2191,7 @@
     </w:p>
     <w:p>
       <w:pPr>
-        <w:pStyle w:val="Sinespaciado"/>
+        <w:pStyle w:val="NoSpacing"/>
         <w:rPr>
           <w:rFonts w:ascii="Avenir Book" w:eastAsia="Arial Unicode MS" w:hAnsi="Avenir Book" w:cs="Arial Unicode MS"/>
           <w:sz w:val="22"/>
@@ -1976,7 +2202,7 @@
     </w:p>
     <w:p>
       <w:pPr>
-        <w:pStyle w:val="Sinespaciado"/>
+        <w:pStyle w:val="NoSpacing"/>
         <w:rPr>
           <w:rFonts w:ascii="Avenir Book" w:eastAsia="Arial Unicode MS" w:hAnsi="Avenir Book" w:cs="Arial Unicode MS"/>
           <w:bCs/>
@@ -2019,7 +2245,7 @@
     </w:p>
     <w:p>
       <w:pPr>
-        <w:pStyle w:val="Sinespaciado"/>
+        <w:pStyle w:val="NoSpacing"/>
         <w:numPr>
           <w:ilvl w:val="0"/>
           <w:numId w:val="5"/>
@@ -2055,7 +2281,7 @@
     </w:p>
     <w:p>
       <w:pPr>
-        <w:pStyle w:val="Sinespaciado"/>
+        <w:pStyle w:val="NoSpacing"/>
         <w:numPr>
           <w:ilvl w:val="0"/>
           <w:numId w:val="4"/>
@@ -2115,7 +2341,7 @@
     </w:p>
     <w:p>
       <w:pPr>
-        <w:pStyle w:val="Sinespaciado"/>
+        <w:pStyle w:val="NoSpacing"/>
         <w:numPr>
           <w:ilvl w:val="0"/>
           <w:numId w:val="4"/>
@@ -2139,7 +2365,7 @@
     </w:p>
     <w:p>
       <w:pPr>
-        <w:pStyle w:val="Sinespaciado"/>
+        <w:pStyle w:val="NoSpacing"/>
         <w:numPr>
           <w:ilvl w:val="0"/>
           <w:numId w:val="4"/>
@@ -2163,7 +2389,7 @@
     </w:p>
     <w:p>
       <w:pPr>
-        <w:pStyle w:val="Sinespaciado"/>
+        <w:pStyle w:val="NoSpacing"/>
         <w:numPr>
           <w:ilvl w:val="1"/>
           <w:numId w:val="4"/>
@@ -2187,7 +2413,7 @@
     </w:p>
     <w:p>
       <w:pPr>
-        <w:pStyle w:val="Sinespaciado"/>
+        <w:pStyle w:val="NoSpacing"/>
         <w:numPr>
           <w:ilvl w:val="1"/>
           <w:numId w:val="4"/>
@@ -2211,7 +2437,7 @@
     </w:p>
     <w:p>
       <w:pPr>
-        <w:pStyle w:val="Sinespaciado"/>
+        <w:pStyle w:val="NoSpacing"/>
         <w:numPr>
           <w:ilvl w:val="1"/>
           <w:numId w:val="4"/>
@@ -2235,7 +2461,7 @@
     </w:p>
     <w:p>
       <w:pPr>
-        <w:pStyle w:val="Sinespaciado"/>
+        <w:pStyle w:val="NoSpacing"/>
         <w:numPr>
           <w:ilvl w:val="1"/>
           <w:numId w:val="4"/>
@@ -2259,7 +2485,7 @@
     </w:p>
     <w:p>
       <w:pPr>
-        <w:pStyle w:val="Sinespaciado"/>
+        <w:pStyle w:val="NoSpacing"/>
         <w:rPr>
           <w:rFonts w:ascii="Avenir Book" w:eastAsia="Arial Unicode MS" w:hAnsi="Avenir Book" w:cs="Arial Unicode MS"/>
           <w:sz w:val="22"/>
@@ -2270,7 +2496,7 @@
     </w:p>
     <w:tbl>
       <w:tblPr>
-        <w:tblStyle w:val="Tablaconcuadrcula"/>
+        <w:tblStyle w:val="TableGrid"/>
         <w:tblW w:w="0" w:type="auto"/>
         <w:tblLook w:val="04A0" w:firstRow="1" w:lastRow="0" w:firstColumn="1" w:lastColumn="0" w:noHBand="0" w:noVBand="1"/>
       </w:tblPr>
@@ -2284,7 +2510,7 @@
           </w:tcPr>
           <w:p>
             <w:pPr>
-              <w:pStyle w:val="Sinespaciado"/>
+              <w:pStyle w:val="NoSpacing"/>
               <w:rPr>
                 <w:rFonts w:ascii="Avenir Book" w:eastAsia="Arial Unicode MS" w:hAnsi="Avenir Book" w:cs="Arial Unicode MS"/>
                 <w:bCs/>
@@ -2317,7 +2543,7 @@
           </w:p>
           <w:p>
             <w:pPr>
-              <w:pStyle w:val="Sinespaciado"/>
+              <w:pStyle w:val="NoSpacing"/>
               <w:rPr>
                 <w:rFonts w:ascii="Avenir Book" w:eastAsia="Arial Unicode MS" w:hAnsi="Avenir Book" w:cs="Arial Unicode MS"/>
                 <w:bCs/>
@@ -2336,10 +2562,20 @@
               </w:rPr>
               <w:t>Entradas:</w:t>
             </w:r>
-          </w:p>
-          <w:p>
-            <w:pPr>
-              <w:pStyle w:val="Sinespaciado"/>
+            <w:r>
+              <w:rPr>
+                <w:rFonts w:ascii="Avenir Book" w:eastAsia="Arial Unicode MS" w:hAnsi="Avenir Book" w:cs="Arial Unicode MS"/>
+                <w:bCs/>
+                <w:sz w:val="20"/>
+                <w:szCs w:val="22"/>
+                <w:lang w:val="es-MX"/>
+              </w:rPr>
+              <w:t xml:space="preserve"> El precio del total de los alimentos consumidos</w:t>
+            </w:r>
+          </w:p>
+          <w:p>
+            <w:pPr>
+              <w:pStyle w:val="NoSpacing"/>
               <w:rPr>
                 <w:rFonts w:ascii="Avenir Book" w:eastAsia="Arial Unicode MS" w:hAnsi="Avenir Book" w:cs="Arial Unicode MS"/>
                 <w:bCs/>
@@ -2358,10 +2594,20 @@
               </w:rPr>
               <w:t>Salidas:</w:t>
             </w:r>
-          </w:p>
-          <w:p>
-            <w:pPr>
-              <w:pStyle w:val="Sinespaciado"/>
+            <w:r>
+              <w:rPr>
+                <w:rFonts w:ascii="Avenir Book" w:eastAsia="Arial Unicode MS" w:hAnsi="Avenir Book" w:cs="Arial Unicode MS"/>
+                <w:bCs/>
+                <w:sz w:val="20"/>
+                <w:szCs w:val="22"/>
+                <w:lang w:val="es-MX"/>
+              </w:rPr>
+              <w:t xml:space="preserve"> El valor de la propina, el valor agregado del IVA y el precio total a pagar.</w:t>
+            </w:r>
+          </w:p>
+          <w:p>
+            <w:pPr>
+              <w:pStyle w:val="NoSpacing"/>
               <w:rPr>
                 <w:rFonts w:ascii="Avenir Book" w:eastAsia="Arial Unicode MS" w:hAnsi="Avenir Book" w:cs="Arial Unicode MS"/>
                 <w:bCs/>
@@ -2380,22 +2626,102 @@
               </w:rPr>
               <w:t>Relación E/S:</w:t>
             </w:r>
-          </w:p>
-          <w:p>
-            <w:pPr>
-              <w:pStyle w:val="Sinespaciado"/>
-              <w:rPr>
-                <w:rFonts w:ascii="Avenir Book" w:eastAsia="Arial Unicode MS" w:hAnsi="Avenir Book" w:cs="Arial Unicode MS"/>
-                <w:bCs/>
-                <w:sz w:val="20"/>
-                <w:szCs w:val="22"/>
-                <w:lang w:val="es-MX"/>
-              </w:rPr>
-            </w:pPr>
-          </w:p>
-          <w:p>
-            <w:pPr>
-              <w:pStyle w:val="Sinespaciado"/>
+            <w:r>
+              <w:rPr>
+                <w:rFonts w:ascii="Avenir Book" w:eastAsia="Arial Unicode MS" w:hAnsi="Avenir Book" w:cs="Arial Unicode MS"/>
+                <w:bCs/>
+                <w:sz w:val="20"/>
+                <w:szCs w:val="22"/>
+                <w:lang w:val="es-MX"/>
+              </w:rPr>
+              <w:t xml:space="preserve"> Usando el costo de los alimentos, se calculará la parte de sí que corresponde al IVA</w:t>
+            </w:r>
+            <w:r>
+              <w:rPr>
+                <w:rFonts w:ascii="Avenir Book" w:eastAsia="Arial Unicode MS" w:hAnsi="Avenir Book" w:cs="Arial Unicode MS"/>
+                <w:bCs/>
+                <w:sz w:val="20"/>
+                <w:szCs w:val="22"/>
+                <w:lang w:val="es-MX"/>
+              </w:rPr>
+              <w:t xml:space="preserve"> (multiplicando el valor del subtotal por .16)</w:t>
+            </w:r>
+            <w:r>
+              <w:rPr>
+                <w:rFonts w:ascii="Avenir Book" w:eastAsia="Arial Unicode MS" w:hAnsi="Avenir Book" w:cs="Arial Unicode MS"/>
+                <w:bCs/>
+                <w:sz w:val="20"/>
+                <w:szCs w:val="22"/>
+                <w:lang w:val="es-MX"/>
+              </w:rPr>
+              <w:t xml:space="preserve"> y a la propina </w:t>
+            </w:r>
+            <w:r>
+              <w:rPr>
+                <w:rFonts w:ascii="Avenir Book" w:eastAsia="Arial Unicode MS" w:hAnsi="Avenir Book" w:cs="Arial Unicode MS"/>
+                <w:bCs/>
+                <w:sz w:val="20"/>
+                <w:szCs w:val="22"/>
+                <w:lang w:val="es-MX"/>
+              </w:rPr>
+              <w:t xml:space="preserve">(Multiplicando el subtotal por .12) </w:t>
+            </w:r>
+            <w:r>
+              <w:rPr>
+                <w:rFonts w:ascii="Avenir Book" w:eastAsia="Arial Unicode MS" w:hAnsi="Avenir Book" w:cs="Arial Unicode MS"/>
+                <w:bCs/>
+                <w:sz w:val="20"/>
+                <w:szCs w:val="22"/>
+                <w:lang w:val="es-MX"/>
+              </w:rPr>
+              <w:t>para poder calcular el precio total</w:t>
+            </w:r>
+            <w:r>
+              <w:rPr>
+                <w:rFonts w:ascii="Avenir Book" w:eastAsia="Arial Unicode MS" w:hAnsi="Avenir Book" w:cs="Arial Unicode MS"/>
+                <w:bCs/>
+                <w:sz w:val="20"/>
+                <w:szCs w:val="22"/>
+                <w:lang w:val="es-MX"/>
+              </w:rPr>
+              <w:t xml:space="preserve"> (sumando subtotal, IVA y propina)</w:t>
+            </w:r>
+            <w:r>
+              <w:rPr>
+                <w:rFonts w:ascii="Avenir Book" w:eastAsia="Arial Unicode MS" w:hAnsi="Avenir Book" w:cs="Arial Unicode MS"/>
+                <w:bCs/>
+                <w:sz w:val="20"/>
+                <w:szCs w:val="22"/>
+                <w:lang w:val="es-MX"/>
+              </w:rPr>
+              <w:t>.</w:t>
+            </w:r>
+            <w:r>
+              <w:rPr>
+                <w:rFonts w:ascii="Avenir Book" w:eastAsia="Arial Unicode MS" w:hAnsi="Avenir Book" w:cs="Arial Unicode MS"/>
+                <w:bCs/>
+                <w:sz w:val="20"/>
+                <w:szCs w:val="22"/>
+                <w:lang w:val="es-MX"/>
+              </w:rPr>
+              <w:t xml:space="preserve"> </w:t>
+            </w:r>
+          </w:p>
+          <w:p>
+            <w:pPr>
+              <w:pStyle w:val="NoSpacing"/>
+              <w:rPr>
+                <w:rFonts w:ascii="Avenir Book" w:eastAsia="Arial Unicode MS" w:hAnsi="Avenir Book" w:cs="Arial Unicode MS"/>
+                <w:bCs/>
+                <w:sz w:val="20"/>
+                <w:szCs w:val="22"/>
+                <w:lang w:val="es-MX"/>
+              </w:rPr>
+            </w:pPr>
+          </w:p>
+          <w:p>
+            <w:pPr>
+              <w:pStyle w:val="NoSpacing"/>
               <w:rPr>
                 <w:rFonts w:ascii="Avenir Book" w:eastAsia="Arial Unicode MS" w:hAnsi="Avenir Book" w:cs="Arial Unicode MS"/>
                 <w:bCs/>
@@ -2458,31 +2784,129 @@
           </w:p>
           <w:p>
             <w:pPr>
-              <w:pStyle w:val="Sinespaciado"/>
-              <w:rPr>
-                <w:rFonts w:ascii="Avenir Book" w:eastAsia="Arial Unicode MS" w:hAnsi="Avenir Book" w:cs="Arial Unicode MS"/>
-                <w:bCs/>
-                <w:sz w:val="20"/>
-                <w:szCs w:val="22"/>
-                <w:lang w:val="es-MX"/>
-              </w:rPr>
-            </w:pPr>
-          </w:p>
-          <w:p>
-            <w:pPr>
-              <w:pStyle w:val="Sinespaciado"/>
-              <w:rPr>
-                <w:rFonts w:ascii="Avenir Book" w:eastAsia="Arial Unicode MS" w:hAnsi="Avenir Book" w:cs="Arial Unicode MS"/>
-                <w:bCs/>
-                <w:sz w:val="20"/>
-                <w:szCs w:val="22"/>
-                <w:lang w:val="es-MX"/>
-              </w:rPr>
-            </w:pPr>
-          </w:p>
-          <w:p>
-            <w:pPr>
-              <w:pStyle w:val="Sinespaciado"/>
+              <w:pStyle w:val="NoSpacing"/>
+              <w:rPr>
+                <w:rFonts w:ascii="Avenir Book" w:eastAsia="Arial Unicode MS" w:hAnsi="Avenir Book" w:cs="Arial Unicode MS"/>
+                <w:bCs/>
+                <w:sz w:val="20"/>
+                <w:szCs w:val="22"/>
+                <w:lang w:val="es-MX"/>
+              </w:rPr>
+            </w:pPr>
+            <w:r>
+              <w:rPr>
+                <w:rFonts w:ascii="Avenir Book" w:eastAsia="Arial Unicode MS" w:hAnsi="Avenir Book" w:cs="Arial Unicode MS"/>
+                <w:bCs/>
+                <w:sz w:val="20"/>
+                <w:szCs w:val="22"/>
+                <w:lang w:val="es-MX"/>
+              </w:rPr>
+              <w:t xml:space="preserve">1.- Leer el subtotal del consumo </w:t>
+            </w:r>
+          </w:p>
+          <w:p>
+            <w:pPr>
+              <w:pStyle w:val="NoSpacing"/>
+              <w:rPr>
+                <w:rFonts w:ascii="Avenir Book" w:eastAsia="Arial Unicode MS" w:hAnsi="Avenir Book" w:cs="Arial Unicode MS"/>
+                <w:bCs/>
+                <w:sz w:val="20"/>
+                <w:szCs w:val="22"/>
+                <w:lang w:val="es-MX"/>
+              </w:rPr>
+            </w:pPr>
+            <w:r>
+              <w:rPr>
+                <w:rFonts w:ascii="Avenir Book" w:eastAsia="Arial Unicode MS" w:hAnsi="Avenir Book" w:cs="Arial Unicode MS"/>
+                <w:bCs/>
+                <w:sz w:val="20"/>
+                <w:szCs w:val="22"/>
+                <w:lang w:val="es-MX"/>
+              </w:rPr>
+              <w:t>2.- Multiplicar el subtotal por .12 para obtener el valor de la propina</w:t>
+            </w:r>
+          </w:p>
+          <w:p>
+            <w:pPr>
+              <w:pStyle w:val="NoSpacing"/>
+              <w:rPr>
+                <w:rFonts w:ascii="Avenir Book" w:eastAsia="Arial Unicode MS" w:hAnsi="Avenir Book" w:cs="Arial Unicode MS"/>
+                <w:bCs/>
+                <w:sz w:val="20"/>
+                <w:szCs w:val="22"/>
+                <w:lang w:val="es-MX"/>
+              </w:rPr>
+            </w:pPr>
+            <w:r>
+              <w:rPr>
+                <w:rFonts w:ascii="Avenir Book" w:eastAsia="Arial Unicode MS" w:hAnsi="Avenir Book" w:cs="Arial Unicode MS"/>
+                <w:bCs/>
+                <w:sz w:val="20"/>
+                <w:szCs w:val="22"/>
+                <w:lang w:val="es-MX"/>
+              </w:rPr>
+              <w:t>3.- Multiplicar el subtotal por .16 para obtener el valor del IVA</w:t>
+            </w:r>
+          </w:p>
+          <w:p>
+            <w:pPr>
+              <w:pStyle w:val="NoSpacing"/>
+              <w:rPr>
+                <w:rFonts w:ascii="Avenir Book" w:eastAsia="Arial Unicode MS" w:hAnsi="Avenir Book" w:cs="Arial Unicode MS"/>
+                <w:bCs/>
+                <w:sz w:val="20"/>
+                <w:szCs w:val="22"/>
+                <w:lang w:val="es-MX"/>
+              </w:rPr>
+            </w:pPr>
+            <w:r>
+              <w:rPr>
+                <w:rFonts w:ascii="Avenir Book" w:eastAsia="Arial Unicode MS" w:hAnsi="Avenir Book" w:cs="Arial Unicode MS"/>
+                <w:bCs/>
+                <w:sz w:val="20"/>
+                <w:szCs w:val="22"/>
+                <w:lang w:val="es-MX"/>
+              </w:rPr>
+              <w:t>4.- Sumar el subtotal, el IVA y la propina para obtener el precio total</w:t>
+            </w:r>
+          </w:p>
+          <w:p>
+            <w:pPr>
+              <w:pStyle w:val="NoSpacing"/>
+              <w:rPr>
+                <w:rFonts w:ascii="Avenir Book" w:eastAsia="Arial Unicode MS" w:hAnsi="Avenir Book" w:cs="Arial Unicode MS"/>
+                <w:bCs/>
+                <w:sz w:val="20"/>
+                <w:szCs w:val="22"/>
+                <w:lang w:val="es-MX"/>
+              </w:rPr>
+            </w:pPr>
+            <w:r>
+              <w:rPr>
+                <w:rFonts w:ascii="Avenir Book" w:eastAsia="Arial Unicode MS" w:hAnsi="Avenir Book" w:cs="Arial Unicode MS"/>
+                <w:bCs/>
+                <w:sz w:val="20"/>
+                <w:szCs w:val="22"/>
+                <w:lang w:val="es-MX"/>
+              </w:rPr>
+              <w:t>5.- Imprimir los valores del subtotal, propina, IVA y total.</w:t>
+            </w:r>
+          </w:p>
+          <w:p>
+            <w:pPr>
+              <w:pStyle w:val="NoSpacing"/>
+              <w:rPr>
+                <w:rFonts w:ascii="Avenir Book" w:eastAsia="Arial Unicode MS" w:hAnsi="Avenir Book" w:cs="Arial Unicode MS"/>
+                <w:bCs/>
+                <w:sz w:val="20"/>
+                <w:szCs w:val="22"/>
+                <w:lang w:val="es-MX"/>
+              </w:rPr>
+            </w:pPr>
+          </w:p>
+          <w:p>
+            <w:pPr>
+              <w:pStyle w:val="NoSpacing"/>
               <w:rPr>
                 <w:rFonts w:ascii="Avenir Book" w:eastAsia="Arial Unicode MS" w:hAnsi="Avenir Book" w:cs="Arial Unicode MS"/>
                 <w:bCs/>
@@ -2568,7 +2992,7 @@
           </w:p>
           <w:p>
             <w:pPr>
-              <w:pStyle w:val="Sinespaciado"/>
+              <w:pStyle w:val="NoSpacing"/>
               <w:rPr>
                 <w:rFonts w:ascii="Avenir Book" w:eastAsia="Arial Unicode MS" w:hAnsi="Avenir Book" w:cs="Arial Unicode MS"/>
                 <w:sz w:val="22"/>
@@ -2586,7 +3010,7 @@
           </w:tcPr>
           <w:p>
             <w:pPr>
-              <w:pStyle w:val="Sinespaciado"/>
+              <w:pStyle w:val="NoSpacing"/>
               <w:rPr>
                 <w:rFonts w:ascii="Avenir Book" w:eastAsia="Arial Unicode MS" w:hAnsi="Avenir Book" w:cs="Arial Unicode MS"/>
                 <w:bCs/>
@@ -2636,7 +3060,7 @@
           </w:p>
           <w:p>
             <w:pPr>
-              <w:pStyle w:val="Sinespaciado"/>
+              <w:pStyle w:val="NoSpacing"/>
               <w:rPr>
                 <w:rFonts w:ascii="Avenir Book" w:eastAsia="Arial Unicode MS" w:hAnsi="Avenir Book" w:cs="Arial Unicode MS"/>
                 <w:b/>
@@ -2649,7 +3073,7 @@
           </w:p>
           <w:p>
             <w:pPr>
-              <w:pStyle w:val="Sinespaciado"/>
+              <w:pStyle w:val="NoSpacing"/>
               <w:rPr>
                 <w:rFonts w:ascii="Consolas" w:eastAsia="Arial Unicode MS" w:hAnsi="Consolas" w:cs="Arial Unicode MS"/>
                 <w:b/>
@@ -2685,7 +3109,7 @@
           </w:p>
           <w:p>
             <w:pPr>
-              <w:pStyle w:val="Sinespaciado"/>
+              <w:pStyle w:val="NoSpacing"/>
               <w:rPr>
                 <w:rFonts w:ascii="Consolas" w:eastAsia="Arial Unicode MS" w:hAnsi="Consolas" w:cs="Arial Unicode MS"/>
                 <w:bCs/>
@@ -2707,7 +3131,7 @@
           </w:p>
           <w:p>
             <w:pPr>
-              <w:pStyle w:val="Sinespaciado"/>
+              <w:pStyle w:val="NoSpacing"/>
               <w:rPr>
                 <w:rFonts w:ascii="Consolas" w:eastAsia="Arial Unicode MS" w:hAnsi="Consolas" w:cs="Arial Unicode MS"/>
                 <w:bCs/>
@@ -2729,7 +3153,7 @@
           </w:p>
           <w:p>
             <w:pPr>
-              <w:pStyle w:val="Sinespaciado"/>
+              <w:pStyle w:val="NoSpacing"/>
               <w:rPr>
                 <w:rFonts w:ascii="Consolas" w:eastAsia="Arial Unicode MS" w:hAnsi="Consolas" w:cs="Arial Unicode MS"/>
                 <w:bCs/>
@@ -2751,7 +3175,7 @@
           </w:p>
           <w:p>
             <w:pPr>
-              <w:pStyle w:val="Sinespaciado"/>
+              <w:pStyle w:val="NoSpacing"/>
               <w:rPr>
                 <w:rFonts w:ascii="Consolas" w:eastAsia="Arial Unicode MS" w:hAnsi="Consolas" w:cs="Arial Unicode MS"/>
                 <w:bCs/>
@@ -2773,19 +3197,19 @@
           </w:p>
           <w:p>
             <w:pPr>
-              <w:pStyle w:val="Sinespaciado"/>
-              <w:rPr>
-                <w:rFonts w:ascii="Consolas" w:eastAsia="Arial Unicode MS" w:hAnsi="Consolas" w:cs="Arial Unicode MS"/>
-                <w:bCs/>
-                <w:sz w:val="20"/>
-                <w:szCs w:val="22"/>
-                <w:lang w:val="es-MX"/>
-              </w:rPr>
-            </w:pPr>
-          </w:p>
-          <w:p>
-            <w:pPr>
-              <w:pStyle w:val="Sinespaciado"/>
+              <w:pStyle w:val="NoSpacing"/>
+              <w:rPr>
+                <w:rFonts w:ascii="Consolas" w:eastAsia="Arial Unicode MS" w:hAnsi="Consolas" w:cs="Arial Unicode MS"/>
+                <w:bCs/>
+                <w:sz w:val="20"/>
+                <w:szCs w:val="22"/>
+                <w:lang w:val="es-MX"/>
+              </w:rPr>
+            </w:pPr>
+          </w:p>
+          <w:p>
+            <w:pPr>
+              <w:pStyle w:val="NoSpacing"/>
               <w:rPr>
                 <w:rFonts w:ascii="Consolas" w:eastAsia="Arial Unicode MS" w:hAnsi="Consolas" w:cs="Arial Unicode MS"/>
                 <w:b/>
@@ -2821,7 +3245,7 @@
           </w:p>
           <w:p>
             <w:pPr>
-              <w:pStyle w:val="Sinespaciado"/>
+              <w:pStyle w:val="NoSpacing"/>
               <w:rPr>
                 <w:rFonts w:ascii="Consolas" w:eastAsia="Arial Unicode MS" w:hAnsi="Consolas" w:cs="Arial Unicode MS"/>
                 <w:bCs/>
@@ -2843,7 +3267,7 @@
           </w:p>
           <w:p>
             <w:pPr>
-              <w:pStyle w:val="Sinespaciado"/>
+              <w:pStyle w:val="NoSpacing"/>
               <w:rPr>
                 <w:rFonts w:ascii="Consolas" w:eastAsia="Arial Unicode MS" w:hAnsi="Consolas" w:cs="Arial Unicode MS"/>
                 <w:bCs/>
@@ -2865,7 +3289,7 @@
           </w:p>
           <w:p>
             <w:pPr>
-              <w:pStyle w:val="Sinespaciado"/>
+              <w:pStyle w:val="NoSpacing"/>
               <w:rPr>
                 <w:rFonts w:ascii="Consolas" w:eastAsia="Arial Unicode MS" w:hAnsi="Consolas" w:cs="Arial Unicode MS"/>
                 <w:bCs/>
@@ -2887,7 +3311,7 @@
           </w:p>
           <w:p>
             <w:pPr>
-              <w:pStyle w:val="Sinespaciado"/>
+              <w:pStyle w:val="NoSpacing"/>
               <w:rPr>
                 <w:rFonts w:ascii="Avenir Book" w:eastAsia="Arial Unicode MS" w:hAnsi="Avenir Book" w:cs="Arial Unicode MS"/>
                 <w:bCs/>
@@ -2902,7 +3326,7 @@
     </w:tbl>
     <w:p>
       <w:pPr>
-        <w:pStyle w:val="Sinespaciado"/>
+        <w:pStyle w:val="NoSpacing"/>
         <w:rPr>
           <w:rFonts w:ascii="Avenir Book" w:eastAsia="Arial Unicode MS" w:hAnsi="Avenir Book" w:cs="Arial Unicode MS"/>
           <w:sz w:val="22"/>
@@ -2913,7 +3337,7 @@
     </w:p>
     <w:p>
       <w:pPr>
-        <w:pStyle w:val="Sinespaciado"/>
+        <w:pStyle w:val="NoSpacing"/>
         <w:rPr>
           <w:rFonts w:ascii="Avenir Book" w:eastAsia="Arial Unicode MS" w:hAnsi="Avenir Book" w:cs="Arial Unicode MS"/>
           <w:sz w:val="22"/>
@@ -2924,7 +3348,7 @@
     </w:p>
     <w:p>
       <w:pPr>
-        <w:pStyle w:val="Sinespaciado"/>
+        <w:pStyle w:val="NoSpacing"/>
         <w:rPr>
           <w:rFonts w:ascii="Avenir Book" w:eastAsia="Arial Unicode MS" w:hAnsi="Avenir Book" w:cs="Arial Unicode MS"/>
           <w:sz w:val="22"/>
@@ -2935,7 +3359,7 @@
     </w:p>
     <w:p>
       <w:pPr>
-        <w:pStyle w:val="Sinespaciado"/>
+        <w:pStyle w:val="NoSpacing"/>
         <w:rPr>
           <w:rFonts w:ascii="Avenir Book" w:eastAsia="Arial Unicode MS" w:hAnsi="Avenir Book" w:cs="Arial Unicode MS"/>
           <w:bCs/>
@@ -2978,7 +3402,7 @@
     </w:p>
     <w:p>
       <w:pPr>
-        <w:pStyle w:val="Sinespaciado"/>
+        <w:pStyle w:val="NoSpacing"/>
         <w:numPr>
           <w:ilvl w:val="0"/>
           <w:numId w:val="5"/>
@@ -3044,7 +3468,7 @@
     </w:p>
     <w:p>
       <w:pPr>
-        <w:pStyle w:val="Sinespaciado"/>
+        <w:pStyle w:val="NoSpacing"/>
         <w:numPr>
           <w:ilvl w:val="0"/>
           <w:numId w:val="4"/>
@@ -3068,7 +3492,7 @@
     </w:p>
     <w:p>
       <w:pPr>
-        <w:pStyle w:val="Sinespaciado"/>
+        <w:pStyle w:val="NoSpacing"/>
         <w:numPr>
           <w:ilvl w:val="1"/>
           <w:numId w:val="4"/>
@@ -3092,7 +3516,7 @@
     </w:p>
     <w:p>
       <w:pPr>
-        <w:pStyle w:val="Sinespaciado"/>
+        <w:pStyle w:val="NoSpacing"/>
         <w:numPr>
           <w:ilvl w:val="1"/>
           <w:numId w:val="4"/>
@@ -3116,7 +3540,7 @@
     </w:p>
     <w:p>
       <w:pPr>
-        <w:pStyle w:val="Sinespaciado"/>
+        <w:pStyle w:val="NoSpacing"/>
         <w:numPr>
           <w:ilvl w:val="1"/>
           <w:numId w:val="4"/>
@@ -3140,7 +3564,7 @@
     </w:p>
     <w:p>
       <w:pPr>
-        <w:pStyle w:val="Sinespaciado"/>
+        <w:pStyle w:val="NoSpacing"/>
         <w:rPr>
           <w:rFonts w:ascii="Avenir Book" w:eastAsia="Arial Unicode MS" w:hAnsi="Avenir Book" w:cs="Arial Unicode MS"/>
           <w:sz w:val="22"/>
@@ -3151,7 +3575,7 @@
     </w:p>
     <w:tbl>
       <w:tblPr>
-        <w:tblStyle w:val="Tablaconcuadrcula"/>
+        <w:tblStyle w:val="TableGrid"/>
         <w:tblW w:w="0" w:type="auto"/>
         <w:tblLook w:val="04A0" w:firstRow="1" w:lastRow="0" w:firstColumn="1" w:lastColumn="0" w:noHBand="0" w:noVBand="1"/>
       </w:tblPr>
@@ -3165,7 +3589,7 @@
           </w:tcPr>
           <w:p>
             <w:pPr>
-              <w:pStyle w:val="Sinespaciado"/>
+              <w:pStyle w:val="NoSpacing"/>
               <w:rPr>
                 <w:rFonts w:ascii="Avenir Book" w:eastAsia="Arial Unicode MS" w:hAnsi="Avenir Book" w:cs="Arial Unicode MS"/>
                 <w:bCs/>
@@ -3198,7 +3622,7 @@
           </w:p>
           <w:p>
             <w:pPr>
-              <w:pStyle w:val="Sinespaciado"/>
+              <w:pStyle w:val="NoSpacing"/>
               <w:rPr>
                 <w:rFonts w:ascii="Avenir Book" w:eastAsia="Arial Unicode MS" w:hAnsi="Avenir Book" w:cs="Arial Unicode MS"/>
                 <w:bCs/>
@@ -3217,10 +3641,20 @@
               </w:rPr>
               <w:t>Entradas:</w:t>
             </w:r>
-          </w:p>
-          <w:p>
-            <w:pPr>
-              <w:pStyle w:val="Sinespaciado"/>
+            <w:r>
+              <w:rPr>
+                <w:rFonts w:ascii="Avenir Book" w:eastAsia="Arial Unicode MS" w:hAnsi="Avenir Book" w:cs="Arial Unicode MS"/>
+                <w:bCs/>
+                <w:sz w:val="20"/>
+                <w:szCs w:val="22"/>
+                <w:lang w:val="es-MX"/>
+              </w:rPr>
+              <w:t xml:space="preserve"> El número de hombres y el número de mujeres inscritos en un programa</w:t>
+            </w:r>
+          </w:p>
+          <w:p>
+            <w:pPr>
+              <w:pStyle w:val="NoSpacing"/>
               <w:rPr>
                 <w:rFonts w:ascii="Avenir Book" w:eastAsia="Arial Unicode MS" w:hAnsi="Avenir Book" w:cs="Arial Unicode MS"/>
                 <w:bCs/>
@@ -3239,10 +3673,20 @@
               </w:rPr>
               <w:t>Salidas:</w:t>
             </w:r>
-          </w:p>
-          <w:p>
-            <w:pPr>
-              <w:pStyle w:val="Sinespaciado"/>
+            <w:r>
+              <w:rPr>
+                <w:rFonts w:ascii="Avenir Book" w:eastAsia="Arial Unicode MS" w:hAnsi="Avenir Book" w:cs="Arial Unicode MS"/>
+                <w:bCs/>
+                <w:sz w:val="20"/>
+                <w:szCs w:val="22"/>
+                <w:lang w:val="es-MX"/>
+              </w:rPr>
+              <w:t xml:space="preserve"> El total de alumnos inscritos, y el porcentaje presente de cada género</w:t>
+            </w:r>
+          </w:p>
+          <w:p>
+            <w:pPr>
+              <w:pStyle w:val="NoSpacing"/>
               <w:rPr>
                 <w:rFonts w:ascii="Avenir Book" w:eastAsia="Arial Unicode MS" w:hAnsi="Avenir Book" w:cs="Arial Unicode MS"/>
                 <w:bCs/>
@@ -3261,22 +3705,72 @@
               </w:rPr>
               <w:t>Relación E/S:</w:t>
             </w:r>
-          </w:p>
-          <w:p>
-            <w:pPr>
-              <w:pStyle w:val="Sinespaciado"/>
-              <w:rPr>
-                <w:rFonts w:ascii="Avenir Book" w:eastAsia="Arial Unicode MS" w:hAnsi="Avenir Book" w:cs="Arial Unicode MS"/>
-                <w:bCs/>
-                <w:sz w:val="20"/>
-                <w:szCs w:val="22"/>
-                <w:lang w:val="es-MX"/>
-              </w:rPr>
-            </w:pPr>
-          </w:p>
-          <w:p>
-            <w:pPr>
-              <w:pStyle w:val="Sinespaciado"/>
+            <w:r>
+              <w:rPr>
+                <w:rFonts w:ascii="Avenir Book" w:eastAsia="Arial Unicode MS" w:hAnsi="Avenir Book" w:cs="Arial Unicode MS"/>
+                <w:bCs/>
+                <w:sz w:val="20"/>
+                <w:szCs w:val="22"/>
+                <w:lang w:val="es-MX"/>
+              </w:rPr>
+              <w:t xml:space="preserve"> Dado el número de hombres y mujeres inscritos, se puede calcular el total de alumnos</w:t>
+            </w:r>
+            <w:r>
+              <w:rPr>
+                <w:rFonts w:ascii="Avenir Book" w:eastAsia="Arial Unicode MS" w:hAnsi="Avenir Book" w:cs="Arial Unicode MS"/>
+                <w:bCs/>
+                <w:sz w:val="20"/>
+                <w:szCs w:val="22"/>
+                <w:lang w:val="es-MX"/>
+              </w:rPr>
+              <w:t xml:space="preserve"> (sumando ambas cantidades)</w:t>
+            </w:r>
+            <w:r>
+              <w:rPr>
+                <w:rFonts w:ascii="Avenir Book" w:eastAsia="Arial Unicode MS" w:hAnsi="Avenir Book" w:cs="Arial Unicode MS"/>
+                <w:bCs/>
+                <w:sz w:val="20"/>
+                <w:szCs w:val="22"/>
+                <w:lang w:val="es-MX"/>
+              </w:rPr>
+              <w:t xml:space="preserve"> y el porcentaje de cada género</w:t>
+            </w:r>
+            <w:r>
+              <w:rPr>
+                <w:rFonts w:ascii="Avenir Book" w:eastAsia="Arial Unicode MS" w:hAnsi="Avenir Book" w:cs="Arial Unicode MS"/>
+                <w:bCs/>
+                <w:sz w:val="20"/>
+                <w:szCs w:val="22"/>
+                <w:lang w:val="es-MX"/>
+              </w:rPr>
+              <w:t xml:space="preserve"> (multiplicando la cantidad de hombres y mujeres por 100 respectivamente y dividiéndolas entre el total de estudiantes)</w:t>
+            </w:r>
+            <w:r>
+              <w:rPr>
+                <w:rFonts w:ascii="Avenir Book" w:eastAsia="Arial Unicode MS" w:hAnsi="Avenir Book" w:cs="Arial Unicode MS"/>
+                <w:bCs/>
+                <w:sz w:val="20"/>
+                <w:szCs w:val="22"/>
+                <w:lang w:val="es-MX"/>
+              </w:rPr>
+              <w:t xml:space="preserve">. </w:t>
+            </w:r>
+          </w:p>
+          <w:p>
+            <w:pPr>
+              <w:pStyle w:val="NoSpacing"/>
+              <w:rPr>
+                <w:rFonts w:ascii="Avenir Book" w:eastAsia="Arial Unicode MS" w:hAnsi="Avenir Book" w:cs="Arial Unicode MS"/>
+                <w:bCs/>
+                <w:sz w:val="20"/>
+                <w:szCs w:val="22"/>
+                <w:lang w:val="es-MX"/>
+              </w:rPr>
+            </w:pPr>
+          </w:p>
+          <w:p>
+            <w:pPr>
+              <w:pStyle w:val="NoSpacing"/>
               <w:rPr>
                 <w:rFonts w:ascii="Avenir Book" w:eastAsia="Arial Unicode MS" w:hAnsi="Avenir Book" w:cs="Arial Unicode MS"/>
                 <w:bCs/>
@@ -3339,31 +3833,139 @@
           </w:p>
           <w:p>
             <w:pPr>
-              <w:pStyle w:val="Sinespaciado"/>
-              <w:rPr>
-                <w:rFonts w:ascii="Avenir Book" w:eastAsia="Arial Unicode MS" w:hAnsi="Avenir Book" w:cs="Arial Unicode MS"/>
-                <w:bCs/>
-                <w:sz w:val="20"/>
-                <w:szCs w:val="22"/>
-                <w:lang w:val="es-MX"/>
-              </w:rPr>
-            </w:pPr>
-          </w:p>
-          <w:p>
-            <w:pPr>
-              <w:pStyle w:val="Sinespaciado"/>
-              <w:rPr>
-                <w:rFonts w:ascii="Avenir Book" w:eastAsia="Arial Unicode MS" w:hAnsi="Avenir Book" w:cs="Arial Unicode MS"/>
-                <w:bCs/>
-                <w:sz w:val="20"/>
-                <w:szCs w:val="22"/>
-                <w:lang w:val="es-MX"/>
-              </w:rPr>
-            </w:pPr>
-          </w:p>
-          <w:p>
-            <w:pPr>
-              <w:pStyle w:val="Sinespaciado"/>
+              <w:pStyle w:val="NoSpacing"/>
+              <w:rPr>
+                <w:rFonts w:ascii="Avenir Book" w:eastAsia="Arial Unicode MS" w:hAnsi="Avenir Book" w:cs="Arial Unicode MS"/>
+                <w:bCs/>
+                <w:sz w:val="20"/>
+                <w:szCs w:val="22"/>
+                <w:lang w:val="es-MX"/>
+              </w:rPr>
+            </w:pPr>
+          </w:p>
+          <w:p>
+            <w:pPr>
+              <w:pStyle w:val="NoSpacing"/>
+              <w:rPr>
+                <w:rFonts w:ascii="Avenir Book" w:eastAsia="Arial Unicode MS" w:hAnsi="Avenir Book" w:cs="Arial Unicode MS"/>
+                <w:bCs/>
+                <w:sz w:val="20"/>
+                <w:szCs w:val="22"/>
+                <w:lang w:val="es-MX"/>
+              </w:rPr>
+            </w:pPr>
+            <w:r>
+              <w:rPr>
+                <w:rFonts w:ascii="Avenir Book" w:eastAsia="Arial Unicode MS" w:hAnsi="Avenir Book" w:cs="Arial Unicode MS"/>
+                <w:bCs/>
+                <w:sz w:val="20"/>
+                <w:szCs w:val="22"/>
+                <w:lang w:val="es-MX"/>
+              </w:rPr>
+              <w:t>1.- Leer el numero de hombres y mujeres inscritos en el programa</w:t>
+            </w:r>
+          </w:p>
+          <w:p>
+            <w:pPr>
+              <w:pStyle w:val="NoSpacing"/>
+              <w:rPr>
+                <w:rFonts w:ascii="Avenir Book" w:eastAsia="Arial Unicode MS" w:hAnsi="Avenir Book" w:cs="Arial Unicode MS"/>
+                <w:bCs/>
+                <w:sz w:val="20"/>
+                <w:szCs w:val="22"/>
+                <w:lang w:val="es-MX"/>
+              </w:rPr>
+            </w:pPr>
+            <w:r>
+              <w:rPr>
+                <w:rFonts w:ascii="Avenir Book" w:eastAsia="Arial Unicode MS" w:hAnsi="Avenir Book" w:cs="Arial Unicode MS"/>
+                <w:bCs/>
+                <w:sz w:val="20"/>
+                <w:szCs w:val="22"/>
+                <w:lang w:val="es-MX"/>
+              </w:rPr>
+              <w:t>2.- Sumar el número de hombres con el número de mujeres para saber cual es el total de estudiantes inscritos</w:t>
+            </w:r>
+          </w:p>
+          <w:p>
+            <w:pPr>
+              <w:pStyle w:val="NoSpacing"/>
+              <w:rPr>
+                <w:rFonts w:ascii="Avenir Book" w:eastAsia="Arial Unicode MS" w:hAnsi="Avenir Book" w:cs="Arial Unicode MS"/>
+                <w:bCs/>
+                <w:sz w:val="20"/>
+                <w:szCs w:val="22"/>
+                <w:lang w:val="es-MX"/>
+              </w:rPr>
+            </w:pPr>
+            <w:r>
+              <w:rPr>
+                <w:rFonts w:ascii="Avenir Book" w:eastAsia="Arial Unicode MS" w:hAnsi="Avenir Book" w:cs="Arial Unicode MS"/>
+                <w:bCs/>
+                <w:sz w:val="20"/>
+                <w:szCs w:val="22"/>
+                <w:lang w:val="es-MX"/>
+              </w:rPr>
+              <w:t xml:space="preserve">3.- </w:t>
+            </w:r>
+            <w:r>
+              <w:rPr>
+                <w:rFonts w:ascii="Avenir Book" w:eastAsia="Arial Unicode MS" w:hAnsi="Avenir Book" w:cs="Arial Unicode MS"/>
+                <w:bCs/>
+                <w:sz w:val="20"/>
+                <w:szCs w:val="22"/>
+                <w:lang w:val="es-MX"/>
+              </w:rPr>
+              <w:t xml:space="preserve"> Multiplicar el núumero de mujeres por 100 y dividirlo entre el total de alumnos para saber qué porcentaje eran mujeres</w:t>
+            </w:r>
+          </w:p>
+          <w:p>
+            <w:pPr>
+              <w:pStyle w:val="NoSpacing"/>
+              <w:rPr>
+                <w:rFonts w:ascii="Avenir Book" w:eastAsia="Arial Unicode MS" w:hAnsi="Avenir Book" w:cs="Arial Unicode MS"/>
+                <w:bCs/>
+                <w:sz w:val="20"/>
+                <w:szCs w:val="22"/>
+                <w:lang w:val="es-MX"/>
+              </w:rPr>
+            </w:pPr>
+            <w:r>
+              <w:rPr>
+                <w:rFonts w:ascii="Avenir Book" w:eastAsia="Arial Unicode MS" w:hAnsi="Avenir Book" w:cs="Arial Unicode MS"/>
+                <w:bCs/>
+                <w:sz w:val="20"/>
+                <w:szCs w:val="22"/>
+                <w:lang w:val="es-MX"/>
+              </w:rPr>
+              <w:t xml:space="preserve">4.- Múltiplicar el número de hombre por 100 y dividirlo entre el total de alumnos para saber que porcentaje eran hombres </w:t>
+            </w:r>
+          </w:p>
+          <w:p>
+            <w:pPr>
+              <w:pStyle w:val="NoSpacing"/>
+              <w:rPr>
+                <w:rFonts w:ascii="Avenir Book" w:eastAsia="Arial Unicode MS" w:hAnsi="Avenir Book" w:cs="Arial Unicode MS"/>
+                <w:bCs/>
+                <w:sz w:val="20"/>
+                <w:szCs w:val="22"/>
+                <w:lang w:val="es-MX"/>
+              </w:rPr>
+            </w:pPr>
+            <w:r>
+              <w:rPr>
+                <w:rFonts w:ascii="Avenir Book" w:eastAsia="Arial Unicode MS" w:hAnsi="Avenir Book" w:cs="Arial Unicode MS"/>
+                <w:bCs/>
+                <w:sz w:val="20"/>
+                <w:szCs w:val="22"/>
+                <w:lang w:val="es-MX"/>
+              </w:rPr>
+              <w:t>5.- Imprimir el número de estudiantes inscritos, el porcentaje de hombres y el porcentaje de mujeres</w:t>
+            </w:r>
+          </w:p>
+          <w:p>
+            <w:pPr>
+              <w:pStyle w:val="NoSpacing"/>
               <w:rPr>
                 <w:rFonts w:ascii="Avenir Book" w:eastAsia="Arial Unicode MS" w:hAnsi="Avenir Book" w:cs="Arial Unicode MS"/>
                 <w:bCs/>
@@ -3448,7 +4050,7 @@
           </w:p>
           <w:p>
             <w:pPr>
-              <w:pStyle w:val="Sinespaciado"/>
+              <w:pStyle w:val="NoSpacing"/>
               <w:rPr>
                 <w:rFonts w:ascii="Avenir Book" w:eastAsia="Arial Unicode MS" w:hAnsi="Avenir Book" w:cs="Arial Unicode MS"/>
                 <w:sz w:val="22"/>
@@ -3466,7 +4068,7 @@
           </w:tcPr>
           <w:p>
             <w:pPr>
-              <w:pStyle w:val="Sinespaciado"/>
+              <w:pStyle w:val="NoSpacing"/>
               <w:rPr>
                 <w:rFonts w:ascii="Avenir Book" w:eastAsia="Arial Unicode MS" w:hAnsi="Avenir Book" w:cs="Arial Unicode MS"/>
                 <w:bCs/>
@@ -3496,7 +4098,7 @@
           </w:p>
           <w:p>
             <w:pPr>
-              <w:pStyle w:val="Sinespaciado"/>
+              <w:pStyle w:val="NoSpacing"/>
             </w:pPr>
             <w:r>
               <w:rPr>
@@ -3514,7 +4116,7 @@
           </w:p>
           <w:p>
             <w:pPr>
-              <w:pStyle w:val="Sinespaciado"/>
+              <w:pStyle w:val="NoSpacing"/>
               <w:rPr>
                 <w:rFonts w:ascii="Consolas" w:eastAsia="Arial Unicode MS" w:hAnsi="Consolas" w:cs="Arial Unicode MS"/>
                 <w:b/>
@@ -3550,7 +4152,7 @@
           </w:p>
           <w:p>
             <w:pPr>
-              <w:pStyle w:val="Sinespaciado"/>
+              <w:pStyle w:val="NoSpacing"/>
               <w:rPr>
                 <w:rFonts w:ascii="Consolas" w:eastAsia="Arial Unicode MS" w:hAnsi="Consolas" w:cs="Arial Unicode MS"/>
                 <w:b/>
@@ -3586,7 +4188,7 @@
           </w:p>
           <w:p>
             <w:pPr>
-              <w:pStyle w:val="Sinespaciado"/>
+              <w:pStyle w:val="NoSpacing"/>
               <w:rPr>
                 <w:rFonts w:ascii="Consolas" w:eastAsia="Arial Unicode MS" w:hAnsi="Consolas" w:cs="Arial Unicode MS"/>
                 <w:bCs/>
@@ -3608,7 +4210,7 @@
           </w:p>
           <w:p>
             <w:pPr>
-              <w:pStyle w:val="Sinespaciado"/>
+              <w:pStyle w:val="NoSpacing"/>
               <w:rPr>
                 <w:rFonts w:ascii="Consolas" w:eastAsia="Arial Unicode MS" w:hAnsi="Consolas" w:cs="Arial Unicode MS"/>
                 <w:bCs/>
@@ -3630,7 +4232,7 @@
           </w:p>
           <w:p>
             <w:pPr>
-              <w:pStyle w:val="Sinespaciado"/>
+              <w:pStyle w:val="NoSpacing"/>
               <w:rPr>
                 <w:rFonts w:ascii="Consolas" w:eastAsia="Arial Unicode MS" w:hAnsi="Consolas" w:cs="Arial Unicode MS"/>
                 <w:bCs/>
@@ -3652,7 +4254,7 @@
           </w:p>
           <w:p>
             <w:pPr>
-              <w:pStyle w:val="Sinespaciado"/>
+              <w:pStyle w:val="NoSpacing"/>
               <w:rPr>
                 <w:rFonts w:ascii="Avenir Book" w:eastAsia="Arial Unicode MS" w:hAnsi="Avenir Book" w:cs="Arial Unicode MS"/>
                 <w:bCs/>
@@ -3667,7 +4269,7 @@
     </w:tbl>
     <w:p>
       <w:pPr>
-        <w:pStyle w:val="Sinespaciado"/>
+        <w:pStyle w:val="NoSpacing"/>
         <w:rPr>
           <w:rFonts w:ascii="Avenir Book" w:eastAsia="Arial Unicode MS" w:hAnsi="Avenir Book" w:cs="Arial Unicode MS"/>
           <w:sz w:val="22"/>
@@ -3677,7 +4279,7 @@
     </w:p>
     <w:p>
       <w:pPr>
-        <w:pStyle w:val="Sinespaciado"/>
+        <w:pStyle w:val="NoSpacing"/>
         <w:rPr>
           <w:rFonts w:ascii="Avenir Book" w:eastAsia="Arial Unicode MS" w:hAnsi="Avenir Book" w:cs="Arial Unicode MS"/>
           <w:sz w:val="22"/>
@@ -3687,7 +4289,7 @@
     </w:p>
     <w:p>
       <w:pPr>
-        <w:pStyle w:val="Sinespaciado"/>
+        <w:pStyle w:val="NoSpacing"/>
         <w:rPr>
           <w:rFonts w:ascii="Avenir Book" w:eastAsia="Arial Unicode MS" w:hAnsi="Avenir Book" w:cs="Arial Unicode MS"/>
           <w:sz w:val="22"/>
@@ -3697,7 +4299,7 @@
     </w:p>
     <w:p>
       <w:pPr>
-        <w:pStyle w:val="Sinespaciado"/>
+        <w:pStyle w:val="NoSpacing"/>
         <w:rPr>
           <w:rFonts w:ascii="Avenir Book" w:eastAsia="Arial Unicode MS" w:hAnsi="Avenir Book" w:cs="Arial Unicode MS"/>
           <w:sz w:val="22"/>
@@ -3707,7 +4309,7 @@
     </w:p>
     <w:p>
       <w:pPr>
-        <w:pStyle w:val="Sinespaciado"/>
+        <w:pStyle w:val="NoSpacing"/>
         <w:rPr>
           <w:rFonts w:ascii="Avenir Book" w:eastAsia="Arial Unicode MS" w:hAnsi="Avenir Book" w:cs="Arial Unicode MS"/>
           <w:sz w:val="22"/>
@@ -3828,7 +4430,7 @@
     </w:p>
     <w:p>
       <w:pPr>
-        <w:pStyle w:val="Sinespaciado"/>
+        <w:pStyle w:val="NoSpacing"/>
         <w:numPr>
           <w:ilvl w:val="0"/>
           <w:numId w:val="6"/>
@@ -3886,7 +4488,7 @@
     </w:p>
     <w:p>
       <w:pPr>
-        <w:pStyle w:val="Sinespaciado"/>
+        <w:pStyle w:val="NoSpacing"/>
         <w:numPr>
           <w:ilvl w:val="0"/>
           <w:numId w:val="6"/>
@@ -3908,7 +4510,7 @@
     </w:p>
     <w:p>
       <w:pPr>
-        <w:pStyle w:val="Sinespaciado"/>
+        <w:pStyle w:val="NoSpacing"/>
         <w:numPr>
           <w:ilvl w:val="1"/>
           <w:numId w:val="6"/>
@@ -3963,7 +4565,7 @@
     </w:p>
     <w:p>
       <w:pPr>
-        <w:pStyle w:val="Sinespaciado"/>
+        <w:pStyle w:val="NoSpacing"/>
         <w:numPr>
           <w:ilvl w:val="1"/>
           <w:numId w:val="6"/>
@@ -4019,7 +4621,7 @@
         <w:rPr>
           <w:rFonts w:ascii="Times New Roman" w:eastAsia="Times New Roman" w:hAnsi="Times New Roman" w:cs="Times New Roman"/>
           <w:noProof/>
-          <w:lang w:eastAsia="es-ES_tradnl"/>
+          <w:lang w:val="en-US" w:eastAsia="en-US"/>
         </w:rPr>
         <w:drawing>
           <wp:inline distT="0" distB="0" distL="0" distR="0" wp14:anchorId="744B0A64" wp14:editId="16209526">
@@ -4039,7 +4641,7 @@
                     </pic:cNvPicPr>
                   </pic:nvPicPr>
                   <pic:blipFill>
-                    <a:blip r:embed="rId6">
+                    <a:blip r:embed="rId7">
                       <a:extLst>
                         <a:ext uri="{28A0092B-C50C-407E-A947-70E740481C1C}">
                           <a14:useLocalDpi xmlns:a14="http://schemas.microsoft.com/office/drawing/2010/main" val="0"/>
@@ -4073,7 +4675,7 @@
     </w:p>
     <w:p>
       <w:pPr>
-        <w:pStyle w:val="Sinespaciado"/>
+        <w:pStyle w:val="NoSpacing"/>
         <w:rPr>
           <w:rFonts w:ascii="Avenir Book" w:eastAsia="Arial Unicode MS" w:hAnsi="Avenir Book" w:cs="Arial Unicode MS"/>
           <w:sz w:val="22"/>
@@ -4084,7 +4686,7 @@
     </w:p>
     <w:tbl>
       <w:tblPr>
-        <w:tblStyle w:val="Tablaconcuadrcula"/>
+        <w:tblStyle w:val="TableGrid"/>
         <w:tblW w:w="0" w:type="auto"/>
         <w:tblLook w:val="04A0" w:firstRow="1" w:lastRow="0" w:firstColumn="1" w:lastColumn="0" w:noHBand="0" w:noVBand="1"/>
       </w:tblPr>
@@ -4098,7 +4700,7 @@
           </w:tcPr>
           <w:p>
             <w:pPr>
-              <w:pStyle w:val="Sinespaciado"/>
+              <w:pStyle w:val="NoSpacing"/>
               <w:rPr>
                 <w:rFonts w:ascii="Avenir Book" w:eastAsia="Arial Unicode MS" w:hAnsi="Avenir Book" w:cs="Arial Unicode MS"/>
                 <w:bCs/>
@@ -4120,19 +4722,19 @@
           </w:p>
           <w:p>
             <w:pPr>
-              <w:pStyle w:val="Sinespaciado"/>
-              <w:rPr>
-                <w:rFonts w:ascii="Avenir Book" w:eastAsia="Arial Unicode MS" w:hAnsi="Avenir Book" w:cs="Arial Unicode MS"/>
-                <w:bCs/>
-                <w:sz w:val="20"/>
-                <w:szCs w:val="22"/>
-                <w:lang w:val="es-MX"/>
-              </w:rPr>
-            </w:pPr>
-          </w:p>
-          <w:p>
-            <w:pPr>
-              <w:pStyle w:val="Sinespaciado"/>
+              <w:pStyle w:val="NoSpacing"/>
+              <w:rPr>
+                <w:rFonts w:ascii="Avenir Book" w:eastAsia="Arial Unicode MS" w:hAnsi="Avenir Book" w:cs="Arial Unicode MS"/>
+                <w:bCs/>
+                <w:sz w:val="20"/>
+                <w:szCs w:val="22"/>
+                <w:lang w:val="es-MX"/>
+              </w:rPr>
+            </w:pPr>
+          </w:p>
+          <w:p>
+            <w:pPr>
+              <w:pStyle w:val="NoSpacing"/>
               <w:rPr>
                 <w:rFonts w:ascii="Avenir Book" w:eastAsia="Arial Unicode MS" w:hAnsi="Avenir Book" w:cs="Arial Unicode MS"/>
                 <w:bCs/>
@@ -4151,10 +4753,20 @@
               </w:rPr>
               <w:t>Entradas:</w:t>
             </w:r>
-          </w:p>
-          <w:p>
-            <w:pPr>
-              <w:pStyle w:val="Sinespaciado"/>
+            <w:r>
+              <w:rPr>
+                <w:rFonts w:ascii="Avenir Book" w:eastAsia="Arial Unicode MS" w:hAnsi="Avenir Book" w:cs="Arial Unicode MS"/>
+                <w:bCs/>
+                <w:sz w:val="20"/>
+                <w:szCs w:val="22"/>
+                <w:lang w:val="es-MX"/>
+              </w:rPr>
+              <w:t>El valor de los catetos x, y</w:t>
+            </w:r>
+          </w:p>
+          <w:p>
+            <w:pPr>
+              <w:pStyle w:val="NoSpacing"/>
               <w:rPr>
                 <w:rFonts w:ascii="Avenir Book" w:eastAsia="Arial Unicode MS" w:hAnsi="Avenir Book" w:cs="Arial Unicode MS"/>
                 <w:bCs/>
@@ -4173,10 +4785,20 @@
               </w:rPr>
               <w:t>Salidas:</w:t>
             </w:r>
-          </w:p>
-          <w:p>
-            <w:pPr>
-              <w:pStyle w:val="Sinespaciado"/>
+            <w:r>
+              <w:rPr>
+                <w:rFonts w:ascii="Avenir Book" w:eastAsia="Arial Unicode MS" w:hAnsi="Avenir Book" w:cs="Arial Unicode MS"/>
+                <w:bCs/>
+                <w:sz w:val="20"/>
+                <w:szCs w:val="22"/>
+                <w:lang w:val="es-MX"/>
+              </w:rPr>
+              <w:t xml:space="preserve"> El valor de “r” y el ángulo en grados</w:t>
+            </w:r>
+          </w:p>
+          <w:p>
+            <w:pPr>
+              <w:pStyle w:val="NoSpacing"/>
               <w:rPr>
                 <w:rFonts w:ascii="Avenir Book" w:eastAsia="Arial Unicode MS" w:hAnsi="Avenir Book" w:cs="Arial Unicode MS"/>
                 <w:bCs/>
@@ -4195,22 +4817,54 @@
               </w:rPr>
               <w:t>Relación E/S:</w:t>
             </w:r>
-          </w:p>
-          <w:p>
-            <w:pPr>
-              <w:pStyle w:val="Sinespaciado"/>
-              <w:rPr>
-                <w:rFonts w:ascii="Avenir Book" w:eastAsia="Arial Unicode MS" w:hAnsi="Avenir Book" w:cs="Arial Unicode MS"/>
-                <w:bCs/>
-                <w:sz w:val="20"/>
-                <w:szCs w:val="22"/>
-                <w:lang w:val="es-MX"/>
-              </w:rPr>
-            </w:pPr>
-          </w:p>
-          <w:p>
-            <w:pPr>
-              <w:pStyle w:val="Sinespaciado"/>
+            <w:r>
+              <w:rPr>
+                <w:rFonts w:ascii="Avenir Book" w:eastAsia="Arial Unicode MS" w:hAnsi="Avenir Book" w:cs="Arial Unicode MS"/>
+                <w:bCs/>
+                <w:sz w:val="20"/>
+                <w:szCs w:val="22"/>
+                <w:lang w:val="es-MX"/>
+              </w:rPr>
+              <w:t xml:space="preserve"> Por medio del teorema de pitágoras obtener el valor de “r”</w:t>
+            </w:r>
+          </w:p>
+          <w:p>
+            <w:pPr>
+              <w:pStyle w:val="NoSpacing"/>
+              <w:rPr>
+                <w:rFonts w:ascii="Avenir Book" w:eastAsia="Arial Unicode MS" w:hAnsi="Avenir Book" w:cs="Arial Unicode MS"/>
+                <w:bCs/>
+                <w:sz w:val="20"/>
+                <w:szCs w:val="22"/>
+                <w:lang w:val="es-MX"/>
+              </w:rPr>
+            </w:pPr>
+            <w:r>
+              <w:rPr>
+                <w:rFonts w:ascii="Avenir Book" w:eastAsia="Arial Unicode MS" w:hAnsi="Avenir Book" w:cs="Arial Unicode MS"/>
+                <w:bCs/>
+                <w:sz w:val="20"/>
+                <w:szCs w:val="22"/>
+                <w:lang w:val="es-MX"/>
+              </w:rPr>
+              <w:t>Por medio de la fórmula del arcotangente obtener el ángulo</w:t>
+            </w:r>
+          </w:p>
+          <w:p>
+            <w:pPr>
+              <w:pStyle w:val="NoSpacing"/>
+              <w:rPr>
+                <w:rFonts w:ascii="Avenir Book" w:eastAsia="Arial Unicode MS" w:hAnsi="Avenir Book" w:cs="Arial Unicode MS"/>
+                <w:bCs/>
+                <w:sz w:val="20"/>
+                <w:szCs w:val="22"/>
+                <w:lang w:val="es-MX"/>
+              </w:rPr>
+            </w:pPr>
+          </w:p>
+          <w:p>
+            <w:pPr>
+              <w:pStyle w:val="NoSpacing"/>
               <w:rPr>
                 <w:rFonts w:ascii="Avenir Book" w:eastAsia="Arial Unicode MS" w:hAnsi="Avenir Book" w:cs="Arial Unicode MS"/>
                 <w:bCs/>
@@ -4252,33 +4906,233 @@
           </w:p>
           <w:p>
             <w:pPr>
-              <w:pStyle w:val="Sinespaciado"/>
-              <w:rPr>
-                <w:rFonts w:ascii="Avenir Book" w:eastAsia="Arial Unicode MS" w:hAnsi="Avenir Book" w:cs="Arial Unicode MS"/>
-                <w:bCs/>
-                <w:sz w:val="20"/>
-                <w:szCs w:val="22"/>
-                <w:lang w:val="es-MX"/>
-              </w:rPr>
-            </w:pPr>
+              <w:pStyle w:val="NoSpacing"/>
+              <w:rPr>
+                <w:rFonts w:ascii="Avenir Book" w:eastAsia="Arial Unicode MS" w:hAnsi="Avenir Book" w:cs="Arial Unicode MS"/>
+                <w:bCs/>
+                <w:sz w:val="20"/>
+                <w:szCs w:val="22"/>
+                <w:lang w:val="es-MX"/>
+              </w:rPr>
+            </w:pPr>
+            <w:r>
+              <w:rPr>
+                <w:rFonts w:ascii="Avenir Book" w:eastAsia="Arial Unicode MS" w:hAnsi="Avenir Book" w:cs="Arial Unicode MS"/>
+                <w:bCs/>
+                <w:sz w:val="20"/>
+                <w:szCs w:val="22"/>
+                <w:lang w:val="es-MX"/>
+              </w:rPr>
+              <w:t>1.- Preguntar al usuario por el valor de “x”</w:t>
+            </w:r>
+          </w:p>
+          <w:p>
+            <w:pPr>
+              <w:pStyle w:val="NoSpacing"/>
+              <w:rPr>
+                <w:rFonts w:ascii="Avenir Book" w:eastAsia="Arial Unicode MS" w:hAnsi="Avenir Book" w:cs="Arial Unicode MS"/>
+                <w:bCs/>
+                <w:sz w:val="20"/>
+                <w:szCs w:val="22"/>
+                <w:lang w:val="es-MX"/>
+              </w:rPr>
+            </w:pPr>
+            <w:r>
+              <w:rPr>
+                <w:rFonts w:ascii="Avenir Book" w:eastAsia="Arial Unicode MS" w:hAnsi="Avenir Book" w:cs="Arial Unicode MS"/>
+                <w:bCs/>
+                <w:sz w:val="20"/>
+                <w:szCs w:val="22"/>
+                <w:lang w:val="es-MX"/>
+              </w:rPr>
+              <w:t>2.- Preguntar al usuario por el valor de “y”</w:t>
+            </w:r>
+          </w:p>
+          <w:p>
+            <w:pPr>
+              <w:pStyle w:val="NoSpacing"/>
+              <w:rPr>
+                <w:rFonts w:ascii="Avenir Book" w:eastAsia="Arial Unicode MS" w:hAnsi="Avenir Book" w:cs="Arial Unicode MS"/>
+                <w:bCs/>
+                <w:sz w:val="20"/>
+                <w:szCs w:val="22"/>
+                <w:lang w:val="es-MX"/>
+              </w:rPr>
+            </w:pPr>
+            <w:r>
+              <w:rPr>
+                <w:rFonts w:ascii="Avenir Book" w:eastAsia="Arial Unicode MS" w:hAnsi="Avenir Book" w:cs="Arial Unicode MS"/>
+                <w:bCs/>
+                <w:sz w:val="20"/>
+                <w:szCs w:val="22"/>
+                <w:lang w:val="es-MX"/>
+              </w:rPr>
+              <w:t xml:space="preserve">3.- </w:t>
+            </w:r>
+            <w:r>
+              <w:rPr>
+                <w:rFonts w:ascii="Avenir Book" w:eastAsia="Arial Unicode MS" w:hAnsi="Avenir Book" w:cs="Arial Unicode MS"/>
+                <w:bCs/>
+                <w:sz w:val="20"/>
+                <w:szCs w:val="22"/>
+                <w:lang w:val="es-MX"/>
+              </w:rPr>
+              <w:t>Usar el teorema de pitágoras para encontrar el valor de “r” r=sqrt(x**2+y**2)</w:t>
+            </w:r>
+          </w:p>
+          <w:p>
+            <w:pPr>
+              <w:pStyle w:val="NoSpacing"/>
+              <w:rPr>
+                <w:rFonts w:ascii="Avenir Book" w:eastAsia="Arial Unicode MS" w:hAnsi="Avenir Book" w:cs="Arial Unicode MS"/>
+                <w:bCs/>
+                <w:sz w:val="20"/>
+                <w:szCs w:val="22"/>
+                <w:lang w:val="es-MX"/>
+              </w:rPr>
+            </w:pPr>
+            <w:r>
+              <w:rPr>
+                <w:rFonts w:ascii="Avenir Book" w:eastAsia="Arial Unicode MS" w:hAnsi="Avenir Book" w:cs="Arial Unicode MS"/>
+                <w:bCs/>
+                <w:sz w:val="20"/>
+                <w:szCs w:val="22"/>
+                <w:lang w:val="es-MX"/>
+              </w:rPr>
+              <w:t>4.- Usar la fórmula del arcotangente para obtener “theta” en</w:t>
+            </w:r>
+            <w:r>
+              <w:rPr>
+                <w:rFonts w:ascii="Avenir Book" w:eastAsia="Arial Unicode MS" w:hAnsi="Avenir Book" w:cs="Arial Unicode MS"/>
+                <w:bCs/>
+                <w:sz w:val="20"/>
+                <w:szCs w:val="22"/>
+                <w:lang w:val="es-MX"/>
+              </w:rPr>
+              <w:t xml:space="preserve"> radianes</w:t>
+            </w:r>
+            <w:r>
+              <w:rPr>
+                <w:rFonts w:ascii="Avenir Book" w:eastAsia="Arial Unicode MS" w:hAnsi="Avenir Book" w:cs="Arial Unicode MS"/>
+                <w:bCs/>
+                <w:sz w:val="20"/>
+                <w:szCs w:val="22"/>
+                <w:lang w:val="es-MX"/>
+              </w:rPr>
+              <w:t xml:space="preserve"> </w:t>
+            </w:r>
+            <w:r>
+              <w:rPr>
+                <w:rFonts w:ascii="Avenir Book" w:eastAsia="Arial Unicode MS" w:hAnsi="Avenir Book" w:cs="Arial Unicode MS"/>
+                <w:bCs/>
+                <w:sz w:val="20"/>
+                <w:szCs w:val="22"/>
+                <w:lang w:val="es-MX"/>
+              </w:rPr>
+              <w:t>(theta=tan^-1(y/x))</w:t>
+            </w:r>
+          </w:p>
+          <w:p>
+            <w:pPr>
+              <w:pStyle w:val="NoSpacing"/>
+              <w:rPr>
+                <w:rFonts w:ascii="Avenir Book" w:eastAsia="Arial Unicode MS" w:hAnsi="Avenir Book" w:cs="Arial Unicode MS"/>
+                <w:bCs/>
+                <w:sz w:val="20"/>
+                <w:szCs w:val="22"/>
+                <w:lang w:val="es-MX"/>
+              </w:rPr>
+            </w:pPr>
+            <w:r>
+              <w:rPr>
+                <w:rFonts w:ascii="Avenir Book" w:eastAsia="Arial Unicode MS" w:hAnsi="Avenir Book" w:cs="Arial Unicode MS"/>
+                <w:bCs/>
+                <w:sz w:val="20"/>
+                <w:szCs w:val="22"/>
+                <w:lang w:val="es-MX"/>
+              </w:rPr>
+              <w:t xml:space="preserve">5.- Convertir theta </w:t>
+            </w:r>
+            <w:r>
+              <w:rPr>
+                <w:rFonts w:ascii="Avenir Book" w:eastAsia="Arial Unicode MS" w:hAnsi="Avenir Book" w:cs="Arial Unicode MS"/>
+                <w:bCs/>
+                <w:sz w:val="20"/>
+                <w:szCs w:val="22"/>
+                <w:lang w:val="es-MX"/>
+              </w:rPr>
+              <w:t>a grados (multiplicar por 180 y dividir entre p</w:t>
+            </w:r>
             <w:bookmarkStart w:id="0" w:name="_GoBack"/>
             <w:bookmarkEnd w:id="0"/>
-          </w:p>
-          <w:p>
-            <w:pPr>
-              <w:pStyle w:val="Sinespaciado"/>
-              <w:rPr>
-                <w:rFonts w:ascii="Avenir Book" w:eastAsia="Arial Unicode MS" w:hAnsi="Avenir Book" w:cs="Arial Unicode MS"/>
-                <w:bCs/>
-                <w:sz w:val="20"/>
-                <w:szCs w:val="22"/>
-                <w:lang w:val="es-MX"/>
-              </w:rPr>
-            </w:pPr>
-          </w:p>
-          <w:p>
-            <w:pPr>
-              <w:pStyle w:val="Sinespaciado"/>
+            <w:r>
+              <w:rPr>
+                <w:rFonts w:ascii="Avenir Book" w:eastAsia="Arial Unicode MS" w:hAnsi="Avenir Book" w:cs="Arial Unicode MS"/>
+                <w:bCs/>
+                <w:sz w:val="20"/>
+                <w:szCs w:val="22"/>
+                <w:lang w:val="es-MX"/>
+              </w:rPr>
+              <w:t>i)</w:t>
+            </w:r>
+          </w:p>
+          <w:p>
+            <w:pPr>
+              <w:pStyle w:val="NoSpacing"/>
+              <w:rPr>
+                <w:rFonts w:ascii="Avenir Book" w:eastAsia="Arial Unicode MS" w:hAnsi="Avenir Book" w:cs="Arial Unicode MS"/>
+                <w:bCs/>
+                <w:sz w:val="20"/>
+                <w:szCs w:val="22"/>
+                <w:lang w:val="es-MX"/>
+              </w:rPr>
+            </w:pPr>
+            <w:r>
+              <w:rPr>
+                <w:rFonts w:ascii="Avenir Book" w:eastAsia="Arial Unicode MS" w:hAnsi="Avenir Book" w:cs="Arial Unicode MS"/>
+                <w:bCs/>
+                <w:sz w:val="20"/>
+                <w:szCs w:val="22"/>
+                <w:lang w:val="es-MX"/>
+              </w:rPr>
+              <w:t>5.- Imprimir r</w:t>
+            </w:r>
+          </w:p>
+          <w:p>
+            <w:pPr>
+              <w:pStyle w:val="NoSpacing"/>
+              <w:rPr>
+                <w:rFonts w:ascii="Avenir Book" w:eastAsia="Arial Unicode MS" w:hAnsi="Avenir Book" w:cs="Arial Unicode MS"/>
+                <w:bCs/>
+                <w:sz w:val="20"/>
+                <w:szCs w:val="22"/>
+                <w:lang w:val="es-MX"/>
+              </w:rPr>
+            </w:pPr>
+            <w:r>
+              <w:rPr>
+                <w:rFonts w:ascii="Avenir Book" w:eastAsia="Arial Unicode MS" w:hAnsi="Avenir Book" w:cs="Arial Unicode MS"/>
+                <w:bCs/>
+                <w:sz w:val="20"/>
+                <w:szCs w:val="22"/>
+                <w:lang w:val="es-MX"/>
+              </w:rPr>
+              <w:t>6.- Im</w:t>
+            </w:r>
+            <w:r>
+              <w:rPr>
+                <w:rFonts w:ascii="Avenir Book" w:eastAsia="Arial Unicode MS" w:hAnsi="Avenir Book" w:cs="Arial Unicode MS"/>
+                <w:bCs/>
+                <w:sz w:val="20"/>
+                <w:szCs w:val="22"/>
+                <w:lang w:val="es-MX"/>
+              </w:rPr>
+              <w:t>primir theta en grados</w:t>
+            </w:r>
+          </w:p>
+          <w:p>
+            <w:pPr>
+              <w:pStyle w:val="NoSpacing"/>
               <w:rPr>
                 <w:rFonts w:ascii="Avenir Book" w:eastAsia="Arial Unicode MS" w:hAnsi="Avenir Book" w:cs="Arial Unicode MS"/>
                 <w:bCs/>
@@ -4357,7 +5211,7 @@
           </w:p>
           <w:p>
             <w:pPr>
-              <w:pStyle w:val="Sinespaciado"/>
+              <w:pStyle w:val="NoSpacing"/>
               <w:rPr>
                 <w:rFonts w:ascii="Avenir Book" w:eastAsia="Arial Unicode MS" w:hAnsi="Avenir Book" w:cs="Arial Unicode MS"/>
                 <w:sz w:val="22"/>
@@ -4375,7 +5229,7 @@
           </w:tcPr>
           <w:p>
             <w:pPr>
-              <w:pStyle w:val="Sinespaciado"/>
+              <w:pStyle w:val="NoSpacing"/>
               <w:rPr>
                 <w:rFonts w:ascii="Avenir Book" w:eastAsia="Arial Unicode MS" w:hAnsi="Avenir Book" w:cs="Arial Unicode MS"/>
                 <w:bCs/>
@@ -4404,19 +5258,19 @@
           </w:p>
           <w:p>
             <w:pPr>
-              <w:pStyle w:val="Sinespaciado"/>
-              <w:rPr>
-                <w:rFonts w:ascii="Avenir Book" w:eastAsia="Arial Unicode MS" w:hAnsi="Avenir Book" w:cs="Arial Unicode MS"/>
-                <w:bCs/>
-                <w:sz w:val="20"/>
-                <w:szCs w:val="22"/>
-                <w:lang w:val="es-MX"/>
-              </w:rPr>
-            </w:pPr>
-          </w:p>
-          <w:p>
-            <w:pPr>
-              <w:pStyle w:val="Sinespaciado"/>
+              <w:pStyle w:val="NoSpacing"/>
+              <w:rPr>
+                <w:rFonts w:ascii="Avenir Book" w:eastAsia="Arial Unicode MS" w:hAnsi="Avenir Book" w:cs="Arial Unicode MS"/>
+                <w:bCs/>
+                <w:sz w:val="20"/>
+                <w:szCs w:val="22"/>
+                <w:lang w:val="es-MX"/>
+              </w:rPr>
+            </w:pPr>
+          </w:p>
+          <w:p>
+            <w:pPr>
+              <w:pStyle w:val="NoSpacing"/>
               <w:rPr>
                 <w:rFonts w:ascii="Consolas" w:eastAsia="Arial Unicode MS" w:hAnsi="Consolas" w:cs="Arial Unicode MS"/>
                 <w:b/>
@@ -4454,7 +5308,7 @@
           </w:p>
           <w:p>
             <w:pPr>
-              <w:pStyle w:val="Sinespaciado"/>
+              <w:pStyle w:val="NoSpacing"/>
               <w:rPr>
                 <w:rFonts w:ascii="Consolas" w:eastAsia="Arial Unicode MS" w:hAnsi="Consolas" w:cs="Arial Unicode MS"/>
                 <w:b/>
@@ -4492,7 +5346,7 @@
           </w:p>
           <w:p>
             <w:pPr>
-              <w:pStyle w:val="Sinespaciado"/>
+              <w:pStyle w:val="NoSpacing"/>
               <w:rPr>
                 <w:rFonts w:ascii="Consolas" w:eastAsia="Arial Unicode MS" w:hAnsi="Consolas" w:cs="Arial Unicode MS"/>
                 <w:bCs/>
@@ -4514,7 +5368,7 @@
           </w:p>
           <w:p>
             <w:pPr>
-              <w:pStyle w:val="Sinespaciado"/>
+              <w:pStyle w:val="NoSpacing"/>
               <w:rPr>
                 <w:rFonts w:ascii="Consolas" w:eastAsia="Arial Unicode MS" w:hAnsi="Consolas" w:cs="Arial Unicode MS"/>
                 <w:bCs/>
@@ -4539,7 +5393,7 @@
     </w:tbl>
     <w:p>
       <w:pPr>
-        <w:pStyle w:val="Sinespaciado"/>
+        <w:pStyle w:val="NoSpacing"/>
         <w:rPr>
           <w:rFonts w:ascii="Avenir Book" w:eastAsia="Arial Unicode MS" w:hAnsi="Avenir Book" w:cs="Arial Unicode MS"/>
           <w:sz w:val="22"/>
@@ -4549,7 +5403,7 @@
     </w:p>
     <w:p>
       <w:pPr>
-        <w:pStyle w:val="Sinespaciado"/>
+        <w:pStyle w:val="NoSpacing"/>
         <w:rPr>
           <w:rFonts w:ascii="Avenir Book" w:eastAsia="Arial Unicode MS" w:hAnsi="Avenir Book" w:cs="Arial Unicode MS"/>
           <w:sz w:val="22"/>
@@ -4568,7 +5422,7 @@
 </file>
 
 <file path=word/numbering.xml><?xml version="1.0" encoding="utf-8"?>
-<w:numbering xmlns:wpc="http://schemas.microsoft.com/office/word/2010/wordprocessingCanvas" xmlns:mo="http://schemas.microsoft.com/office/mac/office/2008/main" xmlns:mc="http://schemas.openxmlformats.org/markup-compatibility/2006" xmlns:mv="urn:schemas-microsoft-com:mac:vml" xmlns:o="urn:schemas-microsoft-com:office:office" xmlns:r="http://schemas.openxmlformats.org/officeDocument/2006/relationships" xmlns:m="http://schemas.openxmlformats.org/officeDocument/2006/math" xmlns:v="urn:schemas-microsoft-com:vml" xmlns:wp14="http://schemas.microsoft.com/office/word/2010/wordprocessingDrawing" xmlns:wp="http://schemas.openxmlformats.org/drawingml/2006/wordprocessingDrawing" xmlns:w10="urn:schemas-microsoft-com:office:word" xmlns:w="http://schemas.openxmlformats.org/wordprocessingml/2006/main" xmlns:w14="http://schemas.microsoft.com/office/word/2010/wordml" xmlns:w15="http://schemas.microsoft.com/office/word/2012/wordml" xmlns:wpg="http://schemas.microsoft.com/office/word/2010/wordprocessingGroup" xmlns:wpi="http://schemas.microsoft.com/office/word/2010/wordprocessingInk" xmlns:wne="http://schemas.microsoft.com/office/word/2006/wordml" xmlns:wps="http://schemas.microsoft.com/office/word/2010/wordprocessingShape" mc:Ignorable="w14 w15 wp14">
+<w:numbering xmlns:wpc="http://schemas.microsoft.com/office/word/2010/wordprocessingCanvas" xmlns:mo="http://schemas.microsoft.com/office/mac/office/2008/main" xmlns:mc="http://schemas.openxmlformats.org/markup-compatibility/2006" xmlns:mv="urn:schemas-microsoft-com:mac:vml" xmlns:o="urn:schemas-microsoft-com:office:office" xmlns:r="http://schemas.openxmlformats.org/officeDocument/2006/relationships" xmlns:m="http://schemas.openxmlformats.org/officeDocument/2006/math" xmlns:v="urn:schemas-microsoft-com:vml" xmlns:wp14="http://schemas.microsoft.com/office/word/2010/wordprocessingDrawing" xmlns:wp="http://schemas.openxmlformats.org/drawingml/2006/wordprocessingDrawing" xmlns:w10="urn:schemas-microsoft-com:office:word" xmlns:w="http://schemas.openxmlformats.org/wordprocessingml/2006/main" xmlns:w14="http://schemas.microsoft.com/office/word/2010/wordml" xmlns:wpg="http://schemas.microsoft.com/office/word/2010/wordprocessingGroup" xmlns:wpi="http://schemas.microsoft.com/office/word/2010/wordprocessingInk" xmlns:wne="http://schemas.microsoft.com/office/word/2006/wordml" xmlns:wps="http://schemas.microsoft.com/office/word/2010/wordprocessingShape" mc:Ignorable="w14 wp14">
   <w:abstractNum w:abstractNumId="0">
     <w:nsid w:val="0DF825E8"/>
     <w:multiLevelType w:val="multilevel"/>
@@ -5341,7 +6195,7 @@
 </file>
 
 <file path=word/styles.xml><?xml version="1.0" encoding="utf-8"?>
-<w:styles xmlns:mc="http://schemas.openxmlformats.org/markup-compatibility/2006" xmlns:r="http://schemas.openxmlformats.org/officeDocument/2006/relationships" xmlns:w="http://schemas.openxmlformats.org/wordprocessingml/2006/main" xmlns:w14="http://schemas.microsoft.com/office/word/2010/wordml" xmlns:w15="http://schemas.microsoft.com/office/word/2012/wordml" mc:Ignorable="w14 w15">
+<w:styles xmlns:mc="http://schemas.openxmlformats.org/markup-compatibility/2006" xmlns:r="http://schemas.openxmlformats.org/officeDocument/2006/relationships" xmlns:w="http://schemas.openxmlformats.org/wordprocessingml/2006/main" xmlns:w14="http://schemas.microsoft.com/office/word/2010/wordml" mc:Ignorable="w14">
   <w:docDefaults>
     <w:rPrDefault>
       <w:rPr>
@@ -5353,395 +6207,156 @@
     </w:rPrDefault>
     <w:pPrDefault/>
   </w:docDefaults>
-  <w:latentStyles w:defLockedState="0" w:defUIPriority="99" w:defSemiHidden="0" w:defUnhideWhenUsed="0" w:defQFormat="0" w:count="382">
-    <w:lsdException w:name="Normal" w:uiPriority="0" w:qFormat="1"/>
-    <w:lsdException w:name="heading 1" w:uiPriority="9" w:qFormat="1"/>
-    <w:lsdException w:name="heading 2" w:semiHidden="1" w:uiPriority="9" w:unhideWhenUsed="1" w:qFormat="1"/>
-    <w:lsdException w:name="heading 3" w:semiHidden="1" w:uiPriority="9" w:unhideWhenUsed="1" w:qFormat="1"/>
-    <w:lsdException w:name="heading 4" w:semiHidden="1" w:uiPriority="9" w:unhideWhenUsed="1" w:qFormat="1"/>
-    <w:lsdException w:name="heading 5" w:semiHidden="1" w:uiPriority="9" w:unhideWhenUsed="1" w:qFormat="1"/>
-    <w:lsdException w:name="heading 6" w:semiHidden="1" w:uiPriority="9" w:unhideWhenUsed="1" w:qFormat="1"/>
-    <w:lsdException w:name="heading 7" w:semiHidden="1" w:uiPriority="9" w:unhideWhenUsed="1" w:qFormat="1"/>
-    <w:lsdException w:name="heading 8" w:semiHidden="1" w:uiPriority="9" w:unhideWhenUsed="1" w:qFormat="1"/>
-    <w:lsdException w:name="heading 9" w:semiHidden="1" w:uiPriority="9" w:unhideWhenUsed="1" w:qFormat="1"/>
-    <w:lsdException w:name="index 1" w:semiHidden="1" w:unhideWhenUsed="1"/>
-    <w:lsdException w:name="index 2" w:semiHidden="1" w:unhideWhenUsed="1"/>
-    <w:lsdException w:name="index 3" w:semiHidden="1" w:unhideWhenUsed="1"/>
-    <w:lsdException w:name="index 4" w:semiHidden="1" w:unhideWhenUsed="1"/>
-    <w:lsdException w:name="index 5" w:semiHidden="1" w:unhideWhenUsed="1"/>
-    <w:lsdException w:name="index 6" w:semiHidden="1" w:unhideWhenUsed="1"/>
-    <w:lsdException w:name="index 7" w:semiHidden="1" w:unhideWhenUsed="1"/>
-    <w:lsdException w:name="index 8" w:semiHidden="1" w:unhideWhenUsed="1"/>
-    <w:lsdException w:name="index 9" w:semiHidden="1" w:unhideWhenUsed="1"/>
-    <w:lsdException w:name="toc 1" w:semiHidden="1" w:uiPriority="39" w:unhideWhenUsed="1"/>
-    <w:lsdException w:name="toc 2" w:semiHidden="1" w:uiPriority="39" w:unhideWhenUsed="1"/>
-    <w:lsdException w:name="toc 3" w:semiHidden="1" w:uiPriority="39" w:unhideWhenUsed="1"/>
-    <w:lsdException w:name="toc 4" w:semiHidden="1" w:uiPriority="39" w:unhideWhenUsed="1"/>
-    <w:lsdException w:name="toc 5" w:semiHidden="1" w:uiPriority="39" w:unhideWhenUsed="1"/>
-    <w:lsdException w:name="toc 6" w:semiHidden="1" w:uiPriority="39" w:unhideWhenUsed="1"/>
-    <w:lsdException w:name="toc 7" w:semiHidden="1" w:uiPriority="39" w:unhideWhenUsed="1"/>
-    <w:lsdException w:name="toc 8" w:semiHidden="1" w:uiPriority="39" w:unhideWhenUsed="1"/>
-    <w:lsdException w:name="toc 9" w:semiHidden="1" w:uiPriority="39" w:unhideWhenUsed="1"/>
-    <w:lsdException w:name="Normal Indent" w:semiHidden="1" w:unhideWhenUsed="1"/>
-    <w:lsdException w:name="footnote text" w:semiHidden="1" w:unhideWhenUsed="1"/>
-    <w:lsdException w:name="annotation text" w:semiHidden="1" w:unhideWhenUsed="1"/>
-    <w:lsdException w:name="header" w:semiHidden="1" w:unhideWhenUsed="1"/>
-    <w:lsdException w:name="footer" w:semiHidden="1" w:unhideWhenUsed="1"/>
-    <w:lsdException w:name="index heading" w:semiHidden="1" w:unhideWhenUsed="1"/>
-    <w:lsdException w:name="caption" w:semiHidden="1" w:uiPriority="35" w:unhideWhenUsed="1" w:qFormat="1"/>
-    <w:lsdException w:name="table of figures" w:semiHidden="1" w:unhideWhenUsed="1"/>
-    <w:lsdException w:name="envelope address" w:semiHidden="1" w:unhideWhenUsed="1"/>
-    <w:lsdException w:name="envelope return" w:semiHidden="1" w:unhideWhenUsed="1"/>
-    <w:lsdException w:name="footnote reference" w:semiHidden="1" w:unhideWhenUsed="1"/>
-    <w:lsdException w:name="annotation reference" w:semiHidden="1" w:unhideWhenUsed="1"/>
-    <w:lsdException w:name="line number" w:semiHidden="1" w:unhideWhenUsed="1"/>
-    <w:lsdException w:name="page number" w:semiHidden="1" w:unhideWhenUsed="1"/>
-    <w:lsdException w:name="endnote reference" w:semiHidden="1" w:unhideWhenUsed="1"/>
-    <w:lsdException w:name="endnote text" w:semiHidden="1" w:unhideWhenUsed="1"/>
-    <w:lsdException w:name="table of authorities" w:semiHidden="1" w:unhideWhenUsed="1"/>
-    <w:lsdException w:name="macro" w:semiHidden="1" w:unhideWhenUsed="1"/>
-    <w:lsdException w:name="toa heading" w:semiHidden="1" w:unhideWhenUsed="1"/>
-    <w:lsdException w:name="List" w:semiHidden="1" w:unhideWhenUsed="1"/>
-    <w:lsdException w:name="List Bullet" w:semiHidden="1" w:unhideWhenUsed="1"/>
-    <w:lsdException w:name="List Number" w:semiHidden="1" w:unhideWhenUsed="1"/>
-    <w:lsdException w:name="List 2" w:semiHidden="1" w:unhideWhenUsed="1"/>
-    <w:lsdException w:name="List 3" w:semiHidden="1" w:unhideWhenUsed="1"/>
-    <w:lsdException w:name="List 4" w:semiHidden="1" w:unhideWhenUsed="1"/>
-    <w:lsdException w:name="List 5" w:semiHidden="1" w:unhideWhenUsed="1"/>
-    <w:lsdException w:name="List Bullet 2" w:semiHidden="1" w:unhideWhenUsed="1"/>
-    <w:lsdException w:name="List Bullet 3" w:semiHidden="1" w:unhideWhenUsed="1"/>
-    <w:lsdException w:name="List Bullet 4" w:semiHidden="1" w:unhideWhenUsed="1"/>
-    <w:lsdException w:name="List Bullet 5" w:semiHidden="1" w:unhideWhenUsed="1"/>
-    <w:lsdException w:name="List Number 2" w:semiHidden="1" w:unhideWhenUsed="1"/>
-    <w:lsdException w:name="List Number 3" w:semiHidden="1" w:unhideWhenUsed="1"/>
-    <w:lsdException w:name="List Number 4" w:semiHidden="1" w:unhideWhenUsed="1"/>
-    <w:lsdException w:name="List Number 5" w:semiHidden="1" w:unhideWhenUsed="1"/>
-    <w:lsdException w:name="Title" w:uiPriority="10" w:qFormat="1"/>
-    <w:lsdException w:name="Closing" w:semiHidden="1" w:unhideWhenUsed="1"/>
-    <w:lsdException w:name="Signature" w:semiHidden="1" w:unhideWhenUsed="1"/>
-    <w:lsdException w:name="Default Paragraph Font" w:semiHidden="1" w:uiPriority="1" w:unhideWhenUsed="1"/>
-    <w:lsdException w:name="Body Text" w:semiHidden="1" w:unhideWhenUsed="1"/>
-    <w:lsdException w:name="Body Text Indent" w:semiHidden="1" w:unhideWhenUsed="1"/>
-    <w:lsdException w:name="List Continue" w:semiHidden="1" w:unhideWhenUsed="1"/>
-    <w:lsdException w:name="List Continue 2" w:semiHidden="1" w:unhideWhenUsed="1"/>
-    <w:lsdException w:name="List Continue 3" w:semiHidden="1" w:unhideWhenUsed="1"/>
-    <w:lsdException w:name="List Continue 4" w:semiHidden="1" w:unhideWhenUsed="1"/>
-    <w:lsdException w:name="List Continue 5" w:semiHidden="1" w:unhideWhenUsed="1"/>
-    <w:lsdException w:name="Message Header" w:semiHidden="1" w:unhideWhenUsed="1"/>
-    <w:lsdException w:name="Subtitle" w:uiPriority="11" w:qFormat="1"/>
-    <w:lsdException w:name="Salutation" w:semiHidden="1" w:unhideWhenUsed="1"/>
-    <w:lsdException w:name="Date" w:semiHidden="1" w:unhideWhenUsed="1"/>
-    <w:lsdException w:name="Body Text First Indent" w:semiHidden="1" w:unhideWhenUsed="1"/>
-    <w:lsdException w:name="Body Text First Indent 2" w:semiHidden="1" w:unhideWhenUsed="1"/>
-    <w:lsdException w:name="Note Heading" w:semiHidden="1" w:unhideWhenUsed="1"/>
-    <w:lsdException w:name="Body Text 2" w:semiHidden="1" w:unhideWhenUsed="1"/>
-    <w:lsdException w:name="Body Text 3" w:semiHidden="1" w:unhideWhenUsed="1"/>
-    <w:lsdException w:name="Body Text Indent 2" w:semiHidden="1" w:unhideWhenUsed="1"/>
-    <w:lsdException w:name="Body Text Indent 3" w:semiHidden="1" w:unhideWhenUsed="1"/>
-    <w:lsdException w:name="Block Text" w:semiHidden="1" w:unhideWhenUsed="1"/>
-    <w:lsdException w:name="Hyperlink" w:semiHidden="1" w:unhideWhenUsed="1"/>
-    <w:lsdException w:name="FollowedHyperlink" w:semiHidden="1" w:unhideWhenUsed="1"/>
-    <w:lsdException w:name="Strong" w:uiPriority="22" w:qFormat="1"/>
-    <w:lsdException w:name="Emphasis" w:uiPriority="20" w:qFormat="1"/>
-    <w:lsdException w:name="Document Map" w:semiHidden="1" w:unhideWhenUsed="1"/>
-    <w:lsdException w:name="Plain Text" w:semiHidden="1" w:unhideWhenUsed="1"/>
-    <w:lsdException w:name="E-mail Signature" w:semiHidden="1" w:unhideWhenUsed="1"/>
-    <w:lsdException w:name="HTML Top of Form" w:semiHidden="1" w:unhideWhenUsed="1"/>
-    <w:lsdException w:name="HTML Bottom of Form" w:semiHidden="1" w:unhideWhenUsed="1"/>
-    <w:lsdException w:name="Normal (Web)" w:semiHidden="1" w:unhideWhenUsed="1"/>
-    <w:lsdException w:name="HTML Acronym" w:semiHidden="1" w:unhideWhenUsed="1"/>
-    <w:lsdException w:name="HTML Address" w:semiHidden="1" w:unhideWhenUsed="1"/>
-    <w:lsdException w:name="HTML Cite" w:semiHidden="1" w:unhideWhenUsed="1"/>
-    <w:lsdException w:name="HTML Code" w:semiHidden="1" w:unhideWhenUsed="1"/>
-    <w:lsdException w:name="HTML Definition" w:semiHidden="1" w:unhideWhenUsed="1"/>
-    <w:lsdException w:name="HTML Keyboard" w:semiHidden="1" w:unhideWhenUsed="1"/>
-    <w:lsdException w:name="HTML Preformatted" w:semiHidden="1" w:unhideWhenUsed="1"/>
-    <w:lsdException w:name="HTML Sample" w:semiHidden="1" w:unhideWhenUsed="1"/>
-    <w:lsdException w:name="HTML Typewriter" w:semiHidden="1" w:unhideWhenUsed="1"/>
-    <w:lsdException w:name="HTML Variable" w:semiHidden="1" w:unhideWhenUsed="1"/>
-    <w:lsdException w:name="annotation subject" w:semiHidden="1" w:unhideWhenUsed="1"/>
-    <w:lsdException w:name="No List" w:semiHidden="1" w:unhideWhenUsed="1"/>
-    <w:lsdException w:name="Outline List 1" w:semiHidden="1" w:unhideWhenUsed="1"/>
-    <w:lsdException w:name="Outline List 2" w:semiHidden="1" w:unhideWhenUsed="1"/>
-    <w:lsdException w:name="Outline List 3" w:semiHidden="1" w:unhideWhenUsed="1"/>
-    <w:lsdException w:name="Table Simple 1" w:semiHidden="1" w:unhideWhenUsed="1"/>
-    <w:lsdException w:name="Table Simple 2" w:semiHidden="1" w:unhideWhenUsed="1"/>
-    <w:lsdException w:name="Table Simple 3" w:semiHidden="1" w:unhideWhenUsed="1"/>
-    <w:lsdException w:name="Table Classic 1" w:semiHidden="1" w:unhideWhenUsed="1"/>
-    <w:lsdException w:name="Table Classic 2" w:semiHidden="1" w:unhideWhenUsed="1"/>
-    <w:lsdException w:name="Table Classic 3" w:semiHidden="1" w:unhideWhenUsed="1"/>
-    <w:lsdException w:name="Table Classic 4" w:semiHidden="1" w:unhideWhenUsed="1"/>
-    <w:lsdException w:name="Table Colorful 1" w:semiHidden="1" w:unhideWhenUsed="1"/>
-    <w:lsdException w:name="Table Colorful 2" w:semiHidden="1" w:unhideWhenUsed="1"/>
-    <w:lsdException w:name="Table Colorful 3" w:semiHidden="1" w:unhideWhenUsed="1"/>
-    <w:lsdException w:name="Table Columns 1" w:semiHidden="1" w:unhideWhenUsed="1"/>
-    <w:lsdException w:name="Table Columns 2" w:semiHidden="1" w:unhideWhenUsed="1"/>
-    <w:lsdException w:name="Table Columns 3" w:semiHidden="1" w:unhideWhenUsed="1"/>
-    <w:lsdException w:name="Table Columns 4" w:semiHidden="1" w:unhideWhenUsed="1"/>
-    <w:lsdException w:name="Table Columns 5" w:semiHidden="1" w:unhideWhenUsed="1"/>
-    <w:lsdException w:name="Table Grid 1" w:semiHidden="1" w:unhideWhenUsed="1"/>
-    <w:lsdException w:name="Table Grid 2" w:semiHidden="1" w:unhideWhenUsed="1"/>
-    <w:lsdException w:name="Table Grid 3" w:semiHidden="1" w:unhideWhenUsed="1"/>
-    <w:lsdException w:name="Table Grid 4" w:semiHidden="1" w:unhideWhenUsed="1"/>
-    <w:lsdException w:name="Table Grid 5" w:semiHidden="1" w:unhideWhenUsed="1"/>
-    <w:lsdException w:name="Table Grid 6" w:semiHidden="1" w:unhideWhenUsed="1"/>
-    <w:lsdException w:name="Table Grid 7" w:semiHidden="1" w:unhideWhenUsed="1"/>
-    <w:lsdException w:name="Table Grid 8" w:semiHidden="1" w:unhideWhenUsed="1"/>
-    <w:lsdException w:name="Table List 1" w:semiHidden="1" w:unhideWhenUsed="1"/>
-    <w:lsdException w:name="Table List 2" w:semiHidden="1" w:unhideWhenUsed="1"/>
-    <w:lsdException w:name="Table List 3" w:semiHidden="1" w:unhideWhenUsed="1"/>
-    <w:lsdException w:name="Table List 4" w:semiHidden="1" w:unhideWhenUsed="1"/>
-    <w:lsdException w:name="Table List 5" w:semiHidden="1" w:unhideWhenUsed="1"/>
-    <w:lsdException w:name="Table List 6" w:semiHidden="1" w:unhideWhenUsed="1"/>
-    <w:lsdException w:name="Table List 7" w:semiHidden="1" w:unhideWhenUsed="1"/>
-    <w:lsdException w:name="Table List 8" w:semiHidden="1" w:unhideWhenUsed="1"/>
-    <w:lsdException w:name="Table 3D effects 1" w:semiHidden="1" w:unhideWhenUsed="1"/>
-    <w:lsdException w:name="Table 3D effects 2" w:semiHidden="1" w:unhideWhenUsed="1"/>
-    <w:lsdException w:name="Table 3D effects 3" w:semiHidden="1" w:unhideWhenUsed="1"/>
-    <w:lsdException w:name="Table Contemporary" w:semiHidden="1" w:unhideWhenUsed="1"/>
-    <w:lsdException w:name="Table Elegant" w:semiHidden="1" w:unhideWhenUsed="1"/>
-    <w:lsdException w:name="Table Professional" w:semiHidden="1" w:unhideWhenUsed="1"/>
-    <w:lsdException w:name="Table Subtle 1" w:semiHidden="1" w:unhideWhenUsed="1"/>
-    <w:lsdException w:name="Table Subtle 2" w:semiHidden="1" w:unhideWhenUsed="1"/>
-    <w:lsdException w:name="Table Web 1" w:semiHidden="1" w:unhideWhenUsed="1"/>
-    <w:lsdException w:name="Table Web 2" w:semiHidden="1" w:unhideWhenUsed="1"/>
-    <w:lsdException w:name="Balloon Text" w:semiHidden="1" w:unhideWhenUsed="1"/>
-    <w:lsdException w:name="Table Grid" w:uiPriority="59"/>
-    <w:lsdException w:name="Note Level 1" w:semiHidden="1" w:unhideWhenUsed="1"/>
-    <w:lsdException w:name="Note Level 2" w:semiHidden="1" w:unhideWhenUsed="1"/>
-    <w:lsdException w:name="Note Level 3" w:semiHidden="1" w:unhideWhenUsed="1"/>
-    <w:lsdException w:name="Note Level 4" w:semiHidden="1" w:unhideWhenUsed="1"/>
-    <w:lsdException w:name="Note Level 5" w:semiHidden="1" w:unhideWhenUsed="1"/>
-    <w:lsdException w:name="Note Level 6" w:semiHidden="1" w:unhideWhenUsed="1"/>
-    <w:lsdException w:name="Note Level 7" w:semiHidden="1" w:unhideWhenUsed="1"/>
-    <w:lsdException w:name="Note Level 8" w:semiHidden="1" w:unhideWhenUsed="1"/>
-    <w:lsdException w:name="Note Level 9" w:semiHidden="1" w:unhideWhenUsed="1"/>
-    <w:lsdException w:name="Placeholder Text" w:semiHidden="1"/>
-    <w:lsdException w:name="No Spacing" w:uiPriority="1" w:qFormat="1"/>
-    <w:lsdException w:name="Light Shading" w:uiPriority="60"/>
-    <w:lsdException w:name="Light List" w:uiPriority="61"/>
-    <w:lsdException w:name="Light Grid" w:uiPriority="62"/>
-    <w:lsdException w:name="Medium Shading 1" w:uiPriority="63"/>
-    <w:lsdException w:name="Medium Shading 2" w:uiPriority="64"/>
-    <w:lsdException w:name="Medium List 1" w:uiPriority="65"/>
-    <w:lsdException w:name="Medium List 2" w:uiPriority="66"/>
-    <w:lsdException w:name="Medium Grid 1" w:uiPriority="67"/>
-    <w:lsdException w:name="Medium Grid 2" w:uiPriority="68"/>
-    <w:lsdException w:name="Medium Grid 3" w:uiPriority="69"/>
-    <w:lsdException w:name="Dark List" w:uiPriority="70"/>
-    <w:lsdException w:name="Colorful Shading" w:uiPriority="71"/>
-    <w:lsdException w:name="Colorful List" w:uiPriority="72"/>
-    <w:lsdException w:name="Colorful Grid" w:uiPriority="73"/>
-    <w:lsdException w:name="Light Shading Accent 1" w:uiPriority="60"/>
-    <w:lsdException w:name="Light List Accent 1" w:uiPriority="61"/>
-    <w:lsdException w:name="Light Grid Accent 1" w:uiPriority="62"/>
-    <w:lsdException w:name="Medium Shading 1 Accent 1" w:uiPriority="63"/>
-    <w:lsdException w:name="Medium Shading 2 Accent 1" w:uiPriority="64"/>
-    <w:lsdException w:name="Medium List 1 Accent 1" w:uiPriority="65"/>
-    <w:lsdException w:name="Revision" w:semiHidden="1"/>
-    <w:lsdException w:name="List Paragraph" w:uiPriority="34" w:qFormat="1"/>
-    <w:lsdException w:name="Quote" w:uiPriority="29" w:qFormat="1"/>
-    <w:lsdException w:name="Intense Quote" w:uiPriority="30" w:qFormat="1"/>
-    <w:lsdException w:name="Medium List 2 Accent 1" w:uiPriority="66"/>
-    <w:lsdException w:name="Medium Grid 1 Accent 1" w:uiPriority="67"/>
-    <w:lsdException w:name="Medium Grid 2 Accent 1" w:uiPriority="68"/>
-    <w:lsdException w:name="Medium Grid 3 Accent 1" w:uiPriority="69"/>
-    <w:lsdException w:name="Dark List Accent 1" w:uiPriority="70"/>
-    <w:lsdException w:name="Colorful Shading Accent 1" w:uiPriority="71"/>
-    <w:lsdException w:name="Colorful List Accent 1" w:uiPriority="72"/>
-    <w:lsdException w:name="Colorful Grid Accent 1" w:uiPriority="73"/>
-    <w:lsdException w:name="Light Shading Accent 2" w:uiPriority="60"/>
-    <w:lsdException w:name="Light List Accent 2" w:uiPriority="61"/>
-    <w:lsdException w:name="Light Grid Accent 2" w:uiPriority="62"/>
-    <w:lsdException w:name="Medium Shading 1 Accent 2" w:uiPriority="63"/>
-    <w:lsdException w:name="Medium Shading 2 Accent 2" w:uiPriority="64"/>
-    <w:lsdException w:name="Medium List 1 Accent 2" w:uiPriority="65"/>
-    <w:lsdException w:name="Medium List 2 Accent 2" w:uiPriority="66"/>
-    <w:lsdException w:name="Medium Grid 1 Accent 2" w:uiPriority="67"/>
-    <w:lsdException w:name="Medium Grid 2 Accent 2" w:uiPriority="68"/>
-    <w:lsdException w:name="Medium Grid 3 Accent 2" w:uiPriority="69"/>
-    <w:lsdException w:name="Dark List Accent 2" w:uiPriority="70"/>
-    <w:lsdException w:name="Colorful Shading Accent 2" w:uiPriority="71"/>
-    <w:lsdException w:name="Colorful List Accent 2" w:uiPriority="72"/>
-    <w:lsdException w:name="Colorful Grid Accent 2" w:uiPriority="73"/>
-    <w:lsdException w:name="Light Shading Accent 3" w:uiPriority="60"/>
-    <w:lsdException w:name="Light List Accent 3" w:uiPriority="61"/>
-    <w:lsdException w:name="Light Grid Accent 3" w:uiPriority="62"/>
-    <w:lsdException w:name="Medium Shading 1 Accent 3" w:uiPriority="63"/>
-    <w:lsdException w:name="Medium Shading 2 Accent 3" w:uiPriority="64"/>
-    <w:lsdException w:name="Medium List 1 Accent 3" w:uiPriority="65"/>
-    <w:lsdException w:name="Medium List 2 Accent 3" w:uiPriority="66"/>
-    <w:lsdException w:name="Medium Grid 1 Accent 3" w:uiPriority="67"/>
-    <w:lsdException w:name="Medium Grid 2 Accent 3" w:uiPriority="68"/>
-    <w:lsdException w:name="Medium Grid 3 Accent 3" w:uiPriority="69"/>
-    <w:lsdException w:name="Dark List Accent 3" w:uiPriority="70"/>
-    <w:lsdException w:name="Colorful Shading Accent 3" w:uiPriority="71"/>
-    <w:lsdException w:name="Colorful List Accent 3" w:uiPriority="72"/>
-    <w:lsdException w:name="Colorful Grid Accent 3" w:uiPriority="73"/>
-    <w:lsdException w:name="Light Shading Accent 4" w:uiPriority="60"/>
-    <w:lsdException w:name="Light List Accent 4" w:uiPriority="61"/>
-    <w:lsdException w:name="Light Grid Accent 4" w:uiPriority="62"/>
-    <w:lsdException w:name="Medium Shading 1 Accent 4" w:uiPriority="63"/>
-    <w:lsdException w:name="Medium Shading 2 Accent 4" w:uiPriority="64"/>
-    <w:lsdException w:name="Medium List 1 Accent 4" w:uiPriority="65"/>
-    <w:lsdException w:name="Medium List 2 Accent 4" w:uiPriority="66"/>
-    <w:lsdException w:name="Medium Grid 1 Accent 4" w:uiPriority="67"/>
-    <w:lsdException w:name="Medium Grid 2 Accent 4" w:uiPriority="68"/>
-    <w:lsdException w:name="Medium Grid 3 Accent 4" w:uiPriority="69"/>
-    <w:lsdException w:name="Dark List Accent 4" w:uiPriority="70"/>
-    <w:lsdException w:name="Colorful Shading Accent 4" w:uiPriority="71"/>
-    <w:lsdException w:name="Colorful List Accent 4" w:uiPriority="72"/>
-    <w:lsdException w:name="Colorful Grid Accent 4" w:uiPriority="73"/>
-    <w:lsdException w:name="Light Shading Accent 5" w:uiPriority="60"/>
-    <w:lsdException w:name="Light List Accent 5" w:uiPriority="61"/>
-    <w:lsdException w:name="Light Grid Accent 5" w:uiPriority="62"/>
-    <w:lsdException w:name="Medium Shading 1 Accent 5" w:uiPriority="63"/>
-    <w:lsdException w:name="Medium Shading 2 Accent 5" w:uiPriority="64"/>
-    <w:lsdException w:name="Medium List 1 Accent 5" w:uiPriority="65"/>
-    <w:lsdException w:name="Medium List 2 Accent 5" w:uiPriority="66"/>
-    <w:lsdException w:name="Medium Grid 1 Accent 5" w:uiPriority="67"/>
-    <w:lsdException w:name="Medium Grid 2 Accent 5" w:uiPriority="68"/>
-    <w:lsdException w:name="Medium Grid 3 Accent 5" w:uiPriority="69"/>
-    <w:lsdException w:name="Dark List Accent 5" w:uiPriority="70"/>
-    <w:lsdException w:name="Colorful Shading Accent 5" w:uiPriority="71"/>
-    <w:lsdException w:name="Colorful List Accent 5" w:uiPriority="72"/>
-    <w:lsdException w:name="Colorful Grid Accent 5" w:uiPriority="73"/>
-    <w:lsdException w:name="Light Shading Accent 6" w:uiPriority="60"/>
-    <w:lsdException w:name="Light List Accent 6" w:uiPriority="61"/>
-    <w:lsdException w:name="Light Grid Accent 6" w:uiPriority="62"/>
-    <w:lsdException w:name="Medium Shading 1 Accent 6" w:uiPriority="63"/>
-    <w:lsdException w:name="Medium Shading 2 Accent 6" w:uiPriority="64"/>
-    <w:lsdException w:name="Medium List 1 Accent 6" w:uiPriority="65"/>
-    <w:lsdException w:name="Medium List 2 Accent 6" w:uiPriority="66"/>
-    <w:lsdException w:name="Medium Grid 1 Accent 6" w:uiPriority="67"/>
-    <w:lsdException w:name="Medium Grid 2 Accent 6" w:uiPriority="68"/>
-    <w:lsdException w:name="Medium Grid 3 Accent 6" w:uiPriority="69"/>
-    <w:lsdException w:name="Dark List Accent 6" w:uiPriority="70"/>
-    <w:lsdException w:name="Colorful Shading Accent 6" w:uiPriority="71"/>
-    <w:lsdException w:name="Colorful List Accent 6" w:uiPriority="72"/>
-    <w:lsdException w:name="Colorful Grid Accent 6" w:uiPriority="73"/>
-    <w:lsdException w:name="Subtle Emphasis" w:uiPriority="19" w:qFormat="1"/>
-    <w:lsdException w:name="Intense Emphasis" w:uiPriority="21" w:qFormat="1"/>
-    <w:lsdException w:name="Subtle Reference" w:uiPriority="31" w:qFormat="1"/>
-    <w:lsdException w:name="Intense Reference" w:uiPriority="32" w:qFormat="1"/>
-    <w:lsdException w:name="Book Title" w:uiPriority="33" w:qFormat="1"/>
-    <w:lsdException w:name="Bibliography" w:semiHidden="1" w:uiPriority="37" w:unhideWhenUsed="1"/>
-    <w:lsdException w:name="TOC Heading" w:semiHidden="1" w:uiPriority="39" w:unhideWhenUsed="1" w:qFormat="1"/>
-    <w:lsdException w:name="Plain Table 1" w:uiPriority="41"/>
-    <w:lsdException w:name="Plain Table 2" w:uiPriority="42"/>
-    <w:lsdException w:name="Plain Table 3" w:uiPriority="43"/>
-    <w:lsdException w:name="Plain Table 4" w:uiPriority="44"/>
-    <w:lsdException w:name="Plain Table 5" w:uiPriority="45"/>
-    <w:lsdException w:name="Grid Table Light" w:uiPriority="40"/>
-    <w:lsdException w:name="Grid Table 1 Light" w:uiPriority="46"/>
-    <w:lsdException w:name="Grid Table 2" w:uiPriority="47"/>
-    <w:lsdException w:name="Grid Table 3" w:uiPriority="48"/>
-    <w:lsdException w:name="Grid Table 4" w:uiPriority="49"/>
-    <w:lsdException w:name="Grid Table 5 Dark" w:uiPriority="50"/>
-    <w:lsdException w:name="Grid Table 6 Colorful" w:uiPriority="51"/>
-    <w:lsdException w:name="Grid Table 7 Colorful" w:uiPriority="52"/>
-    <w:lsdException w:name="Grid Table 1 Light Accent 1" w:uiPriority="46"/>
-    <w:lsdException w:name="Grid Table 2 Accent 1" w:uiPriority="47"/>
-    <w:lsdException w:name="Grid Table 3 Accent 1" w:uiPriority="48"/>
-    <w:lsdException w:name="Grid Table 4 Accent 1" w:uiPriority="49"/>
-    <w:lsdException w:name="Grid Table 5 Dark Accent 1" w:uiPriority="50"/>
-    <w:lsdException w:name="Grid Table 6 Colorful Accent 1" w:uiPriority="51"/>
-    <w:lsdException w:name="Grid Table 7 Colorful Accent 1" w:uiPriority="52"/>
-    <w:lsdException w:name="Grid Table 1 Light Accent 2" w:uiPriority="46"/>
-    <w:lsdException w:name="Grid Table 2 Accent 2" w:uiPriority="47"/>
-    <w:lsdException w:name="Grid Table 3 Accent 2" w:uiPriority="48"/>
-    <w:lsdException w:name="Grid Table 4 Accent 2" w:uiPriority="49"/>
-    <w:lsdException w:name="Grid Table 5 Dark Accent 2" w:uiPriority="50"/>
-    <w:lsdException w:name="Grid Table 6 Colorful Accent 2" w:uiPriority="51"/>
-    <w:lsdException w:name="Grid Table 7 Colorful Accent 2" w:uiPriority="52"/>
-    <w:lsdException w:name="Grid Table 1 Light Accent 3" w:uiPriority="46"/>
-    <w:lsdException w:name="Grid Table 2 Accent 3" w:uiPriority="47"/>
-    <w:lsdException w:name="Grid Table 3 Accent 3" w:uiPriority="48"/>
-    <w:lsdException w:name="Grid Table 4 Accent 3" w:uiPriority="49"/>
-    <w:lsdException w:name="Grid Table 5 Dark Accent 3" w:uiPriority="50"/>
-    <w:lsdException w:name="Grid Table 6 Colorful Accent 3" w:uiPriority="51"/>
-    <w:lsdException w:name="Grid Table 7 Colorful Accent 3" w:uiPriority="52"/>
-    <w:lsdException w:name="Grid Table 1 Light Accent 4" w:uiPriority="46"/>
-    <w:lsdException w:name="Grid Table 2 Accent 4" w:uiPriority="47"/>
-    <w:lsdException w:name="Grid Table 3 Accent 4" w:uiPriority="48"/>
-    <w:lsdException w:name="Grid Table 4 Accent 4" w:uiPriority="49"/>
-    <w:lsdException w:name="Grid Table 5 Dark Accent 4" w:uiPriority="50"/>
-    <w:lsdException w:name="Grid Table 6 Colorful Accent 4" w:uiPriority="51"/>
-    <w:lsdException w:name="Grid Table 7 Colorful Accent 4" w:uiPriority="52"/>
-    <w:lsdException w:name="Grid Table 1 Light Accent 5" w:uiPriority="46"/>
-    <w:lsdException w:name="Grid Table 2 Accent 5" w:uiPriority="47"/>
-    <w:lsdException w:name="Grid Table 3 Accent 5" w:uiPriority="48"/>
-    <w:lsdException w:name="Grid Table 4 Accent 5" w:uiPriority="49"/>
-    <w:lsdException w:name="Grid Table 5 Dark Accent 5" w:uiPriority="50"/>
-    <w:lsdException w:name="Grid Table 6 Colorful Accent 5" w:uiPriority="51"/>
-    <w:lsdException w:name="Grid Table 7 Colorful Accent 5" w:uiPriority="52"/>
-    <w:lsdException w:name="Grid Table 1 Light Accent 6" w:uiPriority="46"/>
-    <w:lsdException w:name="Grid Table 2 Accent 6" w:uiPriority="47"/>
-    <w:lsdException w:name="Grid Table 3 Accent 6" w:uiPriority="48"/>
-    <w:lsdException w:name="Grid Table 4 Accent 6" w:uiPriority="49"/>
-    <w:lsdException w:name="Grid Table 5 Dark Accent 6" w:uiPriority="50"/>
-    <w:lsdException w:name="Grid Table 6 Colorful Accent 6" w:uiPriority="51"/>
-    <w:lsdException w:name="Grid Table 7 Colorful Accent 6" w:uiPriority="52"/>
-    <w:lsdException w:name="List Table 1 Light" w:uiPriority="46"/>
-    <w:lsdException w:name="List Table 2" w:uiPriority="47"/>
-    <w:lsdException w:name="List Table 3" w:uiPriority="48"/>
-    <w:lsdException w:name="List Table 4" w:uiPriority="49"/>
-    <w:lsdException w:name="List Table 5 Dark" w:uiPriority="50"/>
-    <w:lsdException w:name="List Table 6 Colorful" w:uiPriority="51"/>
-    <w:lsdException w:name="List Table 7 Colorful" w:uiPriority="52"/>
-    <w:lsdException w:name="List Table 1 Light Accent 1" w:uiPriority="46"/>
-    <w:lsdException w:name="List Table 2 Accent 1" w:uiPriority="47"/>
-    <w:lsdException w:name="List Table 3 Accent 1" w:uiPriority="48"/>
-    <w:lsdException w:name="List Table 4 Accent 1" w:uiPriority="49"/>
-    <w:lsdException w:name="List Table 5 Dark Accent 1" w:uiPriority="50"/>
-    <w:lsdException w:name="List Table 6 Colorful Accent 1" w:uiPriority="51"/>
-    <w:lsdException w:name="List Table 7 Colorful Accent 1" w:uiPriority="52"/>
-    <w:lsdException w:name="List Table 1 Light Accent 2" w:uiPriority="46"/>
-    <w:lsdException w:name="List Table 2 Accent 2" w:uiPriority="47"/>
-    <w:lsdException w:name="List Table 3 Accent 2" w:uiPriority="48"/>
-    <w:lsdException w:name="List Table 4 Accent 2" w:uiPriority="49"/>
-    <w:lsdException w:name="List Table 5 Dark Accent 2" w:uiPriority="50"/>
-    <w:lsdException w:name="List Table 6 Colorful Accent 2" w:uiPriority="51"/>
-    <w:lsdException w:name="List Table 7 Colorful Accent 2" w:uiPriority="52"/>
-    <w:lsdException w:name="List Table 1 Light Accent 3" w:uiPriority="46"/>
-    <w:lsdException w:name="List Table 2 Accent 3" w:uiPriority="47"/>
-    <w:lsdException w:name="List Table 3 Accent 3" w:uiPriority="48"/>
-    <w:lsdException w:name="List Table 4 Accent 3" w:uiPriority="49"/>
-    <w:lsdException w:name="List Table 5 Dark Accent 3" w:uiPriority="50"/>
-    <w:lsdException w:name="List Table 6 Colorful Accent 3" w:uiPriority="51"/>
-    <w:lsdException w:name="List Table 7 Colorful Accent 3" w:uiPriority="52"/>
-    <w:lsdException w:name="List Table 1 Light Accent 4" w:uiPriority="46"/>
-    <w:lsdException w:name="List Table 2 Accent 4" w:uiPriority="47"/>
-    <w:lsdException w:name="List Table 3 Accent 4" w:uiPriority="48"/>
-    <w:lsdException w:name="List Table 4 Accent 4" w:uiPriority="49"/>
-    <w:lsdException w:name="List Table 5 Dark Accent 4" w:uiPriority="50"/>
-    <w:lsdException w:name="List Table 6 Colorful Accent 4" w:uiPriority="51"/>
-    <w:lsdException w:name="List Table 7 Colorful Accent 4" w:uiPriority="52"/>
-    <w:lsdException w:name="List Table 1 Light Accent 5" w:uiPriority="46"/>
-    <w:lsdException w:name="List Table 2 Accent 5" w:uiPriority="47"/>
-    <w:lsdException w:name="List Table 3 Accent 5" w:uiPriority="48"/>
-    <w:lsdException w:name="List Table 4 Accent 5" w:uiPriority="49"/>
-    <w:lsdException w:name="List Table 5 Dark Accent 5" w:uiPriority="50"/>
-    <w:lsdException w:name="List Table 6 Colorful Accent 5" w:uiPriority="51"/>
-    <w:lsdException w:name="List Table 7 Colorful Accent 5" w:uiPriority="52"/>
-    <w:lsdException w:name="List Table 1 Light Accent 6" w:uiPriority="46"/>
-    <w:lsdException w:name="List Table 2 Accent 6" w:uiPriority="47"/>
-    <w:lsdException w:name="List Table 3 Accent 6" w:uiPriority="48"/>
-    <w:lsdException w:name="List Table 4 Accent 6" w:uiPriority="49"/>
-    <w:lsdException w:name="List Table 5 Dark Accent 6" w:uiPriority="50"/>
-    <w:lsdException w:name="List Table 6 Colorful Accent 6" w:uiPriority="51"/>
-    <w:lsdException w:name="List Table 7 Colorful Accent 6" w:uiPriority="52"/>
-    <w:lsdException w:name="Mention" w:semiHidden="1" w:unhideWhenUsed="1"/>
-    <w:lsdException w:name="Smart Hyperlink" w:semiHidden="1" w:unhideWhenUsed="1"/>
+  <w:latentStyles w:defLockedState="0" w:defUIPriority="99" w:defSemiHidden="1" w:defUnhideWhenUsed="1" w:defQFormat="0" w:count="276">
+    <w:lsdException w:name="Normal" w:semiHidden="0" w:uiPriority="0" w:unhideWhenUsed="0" w:qFormat="1"/>
+    <w:lsdException w:name="heading 1" w:semiHidden="0" w:uiPriority="9" w:unhideWhenUsed="0" w:qFormat="1"/>
+    <w:lsdException w:name="heading 2" w:uiPriority="9" w:qFormat="1"/>
+    <w:lsdException w:name="heading 3" w:uiPriority="9" w:qFormat="1"/>
+    <w:lsdException w:name="heading 4" w:uiPriority="9" w:qFormat="1"/>
+    <w:lsdException w:name="heading 5" w:uiPriority="9" w:qFormat="1"/>
+    <w:lsdException w:name="heading 6" w:uiPriority="9" w:qFormat="1"/>
+    <w:lsdException w:name="heading 7" w:uiPriority="9" w:qFormat="1"/>
+    <w:lsdException w:name="heading 8" w:uiPriority="9" w:qFormat="1"/>
+    <w:lsdException w:name="heading 9" w:uiPriority="9" w:qFormat="1"/>
+    <w:lsdException w:name="toc 1" w:uiPriority="39"/>
+    <w:lsdException w:name="toc 2" w:uiPriority="39"/>
+    <w:lsdException w:name="toc 3" w:uiPriority="39"/>
+    <w:lsdException w:name="toc 4" w:uiPriority="39"/>
+    <w:lsdException w:name="toc 5" w:uiPriority="39"/>
+    <w:lsdException w:name="toc 6" w:uiPriority="39"/>
+    <w:lsdException w:name="toc 7" w:uiPriority="39"/>
+    <w:lsdException w:name="toc 8" w:uiPriority="39"/>
+    <w:lsdException w:name="toc 9" w:uiPriority="39"/>
+    <w:lsdException w:name="caption" w:uiPriority="35" w:qFormat="1"/>
+    <w:lsdException w:name="Title" w:semiHidden="0" w:uiPriority="10" w:unhideWhenUsed="0" w:qFormat="1"/>
+    <w:lsdException w:name="Default Paragraph Font" w:uiPriority="1"/>
+    <w:lsdException w:name="Subtitle" w:semiHidden="0" w:uiPriority="11" w:unhideWhenUsed="0" w:qFormat="1"/>
+    <w:lsdException w:name="Strong" w:semiHidden="0" w:uiPriority="22" w:unhideWhenUsed="0" w:qFormat="1"/>
+    <w:lsdException w:name="Emphasis" w:semiHidden="0" w:uiPriority="20" w:unhideWhenUsed="0" w:qFormat="1"/>
+    <w:lsdException w:name="Normal Table" w:semiHidden="0" w:unhideWhenUsed="0"/>
+    <w:lsdException w:name="Table Web 3" w:semiHidden="0" w:unhideWhenUsed="0"/>
+    <w:lsdException w:name="Table Grid" w:semiHidden="0" w:uiPriority="59" w:unhideWhenUsed="0"/>
+    <w:lsdException w:name="Table Theme" w:semiHidden="0" w:unhideWhenUsed="0"/>
+    <w:lsdException w:name="Placeholder Text" w:unhideWhenUsed="0"/>
+    <w:lsdException w:name="No Spacing" w:semiHidden="0" w:uiPriority="1" w:unhideWhenUsed="0" w:qFormat="1"/>
+    <w:lsdException w:name="Light Shading" w:semiHidden="0" w:uiPriority="60" w:unhideWhenUsed="0"/>
+    <w:lsdException w:name="Light List" w:semiHidden="0" w:uiPriority="61" w:unhideWhenUsed="0"/>
+    <w:lsdException w:name="Light Grid" w:semiHidden="0" w:uiPriority="62" w:unhideWhenUsed="0"/>
+    <w:lsdException w:name="Medium Shading 1" w:semiHidden="0" w:uiPriority="63" w:unhideWhenUsed="0"/>
+    <w:lsdException w:name="Medium Shading 2" w:semiHidden="0" w:uiPriority="64" w:unhideWhenUsed="0"/>
+    <w:lsdException w:name="Medium List 1" w:semiHidden="0" w:uiPriority="65" w:unhideWhenUsed="0"/>
+    <w:lsdException w:name="Medium List 2" w:semiHidden="0" w:uiPriority="66" w:unhideWhenUsed="0"/>
+    <w:lsdException w:name="Medium Grid 1" w:semiHidden="0" w:uiPriority="67" w:unhideWhenUsed="0"/>
+    <w:lsdException w:name="Medium Grid 2" w:semiHidden="0" w:uiPriority="68" w:unhideWhenUsed="0"/>
+    <w:lsdException w:name="Medium Grid 3" w:semiHidden="0" w:uiPriority="69" w:unhideWhenUsed="0"/>
+    <w:lsdException w:name="Dark List" w:semiHidden="0" w:uiPriority="70" w:unhideWhenUsed="0"/>
+    <w:lsdException w:name="Colorful Shading" w:semiHidden="0" w:uiPriority="71" w:unhideWhenUsed="0"/>
+    <w:lsdException w:name="Colorful List" w:semiHidden="0" w:uiPriority="72" w:unhideWhenUsed="0"/>
+    <w:lsdException w:name="Colorful Grid" w:semiHidden="0" w:uiPriority="73" w:unhideWhenUsed="0"/>
+    <w:lsdException w:name="Light Shading Accent 1" w:semiHidden="0" w:uiPriority="60" w:unhideWhenUsed="0"/>
+    <w:lsdException w:name="Light List Accent 1" w:semiHidden="0" w:uiPriority="61" w:unhideWhenUsed="0"/>
+    <w:lsdException w:name="Light Grid Accent 1" w:semiHidden="0" w:uiPriority="62" w:unhideWhenUsed="0"/>
+    <w:lsdException w:name="Medium Shading 1 Accent 1" w:semiHidden="0" w:uiPriority="63" w:unhideWhenUsed="0"/>
+    <w:lsdException w:name="Medium Shading 2 Accent 1" w:semiHidden="0" w:uiPriority="64" w:unhideWhenUsed="0"/>
+    <w:lsdException w:name="Medium List 1 Accent 1" w:semiHidden="0" w:uiPriority="65" w:unhideWhenUsed="0"/>
+    <w:lsdException w:name="Revision" w:unhideWhenUsed="0"/>
+    <w:lsdException w:name="List Paragraph" w:semiHidden="0" w:uiPriority="34" w:unhideWhenUsed="0" w:qFormat="1"/>
+    <w:lsdException w:name="Quote" w:semiHidden="0" w:uiPriority="29" w:unhideWhenUsed="0" w:qFormat="1"/>
+    <w:lsdException w:name="Intense Quote" w:semiHidden="0" w:uiPriority="30" w:unhideWhenUsed="0" w:qFormat="1"/>
+    <w:lsdException w:name="Medium List 2 Accent 1" w:semiHidden="0" w:uiPriority="66" w:unhideWhenUsed="0"/>
+    <w:lsdException w:name="Medium Grid 1 Accent 1" w:semiHidden="0" w:uiPriority="67" w:unhideWhenUsed="0"/>
+    <w:lsdException w:name="Medium Grid 2 Accent 1" w:semiHidden="0" w:uiPriority="68" w:unhideWhenUsed="0"/>
+    <w:lsdException w:name="Medium Grid 3 Accent 1" w:semiHidden="0" w:uiPriority="69" w:unhideWhenUsed="0"/>
+    <w:lsdException w:name="Dark List Accent 1" w:semiHidden="0" w:uiPriority="70" w:unhideWhenUsed="0"/>
+    <w:lsdException w:name="Colorful Shading Accent 1" w:semiHidden="0" w:uiPriority="71" w:unhideWhenUsed="0"/>
+    <w:lsdException w:name="Colorful List Accent 1" w:semiHidden="0" w:uiPriority="72" w:unhideWhenUsed="0"/>
+    <w:lsdException w:name="Colorful Grid Accent 1" w:semiHidden="0" w:uiPriority="73" w:unhideWhenUsed="0"/>
+    <w:lsdException w:name="Light Shading Accent 2" w:semiHidden="0" w:uiPriority="60" w:unhideWhenUsed="0"/>
+    <w:lsdException w:name="Light List Accent 2" w:semiHidden="0" w:uiPriority="61" w:unhideWhenUsed="0"/>
+    <w:lsdException w:name="Light Grid Accent 2" w:semiHidden="0" w:uiPriority="62" w:unhideWhenUsed="0"/>
+    <w:lsdException w:name="Medium Shading 1 Accent 2" w:semiHidden="0" w:uiPriority="63" w:unhideWhenUsed="0"/>
+    <w:lsdException w:name="Medium Shading 2 Accent 2" w:semiHidden="0" w:uiPriority="64" w:unhideWhenUsed="0"/>
+    <w:lsdException w:name="Medium List 1 Accent 2" w:semiHidden="0" w:uiPriority="65" w:unhideWhenUsed="0"/>
+    <w:lsdException w:name="Medium List 2 Accent 2" w:semiHidden="0" w:uiPriority="66" w:unhideWhenUsed="0"/>
+    <w:lsdException w:name="Medium Grid 1 Accent 2" w:semiHidden="0" w:uiPriority="67" w:unhideWhenUsed="0"/>
+    <w:lsdException w:name="Medium Grid 2 Accent 2" w:semiHidden="0" w:uiPriority="68" w:unhideWhenUsed="0"/>
+    <w:lsdException w:name="Medium Grid 3 Accent 2" w:semiHidden="0" w:uiPriority="69" w:unhideWhenUsed="0"/>
+    <w:lsdException w:name="Dark List Accent 2" w:semiHidden="0" w:uiPriority="70" w:unhideWhenUsed="0"/>
+    <w:lsdException w:name="Colorful Shading Accent 2" w:semiHidden="0" w:uiPriority="71" w:unhideWhenUsed="0"/>
+    <w:lsdException w:name="Colorful List Accent 2" w:semiHidden="0" w:uiPriority="72" w:unhideWhenUsed="0"/>
+    <w:lsdException w:name="Colorful Grid Accent 2" w:semiHidden="0" w:uiPriority="73" w:unhideWhenUsed="0"/>
+    <w:lsdException w:name="Light Shading Accent 3" w:semiHidden="0" w:uiPriority="60" w:unhideWhenUsed="0"/>
+    <w:lsdException w:name="Light List Accent 3" w:semiHidden="0" w:uiPriority="61" w:unhideWhenUsed="0"/>
+    <w:lsdException w:name="Light Grid Accent 3" w:semiHidden="0" w:uiPriority="62" w:unhideWhenUsed="0"/>
+    <w:lsdException w:name="Medium Shading 1 Accent 3" w:semiHidden="0" w:uiPriority="63" w:unhideWhenUsed="0"/>
+    <w:lsdException w:name="Medium Shading 2 Accent 3" w:semiHidden="0" w:uiPriority="64" w:unhideWhenUsed="0"/>
+    <w:lsdException w:name="Medium List 1 Accent 3" w:semiHidden="0" w:uiPriority="65" w:unhideWhenUsed="0"/>
+    <w:lsdException w:name="Medium List 2 Accent 3" w:semiHidden="0" w:uiPriority="66" w:unhideWhenUsed="0"/>
+    <w:lsdException w:name="Medium Grid 1 Accent 3" w:semiHidden="0" w:uiPriority="67" w:unhideWhenUsed="0"/>
+    <w:lsdException w:name="Medium Grid 2 Accent 3" w:semiHidden="0" w:uiPriority="68" w:unhideWhenUsed="0"/>
+    <w:lsdException w:name="Medium Grid 3 Accent 3" w:semiHidden="0" w:uiPriority="69" w:unhideWhenUsed="0"/>
+    <w:lsdException w:name="Dark List Accent 3" w:semiHidden="0" w:uiPriority="70" w:unhideWhenUsed="0"/>
+    <w:lsdException w:name="Colorful Shading Accent 3" w:semiHidden="0" w:uiPriority="71" w:unhideWhenUsed="0"/>
+    <w:lsdException w:name="Colorful List Accent 3" w:semiHidden="0" w:uiPriority="72" w:unhideWhenUsed="0"/>
+    <w:lsdException w:name="Colorful Grid Accent 3" w:semiHidden="0" w:uiPriority="73" w:unhideWhenUsed="0"/>
+    <w:lsdException w:name="Light Shading Accent 4" w:semiHidden="0" w:uiPriority="60" w:unhideWhenUsed="0"/>
+    <w:lsdException w:name="Light List Accent 4" w:semiHidden="0" w:uiPriority="61" w:unhideWhenUsed="0"/>
+    <w:lsdException w:name="Light Grid Accent 4" w:semiHidden="0" w:uiPriority="62" w:unhideWhenUsed="0"/>
+    <w:lsdException w:name="Medium Shading 1 Accent 4" w:semiHidden="0" w:uiPriority="63" w:unhideWhenUsed="0"/>
+    <w:lsdException w:name="Medium Shading 2 Accent 4" w:semiHidden="0" w:uiPriority="64" w:unhideWhenUsed="0"/>
+    <w:lsdException w:name="Medium List 1 Accent 4" w:semiHidden="0" w:uiPriority="65" w:unhideWhenUsed="0"/>
+    <w:lsdException w:name="Medium List 2 Accent 4" w:semiHidden="0" w:uiPriority="66" w:unhideWhenUsed="0"/>
+    <w:lsdException w:name="Medium Grid 1 Accent 4" w:semiHidden="0" w:uiPriority="67" w:unhideWhenUsed="0"/>
+    <w:lsdException w:name="Medium Grid 2 Accent 4" w:semiHidden="0" w:uiPriority="68" w:unhideWhenUsed="0"/>
+    <w:lsdException w:name="Medium Grid 3 Accent 4" w:semiHidden="0" w:uiPriority="69" w:unhideWhenUsed="0"/>
+    <w:lsdException w:name="Dark List Accent 4" w:semiHidden="0" w:uiPriority="70" w:unhideWhenUsed="0"/>
+    <w:lsdException w:name="Colorful Shading Accent 4" w:semiHidden="0" w:uiPriority="71" w:unhideWhenUsed="0"/>
+    <w:lsdException w:name="Colorful List Accent 4" w:semiHidden="0" w:uiPriority="72" w:unhideWhenUsed="0"/>
+    <w:lsdException w:name="Colorful Grid Accent 4" w:semiHidden="0" w:uiPriority="73" w:unhideWhenUsed="0"/>
+    <w:lsdException w:name="Light Shading Accent 5" w:semiHidden="0" w:uiPriority="60" w:unhideWhenUsed="0"/>
+    <w:lsdException w:name="Light List Accent 5" w:semiHidden="0" w:uiPriority="61" w:unhideWhenUsed="0"/>
+    <w:lsdException w:name="Light Grid Accent 5" w:semiHidden="0" w:uiPriority="62" w:unhideWhenUsed="0"/>
+    <w:lsdException w:name="Medium Shading 1 Accent 5" w:semiHidden="0" w:uiPriority="63" w:unhideWhenUsed="0"/>
+    <w:lsdException w:name="Medium Shading 2 Accent 5" w:semiHidden="0" w:uiPriority="64" w:unhideWhenUsed="0"/>
+    <w:lsdException w:name="Medium List 1 Accent 5" w:semiHidden="0" w:uiPriority="65" w:unhideWhenUsed="0"/>
+    <w:lsdException w:name="Medium List 2 Accent 5" w:semiHidden="0" w:uiPriority="66" w:unhideWhenUsed="0"/>
+    <w:lsdException w:name="Medium Grid 1 Accent 5" w:semiHidden="0" w:uiPriority="67" w:unhideWhenUsed="0"/>
+    <w:lsdException w:name="Medium Grid 2 Accent 5" w:semiHidden="0" w:uiPriority="68" w:unhideWhenUsed="0"/>
+    <w:lsdException w:name="Medium Grid 3 Accent 5" w:semiHidden="0" w:uiPriority="69" w:unhideWhenUsed="0"/>
+    <w:lsdException w:name="Dark List Accent 5" w:semiHidden="0" w:uiPriority="70" w:unhideWhenUsed="0"/>
+    <w:lsdException w:name="Colorful Shading Accent 5" w:semiHidden="0" w:uiPriority="71" w:unhideWhenUsed="0"/>
+    <w:lsdException w:name="Colorful List Accent 5" w:semiHidden="0" w:uiPriority="72" w:unhideWhenUsed="0"/>
+    <w:lsdException w:name="Colorful Grid Accent 5" w:semiHidden="0" w:uiPriority="73" w:unhideWhenUsed="0"/>
+    <w:lsdException w:name="Light Shading Accent 6" w:semiHidden="0" w:uiPriority="60" w:unhideWhenUsed="0"/>
+    <w:lsdException w:name="Light List Accent 6" w:semiHidden="0" w:uiPriority="61" w:unhideWhenUsed="0"/>
+    <w:lsdException w:name="Light Grid Accent 6" w:semiHidden="0" w:uiPriority="62" w:unhideWhenUsed="0"/>
+    <w:lsdException w:name="Medium Shading 1 Accent 6" w:semiHidden="0" w:uiPriority="63" w:unhideWhenUsed="0"/>
+    <w:lsdException w:name="Medium Shading 2 Accent 6" w:semiHidden="0" w:uiPriority="64" w:unhideWhenUsed="0"/>
+    <w:lsdException w:name="Medium List 1 Accent 6" w:semiHidden="0" w:uiPriority="65" w:unhideWhenUsed="0"/>
+    <w:lsdException w:name="Medium List 2 Accent 6" w:semiHidden="0" w:uiPriority="66" w:unhideWhenUsed="0"/>
+    <w:lsdException w:name="Medium Grid 1 Accent 6" w:semiHidden="0" w:uiPriority="67" w:unhideWhenUsed="0"/>
+    <w:lsdException w:name="Medium Grid 2 Accent 6" w:semiHidden="0" w:uiPriority="68" w:unhideWhenUsed="0"/>
+    <w:lsdException w:name="Medium Grid 3 Accent 6" w:semiHidden="0" w:uiPriority="69" w:unhideWhenUsed="0"/>
+    <w:lsdException w:name="Dark List Accent 6" w:semiHidden="0" w:uiPriority="70" w:unhideWhenUsed="0"/>
+    <w:lsdException w:name="Colorful Shading Accent 6" w:semiHidden="0" w:uiPriority="71" w:unhideWhenUsed="0"/>
+    <w:lsdException w:name="Colorful List Accent 6" w:semiHidden="0" w:uiPriority="72" w:unhideWhenUsed="0"/>
+    <w:lsdException w:name="Colorful Grid Accent 6" w:semiHidden="0" w:uiPriority="73" w:unhideWhenUsed="0"/>
+    <w:lsdException w:name="Subtle Emphasis" w:semiHidden="0" w:uiPriority="19" w:unhideWhenUsed="0" w:qFormat="1"/>
+    <w:lsdException w:name="Intense Emphasis" w:semiHidden="0" w:uiPriority="21" w:unhideWhenUsed="0" w:qFormat="1"/>
+    <w:lsdException w:name="Subtle Reference" w:semiHidden="0" w:uiPriority="31" w:unhideWhenUsed="0" w:qFormat="1"/>
+    <w:lsdException w:name="Intense Reference" w:semiHidden="0" w:uiPriority="32" w:unhideWhenUsed="0" w:qFormat="1"/>
+    <w:lsdException w:name="Book Title" w:semiHidden="0" w:uiPriority="33" w:unhideWhenUsed="0" w:qFormat="1"/>
+    <w:lsdException w:name="Bibliography" w:uiPriority="37"/>
+    <w:lsdException w:name="TOC Heading" w:uiPriority="39" w:qFormat="1"/>
   </w:latentStyles>
   <w:style w:type="paragraph" w:default="1" w:styleId="Normal">
     <w:name w:val="Normal"/>
     <w:qFormat/>
   </w:style>
-  <w:style w:type="paragraph" w:styleId="Ttulo5">
+  <w:style w:type="paragraph" w:styleId="Heading5">
     <w:name w:val="heading 5"/>
     <w:basedOn w:val="Normal"/>
-    <w:link w:val="Ttulo5Car"/>
+    <w:link w:val="Heading5Char"/>
     <w:uiPriority w:val="9"/>
     <w:qFormat/>
     <w:rsid w:val="0082539F"/>
@@ -5758,13 +6373,13 @@
       <w:lang w:val="es-MX"/>
     </w:rPr>
   </w:style>
-  <w:style w:type="character" w:default="1" w:styleId="Fuentedeprrafopredeter">
+  <w:style w:type="character" w:default="1" w:styleId="DefaultParagraphFont">
     <w:name w:val="Default Paragraph Font"/>
     <w:uiPriority w:val="1"/>
     <w:semiHidden/>
     <w:unhideWhenUsed/>
   </w:style>
-  <w:style w:type="table" w:default="1" w:styleId="Tablanormal">
+  <w:style w:type="table" w:default="1" w:styleId="TableNormal">
     <w:name w:val="Normal Table"/>
     <w:uiPriority w:val="99"/>
     <w:semiHidden/>
@@ -5779,16 +6394,16 @@
       </w:tblCellMar>
     </w:tblPr>
   </w:style>
-  <w:style w:type="numbering" w:default="1" w:styleId="Sinlista">
+  <w:style w:type="numbering" w:default="1" w:styleId="NoList">
     <w:name w:val="No List"/>
     <w:uiPriority w:val="99"/>
     <w:semiHidden/>
     <w:unhideWhenUsed/>
   </w:style>
-  <w:style w:type="character" w:customStyle="1" w:styleId="Ttulo5Car">
-    <w:name w:val="Título 5 Car"/>
-    <w:basedOn w:val="Fuentedeprrafopredeter"/>
-    <w:link w:val="Ttulo5"/>
+  <w:style w:type="character" w:customStyle="1" w:styleId="Heading5Char">
+    <w:name w:val="Heading 5 Char"/>
+    <w:basedOn w:val="DefaultParagraphFont"/>
+    <w:link w:val="Heading5"/>
     <w:uiPriority w:val="9"/>
     <w:rsid w:val="0082539F"/>
     <w:rPr>
@@ -5800,9 +6415,9 @@
       <w:lang w:val="es-MX"/>
     </w:rPr>
   </w:style>
-  <w:style w:type="table" w:styleId="Tablaconcuadrcula">
+  <w:style w:type="table" w:styleId="TableGrid">
     <w:name w:val="Table Grid"/>
-    <w:basedOn w:val="Tablanormal"/>
+    <w:basedOn w:val="TableNormal"/>
     <w:uiPriority w:val="59"/>
     <w:rsid w:val="00AA3549"/>
     <w:tblPr>
@@ -5823,16 +6438,16 @@
       </w:tblCellMar>
     </w:tblPr>
   </w:style>
-  <w:style w:type="paragraph" w:styleId="Sinespaciado">
+  <w:style w:type="paragraph" w:styleId="NoSpacing">
     <w:name w:val="No Spacing"/>
     <w:uiPriority w:val="1"/>
     <w:qFormat/>
     <w:rsid w:val="00DD51BB"/>
   </w:style>
-  <w:style w:type="paragraph" w:styleId="Textodeglobo">
+  <w:style w:type="paragraph" w:styleId="BalloonText">
     <w:name w:val="Balloon Text"/>
     <w:basedOn w:val="Normal"/>
-    <w:link w:val="TextodegloboCar"/>
+    <w:link w:val="BalloonTextChar"/>
     <w:uiPriority w:val="99"/>
     <w:semiHidden/>
     <w:unhideWhenUsed/>
@@ -5843,10 +6458,10 @@
       <w:szCs w:val="18"/>
     </w:rPr>
   </w:style>
-  <w:style w:type="character" w:customStyle="1" w:styleId="TextodegloboCar">
-    <w:name w:val="Texto de globo Car"/>
-    <w:basedOn w:val="Fuentedeprrafopredeter"/>
-    <w:link w:val="Textodeglobo"/>
+  <w:style w:type="character" w:customStyle="1" w:styleId="BalloonTextChar">
+    <w:name w:val="Balloon Text Char"/>
+    <w:basedOn w:val="DefaultParagraphFont"/>
+    <w:link w:val="BalloonText"/>
     <w:uiPriority w:val="99"/>
     <w:semiHidden/>
     <w:rsid w:val="008E792B"/>
@@ -5856,9 +6471,9 @@
       <w:szCs w:val="18"/>
     </w:rPr>
   </w:style>
-  <w:style w:type="character" w:styleId="Hipervnculo">
+  <w:style w:type="character" w:styleId="Hyperlink">
     <w:name w:val="Hyperlink"/>
-    <w:basedOn w:val="Fuentedeprrafopredeter"/>
+    <w:basedOn w:val="DefaultParagraphFont"/>
     <w:uiPriority w:val="99"/>
     <w:unhideWhenUsed/>
     <w:rsid w:val="00124466"/>
@@ -5867,9 +6482,312 @@
       <w:u w:val="single"/>
     </w:rPr>
   </w:style>
-  <w:style w:type="character" w:styleId="Hipervnculovisitado">
+  <w:style w:type="character" w:styleId="FollowedHyperlink">
     <w:name w:val="FollowedHyperlink"/>
-    <w:basedOn w:val="Fuentedeprrafopredeter"/>
+    <w:basedOn w:val="DefaultParagraphFont"/>
+    <w:uiPriority w:val="99"/>
+    <w:semiHidden/>
+    <w:unhideWhenUsed/>
+    <w:rsid w:val="00EB0478"/>
+    <w:rPr>
+      <w:color w:val="800080" w:themeColor="followedHyperlink"/>
+      <w:u w:val="single"/>
+    </w:rPr>
+  </w:style>
+</w:styles>
+</file>
+
+<file path=word/stylesWithEffects.xml><?xml version="1.0" encoding="utf-8"?>
+<w:styles xmlns:wpc="http://schemas.microsoft.com/office/word/2010/wordprocessingCanvas" xmlns:mo="http://schemas.microsoft.com/office/mac/office/2008/main" xmlns:mc="http://schemas.openxmlformats.org/markup-compatibility/2006" xmlns:mv="urn:schemas-microsoft-com:mac:vml" xmlns:o="urn:schemas-microsoft-com:office:office" xmlns:r="http://schemas.openxmlformats.org/officeDocument/2006/relationships" xmlns:m="http://schemas.openxmlformats.org/officeDocument/2006/math" xmlns:v="urn:schemas-microsoft-com:vml" xmlns:wp14="http://schemas.microsoft.com/office/word/2010/wordprocessingDrawing" xmlns:wp="http://schemas.openxmlformats.org/drawingml/2006/wordprocessingDrawing" xmlns:w10="urn:schemas-microsoft-com:office:word" xmlns:w="http://schemas.openxmlformats.org/wordprocessingml/2006/main" xmlns:w14="http://schemas.microsoft.com/office/word/2010/wordml" xmlns:wpg="http://schemas.microsoft.com/office/word/2010/wordprocessingGroup" xmlns:wpi="http://schemas.microsoft.com/office/word/2010/wordprocessingInk" xmlns:wne="http://schemas.microsoft.com/office/word/2006/wordml" xmlns:wps="http://schemas.microsoft.com/office/word/2010/wordprocessingShape" mc:Ignorable="w14 wp14">
+  <w:docDefaults>
+    <w:rPrDefault>
+      <w:rPr>
+        <w:rFonts w:asciiTheme="minorHAnsi" w:eastAsiaTheme="minorEastAsia" w:hAnsiTheme="minorHAnsi" w:cstheme="minorBidi"/>
+        <w:sz w:val="24"/>
+        <w:szCs w:val="24"/>
+        <w:lang w:val="es-ES_tradnl" w:eastAsia="es-ES" w:bidi="ar-SA"/>
+      </w:rPr>
+    </w:rPrDefault>
+    <w:pPrDefault/>
+  </w:docDefaults>
+  <w:latentStyles w:defLockedState="0" w:defUIPriority="99" w:defSemiHidden="1" w:defUnhideWhenUsed="1" w:defQFormat="0" w:count="276">
+    <w:lsdException w:name="Normal" w:semiHidden="0" w:uiPriority="0" w:unhideWhenUsed="0" w:qFormat="1"/>
+    <w:lsdException w:name="heading 1" w:semiHidden="0" w:uiPriority="9" w:unhideWhenUsed="0" w:qFormat="1"/>
+    <w:lsdException w:name="heading 2" w:uiPriority="9" w:qFormat="1"/>
+    <w:lsdException w:name="heading 3" w:uiPriority="9" w:qFormat="1"/>
+    <w:lsdException w:name="heading 4" w:uiPriority="9" w:qFormat="1"/>
+    <w:lsdException w:name="heading 5" w:uiPriority="9" w:qFormat="1"/>
+    <w:lsdException w:name="heading 6" w:uiPriority="9" w:qFormat="1"/>
+    <w:lsdException w:name="heading 7" w:uiPriority="9" w:qFormat="1"/>
+    <w:lsdException w:name="heading 8" w:uiPriority="9" w:qFormat="1"/>
+    <w:lsdException w:name="heading 9" w:uiPriority="9" w:qFormat="1"/>
+    <w:lsdException w:name="toc 1" w:uiPriority="39"/>
+    <w:lsdException w:name="toc 2" w:uiPriority="39"/>
+    <w:lsdException w:name="toc 3" w:uiPriority="39"/>
+    <w:lsdException w:name="toc 4" w:uiPriority="39"/>
+    <w:lsdException w:name="toc 5" w:uiPriority="39"/>
+    <w:lsdException w:name="toc 6" w:uiPriority="39"/>
+    <w:lsdException w:name="toc 7" w:uiPriority="39"/>
+    <w:lsdException w:name="toc 8" w:uiPriority="39"/>
+    <w:lsdException w:name="toc 9" w:uiPriority="39"/>
+    <w:lsdException w:name="caption" w:uiPriority="35" w:qFormat="1"/>
+    <w:lsdException w:name="Title" w:semiHidden="0" w:uiPriority="10" w:unhideWhenUsed="0" w:qFormat="1"/>
+    <w:lsdException w:name="Default Paragraph Font" w:uiPriority="1"/>
+    <w:lsdException w:name="Subtitle" w:semiHidden="0" w:uiPriority="11" w:unhideWhenUsed="0" w:qFormat="1"/>
+    <w:lsdException w:name="Strong" w:semiHidden="0" w:uiPriority="22" w:unhideWhenUsed="0" w:qFormat="1"/>
+    <w:lsdException w:name="Emphasis" w:semiHidden="0" w:uiPriority="20" w:unhideWhenUsed="0" w:qFormat="1"/>
+    <w:lsdException w:name="Normal Table" w:semiHidden="0" w:unhideWhenUsed="0"/>
+    <w:lsdException w:name="Table Web 3" w:semiHidden="0" w:unhideWhenUsed="0"/>
+    <w:lsdException w:name="Table Grid" w:semiHidden="0" w:uiPriority="59" w:unhideWhenUsed="0"/>
+    <w:lsdException w:name="Table Theme" w:semiHidden="0" w:unhideWhenUsed="0"/>
+    <w:lsdException w:name="Placeholder Text" w:unhideWhenUsed="0"/>
+    <w:lsdException w:name="No Spacing" w:semiHidden="0" w:uiPriority="1" w:unhideWhenUsed="0" w:qFormat="1"/>
+    <w:lsdException w:name="Light Shading" w:semiHidden="0" w:uiPriority="60" w:unhideWhenUsed="0"/>
+    <w:lsdException w:name="Light List" w:semiHidden="0" w:uiPriority="61" w:unhideWhenUsed="0"/>
+    <w:lsdException w:name="Light Grid" w:semiHidden="0" w:uiPriority="62" w:unhideWhenUsed="0"/>
+    <w:lsdException w:name="Medium Shading 1" w:semiHidden="0" w:uiPriority="63" w:unhideWhenUsed="0"/>
+    <w:lsdException w:name="Medium Shading 2" w:semiHidden="0" w:uiPriority="64" w:unhideWhenUsed="0"/>
+    <w:lsdException w:name="Medium List 1" w:semiHidden="0" w:uiPriority="65" w:unhideWhenUsed="0"/>
+    <w:lsdException w:name="Medium List 2" w:semiHidden="0" w:uiPriority="66" w:unhideWhenUsed="0"/>
+    <w:lsdException w:name="Medium Grid 1" w:semiHidden="0" w:uiPriority="67" w:unhideWhenUsed="0"/>
+    <w:lsdException w:name="Medium Grid 2" w:semiHidden="0" w:uiPriority="68" w:unhideWhenUsed="0"/>
+    <w:lsdException w:name="Medium Grid 3" w:semiHidden="0" w:uiPriority="69" w:unhideWhenUsed="0"/>
+    <w:lsdException w:name="Dark List" w:semiHidden="0" w:uiPriority="70" w:unhideWhenUsed="0"/>
+    <w:lsdException w:name="Colorful Shading" w:semiHidden="0" w:uiPriority="71" w:unhideWhenUsed="0"/>
+    <w:lsdException w:name="Colorful List" w:semiHidden="0" w:uiPriority="72" w:unhideWhenUsed="0"/>
+    <w:lsdException w:name="Colorful Grid" w:semiHidden="0" w:uiPriority="73" w:unhideWhenUsed="0"/>
+    <w:lsdException w:name="Light Shading Accent 1" w:semiHidden="0" w:uiPriority="60" w:unhideWhenUsed="0"/>
+    <w:lsdException w:name="Light List Accent 1" w:semiHidden="0" w:uiPriority="61" w:unhideWhenUsed="0"/>
+    <w:lsdException w:name="Light Grid Accent 1" w:semiHidden="0" w:uiPriority="62" w:unhideWhenUsed="0"/>
+    <w:lsdException w:name="Medium Shading 1 Accent 1" w:semiHidden="0" w:uiPriority="63" w:unhideWhenUsed="0"/>
+    <w:lsdException w:name="Medium Shading 2 Accent 1" w:semiHidden="0" w:uiPriority="64" w:unhideWhenUsed="0"/>
+    <w:lsdException w:name="Medium List 1 Accent 1" w:semiHidden="0" w:uiPriority="65" w:unhideWhenUsed="0"/>
+    <w:lsdException w:name="Revision" w:unhideWhenUsed="0"/>
+    <w:lsdException w:name="List Paragraph" w:semiHidden="0" w:uiPriority="34" w:unhideWhenUsed="0" w:qFormat="1"/>
+    <w:lsdException w:name="Quote" w:semiHidden="0" w:uiPriority="29" w:unhideWhenUsed="0" w:qFormat="1"/>
+    <w:lsdException w:name="Intense Quote" w:semiHidden="0" w:uiPriority="30" w:unhideWhenUsed="0" w:qFormat="1"/>
+    <w:lsdException w:name="Medium List 2 Accent 1" w:semiHidden="0" w:uiPriority="66" w:unhideWhenUsed="0"/>
+    <w:lsdException w:name="Medium Grid 1 Accent 1" w:semiHidden="0" w:uiPriority="67" w:unhideWhenUsed="0"/>
+    <w:lsdException w:name="Medium Grid 2 Accent 1" w:semiHidden="0" w:uiPriority="68" w:unhideWhenUsed="0"/>
+    <w:lsdException w:name="Medium Grid 3 Accent 1" w:semiHidden="0" w:uiPriority="69" w:unhideWhenUsed="0"/>
+    <w:lsdException w:name="Dark List Accent 1" w:semiHidden="0" w:uiPriority="70" w:unhideWhenUsed="0"/>
+    <w:lsdException w:name="Colorful Shading Accent 1" w:semiHidden="0" w:uiPriority="71" w:unhideWhenUsed="0"/>
+    <w:lsdException w:name="Colorful List Accent 1" w:semiHidden="0" w:uiPriority="72" w:unhideWhenUsed="0"/>
+    <w:lsdException w:name="Colorful Grid Accent 1" w:semiHidden="0" w:uiPriority="73" w:unhideWhenUsed="0"/>
+    <w:lsdException w:name="Light Shading Accent 2" w:semiHidden="0" w:uiPriority="60" w:unhideWhenUsed="0"/>
+    <w:lsdException w:name="Light List Accent 2" w:semiHidden="0" w:uiPriority="61" w:unhideWhenUsed="0"/>
+    <w:lsdException w:name="Light Grid Accent 2" w:semiHidden="0" w:uiPriority="62" w:unhideWhenUsed="0"/>
+    <w:lsdException w:name="Medium Shading 1 Accent 2" w:semiHidden="0" w:uiPriority="63" w:unhideWhenUsed="0"/>
+    <w:lsdException w:name="Medium Shading 2 Accent 2" w:semiHidden="0" w:uiPriority="64" w:unhideWhenUsed="0"/>
+    <w:lsdException w:name="Medium List 1 Accent 2" w:semiHidden="0" w:uiPriority="65" w:unhideWhenUsed="0"/>
+    <w:lsdException w:name="Medium List 2 Accent 2" w:semiHidden="0" w:uiPriority="66" w:unhideWhenUsed="0"/>
+    <w:lsdException w:name="Medium Grid 1 Accent 2" w:semiHidden="0" w:uiPriority="67" w:unhideWhenUsed="0"/>
+    <w:lsdException w:name="Medium Grid 2 Accent 2" w:semiHidden="0" w:uiPriority="68" w:unhideWhenUsed="0"/>
+    <w:lsdException w:name="Medium Grid 3 Accent 2" w:semiHidden="0" w:uiPriority="69" w:unhideWhenUsed="0"/>
+    <w:lsdException w:name="Dark List Accent 2" w:semiHidden="0" w:uiPriority="70" w:unhideWhenUsed="0"/>
+    <w:lsdException w:name="Colorful Shading Accent 2" w:semiHidden="0" w:uiPriority="71" w:unhideWhenUsed="0"/>
+    <w:lsdException w:name="Colorful List Accent 2" w:semiHidden="0" w:uiPriority="72" w:unhideWhenUsed="0"/>
+    <w:lsdException w:name="Colorful Grid Accent 2" w:semiHidden="0" w:uiPriority="73" w:unhideWhenUsed="0"/>
+    <w:lsdException w:name="Light Shading Accent 3" w:semiHidden="0" w:uiPriority="60" w:unhideWhenUsed="0"/>
+    <w:lsdException w:name="Light List Accent 3" w:semiHidden="0" w:uiPriority="61" w:unhideWhenUsed="0"/>
+    <w:lsdException w:name="Light Grid Accent 3" w:semiHidden="0" w:uiPriority="62" w:unhideWhenUsed="0"/>
+    <w:lsdException w:name="Medium Shading 1 Accent 3" w:semiHidden="0" w:uiPriority="63" w:unhideWhenUsed="0"/>
+    <w:lsdException w:name="Medium Shading 2 Accent 3" w:semiHidden="0" w:uiPriority="64" w:unhideWhenUsed="0"/>
+    <w:lsdException w:name="Medium List 1 Accent 3" w:semiHidden="0" w:uiPriority="65" w:unhideWhenUsed="0"/>
+    <w:lsdException w:name="Medium List 2 Accent 3" w:semiHidden="0" w:uiPriority="66" w:unhideWhenUsed="0"/>
+    <w:lsdException w:name="Medium Grid 1 Accent 3" w:semiHidden="0" w:uiPriority="67" w:unhideWhenUsed="0"/>
+    <w:lsdException w:name="Medium Grid 2 Accent 3" w:semiHidden="0" w:uiPriority="68" w:unhideWhenUsed="0"/>
+    <w:lsdException w:name="Medium Grid 3 Accent 3" w:semiHidden="0" w:uiPriority="69" w:unhideWhenUsed="0"/>
+    <w:lsdException w:name="Dark List Accent 3" w:semiHidden="0" w:uiPriority="70" w:unhideWhenUsed="0"/>
+    <w:lsdException w:name="Colorful Shading Accent 3" w:semiHidden="0" w:uiPriority="71" w:unhideWhenUsed="0"/>
+    <w:lsdException w:name="Colorful List Accent 3" w:semiHidden="0" w:uiPriority="72" w:unhideWhenUsed="0"/>
+    <w:lsdException w:name="Colorful Grid Accent 3" w:semiHidden="0" w:uiPriority="73" w:unhideWhenUsed="0"/>
+    <w:lsdException w:name="Light Shading Accent 4" w:semiHidden="0" w:uiPriority="60" w:unhideWhenUsed="0"/>
+    <w:lsdException w:name="Light List Accent 4" w:semiHidden="0" w:uiPriority="61" w:unhideWhenUsed="0"/>
+    <w:lsdException w:name="Light Grid Accent 4" w:semiHidden="0" w:uiPriority="62" w:unhideWhenUsed="0"/>
+    <w:lsdException w:name="Medium Shading 1 Accent 4" w:semiHidden="0" w:uiPriority="63" w:unhideWhenUsed="0"/>
+    <w:lsdException w:name="Medium Shading 2 Accent 4" w:semiHidden="0" w:uiPriority="64" w:unhideWhenUsed="0"/>
+    <w:lsdException w:name="Medium List 1 Accent 4" w:semiHidden="0" w:uiPriority="65" w:unhideWhenUsed="0"/>
+    <w:lsdException w:name="Medium List 2 Accent 4" w:semiHidden="0" w:uiPriority="66" w:unhideWhenUsed="0"/>
+    <w:lsdException w:name="Medium Grid 1 Accent 4" w:semiHidden="0" w:uiPriority="67" w:unhideWhenUsed="0"/>
+    <w:lsdException w:name="Medium Grid 2 Accent 4" w:semiHidden="0" w:uiPriority="68" w:unhideWhenUsed="0"/>
+    <w:lsdException w:name="Medium Grid 3 Accent 4" w:semiHidden="0" w:uiPriority="69" w:unhideWhenUsed="0"/>
+    <w:lsdException w:name="Dark List Accent 4" w:semiHidden="0" w:uiPriority="70" w:unhideWhenUsed="0"/>
+    <w:lsdException w:name="Colorful Shading Accent 4" w:semiHidden="0" w:uiPriority="71" w:unhideWhenUsed="0"/>
+    <w:lsdException w:name="Colorful List Accent 4" w:semiHidden="0" w:uiPriority="72" w:unhideWhenUsed="0"/>
+    <w:lsdException w:name="Colorful Grid Accent 4" w:semiHidden="0" w:uiPriority="73" w:unhideWhenUsed="0"/>
+    <w:lsdException w:name="Light Shading Accent 5" w:semiHidden="0" w:uiPriority="60" w:unhideWhenUsed="0"/>
+    <w:lsdException w:name="Light List Accent 5" w:semiHidden="0" w:uiPriority="61" w:unhideWhenUsed="0"/>
+    <w:lsdException w:name="Light Grid Accent 5" w:semiHidden="0" w:uiPriority="62" w:unhideWhenUsed="0"/>
+    <w:lsdException w:name="Medium Shading 1 Accent 5" w:semiHidden="0" w:uiPriority="63" w:unhideWhenUsed="0"/>
+    <w:lsdException w:name="Medium Shading 2 Accent 5" w:semiHidden="0" w:uiPriority="64" w:unhideWhenUsed="0"/>
+    <w:lsdException w:name="Medium List 1 Accent 5" w:semiHidden="0" w:uiPriority="65" w:unhideWhenUsed="0"/>
+    <w:lsdException w:name="Medium List 2 Accent 5" w:semiHidden="0" w:uiPriority="66" w:unhideWhenUsed="0"/>
+    <w:lsdException w:name="Medium Grid 1 Accent 5" w:semiHidden="0" w:uiPriority="67" w:unhideWhenUsed="0"/>
+    <w:lsdException w:name="Medium Grid 2 Accent 5" w:semiHidden="0" w:uiPriority="68" w:unhideWhenUsed="0"/>
+    <w:lsdException w:name="Medium Grid 3 Accent 5" w:semiHidden="0" w:uiPriority="69" w:unhideWhenUsed="0"/>
+    <w:lsdException w:name="Dark List Accent 5" w:semiHidden="0" w:uiPriority="70" w:unhideWhenUsed="0"/>
+    <w:lsdException w:name="Colorful Shading Accent 5" w:semiHidden="0" w:uiPriority="71" w:unhideWhenUsed="0"/>
+    <w:lsdException w:name="Colorful List Accent 5" w:semiHidden="0" w:uiPriority="72" w:unhideWhenUsed="0"/>
+    <w:lsdException w:name="Colorful Grid Accent 5" w:semiHidden="0" w:uiPriority="73" w:unhideWhenUsed="0"/>
+    <w:lsdException w:name="Light Shading Accent 6" w:semiHidden="0" w:uiPriority="60" w:unhideWhenUsed="0"/>
+    <w:lsdException w:name="Light List Accent 6" w:semiHidden="0" w:uiPriority="61" w:unhideWhenUsed="0"/>
+    <w:lsdException w:name="Light Grid Accent 6" w:semiHidden="0" w:uiPriority="62" w:unhideWhenUsed="0"/>
+    <w:lsdException w:name="Medium Shading 1 Accent 6" w:semiHidden="0" w:uiPriority="63" w:unhideWhenUsed="0"/>
+    <w:lsdException w:name="Medium Shading 2 Accent 6" w:semiHidden="0" w:uiPriority="64" w:unhideWhenUsed="0"/>
+    <w:lsdException w:name="Medium List 1 Accent 6" w:semiHidden="0" w:uiPriority="65" w:unhideWhenUsed="0"/>
+    <w:lsdException w:name="Medium List 2 Accent 6" w:semiHidden="0" w:uiPriority="66" w:unhideWhenUsed="0"/>
+    <w:lsdException w:name="Medium Grid 1 Accent 6" w:semiHidden="0" w:uiPriority="67" w:unhideWhenUsed="0"/>
+    <w:lsdException w:name="Medium Grid 2 Accent 6" w:semiHidden="0" w:uiPriority="68" w:unhideWhenUsed="0"/>
+    <w:lsdException w:name="Medium Grid 3 Accent 6" w:semiHidden="0" w:uiPriority="69" w:unhideWhenUsed="0"/>
+    <w:lsdException w:name="Dark List Accent 6" w:semiHidden="0" w:uiPriority="70" w:unhideWhenUsed="0"/>
+    <w:lsdException w:name="Colorful Shading Accent 6" w:semiHidden="0" w:uiPriority="71" w:unhideWhenUsed="0"/>
+    <w:lsdException w:name="Colorful List Accent 6" w:semiHidden="0" w:uiPriority="72" w:unhideWhenUsed="0"/>
+    <w:lsdException w:name="Colorful Grid Accent 6" w:semiHidden="0" w:uiPriority="73" w:unhideWhenUsed="0"/>
+    <w:lsdException w:name="Subtle Emphasis" w:semiHidden="0" w:uiPriority="19" w:unhideWhenUsed="0" w:qFormat="1"/>
+    <w:lsdException w:name="Intense Emphasis" w:semiHidden="0" w:uiPriority="21" w:unhideWhenUsed="0" w:qFormat="1"/>
+    <w:lsdException w:name="Subtle Reference" w:semiHidden="0" w:uiPriority="31" w:unhideWhenUsed="0" w:qFormat="1"/>
+    <w:lsdException w:name="Intense Reference" w:semiHidden="0" w:uiPriority="32" w:unhideWhenUsed="0" w:qFormat="1"/>
+    <w:lsdException w:name="Book Title" w:semiHidden="0" w:uiPriority="33" w:unhideWhenUsed="0" w:qFormat="1"/>
+    <w:lsdException w:name="Bibliography" w:uiPriority="37"/>
+    <w:lsdException w:name="TOC Heading" w:uiPriority="39" w:qFormat="1"/>
+  </w:latentStyles>
+  <w:style w:type="paragraph" w:default="1" w:styleId="Normal">
+    <w:name w:val="Normal"/>
+    <w:qFormat/>
+  </w:style>
+  <w:style w:type="paragraph" w:styleId="Heading5">
+    <w:name w:val="heading 5"/>
+    <w:basedOn w:val="Normal"/>
+    <w:link w:val="Heading5Char"/>
+    <w:uiPriority w:val="9"/>
+    <w:qFormat/>
+    <w:rsid w:val="0082539F"/>
+    <w:pPr>
+      <w:spacing w:before="100" w:beforeAutospacing="1" w:after="100" w:afterAutospacing="1"/>
+      <w:outlineLvl w:val="4"/>
+    </w:pPr>
+    <w:rPr>
+      <w:rFonts w:ascii="Times" w:hAnsi="Times"/>
+      <w:b/>
+      <w:bCs/>
+      <w:sz w:val="20"/>
+      <w:szCs w:val="20"/>
+      <w:lang w:val="es-MX"/>
+    </w:rPr>
+  </w:style>
+  <w:style w:type="character" w:default="1" w:styleId="DefaultParagraphFont">
+    <w:name w:val="Default Paragraph Font"/>
+    <w:uiPriority w:val="1"/>
+    <w:semiHidden/>
+    <w:unhideWhenUsed/>
+  </w:style>
+  <w:style w:type="table" w:default="1" w:styleId="TableNormal">
+    <w:name w:val="Normal Table"/>
+    <w:uiPriority w:val="99"/>
+    <w:semiHidden/>
+    <w:unhideWhenUsed/>
+    <w:tblPr>
+      <w:tblInd w:w="0" w:type="dxa"/>
+      <w:tblCellMar>
+        <w:top w:w="0" w:type="dxa"/>
+        <w:left w:w="108" w:type="dxa"/>
+        <w:bottom w:w="0" w:type="dxa"/>
+        <w:right w:w="108" w:type="dxa"/>
+      </w:tblCellMar>
+    </w:tblPr>
+  </w:style>
+  <w:style w:type="numbering" w:default="1" w:styleId="NoList">
+    <w:name w:val="No List"/>
+    <w:uiPriority w:val="99"/>
+    <w:semiHidden/>
+    <w:unhideWhenUsed/>
+  </w:style>
+  <w:style w:type="character" w:customStyle="1" w:styleId="Heading5Char">
+    <w:name w:val="Heading 5 Char"/>
+    <w:basedOn w:val="DefaultParagraphFont"/>
+    <w:link w:val="Heading5"/>
+    <w:uiPriority w:val="9"/>
+    <w:rsid w:val="0082539F"/>
+    <w:rPr>
+      <w:rFonts w:ascii="Times" w:hAnsi="Times"/>
+      <w:b/>
+      <w:bCs/>
+      <w:sz w:val="20"/>
+      <w:szCs w:val="20"/>
+      <w:lang w:val="es-MX"/>
+    </w:rPr>
+  </w:style>
+  <w:style w:type="table" w:styleId="TableGrid">
+    <w:name w:val="Table Grid"/>
+    <w:basedOn w:val="TableNormal"/>
+    <w:uiPriority w:val="59"/>
+    <w:rsid w:val="00AA3549"/>
+    <w:tblPr>
+      <w:tblInd w:w="0" w:type="dxa"/>
+      <w:tblBorders>
+        <w:top w:val="single" w:sz="4" w:space="0" w:color="auto"/>
+        <w:left w:val="single" w:sz="4" w:space="0" w:color="auto"/>
+        <w:bottom w:val="single" w:sz="4" w:space="0" w:color="auto"/>
+        <w:right w:val="single" w:sz="4" w:space="0" w:color="auto"/>
+        <w:insideH w:val="single" w:sz="4" w:space="0" w:color="auto"/>
+        <w:insideV w:val="single" w:sz="4" w:space="0" w:color="auto"/>
+      </w:tblBorders>
+      <w:tblCellMar>
+        <w:top w:w="0" w:type="dxa"/>
+        <w:left w:w="108" w:type="dxa"/>
+        <w:bottom w:w="0" w:type="dxa"/>
+        <w:right w:w="108" w:type="dxa"/>
+      </w:tblCellMar>
+    </w:tblPr>
+  </w:style>
+  <w:style w:type="paragraph" w:styleId="NoSpacing">
+    <w:name w:val="No Spacing"/>
+    <w:uiPriority w:val="1"/>
+    <w:qFormat/>
+    <w:rsid w:val="00DD51BB"/>
+  </w:style>
+  <w:style w:type="paragraph" w:styleId="BalloonText">
+    <w:name w:val="Balloon Text"/>
+    <w:basedOn w:val="Normal"/>
+    <w:link w:val="BalloonTextChar"/>
+    <w:uiPriority w:val="99"/>
+    <w:semiHidden/>
+    <w:unhideWhenUsed/>
+    <w:rsid w:val="008E792B"/>
+    <w:rPr>
+      <w:rFonts w:ascii="Lucida Grande" w:hAnsi="Lucida Grande" w:cs="Lucida Grande"/>
+      <w:sz w:val="18"/>
+      <w:szCs w:val="18"/>
+    </w:rPr>
+  </w:style>
+  <w:style w:type="character" w:customStyle="1" w:styleId="BalloonTextChar">
+    <w:name w:val="Balloon Text Char"/>
+    <w:basedOn w:val="DefaultParagraphFont"/>
+    <w:link w:val="BalloonText"/>
+    <w:uiPriority w:val="99"/>
+    <w:semiHidden/>
+    <w:rsid w:val="008E792B"/>
+    <w:rPr>
+      <w:rFonts w:ascii="Lucida Grande" w:hAnsi="Lucida Grande" w:cs="Lucida Grande"/>
+      <w:sz w:val="18"/>
+      <w:szCs w:val="18"/>
+    </w:rPr>
+  </w:style>
+  <w:style w:type="character" w:styleId="Hyperlink">
+    <w:name w:val="Hyperlink"/>
+    <w:basedOn w:val="DefaultParagraphFont"/>
+    <w:uiPriority w:val="99"/>
+    <w:unhideWhenUsed/>
+    <w:rsid w:val="00124466"/>
+    <w:rPr>
+      <w:color w:val="0000FF" w:themeColor="hyperlink"/>
+      <w:u w:val="single"/>
+    </w:rPr>
+  </w:style>
+  <w:style w:type="character" w:styleId="FollowedHyperlink">
+    <w:name w:val="FollowedHyperlink"/>
+    <w:basedOn w:val="DefaultParagraphFont"/>
     <w:uiPriority w:val="99"/>
     <w:semiHidden/>
     <w:unhideWhenUsed/>

</xml_diff>

<commit_message>
Ejercicio versión pre-final 4.
</commit_message>
<xml_diff>
--- a/Tarea_02.docx
+++ b/Tarea_02.docx
@@ -3122,8 +3122,6 @@
               </w:rPr>
               <w:t>Imprimir total de la cuenta</w:t>
             </w:r>
-            <w:bookmarkStart w:id="0" w:name="_GoBack"/>
-            <w:bookmarkEnd w:id="0"/>
           </w:p>
           <w:p>
             <w:pPr>
@@ -3874,6 +3872,38 @@
               </w:rPr>
               <w:t>Entradas:</w:t>
             </w:r>
+            <w:r>
+              <w:rPr>
+                <w:rFonts w:ascii="Avenir Book" w:eastAsia="Arial Unicode MS" w:hAnsi="Avenir Book" w:cs="Arial Unicode MS"/>
+                <w:bCs/>
+                <w:sz w:val="20"/>
+                <w:szCs w:val="22"/>
+                <w:lang w:val="es-MX"/>
+              </w:rPr>
+              <w:t xml:space="preserve"> Número de mujeres y </w:t>
+            </w:r>
+            <w:r>
+              <w:rPr>
+                <w:rFonts w:ascii="Avenir Book" w:eastAsia="Arial Unicode MS" w:hAnsi="Avenir Book" w:cs="Arial Unicode MS"/>
+                <w:bCs/>
+                <w:sz w:val="20"/>
+                <w:szCs w:val="22"/>
+                <w:lang w:val="es-MX"/>
+              </w:rPr>
+              <w:t xml:space="preserve">número </w:t>
+            </w:r>
+            <w:bookmarkStart w:id="0" w:name="_GoBack"/>
+            <w:bookmarkEnd w:id="0"/>
+            <w:r>
+              <w:rPr>
+                <w:rFonts w:ascii="Avenir Book" w:eastAsia="Arial Unicode MS" w:hAnsi="Avenir Book" w:cs="Arial Unicode MS"/>
+                <w:bCs/>
+                <w:sz w:val="20"/>
+                <w:szCs w:val="22"/>
+                <w:lang w:val="es-MX"/>
+              </w:rPr>
+              <w:t>de hombres inscritos</w:t>
+            </w:r>
           </w:p>
           <w:p>
             <w:pPr>
@@ -3896,6 +3926,26 @@
               </w:rPr>
               <w:t>Salidas:</w:t>
             </w:r>
+            <w:r>
+              <w:rPr>
+                <w:rFonts w:ascii="Avenir Book" w:eastAsia="Arial Unicode MS" w:hAnsi="Avenir Book" w:cs="Arial Unicode MS"/>
+                <w:bCs/>
+                <w:sz w:val="20"/>
+                <w:szCs w:val="22"/>
+                <w:lang w:val="es-MX"/>
+              </w:rPr>
+              <w:t xml:space="preserve"> Nú</w:t>
+            </w:r>
+            <w:r>
+              <w:rPr>
+                <w:rFonts w:ascii="Avenir Book" w:eastAsia="Arial Unicode MS" w:hAnsi="Avenir Book" w:cs="Arial Unicode MS"/>
+                <w:bCs/>
+                <w:sz w:val="20"/>
+                <w:szCs w:val="22"/>
+                <w:lang w:val="es-MX"/>
+              </w:rPr>
+              <w:t>mero total de alumnos inscritos, porcentaje de mujeres y porcentaje de hombres</w:t>
+            </w:r>
           </w:p>
           <w:p>
             <w:pPr>
@@ -3918,6 +3968,60 @@
               </w:rPr>
               <w:t>Relación E/S:</w:t>
             </w:r>
+            <w:r>
+              <w:rPr>
+                <w:rFonts w:ascii="Avenir Book" w:eastAsia="Arial Unicode MS" w:hAnsi="Avenir Book" w:cs="Arial Unicode MS"/>
+                <w:bCs/>
+                <w:sz w:val="20"/>
+                <w:szCs w:val="22"/>
+                <w:lang w:val="es-MX"/>
+              </w:rPr>
+              <w:t xml:space="preserve"> total inscritos = mujeres + hombres</w:t>
+            </w:r>
+          </w:p>
+          <w:p>
+            <w:pPr>
+              <w:pStyle w:val="NoSpacing"/>
+              <w:rPr>
+                <w:rFonts w:ascii="Avenir Book" w:eastAsia="Arial Unicode MS" w:hAnsi="Avenir Book" w:cs="Arial Unicode MS"/>
+                <w:bCs/>
+                <w:sz w:val="20"/>
+                <w:szCs w:val="22"/>
+                <w:lang w:val="es-MX"/>
+              </w:rPr>
+            </w:pPr>
+            <w:r>
+              <w:rPr>
+                <w:rFonts w:ascii="Avenir Book" w:eastAsia="Arial Unicode MS" w:hAnsi="Avenir Book" w:cs="Arial Unicode MS"/>
+                <w:bCs/>
+                <w:sz w:val="20"/>
+                <w:szCs w:val="22"/>
+                <w:lang w:val="es-MX"/>
+              </w:rPr>
+              <w:t>porcentaje mujeres = mujeres * 100 / total alumnos</w:t>
+            </w:r>
+          </w:p>
+          <w:p>
+            <w:pPr>
+              <w:pStyle w:val="NoSpacing"/>
+              <w:rPr>
+                <w:rFonts w:ascii="Avenir Book" w:eastAsia="Arial Unicode MS" w:hAnsi="Avenir Book" w:cs="Arial Unicode MS"/>
+                <w:bCs/>
+                <w:sz w:val="20"/>
+                <w:szCs w:val="22"/>
+                <w:lang w:val="es-MX"/>
+              </w:rPr>
+            </w:pPr>
+            <w:r>
+              <w:rPr>
+                <w:rFonts w:ascii="Avenir Book" w:eastAsia="Arial Unicode MS" w:hAnsi="Avenir Book" w:cs="Arial Unicode MS"/>
+                <w:bCs/>
+                <w:sz w:val="20"/>
+                <w:szCs w:val="22"/>
+                <w:lang w:val="es-MX"/>
+              </w:rPr>
+              <w:t>porcentaje hombres = 100 - porcentaje mujeres</w:t>
+            </w:r>
           </w:p>
           <w:p>
             <w:pPr>
@@ -3997,14 +4101,172 @@
           <w:p>
             <w:pPr>
               <w:pStyle w:val="NoSpacing"/>
-              <w:rPr>
-                <w:rFonts w:ascii="Avenir Book" w:eastAsia="Arial Unicode MS" w:hAnsi="Avenir Book" w:cs="Arial Unicode MS"/>
-                <w:bCs/>
-                <w:sz w:val="20"/>
-                <w:szCs w:val="22"/>
-                <w:lang w:val="es-MX"/>
-              </w:rPr>
-            </w:pPr>
+              <w:numPr>
+                <w:ilvl w:val="0"/>
+                <w:numId w:val="10"/>
+              </w:numPr>
+              <w:rPr>
+                <w:rFonts w:ascii="Avenir Book" w:eastAsia="Arial Unicode MS" w:hAnsi="Avenir Book" w:cs="Arial Unicode MS"/>
+                <w:bCs/>
+                <w:sz w:val="20"/>
+                <w:szCs w:val="22"/>
+                <w:lang w:val="es-MX"/>
+              </w:rPr>
+            </w:pPr>
+            <w:r>
+              <w:rPr>
+                <w:rFonts w:ascii="Avenir Book" w:eastAsia="Arial Unicode MS" w:hAnsi="Avenir Book" w:cs="Arial Unicode MS"/>
+                <w:bCs/>
+                <w:sz w:val="20"/>
+                <w:szCs w:val="22"/>
+                <w:lang w:val="es-MX"/>
+              </w:rPr>
+              <w:t>Leer número de mujeres y número de hombres inscritos</w:t>
+            </w:r>
+          </w:p>
+          <w:p>
+            <w:pPr>
+              <w:pStyle w:val="NoSpacing"/>
+              <w:numPr>
+                <w:ilvl w:val="0"/>
+                <w:numId w:val="10"/>
+              </w:numPr>
+              <w:rPr>
+                <w:rFonts w:ascii="Avenir Book" w:eastAsia="Arial Unicode MS" w:hAnsi="Avenir Book" w:cs="Arial Unicode MS"/>
+                <w:bCs/>
+                <w:sz w:val="20"/>
+                <w:szCs w:val="22"/>
+                <w:lang w:val="es-MX"/>
+              </w:rPr>
+            </w:pPr>
+            <w:r>
+              <w:rPr>
+                <w:rFonts w:ascii="Avenir Book" w:eastAsia="Arial Unicode MS" w:hAnsi="Avenir Book" w:cs="Arial Unicode MS"/>
+                <w:bCs/>
+                <w:sz w:val="20"/>
+                <w:szCs w:val="22"/>
+                <w:lang w:val="es-MX"/>
+              </w:rPr>
+              <w:t xml:space="preserve">total </w:t>
+            </w:r>
+            <w:r>
+              <w:rPr>
+                <w:rFonts w:ascii="Avenir Book" w:eastAsia="Arial Unicode MS" w:hAnsi="Avenir Book" w:cs="Arial Unicode MS"/>
+                <w:bCs/>
+                <w:sz w:val="20"/>
+                <w:szCs w:val="22"/>
+                <w:lang w:val="es-MX"/>
+              </w:rPr>
+              <w:t>inscritos</w:t>
+            </w:r>
+            <w:r>
+              <w:rPr>
+                <w:rFonts w:ascii="Avenir Book" w:eastAsia="Arial Unicode MS" w:hAnsi="Avenir Book" w:cs="Arial Unicode MS"/>
+                <w:bCs/>
+                <w:sz w:val="20"/>
+                <w:szCs w:val="22"/>
+                <w:lang w:val="es-MX"/>
+              </w:rPr>
+              <w:t xml:space="preserve"> = mujeres + hombres</w:t>
+            </w:r>
+          </w:p>
+          <w:p>
+            <w:pPr>
+              <w:pStyle w:val="NoSpacing"/>
+              <w:numPr>
+                <w:ilvl w:val="0"/>
+                <w:numId w:val="10"/>
+              </w:numPr>
+              <w:rPr>
+                <w:rFonts w:ascii="Avenir Book" w:eastAsia="Arial Unicode MS" w:hAnsi="Avenir Book" w:cs="Arial Unicode MS"/>
+                <w:bCs/>
+                <w:sz w:val="20"/>
+                <w:szCs w:val="22"/>
+                <w:lang w:val="es-MX"/>
+              </w:rPr>
+            </w:pPr>
+            <w:r>
+              <w:rPr>
+                <w:rFonts w:ascii="Avenir Book" w:eastAsia="Arial Unicode MS" w:hAnsi="Avenir Book" w:cs="Arial Unicode MS"/>
+                <w:bCs/>
+                <w:sz w:val="20"/>
+                <w:szCs w:val="22"/>
+                <w:lang w:val="es-MX"/>
+              </w:rPr>
+              <w:t>porcentaje mujeres = mujeres * 100 / total alumnos</w:t>
+            </w:r>
+          </w:p>
+          <w:p>
+            <w:pPr>
+              <w:pStyle w:val="NoSpacing"/>
+              <w:numPr>
+                <w:ilvl w:val="0"/>
+                <w:numId w:val="10"/>
+              </w:numPr>
+              <w:rPr>
+                <w:rFonts w:ascii="Avenir Book" w:eastAsia="Arial Unicode MS" w:hAnsi="Avenir Book" w:cs="Arial Unicode MS"/>
+                <w:bCs/>
+                <w:sz w:val="20"/>
+                <w:szCs w:val="22"/>
+                <w:lang w:val="es-MX"/>
+              </w:rPr>
+            </w:pPr>
+            <w:r>
+              <w:rPr>
+                <w:rFonts w:ascii="Avenir Book" w:eastAsia="Arial Unicode MS" w:hAnsi="Avenir Book" w:cs="Arial Unicode MS"/>
+                <w:bCs/>
+                <w:sz w:val="20"/>
+                <w:szCs w:val="22"/>
+                <w:lang w:val="es-MX"/>
+              </w:rPr>
+              <w:t>porcentaje hombres = 100 - porcentaje mujeres</w:t>
+            </w:r>
+          </w:p>
+          <w:p>
+            <w:pPr>
+              <w:pStyle w:val="NoSpacing"/>
+              <w:numPr>
+                <w:ilvl w:val="0"/>
+                <w:numId w:val="10"/>
+              </w:numPr>
+              <w:rPr>
+                <w:rFonts w:ascii="Avenir Book" w:eastAsia="Arial Unicode MS" w:hAnsi="Avenir Book" w:cs="Arial Unicode MS"/>
+                <w:bCs/>
+                <w:sz w:val="20"/>
+                <w:szCs w:val="22"/>
+                <w:lang w:val="es-MX"/>
+              </w:rPr>
+            </w:pPr>
+            <w:r>
+              <w:rPr>
+                <w:rFonts w:ascii="Avenir Book" w:eastAsia="Arial Unicode MS" w:hAnsi="Avenir Book" w:cs="Arial Unicode MS"/>
+                <w:bCs/>
+                <w:sz w:val="20"/>
+                <w:szCs w:val="22"/>
+                <w:lang w:val="es-MX"/>
+              </w:rPr>
+              <w:t xml:space="preserve">Imprimir número de mujeres, número </w:t>
+            </w:r>
+            <w:r>
+              <w:rPr>
+                <w:rFonts w:ascii="Avenir Book" w:eastAsia="Arial Unicode MS" w:hAnsi="Avenir Book" w:cs="Arial Unicode MS"/>
+                <w:bCs/>
+                <w:sz w:val="20"/>
+                <w:szCs w:val="22"/>
+                <w:lang w:val="es-MX"/>
+              </w:rPr>
+              <w:t>de hombres inscritos</w:t>
+            </w:r>
+            <w:r>
+              <w:rPr>
+                <w:rFonts w:ascii="Avenir Book" w:eastAsia="Arial Unicode MS" w:hAnsi="Avenir Book" w:cs="Arial Unicode MS"/>
+                <w:bCs/>
+                <w:sz w:val="20"/>
+                <w:szCs w:val="22"/>
+                <w:lang w:val="es-MX"/>
+              </w:rPr>
+              <w:t>, total inscritos, porcentaje mujeres y porcentaje hombres</w:t>
+            </w:r>
           </w:p>
           <w:p>
             <w:pPr>
@@ -5185,6 +5447,92 @@
 <file path=word/numbering.xml><?xml version="1.0" encoding="utf-8"?>
 <w:numbering xmlns:wpc="http://schemas.microsoft.com/office/word/2010/wordprocessingCanvas" xmlns:mo="http://schemas.microsoft.com/office/mac/office/2008/main" xmlns:mc="http://schemas.openxmlformats.org/markup-compatibility/2006" xmlns:mv="urn:schemas-microsoft-com:mac:vml" xmlns:o="urn:schemas-microsoft-com:office:office" xmlns:r="http://schemas.openxmlformats.org/officeDocument/2006/relationships" xmlns:m="http://schemas.openxmlformats.org/officeDocument/2006/math" xmlns:v="urn:schemas-microsoft-com:vml" xmlns:wp14="http://schemas.microsoft.com/office/word/2010/wordprocessingDrawing" xmlns:wp="http://schemas.openxmlformats.org/drawingml/2006/wordprocessingDrawing" xmlns:w10="urn:schemas-microsoft-com:office:word" xmlns:w="http://schemas.openxmlformats.org/wordprocessingml/2006/main" xmlns:w14="http://schemas.microsoft.com/office/word/2010/wordml" xmlns:w15="http://schemas.microsoft.com/office/word/2012/wordml" xmlns:wpg="http://schemas.microsoft.com/office/word/2010/wordprocessingGroup" xmlns:wpi="http://schemas.microsoft.com/office/word/2010/wordprocessingInk" xmlns:wne="http://schemas.microsoft.com/office/word/2006/wordml" xmlns:wps="http://schemas.microsoft.com/office/word/2010/wordprocessingShape" mc:Ignorable="w14 w15 wp14">
   <w:abstractNum w:abstractNumId="0">
+    <w:nsid w:val="04C658E9"/>
+    <w:multiLevelType w:val="hybridMultilevel"/>
+    <w:tmpl w:val="72105B9C"/>
+    <w:lvl w:ilvl="0" w:tplc="0409000F">
+      <w:start w:val="1"/>
+      <w:numFmt w:val="decimal"/>
+      <w:lvlText w:val="%1."/>
+      <w:lvlJc w:val="left"/>
+      <w:pPr>
+        <w:ind w:left="720" w:hanging="360"/>
+      </w:pPr>
+    </w:lvl>
+    <w:lvl w:ilvl="1" w:tplc="04090019" w:tentative="1">
+      <w:start w:val="1"/>
+      <w:numFmt w:val="lowerLetter"/>
+      <w:lvlText w:val="%2."/>
+      <w:lvlJc w:val="left"/>
+      <w:pPr>
+        <w:ind w:left="1440" w:hanging="360"/>
+      </w:pPr>
+    </w:lvl>
+    <w:lvl w:ilvl="2" w:tplc="0409001B" w:tentative="1">
+      <w:start w:val="1"/>
+      <w:numFmt w:val="lowerRoman"/>
+      <w:lvlText w:val="%3."/>
+      <w:lvlJc w:val="right"/>
+      <w:pPr>
+        <w:ind w:left="2160" w:hanging="180"/>
+      </w:pPr>
+    </w:lvl>
+    <w:lvl w:ilvl="3" w:tplc="0409000F" w:tentative="1">
+      <w:start w:val="1"/>
+      <w:numFmt w:val="decimal"/>
+      <w:lvlText w:val="%4."/>
+      <w:lvlJc w:val="left"/>
+      <w:pPr>
+        <w:ind w:left="2880" w:hanging="360"/>
+      </w:pPr>
+    </w:lvl>
+    <w:lvl w:ilvl="4" w:tplc="04090019" w:tentative="1">
+      <w:start w:val="1"/>
+      <w:numFmt w:val="lowerLetter"/>
+      <w:lvlText w:val="%5."/>
+      <w:lvlJc w:val="left"/>
+      <w:pPr>
+        <w:ind w:left="3600" w:hanging="360"/>
+      </w:pPr>
+    </w:lvl>
+    <w:lvl w:ilvl="5" w:tplc="0409001B" w:tentative="1">
+      <w:start w:val="1"/>
+      <w:numFmt w:val="lowerRoman"/>
+      <w:lvlText w:val="%6."/>
+      <w:lvlJc w:val="right"/>
+      <w:pPr>
+        <w:ind w:left="4320" w:hanging="180"/>
+      </w:pPr>
+    </w:lvl>
+    <w:lvl w:ilvl="6" w:tplc="0409000F" w:tentative="1">
+      <w:start w:val="1"/>
+      <w:numFmt w:val="decimal"/>
+      <w:lvlText w:val="%7."/>
+      <w:lvlJc w:val="left"/>
+      <w:pPr>
+        <w:ind w:left="5040" w:hanging="360"/>
+      </w:pPr>
+    </w:lvl>
+    <w:lvl w:ilvl="7" w:tplc="04090019" w:tentative="1">
+      <w:start w:val="1"/>
+      <w:numFmt w:val="lowerLetter"/>
+      <w:lvlText w:val="%8."/>
+      <w:lvlJc w:val="left"/>
+      <w:pPr>
+        <w:ind w:left="5760" w:hanging="360"/>
+      </w:pPr>
+    </w:lvl>
+    <w:lvl w:ilvl="8" w:tplc="0409001B" w:tentative="1">
+      <w:start w:val="1"/>
+      <w:numFmt w:val="lowerRoman"/>
+      <w:lvlText w:val="%9."/>
+      <w:lvlJc w:val="right"/>
+      <w:pPr>
+        <w:ind w:left="6480" w:hanging="180"/>
+      </w:pPr>
+    </w:lvl>
+  </w:abstractNum>
+  <w:abstractNum w:abstractNumId="1">
     <w:nsid w:val="0DF825E8"/>
     <w:multiLevelType w:val="multilevel"/>
     <w:tmpl w:val="C78CBBC4"/>
@@ -5333,7 +5681,7 @@
       </w:rPr>
     </w:lvl>
   </w:abstractNum>
-  <w:abstractNum w:abstractNumId="1">
+  <w:abstractNum w:abstractNumId="2">
     <w:nsid w:val="10FF279D"/>
     <w:multiLevelType w:val="hybridMultilevel"/>
     <w:tmpl w:val="FE0004D4"/>
@@ -5446,7 +5794,7 @@
       </w:rPr>
     </w:lvl>
   </w:abstractNum>
-  <w:abstractNum w:abstractNumId="2">
+  <w:abstractNum w:abstractNumId="3">
     <w:nsid w:val="18495C16"/>
     <w:multiLevelType w:val="hybridMultilevel"/>
     <w:tmpl w:val="1C1226D4"/>
@@ -5559,7 +5907,7 @@
       </w:rPr>
     </w:lvl>
   </w:abstractNum>
-  <w:abstractNum w:abstractNumId="3">
+  <w:abstractNum w:abstractNumId="4">
     <w:nsid w:val="376D095F"/>
     <w:multiLevelType w:val="hybridMultilevel"/>
     <w:tmpl w:val="4BA42360"/>
@@ -5672,7 +6020,7 @@
       </w:rPr>
     </w:lvl>
   </w:abstractNum>
-  <w:abstractNum w:abstractNumId="4">
+  <w:abstractNum w:abstractNumId="5">
     <w:nsid w:val="5BB571DD"/>
     <w:multiLevelType w:val="hybridMultilevel"/>
     <w:tmpl w:val="56AA108E"/>
@@ -5785,7 +6133,7 @@
       </w:rPr>
     </w:lvl>
   </w:abstractNum>
-  <w:abstractNum w:abstractNumId="5">
+  <w:abstractNum w:abstractNumId="6">
     <w:nsid w:val="65A96445"/>
     <w:multiLevelType w:val="hybridMultilevel"/>
     <w:tmpl w:val="DA8852D4"/>
@@ -5871,7 +6219,7 @@
       </w:pPr>
     </w:lvl>
   </w:abstractNum>
-  <w:abstractNum w:abstractNumId="6">
+  <w:abstractNum w:abstractNumId="7">
     <w:nsid w:val="6C136474"/>
     <w:multiLevelType w:val="hybridMultilevel"/>
     <w:tmpl w:val="F788A4A2"/>
@@ -5957,7 +6305,7 @@
       </w:pPr>
     </w:lvl>
   </w:abstractNum>
-  <w:abstractNum w:abstractNumId="7">
+  <w:abstractNum w:abstractNumId="8">
     <w:nsid w:val="75E070B9"/>
     <w:multiLevelType w:val="hybridMultilevel"/>
     <w:tmpl w:val="91DAE0DE"/>
@@ -6043,7 +6391,7 @@
       </w:pPr>
     </w:lvl>
   </w:abstractNum>
-  <w:abstractNum w:abstractNumId="8">
+  <w:abstractNum w:abstractNumId="9">
     <w:nsid w:val="7C994F4D"/>
     <w:multiLevelType w:val="multilevel"/>
     <w:tmpl w:val="FD3EE86C"/>
@@ -6193,31 +6541,34 @@
     </w:lvl>
   </w:abstractNum>
   <w:num w:numId="1">
-    <w:abstractNumId w:val="0"/>
+    <w:abstractNumId w:val="1"/>
   </w:num>
   <w:num w:numId="2">
+    <w:abstractNumId w:val="9"/>
+  </w:num>
+  <w:num w:numId="3">
+    <w:abstractNumId w:val="4"/>
+  </w:num>
+  <w:num w:numId="4">
+    <w:abstractNumId w:val="5"/>
+  </w:num>
+  <w:num w:numId="5">
+    <w:abstractNumId w:val="3"/>
+  </w:num>
+  <w:num w:numId="6">
+    <w:abstractNumId w:val="2"/>
+  </w:num>
+  <w:num w:numId="7">
+    <w:abstractNumId w:val="6"/>
+  </w:num>
+  <w:num w:numId="8">
+    <w:abstractNumId w:val="7"/>
+  </w:num>
+  <w:num w:numId="9">
     <w:abstractNumId w:val="8"/>
   </w:num>
-  <w:num w:numId="3">
-    <w:abstractNumId w:val="3"/>
-  </w:num>
-  <w:num w:numId="4">
-    <w:abstractNumId w:val="4"/>
-  </w:num>
-  <w:num w:numId="5">
-    <w:abstractNumId w:val="2"/>
-  </w:num>
-  <w:num w:numId="6">
-    <w:abstractNumId w:val="1"/>
-  </w:num>
-  <w:num w:numId="7">
-    <w:abstractNumId w:val="5"/>
-  </w:num>
-  <w:num w:numId="8">
-    <w:abstractNumId w:val="6"/>
-  </w:num>
-  <w:num w:numId="9">
-    <w:abstractNumId w:val="7"/>
+  <w:num w:numId="10">
+    <w:abstractNumId w:val="0"/>
   </w:num>
 </w:numbering>
 </file>

</xml_diff>

<commit_message>
todos los ejercicios terminados
</commit_message>
<xml_diff>
--- a/Tarea_02.docx
+++ b/Tarea_02.docx
@@ -602,6 +602,16 @@
               </w:rPr>
               <w:t>Salidas:</w:t>
             </w:r>
+            <w:r>
+              <w:rPr>
+                <w:rFonts w:ascii="Avenir Book" w:eastAsia="Arial Unicode MS" w:hAnsi="Avenir Book" w:cs="Arial Unicode MS"/>
+                <w:bCs/>
+                <w:sz w:val="20"/>
+                <w:szCs w:val="22"/>
+                <w:lang w:val="es-MX"/>
+              </w:rPr>
+              <w:t xml:space="preserve"> tus datos personales.</w:t>
+            </w:r>
           </w:p>
           <w:p>
             <w:pPr>
@@ -624,6 +634,104 @@
               </w:rPr>
               <w:t>Relación E/S:</w:t>
             </w:r>
+            <w:r>
+              <w:rPr>
+                <w:rFonts w:ascii="Avenir Book" w:eastAsia="Arial Unicode MS" w:hAnsi="Avenir Book" w:cs="Arial Unicode MS"/>
+                <w:bCs/>
+                <w:sz w:val="20"/>
+                <w:szCs w:val="22"/>
+                <w:lang w:val="es-MX"/>
+              </w:rPr>
+              <w:t xml:space="preserve"> imprimir nombre </w:t>
+            </w:r>
+          </w:p>
+          <w:p>
+            <w:pPr>
+              <w:pStyle w:val="Sinespaciado"/>
+              <w:rPr>
+                <w:rFonts w:ascii="Avenir Book" w:eastAsia="Arial Unicode MS" w:hAnsi="Avenir Book" w:cs="Arial Unicode MS"/>
+                <w:bCs/>
+                <w:sz w:val="20"/>
+                <w:szCs w:val="22"/>
+                <w:lang w:val="es-MX"/>
+              </w:rPr>
+            </w:pPr>
+            <w:r>
+              <w:rPr>
+                <w:rFonts w:ascii="Avenir Book" w:eastAsia="Arial Unicode MS" w:hAnsi="Avenir Book" w:cs="Arial Unicode MS"/>
+                <w:bCs/>
+                <w:sz w:val="20"/>
+                <w:szCs w:val="22"/>
+                <w:lang w:val="es-MX"/>
+              </w:rPr>
+              <w:t xml:space="preserve">Imprimir matricula </w:t>
+            </w:r>
+          </w:p>
+          <w:p>
+            <w:pPr>
+              <w:pStyle w:val="Sinespaciado"/>
+              <w:rPr>
+                <w:rFonts w:ascii="Avenir Book" w:eastAsia="Arial Unicode MS" w:hAnsi="Avenir Book" w:cs="Arial Unicode MS"/>
+                <w:bCs/>
+                <w:sz w:val="20"/>
+                <w:szCs w:val="22"/>
+                <w:lang w:val="es-MX"/>
+              </w:rPr>
+            </w:pPr>
+            <w:r>
+              <w:rPr>
+                <w:rFonts w:ascii="Avenir Book" w:eastAsia="Arial Unicode MS" w:hAnsi="Avenir Book" w:cs="Arial Unicode MS"/>
+                <w:bCs/>
+                <w:sz w:val="20"/>
+                <w:szCs w:val="22"/>
+                <w:lang w:val="es-MX"/>
+              </w:rPr>
+              <w:t xml:space="preserve">Imprimir carrera </w:t>
+            </w:r>
+          </w:p>
+          <w:p>
+            <w:pPr>
+              <w:pStyle w:val="Sinespaciado"/>
+              <w:rPr>
+                <w:rFonts w:ascii="Avenir Book" w:eastAsia="Arial Unicode MS" w:hAnsi="Avenir Book" w:cs="Arial Unicode MS"/>
+                <w:bCs/>
+                <w:sz w:val="20"/>
+                <w:szCs w:val="22"/>
+                <w:lang w:val="es-MX"/>
+              </w:rPr>
+            </w:pPr>
+            <w:r>
+              <w:rPr>
+                <w:rFonts w:ascii="Avenir Book" w:eastAsia="Arial Unicode MS" w:hAnsi="Avenir Book" w:cs="Arial Unicode MS"/>
+                <w:bCs/>
+                <w:sz w:val="20"/>
+                <w:szCs w:val="22"/>
+                <w:lang w:val="es-MX"/>
+              </w:rPr>
+              <w:t xml:space="preserve">Imprimir carrera de procedencia </w:t>
+            </w:r>
+          </w:p>
+          <w:p>
+            <w:pPr>
+              <w:pStyle w:val="Sinespaciado"/>
+              <w:rPr>
+                <w:rFonts w:ascii="Avenir Book" w:eastAsia="Arial Unicode MS" w:hAnsi="Avenir Book" w:cs="Arial Unicode MS"/>
+                <w:bCs/>
+                <w:sz w:val="20"/>
+                <w:szCs w:val="22"/>
+                <w:lang w:val="es-MX"/>
+              </w:rPr>
+            </w:pPr>
+            <w:r>
+              <w:rPr>
+                <w:rFonts w:ascii="Avenir Book" w:eastAsia="Arial Unicode MS" w:hAnsi="Avenir Book" w:cs="Arial Unicode MS"/>
+                <w:bCs/>
+                <w:sz w:val="20"/>
+                <w:szCs w:val="22"/>
+                <w:lang w:val="es-MX"/>
+              </w:rPr>
+              <w:t>Imprimir descripcion.</w:t>
+            </w:r>
           </w:p>
           <w:p>
             <w:pPr>
@@ -721,6 +829,65 @@
                 <w:lang w:val="es-MX"/>
               </w:rPr>
             </w:pPr>
+            <w:r>
+              <w:rPr>
+                <w:rFonts w:ascii="Avenir Book" w:eastAsia="Arial Unicode MS" w:hAnsi="Avenir Book" w:cs="Arial Unicode MS"/>
+                <w:bCs/>
+                <w:noProof/>
+                <w:sz w:val="20"/>
+                <w:szCs w:val="22"/>
+                <w:lang w:eastAsia="es-ES_tradnl"/>
+              </w:rPr>
+              <w:lastRenderedPageBreak/>
+              <w:drawing>
+                <wp:inline distT="0" distB="0" distL="0" distR="0" wp14:anchorId="25F42039" wp14:editId="10F6538D">
+                  <wp:extent cx="4406265" cy="3302076"/>
+                  <wp:effectExtent l="0" t="6667" r="6667" b="6668"/>
+                  <wp:docPr id="2" name="Imagen 2" descr="../../21035216_1470001539749662_1946960118_o.jpg"/>
+                  <wp:cNvGraphicFramePr>
+                    <a:graphicFrameLocks xmlns:a="http://schemas.openxmlformats.org/drawingml/2006/main" noChangeAspect="1"/>
+                  </wp:cNvGraphicFramePr>
+                  <a:graphic xmlns:a="http://schemas.openxmlformats.org/drawingml/2006/main">
+                    <a:graphicData uri="http://schemas.openxmlformats.org/drawingml/2006/picture">
+                      <pic:pic xmlns:pic="http://schemas.openxmlformats.org/drawingml/2006/picture">
+                        <pic:nvPicPr>
+                          <pic:cNvPr id="0" name="Picture 1" descr="../../21035216_1470001539749662_1946960118_o.jpg"/>
+                          <pic:cNvPicPr>
+                            <a:picLocks noChangeAspect="1" noChangeArrowheads="1"/>
+                          </pic:cNvPicPr>
+                        </pic:nvPicPr>
+                        <pic:blipFill>
+                          <a:blip r:embed="rId6">
+                            <a:extLst>
+                              <a:ext uri="{28A0092B-C50C-407E-A947-70E740481C1C}">
+                                <a14:useLocalDpi xmlns:a14="http://schemas.microsoft.com/office/drawing/2010/main" val="0"/>
+                              </a:ext>
+                            </a:extLst>
+                          </a:blip>
+                          <a:srcRect/>
+                          <a:stretch>
+                            <a:fillRect/>
+                          </a:stretch>
+                        </pic:blipFill>
+                        <pic:spPr bwMode="auto">
+                          <a:xfrm rot="5400000">
+                            <a:off x="0" y="0"/>
+                            <a:ext cx="4451363" cy="3335873"/>
+                          </a:xfrm>
+                          <a:prstGeom prst="rect">
+                            <a:avLst/>
+                          </a:prstGeom>
+                          <a:noFill/>
+                          <a:ln>
+                            <a:noFill/>
+                          </a:ln>
+                        </pic:spPr>
+                      </pic:pic>
+                    </a:graphicData>
+                  </a:graphic>
+                </wp:inline>
+              </w:drawing>
+            </w:r>
           </w:p>
           <w:p>
             <w:pPr>
@@ -857,6 +1024,7 @@
                 <w:szCs w:val="20"/>
                 <w:lang w:val="es-MX"/>
               </w:rPr>
+              <w:lastRenderedPageBreak/>
               <w:t>Ejemplo de salida</w:t>
             </w:r>
             <w:r>
@@ -1169,7 +1337,6 @@
           <w:szCs w:val="22"/>
           <w:lang w:val="es-MX"/>
         </w:rPr>
-        <w:lastRenderedPageBreak/>
         <w:t>2.</w:t>
       </w:r>
       <w:r>
@@ -1526,6 +1693,16 @@
               </w:rPr>
               <w:t>Entradas:</w:t>
             </w:r>
+            <w:r>
+              <w:rPr>
+                <w:rFonts w:ascii="Avenir Book" w:eastAsia="Arial Unicode MS" w:hAnsi="Avenir Book" w:cs="Arial Unicode MS"/>
+                <w:bCs/>
+                <w:sz w:val="20"/>
+                <w:szCs w:val="22"/>
+                <w:lang w:val="es-MX"/>
+              </w:rPr>
+              <w:t xml:space="preserve"> velocidad = v</w:t>
+            </w:r>
           </w:p>
           <w:p>
             <w:pPr>
@@ -1548,6 +1725,16 @@
               </w:rPr>
               <w:t>Salidas:</w:t>
             </w:r>
+            <w:r>
+              <w:rPr>
+                <w:rFonts w:ascii="Avenir Book" w:eastAsia="Arial Unicode MS" w:hAnsi="Avenir Book" w:cs="Arial Unicode MS"/>
+                <w:bCs/>
+                <w:sz w:val="20"/>
+                <w:szCs w:val="22"/>
+                <w:lang w:val="es-MX"/>
+              </w:rPr>
+              <w:t xml:space="preserve"> distancia en 6hrs, Distancia en 10hrs, Tiempo en 500km </w:t>
+            </w:r>
           </w:p>
           <w:p>
             <w:pPr>
@@ -1582,6 +1769,62 @@
                 <w:lang w:val="es-MX"/>
               </w:rPr>
             </w:pPr>
+            <w:r>
+              <w:rPr>
+                <w:rFonts w:ascii="Avenir Book" w:eastAsia="Arial Unicode MS" w:hAnsi="Avenir Book" w:cs="Arial Unicode MS"/>
+                <w:bCs/>
+                <w:sz w:val="20"/>
+                <w:szCs w:val="22"/>
+                <w:lang w:val="es-MX"/>
+              </w:rPr>
+              <w:t xml:space="preserve">distancia= v*t </w:t>
+            </w:r>
+          </w:p>
+          <w:p>
+            <w:pPr>
+              <w:pStyle w:val="Sinespaciado"/>
+              <w:rPr>
+                <w:rFonts w:ascii="Avenir Book" w:eastAsia="Arial Unicode MS" w:hAnsi="Avenir Book" w:cs="Arial Unicode MS"/>
+                <w:bCs/>
+                <w:sz w:val="20"/>
+                <w:szCs w:val="22"/>
+                <w:lang w:val="es-MX"/>
+              </w:rPr>
+            </w:pPr>
+            <w:r>
+              <w:rPr>
+                <w:rFonts w:ascii="Avenir Book" w:eastAsia="Arial Unicode MS" w:hAnsi="Avenir Book" w:cs="Arial Unicode MS"/>
+                <w:bCs/>
+                <w:sz w:val="20"/>
+                <w:szCs w:val="22"/>
+                <w:lang w:val="es-MX"/>
+              </w:rPr>
+              <w:t xml:space="preserve">Tiempo= d/v </w:t>
+            </w:r>
+          </w:p>
+          <w:p>
+            <w:pPr>
+              <w:pStyle w:val="Sinespaciado"/>
+              <w:rPr>
+                <w:rFonts w:ascii="Avenir Book" w:eastAsia="Arial Unicode MS" w:hAnsi="Avenir Book" w:cs="Arial Unicode MS"/>
+                <w:bCs/>
+                <w:sz w:val="20"/>
+                <w:szCs w:val="22"/>
+                <w:lang w:val="es-MX"/>
+              </w:rPr>
+            </w:pPr>
+          </w:p>
+          <w:p>
+            <w:pPr>
+              <w:pStyle w:val="Sinespaciado"/>
+              <w:rPr>
+                <w:rFonts w:ascii="Avenir Book" w:eastAsia="Arial Unicode MS" w:hAnsi="Avenir Book" w:cs="Arial Unicode MS"/>
+                <w:bCs/>
+                <w:sz w:val="20"/>
+                <w:szCs w:val="22"/>
+                <w:lang w:val="es-MX"/>
+              </w:rPr>
+            </w:pPr>
           </w:p>
           <w:p>
             <w:pPr>
@@ -1657,6 +1900,64 @@
                 <w:lang w:val="es-MX"/>
               </w:rPr>
             </w:pPr>
+            <w:r>
+              <w:rPr>
+                <w:rFonts w:ascii="Avenir Book" w:eastAsia="Arial Unicode MS" w:hAnsi="Avenir Book" w:cs="Arial Unicode MS"/>
+                <w:bCs/>
+                <w:noProof/>
+                <w:sz w:val="20"/>
+                <w:szCs w:val="22"/>
+                <w:lang w:eastAsia="es-ES_tradnl"/>
+              </w:rPr>
+              <w:drawing>
+                <wp:inline distT="0" distB="0" distL="0" distR="0" wp14:anchorId="1918AB5A" wp14:editId="0C5F5AC1">
+                  <wp:extent cx="2794635" cy="3727620"/>
+                  <wp:effectExtent l="0" t="0" r="0" b="6350"/>
+                  <wp:docPr id="3" name="Imagen 3" descr="../../21034868_1470001946416288_2093206379_o.jpg"/>
+                  <wp:cNvGraphicFramePr>
+                    <a:graphicFrameLocks xmlns:a="http://schemas.openxmlformats.org/drawingml/2006/main" noChangeAspect="1"/>
+                  </wp:cNvGraphicFramePr>
+                  <a:graphic xmlns:a="http://schemas.openxmlformats.org/drawingml/2006/main">
+                    <a:graphicData uri="http://schemas.openxmlformats.org/drawingml/2006/picture">
+                      <pic:pic xmlns:pic="http://schemas.openxmlformats.org/drawingml/2006/picture">
+                        <pic:nvPicPr>
+                          <pic:cNvPr id="0" name="Picture 2" descr="../../21034868_1470001946416288_2093206379_o.jpg"/>
+                          <pic:cNvPicPr>
+                            <a:picLocks noChangeAspect="1" noChangeArrowheads="1"/>
+                          </pic:cNvPicPr>
+                        </pic:nvPicPr>
+                        <pic:blipFill>
+                          <a:blip r:embed="rId7">
+                            <a:extLst>
+                              <a:ext uri="{28A0092B-C50C-407E-A947-70E740481C1C}">
+                                <a14:useLocalDpi xmlns:a14="http://schemas.microsoft.com/office/drawing/2010/main" val="0"/>
+                              </a:ext>
+                            </a:extLst>
+                          </a:blip>
+                          <a:srcRect/>
+                          <a:stretch>
+                            <a:fillRect/>
+                          </a:stretch>
+                        </pic:blipFill>
+                        <pic:spPr bwMode="auto">
+                          <a:xfrm>
+                            <a:off x="0" y="0"/>
+                            <a:ext cx="2839253" cy="3787134"/>
+                          </a:xfrm>
+                          <a:prstGeom prst="rect">
+                            <a:avLst/>
+                          </a:prstGeom>
+                          <a:noFill/>
+                          <a:ln>
+                            <a:noFill/>
+                          </a:ln>
+                        </pic:spPr>
+                      </pic:pic>
+                    </a:graphicData>
+                  </a:graphic>
+                </wp:inline>
+              </w:drawing>
+            </w:r>
           </w:p>
           <w:p>
             <w:pPr>
@@ -2336,6 +2637,16 @@
               </w:rPr>
               <w:t>Entradas:</w:t>
             </w:r>
+            <w:r>
+              <w:rPr>
+                <w:rFonts w:ascii="Avenir Book" w:eastAsia="Arial Unicode MS" w:hAnsi="Avenir Book" w:cs="Arial Unicode MS"/>
+                <w:bCs/>
+                <w:sz w:val="20"/>
+                <w:szCs w:val="22"/>
+                <w:lang w:val="es-MX"/>
+              </w:rPr>
+              <w:t>el precio de la cuenta.</w:t>
+            </w:r>
           </w:p>
           <w:p>
             <w:pPr>
@@ -2358,6 +2669,16 @@
               </w:rPr>
               <w:t>Salidas:</w:t>
             </w:r>
+            <w:r>
+              <w:rPr>
+                <w:rFonts w:ascii="Avenir Book" w:eastAsia="Arial Unicode MS" w:hAnsi="Avenir Book" w:cs="Arial Unicode MS"/>
+                <w:bCs/>
+                <w:sz w:val="20"/>
+                <w:szCs w:val="22"/>
+                <w:lang w:val="es-MX"/>
+              </w:rPr>
+              <w:t xml:space="preserve"> iva, propina y total</w:t>
+            </w:r>
           </w:p>
           <w:p>
             <w:pPr>
@@ -2380,6 +2701,60 @@
               </w:rPr>
               <w:t>Relación E/S:</w:t>
             </w:r>
+            <w:r>
+              <w:rPr>
+                <w:rFonts w:ascii="Avenir Book" w:eastAsia="Arial Unicode MS" w:hAnsi="Avenir Book" w:cs="Arial Unicode MS"/>
+                <w:bCs/>
+                <w:sz w:val="20"/>
+                <w:szCs w:val="22"/>
+                <w:lang w:val="es-MX"/>
+              </w:rPr>
+              <w:t xml:space="preserve"> iva =totalDeLaComida*.16 </w:t>
+            </w:r>
+          </w:p>
+          <w:p>
+            <w:pPr>
+              <w:pStyle w:val="Sinespaciado"/>
+              <w:rPr>
+                <w:rFonts w:ascii="Avenir Book" w:eastAsia="Arial Unicode MS" w:hAnsi="Avenir Book" w:cs="Arial Unicode MS"/>
+                <w:bCs/>
+                <w:sz w:val="20"/>
+                <w:szCs w:val="22"/>
+                <w:lang w:val="es-MX"/>
+              </w:rPr>
+            </w:pPr>
+            <w:r>
+              <w:rPr>
+                <w:rFonts w:ascii="Avenir Book" w:eastAsia="Arial Unicode MS" w:hAnsi="Avenir Book" w:cs="Arial Unicode MS"/>
+                <w:bCs/>
+                <w:sz w:val="20"/>
+                <w:szCs w:val="22"/>
+                <w:lang w:val="es-MX"/>
+              </w:rPr>
+              <w:t>Propina=totalDeLaComida*.12</w:t>
+            </w:r>
+          </w:p>
+          <w:p>
+            <w:pPr>
+              <w:pStyle w:val="Sinespaciado"/>
+              <w:rPr>
+                <w:rFonts w:ascii="Avenir Book" w:eastAsia="Arial Unicode MS" w:hAnsi="Avenir Book" w:cs="Arial Unicode MS"/>
+                <w:bCs/>
+                <w:sz w:val="20"/>
+                <w:szCs w:val="22"/>
+                <w:lang w:val="es-MX"/>
+              </w:rPr>
+            </w:pPr>
+            <w:r>
+              <w:rPr>
+                <w:rFonts w:ascii="Avenir Book" w:eastAsia="Arial Unicode MS" w:hAnsi="Avenir Book" w:cs="Arial Unicode MS"/>
+                <w:bCs/>
+                <w:sz w:val="20"/>
+                <w:szCs w:val="22"/>
+                <w:lang w:val="es-MX"/>
+              </w:rPr>
+              <w:t>totalAPagar= propina+iva+totaDeLaComida</w:t>
+            </w:r>
           </w:p>
           <w:p>
             <w:pPr>
@@ -2479,6 +2854,64 @@
                 <w:lang w:val="es-MX"/>
               </w:rPr>
             </w:pPr>
+            <w:r>
+              <w:rPr>
+                <w:rFonts w:ascii="Avenir Book" w:eastAsia="Arial Unicode MS" w:hAnsi="Avenir Book" w:cs="Arial Unicode MS"/>
+                <w:bCs/>
+                <w:noProof/>
+                <w:sz w:val="20"/>
+                <w:szCs w:val="22"/>
+                <w:lang w:eastAsia="es-ES_tradnl"/>
+              </w:rPr>
+              <w:drawing>
+                <wp:inline distT="0" distB="0" distL="0" distR="0" wp14:anchorId="68208B8D" wp14:editId="5A6D619E">
+                  <wp:extent cx="3701574" cy="4140200"/>
+                  <wp:effectExtent l="0" t="0" r="6985" b="0"/>
+                  <wp:docPr id="4" name="Imagen 4" descr="../../21017579_1470001849749631_426121494_o.jpg"/>
+                  <wp:cNvGraphicFramePr>
+                    <a:graphicFrameLocks xmlns:a="http://schemas.openxmlformats.org/drawingml/2006/main" noChangeAspect="1"/>
+                  </wp:cNvGraphicFramePr>
+                  <a:graphic xmlns:a="http://schemas.openxmlformats.org/drawingml/2006/main">
+                    <a:graphicData uri="http://schemas.openxmlformats.org/drawingml/2006/picture">
+                      <pic:pic xmlns:pic="http://schemas.openxmlformats.org/drawingml/2006/picture">
+                        <pic:nvPicPr>
+                          <pic:cNvPr id="0" name="Picture 3" descr="../../21017579_1470001849749631_426121494_o.jpg"/>
+                          <pic:cNvPicPr>
+                            <a:picLocks noChangeAspect="1" noChangeArrowheads="1"/>
+                          </pic:cNvPicPr>
+                        </pic:nvPicPr>
+                        <pic:blipFill>
+                          <a:blip r:embed="rId8">
+                            <a:extLst>
+                              <a:ext uri="{28A0092B-C50C-407E-A947-70E740481C1C}">
+                                <a14:useLocalDpi xmlns:a14="http://schemas.microsoft.com/office/drawing/2010/main" val="0"/>
+                              </a:ext>
+                            </a:extLst>
+                          </a:blip>
+                          <a:srcRect/>
+                          <a:stretch>
+                            <a:fillRect/>
+                          </a:stretch>
+                        </pic:blipFill>
+                        <pic:spPr bwMode="auto">
+                          <a:xfrm>
+                            <a:off x="0" y="0"/>
+                            <a:ext cx="3755221" cy="4200204"/>
+                          </a:xfrm>
+                          <a:prstGeom prst="rect">
+                            <a:avLst/>
+                          </a:prstGeom>
+                          <a:noFill/>
+                          <a:ln>
+                            <a:noFill/>
+                          </a:ln>
+                        </pic:spPr>
+                      </pic:pic>
+                    </a:graphicData>
+                  </a:graphic>
+                </wp:inline>
+              </w:drawing>
+            </w:r>
           </w:p>
           <w:p>
             <w:pPr>
@@ -3217,6 +3650,28 @@
               </w:rPr>
               <w:t>Entradas:</w:t>
             </w:r>
+            <w:r>
+              <w:rPr>
+                <w:rFonts w:ascii="Avenir Book" w:eastAsia="Arial Unicode MS" w:hAnsi="Avenir Book" w:cs="Arial Unicode MS"/>
+                <w:bCs/>
+                <w:sz w:val="20"/>
+                <w:szCs w:val="22"/>
+                <w:lang w:val="es-MX"/>
+              </w:rPr>
+              <w:t xml:space="preserve">cantidad de hombres y mujeres inscritos </w:t>
+            </w:r>
+          </w:p>
+          <w:p>
+            <w:pPr>
+              <w:pStyle w:val="Sinespaciado"/>
+              <w:rPr>
+                <w:rFonts w:ascii="Avenir Book" w:eastAsia="Arial Unicode MS" w:hAnsi="Avenir Book" w:cs="Arial Unicode MS"/>
+                <w:bCs/>
+                <w:sz w:val="20"/>
+                <w:szCs w:val="22"/>
+                <w:lang w:val="es-MX"/>
+              </w:rPr>
+            </w:pPr>
           </w:p>
           <w:p>
             <w:pPr>
@@ -3239,6 +3694,28 @@
               </w:rPr>
               <w:t>Salidas:</w:t>
             </w:r>
+            <w:r>
+              <w:rPr>
+                <w:rFonts w:ascii="Avenir Book" w:eastAsia="Arial Unicode MS" w:hAnsi="Avenir Book" w:cs="Arial Unicode MS"/>
+                <w:bCs/>
+                <w:sz w:val="20"/>
+                <w:szCs w:val="22"/>
+                <w:lang w:val="es-MX"/>
+              </w:rPr>
+              <w:t>porcentaje de hombres y mujeres y total entre hombres y mujeres</w:t>
+            </w:r>
+          </w:p>
+          <w:p>
+            <w:pPr>
+              <w:pStyle w:val="Sinespaciado"/>
+              <w:rPr>
+                <w:rFonts w:ascii="Avenir Book" w:eastAsia="Arial Unicode MS" w:hAnsi="Avenir Book" w:cs="Arial Unicode MS"/>
+                <w:bCs/>
+                <w:sz w:val="20"/>
+                <w:szCs w:val="22"/>
+                <w:lang w:val="es-MX"/>
+              </w:rPr>
+            </w:pPr>
           </w:p>
           <w:p>
             <w:pPr>
@@ -3261,6 +3738,60 @@
               </w:rPr>
               <w:t>Relación E/S:</w:t>
             </w:r>
+            <w:r>
+              <w:rPr>
+                <w:rFonts w:ascii="Avenir Book" w:eastAsia="Arial Unicode MS" w:hAnsi="Avenir Book" w:cs="Arial Unicode MS"/>
+                <w:bCs/>
+                <w:sz w:val="20"/>
+                <w:szCs w:val="22"/>
+                <w:lang w:val="es-MX"/>
+              </w:rPr>
+              <w:t>hombresymujeres= cantidaddemujeres +cantidaddehombres</w:t>
+            </w:r>
+          </w:p>
+          <w:p>
+            <w:pPr>
+              <w:pStyle w:val="Sinespaciado"/>
+              <w:rPr>
+                <w:rFonts w:ascii="Avenir Book" w:eastAsia="Arial Unicode MS" w:hAnsi="Avenir Book" w:cs="Arial Unicode MS"/>
+                <w:bCs/>
+                <w:sz w:val="20"/>
+                <w:szCs w:val="22"/>
+                <w:lang w:val="es-MX"/>
+              </w:rPr>
+            </w:pPr>
+            <w:r>
+              <w:rPr>
+                <w:rFonts w:ascii="Avenir Book" w:eastAsia="Arial Unicode MS" w:hAnsi="Avenir Book" w:cs="Arial Unicode MS"/>
+                <w:bCs/>
+                <w:sz w:val="20"/>
+                <w:szCs w:val="22"/>
+                <w:lang w:val="es-MX"/>
+              </w:rPr>
+              <w:t xml:space="preserve">Porcentajedehombres= numerodehombres*100/hombresymujeres </w:t>
+            </w:r>
+          </w:p>
+          <w:p>
+            <w:pPr>
+              <w:pStyle w:val="Sinespaciado"/>
+              <w:rPr>
+                <w:rFonts w:ascii="Avenir Book" w:eastAsia="Arial Unicode MS" w:hAnsi="Avenir Book" w:cs="Arial Unicode MS"/>
+                <w:bCs/>
+                <w:sz w:val="20"/>
+                <w:szCs w:val="22"/>
+                <w:lang w:val="es-MX"/>
+              </w:rPr>
+            </w:pPr>
+            <w:r>
+              <w:rPr>
+                <w:rFonts w:ascii="Avenir Book" w:eastAsia="Arial Unicode MS" w:hAnsi="Avenir Book" w:cs="Arial Unicode MS"/>
+                <w:bCs/>
+                <w:sz w:val="20"/>
+                <w:szCs w:val="22"/>
+                <w:lang w:val="es-MX"/>
+              </w:rPr>
+              <w:t xml:space="preserve">Porcentajedemujeres =numerodemujeres*100/hombresymujeres </w:t>
+            </w:r>
           </w:p>
           <w:p>
             <w:pPr>
@@ -3360,6 +3891,64 @@
                 <w:lang w:val="es-MX"/>
               </w:rPr>
             </w:pPr>
+            <w:r>
+              <w:rPr>
+                <w:rFonts w:ascii="Avenir Book" w:eastAsia="Arial Unicode MS" w:hAnsi="Avenir Book" w:cs="Arial Unicode MS"/>
+                <w:bCs/>
+                <w:noProof/>
+                <w:sz w:val="20"/>
+                <w:szCs w:val="22"/>
+                <w:lang w:eastAsia="es-ES_tradnl"/>
+              </w:rPr>
+              <w:drawing>
+                <wp:inline distT="0" distB="0" distL="0" distR="0" wp14:anchorId="03DA5EB7" wp14:editId="35DB8EF3">
+                  <wp:extent cx="2739076" cy="3654547"/>
+                  <wp:effectExtent l="0" t="0" r="4445" b="3175"/>
+                  <wp:docPr id="5" name="Imagen 5" descr="../../21034898_1470001753082974_535509737_o.jpg"/>
+                  <wp:cNvGraphicFramePr>
+                    <a:graphicFrameLocks xmlns:a="http://schemas.openxmlformats.org/drawingml/2006/main" noChangeAspect="1"/>
+                  </wp:cNvGraphicFramePr>
+                  <a:graphic xmlns:a="http://schemas.openxmlformats.org/drawingml/2006/main">
+                    <a:graphicData uri="http://schemas.openxmlformats.org/drawingml/2006/picture">
+                      <pic:pic xmlns:pic="http://schemas.openxmlformats.org/drawingml/2006/picture">
+                        <pic:nvPicPr>
+                          <pic:cNvPr id="0" name="Picture 4" descr="../../21034898_1470001753082974_535509737_o.jpg"/>
+                          <pic:cNvPicPr>
+                            <a:picLocks noChangeAspect="1" noChangeArrowheads="1"/>
+                          </pic:cNvPicPr>
+                        </pic:nvPicPr>
+                        <pic:blipFill>
+                          <a:blip r:embed="rId9">
+                            <a:extLst>
+                              <a:ext uri="{28A0092B-C50C-407E-A947-70E740481C1C}">
+                                <a14:useLocalDpi xmlns:a14="http://schemas.microsoft.com/office/drawing/2010/main" val="0"/>
+                              </a:ext>
+                            </a:extLst>
+                          </a:blip>
+                          <a:srcRect/>
+                          <a:stretch>
+                            <a:fillRect/>
+                          </a:stretch>
+                        </pic:blipFill>
+                        <pic:spPr bwMode="auto">
+                          <a:xfrm>
+                            <a:off x="0" y="0"/>
+                            <a:ext cx="2767635" cy="3692652"/>
+                          </a:xfrm>
+                          <a:prstGeom prst="rect">
+                            <a:avLst/>
+                          </a:prstGeom>
+                          <a:noFill/>
+                          <a:ln>
+                            <a:noFill/>
+                          </a:ln>
+                        </pic:spPr>
+                      </pic:pic>
+                    </a:graphicData>
+                  </a:graphic>
+                </wp:inline>
+              </w:drawing>
+            </w:r>
           </w:p>
           <w:p>
             <w:pPr>
@@ -4039,7 +4628,7 @@
                     </pic:cNvPicPr>
                   </pic:nvPicPr>
                   <pic:blipFill>
-                    <a:blip r:embed="rId6">
+                    <a:blip r:embed="rId10">
                       <a:extLst>
                         <a:ext uri="{28A0092B-C50C-407E-A947-70E740481C1C}">
                           <a14:useLocalDpi xmlns:a14="http://schemas.microsoft.com/office/drawing/2010/main" val="0"/>
@@ -4151,6 +4740,16 @@
               </w:rPr>
               <w:t>Entradas:</w:t>
             </w:r>
+            <w:r>
+              <w:rPr>
+                <w:rFonts w:ascii="Avenir Book" w:eastAsia="Arial Unicode MS" w:hAnsi="Avenir Book" w:cs="Arial Unicode MS"/>
+                <w:bCs/>
+                <w:sz w:val="20"/>
+                <w:szCs w:val="22"/>
+                <w:lang w:val="es-MX"/>
+              </w:rPr>
+              <w:t xml:space="preserve"> x y y </w:t>
+            </w:r>
           </w:p>
           <w:p>
             <w:pPr>
@@ -4173,6 +4772,16 @@
               </w:rPr>
               <w:t>Salidas:</w:t>
             </w:r>
+            <w:r>
+              <w:rPr>
+                <w:rFonts w:ascii="Avenir Book" w:eastAsia="Arial Unicode MS" w:hAnsi="Avenir Book" w:cs="Arial Unicode MS"/>
+                <w:bCs/>
+                <w:sz w:val="20"/>
+                <w:szCs w:val="22"/>
+                <w:lang w:val="es-MX"/>
+              </w:rPr>
+              <w:t xml:space="preserve"> magnitud y angulo </w:t>
+            </w:r>
           </w:p>
           <w:p>
             <w:pPr>
@@ -4195,6 +4804,48 @@
               </w:rPr>
               <w:t>Relación E/S:</w:t>
             </w:r>
+            <w:r>
+              <w:rPr>
+                <w:rFonts w:ascii="Avenir Book" w:eastAsia="Arial Unicode MS" w:hAnsi="Avenir Book" w:cs="Arial Unicode MS"/>
+                <w:bCs/>
+                <w:sz w:val="20"/>
+                <w:szCs w:val="22"/>
+                <w:lang w:val="es-MX"/>
+              </w:rPr>
+              <w:t xml:space="preserve"> angulo= atan2(y,x)*(180/pi)</w:t>
+            </w:r>
+          </w:p>
+          <w:p>
+            <w:pPr>
+              <w:pStyle w:val="Sinespaciado"/>
+              <w:rPr>
+                <w:rFonts w:ascii="Avenir Book" w:eastAsia="Arial Unicode MS" w:hAnsi="Avenir Book" w:cs="Arial Unicode MS"/>
+                <w:bCs/>
+                <w:sz w:val="20"/>
+                <w:szCs w:val="22"/>
+                <w:lang w:val="es-MX"/>
+              </w:rPr>
+            </w:pPr>
+            <w:r>
+              <w:rPr>
+                <w:rFonts w:ascii="Avenir Book" w:eastAsia="Arial Unicode MS" w:hAnsi="Avenir Book" w:cs="Arial Unicode MS"/>
+                <w:bCs/>
+                <w:sz w:val="20"/>
+                <w:szCs w:val="22"/>
+                <w:lang w:val="es-MX"/>
+              </w:rPr>
+              <w:t>Magnitud (x**2 + y**2</w:t>
+            </w:r>
+            <w:r>
+              <w:rPr>
+                <w:rFonts w:ascii="Avenir Book" w:eastAsia="Arial Unicode MS" w:hAnsi="Avenir Book" w:cs="Arial Unicode MS"/>
+                <w:bCs/>
+                <w:sz w:val="20"/>
+                <w:szCs w:val="22"/>
+                <w:lang w:val="es-MX"/>
+              </w:rPr>
+              <w:t>)**0.5</w:t>
+            </w:r>
           </w:p>
           <w:p>
             <w:pPr>
@@ -4261,20 +4912,78 @@
                 <w:lang w:val="es-MX"/>
               </w:rPr>
             </w:pPr>
+          </w:p>
+          <w:p>
+            <w:pPr>
+              <w:pStyle w:val="Sinespaciado"/>
+              <w:rPr>
+                <w:rFonts w:ascii="Avenir Book" w:eastAsia="Arial Unicode MS" w:hAnsi="Avenir Book" w:cs="Arial Unicode MS"/>
+                <w:bCs/>
+                <w:sz w:val="20"/>
+                <w:szCs w:val="22"/>
+                <w:lang w:val="es-MX"/>
+              </w:rPr>
+            </w:pPr>
             <w:bookmarkStart w:id="0" w:name="_GoBack"/>
+            <w:r>
+              <w:rPr>
+                <w:rFonts w:ascii="Avenir Book" w:eastAsia="Arial Unicode MS" w:hAnsi="Avenir Book" w:cs="Arial Unicode MS"/>
+                <w:bCs/>
+                <w:noProof/>
+                <w:sz w:val="20"/>
+                <w:szCs w:val="22"/>
+                <w:lang w:eastAsia="es-ES_tradnl"/>
+              </w:rPr>
+              <w:drawing>
+                <wp:inline distT="0" distB="0" distL="0" distR="0" wp14:anchorId="489B00A6" wp14:editId="1E2FF6DE">
+                  <wp:extent cx="3420884" cy="4559300"/>
+                  <wp:effectExtent l="0" t="0" r="8255" b="0"/>
+                  <wp:docPr id="7" name="Imagen 7" descr="../../21017901_1470001613082988_797606099_o.jpg"/>
+                  <wp:cNvGraphicFramePr>
+                    <a:graphicFrameLocks xmlns:a="http://schemas.openxmlformats.org/drawingml/2006/main" noChangeAspect="1"/>
+                  </wp:cNvGraphicFramePr>
+                  <a:graphic xmlns:a="http://schemas.openxmlformats.org/drawingml/2006/main">
+                    <a:graphicData uri="http://schemas.openxmlformats.org/drawingml/2006/picture">
+                      <pic:pic xmlns:pic="http://schemas.openxmlformats.org/drawingml/2006/picture">
+                        <pic:nvPicPr>
+                          <pic:cNvPr id="0" name="Picture 6" descr="../../21017901_1470001613082988_797606099_o.jpg"/>
+                          <pic:cNvPicPr>
+                            <a:picLocks noChangeAspect="1" noChangeArrowheads="1"/>
+                          </pic:cNvPicPr>
+                        </pic:nvPicPr>
+                        <pic:blipFill>
+                          <a:blip r:embed="rId11">
+                            <a:extLst>
+                              <a:ext uri="{28A0092B-C50C-407E-A947-70E740481C1C}">
+                                <a14:useLocalDpi xmlns:a14="http://schemas.microsoft.com/office/drawing/2010/main" val="0"/>
+                              </a:ext>
+                            </a:extLst>
+                          </a:blip>
+                          <a:srcRect/>
+                          <a:stretch>
+                            <a:fillRect/>
+                          </a:stretch>
+                        </pic:blipFill>
+                        <pic:spPr bwMode="auto">
+                          <a:xfrm>
+                            <a:off x="0" y="0"/>
+                            <a:ext cx="3439689" cy="4584363"/>
+                          </a:xfrm>
+                          <a:prstGeom prst="rect">
+                            <a:avLst/>
+                          </a:prstGeom>
+                          <a:noFill/>
+                          <a:ln>
+                            <a:noFill/>
+                          </a:ln>
+                        </pic:spPr>
+                      </pic:pic>
+                    </a:graphicData>
+                  </a:graphic>
+                </wp:inline>
+              </w:drawing>
+            </w:r>
             <w:bookmarkEnd w:id="0"/>
-          </w:p>
-          <w:p>
-            <w:pPr>
-              <w:pStyle w:val="Sinespaciado"/>
-              <w:rPr>
-                <w:rFonts w:ascii="Avenir Book" w:eastAsia="Arial Unicode MS" w:hAnsi="Avenir Book" w:cs="Arial Unicode MS"/>
-                <w:bCs/>
-                <w:sz w:val="20"/>
-                <w:szCs w:val="22"/>
-                <w:lang w:val="es-MX"/>
-              </w:rPr>
-            </w:pPr>
           </w:p>
           <w:p>
             <w:pPr>
@@ -4369,6 +5078,9 @@
         </w:tc>
       </w:tr>
       <w:tr>
+        <w:trPr>
+          <w:trHeight w:val="1360"/>
+        </w:trPr>
         <w:tc>
           <w:tcPr>
             <w:tcW w:w="10220" w:type="dxa"/>
@@ -5459,6 +6171,7 @@
     <w:lsdException w:name="HTML Sample" w:semiHidden="1" w:unhideWhenUsed="1"/>
     <w:lsdException w:name="HTML Typewriter" w:semiHidden="1" w:unhideWhenUsed="1"/>
     <w:lsdException w:name="HTML Variable" w:semiHidden="1" w:unhideWhenUsed="1"/>
+    <w:lsdException w:name="Normal Table" w:semiHidden="1" w:unhideWhenUsed="1"/>
     <w:lsdException w:name="annotation subject" w:semiHidden="1" w:unhideWhenUsed="1"/>
     <w:lsdException w:name="No List" w:semiHidden="1" w:unhideWhenUsed="1"/>
     <w:lsdException w:name="Outline List 1" w:semiHidden="1" w:unhideWhenUsed="1"/>
@@ -5505,8 +6218,10 @@
     <w:lsdException w:name="Table Subtle 2" w:semiHidden="1" w:unhideWhenUsed="1"/>
     <w:lsdException w:name="Table Web 1" w:semiHidden="1" w:unhideWhenUsed="1"/>
     <w:lsdException w:name="Table Web 2" w:semiHidden="1" w:unhideWhenUsed="1"/>
+    <w:lsdException w:name="Table Web 3" w:semiHidden="1" w:unhideWhenUsed="1"/>
     <w:lsdException w:name="Balloon Text" w:semiHidden="1" w:unhideWhenUsed="1"/>
     <w:lsdException w:name="Table Grid" w:uiPriority="59"/>
+    <w:lsdException w:name="Table Theme" w:semiHidden="1" w:unhideWhenUsed="1"/>
     <w:lsdException w:name="Note Level 1" w:semiHidden="1" w:unhideWhenUsed="1"/>
     <w:lsdException w:name="Note Level 2" w:semiHidden="1" w:unhideWhenUsed="1"/>
     <w:lsdException w:name="Note Level 3" w:semiHidden="1" w:unhideWhenUsed="1"/>

</xml_diff>

<commit_message>
Tarea 2 versión ante-final, resta función trigonométrica
</commit_message>
<xml_diff>
--- a/Tarea_02.docx
+++ b/Tarea_02.docx
@@ -3892,8 +3892,6 @@
               </w:rPr>
               <w:t xml:space="preserve">número </w:t>
             </w:r>
-            <w:bookmarkStart w:id="0" w:name="_GoBack"/>
-            <w:bookmarkEnd w:id="0"/>
             <w:r>
               <w:rPr>
                 <w:rFonts w:ascii="Avenir Book" w:eastAsia="Arial Unicode MS" w:hAnsi="Avenir Book" w:cs="Arial Unicode MS"/>
@@ -4193,7 +4191,17 @@
                 <w:szCs w:val="22"/>
                 <w:lang w:val="es-MX"/>
               </w:rPr>
-              <w:t>porcentaje mujeres = mujeres * 100 / total alumnos</w:t>
+              <w:t xml:space="preserve">porcentaje mujeres = mujeres * 100 / total </w:t>
+            </w:r>
+            <w:r>
+              <w:rPr>
+                <w:rFonts w:ascii="Avenir Book" w:eastAsia="Arial Unicode MS" w:hAnsi="Avenir Book" w:cs="Arial Unicode MS"/>
+                <w:bCs/>
+                <w:sz w:val="20"/>
+                <w:szCs w:val="22"/>
+                <w:lang w:val="es-MX"/>
+              </w:rPr>
+              <w:t>inscritos</w:t>
             </w:r>
           </w:p>
           <w:p>
@@ -5015,6 +5023,7 @@
               <w:rPr>
                 <w:rFonts w:ascii="Avenir Book" w:eastAsia="Arial Unicode MS" w:hAnsi="Avenir Book" w:cs="Arial Unicode MS"/>
                 <w:bCs/>
+                <w:i/>
                 <w:sz w:val="20"/>
                 <w:szCs w:val="22"/>
                 <w:lang w:val="es-MX"/>
@@ -5030,15 +5039,57 @@
               </w:rPr>
               <w:t>Entradas:</w:t>
             </w:r>
-          </w:p>
-          <w:p>
-            <w:pPr>
-              <w:pStyle w:val="NoSpacing"/>
-              <w:rPr>
-                <w:rFonts w:ascii="Avenir Book" w:eastAsia="Arial Unicode MS" w:hAnsi="Avenir Book" w:cs="Arial Unicode MS"/>
-                <w:bCs/>
-                <w:sz w:val="20"/>
-                <w:szCs w:val="22"/>
+            <w:r>
+              <w:rPr>
+                <w:rFonts w:ascii="Avenir Book" w:eastAsia="Arial Unicode MS" w:hAnsi="Avenir Book" w:cs="Arial Unicode MS"/>
+                <w:bCs/>
+                <w:sz w:val="20"/>
+                <w:szCs w:val="22"/>
+                <w:lang w:val="es-MX"/>
+              </w:rPr>
+              <w:t xml:space="preserve"> Los valores de </w:t>
+            </w:r>
+            <w:r>
+              <w:rPr>
+                <w:rFonts w:ascii="Avenir Book" w:eastAsia="Arial Unicode MS" w:hAnsi="Avenir Book" w:cs="Arial Unicode MS"/>
+                <w:bCs/>
+                <w:i/>
+                <w:sz w:val="20"/>
+                <w:szCs w:val="22"/>
+                <w:lang w:val="es-MX"/>
+              </w:rPr>
+              <w:t xml:space="preserve">x </w:t>
+            </w:r>
+            <w:r>
+              <w:rPr>
+                <w:rFonts w:ascii="Avenir Book" w:eastAsia="Arial Unicode MS" w:hAnsi="Avenir Book" w:cs="Arial Unicode MS"/>
+                <w:bCs/>
+                <w:sz w:val="20"/>
+                <w:szCs w:val="22"/>
+                <w:lang w:val="es-MX"/>
+              </w:rPr>
+              <w:t xml:space="preserve">&amp; </w:t>
+            </w:r>
+            <w:r>
+              <w:rPr>
+                <w:rFonts w:ascii="Avenir Book" w:eastAsia="Arial Unicode MS" w:hAnsi="Avenir Book" w:cs="Arial Unicode MS"/>
+                <w:bCs/>
+                <w:i/>
+                <w:sz w:val="20"/>
+                <w:szCs w:val="22"/>
+                <w:lang w:val="es-MX"/>
+              </w:rPr>
+              <w:t>y</w:t>
+            </w:r>
+          </w:p>
+          <w:p>
+            <w:pPr>
+              <w:pStyle w:val="NoSpacing"/>
+              <w:rPr>
+                <w:rFonts w:ascii="Avenir Book" w:eastAsia="Arial Unicode MS" w:hAnsi="Avenir Book" w:cs="Arial Unicode MS"/>
+                <w:bCs/>
+                <w:sz w:val="20"/>
+                <w:szCs w:val="20"/>
                 <w:lang w:val="es-MX"/>
               </w:rPr>
             </w:pPr>
@@ -5052,38 +5103,350 @@
               </w:rPr>
               <w:t>Salidas:</w:t>
             </w:r>
-          </w:p>
-          <w:p>
-            <w:pPr>
-              <w:pStyle w:val="NoSpacing"/>
-              <w:rPr>
-                <w:rFonts w:ascii="Avenir Book" w:eastAsia="Arial Unicode MS" w:hAnsi="Avenir Book" w:cs="Arial Unicode MS"/>
-                <w:bCs/>
-                <w:sz w:val="20"/>
-                <w:szCs w:val="22"/>
-                <w:lang w:val="es-MX"/>
-              </w:rPr>
-            </w:pPr>
-            <w:r>
-              <w:rPr>
-                <w:rFonts w:ascii="Avenir Book" w:eastAsia="Arial Unicode MS" w:hAnsi="Avenir Book" w:cs="Arial Unicode MS"/>
-                <w:bCs/>
-                <w:sz w:val="20"/>
-                <w:szCs w:val="22"/>
-                <w:lang w:val="es-MX"/>
+            <w:r>
+              <w:rPr>
+                <w:rFonts w:ascii="Avenir Book" w:eastAsia="Arial Unicode MS" w:hAnsi="Avenir Book" w:cs="Arial Unicode MS"/>
+                <w:bCs/>
+                <w:sz w:val="20"/>
+                <w:szCs w:val="22"/>
+                <w:lang w:val="es-MX"/>
+              </w:rPr>
+              <w:t xml:space="preserve"> Valor de la magnitud </w:t>
+            </w:r>
+            <w:r>
+              <w:rPr>
+                <w:rFonts w:ascii="Avenir Book" w:eastAsia="Arial Unicode MS" w:hAnsi="Avenir Book" w:cs="Arial Unicode MS"/>
+                <w:bCs/>
+                <w:i/>
+                <w:sz w:val="20"/>
+                <w:szCs w:val="22"/>
+                <w:lang w:val="es-MX"/>
+              </w:rPr>
+              <w:t>r</w:t>
+            </w:r>
+            <w:r>
+              <w:rPr>
+                <w:rFonts w:ascii="Avenir Book" w:eastAsia="Arial Unicode MS" w:hAnsi="Avenir Book" w:cs="Arial Unicode MS"/>
+                <w:bCs/>
+                <w:i/>
+                <w:sz w:val="20"/>
+                <w:szCs w:val="22"/>
+                <w:lang w:val="es-MX"/>
+              </w:rPr>
+              <w:t xml:space="preserve"> </w:t>
+            </w:r>
+            <w:r>
+              <w:rPr>
+                <w:rFonts w:ascii="Avenir Book" w:eastAsia="Arial Unicode MS" w:hAnsi="Avenir Book" w:cs="Arial Unicode MS"/>
+                <w:bCs/>
+                <w:sz w:val="20"/>
+                <w:szCs w:val="22"/>
+                <w:lang w:val="es-MX"/>
+              </w:rPr>
+              <w:t xml:space="preserve">&amp; valor </w:t>
+            </w:r>
+            <w:r>
+              <w:rPr>
+                <w:rFonts w:ascii="Avenir Book" w:eastAsia="Arial Unicode MS" w:hAnsi="Avenir Book" w:cs="Arial Unicode MS"/>
+                <w:bCs/>
+                <w:sz w:val="20"/>
+                <w:szCs w:val="20"/>
+                <w:lang w:val="es-MX"/>
+              </w:rPr>
+              <w:t xml:space="preserve">del ángulo </w:t>
+            </w:r>
+            <w:r>
+              <w:rPr>
+                <w:rFonts w:ascii="Avenir Book" w:eastAsia="Arial Unicode MS" w:hAnsi="Avenir Book" w:cs="Arial Unicode MS"/>
+                <w:i/>
+                <w:sz w:val="20"/>
+                <w:szCs w:val="20"/>
+              </w:rPr>
+              <w:sym w:font="Symbol" w:char="F071"/>
+            </w:r>
+            <w:r>
+              <w:rPr>
+                <w:rFonts w:ascii="Avenir Book" w:eastAsia="Arial Unicode MS" w:hAnsi="Avenir Book" w:cs="Arial Unicode MS"/>
+                <w:i/>
+                <w:sz w:val="20"/>
+                <w:szCs w:val="20"/>
+              </w:rPr>
+              <w:t xml:space="preserve"> en grados</w:t>
+            </w:r>
+          </w:p>
+          <w:p>
+            <w:pPr>
+              <w:pStyle w:val="NoSpacing"/>
+              <w:rPr>
+                <w:rFonts w:ascii="Avenir Book" w:eastAsia="Arial Unicode MS" w:hAnsi="Avenir Book" w:cs="Arial Unicode MS"/>
+                <w:bCs/>
+                <w:sz w:val="20"/>
+                <w:szCs w:val="22"/>
+                <w:lang w:val="es-MX"/>
+              </w:rPr>
+            </w:pPr>
+            <w:r>
+              <w:rPr>
+                <w:rFonts w:ascii="Avenir Book" w:eastAsia="Arial Unicode MS" w:hAnsi="Avenir Book" w:cs="Arial Unicode MS"/>
+                <w:bCs/>
+                <w:sz w:val="20"/>
+                <w:szCs w:val="22"/>
+                <w:lang w:val="es-ES"/>
               </w:rPr>
               <w:t>Relación E/S:</w:t>
             </w:r>
-          </w:p>
-          <w:p>
-            <w:pPr>
-              <w:pStyle w:val="NoSpacing"/>
-              <w:rPr>
-                <w:rFonts w:ascii="Avenir Book" w:eastAsia="Arial Unicode MS" w:hAnsi="Avenir Book" w:cs="Arial Unicode MS"/>
-                <w:bCs/>
-                <w:sz w:val="20"/>
-                <w:szCs w:val="22"/>
-                <w:lang w:val="es-MX"/>
+            <w:r>
+              <w:rPr>
+                <w:rFonts w:ascii="Avenir Book" w:eastAsia="Arial Unicode MS" w:hAnsi="Avenir Book" w:cs="Arial Unicode MS"/>
+                <w:bCs/>
+                <w:sz w:val="20"/>
+                <w:szCs w:val="22"/>
+                <w:lang w:val="es-ES"/>
+              </w:rPr>
+              <w:t xml:space="preserve"> r = </w:t>
+            </w:r>
+            <m:oMath>
+              <m:rad>
+                <m:radPr>
+                  <m:degHide m:val="1"/>
+                  <m:ctrlPr>
+                    <w:rPr>
+                      <w:rFonts w:ascii="Cambria Math" w:eastAsia="Arial Unicode MS" w:hAnsi="Cambria Math" w:cs="Arial Unicode MS"/>
+                      <w:bCs/>
+                      <w:i/>
+                      <w:sz w:val="20"/>
+                      <w:szCs w:val="22"/>
+                      <w:lang w:val="es-MX"/>
+                    </w:rPr>
+                  </m:ctrlPr>
+                </m:radPr>
+                <m:deg/>
+                <m:e>
+                  <m:sSup>
+                    <m:sSupPr>
+                      <m:ctrlPr>
+                        <w:rPr>
+                          <w:rFonts w:ascii="Cambria Math" w:eastAsia="Arial Unicode MS" w:hAnsi="Cambria Math" w:cs="Arial Unicode MS"/>
+                          <w:bCs/>
+                          <w:i/>
+                          <w:sz w:val="20"/>
+                          <w:szCs w:val="22"/>
+                          <w:lang w:val="es-MX"/>
+                        </w:rPr>
+                      </m:ctrlPr>
+                    </m:sSupPr>
+                    <m:e>
+                      <m:r>
+                        <w:rPr>
+                          <w:rFonts w:ascii="Cambria Math" w:eastAsia="Arial Unicode MS" w:hAnsi="Cambria Math" w:cs="Arial Unicode MS"/>
+                          <w:sz w:val="20"/>
+                          <w:szCs w:val="22"/>
+                          <w:lang w:val="es-MX"/>
+                        </w:rPr>
+                        <m:t>x</m:t>
+                      </m:r>
+                    </m:e>
+                    <m:sup>
+                      <m:r>
+                        <w:rPr>
+                          <w:rFonts w:ascii="Cambria Math" w:eastAsia="Arial Unicode MS" w:hAnsi="Cambria Math" w:cs="Arial Unicode MS"/>
+                          <w:sz w:val="20"/>
+                          <w:szCs w:val="22"/>
+                          <w:lang w:val="es-MX"/>
+                        </w:rPr>
+                        <m:t>2</m:t>
+                      </m:r>
+                    </m:sup>
+                  </m:sSup>
+                  <m:r>
+                    <w:rPr>
+                      <w:rFonts w:ascii="Cambria Math" w:eastAsia="Arial Unicode MS" w:hAnsi="Cambria Math" w:cs="Arial Unicode MS"/>
+                      <w:sz w:val="20"/>
+                      <w:szCs w:val="22"/>
+                      <w:lang w:val="es-MX"/>
+                    </w:rPr>
+                    <m:t>+</m:t>
+                  </m:r>
+                  <m:sSup>
+                    <m:sSupPr>
+                      <m:ctrlPr>
+                        <w:rPr>
+                          <w:rFonts w:ascii="Cambria Math" w:eastAsia="Arial Unicode MS" w:hAnsi="Cambria Math" w:cs="Arial Unicode MS"/>
+                          <w:bCs/>
+                          <w:i/>
+                          <w:sz w:val="20"/>
+                          <w:szCs w:val="22"/>
+                          <w:lang w:val="es-MX"/>
+                        </w:rPr>
+                      </m:ctrlPr>
+                    </m:sSupPr>
+                    <m:e>
+                      <m:r>
+                        <w:rPr>
+                          <w:rFonts w:ascii="Cambria Math" w:eastAsia="Arial Unicode MS" w:hAnsi="Cambria Math" w:cs="Arial Unicode MS"/>
+                          <w:sz w:val="20"/>
+                          <w:szCs w:val="22"/>
+                          <w:lang w:val="es-MX"/>
+                        </w:rPr>
+                        <m:t>y</m:t>
+                      </m:r>
+                    </m:e>
+                    <m:sup>
+                      <m:r>
+                        <w:rPr>
+                          <w:rFonts w:ascii="Cambria Math" w:eastAsia="Arial Unicode MS" w:hAnsi="Cambria Math" w:cs="Arial Unicode MS"/>
+                          <w:sz w:val="20"/>
+                          <w:szCs w:val="22"/>
+                          <w:lang w:val="es-MX"/>
+                        </w:rPr>
+                        <m:t>2</m:t>
+                      </m:r>
+                    </m:sup>
+                  </m:sSup>
+                </m:e>
+              </m:rad>
+            </m:oMath>
+          </w:p>
+          <w:p>
+            <w:pPr>
+              <w:pStyle w:val="NoSpacing"/>
+              <w:rPr>
+                <w:rFonts w:ascii="Avenir Book" w:eastAsia="Arial Unicode MS" w:hAnsi="Avenir Book" w:cs="Arial Unicode MS"/>
+                <w:bCs/>
+                <w:sz w:val="16"/>
+                <w:szCs w:val="22"/>
+                <w:lang w:val="es-ES"/>
+              </w:rPr>
+            </w:pPr>
+            <w:r>
+              <w:rPr>
+                <w:rFonts w:ascii="Avenir Book" w:eastAsia="Arial Unicode MS" w:hAnsi="Avenir Book" w:cs="Arial Unicode MS"/>
+                <w:i/>
+                <w:sz w:val="20"/>
+                <w:szCs w:val="22"/>
+              </w:rPr>
+              <w:sym w:font="Symbol" w:char="F071"/>
+            </w:r>
+            <w:r>
+              <w:rPr>
+                <w:rFonts w:ascii="Avenir Book" w:eastAsia="Arial Unicode MS" w:hAnsi="Avenir Book" w:cs="Arial Unicode MS"/>
+                <w:i/>
+                <w:sz w:val="20"/>
+                <w:szCs w:val="22"/>
+              </w:rPr>
+              <w:t xml:space="preserve"> </w:t>
+            </w:r>
+            <w:r>
+              <w:rPr>
+                <w:rFonts w:ascii="Avenir Book" w:eastAsia="Arial Unicode MS" w:hAnsi="Avenir Book" w:cs="Arial Unicode MS"/>
+                <w:sz w:val="20"/>
+                <w:szCs w:val="22"/>
+              </w:rPr>
+              <w:t>=</w:t>
+            </w:r>
+            <w:r>
+              <w:rPr>
+                <w:rFonts w:ascii="Avenir Book" w:eastAsia="Arial Unicode MS" w:hAnsi="Avenir Book" w:cs="Arial Unicode MS"/>
+                <w:sz w:val="20"/>
+                <w:szCs w:val="22"/>
+              </w:rPr>
+              <w:t xml:space="preserve"> </w:t>
+            </w:r>
+            <m:oMath>
+              <m:func>
+                <m:funcPr>
+                  <m:ctrlPr>
+                    <w:rPr>
+                      <w:rFonts w:ascii="Cambria Math" w:eastAsia="Arial Unicode MS" w:hAnsi="Cambria Math" w:cs="Arial Unicode MS"/>
+                      <w:i/>
+                      <w:sz w:val="20"/>
+                      <w:szCs w:val="22"/>
+                    </w:rPr>
+                  </m:ctrlPr>
+                </m:funcPr>
+                <m:fName>
+                  <m:sSup>
+                    <m:sSupPr>
+                      <m:ctrlPr>
+                        <w:rPr>
+                          <w:rFonts w:ascii="Cambria Math" w:eastAsia="Arial Unicode MS" w:hAnsi="Cambria Math" w:cs="Arial Unicode MS"/>
+                          <w:i/>
+                          <w:sz w:val="20"/>
+                          <w:szCs w:val="22"/>
+                        </w:rPr>
+                      </m:ctrlPr>
+                    </m:sSupPr>
+                    <m:e>
+                      <m:r>
+                        <m:rPr>
+                          <m:sty m:val="p"/>
+                        </m:rPr>
+                        <w:rPr>
+                          <w:rFonts w:ascii="Cambria Math" w:eastAsia="Arial Unicode MS" w:hAnsi="Cambria Math" w:cs="Arial Unicode MS"/>
+                          <w:sz w:val="20"/>
+                          <w:szCs w:val="22"/>
+                        </w:rPr>
+                        <m:t>tan</m:t>
+                      </m:r>
+                    </m:e>
+                    <m:sup>
+                      <m:r>
+                        <w:rPr>
+                          <w:rFonts w:ascii="Cambria Math" w:eastAsia="Arial Unicode MS" w:hAnsi="Cambria Math" w:cs="Arial Unicode MS"/>
+                          <w:sz w:val="20"/>
+                          <w:szCs w:val="22"/>
+                        </w:rPr>
+                        <m:t>-1</m:t>
+                      </m:r>
+                    </m:sup>
+                  </m:sSup>
+                </m:fName>
+                <m:e>
+                  <m:f>
+                    <m:fPr>
+                      <m:ctrlPr>
+                        <w:rPr>
+                          <w:rFonts w:ascii="Cambria Math" w:eastAsia="Arial Unicode MS" w:hAnsi="Cambria Math" w:cs="Arial Unicode MS"/>
+                          <w:i/>
+                          <w:sz w:val="20"/>
+                          <w:szCs w:val="22"/>
+                        </w:rPr>
+                      </m:ctrlPr>
+                    </m:fPr>
+                    <m:num>
+                      <m:r>
+                        <w:rPr>
+                          <w:rFonts w:ascii="Cambria Math" w:eastAsia="Arial Unicode MS" w:hAnsi="Cambria Math" w:cs="Arial Unicode MS"/>
+                          <w:sz w:val="20"/>
+                          <w:szCs w:val="22"/>
+                        </w:rPr>
+                        <m:t>y</m:t>
+                      </m:r>
+                    </m:num>
+                    <m:den>
+                      <m:r>
+                        <w:rPr>
+                          <w:rFonts w:ascii="Cambria Math" w:eastAsia="Arial Unicode MS" w:hAnsi="Cambria Math" w:cs="Arial Unicode MS"/>
+                          <w:sz w:val="20"/>
+                          <w:szCs w:val="22"/>
+                        </w:rPr>
+                        <m:t>x</m:t>
+                      </m:r>
+                    </m:den>
+                  </m:f>
+                </m:e>
+              </m:func>
+            </m:oMath>
+          </w:p>
+          <w:p>
+            <w:pPr>
+              <w:pStyle w:val="NoSpacing"/>
+              <w:rPr>
+                <w:rFonts w:ascii="Avenir Book" w:eastAsia="Arial Unicode MS" w:hAnsi="Avenir Book" w:cs="Arial Unicode MS"/>
+                <w:bCs/>
+                <w:sz w:val="20"/>
+                <w:szCs w:val="22"/>
+                <w:lang w:val="es-ES"/>
               </w:rPr>
             </w:pPr>
           </w:p>
@@ -5132,14 +5495,384 @@
           <w:p>
             <w:pPr>
               <w:pStyle w:val="NoSpacing"/>
-              <w:rPr>
-                <w:rFonts w:ascii="Avenir Book" w:eastAsia="Arial Unicode MS" w:hAnsi="Avenir Book" w:cs="Arial Unicode MS"/>
-                <w:bCs/>
-                <w:sz w:val="20"/>
-                <w:szCs w:val="22"/>
-                <w:lang w:val="es-MX"/>
-              </w:rPr>
-            </w:pPr>
+              <w:numPr>
+                <w:ilvl w:val="0"/>
+                <w:numId w:val="11"/>
+              </w:numPr>
+              <w:rPr>
+                <w:rFonts w:ascii="Avenir Book" w:eastAsia="Arial Unicode MS" w:hAnsi="Avenir Book" w:cs="Arial Unicode MS"/>
+                <w:bCs/>
+                <w:sz w:val="20"/>
+                <w:szCs w:val="22"/>
+                <w:lang w:val="es-MX"/>
+              </w:rPr>
+            </w:pPr>
+            <w:r>
+              <w:rPr>
+                <w:rFonts w:ascii="Avenir Book" w:eastAsia="Arial Unicode MS" w:hAnsi="Avenir Book" w:cs="Arial Unicode MS"/>
+                <w:bCs/>
+                <w:sz w:val="20"/>
+                <w:szCs w:val="22"/>
+                <w:lang w:val="es-MX"/>
+              </w:rPr>
+              <w:t xml:space="preserve">Leer </w:t>
+            </w:r>
+            <w:r>
+              <w:rPr>
+                <w:rFonts w:ascii="Avenir Book" w:eastAsia="Arial Unicode MS" w:hAnsi="Avenir Book" w:cs="Arial Unicode MS"/>
+                <w:bCs/>
+                <w:i/>
+                <w:sz w:val="20"/>
+                <w:szCs w:val="22"/>
+                <w:lang w:val="es-MX"/>
+              </w:rPr>
+              <w:t xml:space="preserve">x </w:t>
+            </w:r>
+            <w:r>
+              <w:rPr>
+                <w:rFonts w:ascii="Avenir Book" w:eastAsia="Arial Unicode MS" w:hAnsi="Avenir Book" w:cs="Arial Unicode MS"/>
+                <w:bCs/>
+                <w:sz w:val="20"/>
+                <w:szCs w:val="22"/>
+                <w:lang w:val="es-MX"/>
+              </w:rPr>
+              <w:t xml:space="preserve">&amp; </w:t>
+            </w:r>
+            <w:r>
+              <w:rPr>
+                <w:rFonts w:ascii="Avenir Book" w:eastAsia="Arial Unicode MS" w:hAnsi="Avenir Book" w:cs="Arial Unicode MS"/>
+                <w:bCs/>
+                <w:i/>
+                <w:sz w:val="20"/>
+                <w:szCs w:val="22"/>
+                <w:lang w:val="es-MX"/>
+              </w:rPr>
+              <w:t>y</w:t>
+            </w:r>
+          </w:p>
+          <w:p>
+            <w:pPr>
+              <w:pStyle w:val="NoSpacing"/>
+              <w:numPr>
+                <w:ilvl w:val="0"/>
+                <w:numId w:val="11"/>
+              </w:numPr>
+              <w:rPr>
+                <w:rFonts w:ascii="Avenir Book" w:eastAsia="Arial Unicode MS" w:hAnsi="Avenir Book" w:cs="Arial Unicode MS"/>
+                <w:bCs/>
+                <w:sz w:val="20"/>
+                <w:szCs w:val="22"/>
+                <w:lang w:val="es-MX"/>
+              </w:rPr>
+            </w:pPr>
+            <w:r>
+              <w:rPr>
+                <w:rFonts w:ascii="Avenir Book" w:eastAsia="Arial Unicode MS" w:hAnsi="Avenir Book" w:cs="Arial Unicode MS"/>
+                <w:bCs/>
+                <w:sz w:val="20"/>
+                <w:szCs w:val="22"/>
+                <w:lang w:val="es-ES"/>
+              </w:rPr>
+              <w:t xml:space="preserve">r = </w:t>
+            </w:r>
+            <m:oMath>
+              <m:rad>
+                <m:radPr>
+                  <m:degHide m:val="1"/>
+                  <m:ctrlPr>
+                    <w:rPr>
+                      <w:rFonts w:ascii="Cambria Math" w:eastAsia="Arial Unicode MS" w:hAnsi="Cambria Math" w:cs="Arial Unicode MS"/>
+                      <w:bCs/>
+                      <w:i/>
+                      <w:sz w:val="20"/>
+                      <w:szCs w:val="22"/>
+                      <w:lang w:val="es-MX"/>
+                    </w:rPr>
+                  </m:ctrlPr>
+                </m:radPr>
+                <m:deg/>
+                <m:e>
+                  <m:sSup>
+                    <m:sSupPr>
+                      <m:ctrlPr>
+                        <w:rPr>
+                          <w:rFonts w:ascii="Cambria Math" w:eastAsia="Arial Unicode MS" w:hAnsi="Cambria Math" w:cs="Arial Unicode MS"/>
+                          <w:bCs/>
+                          <w:i/>
+                          <w:sz w:val="20"/>
+                          <w:szCs w:val="22"/>
+                          <w:lang w:val="es-MX"/>
+                        </w:rPr>
+                      </m:ctrlPr>
+                    </m:sSupPr>
+                    <m:e>
+                      <m:r>
+                        <w:rPr>
+                          <w:rFonts w:ascii="Cambria Math" w:eastAsia="Arial Unicode MS" w:hAnsi="Cambria Math" w:cs="Arial Unicode MS"/>
+                          <w:sz w:val="20"/>
+                          <w:szCs w:val="22"/>
+                          <w:lang w:val="es-MX"/>
+                        </w:rPr>
+                        <m:t>x</m:t>
+                      </m:r>
+                    </m:e>
+                    <m:sup>
+                      <m:r>
+                        <w:rPr>
+                          <w:rFonts w:ascii="Cambria Math" w:eastAsia="Arial Unicode MS" w:hAnsi="Cambria Math" w:cs="Arial Unicode MS"/>
+                          <w:sz w:val="20"/>
+                          <w:szCs w:val="22"/>
+                          <w:lang w:val="es-MX"/>
+                        </w:rPr>
+                        <m:t>2</m:t>
+                      </m:r>
+                    </m:sup>
+                  </m:sSup>
+                  <m:r>
+                    <w:rPr>
+                      <w:rFonts w:ascii="Cambria Math" w:eastAsia="Arial Unicode MS" w:hAnsi="Cambria Math" w:cs="Arial Unicode MS"/>
+                      <w:sz w:val="20"/>
+                      <w:szCs w:val="22"/>
+                      <w:lang w:val="es-MX"/>
+                    </w:rPr>
+                    <m:t>+</m:t>
+                  </m:r>
+                  <m:sSup>
+                    <m:sSupPr>
+                      <m:ctrlPr>
+                        <w:rPr>
+                          <w:rFonts w:ascii="Cambria Math" w:eastAsia="Arial Unicode MS" w:hAnsi="Cambria Math" w:cs="Arial Unicode MS"/>
+                          <w:bCs/>
+                          <w:i/>
+                          <w:sz w:val="20"/>
+                          <w:szCs w:val="22"/>
+                          <w:lang w:val="es-MX"/>
+                        </w:rPr>
+                      </m:ctrlPr>
+                    </m:sSupPr>
+                    <m:e>
+                      <m:r>
+                        <w:rPr>
+                          <w:rFonts w:ascii="Cambria Math" w:eastAsia="Arial Unicode MS" w:hAnsi="Cambria Math" w:cs="Arial Unicode MS"/>
+                          <w:sz w:val="20"/>
+                          <w:szCs w:val="22"/>
+                          <w:lang w:val="es-MX"/>
+                        </w:rPr>
+                        <m:t>y</m:t>
+                      </m:r>
+                    </m:e>
+                    <m:sup>
+                      <m:r>
+                        <w:rPr>
+                          <w:rFonts w:ascii="Cambria Math" w:eastAsia="Arial Unicode MS" w:hAnsi="Cambria Math" w:cs="Arial Unicode MS"/>
+                          <w:sz w:val="20"/>
+                          <w:szCs w:val="22"/>
+                          <w:lang w:val="es-MX"/>
+                        </w:rPr>
+                        <m:t>2</m:t>
+                      </m:r>
+                    </m:sup>
+                  </m:sSup>
+                </m:e>
+              </m:rad>
+            </m:oMath>
+          </w:p>
+          <w:p>
+            <w:pPr>
+              <w:pStyle w:val="NoSpacing"/>
+              <w:numPr>
+                <w:ilvl w:val="0"/>
+                <w:numId w:val="11"/>
+              </w:numPr>
+              <w:rPr>
+                <w:rFonts w:ascii="Avenir Book" w:eastAsia="Arial Unicode MS" w:hAnsi="Avenir Book" w:cs="Arial Unicode MS"/>
+                <w:bCs/>
+                <w:sz w:val="20"/>
+                <w:szCs w:val="22"/>
+                <w:lang w:val="es-MX"/>
+              </w:rPr>
+            </w:pPr>
+            <w:r>
+              <w:rPr>
+                <w:rFonts w:ascii="Avenir Book" w:eastAsia="Arial Unicode MS" w:hAnsi="Avenir Book" w:cs="Arial Unicode MS"/>
+                <w:i/>
+                <w:sz w:val="20"/>
+                <w:szCs w:val="22"/>
+              </w:rPr>
+              <w:sym w:font="Symbol" w:char="F071"/>
+            </w:r>
+            <w:r>
+              <w:rPr>
+                <w:rFonts w:ascii="Avenir Book" w:eastAsia="Arial Unicode MS" w:hAnsi="Avenir Book" w:cs="Arial Unicode MS"/>
+                <w:i/>
+                <w:sz w:val="20"/>
+                <w:szCs w:val="22"/>
+              </w:rPr>
+              <w:t xml:space="preserve"> </w:t>
+            </w:r>
+            <w:r>
+              <w:rPr>
+                <w:rFonts w:ascii="Avenir Book" w:eastAsia="Arial Unicode MS" w:hAnsi="Avenir Book" w:cs="Arial Unicode MS"/>
+                <w:sz w:val="20"/>
+                <w:szCs w:val="22"/>
+              </w:rPr>
+              <w:t xml:space="preserve">= </w:t>
+            </w:r>
+            <m:oMath>
+              <m:func>
+                <m:funcPr>
+                  <m:ctrlPr>
+                    <w:rPr>
+                      <w:rFonts w:ascii="Cambria Math" w:eastAsia="Arial Unicode MS" w:hAnsi="Cambria Math" w:cs="Arial Unicode MS"/>
+                      <w:i/>
+                      <w:sz w:val="20"/>
+                      <w:szCs w:val="22"/>
+                    </w:rPr>
+                  </m:ctrlPr>
+                </m:funcPr>
+                <m:fName>
+                  <m:sSup>
+                    <m:sSupPr>
+                      <m:ctrlPr>
+                        <w:rPr>
+                          <w:rFonts w:ascii="Cambria Math" w:eastAsia="Arial Unicode MS" w:hAnsi="Cambria Math" w:cs="Arial Unicode MS"/>
+                          <w:i/>
+                          <w:sz w:val="20"/>
+                          <w:szCs w:val="22"/>
+                        </w:rPr>
+                      </m:ctrlPr>
+                    </m:sSupPr>
+                    <m:e>
+                      <m:r>
+                        <m:rPr>
+                          <m:sty m:val="p"/>
+                        </m:rPr>
+                        <w:rPr>
+                          <w:rFonts w:ascii="Cambria Math" w:eastAsia="Arial Unicode MS" w:hAnsi="Cambria Math" w:cs="Arial Unicode MS"/>
+                          <w:sz w:val="20"/>
+                          <w:szCs w:val="22"/>
+                        </w:rPr>
+                        <m:t>tan</m:t>
+                      </m:r>
+                    </m:e>
+                    <m:sup>
+                      <m:r>
+                        <w:rPr>
+                          <w:rFonts w:ascii="Cambria Math" w:eastAsia="Arial Unicode MS" w:hAnsi="Cambria Math" w:cs="Arial Unicode MS"/>
+                          <w:sz w:val="20"/>
+                          <w:szCs w:val="22"/>
+                        </w:rPr>
+                        <m:t>-1</m:t>
+                      </m:r>
+                    </m:sup>
+                  </m:sSup>
+                </m:fName>
+                <m:e>
+                  <m:f>
+                    <m:fPr>
+                      <m:ctrlPr>
+                        <w:rPr>
+                          <w:rFonts w:ascii="Cambria Math" w:eastAsia="Arial Unicode MS" w:hAnsi="Cambria Math" w:cs="Arial Unicode MS"/>
+                          <w:i/>
+                          <w:sz w:val="20"/>
+                          <w:szCs w:val="22"/>
+                        </w:rPr>
+                      </m:ctrlPr>
+                    </m:fPr>
+                    <m:num>
+                      <m:r>
+                        <w:rPr>
+                          <w:rFonts w:ascii="Cambria Math" w:eastAsia="Arial Unicode MS" w:hAnsi="Cambria Math" w:cs="Arial Unicode MS"/>
+                          <w:sz w:val="20"/>
+                          <w:szCs w:val="22"/>
+                        </w:rPr>
+                        <m:t>y</m:t>
+                      </m:r>
+                    </m:num>
+                    <m:den>
+                      <m:r>
+                        <w:rPr>
+                          <w:rFonts w:ascii="Cambria Math" w:eastAsia="Arial Unicode MS" w:hAnsi="Cambria Math" w:cs="Arial Unicode MS"/>
+                          <w:sz w:val="20"/>
+                          <w:szCs w:val="22"/>
+                        </w:rPr>
+                        <m:t>x</m:t>
+                      </m:r>
+                    </m:den>
+                  </m:f>
+                </m:e>
+              </m:func>
+            </m:oMath>
+          </w:p>
+          <w:p>
+            <w:pPr>
+              <w:pStyle w:val="NoSpacing"/>
+              <w:numPr>
+                <w:ilvl w:val="0"/>
+                <w:numId w:val="11"/>
+              </w:numPr>
+              <w:rPr>
+                <w:rFonts w:ascii="Avenir Book" w:eastAsia="Arial Unicode MS" w:hAnsi="Avenir Book" w:cs="Arial Unicode MS"/>
+                <w:bCs/>
+                <w:sz w:val="20"/>
+                <w:szCs w:val="22"/>
+                <w:lang w:val="es-MX"/>
+              </w:rPr>
+            </w:pPr>
+            <w:r>
+              <w:rPr>
+                <w:rFonts w:ascii="Avenir Book" w:eastAsia="Arial Unicode MS" w:hAnsi="Avenir Book" w:cs="Arial Unicode MS"/>
+                <w:bCs/>
+                <w:sz w:val="20"/>
+                <w:szCs w:val="22"/>
+                <w:lang w:val="es-MX"/>
+              </w:rPr>
+              <w:t xml:space="preserve">Imprimir </w:t>
+            </w:r>
+            <w:r>
+              <w:rPr>
+                <w:rFonts w:ascii="Avenir Book" w:eastAsia="Arial Unicode MS" w:hAnsi="Avenir Book" w:cs="Arial Unicode MS"/>
+                <w:bCs/>
+                <w:i/>
+                <w:sz w:val="20"/>
+                <w:szCs w:val="22"/>
+                <w:lang w:val="es-MX"/>
+              </w:rPr>
+              <w:t>x</w:t>
+            </w:r>
+            <w:r>
+              <w:rPr>
+                <w:rFonts w:ascii="Avenir Book" w:eastAsia="Arial Unicode MS" w:hAnsi="Avenir Book" w:cs="Arial Unicode MS"/>
+                <w:bCs/>
+                <w:sz w:val="20"/>
+                <w:szCs w:val="22"/>
+                <w:lang w:val="es-MX"/>
+              </w:rPr>
+              <w:t xml:space="preserve">, </w:t>
+            </w:r>
+            <w:r>
+              <w:rPr>
+                <w:rFonts w:ascii="Avenir Book" w:eastAsia="Arial Unicode MS" w:hAnsi="Avenir Book" w:cs="Arial Unicode MS"/>
+                <w:bCs/>
+                <w:i/>
+                <w:sz w:val="20"/>
+                <w:szCs w:val="22"/>
+                <w:lang w:val="es-MX"/>
+              </w:rPr>
+              <w:t>y</w:t>
+            </w:r>
+            <w:r>
+              <w:rPr>
+                <w:rFonts w:ascii="Avenir Book" w:eastAsia="Arial Unicode MS" w:hAnsi="Avenir Book" w:cs="Arial Unicode MS"/>
+                <w:bCs/>
+                <w:sz w:val="20"/>
+                <w:szCs w:val="22"/>
+                <w:lang w:val="es-MX"/>
+              </w:rPr>
+              <w:t>, magnitud y ángulo</w:t>
+            </w:r>
+            <w:bookmarkStart w:id="0" w:name="_GoBack"/>
+            <w:bookmarkEnd w:id="0"/>
           </w:p>
           <w:p>
             <w:pPr>
@@ -5682,6 +6415,92 @@
     </w:lvl>
   </w:abstractNum>
   <w:abstractNum w:abstractNumId="2">
+    <w:nsid w:val="10F367C9"/>
+    <w:multiLevelType w:val="hybridMultilevel"/>
+    <w:tmpl w:val="B302D0DA"/>
+    <w:lvl w:ilvl="0" w:tplc="0409000F">
+      <w:start w:val="1"/>
+      <w:numFmt w:val="decimal"/>
+      <w:lvlText w:val="%1."/>
+      <w:lvlJc w:val="left"/>
+      <w:pPr>
+        <w:ind w:left="720" w:hanging="360"/>
+      </w:pPr>
+    </w:lvl>
+    <w:lvl w:ilvl="1" w:tplc="04090019" w:tentative="1">
+      <w:start w:val="1"/>
+      <w:numFmt w:val="lowerLetter"/>
+      <w:lvlText w:val="%2."/>
+      <w:lvlJc w:val="left"/>
+      <w:pPr>
+        <w:ind w:left="1440" w:hanging="360"/>
+      </w:pPr>
+    </w:lvl>
+    <w:lvl w:ilvl="2" w:tplc="0409001B" w:tentative="1">
+      <w:start w:val="1"/>
+      <w:numFmt w:val="lowerRoman"/>
+      <w:lvlText w:val="%3."/>
+      <w:lvlJc w:val="right"/>
+      <w:pPr>
+        <w:ind w:left="2160" w:hanging="180"/>
+      </w:pPr>
+    </w:lvl>
+    <w:lvl w:ilvl="3" w:tplc="0409000F" w:tentative="1">
+      <w:start w:val="1"/>
+      <w:numFmt w:val="decimal"/>
+      <w:lvlText w:val="%4."/>
+      <w:lvlJc w:val="left"/>
+      <w:pPr>
+        <w:ind w:left="2880" w:hanging="360"/>
+      </w:pPr>
+    </w:lvl>
+    <w:lvl w:ilvl="4" w:tplc="04090019" w:tentative="1">
+      <w:start w:val="1"/>
+      <w:numFmt w:val="lowerLetter"/>
+      <w:lvlText w:val="%5."/>
+      <w:lvlJc w:val="left"/>
+      <w:pPr>
+        <w:ind w:left="3600" w:hanging="360"/>
+      </w:pPr>
+    </w:lvl>
+    <w:lvl w:ilvl="5" w:tplc="0409001B" w:tentative="1">
+      <w:start w:val="1"/>
+      <w:numFmt w:val="lowerRoman"/>
+      <w:lvlText w:val="%6."/>
+      <w:lvlJc w:val="right"/>
+      <w:pPr>
+        <w:ind w:left="4320" w:hanging="180"/>
+      </w:pPr>
+    </w:lvl>
+    <w:lvl w:ilvl="6" w:tplc="0409000F" w:tentative="1">
+      <w:start w:val="1"/>
+      <w:numFmt w:val="decimal"/>
+      <w:lvlText w:val="%7."/>
+      <w:lvlJc w:val="left"/>
+      <w:pPr>
+        <w:ind w:left="5040" w:hanging="360"/>
+      </w:pPr>
+    </w:lvl>
+    <w:lvl w:ilvl="7" w:tplc="04090019" w:tentative="1">
+      <w:start w:val="1"/>
+      <w:numFmt w:val="lowerLetter"/>
+      <w:lvlText w:val="%8."/>
+      <w:lvlJc w:val="left"/>
+      <w:pPr>
+        <w:ind w:left="5760" w:hanging="360"/>
+      </w:pPr>
+    </w:lvl>
+    <w:lvl w:ilvl="8" w:tplc="0409001B" w:tentative="1">
+      <w:start w:val="1"/>
+      <w:numFmt w:val="lowerRoman"/>
+      <w:lvlText w:val="%9."/>
+      <w:lvlJc w:val="right"/>
+      <w:pPr>
+        <w:ind w:left="6480" w:hanging="180"/>
+      </w:pPr>
+    </w:lvl>
+  </w:abstractNum>
+  <w:abstractNum w:abstractNumId="3">
     <w:nsid w:val="10FF279D"/>
     <w:multiLevelType w:val="hybridMultilevel"/>
     <w:tmpl w:val="FE0004D4"/>
@@ -5794,7 +6613,7 @@
       </w:rPr>
     </w:lvl>
   </w:abstractNum>
-  <w:abstractNum w:abstractNumId="3">
+  <w:abstractNum w:abstractNumId="4">
     <w:nsid w:val="18495C16"/>
     <w:multiLevelType w:val="hybridMultilevel"/>
     <w:tmpl w:val="1C1226D4"/>
@@ -5907,7 +6726,7 @@
       </w:rPr>
     </w:lvl>
   </w:abstractNum>
-  <w:abstractNum w:abstractNumId="4">
+  <w:abstractNum w:abstractNumId="5">
     <w:nsid w:val="376D095F"/>
     <w:multiLevelType w:val="hybridMultilevel"/>
     <w:tmpl w:val="4BA42360"/>
@@ -6020,7 +6839,7 @@
       </w:rPr>
     </w:lvl>
   </w:abstractNum>
-  <w:abstractNum w:abstractNumId="5">
+  <w:abstractNum w:abstractNumId="6">
     <w:nsid w:val="5BB571DD"/>
     <w:multiLevelType w:val="hybridMultilevel"/>
     <w:tmpl w:val="56AA108E"/>
@@ -6133,7 +6952,7 @@
       </w:rPr>
     </w:lvl>
   </w:abstractNum>
-  <w:abstractNum w:abstractNumId="6">
+  <w:abstractNum w:abstractNumId="7">
     <w:nsid w:val="65A96445"/>
     <w:multiLevelType w:val="hybridMultilevel"/>
     <w:tmpl w:val="DA8852D4"/>
@@ -6219,7 +7038,7 @@
       </w:pPr>
     </w:lvl>
   </w:abstractNum>
-  <w:abstractNum w:abstractNumId="7">
+  <w:abstractNum w:abstractNumId="8">
     <w:nsid w:val="6C136474"/>
     <w:multiLevelType w:val="hybridMultilevel"/>
     <w:tmpl w:val="F788A4A2"/>
@@ -6305,7 +7124,7 @@
       </w:pPr>
     </w:lvl>
   </w:abstractNum>
-  <w:abstractNum w:abstractNumId="8">
+  <w:abstractNum w:abstractNumId="9">
     <w:nsid w:val="75E070B9"/>
     <w:multiLevelType w:val="hybridMultilevel"/>
     <w:tmpl w:val="91DAE0DE"/>
@@ -6391,7 +7210,7 @@
       </w:pPr>
     </w:lvl>
   </w:abstractNum>
-  <w:abstractNum w:abstractNumId="9">
+  <w:abstractNum w:abstractNumId="10">
     <w:nsid w:val="7C994F4D"/>
     <w:multiLevelType w:val="multilevel"/>
     <w:tmpl w:val="FD3EE86C"/>
@@ -6544,31 +7363,34 @@
     <w:abstractNumId w:val="1"/>
   </w:num>
   <w:num w:numId="2">
-    <w:abstractNumId w:val="9"/>
+    <w:abstractNumId w:val="10"/>
   </w:num>
   <w:num w:numId="3">
+    <w:abstractNumId w:val="5"/>
+  </w:num>
+  <w:num w:numId="4">
+    <w:abstractNumId w:val="6"/>
+  </w:num>
+  <w:num w:numId="5">
     <w:abstractNumId w:val="4"/>
   </w:num>
-  <w:num w:numId="4">
-    <w:abstractNumId w:val="5"/>
-  </w:num>
-  <w:num w:numId="5">
+  <w:num w:numId="6">
     <w:abstractNumId w:val="3"/>
   </w:num>
-  <w:num w:numId="6">
-    <w:abstractNumId w:val="2"/>
-  </w:num>
   <w:num w:numId="7">
-    <w:abstractNumId w:val="6"/>
+    <w:abstractNumId w:val="7"/>
   </w:num>
   <w:num w:numId="8">
-    <w:abstractNumId w:val="7"/>
+    <w:abstractNumId w:val="8"/>
   </w:num>
   <w:num w:numId="9">
-    <w:abstractNumId w:val="8"/>
+    <w:abstractNumId w:val="9"/>
   </w:num>
   <w:num w:numId="10">
     <w:abstractNumId w:val="0"/>
+  </w:num>
+  <w:num w:numId="11">
+    <w:abstractNumId w:val="2"/>
   </w:num>
 </w:numbering>
 </file>
@@ -7115,6 +7937,16 @@
       <w:u w:val="single"/>
     </w:rPr>
   </w:style>
+  <w:style w:type="character" w:styleId="PlaceholderText">
+    <w:name w:val="Placeholder Text"/>
+    <w:basedOn w:val="DefaultParagraphFont"/>
+    <w:uiPriority w:val="99"/>
+    <w:semiHidden/>
+    <w:rsid w:val="00080636"/>
+    <w:rPr>
+      <w:color w:val="808080"/>
+    </w:rPr>
+  </w:style>
 </w:styles>
 </file>
 

</xml_diff>

<commit_message>
ejercicio ángulo, incompleto (no acepta atan2)
</commit_message>
<xml_diff>
--- a/Tarea_02.docx
+++ b/Tarea_02.docx
@@ -893,8 +893,6 @@
               </w:rPr>
               <w:t>Imprimir escuela de procedencia</w:t>
             </w:r>
-            <w:bookmarkStart w:id="0" w:name="_GoBack"/>
-            <w:bookmarkEnd w:id="0"/>
             <w:r>
               <w:rPr>
                 <w:rFonts w:ascii="Avenir Book" w:eastAsia="Arial Unicode MS" w:hAnsi="Avenir Book" w:cs="Arial Unicode MS"/>
@@ -1734,6 +1732,26 @@
               </w:rPr>
               <w:t>Entradas:</w:t>
             </w:r>
+            <w:r>
+              <w:rPr>
+                <w:rFonts w:ascii="Avenir Book" w:eastAsia="Arial Unicode MS" w:hAnsi="Avenir Book" w:cs="Arial Unicode MS"/>
+                <w:bCs/>
+                <w:sz w:val="20"/>
+                <w:szCs w:val="22"/>
+                <w:lang w:val="es-MX"/>
+              </w:rPr>
+              <w:t xml:space="preserve"> Velocidad del automóvil en km/h</w:t>
+            </w:r>
+            <w:r>
+              <w:rPr>
+                <w:rFonts w:ascii="Avenir Book" w:eastAsia="Arial Unicode MS" w:hAnsi="Avenir Book" w:cs="Arial Unicode MS"/>
+                <w:bCs/>
+                <w:sz w:val="20"/>
+                <w:szCs w:val="22"/>
+                <w:lang w:val="es-MX"/>
+              </w:rPr>
+              <w:t xml:space="preserve"> (v)</w:t>
+            </w:r>
           </w:p>
           <w:p>
             <w:pPr>
@@ -1756,6 +1774,16 @@
               </w:rPr>
               <w:t>Salidas:</w:t>
             </w:r>
+            <w:r>
+              <w:rPr>
+                <w:rFonts w:ascii="Avenir Book" w:eastAsia="Arial Unicode MS" w:hAnsi="Avenir Book" w:cs="Arial Unicode MS"/>
+                <w:bCs/>
+                <w:sz w:val="20"/>
+                <w:szCs w:val="22"/>
+                <w:lang w:val="es-MX"/>
+              </w:rPr>
+              <w:t xml:space="preserve"> distancia después de 6 horas (d6), Distancia después de 10 horas(d10), tiempo para recorrer 500 km (t) </w:t>
+            </w:r>
           </w:p>
           <w:p>
             <w:pPr>
@@ -1778,18 +1806,16 @@
               </w:rPr>
               <w:t>Relación E/S:</w:t>
             </w:r>
-          </w:p>
-          <w:p>
-            <w:pPr>
-              <w:pStyle w:val="Sinespaciado"/>
-              <w:rPr>
-                <w:rFonts w:ascii="Avenir Book" w:eastAsia="Arial Unicode MS" w:hAnsi="Avenir Book" w:cs="Arial Unicode MS"/>
-                <w:bCs/>
-                <w:sz w:val="20"/>
-                <w:szCs w:val="22"/>
-                <w:lang w:val="es-MX"/>
-              </w:rPr>
-            </w:pPr>
+            <w:r>
+              <w:rPr>
+                <w:rFonts w:ascii="Avenir Book" w:eastAsia="Arial Unicode MS" w:hAnsi="Avenir Book" w:cs="Arial Unicode MS"/>
+                <w:bCs/>
+                <w:sz w:val="20"/>
+                <w:szCs w:val="22"/>
+                <w:lang w:val="es-MX"/>
+              </w:rPr>
+              <w:t xml:space="preserve"> d6= v*6; d10 = v*10; t = (500/v)</w:t>
+            </w:r>
           </w:p>
           <w:p>
             <w:pPr>
@@ -1857,14 +1883,142 @@
           <w:p>
             <w:pPr>
               <w:pStyle w:val="Sinespaciado"/>
-              <w:rPr>
-                <w:rFonts w:ascii="Avenir Book" w:eastAsia="Arial Unicode MS" w:hAnsi="Avenir Book" w:cs="Arial Unicode MS"/>
-                <w:bCs/>
-                <w:sz w:val="20"/>
-                <w:szCs w:val="22"/>
-                <w:lang w:val="es-MX"/>
-              </w:rPr>
-            </w:pPr>
+              <w:numPr>
+                <w:ilvl w:val="0"/>
+                <w:numId w:val="8"/>
+              </w:numPr>
+              <w:rPr>
+                <w:rFonts w:ascii="Avenir Book" w:eastAsia="Arial Unicode MS" w:hAnsi="Avenir Book" w:cs="Arial Unicode MS"/>
+                <w:bCs/>
+                <w:sz w:val="20"/>
+                <w:szCs w:val="22"/>
+                <w:lang w:val="es-MX"/>
+              </w:rPr>
+            </w:pPr>
+            <w:r>
+              <w:rPr>
+                <w:rFonts w:ascii="Avenir Book" w:eastAsia="Arial Unicode MS" w:hAnsi="Avenir Book" w:cs="Arial Unicode MS"/>
+                <w:bCs/>
+                <w:sz w:val="20"/>
+                <w:szCs w:val="22"/>
+                <w:lang w:val="es-MX"/>
+              </w:rPr>
+              <w:t>Leer velocidad del automóvil.</w:t>
+            </w:r>
+          </w:p>
+          <w:p>
+            <w:pPr>
+              <w:pStyle w:val="Sinespaciado"/>
+              <w:numPr>
+                <w:ilvl w:val="0"/>
+                <w:numId w:val="8"/>
+              </w:numPr>
+              <w:rPr>
+                <w:rFonts w:ascii="Avenir Book" w:eastAsia="Arial Unicode MS" w:hAnsi="Avenir Book" w:cs="Arial Unicode MS"/>
+                <w:bCs/>
+                <w:sz w:val="20"/>
+                <w:szCs w:val="22"/>
+                <w:lang w:val="es-MX"/>
+              </w:rPr>
+            </w:pPr>
+            <w:r>
+              <w:rPr>
+                <w:rFonts w:ascii="Avenir Book" w:eastAsia="Arial Unicode MS" w:hAnsi="Avenir Book" w:cs="Arial Unicode MS"/>
+                <w:bCs/>
+                <w:sz w:val="20"/>
+                <w:szCs w:val="22"/>
+                <w:lang w:val="es-MX"/>
+              </w:rPr>
+              <w:t>Calcular d6 = velocidad * 6</w:t>
+            </w:r>
+          </w:p>
+          <w:p>
+            <w:pPr>
+              <w:pStyle w:val="Sinespaciado"/>
+              <w:numPr>
+                <w:ilvl w:val="0"/>
+                <w:numId w:val="8"/>
+              </w:numPr>
+              <w:rPr>
+                <w:rFonts w:ascii="Avenir Book" w:eastAsia="Arial Unicode MS" w:hAnsi="Avenir Book" w:cs="Arial Unicode MS"/>
+                <w:bCs/>
+                <w:sz w:val="20"/>
+                <w:szCs w:val="22"/>
+                <w:lang w:val="es-MX"/>
+              </w:rPr>
+            </w:pPr>
+            <w:r>
+              <w:rPr>
+                <w:rFonts w:ascii="Avenir Book" w:eastAsia="Arial Unicode MS" w:hAnsi="Avenir Book" w:cs="Arial Unicode MS"/>
+                <w:bCs/>
+                <w:sz w:val="20"/>
+                <w:szCs w:val="22"/>
+                <w:lang w:val="es-MX"/>
+              </w:rPr>
+              <w:t>Calcular d10 = velocidad * 10</w:t>
+            </w:r>
+          </w:p>
+          <w:p>
+            <w:pPr>
+              <w:pStyle w:val="Sinespaciado"/>
+              <w:numPr>
+                <w:ilvl w:val="0"/>
+                <w:numId w:val="8"/>
+              </w:numPr>
+              <w:rPr>
+                <w:rFonts w:ascii="Avenir Book" w:eastAsia="Arial Unicode MS" w:hAnsi="Avenir Book" w:cs="Arial Unicode MS"/>
+                <w:bCs/>
+                <w:sz w:val="20"/>
+                <w:szCs w:val="22"/>
+                <w:lang w:val="es-MX"/>
+              </w:rPr>
+            </w:pPr>
+            <w:r>
+              <w:rPr>
+                <w:rFonts w:ascii="Avenir Book" w:eastAsia="Arial Unicode MS" w:hAnsi="Avenir Book" w:cs="Arial Unicode MS"/>
+                <w:bCs/>
+                <w:sz w:val="20"/>
+                <w:szCs w:val="22"/>
+                <w:lang w:val="es-MX"/>
+              </w:rPr>
+              <w:t xml:space="preserve">Calcular </w:t>
+            </w:r>
+            <w:r>
+              <w:rPr>
+                <w:rFonts w:ascii="Avenir Book" w:eastAsia="Arial Unicode MS" w:hAnsi="Avenir Book" w:cs="Arial Unicode MS"/>
+                <w:bCs/>
+                <w:sz w:val="20"/>
+                <w:szCs w:val="22"/>
+                <w:lang w:val="es-MX"/>
+              </w:rPr>
+              <w:t xml:space="preserve">t = 500 / velocidad </w:t>
+            </w:r>
+          </w:p>
+          <w:p>
+            <w:pPr>
+              <w:pStyle w:val="Sinespaciado"/>
+              <w:numPr>
+                <w:ilvl w:val="0"/>
+                <w:numId w:val="8"/>
+              </w:numPr>
+              <w:rPr>
+                <w:rFonts w:ascii="Avenir Book" w:eastAsia="Arial Unicode MS" w:hAnsi="Avenir Book" w:cs="Arial Unicode MS"/>
+                <w:bCs/>
+                <w:sz w:val="20"/>
+                <w:szCs w:val="22"/>
+                <w:lang w:val="es-MX"/>
+              </w:rPr>
+            </w:pPr>
+            <w:r>
+              <w:rPr>
+                <w:rFonts w:ascii="Avenir Book" w:eastAsia="Arial Unicode MS" w:hAnsi="Avenir Book" w:cs="Arial Unicode MS"/>
+                <w:bCs/>
+                <w:sz w:val="20"/>
+                <w:szCs w:val="22"/>
+                <w:lang w:val="es-MX"/>
+              </w:rPr>
+              <w:t>Imprimir d6, d10, t.</w:t>
+            </w:r>
           </w:p>
           <w:p>
             <w:pPr>
@@ -2544,6 +2698,16 @@
               </w:rPr>
               <w:t>Entradas:</w:t>
             </w:r>
+            <w:r>
+              <w:rPr>
+                <w:rFonts w:ascii="Avenir Book" w:eastAsia="Arial Unicode MS" w:hAnsi="Avenir Book" w:cs="Arial Unicode MS"/>
+                <w:bCs/>
+                <w:sz w:val="20"/>
+                <w:szCs w:val="22"/>
+                <w:lang w:val="es-MX"/>
+              </w:rPr>
+              <w:t xml:space="preserve"> Total de la comida</w:t>
+            </w:r>
           </w:p>
           <w:p>
             <w:pPr>
@@ -2566,6 +2730,46 @@
               </w:rPr>
               <w:t>Salidas:</w:t>
             </w:r>
+            <w:r>
+              <w:rPr>
+                <w:rFonts w:ascii="Avenir Book" w:eastAsia="Arial Unicode MS" w:hAnsi="Avenir Book" w:cs="Arial Unicode MS"/>
+                <w:bCs/>
+                <w:sz w:val="20"/>
+                <w:szCs w:val="22"/>
+                <w:lang w:val="es-MX"/>
+              </w:rPr>
+              <w:t xml:space="preserve"> </w:t>
+            </w:r>
+            <w:r>
+              <w:rPr>
+                <w:rFonts w:ascii="Avenir Book" w:eastAsia="Arial Unicode MS" w:hAnsi="Avenir Book" w:cs="Arial Unicode MS"/>
+                <w:bCs/>
+                <w:sz w:val="20"/>
+                <w:szCs w:val="22"/>
+                <w:lang w:val="es-MX"/>
+              </w:rPr>
+              <w:t>E</w:t>
+            </w:r>
+            <w:r>
+              <w:rPr>
+                <w:rFonts w:ascii="Avenir Book" w:eastAsia="Arial Unicode MS" w:hAnsi="Avenir Book" w:cs="Arial Unicode MS"/>
+                <w:bCs/>
+                <w:sz w:val="20"/>
+                <w:szCs w:val="22"/>
+                <w:lang w:val="es-MX"/>
+              </w:rPr>
+              <w:t>l subtotal (costo de la comida), la propina, IVA, t</w:t>
+            </w:r>
+            <w:r>
+              <w:rPr>
+                <w:rFonts w:ascii="Avenir Book" w:eastAsia="Arial Unicode MS" w:hAnsi="Avenir Book" w:cs="Arial Unicode MS"/>
+                <w:bCs/>
+                <w:sz w:val="20"/>
+                <w:szCs w:val="22"/>
+                <w:lang w:val="es-MX"/>
+              </w:rPr>
+              <w:t xml:space="preserve">otal a pagar. </w:t>
+            </w:r>
           </w:p>
           <w:p>
             <w:pPr>
@@ -2588,18 +2792,151 @@
               </w:rPr>
               <w:t>Relación E/S:</w:t>
             </w:r>
-          </w:p>
-          <w:p>
-            <w:pPr>
-              <w:pStyle w:val="Sinespaciado"/>
-              <w:rPr>
-                <w:rFonts w:ascii="Avenir Book" w:eastAsia="Arial Unicode MS" w:hAnsi="Avenir Book" w:cs="Arial Unicode MS"/>
-                <w:bCs/>
-                <w:sz w:val="20"/>
-                <w:szCs w:val="22"/>
-                <w:lang w:val="es-MX"/>
-              </w:rPr>
-            </w:pPr>
+            <w:r>
+              <w:rPr>
+                <w:rFonts w:ascii="Avenir Book" w:eastAsia="Arial Unicode MS" w:hAnsi="Avenir Book" w:cs="Arial Unicode MS"/>
+                <w:bCs/>
+                <w:sz w:val="20"/>
+                <w:szCs w:val="22"/>
+                <w:lang w:val="es-MX"/>
+              </w:rPr>
+              <w:t xml:space="preserve"> </w:t>
+            </w:r>
+          </w:p>
+          <w:p>
+            <w:pPr>
+              <w:pStyle w:val="Sinespaciado"/>
+              <w:numPr>
+                <w:ilvl w:val="0"/>
+                <w:numId w:val="9"/>
+              </w:numPr>
+              <w:rPr>
+                <w:rFonts w:ascii="Avenir Book" w:eastAsia="Arial Unicode MS" w:hAnsi="Avenir Book" w:cs="Arial Unicode MS"/>
+                <w:bCs/>
+                <w:sz w:val="20"/>
+                <w:szCs w:val="22"/>
+                <w:lang w:val="es-MX"/>
+              </w:rPr>
+            </w:pPr>
+            <w:r>
+              <w:rPr>
+                <w:rFonts w:ascii="Avenir Book" w:eastAsia="Arial Unicode MS" w:hAnsi="Avenir Book" w:cs="Arial Unicode MS"/>
+                <w:bCs/>
+                <w:sz w:val="20"/>
+                <w:szCs w:val="22"/>
+                <w:lang w:val="es-MX"/>
+              </w:rPr>
+              <w:t>Subtotal= total de la comida</w:t>
+            </w:r>
+          </w:p>
+          <w:p>
+            <w:pPr>
+              <w:pStyle w:val="Sinespaciado"/>
+              <w:numPr>
+                <w:ilvl w:val="0"/>
+                <w:numId w:val="9"/>
+              </w:numPr>
+              <w:rPr>
+                <w:rFonts w:ascii="Avenir Book" w:eastAsia="Arial Unicode MS" w:hAnsi="Avenir Book" w:cs="Arial Unicode MS"/>
+                <w:bCs/>
+                <w:sz w:val="20"/>
+                <w:szCs w:val="22"/>
+                <w:lang w:val="es-MX"/>
+              </w:rPr>
+            </w:pPr>
+            <w:r>
+              <w:rPr>
+                <w:rFonts w:ascii="Avenir Book" w:eastAsia="Arial Unicode MS" w:hAnsi="Avenir Book" w:cs="Arial Unicode MS"/>
+                <w:bCs/>
+                <w:sz w:val="20"/>
+                <w:szCs w:val="22"/>
+                <w:lang w:val="es-MX"/>
+              </w:rPr>
+              <w:t xml:space="preserve">Propina= </w:t>
+            </w:r>
+            <w:r>
+              <w:rPr>
+                <w:rFonts w:ascii="Avenir Book" w:eastAsia="Arial Unicode MS" w:hAnsi="Avenir Book" w:cs="Arial Unicode MS"/>
+                <w:bCs/>
+                <w:sz w:val="20"/>
+                <w:szCs w:val="22"/>
+                <w:lang w:val="es-MX"/>
+              </w:rPr>
+              <w:t>total comida * 0.12</w:t>
+            </w:r>
+          </w:p>
+          <w:p>
+            <w:pPr>
+              <w:pStyle w:val="Sinespaciado"/>
+              <w:numPr>
+                <w:ilvl w:val="0"/>
+                <w:numId w:val="9"/>
+              </w:numPr>
+              <w:rPr>
+                <w:rFonts w:ascii="Avenir Book" w:eastAsia="Arial Unicode MS" w:hAnsi="Avenir Book" w:cs="Arial Unicode MS"/>
+                <w:bCs/>
+                <w:sz w:val="20"/>
+                <w:szCs w:val="22"/>
+                <w:lang w:val="es-MX"/>
+              </w:rPr>
+            </w:pPr>
+            <w:r>
+              <w:rPr>
+                <w:rFonts w:ascii="Avenir Book" w:eastAsia="Arial Unicode MS" w:hAnsi="Avenir Book" w:cs="Arial Unicode MS"/>
+                <w:bCs/>
+                <w:sz w:val="20"/>
+                <w:szCs w:val="22"/>
+                <w:lang w:val="es-MX"/>
+              </w:rPr>
+              <w:t>Iva=total comida * 0.16</w:t>
+            </w:r>
+          </w:p>
+          <w:p>
+            <w:pPr>
+              <w:pStyle w:val="Sinespaciado"/>
+              <w:numPr>
+                <w:ilvl w:val="0"/>
+                <w:numId w:val="9"/>
+              </w:numPr>
+              <w:rPr>
+                <w:rFonts w:ascii="Avenir Book" w:eastAsia="Arial Unicode MS" w:hAnsi="Avenir Book" w:cs="Arial Unicode MS"/>
+                <w:bCs/>
+                <w:sz w:val="20"/>
+                <w:szCs w:val="22"/>
+                <w:lang w:val="es-MX"/>
+              </w:rPr>
+            </w:pPr>
+            <w:proofErr w:type="gramStart"/>
+            <w:r>
+              <w:rPr>
+                <w:rFonts w:ascii="Avenir Book" w:eastAsia="Arial Unicode MS" w:hAnsi="Avenir Book" w:cs="Arial Unicode MS"/>
+                <w:bCs/>
+                <w:sz w:val="20"/>
+                <w:szCs w:val="22"/>
+                <w:lang w:val="es-MX"/>
+              </w:rPr>
+              <w:t>Total</w:t>
+            </w:r>
+            <w:proofErr w:type="gramEnd"/>
+            <w:r>
+              <w:rPr>
+                <w:rFonts w:ascii="Avenir Book" w:eastAsia="Arial Unicode MS" w:hAnsi="Avenir Book" w:cs="Arial Unicode MS"/>
+                <w:bCs/>
+                <w:sz w:val="20"/>
+                <w:szCs w:val="22"/>
+                <w:lang w:val="es-MX"/>
+              </w:rPr>
+              <w:t xml:space="preserve"> cuenta=subtotal</w:t>
+            </w:r>
+            <w:r>
+              <w:rPr>
+                <w:rFonts w:ascii="Avenir Book" w:eastAsia="Arial Unicode MS" w:hAnsi="Avenir Book" w:cs="Arial Unicode MS"/>
+                <w:sz w:val="22"/>
+                <w:szCs w:val="22"/>
+                <w:lang w:val="es-MX"/>
+              </w:rPr>
+              <w:t>+ propina + Iva</w:t>
+            </w:r>
           </w:p>
           <w:p>
             <w:pPr>
@@ -2667,26 +3004,133 @@
           <w:p>
             <w:pPr>
               <w:pStyle w:val="Sinespaciado"/>
-              <w:rPr>
-                <w:rFonts w:ascii="Avenir Book" w:eastAsia="Arial Unicode MS" w:hAnsi="Avenir Book" w:cs="Arial Unicode MS"/>
-                <w:bCs/>
-                <w:sz w:val="20"/>
-                <w:szCs w:val="22"/>
-                <w:lang w:val="es-MX"/>
-              </w:rPr>
-            </w:pPr>
-          </w:p>
-          <w:p>
-            <w:pPr>
-              <w:pStyle w:val="Sinespaciado"/>
-              <w:rPr>
-                <w:rFonts w:ascii="Avenir Book" w:eastAsia="Arial Unicode MS" w:hAnsi="Avenir Book" w:cs="Arial Unicode MS"/>
-                <w:bCs/>
-                <w:sz w:val="20"/>
-                <w:szCs w:val="22"/>
-                <w:lang w:val="es-MX"/>
-              </w:rPr>
-            </w:pPr>
+              <w:numPr>
+                <w:ilvl w:val="0"/>
+                <w:numId w:val="10"/>
+              </w:numPr>
+              <w:rPr>
+                <w:rFonts w:ascii="Avenir Book" w:eastAsia="Arial Unicode MS" w:hAnsi="Avenir Book" w:cs="Arial Unicode MS"/>
+                <w:bCs/>
+                <w:sz w:val="20"/>
+                <w:szCs w:val="22"/>
+                <w:lang w:val="es-MX"/>
+              </w:rPr>
+            </w:pPr>
+            <w:r>
+              <w:rPr>
+                <w:rFonts w:ascii="Avenir Book" w:eastAsia="Arial Unicode MS" w:hAnsi="Avenir Book" w:cs="Arial Unicode MS"/>
+                <w:bCs/>
+                <w:sz w:val="20"/>
+                <w:szCs w:val="22"/>
+                <w:lang w:val="es-MX"/>
+              </w:rPr>
+              <w:t>Leer subtotal</w:t>
+            </w:r>
+          </w:p>
+          <w:p>
+            <w:pPr>
+              <w:pStyle w:val="Sinespaciado"/>
+              <w:numPr>
+                <w:ilvl w:val="0"/>
+                <w:numId w:val="10"/>
+              </w:numPr>
+              <w:rPr>
+                <w:rFonts w:ascii="Avenir Book" w:eastAsia="Arial Unicode MS" w:hAnsi="Avenir Book" w:cs="Arial Unicode MS"/>
+                <w:bCs/>
+                <w:sz w:val="20"/>
+                <w:szCs w:val="22"/>
+                <w:lang w:val="es-MX"/>
+              </w:rPr>
+            </w:pPr>
+            <w:r>
+              <w:rPr>
+                <w:rFonts w:ascii="Avenir Book" w:eastAsia="Arial Unicode MS" w:hAnsi="Avenir Book" w:cs="Arial Unicode MS"/>
+                <w:bCs/>
+                <w:sz w:val="20"/>
+                <w:szCs w:val="22"/>
+                <w:lang w:val="es-MX"/>
+              </w:rPr>
+              <w:t>Calcular propina = subtotal * 0.12</w:t>
+            </w:r>
+          </w:p>
+          <w:p>
+            <w:pPr>
+              <w:pStyle w:val="Sinespaciado"/>
+              <w:numPr>
+                <w:ilvl w:val="0"/>
+                <w:numId w:val="10"/>
+              </w:numPr>
+              <w:rPr>
+                <w:rFonts w:ascii="Avenir Book" w:eastAsia="Arial Unicode MS" w:hAnsi="Avenir Book" w:cs="Arial Unicode MS"/>
+                <w:bCs/>
+                <w:sz w:val="20"/>
+                <w:szCs w:val="22"/>
+                <w:lang w:val="es-MX"/>
+              </w:rPr>
+            </w:pPr>
+            <w:r>
+              <w:rPr>
+                <w:rFonts w:ascii="Avenir Book" w:eastAsia="Arial Unicode MS" w:hAnsi="Avenir Book" w:cs="Arial Unicode MS"/>
+                <w:bCs/>
+                <w:sz w:val="20"/>
+                <w:szCs w:val="22"/>
+                <w:lang w:val="es-MX"/>
+              </w:rPr>
+              <w:t>Calcular Iva= subtotal* 0.16</w:t>
+            </w:r>
+          </w:p>
+          <w:p>
+            <w:pPr>
+              <w:pStyle w:val="Sinespaciado"/>
+              <w:numPr>
+                <w:ilvl w:val="0"/>
+                <w:numId w:val="10"/>
+              </w:numPr>
+              <w:rPr>
+                <w:rFonts w:ascii="Avenir Book" w:eastAsia="Arial Unicode MS" w:hAnsi="Avenir Book" w:cs="Arial Unicode MS"/>
+                <w:bCs/>
+                <w:sz w:val="20"/>
+                <w:szCs w:val="22"/>
+                <w:lang w:val="es-MX"/>
+              </w:rPr>
+            </w:pPr>
+            <w:r>
+              <w:rPr>
+                <w:rFonts w:ascii="Avenir Book" w:eastAsia="Arial Unicode MS" w:hAnsi="Avenir Book" w:cs="Arial Unicode MS"/>
+                <w:bCs/>
+                <w:sz w:val="20"/>
+                <w:szCs w:val="22"/>
+                <w:lang w:val="es-MX"/>
+              </w:rPr>
+              <w:lastRenderedPageBreak/>
+              <w:t>Calcular total = subtotal + + propina + Iva</w:t>
+            </w:r>
+          </w:p>
+          <w:p>
+            <w:pPr>
+              <w:pStyle w:val="Sinespaciado"/>
+              <w:numPr>
+                <w:ilvl w:val="0"/>
+                <w:numId w:val="10"/>
+              </w:numPr>
+              <w:rPr>
+                <w:rFonts w:ascii="Avenir Book" w:eastAsia="Arial Unicode MS" w:hAnsi="Avenir Book" w:cs="Arial Unicode MS"/>
+                <w:bCs/>
+                <w:sz w:val="20"/>
+                <w:szCs w:val="22"/>
+                <w:lang w:val="es-MX"/>
+              </w:rPr>
+            </w:pPr>
+            <w:r>
+              <w:rPr>
+                <w:rFonts w:ascii="Avenir Book" w:eastAsia="Arial Unicode MS" w:hAnsi="Avenir Book" w:cs="Arial Unicode MS"/>
+                <w:bCs/>
+                <w:sz w:val="20"/>
+                <w:szCs w:val="22"/>
+                <w:lang w:val="es-MX"/>
+              </w:rPr>
+              <w:t>Imprimir Subtotal, propina, Iva, total.</w:t>
+            </w:r>
           </w:p>
           <w:p>
             <w:pPr>
@@ -2811,6 +3255,7 @@
                 <w:szCs w:val="20"/>
                 <w:lang w:val="es-MX"/>
               </w:rPr>
+              <w:lastRenderedPageBreak/>
               <w:t>Ejemplo</w:t>
             </w:r>
             <w:r>
@@ -2954,7 +3399,6 @@
                 <w:szCs w:val="22"/>
                 <w:lang w:val="es-MX"/>
               </w:rPr>
-              <w:lastRenderedPageBreak/>
               <w:t>Total a pagar: $128.00</w:t>
             </w:r>
           </w:p>
@@ -3426,6 +3870,78 @@
               </w:rPr>
               <w:t>Entradas:</w:t>
             </w:r>
+            <w:r>
+              <w:rPr>
+                <w:rFonts w:ascii="Avenir Book" w:eastAsia="Arial Unicode MS" w:hAnsi="Avenir Book" w:cs="Arial Unicode MS"/>
+                <w:bCs/>
+                <w:sz w:val="20"/>
+                <w:szCs w:val="22"/>
+                <w:lang w:val="es-MX"/>
+              </w:rPr>
+              <w:t xml:space="preserve"> número de hombres</w:t>
+            </w:r>
+            <w:r>
+              <w:rPr>
+                <w:rFonts w:ascii="Avenir Book" w:eastAsia="Arial Unicode MS" w:hAnsi="Avenir Book" w:cs="Arial Unicode MS"/>
+                <w:bCs/>
+                <w:sz w:val="20"/>
+                <w:szCs w:val="22"/>
+                <w:lang w:val="es-MX"/>
+              </w:rPr>
+              <w:t xml:space="preserve"> (</w:t>
+            </w:r>
+            <w:proofErr w:type="spellStart"/>
+            <w:r>
+              <w:rPr>
+                <w:rFonts w:ascii="Avenir Book" w:eastAsia="Arial Unicode MS" w:hAnsi="Avenir Book" w:cs="Arial Unicode MS"/>
+                <w:bCs/>
+                <w:sz w:val="20"/>
+                <w:szCs w:val="22"/>
+                <w:lang w:val="es-MX"/>
+              </w:rPr>
+              <w:t>nh</w:t>
+            </w:r>
+            <w:proofErr w:type="spellEnd"/>
+            <w:r>
+              <w:rPr>
+                <w:rFonts w:ascii="Avenir Book" w:eastAsia="Arial Unicode MS" w:hAnsi="Avenir Book" w:cs="Arial Unicode MS"/>
+                <w:bCs/>
+                <w:sz w:val="20"/>
+                <w:szCs w:val="22"/>
+                <w:lang w:val="es-MX"/>
+              </w:rPr>
+              <w:t>)</w:t>
+            </w:r>
+            <w:r>
+              <w:rPr>
+                <w:rFonts w:ascii="Avenir Book" w:eastAsia="Arial Unicode MS" w:hAnsi="Avenir Book" w:cs="Arial Unicode MS"/>
+                <w:bCs/>
+                <w:sz w:val="20"/>
+                <w:szCs w:val="22"/>
+                <w:lang w:val="es-MX"/>
+              </w:rPr>
+              <w:t>, número de mujeres</w:t>
+            </w:r>
+            <w:r>
+              <w:rPr>
+                <w:rFonts w:ascii="Avenir Book" w:eastAsia="Arial Unicode MS" w:hAnsi="Avenir Book" w:cs="Arial Unicode MS"/>
+                <w:bCs/>
+                <w:sz w:val="20"/>
+                <w:szCs w:val="22"/>
+                <w:lang w:val="es-MX"/>
+              </w:rPr>
+              <w:t xml:space="preserve"> (nm)</w:t>
+            </w:r>
+            <w:r>
+              <w:rPr>
+                <w:rFonts w:ascii="Avenir Book" w:eastAsia="Arial Unicode MS" w:hAnsi="Avenir Book" w:cs="Arial Unicode MS"/>
+                <w:bCs/>
+                <w:sz w:val="20"/>
+                <w:szCs w:val="22"/>
+                <w:lang w:val="es-MX"/>
+              </w:rPr>
+              <w:t>.</w:t>
+            </w:r>
           </w:p>
           <w:p>
             <w:pPr>
@@ -3448,6 +3964,38 @@
               </w:rPr>
               <w:t>Salidas:</w:t>
             </w:r>
+            <w:r>
+              <w:rPr>
+                <w:rFonts w:ascii="Avenir Book" w:eastAsia="Arial Unicode MS" w:hAnsi="Avenir Book" w:cs="Arial Unicode MS"/>
+                <w:bCs/>
+                <w:sz w:val="20"/>
+                <w:szCs w:val="22"/>
+                <w:lang w:val="es-MX"/>
+              </w:rPr>
+              <w:t xml:space="preserve"> número de alumnos(</w:t>
+            </w:r>
+            <w:proofErr w:type="spellStart"/>
+            <w:r>
+              <w:rPr>
+                <w:rFonts w:ascii="Avenir Book" w:eastAsia="Arial Unicode MS" w:hAnsi="Avenir Book" w:cs="Arial Unicode MS"/>
+                <w:bCs/>
+                <w:sz w:val="20"/>
+                <w:szCs w:val="22"/>
+                <w:lang w:val="es-MX"/>
+              </w:rPr>
+              <w:t>na</w:t>
+            </w:r>
+            <w:proofErr w:type="spellEnd"/>
+            <w:r>
+              <w:rPr>
+                <w:rFonts w:ascii="Avenir Book" w:eastAsia="Arial Unicode MS" w:hAnsi="Avenir Book" w:cs="Arial Unicode MS"/>
+                <w:bCs/>
+                <w:sz w:val="20"/>
+                <w:szCs w:val="22"/>
+                <w:lang w:val="es-MX"/>
+              </w:rPr>
+              <w:t>), porcentaje de mujeres, porcentaje de hombres</w:t>
+            </w:r>
           </w:p>
           <w:p>
             <w:pPr>
@@ -3470,18 +4018,182 @@
               </w:rPr>
               <w:t>Relación E/S:</w:t>
             </w:r>
-          </w:p>
-          <w:p>
-            <w:pPr>
-              <w:pStyle w:val="Sinespaciado"/>
-              <w:rPr>
-                <w:rFonts w:ascii="Avenir Book" w:eastAsia="Arial Unicode MS" w:hAnsi="Avenir Book" w:cs="Arial Unicode MS"/>
-                <w:bCs/>
-                <w:sz w:val="20"/>
-                <w:szCs w:val="22"/>
-                <w:lang w:val="es-MX"/>
-              </w:rPr>
-            </w:pPr>
+            <w:r>
+              <w:rPr>
+                <w:rFonts w:ascii="Avenir Book" w:eastAsia="Arial Unicode MS" w:hAnsi="Avenir Book" w:cs="Arial Unicode MS"/>
+                <w:bCs/>
+                <w:sz w:val="20"/>
+                <w:szCs w:val="22"/>
+                <w:lang w:val="es-MX"/>
+              </w:rPr>
+              <w:t xml:space="preserve"> </w:t>
+            </w:r>
+          </w:p>
+          <w:p>
+            <w:pPr>
+              <w:pStyle w:val="Sinespaciado"/>
+              <w:numPr>
+                <w:ilvl w:val="0"/>
+                <w:numId w:val="11"/>
+              </w:numPr>
+              <w:rPr>
+                <w:rFonts w:ascii="Avenir Book" w:eastAsia="Arial Unicode MS" w:hAnsi="Avenir Book" w:cs="Arial Unicode MS"/>
+                <w:bCs/>
+                <w:sz w:val="20"/>
+                <w:szCs w:val="22"/>
+                <w:lang w:val="es-MX"/>
+              </w:rPr>
+            </w:pPr>
+            <w:r>
+              <w:rPr>
+                <w:rFonts w:ascii="Avenir Book" w:eastAsia="Arial Unicode MS" w:hAnsi="Avenir Book" w:cs="Arial Unicode MS"/>
+                <w:bCs/>
+                <w:sz w:val="20"/>
+                <w:szCs w:val="22"/>
+                <w:lang w:val="es-MX"/>
+              </w:rPr>
+              <w:t xml:space="preserve">Número de alumnos = </w:t>
+            </w:r>
+            <w:proofErr w:type="spellStart"/>
+            <w:r>
+              <w:rPr>
+                <w:rFonts w:ascii="Avenir Book" w:eastAsia="Arial Unicode MS" w:hAnsi="Avenir Book" w:cs="Arial Unicode MS"/>
+                <w:bCs/>
+                <w:sz w:val="20"/>
+                <w:szCs w:val="22"/>
+                <w:lang w:val="es-MX"/>
+              </w:rPr>
+              <w:t>nh</w:t>
+            </w:r>
+            <w:proofErr w:type="spellEnd"/>
+            <w:r>
+              <w:rPr>
+                <w:rFonts w:ascii="Avenir Book" w:eastAsia="Arial Unicode MS" w:hAnsi="Avenir Book" w:cs="Arial Unicode MS"/>
+                <w:bCs/>
+                <w:sz w:val="20"/>
+                <w:szCs w:val="22"/>
+                <w:lang w:val="es-MX"/>
+              </w:rPr>
+              <w:t xml:space="preserve"> + nm</w:t>
+            </w:r>
+          </w:p>
+          <w:p>
+            <w:pPr>
+              <w:pStyle w:val="Sinespaciado"/>
+              <w:numPr>
+                <w:ilvl w:val="0"/>
+                <w:numId w:val="11"/>
+              </w:numPr>
+              <w:rPr>
+                <w:rFonts w:ascii="Avenir Book" w:eastAsia="Arial Unicode MS" w:hAnsi="Avenir Book" w:cs="Arial Unicode MS"/>
+                <w:bCs/>
+                <w:sz w:val="20"/>
+                <w:szCs w:val="22"/>
+                <w:lang w:val="es-MX"/>
+              </w:rPr>
+            </w:pPr>
+            <w:r>
+              <w:rPr>
+                <w:rFonts w:ascii="Avenir Book" w:eastAsia="Arial Unicode MS" w:hAnsi="Avenir Book" w:cs="Arial Unicode MS"/>
+                <w:bCs/>
+                <w:sz w:val="20"/>
+                <w:szCs w:val="22"/>
+                <w:lang w:val="es-MX"/>
+              </w:rPr>
+              <w:t>porcentaje mujeres = nm / (</w:t>
+            </w:r>
+            <w:proofErr w:type="spellStart"/>
+            <w:r>
+              <w:rPr>
+                <w:rFonts w:ascii="Avenir Book" w:eastAsia="Arial Unicode MS" w:hAnsi="Avenir Book" w:cs="Arial Unicode MS"/>
+                <w:bCs/>
+                <w:sz w:val="20"/>
+                <w:szCs w:val="22"/>
+                <w:lang w:val="es-MX"/>
+              </w:rPr>
+              <w:t>na</w:t>
+            </w:r>
+            <w:proofErr w:type="spellEnd"/>
+            <w:r>
+              <w:rPr>
+                <w:rFonts w:ascii="Avenir Book" w:eastAsia="Arial Unicode MS" w:hAnsi="Avenir Book" w:cs="Arial Unicode MS"/>
+                <w:bCs/>
+                <w:sz w:val="20"/>
+                <w:szCs w:val="22"/>
+                <w:lang w:val="es-MX"/>
+              </w:rPr>
+              <w:t>/100)</w:t>
+            </w:r>
+          </w:p>
+          <w:p>
+            <w:pPr>
+              <w:pStyle w:val="Sinespaciado"/>
+              <w:numPr>
+                <w:ilvl w:val="0"/>
+                <w:numId w:val="11"/>
+              </w:numPr>
+              <w:rPr>
+                <w:rFonts w:ascii="Avenir Book" w:eastAsia="Arial Unicode MS" w:hAnsi="Avenir Book" w:cs="Arial Unicode MS"/>
+                <w:bCs/>
+                <w:sz w:val="20"/>
+                <w:szCs w:val="22"/>
+                <w:lang w:val="es-MX"/>
+              </w:rPr>
+            </w:pPr>
+            <w:r>
+              <w:rPr>
+                <w:rFonts w:ascii="Avenir Book" w:eastAsia="Arial Unicode MS" w:hAnsi="Avenir Book" w:cs="Arial Unicode MS"/>
+                <w:bCs/>
+                <w:sz w:val="20"/>
+                <w:szCs w:val="22"/>
+                <w:lang w:val="es-MX"/>
+              </w:rPr>
+              <w:t xml:space="preserve">porcentaje hombres = </w:t>
+            </w:r>
+            <w:proofErr w:type="spellStart"/>
+            <w:r>
+              <w:rPr>
+                <w:rFonts w:ascii="Avenir Book" w:eastAsia="Arial Unicode MS" w:hAnsi="Avenir Book" w:cs="Arial Unicode MS"/>
+                <w:bCs/>
+                <w:sz w:val="20"/>
+                <w:szCs w:val="22"/>
+                <w:lang w:val="es-MX"/>
+              </w:rPr>
+              <w:t>nh</w:t>
+            </w:r>
+            <w:proofErr w:type="spellEnd"/>
+            <w:r>
+              <w:rPr>
+                <w:rFonts w:ascii="Avenir Book" w:eastAsia="Arial Unicode MS" w:hAnsi="Avenir Book" w:cs="Arial Unicode MS"/>
+                <w:bCs/>
+                <w:sz w:val="20"/>
+                <w:szCs w:val="22"/>
+                <w:lang w:val="es-MX"/>
+              </w:rPr>
+              <w:t xml:space="preserve"> / (</w:t>
+            </w:r>
+            <w:proofErr w:type="spellStart"/>
+            <w:r>
+              <w:rPr>
+                <w:rFonts w:ascii="Avenir Book" w:eastAsia="Arial Unicode MS" w:hAnsi="Avenir Book" w:cs="Arial Unicode MS"/>
+                <w:bCs/>
+                <w:sz w:val="20"/>
+                <w:szCs w:val="22"/>
+                <w:lang w:val="es-MX"/>
+              </w:rPr>
+              <w:t>na</w:t>
+            </w:r>
+            <w:proofErr w:type="spellEnd"/>
+            <w:r>
+              <w:rPr>
+                <w:rFonts w:ascii="Avenir Book" w:eastAsia="Arial Unicode MS" w:hAnsi="Avenir Book" w:cs="Arial Unicode MS"/>
+                <w:bCs/>
+                <w:sz w:val="20"/>
+                <w:szCs w:val="22"/>
+                <w:lang w:val="es-MX"/>
+              </w:rPr>
+              <w:t>/100)</w:t>
+            </w:r>
           </w:p>
           <w:p>
             <w:pPr>
@@ -3549,26 +4261,252 @@
           <w:p>
             <w:pPr>
               <w:pStyle w:val="Sinespaciado"/>
-              <w:rPr>
-                <w:rFonts w:ascii="Avenir Book" w:eastAsia="Arial Unicode MS" w:hAnsi="Avenir Book" w:cs="Arial Unicode MS"/>
-                <w:bCs/>
-                <w:sz w:val="20"/>
-                <w:szCs w:val="22"/>
-                <w:lang w:val="es-MX"/>
-              </w:rPr>
-            </w:pPr>
-          </w:p>
-          <w:p>
-            <w:pPr>
-              <w:pStyle w:val="Sinespaciado"/>
-              <w:rPr>
-                <w:rFonts w:ascii="Avenir Book" w:eastAsia="Arial Unicode MS" w:hAnsi="Avenir Book" w:cs="Arial Unicode MS"/>
-                <w:bCs/>
-                <w:sz w:val="20"/>
-                <w:szCs w:val="22"/>
-                <w:lang w:val="es-MX"/>
-              </w:rPr>
-            </w:pPr>
+              <w:numPr>
+                <w:ilvl w:val="0"/>
+                <w:numId w:val="12"/>
+              </w:numPr>
+              <w:rPr>
+                <w:rFonts w:ascii="Avenir Book" w:eastAsia="Arial Unicode MS" w:hAnsi="Avenir Book" w:cs="Arial Unicode MS"/>
+                <w:bCs/>
+                <w:sz w:val="20"/>
+                <w:szCs w:val="22"/>
+                <w:lang w:val="es-MX"/>
+              </w:rPr>
+            </w:pPr>
+            <w:r>
+              <w:rPr>
+                <w:rFonts w:ascii="Avenir Book" w:eastAsia="Arial Unicode MS" w:hAnsi="Avenir Book" w:cs="Arial Unicode MS"/>
+                <w:bCs/>
+                <w:sz w:val="20"/>
+                <w:szCs w:val="22"/>
+                <w:lang w:val="es-MX"/>
+              </w:rPr>
+              <w:t>leer Número de hombres (</w:t>
+            </w:r>
+            <w:proofErr w:type="spellStart"/>
+            <w:r>
+              <w:rPr>
+                <w:rFonts w:ascii="Avenir Book" w:eastAsia="Arial Unicode MS" w:hAnsi="Avenir Book" w:cs="Arial Unicode MS"/>
+                <w:bCs/>
+                <w:sz w:val="20"/>
+                <w:szCs w:val="22"/>
+                <w:lang w:val="es-MX"/>
+              </w:rPr>
+              <w:t>nh</w:t>
+            </w:r>
+            <w:proofErr w:type="spellEnd"/>
+            <w:r>
+              <w:rPr>
+                <w:rFonts w:ascii="Avenir Book" w:eastAsia="Arial Unicode MS" w:hAnsi="Avenir Book" w:cs="Arial Unicode MS"/>
+                <w:bCs/>
+                <w:sz w:val="20"/>
+                <w:szCs w:val="22"/>
+                <w:lang w:val="es-MX"/>
+              </w:rPr>
+              <w:t>), número de mujeres (nm).</w:t>
+            </w:r>
+          </w:p>
+          <w:p>
+            <w:pPr>
+              <w:pStyle w:val="Sinespaciado"/>
+              <w:numPr>
+                <w:ilvl w:val="0"/>
+                <w:numId w:val="12"/>
+              </w:numPr>
+              <w:rPr>
+                <w:rFonts w:ascii="Avenir Book" w:eastAsia="Arial Unicode MS" w:hAnsi="Avenir Book" w:cs="Arial Unicode MS"/>
+                <w:bCs/>
+                <w:sz w:val="20"/>
+                <w:szCs w:val="22"/>
+                <w:lang w:val="es-MX"/>
+              </w:rPr>
+            </w:pPr>
+            <w:r>
+              <w:rPr>
+                <w:rFonts w:ascii="Avenir Book" w:eastAsia="Arial Unicode MS" w:hAnsi="Avenir Book" w:cs="Arial Unicode MS"/>
+                <w:bCs/>
+                <w:sz w:val="20"/>
+                <w:szCs w:val="22"/>
+                <w:lang w:val="es-MX"/>
+              </w:rPr>
+              <w:t>Calcular número de alumnos = Número de hombres +</w:t>
+            </w:r>
+            <w:r>
+              <w:rPr>
+                <w:rFonts w:ascii="Avenir Book" w:eastAsia="Arial Unicode MS" w:hAnsi="Avenir Book" w:cs="Arial Unicode MS"/>
+                <w:bCs/>
+                <w:sz w:val="20"/>
+                <w:szCs w:val="22"/>
+                <w:lang w:val="es-MX"/>
+              </w:rPr>
+              <w:t xml:space="preserve"> número de mujeres</w:t>
+            </w:r>
+          </w:p>
+          <w:p>
+            <w:pPr>
+              <w:pStyle w:val="Sinespaciado"/>
+              <w:numPr>
+                <w:ilvl w:val="0"/>
+                <w:numId w:val="12"/>
+              </w:numPr>
+              <w:rPr>
+                <w:rFonts w:ascii="Avenir Book" w:eastAsia="Arial Unicode MS" w:hAnsi="Avenir Book" w:cs="Arial Unicode MS"/>
+                <w:bCs/>
+                <w:sz w:val="20"/>
+                <w:szCs w:val="22"/>
+                <w:lang w:val="es-MX"/>
+              </w:rPr>
+            </w:pPr>
+            <w:r>
+              <w:rPr>
+                <w:rFonts w:ascii="Avenir Book" w:eastAsia="Arial Unicode MS" w:hAnsi="Avenir Book" w:cs="Arial Unicode MS"/>
+                <w:bCs/>
+                <w:sz w:val="20"/>
+                <w:szCs w:val="22"/>
+                <w:lang w:val="es-MX"/>
+              </w:rPr>
+              <w:t xml:space="preserve">Calcular </w:t>
+            </w:r>
+            <w:r>
+              <w:rPr>
+                <w:rFonts w:ascii="Avenir Book" w:eastAsia="Arial Unicode MS" w:hAnsi="Avenir Book" w:cs="Arial Unicode MS"/>
+                <w:bCs/>
+                <w:sz w:val="20"/>
+                <w:szCs w:val="22"/>
+                <w:lang w:val="es-MX"/>
+              </w:rPr>
+              <w:t>porcentaje mujeres = nm / (</w:t>
+            </w:r>
+            <w:proofErr w:type="spellStart"/>
+            <w:r>
+              <w:rPr>
+                <w:rFonts w:ascii="Avenir Book" w:eastAsia="Arial Unicode MS" w:hAnsi="Avenir Book" w:cs="Arial Unicode MS"/>
+                <w:bCs/>
+                <w:sz w:val="20"/>
+                <w:szCs w:val="22"/>
+                <w:lang w:val="es-MX"/>
+              </w:rPr>
+              <w:t>na</w:t>
+            </w:r>
+            <w:proofErr w:type="spellEnd"/>
+            <w:r>
+              <w:rPr>
+                <w:rFonts w:ascii="Avenir Book" w:eastAsia="Arial Unicode MS" w:hAnsi="Avenir Book" w:cs="Arial Unicode MS"/>
+                <w:bCs/>
+                <w:sz w:val="20"/>
+                <w:szCs w:val="22"/>
+                <w:lang w:val="es-MX"/>
+              </w:rPr>
+              <w:t>/100)</w:t>
+            </w:r>
+          </w:p>
+          <w:p>
+            <w:pPr>
+              <w:pStyle w:val="Sinespaciado"/>
+              <w:numPr>
+                <w:ilvl w:val="0"/>
+                <w:numId w:val="12"/>
+              </w:numPr>
+              <w:rPr>
+                <w:rFonts w:ascii="Avenir Book" w:eastAsia="Arial Unicode MS" w:hAnsi="Avenir Book" w:cs="Arial Unicode MS"/>
+                <w:bCs/>
+                <w:sz w:val="20"/>
+                <w:szCs w:val="22"/>
+                <w:lang w:val="es-MX"/>
+              </w:rPr>
+            </w:pPr>
+            <w:r>
+              <w:rPr>
+                <w:rFonts w:ascii="Avenir Book" w:eastAsia="Arial Unicode MS" w:hAnsi="Avenir Book" w:cs="Arial Unicode MS"/>
+                <w:bCs/>
+                <w:sz w:val="20"/>
+                <w:szCs w:val="22"/>
+                <w:lang w:val="es-MX"/>
+              </w:rPr>
+              <w:t xml:space="preserve">Calcular </w:t>
+            </w:r>
+            <w:r>
+              <w:rPr>
+                <w:rFonts w:ascii="Avenir Book" w:eastAsia="Arial Unicode MS" w:hAnsi="Avenir Book" w:cs="Arial Unicode MS"/>
+                <w:bCs/>
+                <w:sz w:val="20"/>
+                <w:szCs w:val="22"/>
+                <w:lang w:val="es-MX"/>
+              </w:rPr>
+              <w:t xml:space="preserve">porcentaje hombres = </w:t>
+            </w:r>
+            <w:proofErr w:type="spellStart"/>
+            <w:r>
+              <w:rPr>
+                <w:rFonts w:ascii="Avenir Book" w:eastAsia="Arial Unicode MS" w:hAnsi="Avenir Book" w:cs="Arial Unicode MS"/>
+                <w:bCs/>
+                <w:sz w:val="20"/>
+                <w:szCs w:val="22"/>
+                <w:lang w:val="es-MX"/>
+              </w:rPr>
+              <w:t>nh</w:t>
+            </w:r>
+            <w:proofErr w:type="spellEnd"/>
+            <w:r>
+              <w:rPr>
+                <w:rFonts w:ascii="Avenir Book" w:eastAsia="Arial Unicode MS" w:hAnsi="Avenir Book" w:cs="Arial Unicode MS"/>
+                <w:bCs/>
+                <w:sz w:val="20"/>
+                <w:szCs w:val="22"/>
+                <w:lang w:val="es-MX"/>
+              </w:rPr>
+              <w:t xml:space="preserve"> / (</w:t>
+            </w:r>
+            <w:proofErr w:type="spellStart"/>
+            <w:r>
+              <w:rPr>
+                <w:rFonts w:ascii="Avenir Book" w:eastAsia="Arial Unicode MS" w:hAnsi="Avenir Book" w:cs="Arial Unicode MS"/>
+                <w:bCs/>
+                <w:sz w:val="20"/>
+                <w:szCs w:val="22"/>
+                <w:lang w:val="es-MX"/>
+              </w:rPr>
+              <w:t>na</w:t>
+            </w:r>
+            <w:proofErr w:type="spellEnd"/>
+            <w:r>
+              <w:rPr>
+                <w:rFonts w:ascii="Avenir Book" w:eastAsia="Arial Unicode MS" w:hAnsi="Avenir Book" w:cs="Arial Unicode MS"/>
+                <w:bCs/>
+                <w:sz w:val="20"/>
+                <w:szCs w:val="22"/>
+                <w:lang w:val="es-MX"/>
+              </w:rPr>
+              <w:t>/100)</w:t>
+            </w:r>
+          </w:p>
+          <w:p>
+            <w:pPr>
+              <w:pStyle w:val="Sinespaciado"/>
+              <w:numPr>
+                <w:ilvl w:val="0"/>
+                <w:numId w:val="12"/>
+              </w:numPr>
+              <w:rPr>
+                <w:rFonts w:ascii="Avenir Book" w:eastAsia="Arial Unicode MS" w:hAnsi="Avenir Book" w:cs="Arial Unicode MS"/>
+                <w:bCs/>
+                <w:sz w:val="20"/>
+                <w:szCs w:val="22"/>
+                <w:lang w:val="es-MX"/>
+              </w:rPr>
+            </w:pPr>
+            <w:r>
+              <w:rPr>
+                <w:rFonts w:ascii="Avenir Book" w:eastAsia="Arial Unicode MS" w:hAnsi="Avenir Book" w:cs="Arial Unicode MS"/>
+                <w:bCs/>
+                <w:sz w:val="20"/>
+                <w:szCs w:val="22"/>
+                <w:lang w:val="es-MX"/>
+              </w:rPr>
+              <w:t>Imprimir Número de alumnos, porcentaje de mujeres, porcentaje de hombres.</w:t>
+            </w:r>
+            <w:bookmarkStart w:id="0" w:name="_GoBack"/>
+            <w:bookmarkEnd w:id="0"/>
           </w:p>
           <w:p>
             <w:pPr>
@@ -4230,7 +5168,6 @@
           <w:noProof/>
           <w:lang w:eastAsia="es-ES_tradnl"/>
         </w:rPr>
-        <w:lastRenderedPageBreak/>
         <w:drawing>
           <wp:inline distT="0" distB="0" distL="0" distR="0" wp14:anchorId="744B0A64" wp14:editId="16209526">
             <wp:extent cx="1602345" cy="1014307"/>
@@ -4778,6 +5715,205 @@
 <file path=word/numbering.xml><?xml version="1.0" encoding="utf-8"?>
 <w:numbering xmlns:wpc="http://schemas.microsoft.com/office/word/2010/wordprocessingCanvas" xmlns:cx="http://schemas.microsoft.com/office/drawing/2014/chartex" xmlns:cx1="http://schemas.microsoft.com/office/drawing/2015/9/8/chartex" xmlns:cx2="http://schemas.microsoft.com/office/drawing/2015/10/21/chartex" xmlns:cx3="http://schemas.microsoft.com/office/drawing/2016/5/9/chartex" xmlns:cx4="http://schemas.microsoft.com/office/drawing/2016/5/10/chartex" xmlns:cx5="http://schemas.microsoft.com/office/drawing/2016/5/11/chartex" xmlns:cx6="http://schemas.microsoft.com/office/drawing/2016/5/12/chartex" xmlns:cx7="http://schemas.microsoft.com/office/drawing/2016/5/13/chartex" xmlns:cx8="http://schemas.microsoft.com/office/drawing/2016/5/14/chartex" xmlns:mc="http://schemas.openxmlformats.org/markup-compatibility/2006" xmlns:aink="http://schemas.microsoft.com/office/drawing/2016/ink" xmlns:am3d="http://schemas.microsoft.com/office/drawing/2017/model3d" xmlns:o="urn:schemas-microsoft-com:office:office" xmlns:r="http://schemas.openxmlformats.org/officeDocument/2006/relationships" xmlns:m="http://schemas.openxmlformats.org/officeDocument/2006/math" xmlns:v="urn:schemas-microsoft-com:vml" xmlns:wp14="http://schemas.microsoft.com/office/word/2010/wordprocessingDrawing" xmlns:wp="http://schemas.openxmlformats.org/drawingml/2006/wordprocessingDrawing" xmlns:w10="urn:schemas-microsoft-com:office:word" xmlns:w="http://schemas.openxmlformats.org/wordprocessingml/2006/main" xmlns:w14="http://schemas.microsoft.com/office/word/2010/wordml" xmlns:w15="http://schemas.microsoft.com/office/word/2012/wordml" xmlns:w16cid="http://schemas.microsoft.com/office/word/2016/wordml/cid" xmlns:w16se="http://schemas.microsoft.com/office/word/2015/wordml/symex" xmlns:wpg="http://schemas.microsoft.com/office/word/2010/wordprocessingGroup" xmlns:wpi="http://schemas.microsoft.com/office/word/2010/wordprocessingInk" xmlns:wne="http://schemas.microsoft.com/office/word/2006/wordml" xmlns:wps="http://schemas.microsoft.com/office/word/2010/wordprocessingShape" mc:Ignorable="w14 w15 w16se w16cid wp14">
   <w:abstractNum w:abstractNumId="0" w15:restartNumberingAfterBreak="0">
+    <w:nsid w:val="047A7D95"/>
+    <w:multiLevelType w:val="hybridMultilevel"/>
+    <w:tmpl w:val="0270DBB6"/>
+    <w:lvl w:ilvl="0" w:tplc="080A000F">
+      <w:start w:val="1"/>
+      <w:numFmt w:val="decimal"/>
+      <w:lvlText w:val="%1."/>
+      <w:lvlJc w:val="left"/>
+      <w:pPr>
+        <w:ind w:left="720" w:hanging="360"/>
+      </w:pPr>
+    </w:lvl>
+    <w:lvl w:ilvl="1" w:tplc="080A0019" w:tentative="1">
+      <w:start w:val="1"/>
+      <w:numFmt w:val="lowerLetter"/>
+      <w:lvlText w:val="%2."/>
+      <w:lvlJc w:val="left"/>
+      <w:pPr>
+        <w:ind w:left="1440" w:hanging="360"/>
+      </w:pPr>
+    </w:lvl>
+    <w:lvl w:ilvl="2" w:tplc="080A001B" w:tentative="1">
+      <w:start w:val="1"/>
+      <w:numFmt w:val="lowerRoman"/>
+      <w:lvlText w:val="%3."/>
+      <w:lvlJc w:val="right"/>
+      <w:pPr>
+        <w:ind w:left="2160" w:hanging="180"/>
+      </w:pPr>
+    </w:lvl>
+    <w:lvl w:ilvl="3" w:tplc="080A000F" w:tentative="1">
+      <w:start w:val="1"/>
+      <w:numFmt w:val="decimal"/>
+      <w:lvlText w:val="%4."/>
+      <w:lvlJc w:val="left"/>
+      <w:pPr>
+        <w:ind w:left="2880" w:hanging="360"/>
+      </w:pPr>
+    </w:lvl>
+    <w:lvl w:ilvl="4" w:tplc="080A0019" w:tentative="1">
+      <w:start w:val="1"/>
+      <w:numFmt w:val="lowerLetter"/>
+      <w:lvlText w:val="%5."/>
+      <w:lvlJc w:val="left"/>
+      <w:pPr>
+        <w:ind w:left="3600" w:hanging="360"/>
+      </w:pPr>
+    </w:lvl>
+    <w:lvl w:ilvl="5" w:tplc="080A001B" w:tentative="1">
+      <w:start w:val="1"/>
+      <w:numFmt w:val="lowerRoman"/>
+      <w:lvlText w:val="%6."/>
+      <w:lvlJc w:val="right"/>
+      <w:pPr>
+        <w:ind w:left="4320" w:hanging="180"/>
+      </w:pPr>
+    </w:lvl>
+    <w:lvl w:ilvl="6" w:tplc="080A000F" w:tentative="1">
+      <w:start w:val="1"/>
+      <w:numFmt w:val="decimal"/>
+      <w:lvlText w:val="%7."/>
+      <w:lvlJc w:val="left"/>
+      <w:pPr>
+        <w:ind w:left="5040" w:hanging="360"/>
+      </w:pPr>
+    </w:lvl>
+    <w:lvl w:ilvl="7" w:tplc="080A0019" w:tentative="1">
+      <w:start w:val="1"/>
+      <w:numFmt w:val="lowerLetter"/>
+      <w:lvlText w:val="%8."/>
+      <w:lvlJc w:val="left"/>
+      <w:pPr>
+        <w:ind w:left="5760" w:hanging="360"/>
+      </w:pPr>
+    </w:lvl>
+    <w:lvl w:ilvl="8" w:tplc="080A001B" w:tentative="1">
+      <w:start w:val="1"/>
+      <w:numFmt w:val="lowerRoman"/>
+      <w:lvlText w:val="%9."/>
+      <w:lvlJc w:val="right"/>
+      <w:pPr>
+        <w:ind w:left="6480" w:hanging="180"/>
+      </w:pPr>
+    </w:lvl>
+  </w:abstractNum>
+  <w:abstractNum w:abstractNumId="1" w15:restartNumberingAfterBreak="0">
+    <w:nsid w:val="0C2B77F5"/>
+    <w:multiLevelType w:val="hybridMultilevel"/>
+    <w:tmpl w:val="9EEC5464"/>
+    <w:lvl w:ilvl="0" w:tplc="080A0001">
+      <w:start w:val="1"/>
+      <w:numFmt w:val="bullet"/>
+      <w:lvlText w:val=""/>
+      <w:lvlJc w:val="left"/>
+      <w:pPr>
+        <w:ind w:left="720" w:hanging="360"/>
+      </w:pPr>
+      <w:rPr>
+        <w:rFonts w:ascii="Symbol" w:hAnsi="Symbol" w:hint="default"/>
+      </w:rPr>
+    </w:lvl>
+    <w:lvl w:ilvl="1" w:tplc="080A0003" w:tentative="1">
+      <w:start w:val="1"/>
+      <w:numFmt w:val="bullet"/>
+      <w:lvlText w:val="o"/>
+      <w:lvlJc w:val="left"/>
+      <w:pPr>
+        <w:ind w:left="1440" w:hanging="360"/>
+      </w:pPr>
+      <w:rPr>
+        <w:rFonts w:ascii="Courier New" w:hAnsi="Courier New" w:cs="Courier New" w:hint="default"/>
+      </w:rPr>
+    </w:lvl>
+    <w:lvl w:ilvl="2" w:tplc="080A0005" w:tentative="1">
+      <w:start w:val="1"/>
+      <w:numFmt w:val="bullet"/>
+      <w:lvlText w:val=""/>
+      <w:lvlJc w:val="left"/>
+      <w:pPr>
+        <w:ind w:left="2160" w:hanging="360"/>
+      </w:pPr>
+      <w:rPr>
+        <w:rFonts w:ascii="Wingdings" w:hAnsi="Wingdings" w:hint="default"/>
+      </w:rPr>
+    </w:lvl>
+    <w:lvl w:ilvl="3" w:tplc="080A0001" w:tentative="1">
+      <w:start w:val="1"/>
+      <w:numFmt w:val="bullet"/>
+      <w:lvlText w:val=""/>
+      <w:lvlJc w:val="left"/>
+      <w:pPr>
+        <w:ind w:left="2880" w:hanging="360"/>
+      </w:pPr>
+      <w:rPr>
+        <w:rFonts w:ascii="Symbol" w:hAnsi="Symbol" w:hint="default"/>
+      </w:rPr>
+    </w:lvl>
+    <w:lvl w:ilvl="4" w:tplc="080A0003" w:tentative="1">
+      <w:start w:val="1"/>
+      <w:numFmt w:val="bullet"/>
+      <w:lvlText w:val="o"/>
+      <w:lvlJc w:val="left"/>
+      <w:pPr>
+        <w:ind w:left="3600" w:hanging="360"/>
+      </w:pPr>
+      <w:rPr>
+        <w:rFonts w:ascii="Courier New" w:hAnsi="Courier New" w:cs="Courier New" w:hint="default"/>
+      </w:rPr>
+    </w:lvl>
+    <w:lvl w:ilvl="5" w:tplc="080A0005" w:tentative="1">
+      <w:start w:val="1"/>
+      <w:numFmt w:val="bullet"/>
+      <w:lvlText w:val=""/>
+      <w:lvlJc w:val="left"/>
+      <w:pPr>
+        <w:ind w:left="4320" w:hanging="360"/>
+      </w:pPr>
+      <w:rPr>
+        <w:rFonts w:ascii="Wingdings" w:hAnsi="Wingdings" w:hint="default"/>
+      </w:rPr>
+    </w:lvl>
+    <w:lvl w:ilvl="6" w:tplc="080A0001" w:tentative="1">
+      <w:start w:val="1"/>
+      <w:numFmt w:val="bullet"/>
+      <w:lvlText w:val=""/>
+      <w:lvlJc w:val="left"/>
+      <w:pPr>
+        <w:ind w:left="5040" w:hanging="360"/>
+      </w:pPr>
+      <w:rPr>
+        <w:rFonts w:ascii="Symbol" w:hAnsi="Symbol" w:hint="default"/>
+      </w:rPr>
+    </w:lvl>
+    <w:lvl w:ilvl="7" w:tplc="080A0003" w:tentative="1">
+      <w:start w:val="1"/>
+      <w:numFmt w:val="bullet"/>
+      <w:lvlText w:val="o"/>
+      <w:lvlJc w:val="left"/>
+      <w:pPr>
+        <w:ind w:left="5760" w:hanging="360"/>
+      </w:pPr>
+      <w:rPr>
+        <w:rFonts w:ascii="Courier New" w:hAnsi="Courier New" w:cs="Courier New" w:hint="default"/>
+      </w:rPr>
+    </w:lvl>
+    <w:lvl w:ilvl="8" w:tplc="080A0005" w:tentative="1">
+      <w:start w:val="1"/>
+      <w:numFmt w:val="bullet"/>
+      <w:lvlText w:val=""/>
+      <w:lvlJc w:val="left"/>
+      <w:pPr>
+        <w:ind w:left="6480" w:hanging="360"/>
+      </w:pPr>
+      <w:rPr>
+        <w:rFonts w:ascii="Wingdings" w:hAnsi="Wingdings" w:hint="default"/>
+      </w:rPr>
+    </w:lvl>
+  </w:abstractNum>
+  <w:abstractNum w:abstractNumId="2" w15:restartNumberingAfterBreak="0">
     <w:nsid w:val="0DF825E8"/>
     <w:multiLevelType w:val="multilevel"/>
     <w:tmpl w:val="C78CBBC4"/>
@@ -4926,7 +6062,7 @@
       </w:rPr>
     </w:lvl>
   </w:abstractNum>
-  <w:abstractNum w:abstractNumId="1" w15:restartNumberingAfterBreak="0">
+  <w:abstractNum w:abstractNumId="3" w15:restartNumberingAfterBreak="0">
     <w:nsid w:val="10FF279D"/>
     <w:multiLevelType w:val="hybridMultilevel"/>
     <w:tmpl w:val="FE0004D4"/>
@@ -5039,7 +6175,7 @@
       </w:rPr>
     </w:lvl>
   </w:abstractNum>
-  <w:abstractNum w:abstractNumId="2" w15:restartNumberingAfterBreak="0">
+  <w:abstractNum w:abstractNumId="4" w15:restartNumberingAfterBreak="0">
     <w:nsid w:val="18495C16"/>
     <w:multiLevelType w:val="hybridMultilevel"/>
     <w:tmpl w:val="1C1226D4"/>
@@ -5152,7 +6288,179 @@
       </w:rPr>
     </w:lvl>
   </w:abstractNum>
-  <w:abstractNum w:abstractNumId="3" w15:restartNumberingAfterBreak="0">
+  <w:abstractNum w:abstractNumId="5" w15:restartNumberingAfterBreak="0">
+    <w:nsid w:val="1DAC0A74"/>
+    <w:multiLevelType w:val="hybridMultilevel"/>
+    <w:tmpl w:val="64B63B12"/>
+    <w:lvl w:ilvl="0" w:tplc="080A000F">
+      <w:start w:val="1"/>
+      <w:numFmt w:val="decimal"/>
+      <w:lvlText w:val="%1."/>
+      <w:lvlJc w:val="left"/>
+      <w:pPr>
+        <w:ind w:left="720" w:hanging="360"/>
+      </w:pPr>
+    </w:lvl>
+    <w:lvl w:ilvl="1" w:tplc="080A0019" w:tentative="1">
+      <w:start w:val="1"/>
+      <w:numFmt w:val="lowerLetter"/>
+      <w:lvlText w:val="%2."/>
+      <w:lvlJc w:val="left"/>
+      <w:pPr>
+        <w:ind w:left="1440" w:hanging="360"/>
+      </w:pPr>
+    </w:lvl>
+    <w:lvl w:ilvl="2" w:tplc="080A001B" w:tentative="1">
+      <w:start w:val="1"/>
+      <w:numFmt w:val="lowerRoman"/>
+      <w:lvlText w:val="%3."/>
+      <w:lvlJc w:val="right"/>
+      <w:pPr>
+        <w:ind w:left="2160" w:hanging="180"/>
+      </w:pPr>
+    </w:lvl>
+    <w:lvl w:ilvl="3" w:tplc="080A000F" w:tentative="1">
+      <w:start w:val="1"/>
+      <w:numFmt w:val="decimal"/>
+      <w:lvlText w:val="%4."/>
+      <w:lvlJc w:val="left"/>
+      <w:pPr>
+        <w:ind w:left="2880" w:hanging="360"/>
+      </w:pPr>
+    </w:lvl>
+    <w:lvl w:ilvl="4" w:tplc="080A0019" w:tentative="1">
+      <w:start w:val="1"/>
+      <w:numFmt w:val="lowerLetter"/>
+      <w:lvlText w:val="%5."/>
+      <w:lvlJc w:val="left"/>
+      <w:pPr>
+        <w:ind w:left="3600" w:hanging="360"/>
+      </w:pPr>
+    </w:lvl>
+    <w:lvl w:ilvl="5" w:tplc="080A001B" w:tentative="1">
+      <w:start w:val="1"/>
+      <w:numFmt w:val="lowerRoman"/>
+      <w:lvlText w:val="%6."/>
+      <w:lvlJc w:val="right"/>
+      <w:pPr>
+        <w:ind w:left="4320" w:hanging="180"/>
+      </w:pPr>
+    </w:lvl>
+    <w:lvl w:ilvl="6" w:tplc="080A000F" w:tentative="1">
+      <w:start w:val="1"/>
+      <w:numFmt w:val="decimal"/>
+      <w:lvlText w:val="%7."/>
+      <w:lvlJc w:val="left"/>
+      <w:pPr>
+        <w:ind w:left="5040" w:hanging="360"/>
+      </w:pPr>
+    </w:lvl>
+    <w:lvl w:ilvl="7" w:tplc="080A0019" w:tentative="1">
+      <w:start w:val="1"/>
+      <w:numFmt w:val="lowerLetter"/>
+      <w:lvlText w:val="%8."/>
+      <w:lvlJc w:val="left"/>
+      <w:pPr>
+        <w:ind w:left="5760" w:hanging="360"/>
+      </w:pPr>
+    </w:lvl>
+    <w:lvl w:ilvl="8" w:tplc="080A001B" w:tentative="1">
+      <w:start w:val="1"/>
+      <w:numFmt w:val="lowerRoman"/>
+      <w:lvlText w:val="%9."/>
+      <w:lvlJc w:val="right"/>
+      <w:pPr>
+        <w:ind w:left="6480" w:hanging="180"/>
+      </w:pPr>
+    </w:lvl>
+  </w:abstractNum>
+  <w:abstractNum w:abstractNumId="6" w15:restartNumberingAfterBreak="0">
+    <w:nsid w:val="36767FD7"/>
+    <w:multiLevelType w:val="hybridMultilevel"/>
+    <w:tmpl w:val="67382A18"/>
+    <w:lvl w:ilvl="0" w:tplc="080A000F">
+      <w:start w:val="1"/>
+      <w:numFmt w:val="decimal"/>
+      <w:lvlText w:val="%1."/>
+      <w:lvlJc w:val="left"/>
+      <w:pPr>
+        <w:ind w:left="720" w:hanging="360"/>
+      </w:pPr>
+    </w:lvl>
+    <w:lvl w:ilvl="1" w:tplc="080A0019" w:tentative="1">
+      <w:start w:val="1"/>
+      <w:numFmt w:val="lowerLetter"/>
+      <w:lvlText w:val="%2."/>
+      <w:lvlJc w:val="left"/>
+      <w:pPr>
+        <w:ind w:left="1440" w:hanging="360"/>
+      </w:pPr>
+    </w:lvl>
+    <w:lvl w:ilvl="2" w:tplc="080A001B" w:tentative="1">
+      <w:start w:val="1"/>
+      <w:numFmt w:val="lowerRoman"/>
+      <w:lvlText w:val="%3."/>
+      <w:lvlJc w:val="right"/>
+      <w:pPr>
+        <w:ind w:left="2160" w:hanging="180"/>
+      </w:pPr>
+    </w:lvl>
+    <w:lvl w:ilvl="3" w:tplc="080A000F" w:tentative="1">
+      <w:start w:val="1"/>
+      <w:numFmt w:val="decimal"/>
+      <w:lvlText w:val="%4."/>
+      <w:lvlJc w:val="left"/>
+      <w:pPr>
+        <w:ind w:left="2880" w:hanging="360"/>
+      </w:pPr>
+    </w:lvl>
+    <w:lvl w:ilvl="4" w:tplc="080A0019" w:tentative="1">
+      <w:start w:val="1"/>
+      <w:numFmt w:val="lowerLetter"/>
+      <w:lvlText w:val="%5."/>
+      <w:lvlJc w:val="left"/>
+      <w:pPr>
+        <w:ind w:left="3600" w:hanging="360"/>
+      </w:pPr>
+    </w:lvl>
+    <w:lvl w:ilvl="5" w:tplc="080A001B" w:tentative="1">
+      <w:start w:val="1"/>
+      <w:numFmt w:val="lowerRoman"/>
+      <w:lvlText w:val="%6."/>
+      <w:lvlJc w:val="right"/>
+      <w:pPr>
+        <w:ind w:left="4320" w:hanging="180"/>
+      </w:pPr>
+    </w:lvl>
+    <w:lvl w:ilvl="6" w:tplc="080A000F" w:tentative="1">
+      <w:start w:val="1"/>
+      <w:numFmt w:val="decimal"/>
+      <w:lvlText w:val="%7."/>
+      <w:lvlJc w:val="left"/>
+      <w:pPr>
+        <w:ind w:left="5040" w:hanging="360"/>
+      </w:pPr>
+    </w:lvl>
+    <w:lvl w:ilvl="7" w:tplc="080A0019" w:tentative="1">
+      <w:start w:val="1"/>
+      <w:numFmt w:val="lowerLetter"/>
+      <w:lvlText w:val="%8."/>
+      <w:lvlJc w:val="left"/>
+      <w:pPr>
+        <w:ind w:left="5760" w:hanging="360"/>
+      </w:pPr>
+    </w:lvl>
+    <w:lvl w:ilvl="8" w:tplc="080A001B" w:tentative="1">
+      <w:start w:val="1"/>
+      <w:numFmt w:val="lowerRoman"/>
+      <w:lvlText w:val="%9."/>
+      <w:lvlJc w:val="right"/>
+      <w:pPr>
+        <w:ind w:left="6480" w:hanging="180"/>
+      </w:pPr>
+    </w:lvl>
+  </w:abstractNum>
+  <w:abstractNum w:abstractNumId="7" w15:restartNumberingAfterBreak="0">
     <w:nsid w:val="376D095F"/>
     <w:multiLevelType w:val="hybridMultilevel"/>
     <w:tmpl w:val="4BA42360"/>
@@ -5265,7 +6573,120 @@
       </w:rPr>
     </w:lvl>
   </w:abstractNum>
-  <w:abstractNum w:abstractNumId="4" w15:restartNumberingAfterBreak="0">
+  <w:abstractNum w:abstractNumId="8" w15:restartNumberingAfterBreak="0">
+    <w:nsid w:val="47415D6F"/>
+    <w:multiLevelType w:val="hybridMultilevel"/>
+    <w:tmpl w:val="4762E46A"/>
+    <w:lvl w:ilvl="0" w:tplc="080A0001">
+      <w:start w:val="1"/>
+      <w:numFmt w:val="bullet"/>
+      <w:lvlText w:val=""/>
+      <w:lvlJc w:val="left"/>
+      <w:pPr>
+        <w:ind w:left="720" w:hanging="360"/>
+      </w:pPr>
+      <w:rPr>
+        <w:rFonts w:ascii="Symbol" w:hAnsi="Symbol" w:hint="default"/>
+      </w:rPr>
+    </w:lvl>
+    <w:lvl w:ilvl="1" w:tplc="080A0003" w:tentative="1">
+      <w:start w:val="1"/>
+      <w:numFmt w:val="bullet"/>
+      <w:lvlText w:val="o"/>
+      <w:lvlJc w:val="left"/>
+      <w:pPr>
+        <w:ind w:left="1440" w:hanging="360"/>
+      </w:pPr>
+      <w:rPr>
+        <w:rFonts w:ascii="Courier New" w:hAnsi="Courier New" w:cs="Courier New" w:hint="default"/>
+      </w:rPr>
+    </w:lvl>
+    <w:lvl w:ilvl="2" w:tplc="080A0005" w:tentative="1">
+      <w:start w:val="1"/>
+      <w:numFmt w:val="bullet"/>
+      <w:lvlText w:val=""/>
+      <w:lvlJc w:val="left"/>
+      <w:pPr>
+        <w:ind w:left="2160" w:hanging="360"/>
+      </w:pPr>
+      <w:rPr>
+        <w:rFonts w:ascii="Wingdings" w:hAnsi="Wingdings" w:hint="default"/>
+      </w:rPr>
+    </w:lvl>
+    <w:lvl w:ilvl="3" w:tplc="080A0001" w:tentative="1">
+      <w:start w:val="1"/>
+      <w:numFmt w:val="bullet"/>
+      <w:lvlText w:val=""/>
+      <w:lvlJc w:val="left"/>
+      <w:pPr>
+        <w:ind w:left="2880" w:hanging="360"/>
+      </w:pPr>
+      <w:rPr>
+        <w:rFonts w:ascii="Symbol" w:hAnsi="Symbol" w:hint="default"/>
+      </w:rPr>
+    </w:lvl>
+    <w:lvl w:ilvl="4" w:tplc="080A0003" w:tentative="1">
+      <w:start w:val="1"/>
+      <w:numFmt w:val="bullet"/>
+      <w:lvlText w:val="o"/>
+      <w:lvlJc w:val="left"/>
+      <w:pPr>
+        <w:ind w:left="3600" w:hanging="360"/>
+      </w:pPr>
+      <w:rPr>
+        <w:rFonts w:ascii="Courier New" w:hAnsi="Courier New" w:cs="Courier New" w:hint="default"/>
+      </w:rPr>
+    </w:lvl>
+    <w:lvl w:ilvl="5" w:tplc="080A0005" w:tentative="1">
+      <w:start w:val="1"/>
+      <w:numFmt w:val="bullet"/>
+      <w:lvlText w:val=""/>
+      <w:lvlJc w:val="left"/>
+      <w:pPr>
+        <w:ind w:left="4320" w:hanging="360"/>
+      </w:pPr>
+      <w:rPr>
+        <w:rFonts w:ascii="Wingdings" w:hAnsi="Wingdings" w:hint="default"/>
+      </w:rPr>
+    </w:lvl>
+    <w:lvl w:ilvl="6" w:tplc="080A0001" w:tentative="1">
+      <w:start w:val="1"/>
+      <w:numFmt w:val="bullet"/>
+      <w:lvlText w:val=""/>
+      <w:lvlJc w:val="left"/>
+      <w:pPr>
+        <w:ind w:left="5040" w:hanging="360"/>
+      </w:pPr>
+      <w:rPr>
+        <w:rFonts w:ascii="Symbol" w:hAnsi="Symbol" w:hint="default"/>
+      </w:rPr>
+    </w:lvl>
+    <w:lvl w:ilvl="7" w:tplc="080A0003" w:tentative="1">
+      <w:start w:val="1"/>
+      <w:numFmt w:val="bullet"/>
+      <w:lvlText w:val="o"/>
+      <w:lvlJc w:val="left"/>
+      <w:pPr>
+        <w:ind w:left="5760" w:hanging="360"/>
+      </w:pPr>
+      <w:rPr>
+        <w:rFonts w:ascii="Courier New" w:hAnsi="Courier New" w:cs="Courier New" w:hint="default"/>
+      </w:rPr>
+    </w:lvl>
+    <w:lvl w:ilvl="8" w:tplc="080A0005" w:tentative="1">
+      <w:start w:val="1"/>
+      <w:numFmt w:val="bullet"/>
+      <w:lvlText w:val=""/>
+      <w:lvlJc w:val="left"/>
+      <w:pPr>
+        <w:ind w:left="6480" w:hanging="360"/>
+      </w:pPr>
+      <w:rPr>
+        <w:rFonts w:ascii="Wingdings" w:hAnsi="Wingdings" w:hint="default"/>
+      </w:rPr>
+    </w:lvl>
+  </w:abstractNum>
+  <w:abstractNum w:abstractNumId="9" w15:restartNumberingAfterBreak="0">
     <w:nsid w:val="5BB571DD"/>
     <w:multiLevelType w:val="hybridMultilevel"/>
     <w:tmpl w:val="56AA108E"/>
@@ -5378,7 +6799,7 @@
       </w:rPr>
     </w:lvl>
   </w:abstractNum>
-  <w:abstractNum w:abstractNumId="5" w15:restartNumberingAfterBreak="0">
+  <w:abstractNum w:abstractNumId="10" w15:restartNumberingAfterBreak="0">
     <w:nsid w:val="71662131"/>
     <w:multiLevelType w:val="hybridMultilevel"/>
     <w:tmpl w:val="1E74A0B2"/>
@@ -5464,7 +6885,7 @@
       </w:pPr>
     </w:lvl>
   </w:abstractNum>
-  <w:abstractNum w:abstractNumId="6" w15:restartNumberingAfterBreak="0">
+  <w:abstractNum w:abstractNumId="11" w15:restartNumberingAfterBreak="0">
     <w:nsid w:val="7C994F4D"/>
     <w:multiLevelType w:val="multilevel"/>
     <w:tmpl w:val="FD3EE86C"/>
@@ -5614,24 +7035,39 @@
     </w:lvl>
   </w:abstractNum>
   <w:num w:numId="1">
+    <w:abstractNumId w:val="2"/>
+  </w:num>
+  <w:num w:numId="2">
+    <w:abstractNumId w:val="11"/>
+  </w:num>
+  <w:num w:numId="3">
+    <w:abstractNumId w:val="7"/>
+  </w:num>
+  <w:num w:numId="4">
+    <w:abstractNumId w:val="9"/>
+  </w:num>
+  <w:num w:numId="5">
+    <w:abstractNumId w:val="4"/>
+  </w:num>
+  <w:num w:numId="6">
+    <w:abstractNumId w:val="3"/>
+  </w:num>
+  <w:num w:numId="7">
+    <w:abstractNumId w:val="10"/>
+  </w:num>
+  <w:num w:numId="8">
     <w:abstractNumId w:val="0"/>
   </w:num>
-  <w:num w:numId="2">
+  <w:num w:numId="9">
+    <w:abstractNumId w:val="8"/>
+  </w:num>
+  <w:num w:numId="10">
     <w:abstractNumId w:val="6"/>
   </w:num>
-  <w:num w:numId="3">
-    <w:abstractNumId w:val="3"/>
-  </w:num>
-  <w:num w:numId="4">
-    <w:abstractNumId w:val="4"/>
-  </w:num>
-  <w:num w:numId="5">
-    <w:abstractNumId w:val="2"/>
-  </w:num>
-  <w:num w:numId="6">
+  <w:num w:numId="11">
     <w:abstractNumId w:val="1"/>
   </w:num>
-  <w:num w:numId="7">
+  <w:num w:numId="12">
     <w:abstractNumId w:val="5"/>
   </w:num>
 </w:numbering>

</xml_diff>

<commit_message>
Falta coordenadas y word, hacer mañana temprano antes de clase
</commit_message>
<xml_diff>
--- a/Tarea_02.docx
+++ b/Tarea_02.docx
@@ -1,6 +1,6 @@
 
 <file path=word/document.xml><?xml version="1.0" encoding="utf-8"?>
-<w:document xmlns:wpc="http://schemas.microsoft.com/office/word/2010/wordprocessingCanvas" xmlns:mo="http://schemas.microsoft.com/office/mac/office/2008/main" xmlns:mc="http://schemas.openxmlformats.org/markup-compatibility/2006" xmlns:mv="urn:schemas-microsoft-com:mac:vml" xmlns:o="urn:schemas-microsoft-com:office:office" xmlns:r="http://schemas.openxmlformats.org/officeDocument/2006/relationships" xmlns:m="http://schemas.openxmlformats.org/officeDocument/2006/math" xmlns:v="urn:schemas-microsoft-com:vml" xmlns:wp14="http://schemas.microsoft.com/office/word/2010/wordprocessingDrawing" xmlns:wp="http://schemas.openxmlformats.org/drawingml/2006/wordprocessingDrawing" xmlns:w10="urn:schemas-microsoft-com:office:word" xmlns:w="http://schemas.openxmlformats.org/wordprocessingml/2006/main" xmlns:w14="http://schemas.microsoft.com/office/word/2010/wordml" xmlns:w15="http://schemas.microsoft.com/office/word/2012/wordml" xmlns:wpg="http://schemas.microsoft.com/office/word/2010/wordprocessingGroup" xmlns:wpi="http://schemas.microsoft.com/office/word/2010/wordprocessingInk" xmlns:wne="http://schemas.microsoft.com/office/word/2006/wordml" xmlns:wps="http://schemas.microsoft.com/office/word/2010/wordprocessingShape" mc:Ignorable="w14 w15 wp14">
+<w:document xmlns:wpc="http://schemas.microsoft.com/office/word/2010/wordprocessingCanvas" xmlns:mc="http://schemas.openxmlformats.org/markup-compatibility/2006" xmlns:o="urn:schemas-microsoft-com:office:office" xmlns:r="http://schemas.openxmlformats.org/officeDocument/2006/relationships" xmlns:m="http://schemas.openxmlformats.org/officeDocument/2006/math" xmlns:v="urn:schemas-microsoft-com:vml" xmlns:wp14="http://schemas.microsoft.com/office/word/2010/wordprocessingDrawing" xmlns:wp="http://schemas.openxmlformats.org/drawingml/2006/wordprocessingDrawing" xmlns:w10="urn:schemas-microsoft-com:office:word" xmlns:w="http://schemas.openxmlformats.org/wordprocessingml/2006/main" xmlns:w14="http://schemas.microsoft.com/office/word/2010/wordml" xmlns:w15="http://schemas.microsoft.com/office/word/2012/wordml" xmlns:wpg="http://schemas.microsoft.com/office/word/2010/wordprocessingGroup" xmlns:wpi="http://schemas.microsoft.com/office/word/2010/wordprocessingInk" xmlns:wne="http://schemas.microsoft.com/office/word/2006/wordml" xmlns:wps="http://schemas.microsoft.com/office/word/2010/wordprocessingShape" mc:Ignorable="w14 w15 wp14">
   <w:body>
     <w:p>
       <w:pPr>
@@ -602,6 +602,16 @@
               </w:rPr>
               <w:t>Salidas:</w:t>
             </w:r>
+            <w:r>
+              <w:rPr>
+                <w:rFonts w:ascii="Avenir Book" w:eastAsia="Arial Unicode MS" w:hAnsi="Avenir Book" w:cs="Arial Unicode MS"/>
+                <w:bCs/>
+                <w:sz w:val="20"/>
+                <w:szCs w:val="22"/>
+                <w:lang w:val="es-MX"/>
+              </w:rPr>
+              <w:t xml:space="preserve"> La información del alumno. </w:t>
+            </w:r>
           </w:p>
           <w:p>
             <w:pPr>
@@ -624,6 +634,16 @@
               </w:rPr>
               <w:t>Relación E/S:</w:t>
             </w:r>
+            <w:r>
+              <w:rPr>
+                <w:rFonts w:ascii="Avenir Book" w:eastAsia="Arial Unicode MS" w:hAnsi="Avenir Book" w:cs="Arial Unicode MS"/>
+                <w:bCs/>
+                <w:sz w:val="20"/>
+                <w:szCs w:val="22"/>
+                <w:lang w:val="es-MX"/>
+              </w:rPr>
+              <w:t xml:space="preserve"> No hay</w:t>
+            </w:r>
           </w:p>
           <w:p>
             <w:pPr>
@@ -687,7 +707,29 @@
                 <w:szCs w:val="22"/>
                 <w:lang w:val="es-MX"/>
               </w:rPr>
-              <w:t xml:space="preserve"> (foto, captura de pantalla, </w:t>
+              <w:t xml:space="preserve"> (</w:t>
+            </w:r>
+            <w:proofErr w:type="gramStart"/>
+            <w:r>
+              <w:rPr>
+                <w:rFonts w:ascii="Avenir Book" w:eastAsia="Arial Unicode MS" w:hAnsi="Avenir Book" w:cs="Arial Unicode MS"/>
+                <w:bCs/>
+                <w:sz w:val="20"/>
+                <w:szCs w:val="22"/>
+                <w:lang w:val="es-MX"/>
+              </w:rPr>
+              <w:t>foto</w:t>
+            </w:r>
+            <w:proofErr w:type="gramEnd"/>
+            <w:r>
+              <w:rPr>
+                <w:rFonts w:ascii="Avenir Book" w:eastAsia="Arial Unicode MS" w:hAnsi="Avenir Book" w:cs="Arial Unicode MS"/>
+                <w:bCs/>
+                <w:sz w:val="20"/>
+                <w:szCs w:val="22"/>
+                <w:lang w:val="es-MX"/>
+              </w:rPr>
+              <w:t xml:space="preserve">, captura de pantalla, </w:t>
             </w:r>
             <w:r>
               <w:rPr>
@@ -713,14 +755,180 @@
           <w:p>
             <w:pPr>
               <w:pStyle w:val="Sinespaciado"/>
-              <w:rPr>
-                <w:rFonts w:ascii="Avenir Book" w:eastAsia="Arial Unicode MS" w:hAnsi="Avenir Book" w:cs="Arial Unicode MS"/>
-                <w:bCs/>
-                <w:sz w:val="20"/>
-                <w:szCs w:val="22"/>
-                <w:lang w:val="es-MX"/>
-              </w:rPr>
-            </w:pPr>
+              <w:numPr>
+                <w:ilvl w:val="0"/>
+                <w:numId w:val="8"/>
+              </w:numPr>
+              <w:rPr>
+                <w:rFonts w:ascii="Avenir Book" w:eastAsia="Arial Unicode MS" w:hAnsi="Avenir Book" w:cs="Arial Unicode MS"/>
+                <w:bCs/>
+                <w:sz w:val="20"/>
+                <w:szCs w:val="22"/>
+                <w:lang w:val="es-MX"/>
+              </w:rPr>
+            </w:pPr>
+            <w:r>
+              <w:rPr>
+                <w:rFonts w:ascii="Avenir Book" w:eastAsia="Arial Unicode MS" w:hAnsi="Avenir Book" w:cs="Arial Unicode MS"/>
+                <w:bCs/>
+                <w:sz w:val="20"/>
+                <w:szCs w:val="22"/>
+                <w:lang w:val="es-MX"/>
+              </w:rPr>
+              <w:t xml:space="preserve">Poner en la pantalla con un </w:t>
+            </w:r>
+            <w:proofErr w:type="spellStart"/>
+            <w:r>
+              <w:rPr>
+                <w:rFonts w:ascii="Avenir Book" w:eastAsia="Arial Unicode MS" w:hAnsi="Avenir Book" w:cs="Arial Unicode MS"/>
+                <w:bCs/>
+                <w:sz w:val="20"/>
+                <w:szCs w:val="22"/>
+                <w:lang w:val="es-MX"/>
+              </w:rPr>
+              <w:t>print</w:t>
+            </w:r>
+            <w:proofErr w:type="spellEnd"/>
+            <w:r>
+              <w:rPr>
+                <w:rFonts w:ascii="Avenir Book" w:eastAsia="Arial Unicode MS" w:hAnsi="Avenir Book" w:cs="Arial Unicode MS"/>
+                <w:bCs/>
+                <w:sz w:val="20"/>
+                <w:szCs w:val="22"/>
+                <w:lang w:val="es-MX"/>
+              </w:rPr>
+              <w:t xml:space="preserve"> la sig. Información: </w:t>
+            </w:r>
+          </w:p>
+          <w:p>
+            <w:pPr>
+              <w:pStyle w:val="Sinespaciado"/>
+              <w:numPr>
+                <w:ilvl w:val="0"/>
+                <w:numId w:val="8"/>
+              </w:numPr>
+              <w:rPr>
+                <w:rFonts w:ascii="Avenir Book" w:eastAsia="Arial Unicode MS" w:hAnsi="Avenir Book" w:cs="Arial Unicode MS"/>
+                <w:bCs/>
+                <w:sz w:val="20"/>
+                <w:szCs w:val="22"/>
+                <w:lang w:val="es-MX"/>
+              </w:rPr>
+            </w:pPr>
+            <w:r>
+              <w:rPr>
+                <w:rFonts w:ascii="Avenir Book" w:eastAsia="Arial Unicode MS" w:hAnsi="Avenir Book" w:cs="Arial Unicode MS"/>
+                <w:bCs/>
+                <w:sz w:val="20"/>
+                <w:szCs w:val="22"/>
+                <w:lang w:val="es-MX"/>
+              </w:rPr>
+              <w:t>Nombre</w:t>
+            </w:r>
+          </w:p>
+          <w:p>
+            <w:pPr>
+              <w:pStyle w:val="Sinespaciado"/>
+              <w:numPr>
+                <w:ilvl w:val="0"/>
+                <w:numId w:val="8"/>
+              </w:numPr>
+              <w:rPr>
+                <w:rFonts w:ascii="Avenir Book" w:eastAsia="Arial Unicode MS" w:hAnsi="Avenir Book" w:cs="Arial Unicode MS"/>
+                <w:bCs/>
+                <w:sz w:val="20"/>
+                <w:szCs w:val="22"/>
+                <w:lang w:val="es-MX"/>
+              </w:rPr>
+            </w:pPr>
+            <w:r>
+              <w:rPr>
+                <w:rFonts w:ascii="Avenir Book" w:eastAsia="Arial Unicode MS" w:hAnsi="Avenir Book" w:cs="Arial Unicode MS"/>
+                <w:bCs/>
+                <w:sz w:val="20"/>
+                <w:szCs w:val="22"/>
+                <w:lang w:val="es-MX"/>
+              </w:rPr>
+              <w:t>Matrícula</w:t>
+            </w:r>
+          </w:p>
+          <w:p>
+            <w:pPr>
+              <w:pStyle w:val="Sinespaciado"/>
+              <w:numPr>
+                <w:ilvl w:val="0"/>
+                <w:numId w:val="8"/>
+              </w:numPr>
+              <w:rPr>
+                <w:rFonts w:ascii="Avenir Book" w:eastAsia="Arial Unicode MS" w:hAnsi="Avenir Book" w:cs="Arial Unicode MS"/>
+                <w:bCs/>
+                <w:sz w:val="20"/>
+                <w:szCs w:val="22"/>
+                <w:lang w:val="es-MX"/>
+              </w:rPr>
+            </w:pPr>
+            <w:r>
+              <w:rPr>
+                <w:rFonts w:ascii="Avenir Book" w:eastAsia="Arial Unicode MS" w:hAnsi="Avenir Book" w:cs="Arial Unicode MS"/>
+                <w:bCs/>
+                <w:sz w:val="20"/>
+                <w:szCs w:val="22"/>
+                <w:lang w:val="es-MX"/>
+              </w:rPr>
+              <w:t>Carrera</w:t>
+            </w:r>
+          </w:p>
+          <w:p>
+            <w:pPr>
+              <w:pStyle w:val="Sinespaciado"/>
+              <w:numPr>
+                <w:ilvl w:val="0"/>
+                <w:numId w:val="8"/>
+              </w:numPr>
+              <w:rPr>
+                <w:rFonts w:ascii="Avenir Book" w:eastAsia="Arial Unicode MS" w:hAnsi="Avenir Book" w:cs="Arial Unicode MS"/>
+                <w:bCs/>
+                <w:sz w:val="20"/>
+                <w:szCs w:val="22"/>
+                <w:lang w:val="es-MX"/>
+              </w:rPr>
+            </w:pPr>
+            <w:r>
+              <w:rPr>
+                <w:rFonts w:ascii="Avenir Book" w:eastAsia="Arial Unicode MS" w:hAnsi="Avenir Book" w:cs="Arial Unicode MS"/>
+                <w:bCs/>
+                <w:sz w:val="20"/>
+                <w:szCs w:val="22"/>
+                <w:lang w:val="es-MX"/>
+              </w:rPr>
+              <w:t>Escuela</w:t>
+            </w:r>
+          </w:p>
+          <w:p>
+            <w:pPr>
+              <w:pStyle w:val="Sinespaciado"/>
+              <w:numPr>
+                <w:ilvl w:val="0"/>
+                <w:numId w:val="8"/>
+              </w:numPr>
+              <w:rPr>
+                <w:rFonts w:ascii="Avenir Book" w:eastAsia="Arial Unicode MS" w:hAnsi="Avenir Book" w:cs="Arial Unicode MS"/>
+                <w:bCs/>
+                <w:sz w:val="20"/>
+                <w:szCs w:val="22"/>
+                <w:lang w:val="es-MX"/>
+              </w:rPr>
+            </w:pPr>
+            <w:r>
+              <w:rPr>
+                <w:rFonts w:ascii="Avenir Book" w:eastAsia="Arial Unicode MS" w:hAnsi="Avenir Book" w:cs="Arial Unicode MS"/>
+                <w:bCs/>
+                <w:sz w:val="20"/>
+                <w:szCs w:val="22"/>
+                <w:lang w:val="es-MX"/>
+              </w:rPr>
+              <w:t>Habilidades</w:t>
+            </w:r>
           </w:p>
           <w:p>
             <w:pPr>
@@ -1148,18 +1356,6 @@
           <w:lang w:val="es-MX"/>
         </w:rPr>
       </w:pPr>
-    </w:p>
-    <w:p>
-      <w:pPr>
-        <w:pStyle w:val="Sinespaciado"/>
-        <w:rPr>
-          <w:rFonts w:ascii="Avenir Book" w:eastAsia="Arial Unicode MS" w:hAnsi="Avenir Book" w:cs="Arial Unicode MS"/>
-          <w:bCs/>
-          <w:sz w:val="22"/>
-          <w:szCs w:val="22"/>
-          <w:lang w:val="es-MX"/>
-        </w:rPr>
-      </w:pPr>
       <w:r>
         <w:rPr>
           <w:rFonts w:ascii="Avenir Book" w:eastAsia="Arial Unicode MS" w:hAnsi="Avenir Book" w:cs="Arial Unicode MS"/>
@@ -1180,7 +1376,19 @@
           <w:szCs w:val="22"/>
           <w:lang w:val="es-MX"/>
         </w:rPr>
-        <w:t xml:space="preserve"> La velocidad de un auto puede calcularse con la fórmula </w:t>
+        <w:t xml:space="preserve"> La ve</w:t>
+      </w:r>
+      <w:bookmarkStart w:id="0" w:name="_GoBack"/>
+      <w:bookmarkEnd w:id="0"/>
+      <w:r>
+        <w:rPr>
+          <w:rFonts w:ascii="Avenir Book" w:eastAsia="Arial Unicode MS" w:hAnsi="Avenir Book" w:cs="Arial Unicode MS"/>
+          <w:bCs/>
+          <w:sz w:val="22"/>
+          <w:szCs w:val="22"/>
+          <w:lang w:val="es-MX"/>
+        </w:rPr>
+        <w:t xml:space="preserve">locidad de un auto puede calcularse con la fórmula </w:t>
       </w:r>
       <w:r>
         <w:rPr>
@@ -2746,6 +2954,7 @@
                 <w:szCs w:val="22"/>
                 <w:lang w:val="es-MX"/>
               </w:rPr>
+              <w:lastRenderedPageBreak/>
               <w:t>Total a pagar: $128.00</w:t>
             </w:r>
           </w:p>
@@ -4019,8 +4228,9 @@
         <w:rPr>
           <w:rFonts w:ascii="Times New Roman" w:eastAsia="Times New Roman" w:hAnsi="Times New Roman" w:cs="Times New Roman"/>
           <w:noProof/>
-          <w:lang w:eastAsia="es-ES_tradnl"/>
-        </w:rPr>
+          <w:lang w:val="es-MX" w:eastAsia="es-MX"/>
+        </w:rPr>
+        <w:lastRenderedPageBreak/>
         <w:drawing>
           <wp:inline distT="0" distB="0" distL="0" distR="0" wp14:anchorId="744B0A64" wp14:editId="16209526">
             <wp:extent cx="1602345" cy="1014307"/>
@@ -4261,8 +4471,6 @@
                 <w:lang w:val="es-MX"/>
               </w:rPr>
             </w:pPr>
-            <w:bookmarkStart w:id="0" w:name="_GoBack"/>
-            <w:bookmarkEnd w:id="0"/>
           </w:p>
           <w:p>
             <w:pPr>
@@ -4568,8 +4776,8 @@
 </file>
 
 <file path=word/numbering.xml><?xml version="1.0" encoding="utf-8"?>
-<w:numbering xmlns:wpc="http://schemas.microsoft.com/office/word/2010/wordprocessingCanvas" xmlns:mo="http://schemas.microsoft.com/office/mac/office/2008/main" xmlns:mc="http://schemas.openxmlformats.org/markup-compatibility/2006" xmlns:mv="urn:schemas-microsoft-com:mac:vml" xmlns:o="urn:schemas-microsoft-com:office:office" xmlns:r="http://schemas.openxmlformats.org/officeDocument/2006/relationships" xmlns:m="http://schemas.openxmlformats.org/officeDocument/2006/math" xmlns:v="urn:schemas-microsoft-com:vml" xmlns:wp14="http://schemas.microsoft.com/office/word/2010/wordprocessingDrawing" xmlns:wp="http://schemas.openxmlformats.org/drawingml/2006/wordprocessingDrawing" xmlns:w10="urn:schemas-microsoft-com:office:word" xmlns:w="http://schemas.openxmlformats.org/wordprocessingml/2006/main" xmlns:w14="http://schemas.microsoft.com/office/word/2010/wordml" xmlns:w15="http://schemas.microsoft.com/office/word/2012/wordml" xmlns:wpg="http://schemas.microsoft.com/office/word/2010/wordprocessingGroup" xmlns:wpi="http://schemas.microsoft.com/office/word/2010/wordprocessingInk" xmlns:wne="http://schemas.microsoft.com/office/word/2006/wordml" xmlns:wps="http://schemas.microsoft.com/office/word/2010/wordprocessingShape" mc:Ignorable="w14 w15 wp14">
-  <w:abstractNum w:abstractNumId="0">
+<w:numbering xmlns:wpc="http://schemas.microsoft.com/office/word/2010/wordprocessingCanvas" xmlns:mc="http://schemas.openxmlformats.org/markup-compatibility/2006" xmlns:o="urn:schemas-microsoft-com:office:office" xmlns:r="http://schemas.openxmlformats.org/officeDocument/2006/relationships" xmlns:m="http://schemas.openxmlformats.org/officeDocument/2006/math" xmlns:v="urn:schemas-microsoft-com:vml" xmlns:wp14="http://schemas.microsoft.com/office/word/2010/wordprocessingDrawing" xmlns:wp="http://schemas.openxmlformats.org/drawingml/2006/wordprocessingDrawing" xmlns:w10="urn:schemas-microsoft-com:office:word" xmlns:w="http://schemas.openxmlformats.org/wordprocessingml/2006/main" xmlns:w14="http://schemas.microsoft.com/office/word/2010/wordml" xmlns:w15="http://schemas.microsoft.com/office/word/2012/wordml" xmlns:wpg="http://schemas.microsoft.com/office/word/2010/wordprocessingGroup" xmlns:wpi="http://schemas.microsoft.com/office/word/2010/wordprocessingInk" xmlns:wne="http://schemas.microsoft.com/office/word/2006/wordml" xmlns:wps="http://schemas.microsoft.com/office/word/2010/wordprocessingShape" mc:Ignorable="w14 w15 wp14">
+  <w:abstractNum w:abstractNumId="0" w15:restartNumberingAfterBreak="0">
     <w:nsid w:val="0DF825E8"/>
     <w:multiLevelType w:val="multilevel"/>
     <w:tmpl w:val="C78CBBC4"/>
@@ -4718,7 +4926,7 @@
       </w:rPr>
     </w:lvl>
   </w:abstractNum>
-  <w:abstractNum w:abstractNumId="1">
+  <w:abstractNum w:abstractNumId="1" w15:restartNumberingAfterBreak="0">
     <w:nsid w:val="10FF279D"/>
     <w:multiLevelType w:val="hybridMultilevel"/>
     <w:tmpl w:val="FE0004D4"/>
@@ -4831,7 +5039,7 @@
       </w:rPr>
     </w:lvl>
   </w:abstractNum>
-  <w:abstractNum w:abstractNumId="2">
+  <w:abstractNum w:abstractNumId="2" w15:restartNumberingAfterBreak="0">
     <w:nsid w:val="18495C16"/>
     <w:multiLevelType w:val="hybridMultilevel"/>
     <w:tmpl w:val="1C1226D4"/>
@@ -4944,7 +5152,7 @@
       </w:rPr>
     </w:lvl>
   </w:abstractNum>
-  <w:abstractNum w:abstractNumId="3">
+  <w:abstractNum w:abstractNumId="3" w15:restartNumberingAfterBreak="0">
     <w:nsid w:val="376D095F"/>
     <w:multiLevelType w:val="hybridMultilevel"/>
     <w:tmpl w:val="4BA42360"/>
@@ -5057,7 +5265,119 @@
       </w:rPr>
     </w:lvl>
   </w:abstractNum>
-  <w:abstractNum w:abstractNumId="4">
+  <w:abstractNum w:abstractNumId="4" w15:restartNumberingAfterBreak="0">
+    <w:nsid w:val="59195007"/>
+    <w:multiLevelType w:val="hybridMultilevel"/>
+    <w:tmpl w:val="7CE249E0"/>
+    <w:lvl w:ilvl="0" w:tplc="C6FC3D34">
+      <w:numFmt w:val="bullet"/>
+      <w:lvlText w:val="-"/>
+      <w:lvlJc w:val="left"/>
+      <w:pPr>
+        <w:ind w:left="720" w:hanging="360"/>
+      </w:pPr>
+      <w:rPr>
+        <w:rFonts w:ascii="Avenir Book" w:eastAsia="Arial Unicode MS" w:hAnsi="Avenir Book" w:cs="Arial Unicode MS" w:hint="default"/>
+      </w:rPr>
+    </w:lvl>
+    <w:lvl w:ilvl="1" w:tplc="080A0003" w:tentative="1">
+      <w:start w:val="1"/>
+      <w:numFmt w:val="bullet"/>
+      <w:lvlText w:val="o"/>
+      <w:lvlJc w:val="left"/>
+      <w:pPr>
+        <w:ind w:left="1440" w:hanging="360"/>
+      </w:pPr>
+      <w:rPr>
+        <w:rFonts w:ascii="Courier New" w:hAnsi="Courier New" w:cs="Courier New" w:hint="default"/>
+      </w:rPr>
+    </w:lvl>
+    <w:lvl w:ilvl="2" w:tplc="080A0005" w:tentative="1">
+      <w:start w:val="1"/>
+      <w:numFmt w:val="bullet"/>
+      <w:lvlText w:val=""/>
+      <w:lvlJc w:val="left"/>
+      <w:pPr>
+        <w:ind w:left="2160" w:hanging="360"/>
+      </w:pPr>
+      <w:rPr>
+        <w:rFonts w:ascii="Wingdings" w:hAnsi="Wingdings" w:hint="default"/>
+      </w:rPr>
+    </w:lvl>
+    <w:lvl w:ilvl="3" w:tplc="080A0001" w:tentative="1">
+      <w:start w:val="1"/>
+      <w:numFmt w:val="bullet"/>
+      <w:lvlText w:val=""/>
+      <w:lvlJc w:val="left"/>
+      <w:pPr>
+        <w:ind w:left="2880" w:hanging="360"/>
+      </w:pPr>
+      <w:rPr>
+        <w:rFonts w:ascii="Symbol" w:hAnsi="Symbol" w:hint="default"/>
+      </w:rPr>
+    </w:lvl>
+    <w:lvl w:ilvl="4" w:tplc="080A0003" w:tentative="1">
+      <w:start w:val="1"/>
+      <w:numFmt w:val="bullet"/>
+      <w:lvlText w:val="o"/>
+      <w:lvlJc w:val="left"/>
+      <w:pPr>
+        <w:ind w:left="3600" w:hanging="360"/>
+      </w:pPr>
+      <w:rPr>
+        <w:rFonts w:ascii="Courier New" w:hAnsi="Courier New" w:cs="Courier New" w:hint="default"/>
+      </w:rPr>
+    </w:lvl>
+    <w:lvl w:ilvl="5" w:tplc="080A0005" w:tentative="1">
+      <w:start w:val="1"/>
+      <w:numFmt w:val="bullet"/>
+      <w:lvlText w:val=""/>
+      <w:lvlJc w:val="left"/>
+      <w:pPr>
+        <w:ind w:left="4320" w:hanging="360"/>
+      </w:pPr>
+      <w:rPr>
+        <w:rFonts w:ascii="Wingdings" w:hAnsi="Wingdings" w:hint="default"/>
+      </w:rPr>
+    </w:lvl>
+    <w:lvl w:ilvl="6" w:tplc="080A0001" w:tentative="1">
+      <w:start w:val="1"/>
+      <w:numFmt w:val="bullet"/>
+      <w:lvlText w:val=""/>
+      <w:lvlJc w:val="left"/>
+      <w:pPr>
+        <w:ind w:left="5040" w:hanging="360"/>
+      </w:pPr>
+      <w:rPr>
+        <w:rFonts w:ascii="Symbol" w:hAnsi="Symbol" w:hint="default"/>
+      </w:rPr>
+    </w:lvl>
+    <w:lvl w:ilvl="7" w:tplc="080A0003" w:tentative="1">
+      <w:start w:val="1"/>
+      <w:numFmt w:val="bullet"/>
+      <w:lvlText w:val="o"/>
+      <w:lvlJc w:val="left"/>
+      <w:pPr>
+        <w:ind w:left="5760" w:hanging="360"/>
+      </w:pPr>
+      <w:rPr>
+        <w:rFonts w:ascii="Courier New" w:hAnsi="Courier New" w:cs="Courier New" w:hint="default"/>
+      </w:rPr>
+    </w:lvl>
+    <w:lvl w:ilvl="8" w:tplc="080A0005" w:tentative="1">
+      <w:start w:val="1"/>
+      <w:numFmt w:val="bullet"/>
+      <w:lvlText w:val=""/>
+      <w:lvlJc w:val="left"/>
+      <w:pPr>
+        <w:ind w:left="6480" w:hanging="360"/>
+      </w:pPr>
+      <w:rPr>
+        <w:rFonts w:ascii="Wingdings" w:hAnsi="Wingdings" w:hint="default"/>
+      </w:rPr>
+    </w:lvl>
+  </w:abstractNum>
+  <w:abstractNum w:abstractNumId="5" w15:restartNumberingAfterBreak="0">
     <w:nsid w:val="5BB571DD"/>
     <w:multiLevelType w:val="hybridMultilevel"/>
     <w:tmpl w:val="56AA108E"/>
@@ -5170,7 +5490,119 @@
       </w:rPr>
     </w:lvl>
   </w:abstractNum>
-  <w:abstractNum w:abstractNumId="5">
+  <w:abstractNum w:abstractNumId="6" w15:restartNumberingAfterBreak="0">
+    <w:nsid w:val="67462875"/>
+    <w:multiLevelType w:val="hybridMultilevel"/>
+    <w:tmpl w:val="CF94DD32"/>
+    <w:lvl w:ilvl="0" w:tplc="E8A816EC">
+      <w:numFmt w:val="bullet"/>
+      <w:lvlText w:val="-"/>
+      <w:lvlJc w:val="left"/>
+      <w:pPr>
+        <w:ind w:left="720" w:hanging="360"/>
+      </w:pPr>
+      <w:rPr>
+        <w:rFonts w:ascii="Avenir Book" w:eastAsia="Arial Unicode MS" w:hAnsi="Avenir Book" w:cs="Arial Unicode MS" w:hint="default"/>
+      </w:rPr>
+    </w:lvl>
+    <w:lvl w:ilvl="1" w:tplc="080A0003" w:tentative="1">
+      <w:start w:val="1"/>
+      <w:numFmt w:val="bullet"/>
+      <w:lvlText w:val="o"/>
+      <w:lvlJc w:val="left"/>
+      <w:pPr>
+        <w:ind w:left="1440" w:hanging="360"/>
+      </w:pPr>
+      <w:rPr>
+        <w:rFonts w:ascii="Courier New" w:hAnsi="Courier New" w:cs="Courier New" w:hint="default"/>
+      </w:rPr>
+    </w:lvl>
+    <w:lvl w:ilvl="2" w:tplc="080A0005" w:tentative="1">
+      <w:start w:val="1"/>
+      <w:numFmt w:val="bullet"/>
+      <w:lvlText w:val=""/>
+      <w:lvlJc w:val="left"/>
+      <w:pPr>
+        <w:ind w:left="2160" w:hanging="360"/>
+      </w:pPr>
+      <w:rPr>
+        <w:rFonts w:ascii="Wingdings" w:hAnsi="Wingdings" w:hint="default"/>
+      </w:rPr>
+    </w:lvl>
+    <w:lvl w:ilvl="3" w:tplc="080A0001" w:tentative="1">
+      <w:start w:val="1"/>
+      <w:numFmt w:val="bullet"/>
+      <w:lvlText w:val=""/>
+      <w:lvlJc w:val="left"/>
+      <w:pPr>
+        <w:ind w:left="2880" w:hanging="360"/>
+      </w:pPr>
+      <w:rPr>
+        <w:rFonts w:ascii="Symbol" w:hAnsi="Symbol" w:hint="default"/>
+      </w:rPr>
+    </w:lvl>
+    <w:lvl w:ilvl="4" w:tplc="080A0003" w:tentative="1">
+      <w:start w:val="1"/>
+      <w:numFmt w:val="bullet"/>
+      <w:lvlText w:val="o"/>
+      <w:lvlJc w:val="left"/>
+      <w:pPr>
+        <w:ind w:left="3600" w:hanging="360"/>
+      </w:pPr>
+      <w:rPr>
+        <w:rFonts w:ascii="Courier New" w:hAnsi="Courier New" w:cs="Courier New" w:hint="default"/>
+      </w:rPr>
+    </w:lvl>
+    <w:lvl w:ilvl="5" w:tplc="080A0005" w:tentative="1">
+      <w:start w:val="1"/>
+      <w:numFmt w:val="bullet"/>
+      <w:lvlText w:val=""/>
+      <w:lvlJc w:val="left"/>
+      <w:pPr>
+        <w:ind w:left="4320" w:hanging="360"/>
+      </w:pPr>
+      <w:rPr>
+        <w:rFonts w:ascii="Wingdings" w:hAnsi="Wingdings" w:hint="default"/>
+      </w:rPr>
+    </w:lvl>
+    <w:lvl w:ilvl="6" w:tplc="080A0001" w:tentative="1">
+      <w:start w:val="1"/>
+      <w:numFmt w:val="bullet"/>
+      <w:lvlText w:val=""/>
+      <w:lvlJc w:val="left"/>
+      <w:pPr>
+        <w:ind w:left="5040" w:hanging="360"/>
+      </w:pPr>
+      <w:rPr>
+        <w:rFonts w:ascii="Symbol" w:hAnsi="Symbol" w:hint="default"/>
+      </w:rPr>
+    </w:lvl>
+    <w:lvl w:ilvl="7" w:tplc="080A0003" w:tentative="1">
+      <w:start w:val="1"/>
+      <w:numFmt w:val="bullet"/>
+      <w:lvlText w:val="o"/>
+      <w:lvlJc w:val="left"/>
+      <w:pPr>
+        <w:ind w:left="5760" w:hanging="360"/>
+      </w:pPr>
+      <w:rPr>
+        <w:rFonts w:ascii="Courier New" w:hAnsi="Courier New" w:cs="Courier New" w:hint="default"/>
+      </w:rPr>
+    </w:lvl>
+    <w:lvl w:ilvl="8" w:tplc="080A0005" w:tentative="1">
+      <w:start w:val="1"/>
+      <w:numFmt w:val="bullet"/>
+      <w:lvlText w:val=""/>
+      <w:lvlJc w:val="left"/>
+      <w:pPr>
+        <w:ind w:left="6480" w:hanging="360"/>
+      </w:pPr>
+      <w:rPr>
+        <w:rFonts w:ascii="Wingdings" w:hAnsi="Wingdings" w:hint="default"/>
+      </w:rPr>
+    </w:lvl>
+  </w:abstractNum>
+  <w:abstractNum w:abstractNumId="7" w15:restartNumberingAfterBreak="0">
     <w:nsid w:val="7C994F4D"/>
     <w:multiLevelType w:val="multilevel"/>
     <w:tmpl w:val="FD3EE86C"/>
@@ -5323,19 +5755,25 @@
     <w:abstractNumId w:val="0"/>
   </w:num>
   <w:num w:numId="2">
-    <w:abstractNumId w:val="5"/>
+    <w:abstractNumId w:val="7"/>
   </w:num>
   <w:num w:numId="3">
     <w:abstractNumId w:val="3"/>
   </w:num>
   <w:num w:numId="4">
-    <w:abstractNumId w:val="4"/>
+    <w:abstractNumId w:val="5"/>
   </w:num>
   <w:num w:numId="5">
     <w:abstractNumId w:val="2"/>
   </w:num>
   <w:num w:numId="6">
     <w:abstractNumId w:val="1"/>
+  </w:num>
+  <w:num w:numId="7">
+    <w:abstractNumId w:val="4"/>
+  </w:num>
+  <w:num w:numId="8">
+    <w:abstractNumId w:val="6"/>
   </w:num>
 </w:numbering>
 </file>
@@ -5353,7 +5791,7 @@
     </w:rPrDefault>
     <w:pPrDefault/>
   </w:docDefaults>
-  <w:latentStyles w:defLockedState="0" w:defUIPriority="99" w:defSemiHidden="0" w:defUnhideWhenUsed="0" w:defQFormat="0" w:count="382">
+  <w:latentStyles w:defLockedState="0" w:defUIPriority="99" w:defSemiHidden="0" w:defUnhideWhenUsed="0" w:defQFormat="0" w:count="371">
     <w:lsdException w:name="Normal" w:uiPriority="0" w:qFormat="1"/>
     <w:lsdException w:name="heading 1" w:uiPriority="9" w:qFormat="1"/>
     <w:lsdException w:name="heading 2" w:semiHidden="1" w:uiPriority="9" w:unhideWhenUsed="1" w:qFormat="1"/>
@@ -5459,6 +5897,7 @@
     <w:lsdException w:name="HTML Sample" w:semiHidden="1" w:unhideWhenUsed="1"/>
     <w:lsdException w:name="HTML Typewriter" w:semiHidden="1" w:unhideWhenUsed="1"/>
     <w:lsdException w:name="HTML Variable" w:semiHidden="1" w:unhideWhenUsed="1"/>
+    <w:lsdException w:name="Normal Table" w:semiHidden="1" w:unhideWhenUsed="1"/>
     <w:lsdException w:name="annotation subject" w:semiHidden="1" w:unhideWhenUsed="1"/>
     <w:lsdException w:name="No List" w:semiHidden="1" w:unhideWhenUsed="1"/>
     <w:lsdException w:name="Outline List 1" w:semiHidden="1" w:unhideWhenUsed="1"/>
@@ -5505,17 +5944,10 @@
     <w:lsdException w:name="Table Subtle 2" w:semiHidden="1" w:unhideWhenUsed="1"/>
     <w:lsdException w:name="Table Web 1" w:semiHidden="1" w:unhideWhenUsed="1"/>
     <w:lsdException w:name="Table Web 2" w:semiHidden="1" w:unhideWhenUsed="1"/>
+    <w:lsdException w:name="Table Web 3" w:semiHidden="1" w:unhideWhenUsed="1"/>
     <w:lsdException w:name="Balloon Text" w:semiHidden="1" w:unhideWhenUsed="1"/>
     <w:lsdException w:name="Table Grid" w:uiPriority="59"/>
-    <w:lsdException w:name="Note Level 1" w:semiHidden="1" w:unhideWhenUsed="1"/>
-    <w:lsdException w:name="Note Level 2" w:semiHidden="1" w:unhideWhenUsed="1"/>
-    <w:lsdException w:name="Note Level 3" w:semiHidden="1" w:unhideWhenUsed="1"/>
-    <w:lsdException w:name="Note Level 4" w:semiHidden="1" w:unhideWhenUsed="1"/>
-    <w:lsdException w:name="Note Level 5" w:semiHidden="1" w:unhideWhenUsed="1"/>
-    <w:lsdException w:name="Note Level 6" w:semiHidden="1" w:unhideWhenUsed="1"/>
-    <w:lsdException w:name="Note Level 7" w:semiHidden="1" w:unhideWhenUsed="1"/>
-    <w:lsdException w:name="Note Level 8" w:semiHidden="1" w:unhideWhenUsed="1"/>
-    <w:lsdException w:name="Note Level 9" w:semiHidden="1" w:unhideWhenUsed="1"/>
+    <w:lsdException w:name="Table Theme" w:semiHidden="1" w:unhideWhenUsed="1"/>
     <w:lsdException w:name="Placeholder Text" w:semiHidden="1"/>
     <w:lsdException w:name="No Spacing" w:uiPriority="1" w:qFormat="1"/>
     <w:lsdException w:name="Light Shading" w:uiPriority="60"/>
@@ -5731,8 +6163,6 @@
     <w:lsdException w:name="List Table 5 Dark Accent 6" w:uiPriority="50"/>
     <w:lsdException w:name="List Table 6 Colorful Accent 6" w:uiPriority="51"/>
     <w:lsdException w:name="List Table 7 Colorful Accent 6" w:uiPriority="52"/>
-    <w:lsdException w:name="Mention" w:semiHidden="1" w:unhideWhenUsed="1"/>
-    <w:lsdException w:name="Smart Hyperlink" w:semiHidden="1" w:unhideWhenUsed="1"/>
   </w:latentStyles>
   <w:style w:type="paragraph" w:default="1" w:styleId="Normal">
     <w:name w:val="Normal"/>
@@ -5806,7 +6236,6 @@
     <w:uiPriority w:val="59"/>
     <w:rsid w:val="00AA3549"/>
     <w:tblPr>
-      <w:tblInd w:w="0" w:type="dxa"/>
       <w:tblBorders>
         <w:top w:val="single" w:sz="4" w:space="0" w:color="auto"/>
         <w:left w:val="single" w:sz="4" w:space="0" w:color="auto"/>
@@ -5815,12 +6244,6 @@
         <w:insideH w:val="single" w:sz="4" w:space="0" w:color="auto"/>
         <w:insideV w:val="single" w:sz="4" w:space="0" w:color="auto"/>
       </w:tblBorders>
-      <w:tblCellMar>
-        <w:top w:w="0" w:type="dxa"/>
-        <w:left w:w="108" w:type="dxa"/>
-        <w:bottom w:w="0" w:type="dxa"/>
-        <w:right w:w="108" w:type="dxa"/>
-      </w:tblCellMar>
     </w:tblPr>
   </w:style>
   <w:style w:type="paragraph" w:styleId="Sinespaciado">

</xml_diff>

<commit_message>
Tarea 2 versión final definitiva.
</commit_message>
<xml_diff>
--- a/Tarea_02.docx
+++ b/Tarea_02.docx
@@ -6,6 +6,7 @@
       <w:pPr>
         <w:pStyle w:val="NoSpacing"/>
         <w:shd w:val="clear" w:color="auto" w:fill="0000FF"/>
+        <w:ind w:firstLine="708"/>
         <w:rPr>
           <w:rFonts w:ascii="Avenir Book" w:eastAsia="Arial Unicode MS" w:hAnsi="Avenir Book" w:cs="Arial Unicode MS"/>
           <w:color w:val="FFFFFF" w:themeColor="background1"/>
@@ -13,6 +14,8 @@
           <w:szCs w:val="22"/>
         </w:rPr>
       </w:pPr>
+      <w:bookmarkStart w:id="0" w:name="_GoBack"/>
+      <w:bookmarkEnd w:id="0"/>
       <w:r>
         <w:rPr>
           <w:rFonts w:ascii="Avenir Book" w:eastAsia="Arial Unicode MS" w:hAnsi="Avenir Book" w:cs="Arial Unicode MS"/>
@@ -5758,8 +5761,6 @@
               </w:rPr>
               <w:t>ángulo</w:t>
             </w:r>
-            <w:bookmarkStart w:id="0" w:name="_GoBack"/>
-            <w:bookmarkEnd w:id="0"/>
             <w:r>
               <w:rPr>
                 <w:rFonts w:ascii="Avenir Book" w:eastAsia="Arial Unicode MS" w:hAnsi="Avenir Book" w:cs="Arial Unicode MS"/>

</xml_diff>

<commit_message>
todos los ejercicios listos
</commit_message>
<xml_diff>
--- a/Tarea_02.docx
+++ b/Tarea_02.docx
@@ -4505,8 +4505,6 @@
               </w:rPr>
               <w:t>Imprimir Número de alumnos, porcentaje de mujeres, porcentaje de hombres.</w:t>
             </w:r>
-            <w:bookmarkStart w:id="0" w:name="_GoBack"/>
-            <w:bookmarkEnd w:id="0"/>
           </w:p>
           <w:p>
             <w:pPr>
@@ -4885,6 +4883,7 @@
         </w:rPr>
         <w:t xml:space="preserve"> Usa la función </w:t>
       </w:r>
+      <w:bookmarkStart w:id="0" w:name="_GoBack"/>
       <w:r>
         <w:rPr>
           <w:rFonts w:ascii="Avenir Book" w:eastAsia="Arial Unicode MS" w:hAnsi="Avenir Book" w:cs="Arial Unicode MS"/>
@@ -4920,7 +4919,16 @@
           <w:sz w:val="22"/>
           <w:szCs w:val="22"/>
         </w:rPr>
-        <w:t xml:space="preserve"> en Python que regresa el </w:t>
+        <w:t xml:space="preserve"> </w:t>
+      </w:r>
+      <w:bookmarkEnd w:id="0"/>
+      <w:r>
+        <w:rPr>
+          <w:rFonts w:ascii="Avenir Book" w:eastAsia="Arial Unicode MS" w:hAnsi="Avenir Book" w:cs="Arial Unicode MS"/>
+          <w:sz w:val="22"/>
+          <w:szCs w:val="22"/>
+        </w:rPr>
+        <w:t xml:space="preserve">en Python que regresa el </w:t>
       </w:r>
       <w:proofErr w:type="spellStart"/>
       <w:r>
@@ -5276,18 +5284,6 @@
                 <w:lang w:val="es-MX"/>
               </w:rPr>
             </w:pPr>
-          </w:p>
-          <w:p>
-            <w:pPr>
-              <w:pStyle w:val="Sinespaciado"/>
-              <w:rPr>
-                <w:rFonts w:ascii="Avenir Book" w:eastAsia="Arial Unicode MS" w:hAnsi="Avenir Book" w:cs="Arial Unicode MS"/>
-                <w:bCs/>
-                <w:sz w:val="20"/>
-                <w:szCs w:val="22"/>
-                <w:lang w:val="es-MX"/>
-              </w:rPr>
-            </w:pPr>
             <w:r>
               <w:rPr>
                 <w:rFonts w:ascii="Avenir Book" w:eastAsia="Arial Unicode MS" w:hAnsi="Avenir Book" w:cs="Arial Unicode MS"/>
@@ -5298,6 +5294,16 @@
               </w:rPr>
               <w:t>Entradas:</w:t>
             </w:r>
+            <w:r>
+              <w:rPr>
+                <w:rFonts w:ascii="Avenir Book" w:eastAsia="Arial Unicode MS" w:hAnsi="Avenir Book" w:cs="Arial Unicode MS"/>
+                <w:bCs/>
+                <w:sz w:val="20"/>
+                <w:szCs w:val="22"/>
+                <w:lang w:val="es-MX"/>
+              </w:rPr>
+              <w:t xml:space="preserve"> Componente x, componente y</w:t>
+            </w:r>
           </w:p>
           <w:p>
             <w:pPr>
@@ -5320,6 +5326,16 @@
               </w:rPr>
               <w:t>Salidas:</w:t>
             </w:r>
+            <w:r>
+              <w:rPr>
+                <w:rFonts w:ascii="Avenir Book" w:eastAsia="Arial Unicode MS" w:hAnsi="Avenir Book" w:cs="Arial Unicode MS"/>
+                <w:bCs/>
+                <w:sz w:val="20"/>
+                <w:szCs w:val="22"/>
+                <w:lang w:val="es-MX"/>
+              </w:rPr>
+              <w:t xml:space="preserve"> Magnitud del vector, ángulo con respecto a x</w:t>
+            </w:r>
           </w:p>
           <w:p>
             <w:pPr>
@@ -5342,18 +5358,102 @@
               </w:rPr>
               <w:t>Relación E/S:</w:t>
             </w:r>
-          </w:p>
-          <w:p>
-            <w:pPr>
-              <w:pStyle w:val="Sinespaciado"/>
-              <w:rPr>
-                <w:rFonts w:ascii="Avenir Book" w:eastAsia="Arial Unicode MS" w:hAnsi="Avenir Book" w:cs="Arial Unicode MS"/>
-                <w:bCs/>
-                <w:sz w:val="20"/>
-                <w:szCs w:val="22"/>
-                <w:lang w:val="es-MX"/>
-              </w:rPr>
-            </w:pPr>
+            <w:r>
+              <w:rPr>
+                <w:rFonts w:ascii="Avenir Book" w:eastAsia="Arial Unicode MS" w:hAnsi="Avenir Book" w:cs="Arial Unicode MS"/>
+                <w:bCs/>
+                <w:sz w:val="20"/>
+                <w:szCs w:val="22"/>
+                <w:lang w:val="es-MX"/>
+              </w:rPr>
+              <w:t xml:space="preserve"> </w:t>
+            </w:r>
+          </w:p>
+          <w:p>
+            <w:pPr>
+              <w:pStyle w:val="Sinespaciado"/>
+              <w:numPr>
+                <w:ilvl w:val="0"/>
+                <w:numId w:val="13"/>
+              </w:numPr>
+              <w:rPr>
+                <w:rFonts w:ascii="Avenir Book" w:eastAsia="Arial Unicode MS" w:hAnsi="Avenir Book" w:cs="Arial Unicode MS"/>
+                <w:bCs/>
+                <w:sz w:val="20"/>
+                <w:szCs w:val="22"/>
+                <w:lang w:val="es-MX"/>
+              </w:rPr>
+            </w:pPr>
+            <w:r>
+              <w:rPr>
+                <w:rFonts w:ascii="Avenir Book" w:eastAsia="Arial Unicode MS" w:hAnsi="Avenir Book" w:cs="Arial Unicode MS"/>
+                <w:bCs/>
+                <w:sz w:val="20"/>
+                <w:szCs w:val="22"/>
+                <w:lang w:val="es-MX"/>
+              </w:rPr>
+              <w:t>magnitud = (componente x **2 + componente y **2) **.5</w:t>
+            </w:r>
+          </w:p>
+          <w:p>
+            <w:pPr>
+              <w:pStyle w:val="Sinespaciado"/>
+              <w:numPr>
+                <w:ilvl w:val="0"/>
+                <w:numId w:val="13"/>
+              </w:numPr>
+              <w:rPr>
+                <w:rFonts w:ascii="Avenir Book" w:eastAsia="Arial Unicode MS" w:hAnsi="Avenir Book" w:cs="Arial Unicode MS"/>
+                <w:bCs/>
+                <w:sz w:val="20"/>
+                <w:szCs w:val="22"/>
+                <w:lang w:val="es-MX"/>
+              </w:rPr>
+            </w:pPr>
+            <w:r>
+              <w:rPr>
+                <w:rFonts w:ascii="Avenir Book" w:eastAsia="Arial Unicode MS" w:hAnsi="Avenir Book" w:cs="Arial Unicode MS"/>
+                <w:bCs/>
+                <w:sz w:val="20"/>
+                <w:szCs w:val="22"/>
+                <w:lang w:val="es-MX"/>
+              </w:rPr>
+              <w:t xml:space="preserve">ángulo = </w:t>
+            </w:r>
+            <w:proofErr w:type="spellStart"/>
+            <w:proofErr w:type="gramStart"/>
+            <w:r>
+              <w:rPr>
+                <w:rFonts w:ascii="Avenir Book" w:eastAsia="Arial Unicode MS" w:hAnsi="Avenir Book" w:cs="Arial Unicode MS"/>
+                <w:bCs/>
+                <w:sz w:val="20"/>
+                <w:szCs w:val="22"/>
+                <w:lang w:val="es-MX"/>
+              </w:rPr>
+              <w:t>arctan</w:t>
+            </w:r>
+            <w:proofErr w:type="spellEnd"/>
+            <w:r>
+              <w:rPr>
+                <w:rFonts w:ascii="Avenir Book" w:eastAsia="Arial Unicode MS" w:hAnsi="Avenir Book" w:cs="Arial Unicode MS"/>
+                <w:bCs/>
+                <w:sz w:val="20"/>
+                <w:szCs w:val="22"/>
+                <w:lang w:val="es-MX"/>
+              </w:rPr>
+              <w:t>(</w:t>
+            </w:r>
+            <w:proofErr w:type="gramEnd"/>
+            <w:r>
+              <w:rPr>
+                <w:rFonts w:ascii="Avenir Book" w:eastAsia="Arial Unicode MS" w:hAnsi="Avenir Book" w:cs="Arial Unicode MS"/>
+                <w:bCs/>
+                <w:sz w:val="20"/>
+                <w:szCs w:val="22"/>
+                <w:lang w:val="es-MX"/>
+              </w:rPr>
+              <w:t>componente y / componente x)</w:t>
+            </w:r>
           </w:p>
           <w:p>
             <w:pPr>
@@ -5400,26 +5500,150 @@
           <w:p>
             <w:pPr>
               <w:pStyle w:val="Sinespaciado"/>
-              <w:rPr>
-                <w:rFonts w:ascii="Avenir Book" w:eastAsia="Arial Unicode MS" w:hAnsi="Avenir Book" w:cs="Arial Unicode MS"/>
-                <w:bCs/>
-                <w:sz w:val="20"/>
-                <w:szCs w:val="22"/>
-                <w:lang w:val="es-MX"/>
-              </w:rPr>
-            </w:pPr>
-          </w:p>
-          <w:p>
-            <w:pPr>
-              <w:pStyle w:val="Sinespaciado"/>
-              <w:rPr>
-                <w:rFonts w:ascii="Avenir Book" w:eastAsia="Arial Unicode MS" w:hAnsi="Avenir Book" w:cs="Arial Unicode MS"/>
-                <w:bCs/>
-                <w:sz w:val="20"/>
-                <w:szCs w:val="22"/>
-                <w:lang w:val="es-MX"/>
-              </w:rPr>
-            </w:pPr>
+              <w:numPr>
+                <w:ilvl w:val="0"/>
+                <w:numId w:val="14"/>
+              </w:numPr>
+              <w:rPr>
+                <w:rFonts w:ascii="Avenir Book" w:eastAsia="Arial Unicode MS" w:hAnsi="Avenir Book" w:cs="Arial Unicode MS"/>
+                <w:bCs/>
+                <w:sz w:val="20"/>
+                <w:szCs w:val="22"/>
+                <w:lang w:val="es-MX"/>
+              </w:rPr>
+            </w:pPr>
+            <w:r>
+              <w:rPr>
+                <w:rFonts w:ascii="Avenir Book" w:eastAsia="Arial Unicode MS" w:hAnsi="Avenir Book" w:cs="Arial Unicode MS"/>
+                <w:bCs/>
+                <w:sz w:val="20"/>
+                <w:szCs w:val="22"/>
+                <w:lang w:val="es-MX"/>
+              </w:rPr>
+              <w:t>leer la componente x, componente y</w:t>
+            </w:r>
+          </w:p>
+          <w:p>
+            <w:pPr>
+              <w:pStyle w:val="Sinespaciado"/>
+              <w:numPr>
+                <w:ilvl w:val="0"/>
+                <w:numId w:val="14"/>
+              </w:numPr>
+              <w:rPr>
+                <w:rFonts w:ascii="Avenir Book" w:eastAsia="Arial Unicode MS" w:hAnsi="Avenir Book" w:cs="Arial Unicode MS"/>
+                <w:bCs/>
+                <w:sz w:val="20"/>
+                <w:szCs w:val="22"/>
+                <w:lang w:val="es-MX"/>
+              </w:rPr>
+            </w:pPr>
+            <w:r>
+              <w:rPr>
+                <w:rFonts w:ascii="Avenir Book" w:eastAsia="Arial Unicode MS" w:hAnsi="Avenir Book" w:cs="Arial Unicode MS"/>
+                <w:bCs/>
+                <w:sz w:val="20"/>
+                <w:szCs w:val="22"/>
+                <w:lang w:val="es-MX"/>
+              </w:rPr>
+              <w:t xml:space="preserve">calcular magnitud = </w:t>
+            </w:r>
+            <w:r>
+              <w:rPr>
+                <w:rFonts w:ascii="Avenir Book" w:eastAsia="Arial Unicode MS" w:hAnsi="Avenir Book" w:cs="Arial Unicode MS"/>
+                <w:bCs/>
+                <w:sz w:val="20"/>
+                <w:szCs w:val="22"/>
+                <w:lang w:val="es-MX"/>
+              </w:rPr>
+              <w:t>(componente x **2 + componente y **2) **.5</w:t>
+            </w:r>
+          </w:p>
+          <w:p>
+            <w:pPr>
+              <w:pStyle w:val="Prrafodelista"/>
+              <w:numPr>
+                <w:ilvl w:val="0"/>
+                <w:numId w:val="14"/>
+              </w:numPr>
+              <w:rPr>
+                <w:rFonts w:ascii="Avenir Book" w:eastAsia="Arial Unicode MS" w:hAnsi="Avenir Book" w:cs="Arial Unicode MS"/>
+                <w:bCs/>
+                <w:sz w:val="20"/>
+                <w:szCs w:val="22"/>
+                <w:lang w:val="es-MX"/>
+              </w:rPr>
+            </w:pPr>
+            <w:r>
+              <w:rPr>
+                <w:rFonts w:ascii="Avenir Book" w:eastAsia="Arial Unicode MS" w:hAnsi="Avenir Book" w:cs="Arial Unicode MS"/>
+                <w:bCs/>
+                <w:sz w:val="20"/>
+                <w:szCs w:val="22"/>
+                <w:lang w:val="es-MX"/>
+              </w:rPr>
+              <w:t xml:space="preserve">calcular ángulo = </w:t>
+            </w:r>
+            <w:proofErr w:type="spellStart"/>
+            <w:proofErr w:type="gramStart"/>
+            <w:r>
+              <w:rPr>
+                <w:rFonts w:ascii="Avenir Book" w:eastAsia="Arial Unicode MS" w:hAnsi="Avenir Book" w:cs="Arial Unicode MS"/>
+                <w:bCs/>
+                <w:sz w:val="20"/>
+                <w:szCs w:val="22"/>
+                <w:lang w:val="es-MX"/>
+              </w:rPr>
+              <w:t>arctan</w:t>
+            </w:r>
+            <w:proofErr w:type="spellEnd"/>
+            <w:r>
+              <w:rPr>
+                <w:rFonts w:ascii="Avenir Book" w:eastAsia="Arial Unicode MS" w:hAnsi="Avenir Book" w:cs="Arial Unicode MS"/>
+                <w:bCs/>
+                <w:sz w:val="20"/>
+                <w:szCs w:val="22"/>
+                <w:lang w:val="es-MX"/>
+              </w:rPr>
+              <w:t>(</w:t>
+            </w:r>
+            <w:proofErr w:type="gramEnd"/>
+            <w:r>
+              <w:rPr>
+                <w:rFonts w:ascii="Avenir Book" w:eastAsia="Arial Unicode MS" w:hAnsi="Avenir Book" w:cs="Arial Unicode MS"/>
+                <w:bCs/>
+                <w:sz w:val="20"/>
+                <w:szCs w:val="22"/>
+                <w:lang w:val="es-MX"/>
+              </w:rPr>
+              <w:t>componente y / componente x)</w:t>
+            </w:r>
+          </w:p>
+          <w:p>
+            <w:pPr>
+              <w:pStyle w:val="Sinespaciado"/>
+              <w:numPr>
+                <w:ilvl w:val="0"/>
+                <w:numId w:val="14"/>
+              </w:numPr>
+              <w:rPr>
+                <w:rFonts w:ascii="Avenir Book" w:eastAsia="Arial Unicode MS" w:hAnsi="Avenir Book" w:cs="Arial Unicode MS"/>
+                <w:bCs/>
+                <w:sz w:val="20"/>
+                <w:szCs w:val="22"/>
+                <w:lang w:val="es-MX"/>
+              </w:rPr>
+            </w:pPr>
+            <w:r>
+              <w:rPr>
+                <w:rFonts w:ascii="Avenir Book" w:eastAsia="Arial Unicode MS" w:hAnsi="Avenir Book" w:cs="Arial Unicode MS"/>
+                <w:bCs/>
+                <w:sz w:val="20"/>
+                <w:szCs w:val="22"/>
+                <w:lang w:val="es-MX"/>
+              </w:rPr>
+              <w:t>imprimir magnitud, ángulo</w:t>
+            </w:r>
           </w:p>
           <w:p>
             <w:pPr>
@@ -5914,6 +6138,119 @@
     </w:lvl>
   </w:abstractNum>
   <w:abstractNum w:abstractNumId="2" w15:restartNumberingAfterBreak="0">
+    <w:nsid w:val="0D0768B4"/>
+    <w:multiLevelType w:val="hybridMultilevel"/>
+    <w:tmpl w:val="2AD0B780"/>
+    <w:lvl w:ilvl="0" w:tplc="080A0001">
+      <w:start w:val="1"/>
+      <w:numFmt w:val="bullet"/>
+      <w:lvlText w:val=""/>
+      <w:lvlJc w:val="left"/>
+      <w:pPr>
+        <w:ind w:left="720" w:hanging="360"/>
+      </w:pPr>
+      <w:rPr>
+        <w:rFonts w:ascii="Symbol" w:hAnsi="Symbol" w:hint="default"/>
+      </w:rPr>
+    </w:lvl>
+    <w:lvl w:ilvl="1" w:tplc="080A0003" w:tentative="1">
+      <w:start w:val="1"/>
+      <w:numFmt w:val="bullet"/>
+      <w:lvlText w:val="o"/>
+      <w:lvlJc w:val="left"/>
+      <w:pPr>
+        <w:ind w:left="1440" w:hanging="360"/>
+      </w:pPr>
+      <w:rPr>
+        <w:rFonts w:ascii="Courier New" w:hAnsi="Courier New" w:cs="Courier New" w:hint="default"/>
+      </w:rPr>
+    </w:lvl>
+    <w:lvl w:ilvl="2" w:tplc="080A0005" w:tentative="1">
+      <w:start w:val="1"/>
+      <w:numFmt w:val="bullet"/>
+      <w:lvlText w:val=""/>
+      <w:lvlJc w:val="left"/>
+      <w:pPr>
+        <w:ind w:left="2160" w:hanging="360"/>
+      </w:pPr>
+      <w:rPr>
+        <w:rFonts w:ascii="Wingdings" w:hAnsi="Wingdings" w:hint="default"/>
+      </w:rPr>
+    </w:lvl>
+    <w:lvl w:ilvl="3" w:tplc="080A0001" w:tentative="1">
+      <w:start w:val="1"/>
+      <w:numFmt w:val="bullet"/>
+      <w:lvlText w:val=""/>
+      <w:lvlJc w:val="left"/>
+      <w:pPr>
+        <w:ind w:left="2880" w:hanging="360"/>
+      </w:pPr>
+      <w:rPr>
+        <w:rFonts w:ascii="Symbol" w:hAnsi="Symbol" w:hint="default"/>
+      </w:rPr>
+    </w:lvl>
+    <w:lvl w:ilvl="4" w:tplc="080A0003" w:tentative="1">
+      <w:start w:val="1"/>
+      <w:numFmt w:val="bullet"/>
+      <w:lvlText w:val="o"/>
+      <w:lvlJc w:val="left"/>
+      <w:pPr>
+        <w:ind w:left="3600" w:hanging="360"/>
+      </w:pPr>
+      <w:rPr>
+        <w:rFonts w:ascii="Courier New" w:hAnsi="Courier New" w:cs="Courier New" w:hint="default"/>
+      </w:rPr>
+    </w:lvl>
+    <w:lvl w:ilvl="5" w:tplc="080A0005" w:tentative="1">
+      <w:start w:val="1"/>
+      <w:numFmt w:val="bullet"/>
+      <w:lvlText w:val=""/>
+      <w:lvlJc w:val="left"/>
+      <w:pPr>
+        <w:ind w:left="4320" w:hanging="360"/>
+      </w:pPr>
+      <w:rPr>
+        <w:rFonts w:ascii="Wingdings" w:hAnsi="Wingdings" w:hint="default"/>
+      </w:rPr>
+    </w:lvl>
+    <w:lvl w:ilvl="6" w:tplc="080A0001" w:tentative="1">
+      <w:start w:val="1"/>
+      <w:numFmt w:val="bullet"/>
+      <w:lvlText w:val=""/>
+      <w:lvlJc w:val="left"/>
+      <w:pPr>
+        <w:ind w:left="5040" w:hanging="360"/>
+      </w:pPr>
+      <w:rPr>
+        <w:rFonts w:ascii="Symbol" w:hAnsi="Symbol" w:hint="default"/>
+      </w:rPr>
+    </w:lvl>
+    <w:lvl w:ilvl="7" w:tplc="080A0003" w:tentative="1">
+      <w:start w:val="1"/>
+      <w:numFmt w:val="bullet"/>
+      <w:lvlText w:val="o"/>
+      <w:lvlJc w:val="left"/>
+      <w:pPr>
+        <w:ind w:left="5760" w:hanging="360"/>
+      </w:pPr>
+      <w:rPr>
+        <w:rFonts w:ascii="Courier New" w:hAnsi="Courier New" w:cs="Courier New" w:hint="default"/>
+      </w:rPr>
+    </w:lvl>
+    <w:lvl w:ilvl="8" w:tplc="080A0005" w:tentative="1">
+      <w:start w:val="1"/>
+      <w:numFmt w:val="bullet"/>
+      <w:lvlText w:val=""/>
+      <w:lvlJc w:val="left"/>
+      <w:pPr>
+        <w:ind w:left="6480" w:hanging="360"/>
+      </w:pPr>
+      <w:rPr>
+        <w:rFonts w:ascii="Wingdings" w:hAnsi="Wingdings" w:hint="default"/>
+      </w:rPr>
+    </w:lvl>
+  </w:abstractNum>
+  <w:abstractNum w:abstractNumId="3" w15:restartNumberingAfterBreak="0">
     <w:nsid w:val="0DF825E8"/>
     <w:multiLevelType w:val="multilevel"/>
     <w:tmpl w:val="C78CBBC4"/>
@@ -6062,7 +6399,7 @@
       </w:rPr>
     </w:lvl>
   </w:abstractNum>
-  <w:abstractNum w:abstractNumId="3" w15:restartNumberingAfterBreak="0">
+  <w:abstractNum w:abstractNumId="4" w15:restartNumberingAfterBreak="0">
     <w:nsid w:val="10FF279D"/>
     <w:multiLevelType w:val="hybridMultilevel"/>
     <w:tmpl w:val="FE0004D4"/>
@@ -6175,7 +6512,7 @@
       </w:rPr>
     </w:lvl>
   </w:abstractNum>
-  <w:abstractNum w:abstractNumId="4" w15:restartNumberingAfterBreak="0">
+  <w:abstractNum w:abstractNumId="5" w15:restartNumberingAfterBreak="0">
     <w:nsid w:val="18495C16"/>
     <w:multiLevelType w:val="hybridMultilevel"/>
     <w:tmpl w:val="1C1226D4"/>
@@ -6288,7 +6625,7 @@
       </w:rPr>
     </w:lvl>
   </w:abstractNum>
-  <w:abstractNum w:abstractNumId="5" w15:restartNumberingAfterBreak="0">
+  <w:abstractNum w:abstractNumId="6" w15:restartNumberingAfterBreak="0">
     <w:nsid w:val="1DAC0A74"/>
     <w:multiLevelType w:val="hybridMultilevel"/>
     <w:tmpl w:val="64B63B12"/>
@@ -6374,7 +6711,7 @@
       </w:pPr>
     </w:lvl>
   </w:abstractNum>
-  <w:abstractNum w:abstractNumId="6" w15:restartNumberingAfterBreak="0">
+  <w:abstractNum w:abstractNumId="7" w15:restartNumberingAfterBreak="0">
     <w:nsid w:val="36767FD7"/>
     <w:multiLevelType w:val="hybridMultilevel"/>
     <w:tmpl w:val="67382A18"/>
@@ -6460,7 +6797,7 @@
       </w:pPr>
     </w:lvl>
   </w:abstractNum>
-  <w:abstractNum w:abstractNumId="7" w15:restartNumberingAfterBreak="0">
+  <w:abstractNum w:abstractNumId="8" w15:restartNumberingAfterBreak="0">
     <w:nsid w:val="376D095F"/>
     <w:multiLevelType w:val="hybridMultilevel"/>
     <w:tmpl w:val="4BA42360"/>
@@ -6573,7 +6910,7 @@
       </w:rPr>
     </w:lvl>
   </w:abstractNum>
-  <w:abstractNum w:abstractNumId="8" w15:restartNumberingAfterBreak="0">
+  <w:abstractNum w:abstractNumId="9" w15:restartNumberingAfterBreak="0">
     <w:nsid w:val="47415D6F"/>
     <w:multiLevelType w:val="hybridMultilevel"/>
     <w:tmpl w:val="4762E46A"/>
@@ -6686,7 +7023,7 @@
       </w:rPr>
     </w:lvl>
   </w:abstractNum>
-  <w:abstractNum w:abstractNumId="9" w15:restartNumberingAfterBreak="0">
+  <w:abstractNum w:abstractNumId="10" w15:restartNumberingAfterBreak="0">
     <w:nsid w:val="5BB571DD"/>
     <w:multiLevelType w:val="hybridMultilevel"/>
     <w:tmpl w:val="56AA108E"/>
@@ -6799,7 +7136,93 @@
       </w:rPr>
     </w:lvl>
   </w:abstractNum>
-  <w:abstractNum w:abstractNumId="10" w15:restartNumberingAfterBreak="0">
+  <w:abstractNum w:abstractNumId="11" w15:restartNumberingAfterBreak="0">
+    <w:nsid w:val="5F882D5F"/>
+    <w:multiLevelType w:val="hybridMultilevel"/>
+    <w:tmpl w:val="BA0C0892"/>
+    <w:lvl w:ilvl="0" w:tplc="080A000F">
+      <w:start w:val="1"/>
+      <w:numFmt w:val="decimal"/>
+      <w:lvlText w:val="%1."/>
+      <w:lvlJc w:val="left"/>
+      <w:pPr>
+        <w:ind w:left="720" w:hanging="360"/>
+      </w:pPr>
+    </w:lvl>
+    <w:lvl w:ilvl="1" w:tplc="080A0019" w:tentative="1">
+      <w:start w:val="1"/>
+      <w:numFmt w:val="lowerLetter"/>
+      <w:lvlText w:val="%2."/>
+      <w:lvlJc w:val="left"/>
+      <w:pPr>
+        <w:ind w:left="1440" w:hanging="360"/>
+      </w:pPr>
+    </w:lvl>
+    <w:lvl w:ilvl="2" w:tplc="080A001B" w:tentative="1">
+      <w:start w:val="1"/>
+      <w:numFmt w:val="lowerRoman"/>
+      <w:lvlText w:val="%3."/>
+      <w:lvlJc w:val="right"/>
+      <w:pPr>
+        <w:ind w:left="2160" w:hanging="180"/>
+      </w:pPr>
+    </w:lvl>
+    <w:lvl w:ilvl="3" w:tplc="080A000F" w:tentative="1">
+      <w:start w:val="1"/>
+      <w:numFmt w:val="decimal"/>
+      <w:lvlText w:val="%4."/>
+      <w:lvlJc w:val="left"/>
+      <w:pPr>
+        <w:ind w:left="2880" w:hanging="360"/>
+      </w:pPr>
+    </w:lvl>
+    <w:lvl w:ilvl="4" w:tplc="080A0019" w:tentative="1">
+      <w:start w:val="1"/>
+      <w:numFmt w:val="lowerLetter"/>
+      <w:lvlText w:val="%5."/>
+      <w:lvlJc w:val="left"/>
+      <w:pPr>
+        <w:ind w:left="3600" w:hanging="360"/>
+      </w:pPr>
+    </w:lvl>
+    <w:lvl w:ilvl="5" w:tplc="080A001B" w:tentative="1">
+      <w:start w:val="1"/>
+      <w:numFmt w:val="lowerRoman"/>
+      <w:lvlText w:val="%6."/>
+      <w:lvlJc w:val="right"/>
+      <w:pPr>
+        <w:ind w:left="4320" w:hanging="180"/>
+      </w:pPr>
+    </w:lvl>
+    <w:lvl w:ilvl="6" w:tplc="080A000F" w:tentative="1">
+      <w:start w:val="1"/>
+      <w:numFmt w:val="decimal"/>
+      <w:lvlText w:val="%7."/>
+      <w:lvlJc w:val="left"/>
+      <w:pPr>
+        <w:ind w:left="5040" w:hanging="360"/>
+      </w:pPr>
+    </w:lvl>
+    <w:lvl w:ilvl="7" w:tplc="080A0019" w:tentative="1">
+      <w:start w:val="1"/>
+      <w:numFmt w:val="lowerLetter"/>
+      <w:lvlText w:val="%8."/>
+      <w:lvlJc w:val="left"/>
+      <w:pPr>
+        <w:ind w:left="5760" w:hanging="360"/>
+      </w:pPr>
+    </w:lvl>
+    <w:lvl w:ilvl="8" w:tplc="080A001B" w:tentative="1">
+      <w:start w:val="1"/>
+      <w:numFmt w:val="lowerRoman"/>
+      <w:lvlText w:val="%9."/>
+      <w:lvlJc w:val="right"/>
+      <w:pPr>
+        <w:ind w:left="6480" w:hanging="180"/>
+      </w:pPr>
+    </w:lvl>
+  </w:abstractNum>
+  <w:abstractNum w:abstractNumId="12" w15:restartNumberingAfterBreak="0">
     <w:nsid w:val="71662131"/>
     <w:multiLevelType w:val="hybridMultilevel"/>
     <w:tmpl w:val="1E74A0B2"/>
@@ -6885,7 +7308,7 @@
       </w:pPr>
     </w:lvl>
   </w:abstractNum>
-  <w:abstractNum w:abstractNumId="11" w15:restartNumberingAfterBreak="0">
+  <w:abstractNum w:abstractNumId="13" w15:restartNumberingAfterBreak="0">
     <w:nsid w:val="7C994F4D"/>
     <w:multiLevelType w:val="multilevel"/>
     <w:tmpl w:val="FD3EE86C"/>
@@ -7035,40 +7458,46 @@
     </w:lvl>
   </w:abstractNum>
   <w:num w:numId="1">
-    <w:abstractNumId w:val="2"/>
+    <w:abstractNumId w:val="3"/>
   </w:num>
   <w:num w:numId="2">
-    <w:abstractNumId w:val="11"/>
+    <w:abstractNumId w:val="13"/>
   </w:num>
   <w:num w:numId="3">
-    <w:abstractNumId w:val="7"/>
+    <w:abstractNumId w:val="8"/>
   </w:num>
   <w:num w:numId="4">
-    <w:abstractNumId w:val="9"/>
+    <w:abstractNumId w:val="10"/>
   </w:num>
   <w:num w:numId="5">
+    <w:abstractNumId w:val="5"/>
+  </w:num>
+  <w:num w:numId="6">
     <w:abstractNumId w:val="4"/>
   </w:num>
-  <w:num w:numId="6">
-    <w:abstractNumId w:val="3"/>
-  </w:num>
   <w:num w:numId="7">
-    <w:abstractNumId w:val="10"/>
+    <w:abstractNumId w:val="12"/>
   </w:num>
   <w:num w:numId="8">
     <w:abstractNumId w:val="0"/>
   </w:num>
   <w:num w:numId="9">
-    <w:abstractNumId w:val="8"/>
+    <w:abstractNumId w:val="9"/>
   </w:num>
   <w:num w:numId="10">
-    <w:abstractNumId w:val="6"/>
+    <w:abstractNumId w:val="7"/>
   </w:num>
   <w:num w:numId="11">
     <w:abstractNumId w:val="1"/>
   </w:num>
   <w:num w:numId="12">
-    <w:abstractNumId w:val="5"/>
+    <w:abstractNumId w:val="6"/>
+  </w:num>
+  <w:num w:numId="13">
+    <w:abstractNumId w:val="2"/>
+  </w:num>
+  <w:num w:numId="14">
+    <w:abstractNumId w:val="11"/>
   </w:num>
 </w:numbering>
 </file>
@@ -7599,6 +8028,17 @@
       <w:u w:val="single"/>
     </w:rPr>
   </w:style>
+  <w:style w:type="paragraph" w:styleId="Prrafodelista">
+    <w:name w:val="List Paragraph"/>
+    <w:basedOn w:val="Normal"/>
+    <w:uiPriority w:val="34"/>
+    <w:qFormat/>
+    <w:rsid w:val="002159DF"/>
+    <w:pPr>
+      <w:ind w:left="720"/>
+      <w:contextualSpacing/>
+    </w:pPr>
+  </w:style>
 </w:styles>
 </file>
 

</xml_diff>

<commit_message>
Problema coordenadas y ángulo completo
</commit_message>
<xml_diff>
--- a/Tarea_02.docx
+++ b/Tarea_02.docx
@@ -1,6 +1,6 @@
 
 <file path=word/document.xml><?xml version="1.0" encoding="utf-8"?>
-<w:document xmlns:wpc="http://schemas.microsoft.com/office/word/2010/wordprocessingCanvas" xmlns:mo="http://schemas.microsoft.com/office/mac/office/2008/main" xmlns:mc="http://schemas.openxmlformats.org/markup-compatibility/2006" xmlns:mv="urn:schemas-microsoft-com:mac:vml" xmlns:o="urn:schemas-microsoft-com:office:office" xmlns:r="http://schemas.openxmlformats.org/officeDocument/2006/relationships" xmlns:m="http://schemas.openxmlformats.org/officeDocument/2006/math" xmlns:v="urn:schemas-microsoft-com:vml" xmlns:wp14="http://schemas.microsoft.com/office/word/2010/wordprocessingDrawing" xmlns:wp="http://schemas.openxmlformats.org/drawingml/2006/wordprocessingDrawing" xmlns:w10="urn:schemas-microsoft-com:office:word" xmlns:w="http://schemas.openxmlformats.org/wordprocessingml/2006/main" xmlns:w14="http://schemas.microsoft.com/office/word/2010/wordml" xmlns:w15="http://schemas.microsoft.com/office/word/2012/wordml" xmlns:wpg="http://schemas.microsoft.com/office/word/2010/wordprocessingGroup" xmlns:wpi="http://schemas.microsoft.com/office/word/2010/wordprocessingInk" xmlns:wne="http://schemas.microsoft.com/office/word/2006/wordml" xmlns:wps="http://schemas.microsoft.com/office/word/2010/wordprocessingShape" mc:Ignorable="w14 w15 wp14">
+<w:document xmlns:wpc="http://schemas.microsoft.com/office/word/2010/wordprocessingCanvas" xmlns:mo="http://schemas.microsoft.com/office/mac/office/2008/main" xmlns:mc="http://schemas.openxmlformats.org/markup-compatibility/2006" xmlns:mv="urn:schemas-microsoft-com:mac:vml" xmlns:o="urn:schemas-microsoft-com:office:office" xmlns:r="http://schemas.openxmlformats.org/officeDocument/2006/relationships" xmlns:m="http://schemas.openxmlformats.org/officeDocument/2006/math" xmlns:v="urn:schemas-microsoft-com:vml" xmlns:wp14="http://schemas.microsoft.com/office/word/2010/wordprocessingDrawing" xmlns:wp="http://schemas.openxmlformats.org/drawingml/2006/wordprocessingDrawing" xmlns:w10="urn:schemas-microsoft-com:office:word" xmlns:w="http://schemas.openxmlformats.org/wordprocessingml/2006/main" xmlns:w14="http://schemas.microsoft.com/office/word/2010/wordml" xmlns:wpg="http://schemas.microsoft.com/office/word/2010/wordprocessingGroup" xmlns:wpi="http://schemas.microsoft.com/office/word/2010/wordprocessingInk" xmlns:wne="http://schemas.microsoft.com/office/word/2006/wordml" xmlns:wps="http://schemas.microsoft.com/office/word/2010/wordprocessingShape" mc:Ignorable="w14 wp14">
   <w:body>
     <w:p>
       <w:pPr>
@@ -99,7 +99,7 @@
           <w:szCs w:val="22"/>
         </w:rPr>
       </w:pPr>
-      <w:hyperlink r:id="rId5" w:history="1">
+      <w:hyperlink r:id="rId6" w:history="1">
         <w:r>
           <w:rPr>
             <w:rStyle w:val="Hipervnculo"/>
@@ -602,6 +602,36 @@
               </w:rPr>
               <w:t>Salidas:</w:t>
             </w:r>
+            <w:r>
+              <w:rPr>
+                <w:rFonts w:ascii="Avenir Book" w:eastAsia="Arial Unicode MS" w:hAnsi="Avenir Book" w:cs="Arial Unicode MS"/>
+                <w:bCs/>
+                <w:sz w:val="20"/>
+                <w:szCs w:val="22"/>
+                <w:lang w:val="es-MX"/>
+              </w:rPr>
+              <w:t xml:space="preserve"> Datos del autor del programa</w:t>
+            </w:r>
+            <w:r>
+              <w:rPr>
+                <w:rFonts w:ascii="Avenir Book" w:eastAsia="Arial Unicode MS" w:hAnsi="Avenir Book" w:cs="Arial Unicode MS"/>
+                <w:bCs/>
+                <w:sz w:val="20"/>
+                <w:szCs w:val="22"/>
+                <w:lang w:val="es-MX"/>
+              </w:rPr>
+              <w:t xml:space="preserve"> (nombre, matrícula,</w:t>
+            </w:r>
+            <w:r>
+              <w:rPr>
+                <w:rFonts w:ascii="Avenir Book" w:eastAsia="Arial Unicode MS" w:hAnsi="Avenir Book" w:cs="Arial Unicode MS"/>
+                <w:bCs/>
+                <w:sz w:val="20"/>
+                <w:szCs w:val="22"/>
+                <w:lang w:val="es-MX"/>
+              </w:rPr>
+              <w:t xml:space="preserve"> carrera, escuela de procedencia y breve descripción)</w:t>
+            </w:r>
           </w:p>
           <w:p>
             <w:pPr>
@@ -624,6 +654,16 @@
               </w:rPr>
               <w:t>Relación E/S:</w:t>
             </w:r>
+            <w:r>
+              <w:rPr>
+                <w:rFonts w:ascii="Avenir Book" w:eastAsia="Arial Unicode MS" w:hAnsi="Avenir Book" w:cs="Arial Unicode MS"/>
+                <w:bCs/>
+                <w:sz w:val="20"/>
+                <w:szCs w:val="22"/>
+                <w:lang w:val="es-MX"/>
+              </w:rPr>
+              <w:t xml:space="preserve"> No hay entradas y la info. de la salida es la que se requiere en las instrucciones.</w:t>
+            </w:r>
           </w:p>
           <w:p>
             <w:pPr>
@@ -713,14 +753,152 @@
           <w:p>
             <w:pPr>
               <w:pStyle w:val="Sinespaciado"/>
-              <w:rPr>
-                <w:rFonts w:ascii="Avenir Book" w:eastAsia="Arial Unicode MS" w:hAnsi="Avenir Book" w:cs="Arial Unicode MS"/>
-                <w:bCs/>
-                <w:sz w:val="20"/>
-                <w:szCs w:val="22"/>
-                <w:lang w:val="es-MX"/>
-              </w:rPr>
-            </w:pPr>
+              <w:numPr>
+                <w:ilvl w:val="0"/>
+                <w:numId w:val="7"/>
+              </w:numPr>
+              <w:rPr>
+                <w:rFonts w:ascii="Avenir Book" w:eastAsia="Arial Unicode MS" w:hAnsi="Avenir Book" w:cs="Arial Unicode MS"/>
+                <w:bCs/>
+                <w:sz w:val="20"/>
+                <w:szCs w:val="22"/>
+                <w:lang w:val="es-MX"/>
+              </w:rPr>
+            </w:pPr>
+            <w:r>
+              <w:rPr>
+                <w:rFonts w:ascii="Avenir Book" w:eastAsia="Arial Unicode MS" w:hAnsi="Avenir Book" w:cs="Arial Unicode MS"/>
+                <w:bCs/>
+                <w:sz w:val="20"/>
+                <w:szCs w:val="22"/>
+                <w:lang w:val="es-MX"/>
+              </w:rPr>
+              <w:t>Imprimir “Nazdira Abigail Cerda del Prado”</w:t>
+            </w:r>
+          </w:p>
+          <w:p>
+            <w:pPr>
+              <w:pStyle w:val="Sinespaciado"/>
+              <w:numPr>
+                <w:ilvl w:val="0"/>
+                <w:numId w:val="7"/>
+              </w:numPr>
+              <w:rPr>
+                <w:rFonts w:ascii="Avenir Book" w:eastAsia="Arial Unicode MS" w:hAnsi="Avenir Book" w:cs="Arial Unicode MS"/>
+                <w:bCs/>
+                <w:sz w:val="20"/>
+                <w:szCs w:val="22"/>
+                <w:lang w:val="es-MX"/>
+              </w:rPr>
+            </w:pPr>
+            <w:r>
+              <w:rPr>
+                <w:rFonts w:ascii="Avenir Book" w:eastAsia="Arial Unicode MS" w:hAnsi="Avenir Book" w:cs="Arial Unicode MS"/>
+                <w:bCs/>
+                <w:sz w:val="20"/>
+                <w:szCs w:val="22"/>
+                <w:lang w:val="es-MX"/>
+              </w:rPr>
+              <w:t>Imprimir “Matrícula: A01375428”</w:t>
+            </w:r>
+          </w:p>
+          <w:p>
+            <w:pPr>
+              <w:pStyle w:val="Sinespaciado"/>
+              <w:numPr>
+                <w:ilvl w:val="0"/>
+                <w:numId w:val="7"/>
+              </w:numPr>
+              <w:rPr>
+                <w:rFonts w:ascii="Avenir Book" w:eastAsia="Arial Unicode MS" w:hAnsi="Avenir Book" w:cs="Arial Unicode MS"/>
+                <w:bCs/>
+                <w:sz w:val="20"/>
+                <w:szCs w:val="22"/>
+                <w:lang w:val="es-MX"/>
+              </w:rPr>
+            </w:pPr>
+            <w:r>
+              <w:rPr>
+                <w:rFonts w:ascii="Avenir Book" w:eastAsia="Arial Unicode MS" w:hAnsi="Avenir Book" w:cs="Arial Unicode MS"/>
+                <w:bCs/>
+                <w:sz w:val="20"/>
+                <w:szCs w:val="22"/>
+                <w:lang w:val="es-MX"/>
+              </w:rPr>
+              <w:t>Imprimir “Carrera: ISD”</w:t>
+            </w:r>
+          </w:p>
+          <w:p>
+            <w:pPr>
+              <w:pStyle w:val="Sinespaciado"/>
+              <w:numPr>
+                <w:ilvl w:val="0"/>
+                <w:numId w:val="7"/>
+              </w:numPr>
+              <w:rPr>
+                <w:rFonts w:ascii="Avenir Book" w:eastAsia="Arial Unicode MS" w:hAnsi="Avenir Book" w:cs="Arial Unicode MS"/>
+                <w:bCs/>
+                <w:sz w:val="20"/>
+                <w:szCs w:val="22"/>
+                <w:lang w:val="es-MX"/>
+              </w:rPr>
+            </w:pPr>
+            <w:r>
+              <w:rPr>
+                <w:rFonts w:ascii="Avenir Book" w:eastAsia="Arial Unicode MS" w:hAnsi="Avenir Book" w:cs="Arial Unicode MS"/>
+                <w:bCs/>
+                <w:sz w:val="20"/>
+                <w:szCs w:val="22"/>
+                <w:lang w:val="es-MX"/>
+              </w:rPr>
+              <w:t>Imprimir “Escuela de procedencia: Prepa Tec programa bicultural”</w:t>
+            </w:r>
+          </w:p>
+          <w:p>
+            <w:pPr>
+              <w:pStyle w:val="Sinespaciado"/>
+              <w:numPr>
+                <w:ilvl w:val="0"/>
+                <w:numId w:val="7"/>
+              </w:numPr>
+              <w:rPr>
+                <w:rFonts w:ascii="Avenir Book" w:eastAsia="Arial Unicode MS" w:hAnsi="Avenir Book" w:cs="Arial Unicode MS"/>
+                <w:bCs/>
+                <w:sz w:val="20"/>
+                <w:szCs w:val="22"/>
+                <w:lang w:val="es-MX"/>
+              </w:rPr>
+            </w:pPr>
+            <w:r>
+              <w:rPr>
+                <w:rFonts w:ascii="Avenir Book" w:eastAsia="Arial Unicode MS" w:hAnsi="Avenir Book" w:cs="Arial Unicode MS"/>
+                <w:bCs/>
+                <w:sz w:val="20"/>
+                <w:szCs w:val="22"/>
+                <w:lang w:val="es-MX"/>
+              </w:rPr>
+              <w:t>Imprimir “Descripción: T</w:t>
+            </w:r>
+            <w:r>
+              <w:rPr>
+                <w:rFonts w:ascii="Avenir Book" w:eastAsia="Arial Unicode MS" w:hAnsi="Avenir Book" w:cs="Arial Unicode MS"/>
+                <w:bCs/>
+                <w:sz w:val="20"/>
+                <w:szCs w:val="22"/>
+                <w:lang w:val="es-MX"/>
+              </w:rPr>
+              <w:t>engo 17 años, me gusta la tecnología, disfruto pasar tiempo con mi familia y amigos, y en mi tiempo libre me gusta bailar, leer o ver películas en Netflix.</w:t>
+            </w:r>
+            <w:r>
+              <w:rPr>
+                <w:rFonts w:ascii="Avenir Book" w:eastAsia="Arial Unicode MS" w:hAnsi="Avenir Book" w:cs="Arial Unicode MS"/>
+                <w:bCs/>
+                <w:sz w:val="20"/>
+                <w:szCs w:val="22"/>
+                <w:lang w:val="es-MX"/>
+              </w:rPr>
+              <w:t>”</w:t>
+            </w:r>
           </w:p>
           <w:p>
             <w:pPr>
@@ -1075,6 +1253,7 @@
                 <w:szCs w:val="22"/>
                 <w:lang w:val="es-MX"/>
               </w:rPr>
+              <w:lastRenderedPageBreak/>
               <w:t>Descripción:</w:t>
             </w:r>
           </w:p>
@@ -1169,7 +1348,6 @@
           <w:szCs w:val="22"/>
           <w:lang w:val="es-MX"/>
         </w:rPr>
-        <w:lastRenderedPageBreak/>
         <w:t>2.</w:t>
       </w:r>
       <w:r>
@@ -1526,6 +1704,16 @@
               </w:rPr>
               <w:t>Entradas:</w:t>
             </w:r>
+            <w:r>
+              <w:rPr>
+                <w:rFonts w:ascii="Avenir Book" w:eastAsia="Arial Unicode MS" w:hAnsi="Avenir Book" w:cs="Arial Unicode MS"/>
+                <w:bCs/>
+                <w:sz w:val="20"/>
+                <w:szCs w:val="22"/>
+                <w:lang w:val="es-MX"/>
+              </w:rPr>
+              <w:t xml:space="preserve"> Velocidad a la que viaja el auto</w:t>
+            </w:r>
           </w:p>
           <w:p>
             <w:pPr>
@@ -1548,6 +1736,16 @@
               </w:rPr>
               <w:t>Salidas:</w:t>
             </w:r>
+            <w:r>
+              <w:rPr>
+                <w:rFonts w:ascii="Avenir Book" w:eastAsia="Arial Unicode MS" w:hAnsi="Avenir Book" w:cs="Arial Unicode MS"/>
+                <w:bCs/>
+                <w:sz w:val="20"/>
+                <w:szCs w:val="22"/>
+                <w:lang w:val="es-MX"/>
+              </w:rPr>
+              <w:t xml:space="preserve"> Distancia en km que recorre en 6hrs, distancia en km que recorre en 10hrs, el tiempo en horas que requiere para recorrer 500km</w:t>
+            </w:r>
           </w:p>
           <w:p>
             <w:pPr>
@@ -1570,6 +1768,82 @@
               </w:rPr>
               <w:t>Relación E/S:</w:t>
             </w:r>
+            <w:r>
+              <w:rPr>
+                <w:rFonts w:ascii="Avenir Book" w:eastAsia="Arial Unicode MS" w:hAnsi="Avenir Book" w:cs="Arial Unicode MS"/>
+                <w:bCs/>
+                <w:sz w:val="20"/>
+                <w:szCs w:val="22"/>
+                <w:lang w:val="es-MX"/>
+              </w:rPr>
+              <w:t xml:space="preserve"> </w:t>
+            </w:r>
+          </w:p>
+          <w:p>
+            <w:pPr>
+              <w:pStyle w:val="Sinespaciado"/>
+              <w:rPr>
+                <w:rFonts w:ascii="Avenir Book" w:eastAsia="Arial Unicode MS" w:hAnsi="Avenir Book" w:cs="Arial Unicode MS"/>
+                <w:bCs/>
+                <w:sz w:val="20"/>
+                <w:szCs w:val="22"/>
+                <w:lang w:val="es-MX"/>
+              </w:rPr>
+            </w:pPr>
+            <w:r>
+              <w:rPr>
+                <w:rFonts w:ascii="Avenir Book" w:eastAsia="Arial Unicode MS" w:hAnsi="Avenir Book" w:cs="Arial Unicode MS"/>
+                <w:bCs/>
+                <w:sz w:val="20"/>
+                <w:szCs w:val="22"/>
+                <w:lang w:val="es-MX"/>
+              </w:rPr>
+              <w:t>Distancia 6hrs=Velocidad/6</w:t>
+            </w:r>
+          </w:p>
+          <w:p>
+            <w:pPr>
+              <w:pStyle w:val="Sinespaciado"/>
+              <w:rPr>
+                <w:rFonts w:ascii="Avenir Book" w:eastAsia="Arial Unicode MS" w:hAnsi="Avenir Book" w:cs="Arial Unicode MS"/>
+                <w:bCs/>
+                <w:sz w:val="20"/>
+                <w:szCs w:val="22"/>
+                <w:lang w:val="es-MX"/>
+              </w:rPr>
+            </w:pPr>
+            <w:r>
+              <w:rPr>
+                <w:rFonts w:ascii="Avenir Book" w:eastAsia="Arial Unicode MS" w:hAnsi="Avenir Book" w:cs="Arial Unicode MS"/>
+                <w:bCs/>
+                <w:sz w:val="20"/>
+                <w:szCs w:val="22"/>
+                <w:lang w:val="es-MX"/>
+              </w:rPr>
+              <w:t>Distancia 10hrs=Velocidad/10</w:t>
+            </w:r>
+          </w:p>
+          <w:p>
+            <w:pPr>
+              <w:pStyle w:val="Sinespaciado"/>
+              <w:rPr>
+                <w:rFonts w:ascii="Avenir Book" w:eastAsia="Arial Unicode MS" w:hAnsi="Avenir Book" w:cs="Arial Unicode MS"/>
+                <w:bCs/>
+                <w:sz w:val="20"/>
+                <w:szCs w:val="22"/>
+                <w:lang w:val="es-MX"/>
+              </w:rPr>
+            </w:pPr>
+            <w:r>
+              <w:rPr>
+                <w:rFonts w:ascii="Avenir Book" w:eastAsia="Arial Unicode MS" w:hAnsi="Avenir Book" w:cs="Arial Unicode MS"/>
+                <w:bCs/>
+                <w:sz w:val="20"/>
+                <w:szCs w:val="22"/>
+                <w:lang w:val="es-MX"/>
+              </w:rPr>
+              <w:t>Tiempo 500kn=500/Velocidad</w:t>
+            </w:r>
           </w:p>
           <w:p>
             <w:pPr>
@@ -1644,6 +1918,188 @@
                 <w:lang w:val="es-MX"/>
               </w:rPr>
               <w:t>(foto, captura de pantalla, texto, etc.)</w:t>
+            </w:r>
+          </w:p>
+          <w:p>
+            <w:pPr>
+              <w:pStyle w:val="Sinespaciado"/>
+              <w:numPr>
+                <w:ilvl w:val="0"/>
+                <w:numId w:val="10"/>
+              </w:numPr>
+              <w:rPr>
+                <w:rFonts w:ascii="Avenir Book" w:eastAsia="Arial Unicode MS" w:hAnsi="Avenir Book" w:cs="Arial Unicode MS"/>
+                <w:bCs/>
+                <w:sz w:val="20"/>
+                <w:szCs w:val="22"/>
+                <w:lang w:val="es-MX"/>
+              </w:rPr>
+            </w:pPr>
+            <w:r>
+              <w:rPr>
+                <w:rFonts w:ascii="Avenir Book" w:eastAsia="Arial Unicode MS" w:hAnsi="Avenir Book" w:cs="Arial Unicode MS"/>
+                <w:bCs/>
+                <w:sz w:val="20"/>
+                <w:szCs w:val="22"/>
+                <w:lang w:val="es-MX"/>
+              </w:rPr>
+              <w:t>Pedir velocidad a la que viaja el auto</w:t>
+            </w:r>
+          </w:p>
+          <w:p>
+            <w:pPr>
+              <w:pStyle w:val="Sinespaciado"/>
+              <w:numPr>
+                <w:ilvl w:val="0"/>
+                <w:numId w:val="10"/>
+              </w:numPr>
+              <w:rPr>
+                <w:rFonts w:ascii="Avenir Book" w:eastAsia="Arial Unicode MS" w:hAnsi="Avenir Book" w:cs="Arial Unicode MS"/>
+                <w:bCs/>
+                <w:sz w:val="20"/>
+                <w:szCs w:val="22"/>
+                <w:lang w:val="es-MX"/>
+              </w:rPr>
+            </w:pPr>
+            <w:r>
+              <w:rPr>
+                <w:rFonts w:ascii="Avenir Book" w:eastAsia="Arial Unicode MS" w:hAnsi="Avenir Book" w:cs="Arial Unicode MS"/>
+                <w:bCs/>
+                <w:sz w:val="20"/>
+                <w:szCs w:val="22"/>
+                <w:lang w:val="es-MX"/>
+              </w:rPr>
+              <w:t>Calcular distancia recorrida en 6hrs</w:t>
+            </w:r>
+          </w:p>
+          <w:p>
+            <w:pPr>
+              <w:pStyle w:val="Sinespaciado"/>
+              <w:numPr>
+                <w:ilvl w:val="0"/>
+                <w:numId w:val="10"/>
+              </w:numPr>
+              <w:rPr>
+                <w:rFonts w:ascii="Avenir Book" w:eastAsia="Arial Unicode MS" w:hAnsi="Avenir Book" w:cs="Arial Unicode MS"/>
+                <w:bCs/>
+                <w:sz w:val="20"/>
+                <w:szCs w:val="22"/>
+                <w:lang w:val="es-MX"/>
+              </w:rPr>
+            </w:pPr>
+            <w:r>
+              <w:rPr>
+                <w:rFonts w:ascii="Avenir Book" w:eastAsia="Arial Unicode MS" w:hAnsi="Avenir Book" w:cs="Arial Unicode MS"/>
+                <w:bCs/>
+                <w:sz w:val="20"/>
+                <w:szCs w:val="22"/>
+                <w:lang w:val="es-MX"/>
+              </w:rPr>
+              <w:t>Calcular distancia recorrida en 10hrs</w:t>
+            </w:r>
+          </w:p>
+          <w:p>
+            <w:pPr>
+              <w:pStyle w:val="Sinespaciado"/>
+              <w:numPr>
+                <w:ilvl w:val="0"/>
+                <w:numId w:val="10"/>
+              </w:numPr>
+              <w:rPr>
+                <w:rFonts w:ascii="Avenir Book" w:eastAsia="Arial Unicode MS" w:hAnsi="Avenir Book" w:cs="Arial Unicode MS"/>
+                <w:bCs/>
+                <w:sz w:val="20"/>
+                <w:szCs w:val="22"/>
+                <w:lang w:val="es-MX"/>
+              </w:rPr>
+            </w:pPr>
+            <w:r>
+              <w:rPr>
+                <w:rFonts w:ascii="Avenir Book" w:eastAsia="Arial Unicode MS" w:hAnsi="Avenir Book" w:cs="Arial Unicode MS"/>
+                <w:bCs/>
+                <w:sz w:val="20"/>
+                <w:szCs w:val="22"/>
+                <w:lang w:val="es-MX"/>
+              </w:rPr>
+              <w:t>Calcular tiempo en el que recorre 500km</w:t>
+            </w:r>
+          </w:p>
+          <w:p>
+            <w:pPr>
+              <w:pStyle w:val="Sinespaciado"/>
+              <w:numPr>
+                <w:ilvl w:val="0"/>
+                <w:numId w:val="10"/>
+              </w:numPr>
+              <w:rPr>
+                <w:rFonts w:ascii="Avenir Book" w:eastAsia="Arial Unicode MS" w:hAnsi="Avenir Book" w:cs="Arial Unicode MS"/>
+                <w:bCs/>
+                <w:sz w:val="20"/>
+                <w:szCs w:val="22"/>
+                <w:lang w:val="es-MX"/>
+              </w:rPr>
+            </w:pPr>
+            <w:r>
+              <w:rPr>
+                <w:rFonts w:ascii="Avenir Book" w:eastAsia="Arial Unicode MS" w:hAnsi="Avenir Book" w:cs="Arial Unicode MS"/>
+                <w:bCs/>
+                <w:sz w:val="20"/>
+                <w:szCs w:val="22"/>
+                <w:lang w:val="es-MX"/>
+              </w:rPr>
+              <w:t>Imprimir distancia recorrida en 6hrs</w:t>
+            </w:r>
+          </w:p>
+          <w:p>
+            <w:pPr>
+              <w:pStyle w:val="Sinespaciado"/>
+              <w:numPr>
+                <w:ilvl w:val="0"/>
+                <w:numId w:val="10"/>
+              </w:numPr>
+              <w:rPr>
+                <w:rFonts w:ascii="Avenir Book" w:eastAsia="Arial Unicode MS" w:hAnsi="Avenir Book" w:cs="Arial Unicode MS"/>
+                <w:bCs/>
+                <w:sz w:val="20"/>
+                <w:szCs w:val="22"/>
+                <w:lang w:val="es-MX"/>
+              </w:rPr>
+            </w:pPr>
+            <w:r>
+              <w:rPr>
+                <w:rFonts w:ascii="Avenir Book" w:eastAsia="Arial Unicode MS" w:hAnsi="Avenir Book" w:cs="Arial Unicode MS"/>
+                <w:bCs/>
+                <w:sz w:val="20"/>
+                <w:szCs w:val="22"/>
+                <w:lang w:val="es-MX"/>
+              </w:rPr>
+              <w:t>Imprimir distancia recorrida en 10hrs</w:t>
+            </w:r>
+          </w:p>
+          <w:p>
+            <w:pPr>
+              <w:pStyle w:val="Sinespaciado"/>
+              <w:numPr>
+                <w:ilvl w:val="0"/>
+                <w:numId w:val="10"/>
+              </w:numPr>
+              <w:rPr>
+                <w:rFonts w:ascii="Avenir Book" w:eastAsia="Arial Unicode MS" w:hAnsi="Avenir Book" w:cs="Arial Unicode MS"/>
+                <w:bCs/>
+                <w:sz w:val="20"/>
+                <w:szCs w:val="22"/>
+                <w:lang w:val="es-MX"/>
+              </w:rPr>
+            </w:pPr>
+            <w:r>
+              <w:rPr>
+                <w:rFonts w:ascii="Avenir Book" w:eastAsia="Arial Unicode MS" w:hAnsi="Avenir Book" w:cs="Arial Unicode MS"/>
+                <w:bCs/>
+                <w:sz w:val="20"/>
+                <w:szCs w:val="22"/>
+                <w:lang w:val="es-MX"/>
+              </w:rPr>
+              <w:t>Imprimir tiempo en el que recorre 500km</w:t>
             </w:r>
           </w:p>
           <w:p>
@@ -2336,6 +2792,16 @@
               </w:rPr>
               <w:t>Entradas:</w:t>
             </w:r>
+            <w:r>
+              <w:rPr>
+                <w:rFonts w:ascii="Avenir Book" w:eastAsia="Arial Unicode MS" w:hAnsi="Avenir Book" w:cs="Arial Unicode MS"/>
+                <w:bCs/>
+                <w:sz w:val="20"/>
+                <w:szCs w:val="22"/>
+                <w:lang w:val="es-MX"/>
+              </w:rPr>
+              <w:t xml:space="preserve"> Costo total de comida</w:t>
+            </w:r>
           </w:p>
           <w:p>
             <w:pPr>
@@ -2358,6 +2824,16 @@
               </w:rPr>
               <w:t>Salidas:</w:t>
             </w:r>
+            <w:r>
+              <w:rPr>
+                <w:rFonts w:ascii="Avenir Book" w:eastAsia="Arial Unicode MS" w:hAnsi="Avenir Book" w:cs="Arial Unicode MS"/>
+                <w:bCs/>
+                <w:sz w:val="20"/>
+                <w:szCs w:val="22"/>
+                <w:lang w:val="es-MX"/>
+              </w:rPr>
+              <w:t xml:space="preserve"> IVA, subtotal, propina y total</w:t>
+            </w:r>
           </w:p>
           <w:p>
             <w:pPr>
@@ -2392,6 +2868,94 @@
                 <w:lang w:val="es-MX"/>
               </w:rPr>
             </w:pPr>
+            <w:r>
+              <w:rPr>
+                <w:rFonts w:ascii="Avenir Book" w:eastAsia="Arial Unicode MS" w:hAnsi="Avenir Book" w:cs="Arial Unicode MS"/>
+                <w:bCs/>
+                <w:sz w:val="20"/>
+                <w:szCs w:val="22"/>
+                <w:lang w:val="es-MX"/>
+              </w:rPr>
+              <w:t>IVA=costocomida*0.16</w:t>
+            </w:r>
+          </w:p>
+          <w:p>
+            <w:pPr>
+              <w:pStyle w:val="Sinespaciado"/>
+              <w:rPr>
+                <w:rFonts w:ascii="Avenir Book" w:eastAsia="Arial Unicode MS" w:hAnsi="Avenir Book" w:cs="Arial Unicode MS"/>
+                <w:bCs/>
+                <w:sz w:val="20"/>
+                <w:szCs w:val="22"/>
+                <w:lang w:val="es-MX"/>
+              </w:rPr>
+            </w:pPr>
+            <w:r>
+              <w:rPr>
+                <w:rFonts w:ascii="Avenir Book" w:eastAsia="Arial Unicode MS" w:hAnsi="Avenir Book" w:cs="Arial Unicode MS"/>
+                <w:bCs/>
+                <w:sz w:val="20"/>
+                <w:szCs w:val="22"/>
+                <w:lang w:val="es-MX"/>
+              </w:rPr>
+              <w:t>Subtotal=costo comida</w:t>
+            </w:r>
+          </w:p>
+          <w:p>
+            <w:pPr>
+              <w:pStyle w:val="Sinespaciado"/>
+              <w:rPr>
+                <w:rFonts w:ascii="Avenir Book" w:eastAsia="Arial Unicode MS" w:hAnsi="Avenir Book" w:cs="Arial Unicode MS"/>
+                <w:bCs/>
+                <w:sz w:val="20"/>
+                <w:szCs w:val="22"/>
+                <w:lang w:val="es-MX"/>
+              </w:rPr>
+            </w:pPr>
+            <w:r>
+              <w:rPr>
+                <w:rFonts w:ascii="Avenir Book" w:eastAsia="Arial Unicode MS" w:hAnsi="Avenir Book" w:cs="Arial Unicode MS"/>
+                <w:bCs/>
+                <w:sz w:val="20"/>
+                <w:szCs w:val="22"/>
+                <w:lang w:val="es-MX"/>
+              </w:rPr>
+              <w:t>Propina=costocomida*12</w:t>
+            </w:r>
+          </w:p>
+          <w:p>
+            <w:pPr>
+              <w:pStyle w:val="Sinespaciado"/>
+              <w:rPr>
+                <w:rFonts w:ascii="Avenir Book" w:eastAsia="Arial Unicode MS" w:hAnsi="Avenir Book" w:cs="Arial Unicode MS"/>
+                <w:bCs/>
+                <w:sz w:val="20"/>
+                <w:szCs w:val="22"/>
+                <w:lang w:val="es-MX"/>
+              </w:rPr>
+            </w:pPr>
+            <w:r>
+              <w:rPr>
+                <w:rFonts w:ascii="Avenir Book" w:eastAsia="Arial Unicode MS" w:hAnsi="Avenir Book" w:cs="Arial Unicode MS"/>
+                <w:bCs/>
+                <w:sz w:val="20"/>
+                <w:szCs w:val="22"/>
+                <w:lang w:val="es-MX"/>
+              </w:rPr>
+              <w:t>Total=subtotal+IVA+propina</w:t>
+            </w:r>
+          </w:p>
+          <w:p>
+            <w:pPr>
+              <w:pStyle w:val="Sinespaciado"/>
+              <w:rPr>
+                <w:rFonts w:ascii="Avenir Book" w:eastAsia="Arial Unicode MS" w:hAnsi="Avenir Book" w:cs="Arial Unicode MS"/>
+                <w:bCs/>
+                <w:sz w:val="20"/>
+                <w:szCs w:val="22"/>
+                <w:lang w:val="es-MX"/>
+              </w:rPr>
+            </w:pPr>
           </w:p>
           <w:p>
             <w:pPr>
@@ -2459,14 +3023,236 @@
           <w:p>
             <w:pPr>
               <w:pStyle w:val="Sinespaciado"/>
-              <w:rPr>
-                <w:rFonts w:ascii="Avenir Book" w:eastAsia="Arial Unicode MS" w:hAnsi="Avenir Book" w:cs="Arial Unicode MS"/>
-                <w:bCs/>
-                <w:sz w:val="20"/>
-                <w:szCs w:val="22"/>
-                <w:lang w:val="es-MX"/>
-              </w:rPr>
-            </w:pPr>
+              <w:numPr>
+                <w:ilvl w:val="0"/>
+                <w:numId w:val="8"/>
+              </w:numPr>
+              <w:rPr>
+                <w:rFonts w:ascii="Avenir Book" w:eastAsia="Arial Unicode MS" w:hAnsi="Avenir Book" w:cs="Arial Unicode MS"/>
+                <w:bCs/>
+                <w:sz w:val="20"/>
+                <w:szCs w:val="22"/>
+                <w:lang w:val="es-MX"/>
+              </w:rPr>
+            </w:pPr>
+            <w:r>
+              <w:rPr>
+                <w:rFonts w:ascii="Avenir Book" w:eastAsia="Arial Unicode MS" w:hAnsi="Avenir Book" w:cs="Arial Unicode MS"/>
+                <w:bCs/>
+                <w:sz w:val="20"/>
+                <w:szCs w:val="22"/>
+                <w:lang w:val="es-MX"/>
+              </w:rPr>
+              <w:t>Pedir costo total de la comida</w:t>
+            </w:r>
+          </w:p>
+          <w:p>
+            <w:pPr>
+              <w:pStyle w:val="Sinespaciado"/>
+              <w:numPr>
+                <w:ilvl w:val="0"/>
+                <w:numId w:val="8"/>
+              </w:numPr>
+              <w:rPr>
+                <w:rFonts w:ascii="Avenir Book" w:eastAsia="Arial Unicode MS" w:hAnsi="Avenir Book" w:cs="Arial Unicode MS"/>
+                <w:bCs/>
+                <w:sz w:val="20"/>
+                <w:szCs w:val="22"/>
+                <w:lang w:val="es-MX"/>
+              </w:rPr>
+            </w:pPr>
+            <w:r>
+              <w:rPr>
+                <w:rFonts w:ascii="Avenir Book" w:eastAsia="Arial Unicode MS" w:hAnsi="Avenir Book" w:cs="Arial Unicode MS"/>
+                <w:bCs/>
+                <w:sz w:val="20"/>
+                <w:szCs w:val="22"/>
+                <w:lang w:val="es-MX"/>
+              </w:rPr>
+              <w:t>Calcular subtotal</w:t>
+            </w:r>
+          </w:p>
+          <w:p>
+            <w:pPr>
+              <w:pStyle w:val="Sinespaciado"/>
+              <w:numPr>
+                <w:ilvl w:val="0"/>
+                <w:numId w:val="8"/>
+              </w:numPr>
+              <w:rPr>
+                <w:rFonts w:ascii="Avenir Book" w:eastAsia="Arial Unicode MS" w:hAnsi="Avenir Book" w:cs="Arial Unicode MS"/>
+                <w:bCs/>
+                <w:sz w:val="20"/>
+                <w:szCs w:val="22"/>
+                <w:lang w:val="es-MX"/>
+              </w:rPr>
+            </w:pPr>
+            <w:r>
+              <w:rPr>
+                <w:rFonts w:ascii="Avenir Book" w:eastAsia="Arial Unicode MS" w:hAnsi="Avenir Book" w:cs="Arial Unicode MS"/>
+                <w:bCs/>
+                <w:sz w:val="20"/>
+                <w:szCs w:val="22"/>
+                <w:lang w:val="es-MX"/>
+              </w:rPr>
+              <w:t>Calcular IVA</w:t>
+            </w:r>
+          </w:p>
+          <w:p>
+            <w:pPr>
+              <w:pStyle w:val="Sinespaciado"/>
+              <w:numPr>
+                <w:ilvl w:val="0"/>
+                <w:numId w:val="8"/>
+              </w:numPr>
+              <w:rPr>
+                <w:rFonts w:ascii="Avenir Book" w:eastAsia="Arial Unicode MS" w:hAnsi="Avenir Book" w:cs="Arial Unicode MS"/>
+                <w:bCs/>
+                <w:sz w:val="20"/>
+                <w:szCs w:val="22"/>
+                <w:lang w:val="es-MX"/>
+              </w:rPr>
+            </w:pPr>
+            <w:r>
+              <w:rPr>
+                <w:rFonts w:ascii="Avenir Book" w:eastAsia="Arial Unicode MS" w:hAnsi="Avenir Book" w:cs="Arial Unicode MS"/>
+                <w:bCs/>
+                <w:sz w:val="20"/>
+                <w:szCs w:val="22"/>
+                <w:lang w:val="es-MX"/>
+              </w:rPr>
+              <w:t>Calcular propina</w:t>
+            </w:r>
+          </w:p>
+          <w:p>
+            <w:pPr>
+              <w:pStyle w:val="Sinespaciado"/>
+              <w:numPr>
+                <w:ilvl w:val="0"/>
+                <w:numId w:val="8"/>
+              </w:numPr>
+              <w:rPr>
+                <w:rFonts w:ascii="Avenir Book" w:eastAsia="Arial Unicode MS" w:hAnsi="Avenir Book" w:cs="Arial Unicode MS"/>
+                <w:bCs/>
+                <w:sz w:val="20"/>
+                <w:szCs w:val="22"/>
+                <w:lang w:val="es-MX"/>
+              </w:rPr>
+            </w:pPr>
+            <w:r>
+              <w:rPr>
+                <w:rFonts w:ascii="Avenir Book" w:eastAsia="Arial Unicode MS" w:hAnsi="Avenir Book" w:cs="Arial Unicode MS"/>
+                <w:bCs/>
+                <w:sz w:val="20"/>
+                <w:szCs w:val="22"/>
+                <w:lang w:val="es-MX"/>
+              </w:rPr>
+              <w:t>Calcular total</w:t>
+            </w:r>
+          </w:p>
+          <w:p>
+            <w:pPr>
+              <w:pStyle w:val="Sinespaciado"/>
+              <w:numPr>
+                <w:ilvl w:val="0"/>
+                <w:numId w:val="8"/>
+              </w:numPr>
+              <w:rPr>
+                <w:rFonts w:ascii="Avenir Book" w:eastAsia="Arial Unicode MS" w:hAnsi="Avenir Book" w:cs="Arial Unicode MS"/>
+                <w:bCs/>
+                <w:sz w:val="20"/>
+                <w:szCs w:val="22"/>
+                <w:lang w:val="es-MX"/>
+              </w:rPr>
+            </w:pPr>
+            <w:r>
+              <w:rPr>
+                <w:rFonts w:ascii="Avenir Book" w:eastAsia="Arial Unicode MS" w:hAnsi="Avenir Book" w:cs="Arial Unicode MS"/>
+                <w:bCs/>
+                <w:sz w:val="20"/>
+                <w:szCs w:val="22"/>
+                <w:lang w:val="es-MX"/>
+              </w:rPr>
+              <w:t>Imprimir subtotal</w:t>
+            </w:r>
+          </w:p>
+          <w:p>
+            <w:pPr>
+              <w:pStyle w:val="Sinespaciado"/>
+              <w:numPr>
+                <w:ilvl w:val="0"/>
+                <w:numId w:val="8"/>
+              </w:numPr>
+              <w:rPr>
+                <w:rFonts w:ascii="Avenir Book" w:eastAsia="Arial Unicode MS" w:hAnsi="Avenir Book" w:cs="Arial Unicode MS"/>
+                <w:bCs/>
+                <w:sz w:val="20"/>
+                <w:szCs w:val="22"/>
+                <w:lang w:val="es-MX"/>
+              </w:rPr>
+            </w:pPr>
+            <w:r>
+              <w:rPr>
+                <w:rFonts w:ascii="Avenir Book" w:eastAsia="Arial Unicode MS" w:hAnsi="Avenir Book" w:cs="Arial Unicode MS"/>
+                <w:bCs/>
+                <w:sz w:val="20"/>
+                <w:szCs w:val="22"/>
+                <w:lang w:val="es-MX"/>
+              </w:rPr>
+              <w:t>Imprimir IVA</w:t>
+            </w:r>
+          </w:p>
+          <w:p>
+            <w:pPr>
+              <w:pStyle w:val="Sinespaciado"/>
+              <w:numPr>
+                <w:ilvl w:val="0"/>
+                <w:numId w:val="8"/>
+              </w:numPr>
+              <w:rPr>
+                <w:rFonts w:ascii="Avenir Book" w:eastAsia="Arial Unicode MS" w:hAnsi="Avenir Book" w:cs="Arial Unicode MS"/>
+                <w:bCs/>
+                <w:sz w:val="20"/>
+                <w:szCs w:val="22"/>
+                <w:lang w:val="es-MX"/>
+              </w:rPr>
+            </w:pPr>
+            <w:r>
+              <w:rPr>
+                <w:rFonts w:ascii="Avenir Book" w:eastAsia="Arial Unicode MS" w:hAnsi="Avenir Book" w:cs="Arial Unicode MS"/>
+                <w:bCs/>
+                <w:sz w:val="20"/>
+                <w:szCs w:val="22"/>
+                <w:lang w:val="es-MX"/>
+              </w:rPr>
+              <w:t>Imprimir propina</w:t>
+            </w:r>
+          </w:p>
+          <w:p>
+            <w:pPr>
+              <w:pStyle w:val="Sinespaciado"/>
+              <w:numPr>
+                <w:ilvl w:val="0"/>
+                <w:numId w:val="8"/>
+              </w:numPr>
+              <w:rPr>
+                <w:rFonts w:ascii="Avenir Book" w:eastAsia="Arial Unicode MS" w:hAnsi="Avenir Book" w:cs="Arial Unicode MS"/>
+                <w:bCs/>
+                <w:sz w:val="20"/>
+                <w:szCs w:val="22"/>
+                <w:lang w:val="es-MX"/>
+              </w:rPr>
+            </w:pPr>
+            <w:r>
+              <w:rPr>
+                <w:rFonts w:ascii="Avenir Book" w:eastAsia="Arial Unicode MS" w:hAnsi="Avenir Book" w:cs="Arial Unicode MS"/>
+                <w:bCs/>
+                <w:sz w:val="20"/>
+                <w:szCs w:val="22"/>
+                <w:lang w:val="es-MX"/>
+              </w:rPr>
+              <w:t>Imprimir total</w:t>
+            </w:r>
           </w:p>
           <w:p>
             <w:pPr>
@@ -3217,6 +4003,16 @@
               </w:rPr>
               <w:t>Entradas:</w:t>
             </w:r>
+            <w:r>
+              <w:rPr>
+                <w:rFonts w:ascii="Avenir Book" w:eastAsia="Arial Unicode MS" w:hAnsi="Avenir Book" w:cs="Arial Unicode MS"/>
+                <w:bCs/>
+                <w:sz w:val="20"/>
+                <w:szCs w:val="22"/>
+                <w:lang w:val="es-MX"/>
+              </w:rPr>
+              <w:t xml:space="preserve"> Número de mujeres y hombres inscritos en la clase</w:t>
+            </w:r>
           </w:p>
           <w:p>
             <w:pPr>
@@ -3239,6 +4035,16 @@
               </w:rPr>
               <w:t>Salidas:</w:t>
             </w:r>
+            <w:r>
+              <w:rPr>
+                <w:rFonts w:ascii="Avenir Book" w:eastAsia="Arial Unicode MS" w:hAnsi="Avenir Book" w:cs="Arial Unicode MS"/>
+                <w:bCs/>
+                <w:sz w:val="20"/>
+                <w:szCs w:val="22"/>
+                <w:lang w:val="es-MX"/>
+              </w:rPr>
+              <w:t xml:space="preserve"> Total de alumnos, porcentaje mujeres, porcentaje hombres.</w:t>
+            </w:r>
           </w:p>
           <w:p>
             <w:pPr>
@@ -3273,6 +4079,72 @@
                 <w:lang w:val="es-MX"/>
               </w:rPr>
             </w:pPr>
+            <w:r>
+              <w:rPr>
+                <w:rFonts w:ascii="Avenir Book" w:eastAsia="Arial Unicode MS" w:hAnsi="Avenir Book" w:cs="Arial Unicode MS"/>
+                <w:bCs/>
+                <w:sz w:val="20"/>
+                <w:szCs w:val="22"/>
+                <w:lang w:val="es-MX"/>
+              </w:rPr>
+              <w:t>Total alumnos=mujeres+hombres</w:t>
+            </w:r>
+          </w:p>
+          <w:p>
+            <w:pPr>
+              <w:pStyle w:val="Sinespaciado"/>
+              <w:rPr>
+                <w:rFonts w:ascii="Avenir Book" w:eastAsia="Arial Unicode MS" w:hAnsi="Avenir Book" w:cs="Arial Unicode MS"/>
+                <w:bCs/>
+                <w:sz w:val="20"/>
+                <w:szCs w:val="22"/>
+                <w:lang w:val="es-MX"/>
+              </w:rPr>
+            </w:pPr>
+            <w:r>
+              <w:rPr>
+                <w:rFonts w:ascii="Avenir Book" w:eastAsia="Arial Unicode MS" w:hAnsi="Avenir Book" w:cs="Arial Unicode MS"/>
+                <w:bCs/>
+                <w:sz w:val="20"/>
+                <w:szCs w:val="22"/>
+                <w:lang w:val="es-MX"/>
+              </w:rPr>
+              <w:t>Porcentaje mujeres=(mujeres*100)/total de alumnos</w:t>
+            </w:r>
+          </w:p>
+          <w:p>
+            <w:pPr>
+              <w:pStyle w:val="Sinespaciado"/>
+              <w:rPr>
+                <w:rFonts w:ascii="Avenir Book" w:eastAsia="Arial Unicode MS" w:hAnsi="Avenir Book" w:cs="Arial Unicode MS"/>
+                <w:bCs/>
+                <w:sz w:val="20"/>
+                <w:szCs w:val="22"/>
+                <w:lang w:val="es-MX"/>
+              </w:rPr>
+            </w:pPr>
+            <w:r>
+              <w:rPr>
+                <w:rFonts w:ascii="Avenir Book" w:eastAsia="Arial Unicode MS" w:hAnsi="Avenir Book" w:cs="Arial Unicode MS"/>
+                <w:bCs/>
+                <w:sz w:val="20"/>
+                <w:szCs w:val="22"/>
+                <w:lang w:val="es-MX"/>
+              </w:rPr>
+              <w:t>Porcentaje hombres=(hombres*100)/total de alumnos</w:t>
+            </w:r>
+          </w:p>
+          <w:p>
+            <w:pPr>
+              <w:pStyle w:val="Sinespaciado"/>
+              <w:rPr>
+                <w:rFonts w:ascii="Avenir Book" w:eastAsia="Arial Unicode MS" w:hAnsi="Avenir Book" w:cs="Arial Unicode MS"/>
+                <w:bCs/>
+                <w:sz w:val="20"/>
+                <w:szCs w:val="22"/>
+                <w:lang w:val="es-MX"/>
+              </w:rPr>
+            </w:pPr>
           </w:p>
           <w:p>
             <w:pPr>
@@ -3340,26 +4212,198 @@
           <w:p>
             <w:pPr>
               <w:pStyle w:val="Sinespaciado"/>
-              <w:rPr>
-                <w:rFonts w:ascii="Avenir Book" w:eastAsia="Arial Unicode MS" w:hAnsi="Avenir Book" w:cs="Arial Unicode MS"/>
-                <w:bCs/>
-                <w:sz w:val="20"/>
-                <w:szCs w:val="22"/>
-                <w:lang w:val="es-MX"/>
-              </w:rPr>
-            </w:pPr>
-          </w:p>
-          <w:p>
-            <w:pPr>
-              <w:pStyle w:val="Sinespaciado"/>
-              <w:rPr>
-                <w:rFonts w:ascii="Avenir Book" w:eastAsia="Arial Unicode MS" w:hAnsi="Avenir Book" w:cs="Arial Unicode MS"/>
-                <w:bCs/>
-                <w:sz w:val="20"/>
-                <w:szCs w:val="22"/>
-                <w:lang w:val="es-MX"/>
-              </w:rPr>
-            </w:pPr>
+              <w:numPr>
+                <w:ilvl w:val="0"/>
+                <w:numId w:val="11"/>
+              </w:numPr>
+              <w:rPr>
+                <w:rFonts w:ascii="Avenir Book" w:eastAsia="Arial Unicode MS" w:hAnsi="Avenir Book" w:cs="Arial Unicode MS"/>
+                <w:bCs/>
+                <w:sz w:val="20"/>
+                <w:szCs w:val="22"/>
+                <w:lang w:val="es-MX"/>
+              </w:rPr>
+            </w:pPr>
+            <w:r>
+              <w:rPr>
+                <w:rFonts w:ascii="Avenir Book" w:eastAsia="Arial Unicode MS" w:hAnsi="Avenir Book" w:cs="Arial Unicode MS"/>
+                <w:bCs/>
+                <w:sz w:val="20"/>
+                <w:szCs w:val="22"/>
+                <w:lang w:val="es-MX"/>
+              </w:rPr>
+              <w:t>Pedir núm. de mujeres y hombres inscritos en la clase</w:t>
+            </w:r>
+          </w:p>
+          <w:p>
+            <w:pPr>
+              <w:pStyle w:val="Sinespaciado"/>
+              <w:numPr>
+                <w:ilvl w:val="0"/>
+                <w:numId w:val="11"/>
+              </w:numPr>
+              <w:rPr>
+                <w:rFonts w:ascii="Avenir Book" w:eastAsia="Arial Unicode MS" w:hAnsi="Avenir Book" w:cs="Arial Unicode MS"/>
+                <w:bCs/>
+                <w:sz w:val="20"/>
+                <w:szCs w:val="22"/>
+                <w:lang w:val="es-MX"/>
+              </w:rPr>
+            </w:pPr>
+            <w:r>
+              <w:rPr>
+                <w:rFonts w:ascii="Avenir Book" w:eastAsia="Arial Unicode MS" w:hAnsi="Avenir Book" w:cs="Arial Unicode MS"/>
+                <w:bCs/>
+                <w:sz w:val="20"/>
+                <w:szCs w:val="22"/>
+                <w:lang w:val="es-MX"/>
+              </w:rPr>
+              <w:t>Calcular total de alumnos</w:t>
+            </w:r>
+          </w:p>
+          <w:p>
+            <w:pPr>
+              <w:pStyle w:val="Sinespaciado"/>
+              <w:numPr>
+                <w:ilvl w:val="0"/>
+                <w:numId w:val="11"/>
+              </w:numPr>
+              <w:rPr>
+                <w:rFonts w:ascii="Avenir Book" w:eastAsia="Arial Unicode MS" w:hAnsi="Avenir Book" w:cs="Arial Unicode MS"/>
+                <w:bCs/>
+                <w:sz w:val="20"/>
+                <w:szCs w:val="22"/>
+                <w:lang w:val="es-MX"/>
+              </w:rPr>
+            </w:pPr>
+            <w:r>
+              <w:rPr>
+                <w:rFonts w:ascii="Avenir Book" w:eastAsia="Arial Unicode MS" w:hAnsi="Avenir Book" w:cs="Arial Unicode MS"/>
+                <w:bCs/>
+                <w:sz w:val="20"/>
+                <w:szCs w:val="22"/>
+                <w:lang w:val="es-MX"/>
+              </w:rPr>
+              <w:t>Calcular porcentaje mujeres</w:t>
+            </w:r>
+          </w:p>
+          <w:p>
+            <w:pPr>
+              <w:pStyle w:val="Sinespaciado"/>
+              <w:numPr>
+                <w:ilvl w:val="0"/>
+                <w:numId w:val="11"/>
+              </w:numPr>
+              <w:rPr>
+                <w:rFonts w:ascii="Avenir Book" w:eastAsia="Arial Unicode MS" w:hAnsi="Avenir Book" w:cs="Arial Unicode MS"/>
+                <w:bCs/>
+                <w:sz w:val="20"/>
+                <w:szCs w:val="22"/>
+                <w:lang w:val="es-MX"/>
+              </w:rPr>
+            </w:pPr>
+            <w:r>
+              <w:rPr>
+                <w:rFonts w:ascii="Avenir Book" w:eastAsia="Arial Unicode MS" w:hAnsi="Avenir Book" w:cs="Arial Unicode MS"/>
+                <w:bCs/>
+                <w:sz w:val="20"/>
+                <w:szCs w:val="22"/>
+                <w:lang w:val="es-MX"/>
+              </w:rPr>
+              <w:t>Calcular porcentaje hombres</w:t>
+            </w:r>
+          </w:p>
+          <w:p>
+            <w:pPr>
+              <w:pStyle w:val="Sinespaciado"/>
+              <w:numPr>
+                <w:ilvl w:val="0"/>
+                <w:numId w:val="11"/>
+              </w:numPr>
+              <w:rPr>
+                <w:rFonts w:ascii="Avenir Book" w:eastAsia="Arial Unicode MS" w:hAnsi="Avenir Book" w:cs="Arial Unicode MS"/>
+                <w:bCs/>
+                <w:sz w:val="20"/>
+                <w:szCs w:val="22"/>
+                <w:lang w:val="es-MX"/>
+              </w:rPr>
+            </w:pPr>
+            <w:r>
+              <w:rPr>
+                <w:rFonts w:ascii="Avenir Book" w:eastAsia="Arial Unicode MS" w:hAnsi="Avenir Book" w:cs="Arial Unicode MS"/>
+                <w:bCs/>
+                <w:sz w:val="20"/>
+                <w:szCs w:val="22"/>
+                <w:lang w:val="es-MX"/>
+              </w:rPr>
+              <w:t>Imprimir total de alumnos</w:t>
+            </w:r>
+          </w:p>
+          <w:p>
+            <w:pPr>
+              <w:pStyle w:val="Sinespaciado"/>
+              <w:numPr>
+                <w:ilvl w:val="0"/>
+                <w:numId w:val="11"/>
+              </w:numPr>
+              <w:rPr>
+                <w:rFonts w:ascii="Avenir Book" w:eastAsia="Arial Unicode MS" w:hAnsi="Avenir Book" w:cs="Arial Unicode MS"/>
+                <w:bCs/>
+                <w:sz w:val="20"/>
+                <w:szCs w:val="22"/>
+                <w:lang w:val="es-MX"/>
+              </w:rPr>
+            </w:pPr>
+            <w:r>
+              <w:rPr>
+                <w:rFonts w:ascii="Avenir Book" w:eastAsia="Arial Unicode MS" w:hAnsi="Avenir Book" w:cs="Arial Unicode MS"/>
+                <w:bCs/>
+                <w:sz w:val="20"/>
+                <w:szCs w:val="22"/>
+                <w:lang w:val="es-MX"/>
+              </w:rPr>
+              <w:t>Imprimir porcentaje hombres</w:t>
+            </w:r>
+          </w:p>
+          <w:p>
+            <w:pPr>
+              <w:pStyle w:val="Sinespaciado"/>
+              <w:numPr>
+                <w:ilvl w:val="0"/>
+                <w:numId w:val="11"/>
+              </w:numPr>
+              <w:rPr>
+                <w:rFonts w:ascii="Avenir Book" w:eastAsia="Arial Unicode MS" w:hAnsi="Avenir Book" w:cs="Arial Unicode MS"/>
+                <w:bCs/>
+                <w:sz w:val="20"/>
+                <w:szCs w:val="22"/>
+                <w:lang w:val="es-MX"/>
+              </w:rPr>
+            </w:pPr>
+            <w:r>
+              <w:rPr>
+                <w:rFonts w:ascii="Avenir Book" w:eastAsia="Arial Unicode MS" w:hAnsi="Avenir Book" w:cs="Arial Unicode MS"/>
+                <w:bCs/>
+                <w:sz w:val="20"/>
+                <w:szCs w:val="22"/>
+                <w:lang w:val="es-MX"/>
+              </w:rPr>
+              <w:t>Imprimir porcentaje mujeres.</w:t>
+            </w:r>
+          </w:p>
+          <w:p>
+            <w:pPr>
+              <w:pStyle w:val="Sinespaciado"/>
+              <w:rPr>
+                <w:rFonts w:ascii="Avenir Book" w:eastAsia="Arial Unicode MS" w:hAnsi="Avenir Book" w:cs="Arial Unicode MS"/>
+                <w:bCs/>
+                <w:sz w:val="20"/>
+                <w:szCs w:val="22"/>
+                <w:lang w:val="es-MX"/>
+              </w:rPr>
+            </w:pPr>
+            <w:bookmarkStart w:id="0" w:name="_GoBack"/>
+            <w:bookmarkEnd w:id="0"/>
           </w:p>
           <w:p>
             <w:pPr>
@@ -4019,7 +5063,7 @@
         <w:rPr>
           <w:rFonts w:ascii="Times New Roman" w:eastAsia="Times New Roman" w:hAnsi="Times New Roman" w:cs="Times New Roman"/>
           <w:noProof/>
-          <w:lang w:eastAsia="es-ES_tradnl"/>
+          <w:lang w:val="es-ES"/>
         </w:rPr>
         <w:drawing>
           <wp:inline distT="0" distB="0" distL="0" distR="0" wp14:anchorId="744B0A64" wp14:editId="16209526">
@@ -4039,7 +5083,7 @@
                     </pic:cNvPicPr>
                   </pic:nvPicPr>
                   <pic:blipFill>
-                    <a:blip r:embed="rId6">
+                    <a:blip r:embed="rId7">
                       <a:extLst>
                         <a:ext uri="{28A0092B-C50C-407E-A947-70E740481C1C}">
                           <a14:useLocalDpi xmlns:a14="http://schemas.microsoft.com/office/drawing/2010/main" val="0"/>
@@ -4151,6 +5195,16 @@
               </w:rPr>
               <w:t>Entradas:</w:t>
             </w:r>
+            <w:r>
+              <w:rPr>
+                <w:rFonts w:ascii="Avenir Book" w:eastAsia="Arial Unicode MS" w:hAnsi="Avenir Book" w:cs="Arial Unicode MS"/>
+                <w:bCs/>
+                <w:sz w:val="20"/>
+                <w:szCs w:val="22"/>
+                <w:lang w:val="es-MX"/>
+              </w:rPr>
+              <w:t xml:space="preserve"> Valores de x y y</w:t>
+            </w:r>
           </w:p>
           <w:p>
             <w:pPr>
@@ -4173,6 +5227,16 @@
               </w:rPr>
               <w:t>Salidas:</w:t>
             </w:r>
+            <w:r>
+              <w:rPr>
+                <w:rFonts w:ascii="Avenir Book" w:eastAsia="Arial Unicode MS" w:hAnsi="Avenir Book" w:cs="Arial Unicode MS"/>
+                <w:bCs/>
+                <w:sz w:val="20"/>
+                <w:szCs w:val="22"/>
+                <w:lang w:val="es-MX"/>
+              </w:rPr>
+              <w:t xml:space="preserve"> Magnitud de r y ángulo en grados</w:t>
+            </w:r>
           </w:p>
           <w:p>
             <w:pPr>
@@ -4207,6 +5271,72 @@
                 <w:lang w:val="es-MX"/>
               </w:rPr>
             </w:pPr>
+            <w:r>
+              <w:rPr>
+                <w:rFonts w:ascii="Avenir Book" w:eastAsia="Arial Unicode MS" w:hAnsi="Avenir Book" w:cs="Arial Unicode MS"/>
+                <w:bCs/>
+                <w:sz w:val="20"/>
+                <w:szCs w:val="22"/>
+                <w:lang w:val="es-MX"/>
+              </w:rPr>
+              <w:t>Magnitud r= ((x**2)+(y**2))**0.5</w:t>
+            </w:r>
+          </w:p>
+          <w:p>
+            <w:pPr>
+              <w:pStyle w:val="Sinespaciado"/>
+              <w:rPr>
+                <w:rFonts w:ascii="Avenir Book" w:eastAsia="Arial Unicode MS" w:hAnsi="Avenir Book" w:cs="Arial Unicode MS"/>
+                <w:bCs/>
+                <w:sz w:val="20"/>
+                <w:szCs w:val="22"/>
+                <w:lang w:val="es-MX"/>
+              </w:rPr>
+            </w:pPr>
+            <w:r>
+              <w:rPr>
+                <w:rFonts w:ascii="Avenir Book" w:eastAsia="Arial Unicode MS" w:hAnsi="Avenir Book" w:cs="Arial Unicode MS"/>
+                <w:bCs/>
+                <w:sz w:val="20"/>
+                <w:szCs w:val="22"/>
+                <w:lang w:val="es-MX"/>
+              </w:rPr>
+              <w:t>Ángulo radianes= arctan(y,x)</w:t>
+            </w:r>
+          </w:p>
+          <w:p>
+            <w:pPr>
+              <w:pStyle w:val="Sinespaciado"/>
+              <w:rPr>
+                <w:rFonts w:ascii="Avenir Book" w:eastAsia="Arial Unicode MS" w:hAnsi="Avenir Book" w:cs="Arial Unicode MS"/>
+                <w:bCs/>
+                <w:sz w:val="20"/>
+                <w:szCs w:val="22"/>
+                <w:lang w:val="es-MX"/>
+              </w:rPr>
+            </w:pPr>
+            <w:r>
+              <w:rPr>
+                <w:rFonts w:ascii="Avenir Book" w:eastAsia="Arial Unicode MS" w:hAnsi="Avenir Book" w:cs="Arial Unicode MS"/>
+                <w:bCs/>
+                <w:sz w:val="20"/>
+                <w:szCs w:val="22"/>
+                <w:lang w:val="es-MX"/>
+              </w:rPr>
+              <w:t>Ángulo grados=(anguloradianes*180)/3.1416</w:t>
+            </w:r>
+          </w:p>
+          <w:p>
+            <w:pPr>
+              <w:pStyle w:val="Sinespaciado"/>
+              <w:rPr>
+                <w:rFonts w:ascii="Avenir Book" w:eastAsia="Arial Unicode MS" w:hAnsi="Avenir Book" w:cs="Arial Unicode MS"/>
+                <w:bCs/>
+                <w:sz w:val="20"/>
+                <w:szCs w:val="22"/>
+                <w:lang w:val="es-MX"/>
+              </w:rPr>
+            </w:pPr>
           </w:p>
           <w:p>
             <w:pPr>
@@ -4253,16 +5383,184 @@
           <w:p>
             <w:pPr>
               <w:pStyle w:val="Sinespaciado"/>
-              <w:rPr>
-                <w:rFonts w:ascii="Avenir Book" w:eastAsia="Arial Unicode MS" w:hAnsi="Avenir Book" w:cs="Arial Unicode MS"/>
-                <w:bCs/>
-                <w:sz w:val="20"/>
-                <w:szCs w:val="22"/>
-                <w:lang w:val="es-MX"/>
-              </w:rPr>
-            </w:pPr>
-            <w:bookmarkStart w:id="0" w:name="_GoBack"/>
-            <w:bookmarkEnd w:id="0"/>
+              <w:numPr>
+                <w:ilvl w:val="0"/>
+                <w:numId w:val="9"/>
+              </w:numPr>
+              <w:rPr>
+                <w:rFonts w:ascii="Avenir Book" w:eastAsia="Arial Unicode MS" w:hAnsi="Avenir Book" w:cs="Arial Unicode MS"/>
+                <w:bCs/>
+                <w:sz w:val="20"/>
+                <w:szCs w:val="22"/>
+                <w:lang w:val="es-MX"/>
+              </w:rPr>
+            </w:pPr>
+            <w:r>
+              <w:rPr>
+                <w:rFonts w:ascii="Avenir Book" w:eastAsia="Arial Unicode MS" w:hAnsi="Avenir Book" w:cs="Arial Unicode MS"/>
+                <w:bCs/>
+                <w:sz w:val="20"/>
+                <w:szCs w:val="22"/>
+                <w:lang w:val="es-MX"/>
+              </w:rPr>
+              <w:t>Pedir valor de x</w:t>
+            </w:r>
+          </w:p>
+          <w:p>
+            <w:pPr>
+              <w:pStyle w:val="Sinespaciado"/>
+              <w:numPr>
+                <w:ilvl w:val="0"/>
+                <w:numId w:val="9"/>
+              </w:numPr>
+              <w:rPr>
+                <w:rFonts w:ascii="Avenir Book" w:eastAsia="Arial Unicode MS" w:hAnsi="Avenir Book" w:cs="Arial Unicode MS"/>
+                <w:bCs/>
+                <w:sz w:val="20"/>
+                <w:szCs w:val="22"/>
+                <w:lang w:val="es-MX"/>
+              </w:rPr>
+            </w:pPr>
+            <w:r>
+              <w:rPr>
+                <w:rFonts w:ascii="Avenir Book" w:eastAsia="Arial Unicode MS" w:hAnsi="Avenir Book" w:cs="Arial Unicode MS"/>
+                <w:bCs/>
+                <w:sz w:val="20"/>
+                <w:szCs w:val="22"/>
+                <w:lang w:val="es-MX"/>
+              </w:rPr>
+              <w:t>Pedir valor de y</w:t>
+            </w:r>
+          </w:p>
+          <w:p>
+            <w:pPr>
+              <w:pStyle w:val="Sinespaciado"/>
+              <w:numPr>
+                <w:ilvl w:val="0"/>
+                <w:numId w:val="9"/>
+              </w:numPr>
+              <w:rPr>
+                <w:rFonts w:ascii="Avenir Book" w:eastAsia="Arial Unicode MS" w:hAnsi="Avenir Book" w:cs="Arial Unicode MS"/>
+                <w:bCs/>
+                <w:sz w:val="20"/>
+                <w:szCs w:val="22"/>
+                <w:lang w:val="es-MX"/>
+              </w:rPr>
+            </w:pPr>
+            <w:r>
+              <w:rPr>
+                <w:rFonts w:ascii="Avenir Book" w:eastAsia="Arial Unicode MS" w:hAnsi="Avenir Book" w:cs="Arial Unicode MS"/>
+                <w:bCs/>
+                <w:sz w:val="20"/>
+                <w:szCs w:val="22"/>
+                <w:lang w:val="es-MX"/>
+              </w:rPr>
+              <w:t>Calcular magnitud de r</w:t>
+            </w:r>
+          </w:p>
+          <w:p>
+            <w:pPr>
+              <w:pStyle w:val="Sinespaciado"/>
+              <w:numPr>
+                <w:ilvl w:val="0"/>
+                <w:numId w:val="9"/>
+              </w:numPr>
+              <w:rPr>
+                <w:rFonts w:ascii="Avenir Book" w:eastAsia="Arial Unicode MS" w:hAnsi="Avenir Book" w:cs="Arial Unicode MS"/>
+                <w:bCs/>
+                <w:sz w:val="20"/>
+                <w:szCs w:val="22"/>
+                <w:lang w:val="es-MX"/>
+              </w:rPr>
+            </w:pPr>
+            <w:r>
+              <w:rPr>
+                <w:rFonts w:ascii="Avenir Book" w:eastAsia="Arial Unicode MS" w:hAnsi="Avenir Book" w:cs="Arial Unicode MS"/>
+                <w:bCs/>
+                <w:sz w:val="20"/>
+                <w:szCs w:val="22"/>
+                <w:lang w:val="es-MX"/>
+              </w:rPr>
+              <w:t>Calcular ángulo en radianes</w:t>
+            </w:r>
+          </w:p>
+          <w:p>
+            <w:pPr>
+              <w:pStyle w:val="Sinespaciado"/>
+              <w:numPr>
+                <w:ilvl w:val="0"/>
+                <w:numId w:val="9"/>
+              </w:numPr>
+              <w:rPr>
+                <w:rFonts w:ascii="Avenir Book" w:eastAsia="Arial Unicode MS" w:hAnsi="Avenir Book" w:cs="Arial Unicode MS"/>
+                <w:bCs/>
+                <w:sz w:val="20"/>
+                <w:szCs w:val="22"/>
+                <w:lang w:val="es-MX"/>
+              </w:rPr>
+            </w:pPr>
+            <w:r>
+              <w:rPr>
+                <w:rFonts w:ascii="Avenir Book" w:eastAsia="Arial Unicode MS" w:hAnsi="Avenir Book" w:cs="Arial Unicode MS"/>
+                <w:bCs/>
+                <w:sz w:val="20"/>
+                <w:szCs w:val="22"/>
+                <w:lang w:val="es-MX"/>
+              </w:rPr>
+              <w:t>Convertir el ángulo de radianes a grados.</w:t>
+            </w:r>
+          </w:p>
+          <w:p>
+            <w:pPr>
+              <w:pStyle w:val="Sinespaciado"/>
+              <w:numPr>
+                <w:ilvl w:val="0"/>
+                <w:numId w:val="9"/>
+              </w:numPr>
+              <w:rPr>
+                <w:rFonts w:ascii="Avenir Book" w:eastAsia="Arial Unicode MS" w:hAnsi="Avenir Book" w:cs="Arial Unicode MS"/>
+                <w:bCs/>
+                <w:sz w:val="20"/>
+                <w:szCs w:val="22"/>
+                <w:lang w:val="es-MX"/>
+              </w:rPr>
+            </w:pPr>
+            <w:r>
+              <w:rPr>
+                <w:rFonts w:ascii="Avenir Book" w:eastAsia="Arial Unicode MS" w:hAnsi="Avenir Book" w:cs="Arial Unicode MS"/>
+                <w:bCs/>
+                <w:sz w:val="20"/>
+                <w:szCs w:val="22"/>
+                <w:lang w:val="es-MX"/>
+              </w:rPr>
+              <w:t>Imprimir magnitud de r</w:t>
+            </w:r>
+          </w:p>
+          <w:p>
+            <w:pPr>
+              <w:pStyle w:val="Sinespaciado"/>
+              <w:numPr>
+                <w:ilvl w:val="0"/>
+                <w:numId w:val="9"/>
+              </w:numPr>
+              <w:rPr>
+                <w:rFonts w:ascii="Avenir Book" w:eastAsia="Arial Unicode MS" w:hAnsi="Avenir Book" w:cs="Arial Unicode MS"/>
+                <w:bCs/>
+                <w:sz w:val="20"/>
+                <w:szCs w:val="22"/>
+                <w:lang w:val="es-MX"/>
+              </w:rPr>
+            </w:pPr>
+            <w:r>
+              <w:rPr>
+                <w:rFonts w:ascii="Avenir Book" w:eastAsia="Arial Unicode MS" w:hAnsi="Avenir Book" w:cs="Arial Unicode MS"/>
+                <w:bCs/>
+                <w:sz w:val="20"/>
+                <w:szCs w:val="22"/>
+                <w:lang w:val="es-MX"/>
+              </w:rPr>
+              <w:t>Imprimir ángulo en grados</w:t>
+            </w:r>
           </w:p>
           <w:p>
             <w:pPr>
@@ -4568,7 +5866,7 @@
 </file>
 
 <file path=word/numbering.xml><?xml version="1.0" encoding="utf-8"?>
-<w:numbering xmlns:wpc="http://schemas.microsoft.com/office/word/2010/wordprocessingCanvas" xmlns:mo="http://schemas.microsoft.com/office/mac/office/2008/main" xmlns:mc="http://schemas.openxmlformats.org/markup-compatibility/2006" xmlns:mv="urn:schemas-microsoft-com:mac:vml" xmlns:o="urn:schemas-microsoft-com:office:office" xmlns:r="http://schemas.openxmlformats.org/officeDocument/2006/relationships" xmlns:m="http://schemas.openxmlformats.org/officeDocument/2006/math" xmlns:v="urn:schemas-microsoft-com:vml" xmlns:wp14="http://schemas.microsoft.com/office/word/2010/wordprocessingDrawing" xmlns:wp="http://schemas.openxmlformats.org/drawingml/2006/wordprocessingDrawing" xmlns:w10="urn:schemas-microsoft-com:office:word" xmlns:w="http://schemas.openxmlformats.org/wordprocessingml/2006/main" xmlns:w14="http://schemas.microsoft.com/office/word/2010/wordml" xmlns:w15="http://schemas.microsoft.com/office/word/2012/wordml" xmlns:wpg="http://schemas.microsoft.com/office/word/2010/wordprocessingGroup" xmlns:wpi="http://schemas.microsoft.com/office/word/2010/wordprocessingInk" xmlns:wne="http://schemas.microsoft.com/office/word/2006/wordml" xmlns:wps="http://schemas.microsoft.com/office/word/2010/wordprocessingShape" mc:Ignorable="w14 w15 wp14">
+<w:numbering xmlns:wpc="http://schemas.microsoft.com/office/word/2010/wordprocessingCanvas" xmlns:mo="http://schemas.microsoft.com/office/mac/office/2008/main" xmlns:mc="http://schemas.openxmlformats.org/markup-compatibility/2006" xmlns:mv="urn:schemas-microsoft-com:mac:vml" xmlns:o="urn:schemas-microsoft-com:office:office" xmlns:r="http://schemas.openxmlformats.org/officeDocument/2006/relationships" xmlns:m="http://schemas.openxmlformats.org/officeDocument/2006/math" xmlns:v="urn:schemas-microsoft-com:vml" xmlns:wp14="http://schemas.microsoft.com/office/word/2010/wordprocessingDrawing" xmlns:wp="http://schemas.openxmlformats.org/drawingml/2006/wordprocessingDrawing" xmlns:w10="urn:schemas-microsoft-com:office:word" xmlns:w="http://schemas.openxmlformats.org/wordprocessingml/2006/main" xmlns:w14="http://schemas.microsoft.com/office/word/2010/wordml" xmlns:wpg="http://schemas.microsoft.com/office/word/2010/wordprocessingGroup" xmlns:wpi="http://schemas.microsoft.com/office/word/2010/wordprocessingInk" xmlns:wne="http://schemas.microsoft.com/office/word/2006/wordml" xmlns:wps="http://schemas.microsoft.com/office/word/2010/wordprocessingShape" mc:Ignorable="w14 wp14">
   <w:abstractNum w:abstractNumId="0">
     <w:nsid w:val="0DF825E8"/>
     <w:multiLevelType w:val="multilevel"/>
@@ -4945,6 +6243,92 @@
     </w:lvl>
   </w:abstractNum>
   <w:abstractNum w:abstractNumId="3">
+    <w:nsid w:val="2C585542"/>
+    <w:multiLevelType w:val="hybridMultilevel"/>
+    <w:tmpl w:val="1DEE8FC6"/>
+    <w:lvl w:ilvl="0" w:tplc="0C0A000F">
+      <w:start w:val="1"/>
+      <w:numFmt w:val="decimal"/>
+      <w:lvlText w:val="%1."/>
+      <w:lvlJc w:val="left"/>
+      <w:pPr>
+        <w:ind w:left="720" w:hanging="360"/>
+      </w:pPr>
+    </w:lvl>
+    <w:lvl w:ilvl="1" w:tplc="0C0A0019" w:tentative="1">
+      <w:start w:val="1"/>
+      <w:numFmt w:val="lowerLetter"/>
+      <w:lvlText w:val="%2."/>
+      <w:lvlJc w:val="left"/>
+      <w:pPr>
+        <w:ind w:left="1440" w:hanging="360"/>
+      </w:pPr>
+    </w:lvl>
+    <w:lvl w:ilvl="2" w:tplc="0C0A001B" w:tentative="1">
+      <w:start w:val="1"/>
+      <w:numFmt w:val="lowerRoman"/>
+      <w:lvlText w:val="%3."/>
+      <w:lvlJc w:val="right"/>
+      <w:pPr>
+        <w:ind w:left="2160" w:hanging="180"/>
+      </w:pPr>
+    </w:lvl>
+    <w:lvl w:ilvl="3" w:tplc="0C0A000F" w:tentative="1">
+      <w:start w:val="1"/>
+      <w:numFmt w:val="decimal"/>
+      <w:lvlText w:val="%4."/>
+      <w:lvlJc w:val="left"/>
+      <w:pPr>
+        <w:ind w:left="2880" w:hanging="360"/>
+      </w:pPr>
+    </w:lvl>
+    <w:lvl w:ilvl="4" w:tplc="0C0A0019" w:tentative="1">
+      <w:start w:val="1"/>
+      <w:numFmt w:val="lowerLetter"/>
+      <w:lvlText w:val="%5."/>
+      <w:lvlJc w:val="left"/>
+      <w:pPr>
+        <w:ind w:left="3600" w:hanging="360"/>
+      </w:pPr>
+    </w:lvl>
+    <w:lvl w:ilvl="5" w:tplc="0C0A001B" w:tentative="1">
+      <w:start w:val="1"/>
+      <w:numFmt w:val="lowerRoman"/>
+      <w:lvlText w:val="%6."/>
+      <w:lvlJc w:val="right"/>
+      <w:pPr>
+        <w:ind w:left="4320" w:hanging="180"/>
+      </w:pPr>
+    </w:lvl>
+    <w:lvl w:ilvl="6" w:tplc="0C0A000F" w:tentative="1">
+      <w:start w:val="1"/>
+      <w:numFmt w:val="decimal"/>
+      <w:lvlText w:val="%7."/>
+      <w:lvlJc w:val="left"/>
+      <w:pPr>
+        <w:ind w:left="5040" w:hanging="360"/>
+      </w:pPr>
+    </w:lvl>
+    <w:lvl w:ilvl="7" w:tplc="0C0A0019" w:tentative="1">
+      <w:start w:val="1"/>
+      <w:numFmt w:val="lowerLetter"/>
+      <w:lvlText w:val="%8."/>
+      <w:lvlJc w:val="left"/>
+      <w:pPr>
+        <w:ind w:left="5760" w:hanging="360"/>
+      </w:pPr>
+    </w:lvl>
+    <w:lvl w:ilvl="8" w:tplc="0C0A001B" w:tentative="1">
+      <w:start w:val="1"/>
+      <w:numFmt w:val="lowerRoman"/>
+      <w:lvlText w:val="%9."/>
+      <w:lvlJc w:val="right"/>
+      <w:pPr>
+        <w:ind w:left="6480" w:hanging="180"/>
+      </w:pPr>
+    </w:lvl>
+  </w:abstractNum>
+  <w:abstractNum w:abstractNumId="4">
     <w:nsid w:val="376D095F"/>
     <w:multiLevelType w:val="hybridMultilevel"/>
     <w:tmpl w:val="4BA42360"/>
@@ -5057,7 +6441,179 @@
       </w:rPr>
     </w:lvl>
   </w:abstractNum>
-  <w:abstractNum w:abstractNumId="4">
+  <w:abstractNum w:abstractNumId="5">
+    <w:nsid w:val="53A9542D"/>
+    <w:multiLevelType w:val="hybridMultilevel"/>
+    <w:tmpl w:val="2C32C784"/>
+    <w:lvl w:ilvl="0" w:tplc="0C0A000F">
+      <w:start w:val="1"/>
+      <w:numFmt w:val="decimal"/>
+      <w:lvlText w:val="%1."/>
+      <w:lvlJc w:val="left"/>
+      <w:pPr>
+        <w:ind w:left="720" w:hanging="360"/>
+      </w:pPr>
+    </w:lvl>
+    <w:lvl w:ilvl="1" w:tplc="0C0A0019" w:tentative="1">
+      <w:start w:val="1"/>
+      <w:numFmt w:val="lowerLetter"/>
+      <w:lvlText w:val="%2."/>
+      <w:lvlJc w:val="left"/>
+      <w:pPr>
+        <w:ind w:left="1440" w:hanging="360"/>
+      </w:pPr>
+    </w:lvl>
+    <w:lvl w:ilvl="2" w:tplc="0C0A001B" w:tentative="1">
+      <w:start w:val="1"/>
+      <w:numFmt w:val="lowerRoman"/>
+      <w:lvlText w:val="%3."/>
+      <w:lvlJc w:val="right"/>
+      <w:pPr>
+        <w:ind w:left="2160" w:hanging="180"/>
+      </w:pPr>
+    </w:lvl>
+    <w:lvl w:ilvl="3" w:tplc="0C0A000F" w:tentative="1">
+      <w:start w:val="1"/>
+      <w:numFmt w:val="decimal"/>
+      <w:lvlText w:val="%4."/>
+      <w:lvlJc w:val="left"/>
+      <w:pPr>
+        <w:ind w:left="2880" w:hanging="360"/>
+      </w:pPr>
+    </w:lvl>
+    <w:lvl w:ilvl="4" w:tplc="0C0A0019" w:tentative="1">
+      <w:start w:val="1"/>
+      <w:numFmt w:val="lowerLetter"/>
+      <w:lvlText w:val="%5."/>
+      <w:lvlJc w:val="left"/>
+      <w:pPr>
+        <w:ind w:left="3600" w:hanging="360"/>
+      </w:pPr>
+    </w:lvl>
+    <w:lvl w:ilvl="5" w:tplc="0C0A001B" w:tentative="1">
+      <w:start w:val="1"/>
+      <w:numFmt w:val="lowerRoman"/>
+      <w:lvlText w:val="%6."/>
+      <w:lvlJc w:val="right"/>
+      <w:pPr>
+        <w:ind w:left="4320" w:hanging="180"/>
+      </w:pPr>
+    </w:lvl>
+    <w:lvl w:ilvl="6" w:tplc="0C0A000F" w:tentative="1">
+      <w:start w:val="1"/>
+      <w:numFmt w:val="decimal"/>
+      <w:lvlText w:val="%7."/>
+      <w:lvlJc w:val="left"/>
+      <w:pPr>
+        <w:ind w:left="5040" w:hanging="360"/>
+      </w:pPr>
+    </w:lvl>
+    <w:lvl w:ilvl="7" w:tplc="0C0A0019" w:tentative="1">
+      <w:start w:val="1"/>
+      <w:numFmt w:val="lowerLetter"/>
+      <w:lvlText w:val="%8."/>
+      <w:lvlJc w:val="left"/>
+      <w:pPr>
+        <w:ind w:left="5760" w:hanging="360"/>
+      </w:pPr>
+    </w:lvl>
+    <w:lvl w:ilvl="8" w:tplc="0C0A001B" w:tentative="1">
+      <w:start w:val="1"/>
+      <w:numFmt w:val="lowerRoman"/>
+      <w:lvlText w:val="%9."/>
+      <w:lvlJc w:val="right"/>
+      <w:pPr>
+        <w:ind w:left="6480" w:hanging="180"/>
+      </w:pPr>
+    </w:lvl>
+  </w:abstractNum>
+  <w:abstractNum w:abstractNumId="6">
+    <w:nsid w:val="58905CA3"/>
+    <w:multiLevelType w:val="hybridMultilevel"/>
+    <w:tmpl w:val="2D28CC88"/>
+    <w:lvl w:ilvl="0" w:tplc="0C0A000F">
+      <w:start w:val="1"/>
+      <w:numFmt w:val="decimal"/>
+      <w:lvlText w:val="%1."/>
+      <w:lvlJc w:val="left"/>
+      <w:pPr>
+        <w:ind w:left="720" w:hanging="360"/>
+      </w:pPr>
+    </w:lvl>
+    <w:lvl w:ilvl="1" w:tplc="0C0A0019" w:tentative="1">
+      <w:start w:val="1"/>
+      <w:numFmt w:val="lowerLetter"/>
+      <w:lvlText w:val="%2."/>
+      <w:lvlJc w:val="left"/>
+      <w:pPr>
+        <w:ind w:left="1440" w:hanging="360"/>
+      </w:pPr>
+    </w:lvl>
+    <w:lvl w:ilvl="2" w:tplc="0C0A001B" w:tentative="1">
+      <w:start w:val="1"/>
+      <w:numFmt w:val="lowerRoman"/>
+      <w:lvlText w:val="%3."/>
+      <w:lvlJc w:val="right"/>
+      <w:pPr>
+        <w:ind w:left="2160" w:hanging="180"/>
+      </w:pPr>
+    </w:lvl>
+    <w:lvl w:ilvl="3" w:tplc="0C0A000F" w:tentative="1">
+      <w:start w:val="1"/>
+      <w:numFmt w:val="decimal"/>
+      <w:lvlText w:val="%4."/>
+      <w:lvlJc w:val="left"/>
+      <w:pPr>
+        <w:ind w:left="2880" w:hanging="360"/>
+      </w:pPr>
+    </w:lvl>
+    <w:lvl w:ilvl="4" w:tplc="0C0A0019" w:tentative="1">
+      <w:start w:val="1"/>
+      <w:numFmt w:val="lowerLetter"/>
+      <w:lvlText w:val="%5."/>
+      <w:lvlJc w:val="left"/>
+      <w:pPr>
+        <w:ind w:left="3600" w:hanging="360"/>
+      </w:pPr>
+    </w:lvl>
+    <w:lvl w:ilvl="5" w:tplc="0C0A001B" w:tentative="1">
+      <w:start w:val="1"/>
+      <w:numFmt w:val="lowerRoman"/>
+      <w:lvlText w:val="%6."/>
+      <w:lvlJc w:val="right"/>
+      <w:pPr>
+        <w:ind w:left="4320" w:hanging="180"/>
+      </w:pPr>
+    </w:lvl>
+    <w:lvl w:ilvl="6" w:tplc="0C0A000F" w:tentative="1">
+      <w:start w:val="1"/>
+      <w:numFmt w:val="decimal"/>
+      <w:lvlText w:val="%7."/>
+      <w:lvlJc w:val="left"/>
+      <w:pPr>
+        <w:ind w:left="5040" w:hanging="360"/>
+      </w:pPr>
+    </w:lvl>
+    <w:lvl w:ilvl="7" w:tplc="0C0A0019" w:tentative="1">
+      <w:start w:val="1"/>
+      <w:numFmt w:val="lowerLetter"/>
+      <w:lvlText w:val="%8."/>
+      <w:lvlJc w:val="left"/>
+      <w:pPr>
+        <w:ind w:left="5760" w:hanging="360"/>
+      </w:pPr>
+    </w:lvl>
+    <w:lvl w:ilvl="8" w:tplc="0C0A001B" w:tentative="1">
+      <w:start w:val="1"/>
+      <w:numFmt w:val="lowerRoman"/>
+      <w:lvlText w:val="%9."/>
+      <w:lvlJc w:val="right"/>
+      <w:pPr>
+        <w:ind w:left="6480" w:hanging="180"/>
+      </w:pPr>
+    </w:lvl>
+  </w:abstractNum>
+  <w:abstractNum w:abstractNumId="7">
     <w:nsid w:val="5BB571DD"/>
     <w:multiLevelType w:val="hybridMultilevel"/>
     <w:tmpl w:val="56AA108E"/>
@@ -5170,7 +6726,179 @@
       </w:rPr>
     </w:lvl>
   </w:abstractNum>
-  <w:abstractNum w:abstractNumId="5">
+  <w:abstractNum w:abstractNumId="8">
+    <w:nsid w:val="5D34522D"/>
+    <w:multiLevelType w:val="hybridMultilevel"/>
+    <w:tmpl w:val="7E227584"/>
+    <w:lvl w:ilvl="0" w:tplc="0C0A000F">
+      <w:start w:val="1"/>
+      <w:numFmt w:val="decimal"/>
+      <w:lvlText w:val="%1."/>
+      <w:lvlJc w:val="left"/>
+      <w:pPr>
+        <w:ind w:left="720" w:hanging="360"/>
+      </w:pPr>
+    </w:lvl>
+    <w:lvl w:ilvl="1" w:tplc="0C0A0019" w:tentative="1">
+      <w:start w:val="1"/>
+      <w:numFmt w:val="lowerLetter"/>
+      <w:lvlText w:val="%2."/>
+      <w:lvlJc w:val="left"/>
+      <w:pPr>
+        <w:ind w:left="1440" w:hanging="360"/>
+      </w:pPr>
+    </w:lvl>
+    <w:lvl w:ilvl="2" w:tplc="0C0A001B" w:tentative="1">
+      <w:start w:val="1"/>
+      <w:numFmt w:val="lowerRoman"/>
+      <w:lvlText w:val="%3."/>
+      <w:lvlJc w:val="right"/>
+      <w:pPr>
+        <w:ind w:left="2160" w:hanging="180"/>
+      </w:pPr>
+    </w:lvl>
+    <w:lvl w:ilvl="3" w:tplc="0C0A000F" w:tentative="1">
+      <w:start w:val="1"/>
+      <w:numFmt w:val="decimal"/>
+      <w:lvlText w:val="%4."/>
+      <w:lvlJc w:val="left"/>
+      <w:pPr>
+        <w:ind w:left="2880" w:hanging="360"/>
+      </w:pPr>
+    </w:lvl>
+    <w:lvl w:ilvl="4" w:tplc="0C0A0019" w:tentative="1">
+      <w:start w:val="1"/>
+      <w:numFmt w:val="lowerLetter"/>
+      <w:lvlText w:val="%5."/>
+      <w:lvlJc w:val="left"/>
+      <w:pPr>
+        <w:ind w:left="3600" w:hanging="360"/>
+      </w:pPr>
+    </w:lvl>
+    <w:lvl w:ilvl="5" w:tplc="0C0A001B" w:tentative="1">
+      <w:start w:val="1"/>
+      <w:numFmt w:val="lowerRoman"/>
+      <w:lvlText w:val="%6."/>
+      <w:lvlJc w:val="right"/>
+      <w:pPr>
+        <w:ind w:left="4320" w:hanging="180"/>
+      </w:pPr>
+    </w:lvl>
+    <w:lvl w:ilvl="6" w:tplc="0C0A000F" w:tentative="1">
+      <w:start w:val="1"/>
+      <w:numFmt w:val="decimal"/>
+      <w:lvlText w:val="%7."/>
+      <w:lvlJc w:val="left"/>
+      <w:pPr>
+        <w:ind w:left="5040" w:hanging="360"/>
+      </w:pPr>
+    </w:lvl>
+    <w:lvl w:ilvl="7" w:tplc="0C0A0019" w:tentative="1">
+      <w:start w:val="1"/>
+      <w:numFmt w:val="lowerLetter"/>
+      <w:lvlText w:val="%8."/>
+      <w:lvlJc w:val="left"/>
+      <w:pPr>
+        <w:ind w:left="5760" w:hanging="360"/>
+      </w:pPr>
+    </w:lvl>
+    <w:lvl w:ilvl="8" w:tplc="0C0A001B" w:tentative="1">
+      <w:start w:val="1"/>
+      <w:numFmt w:val="lowerRoman"/>
+      <w:lvlText w:val="%9."/>
+      <w:lvlJc w:val="right"/>
+      <w:pPr>
+        <w:ind w:left="6480" w:hanging="180"/>
+      </w:pPr>
+    </w:lvl>
+  </w:abstractNum>
+  <w:abstractNum w:abstractNumId="9">
+    <w:nsid w:val="7A7F2CBE"/>
+    <w:multiLevelType w:val="hybridMultilevel"/>
+    <w:tmpl w:val="7FCC367E"/>
+    <w:lvl w:ilvl="0" w:tplc="0C0A000F">
+      <w:start w:val="1"/>
+      <w:numFmt w:val="decimal"/>
+      <w:lvlText w:val="%1."/>
+      <w:lvlJc w:val="left"/>
+      <w:pPr>
+        <w:ind w:left="720" w:hanging="360"/>
+      </w:pPr>
+    </w:lvl>
+    <w:lvl w:ilvl="1" w:tplc="0C0A0019" w:tentative="1">
+      <w:start w:val="1"/>
+      <w:numFmt w:val="lowerLetter"/>
+      <w:lvlText w:val="%2."/>
+      <w:lvlJc w:val="left"/>
+      <w:pPr>
+        <w:ind w:left="1440" w:hanging="360"/>
+      </w:pPr>
+    </w:lvl>
+    <w:lvl w:ilvl="2" w:tplc="0C0A001B" w:tentative="1">
+      <w:start w:val="1"/>
+      <w:numFmt w:val="lowerRoman"/>
+      <w:lvlText w:val="%3."/>
+      <w:lvlJc w:val="right"/>
+      <w:pPr>
+        <w:ind w:left="2160" w:hanging="180"/>
+      </w:pPr>
+    </w:lvl>
+    <w:lvl w:ilvl="3" w:tplc="0C0A000F" w:tentative="1">
+      <w:start w:val="1"/>
+      <w:numFmt w:val="decimal"/>
+      <w:lvlText w:val="%4."/>
+      <w:lvlJc w:val="left"/>
+      <w:pPr>
+        <w:ind w:left="2880" w:hanging="360"/>
+      </w:pPr>
+    </w:lvl>
+    <w:lvl w:ilvl="4" w:tplc="0C0A0019" w:tentative="1">
+      <w:start w:val="1"/>
+      <w:numFmt w:val="lowerLetter"/>
+      <w:lvlText w:val="%5."/>
+      <w:lvlJc w:val="left"/>
+      <w:pPr>
+        <w:ind w:left="3600" w:hanging="360"/>
+      </w:pPr>
+    </w:lvl>
+    <w:lvl w:ilvl="5" w:tplc="0C0A001B" w:tentative="1">
+      <w:start w:val="1"/>
+      <w:numFmt w:val="lowerRoman"/>
+      <w:lvlText w:val="%6."/>
+      <w:lvlJc w:val="right"/>
+      <w:pPr>
+        <w:ind w:left="4320" w:hanging="180"/>
+      </w:pPr>
+    </w:lvl>
+    <w:lvl w:ilvl="6" w:tplc="0C0A000F" w:tentative="1">
+      <w:start w:val="1"/>
+      <w:numFmt w:val="decimal"/>
+      <w:lvlText w:val="%7."/>
+      <w:lvlJc w:val="left"/>
+      <w:pPr>
+        <w:ind w:left="5040" w:hanging="360"/>
+      </w:pPr>
+    </w:lvl>
+    <w:lvl w:ilvl="7" w:tplc="0C0A0019" w:tentative="1">
+      <w:start w:val="1"/>
+      <w:numFmt w:val="lowerLetter"/>
+      <w:lvlText w:val="%8."/>
+      <w:lvlJc w:val="left"/>
+      <w:pPr>
+        <w:ind w:left="5760" w:hanging="360"/>
+      </w:pPr>
+    </w:lvl>
+    <w:lvl w:ilvl="8" w:tplc="0C0A001B" w:tentative="1">
+      <w:start w:val="1"/>
+      <w:numFmt w:val="lowerRoman"/>
+      <w:lvlText w:val="%9."/>
+      <w:lvlJc w:val="right"/>
+      <w:pPr>
+        <w:ind w:left="6480" w:hanging="180"/>
+      </w:pPr>
+    </w:lvl>
+  </w:abstractNum>
+  <w:abstractNum w:abstractNumId="10">
     <w:nsid w:val="7C994F4D"/>
     <w:multiLevelType w:val="multilevel"/>
     <w:tmpl w:val="FD3EE86C"/>
@@ -5323,13 +7051,13 @@
     <w:abstractNumId w:val="0"/>
   </w:num>
   <w:num w:numId="2">
-    <w:abstractNumId w:val="5"/>
+    <w:abstractNumId w:val="10"/>
   </w:num>
   <w:num w:numId="3">
-    <w:abstractNumId w:val="3"/>
+    <w:abstractNumId w:val="4"/>
   </w:num>
   <w:num w:numId="4">
-    <w:abstractNumId w:val="4"/>
+    <w:abstractNumId w:val="7"/>
   </w:num>
   <w:num w:numId="5">
     <w:abstractNumId w:val="2"/>
@@ -5337,11 +7065,26 @@
   <w:num w:numId="6">
     <w:abstractNumId w:val="1"/>
   </w:num>
+  <w:num w:numId="7">
+    <w:abstractNumId w:val="3"/>
+  </w:num>
+  <w:num w:numId="8">
+    <w:abstractNumId w:val="6"/>
+  </w:num>
+  <w:num w:numId="9">
+    <w:abstractNumId w:val="8"/>
+  </w:num>
+  <w:num w:numId="10">
+    <w:abstractNumId w:val="5"/>
+  </w:num>
+  <w:num w:numId="11">
+    <w:abstractNumId w:val="9"/>
+  </w:num>
 </w:numbering>
 </file>
 
 <file path=word/styles.xml><?xml version="1.0" encoding="utf-8"?>
-<w:styles xmlns:mc="http://schemas.openxmlformats.org/markup-compatibility/2006" xmlns:r="http://schemas.openxmlformats.org/officeDocument/2006/relationships" xmlns:w="http://schemas.openxmlformats.org/wordprocessingml/2006/main" xmlns:w14="http://schemas.microsoft.com/office/word/2010/wordml" xmlns:w15="http://schemas.microsoft.com/office/word/2012/wordml" mc:Ignorable="w14 w15">
+<w:styles xmlns:mc="http://schemas.openxmlformats.org/markup-compatibility/2006" xmlns:r="http://schemas.openxmlformats.org/officeDocument/2006/relationships" xmlns:w="http://schemas.openxmlformats.org/wordprocessingml/2006/main" xmlns:w14="http://schemas.microsoft.com/office/word/2010/wordml" mc:Ignorable="w14">
   <w:docDefaults>
     <w:rPrDefault>
       <w:rPr>
@@ -5353,386 +7096,450 @@
     </w:rPrDefault>
     <w:pPrDefault/>
   </w:docDefaults>
-  <w:latentStyles w:defLockedState="0" w:defUIPriority="99" w:defSemiHidden="0" w:defUnhideWhenUsed="0" w:defQFormat="0" w:count="382">
-    <w:lsdException w:name="Normal" w:uiPriority="0" w:qFormat="1"/>
-    <w:lsdException w:name="heading 1" w:uiPriority="9" w:qFormat="1"/>
-    <w:lsdException w:name="heading 2" w:semiHidden="1" w:uiPriority="9" w:unhideWhenUsed="1" w:qFormat="1"/>
-    <w:lsdException w:name="heading 3" w:semiHidden="1" w:uiPriority="9" w:unhideWhenUsed="1" w:qFormat="1"/>
-    <w:lsdException w:name="heading 4" w:semiHidden="1" w:uiPriority="9" w:unhideWhenUsed="1" w:qFormat="1"/>
-    <w:lsdException w:name="heading 5" w:semiHidden="1" w:uiPriority="9" w:unhideWhenUsed="1" w:qFormat="1"/>
-    <w:lsdException w:name="heading 6" w:semiHidden="1" w:uiPriority="9" w:unhideWhenUsed="1" w:qFormat="1"/>
-    <w:lsdException w:name="heading 7" w:semiHidden="1" w:uiPriority="9" w:unhideWhenUsed="1" w:qFormat="1"/>
-    <w:lsdException w:name="heading 8" w:semiHidden="1" w:uiPriority="9" w:unhideWhenUsed="1" w:qFormat="1"/>
-    <w:lsdException w:name="heading 9" w:semiHidden="1" w:uiPriority="9" w:unhideWhenUsed="1" w:qFormat="1"/>
-    <w:lsdException w:name="index 1" w:semiHidden="1" w:unhideWhenUsed="1"/>
-    <w:lsdException w:name="index 2" w:semiHidden="1" w:unhideWhenUsed="1"/>
-    <w:lsdException w:name="index 3" w:semiHidden="1" w:unhideWhenUsed="1"/>
-    <w:lsdException w:name="index 4" w:semiHidden="1" w:unhideWhenUsed="1"/>
-    <w:lsdException w:name="index 5" w:semiHidden="1" w:unhideWhenUsed="1"/>
-    <w:lsdException w:name="index 6" w:semiHidden="1" w:unhideWhenUsed="1"/>
-    <w:lsdException w:name="index 7" w:semiHidden="1" w:unhideWhenUsed="1"/>
-    <w:lsdException w:name="index 8" w:semiHidden="1" w:unhideWhenUsed="1"/>
-    <w:lsdException w:name="index 9" w:semiHidden="1" w:unhideWhenUsed="1"/>
-    <w:lsdException w:name="toc 1" w:semiHidden="1" w:uiPriority="39" w:unhideWhenUsed="1"/>
-    <w:lsdException w:name="toc 2" w:semiHidden="1" w:uiPriority="39" w:unhideWhenUsed="1"/>
-    <w:lsdException w:name="toc 3" w:semiHidden="1" w:uiPriority="39" w:unhideWhenUsed="1"/>
-    <w:lsdException w:name="toc 4" w:semiHidden="1" w:uiPriority="39" w:unhideWhenUsed="1"/>
-    <w:lsdException w:name="toc 5" w:semiHidden="1" w:uiPriority="39" w:unhideWhenUsed="1"/>
-    <w:lsdException w:name="toc 6" w:semiHidden="1" w:uiPriority="39" w:unhideWhenUsed="1"/>
-    <w:lsdException w:name="toc 7" w:semiHidden="1" w:uiPriority="39" w:unhideWhenUsed="1"/>
-    <w:lsdException w:name="toc 8" w:semiHidden="1" w:uiPriority="39" w:unhideWhenUsed="1"/>
-    <w:lsdException w:name="toc 9" w:semiHidden="1" w:uiPriority="39" w:unhideWhenUsed="1"/>
-    <w:lsdException w:name="Normal Indent" w:semiHidden="1" w:unhideWhenUsed="1"/>
-    <w:lsdException w:name="footnote text" w:semiHidden="1" w:unhideWhenUsed="1"/>
-    <w:lsdException w:name="annotation text" w:semiHidden="1" w:unhideWhenUsed="1"/>
-    <w:lsdException w:name="header" w:semiHidden="1" w:unhideWhenUsed="1"/>
-    <w:lsdException w:name="footer" w:semiHidden="1" w:unhideWhenUsed="1"/>
-    <w:lsdException w:name="index heading" w:semiHidden="1" w:unhideWhenUsed="1"/>
-    <w:lsdException w:name="caption" w:semiHidden="1" w:uiPriority="35" w:unhideWhenUsed="1" w:qFormat="1"/>
-    <w:lsdException w:name="table of figures" w:semiHidden="1" w:unhideWhenUsed="1"/>
-    <w:lsdException w:name="envelope address" w:semiHidden="1" w:unhideWhenUsed="1"/>
-    <w:lsdException w:name="envelope return" w:semiHidden="1" w:unhideWhenUsed="1"/>
-    <w:lsdException w:name="footnote reference" w:semiHidden="1" w:unhideWhenUsed="1"/>
-    <w:lsdException w:name="annotation reference" w:semiHidden="1" w:unhideWhenUsed="1"/>
-    <w:lsdException w:name="line number" w:semiHidden="1" w:unhideWhenUsed="1"/>
-    <w:lsdException w:name="page number" w:semiHidden="1" w:unhideWhenUsed="1"/>
-    <w:lsdException w:name="endnote reference" w:semiHidden="1" w:unhideWhenUsed="1"/>
-    <w:lsdException w:name="endnote text" w:semiHidden="1" w:unhideWhenUsed="1"/>
-    <w:lsdException w:name="table of authorities" w:semiHidden="1" w:unhideWhenUsed="1"/>
-    <w:lsdException w:name="macro" w:semiHidden="1" w:unhideWhenUsed="1"/>
-    <w:lsdException w:name="toa heading" w:semiHidden="1" w:unhideWhenUsed="1"/>
-    <w:lsdException w:name="List" w:semiHidden="1" w:unhideWhenUsed="1"/>
-    <w:lsdException w:name="List Bullet" w:semiHidden="1" w:unhideWhenUsed="1"/>
-    <w:lsdException w:name="List Number" w:semiHidden="1" w:unhideWhenUsed="1"/>
-    <w:lsdException w:name="List 2" w:semiHidden="1" w:unhideWhenUsed="1"/>
-    <w:lsdException w:name="List 3" w:semiHidden="1" w:unhideWhenUsed="1"/>
-    <w:lsdException w:name="List 4" w:semiHidden="1" w:unhideWhenUsed="1"/>
-    <w:lsdException w:name="List 5" w:semiHidden="1" w:unhideWhenUsed="1"/>
-    <w:lsdException w:name="List Bullet 2" w:semiHidden="1" w:unhideWhenUsed="1"/>
-    <w:lsdException w:name="List Bullet 3" w:semiHidden="1" w:unhideWhenUsed="1"/>
-    <w:lsdException w:name="List Bullet 4" w:semiHidden="1" w:unhideWhenUsed="1"/>
-    <w:lsdException w:name="List Bullet 5" w:semiHidden="1" w:unhideWhenUsed="1"/>
-    <w:lsdException w:name="List Number 2" w:semiHidden="1" w:unhideWhenUsed="1"/>
-    <w:lsdException w:name="List Number 3" w:semiHidden="1" w:unhideWhenUsed="1"/>
-    <w:lsdException w:name="List Number 4" w:semiHidden="1" w:unhideWhenUsed="1"/>
-    <w:lsdException w:name="List Number 5" w:semiHidden="1" w:unhideWhenUsed="1"/>
-    <w:lsdException w:name="Title" w:uiPriority="10" w:qFormat="1"/>
-    <w:lsdException w:name="Closing" w:semiHidden="1" w:unhideWhenUsed="1"/>
-    <w:lsdException w:name="Signature" w:semiHidden="1" w:unhideWhenUsed="1"/>
-    <w:lsdException w:name="Default Paragraph Font" w:semiHidden="1" w:uiPriority="1" w:unhideWhenUsed="1"/>
-    <w:lsdException w:name="Body Text" w:semiHidden="1" w:unhideWhenUsed="1"/>
-    <w:lsdException w:name="Body Text Indent" w:semiHidden="1" w:unhideWhenUsed="1"/>
-    <w:lsdException w:name="List Continue" w:semiHidden="1" w:unhideWhenUsed="1"/>
-    <w:lsdException w:name="List Continue 2" w:semiHidden="1" w:unhideWhenUsed="1"/>
-    <w:lsdException w:name="List Continue 3" w:semiHidden="1" w:unhideWhenUsed="1"/>
-    <w:lsdException w:name="List Continue 4" w:semiHidden="1" w:unhideWhenUsed="1"/>
-    <w:lsdException w:name="List Continue 5" w:semiHidden="1" w:unhideWhenUsed="1"/>
-    <w:lsdException w:name="Message Header" w:semiHidden="1" w:unhideWhenUsed="1"/>
-    <w:lsdException w:name="Subtitle" w:uiPriority="11" w:qFormat="1"/>
-    <w:lsdException w:name="Salutation" w:semiHidden="1" w:unhideWhenUsed="1"/>
-    <w:lsdException w:name="Date" w:semiHidden="1" w:unhideWhenUsed="1"/>
-    <w:lsdException w:name="Body Text First Indent" w:semiHidden="1" w:unhideWhenUsed="1"/>
-    <w:lsdException w:name="Body Text First Indent 2" w:semiHidden="1" w:unhideWhenUsed="1"/>
-    <w:lsdException w:name="Note Heading" w:semiHidden="1" w:unhideWhenUsed="1"/>
-    <w:lsdException w:name="Body Text 2" w:semiHidden="1" w:unhideWhenUsed="1"/>
-    <w:lsdException w:name="Body Text 3" w:semiHidden="1" w:unhideWhenUsed="1"/>
-    <w:lsdException w:name="Body Text Indent 2" w:semiHidden="1" w:unhideWhenUsed="1"/>
-    <w:lsdException w:name="Body Text Indent 3" w:semiHidden="1" w:unhideWhenUsed="1"/>
-    <w:lsdException w:name="Block Text" w:semiHidden="1" w:unhideWhenUsed="1"/>
-    <w:lsdException w:name="Hyperlink" w:semiHidden="1" w:unhideWhenUsed="1"/>
-    <w:lsdException w:name="FollowedHyperlink" w:semiHidden="1" w:unhideWhenUsed="1"/>
-    <w:lsdException w:name="Strong" w:uiPriority="22" w:qFormat="1"/>
-    <w:lsdException w:name="Emphasis" w:uiPriority="20" w:qFormat="1"/>
-    <w:lsdException w:name="Document Map" w:semiHidden="1" w:unhideWhenUsed="1"/>
-    <w:lsdException w:name="Plain Text" w:semiHidden="1" w:unhideWhenUsed="1"/>
-    <w:lsdException w:name="E-mail Signature" w:semiHidden="1" w:unhideWhenUsed="1"/>
-    <w:lsdException w:name="HTML Top of Form" w:semiHidden="1" w:unhideWhenUsed="1"/>
-    <w:lsdException w:name="HTML Bottom of Form" w:semiHidden="1" w:unhideWhenUsed="1"/>
-    <w:lsdException w:name="Normal (Web)" w:semiHidden="1" w:unhideWhenUsed="1"/>
-    <w:lsdException w:name="HTML Acronym" w:semiHidden="1" w:unhideWhenUsed="1"/>
-    <w:lsdException w:name="HTML Address" w:semiHidden="1" w:unhideWhenUsed="1"/>
-    <w:lsdException w:name="HTML Cite" w:semiHidden="1" w:unhideWhenUsed="1"/>
-    <w:lsdException w:name="HTML Code" w:semiHidden="1" w:unhideWhenUsed="1"/>
-    <w:lsdException w:name="HTML Definition" w:semiHidden="1" w:unhideWhenUsed="1"/>
-    <w:lsdException w:name="HTML Keyboard" w:semiHidden="1" w:unhideWhenUsed="1"/>
-    <w:lsdException w:name="HTML Preformatted" w:semiHidden="1" w:unhideWhenUsed="1"/>
-    <w:lsdException w:name="HTML Sample" w:semiHidden="1" w:unhideWhenUsed="1"/>
-    <w:lsdException w:name="HTML Typewriter" w:semiHidden="1" w:unhideWhenUsed="1"/>
-    <w:lsdException w:name="HTML Variable" w:semiHidden="1" w:unhideWhenUsed="1"/>
-    <w:lsdException w:name="annotation subject" w:semiHidden="1" w:unhideWhenUsed="1"/>
-    <w:lsdException w:name="No List" w:semiHidden="1" w:unhideWhenUsed="1"/>
-    <w:lsdException w:name="Outline List 1" w:semiHidden="1" w:unhideWhenUsed="1"/>
-    <w:lsdException w:name="Outline List 2" w:semiHidden="1" w:unhideWhenUsed="1"/>
-    <w:lsdException w:name="Outline List 3" w:semiHidden="1" w:unhideWhenUsed="1"/>
-    <w:lsdException w:name="Table Simple 1" w:semiHidden="1" w:unhideWhenUsed="1"/>
-    <w:lsdException w:name="Table Simple 2" w:semiHidden="1" w:unhideWhenUsed="1"/>
-    <w:lsdException w:name="Table Simple 3" w:semiHidden="1" w:unhideWhenUsed="1"/>
-    <w:lsdException w:name="Table Classic 1" w:semiHidden="1" w:unhideWhenUsed="1"/>
-    <w:lsdException w:name="Table Classic 2" w:semiHidden="1" w:unhideWhenUsed="1"/>
-    <w:lsdException w:name="Table Classic 3" w:semiHidden="1" w:unhideWhenUsed="1"/>
-    <w:lsdException w:name="Table Classic 4" w:semiHidden="1" w:unhideWhenUsed="1"/>
-    <w:lsdException w:name="Table Colorful 1" w:semiHidden="1" w:unhideWhenUsed="1"/>
-    <w:lsdException w:name="Table Colorful 2" w:semiHidden="1" w:unhideWhenUsed="1"/>
-    <w:lsdException w:name="Table Colorful 3" w:semiHidden="1" w:unhideWhenUsed="1"/>
-    <w:lsdException w:name="Table Columns 1" w:semiHidden="1" w:unhideWhenUsed="1"/>
-    <w:lsdException w:name="Table Columns 2" w:semiHidden="1" w:unhideWhenUsed="1"/>
-    <w:lsdException w:name="Table Columns 3" w:semiHidden="1" w:unhideWhenUsed="1"/>
-    <w:lsdException w:name="Table Columns 4" w:semiHidden="1" w:unhideWhenUsed="1"/>
-    <w:lsdException w:name="Table Columns 5" w:semiHidden="1" w:unhideWhenUsed="1"/>
-    <w:lsdException w:name="Table Grid 1" w:semiHidden="1" w:unhideWhenUsed="1"/>
-    <w:lsdException w:name="Table Grid 2" w:semiHidden="1" w:unhideWhenUsed="1"/>
-    <w:lsdException w:name="Table Grid 3" w:semiHidden="1" w:unhideWhenUsed="1"/>
-    <w:lsdException w:name="Table Grid 4" w:semiHidden="1" w:unhideWhenUsed="1"/>
-    <w:lsdException w:name="Table Grid 5" w:semiHidden="1" w:unhideWhenUsed="1"/>
-    <w:lsdException w:name="Table Grid 6" w:semiHidden="1" w:unhideWhenUsed="1"/>
-    <w:lsdException w:name="Table Grid 7" w:semiHidden="1" w:unhideWhenUsed="1"/>
-    <w:lsdException w:name="Table Grid 8" w:semiHidden="1" w:unhideWhenUsed="1"/>
-    <w:lsdException w:name="Table List 1" w:semiHidden="1" w:unhideWhenUsed="1"/>
-    <w:lsdException w:name="Table List 2" w:semiHidden="1" w:unhideWhenUsed="1"/>
-    <w:lsdException w:name="Table List 3" w:semiHidden="1" w:unhideWhenUsed="1"/>
-    <w:lsdException w:name="Table List 4" w:semiHidden="1" w:unhideWhenUsed="1"/>
-    <w:lsdException w:name="Table List 5" w:semiHidden="1" w:unhideWhenUsed="1"/>
-    <w:lsdException w:name="Table List 6" w:semiHidden="1" w:unhideWhenUsed="1"/>
-    <w:lsdException w:name="Table List 7" w:semiHidden="1" w:unhideWhenUsed="1"/>
-    <w:lsdException w:name="Table List 8" w:semiHidden="1" w:unhideWhenUsed="1"/>
-    <w:lsdException w:name="Table 3D effects 1" w:semiHidden="1" w:unhideWhenUsed="1"/>
-    <w:lsdException w:name="Table 3D effects 2" w:semiHidden="1" w:unhideWhenUsed="1"/>
-    <w:lsdException w:name="Table 3D effects 3" w:semiHidden="1" w:unhideWhenUsed="1"/>
-    <w:lsdException w:name="Table Contemporary" w:semiHidden="1" w:unhideWhenUsed="1"/>
-    <w:lsdException w:name="Table Elegant" w:semiHidden="1" w:unhideWhenUsed="1"/>
-    <w:lsdException w:name="Table Professional" w:semiHidden="1" w:unhideWhenUsed="1"/>
-    <w:lsdException w:name="Table Subtle 1" w:semiHidden="1" w:unhideWhenUsed="1"/>
-    <w:lsdException w:name="Table Subtle 2" w:semiHidden="1" w:unhideWhenUsed="1"/>
-    <w:lsdException w:name="Table Web 1" w:semiHidden="1" w:unhideWhenUsed="1"/>
-    <w:lsdException w:name="Table Web 2" w:semiHidden="1" w:unhideWhenUsed="1"/>
-    <w:lsdException w:name="Balloon Text" w:semiHidden="1" w:unhideWhenUsed="1"/>
-    <w:lsdException w:name="Table Grid" w:uiPriority="59"/>
-    <w:lsdException w:name="Note Level 1" w:semiHidden="1" w:unhideWhenUsed="1"/>
-    <w:lsdException w:name="Note Level 2" w:semiHidden="1" w:unhideWhenUsed="1"/>
-    <w:lsdException w:name="Note Level 3" w:semiHidden="1" w:unhideWhenUsed="1"/>
-    <w:lsdException w:name="Note Level 4" w:semiHidden="1" w:unhideWhenUsed="1"/>
-    <w:lsdException w:name="Note Level 5" w:semiHidden="1" w:unhideWhenUsed="1"/>
-    <w:lsdException w:name="Note Level 6" w:semiHidden="1" w:unhideWhenUsed="1"/>
-    <w:lsdException w:name="Note Level 7" w:semiHidden="1" w:unhideWhenUsed="1"/>
-    <w:lsdException w:name="Note Level 8" w:semiHidden="1" w:unhideWhenUsed="1"/>
-    <w:lsdException w:name="Note Level 9" w:semiHidden="1" w:unhideWhenUsed="1"/>
-    <w:lsdException w:name="Placeholder Text" w:semiHidden="1"/>
-    <w:lsdException w:name="No Spacing" w:uiPriority="1" w:qFormat="1"/>
-    <w:lsdException w:name="Light Shading" w:uiPriority="60"/>
-    <w:lsdException w:name="Light List" w:uiPriority="61"/>
-    <w:lsdException w:name="Light Grid" w:uiPriority="62"/>
-    <w:lsdException w:name="Medium Shading 1" w:uiPriority="63"/>
-    <w:lsdException w:name="Medium Shading 2" w:uiPriority="64"/>
-    <w:lsdException w:name="Medium List 1" w:uiPriority="65"/>
-    <w:lsdException w:name="Medium List 2" w:uiPriority="66"/>
-    <w:lsdException w:name="Medium Grid 1" w:uiPriority="67"/>
-    <w:lsdException w:name="Medium Grid 2" w:uiPriority="68"/>
-    <w:lsdException w:name="Medium Grid 3" w:uiPriority="69"/>
-    <w:lsdException w:name="Dark List" w:uiPriority="70"/>
-    <w:lsdException w:name="Colorful Shading" w:uiPriority="71"/>
-    <w:lsdException w:name="Colorful List" w:uiPriority="72"/>
-    <w:lsdException w:name="Colorful Grid" w:uiPriority="73"/>
-    <w:lsdException w:name="Light Shading Accent 1" w:uiPriority="60"/>
-    <w:lsdException w:name="Light List Accent 1" w:uiPriority="61"/>
-    <w:lsdException w:name="Light Grid Accent 1" w:uiPriority="62"/>
-    <w:lsdException w:name="Medium Shading 1 Accent 1" w:uiPriority="63"/>
-    <w:lsdException w:name="Medium Shading 2 Accent 1" w:uiPriority="64"/>
-    <w:lsdException w:name="Medium List 1 Accent 1" w:uiPriority="65"/>
-    <w:lsdException w:name="Revision" w:semiHidden="1"/>
-    <w:lsdException w:name="List Paragraph" w:uiPriority="34" w:qFormat="1"/>
-    <w:lsdException w:name="Quote" w:uiPriority="29" w:qFormat="1"/>
-    <w:lsdException w:name="Intense Quote" w:uiPriority="30" w:qFormat="1"/>
-    <w:lsdException w:name="Medium List 2 Accent 1" w:uiPriority="66"/>
-    <w:lsdException w:name="Medium Grid 1 Accent 1" w:uiPriority="67"/>
-    <w:lsdException w:name="Medium Grid 2 Accent 1" w:uiPriority="68"/>
-    <w:lsdException w:name="Medium Grid 3 Accent 1" w:uiPriority="69"/>
-    <w:lsdException w:name="Dark List Accent 1" w:uiPriority="70"/>
-    <w:lsdException w:name="Colorful Shading Accent 1" w:uiPriority="71"/>
-    <w:lsdException w:name="Colorful List Accent 1" w:uiPriority="72"/>
-    <w:lsdException w:name="Colorful Grid Accent 1" w:uiPriority="73"/>
-    <w:lsdException w:name="Light Shading Accent 2" w:uiPriority="60"/>
-    <w:lsdException w:name="Light List Accent 2" w:uiPriority="61"/>
-    <w:lsdException w:name="Light Grid Accent 2" w:uiPriority="62"/>
-    <w:lsdException w:name="Medium Shading 1 Accent 2" w:uiPriority="63"/>
-    <w:lsdException w:name="Medium Shading 2 Accent 2" w:uiPriority="64"/>
-    <w:lsdException w:name="Medium List 1 Accent 2" w:uiPriority="65"/>
-    <w:lsdException w:name="Medium List 2 Accent 2" w:uiPriority="66"/>
-    <w:lsdException w:name="Medium Grid 1 Accent 2" w:uiPriority="67"/>
-    <w:lsdException w:name="Medium Grid 2 Accent 2" w:uiPriority="68"/>
-    <w:lsdException w:name="Medium Grid 3 Accent 2" w:uiPriority="69"/>
-    <w:lsdException w:name="Dark List Accent 2" w:uiPriority="70"/>
-    <w:lsdException w:name="Colorful Shading Accent 2" w:uiPriority="71"/>
-    <w:lsdException w:name="Colorful List Accent 2" w:uiPriority="72"/>
-    <w:lsdException w:name="Colorful Grid Accent 2" w:uiPriority="73"/>
-    <w:lsdException w:name="Light Shading Accent 3" w:uiPriority="60"/>
-    <w:lsdException w:name="Light List Accent 3" w:uiPriority="61"/>
-    <w:lsdException w:name="Light Grid Accent 3" w:uiPriority="62"/>
-    <w:lsdException w:name="Medium Shading 1 Accent 3" w:uiPriority="63"/>
-    <w:lsdException w:name="Medium Shading 2 Accent 3" w:uiPriority="64"/>
-    <w:lsdException w:name="Medium List 1 Accent 3" w:uiPriority="65"/>
-    <w:lsdException w:name="Medium List 2 Accent 3" w:uiPriority="66"/>
-    <w:lsdException w:name="Medium Grid 1 Accent 3" w:uiPriority="67"/>
-    <w:lsdException w:name="Medium Grid 2 Accent 3" w:uiPriority="68"/>
-    <w:lsdException w:name="Medium Grid 3 Accent 3" w:uiPriority="69"/>
-    <w:lsdException w:name="Dark List Accent 3" w:uiPriority="70"/>
-    <w:lsdException w:name="Colorful Shading Accent 3" w:uiPriority="71"/>
-    <w:lsdException w:name="Colorful List Accent 3" w:uiPriority="72"/>
-    <w:lsdException w:name="Colorful Grid Accent 3" w:uiPriority="73"/>
-    <w:lsdException w:name="Light Shading Accent 4" w:uiPriority="60"/>
-    <w:lsdException w:name="Light List Accent 4" w:uiPriority="61"/>
-    <w:lsdException w:name="Light Grid Accent 4" w:uiPriority="62"/>
-    <w:lsdException w:name="Medium Shading 1 Accent 4" w:uiPriority="63"/>
-    <w:lsdException w:name="Medium Shading 2 Accent 4" w:uiPriority="64"/>
-    <w:lsdException w:name="Medium List 1 Accent 4" w:uiPriority="65"/>
-    <w:lsdException w:name="Medium List 2 Accent 4" w:uiPriority="66"/>
-    <w:lsdException w:name="Medium Grid 1 Accent 4" w:uiPriority="67"/>
-    <w:lsdException w:name="Medium Grid 2 Accent 4" w:uiPriority="68"/>
-    <w:lsdException w:name="Medium Grid 3 Accent 4" w:uiPriority="69"/>
-    <w:lsdException w:name="Dark List Accent 4" w:uiPriority="70"/>
-    <w:lsdException w:name="Colorful Shading Accent 4" w:uiPriority="71"/>
-    <w:lsdException w:name="Colorful List Accent 4" w:uiPriority="72"/>
-    <w:lsdException w:name="Colorful Grid Accent 4" w:uiPriority="73"/>
-    <w:lsdException w:name="Light Shading Accent 5" w:uiPriority="60"/>
-    <w:lsdException w:name="Light List Accent 5" w:uiPriority="61"/>
-    <w:lsdException w:name="Light Grid Accent 5" w:uiPriority="62"/>
-    <w:lsdException w:name="Medium Shading 1 Accent 5" w:uiPriority="63"/>
-    <w:lsdException w:name="Medium Shading 2 Accent 5" w:uiPriority="64"/>
-    <w:lsdException w:name="Medium List 1 Accent 5" w:uiPriority="65"/>
-    <w:lsdException w:name="Medium List 2 Accent 5" w:uiPriority="66"/>
-    <w:lsdException w:name="Medium Grid 1 Accent 5" w:uiPriority="67"/>
-    <w:lsdException w:name="Medium Grid 2 Accent 5" w:uiPriority="68"/>
-    <w:lsdException w:name="Medium Grid 3 Accent 5" w:uiPriority="69"/>
-    <w:lsdException w:name="Dark List Accent 5" w:uiPriority="70"/>
-    <w:lsdException w:name="Colorful Shading Accent 5" w:uiPriority="71"/>
-    <w:lsdException w:name="Colorful List Accent 5" w:uiPriority="72"/>
-    <w:lsdException w:name="Colorful Grid Accent 5" w:uiPriority="73"/>
-    <w:lsdException w:name="Light Shading Accent 6" w:uiPriority="60"/>
-    <w:lsdException w:name="Light List Accent 6" w:uiPriority="61"/>
-    <w:lsdException w:name="Light Grid Accent 6" w:uiPriority="62"/>
-    <w:lsdException w:name="Medium Shading 1 Accent 6" w:uiPriority="63"/>
-    <w:lsdException w:name="Medium Shading 2 Accent 6" w:uiPriority="64"/>
-    <w:lsdException w:name="Medium List 1 Accent 6" w:uiPriority="65"/>
-    <w:lsdException w:name="Medium List 2 Accent 6" w:uiPriority="66"/>
-    <w:lsdException w:name="Medium Grid 1 Accent 6" w:uiPriority="67"/>
-    <w:lsdException w:name="Medium Grid 2 Accent 6" w:uiPriority="68"/>
-    <w:lsdException w:name="Medium Grid 3 Accent 6" w:uiPriority="69"/>
-    <w:lsdException w:name="Dark List Accent 6" w:uiPriority="70"/>
-    <w:lsdException w:name="Colorful Shading Accent 6" w:uiPriority="71"/>
-    <w:lsdException w:name="Colorful List Accent 6" w:uiPriority="72"/>
-    <w:lsdException w:name="Colorful Grid Accent 6" w:uiPriority="73"/>
-    <w:lsdException w:name="Subtle Emphasis" w:uiPriority="19" w:qFormat="1"/>
-    <w:lsdException w:name="Intense Emphasis" w:uiPriority="21" w:qFormat="1"/>
-    <w:lsdException w:name="Subtle Reference" w:uiPriority="31" w:qFormat="1"/>
-    <w:lsdException w:name="Intense Reference" w:uiPriority="32" w:qFormat="1"/>
-    <w:lsdException w:name="Book Title" w:uiPriority="33" w:qFormat="1"/>
-    <w:lsdException w:name="Bibliography" w:semiHidden="1" w:uiPriority="37" w:unhideWhenUsed="1"/>
-    <w:lsdException w:name="TOC Heading" w:semiHidden="1" w:uiPriority="39" w:unhideWhenUsed="1" w:qFormat="1"/>
-    <w:lsdException w:name="Plain Table 1" w:uiPriority="41"/>
-    <w:lsdException w:name="Plain Table 2" w:uiPriority="42"/>
-    <w:lsdException w:name="Plain Table 3" w:uiPriority="43"/>
-    <w:lsdException w:name="Plain Table 4" w:uiPriority="44"/>
-    <w:lsdException w:name="Plain Table 5" w:uiPriority="45"/>
-    <w:lsdException w:name="Grid Table Light" w:uiPriority="40"/>
-    <w:lsdException w:name="Grid Table 1 Light" w:uiPriority="46"/>
-    <w:lsdException w:name="Grid Table 2" w:uiPriority="47"/>
-    <w:lsdException w:name="Grid Table 3" w:uiPriority="48"/>
-    <w:lsdException w:name="Grid Table 4" w:uiPriority="49"/>
-    <w:lsdException w:name="Grid Table 5 Dark" w:uiPriority="50"/>
-    <w:lsdException w:name="Grid Table 6 Colorful" w:uiPriority="51"/>
-    <w:lsdException w:name="Grid Table 7 Colorful" w:uiPriority="52"/>
-    <w:lsdException w:name="Grid Table 1 Light Accent 1" w:uiPriority="46"/>
-    <w:lsdException w:name="Grid Table 2 Accent 1" w:uiPriority="47"/>
-    <w:lsdException w:name="Grid Table 3 Accent 1" w:uiPriority="48"/>
-    <w:lsdException w:name="Grid Table 4 Accent 1" w:uiPriority="49"/>
-    <w:lsdException w:name="Grid Table 5 Dark Accent 1" w:uiPriority="50"/>
-    <w:lsdException w:name="Grid Table 6 Colorful Accent 1" w:uiPriority="51"/>
-    <w:lsdException w:name="Grid Table 7 Colorful Accent 1" w:uiPriority="52"/>
-    <w:lsdException w:name="Grid Table 1 Light Accent 2" w:uiPriority="46"/>
-    <w:lsdException w:name="Grid Table 2 Accent 2" w:uiPriority="47"/>
-    <w:lsdException w:name="Grid Table 3 Accent 2" w:uiPriority="48"/>
-    <w:lsdException w:name="Grid Table 4 Accent 2" w:uiPriority="49"/>
-    <w:lsdException w:name="Grid Table 5 Dark Accent 2" w:uiPriority="50"/>
-    <w:lsdException w:name="Grid Table 6 Colorful Accent 2" w:uiPriority="51"/>
-    <w:lsdException w:name="Grid Table 7 Colorful Accent 2" w:uiPriority="52"/>
-    <w:lsdException w:name="Grid Table 1 Light Accent 3" w:uiPriority="46"/>
-    <w:lsdException w:name="Grid Table 2 Accent 3" w:uiPriority="47"/>
-    <w:lsdException w:name="Grid Table 3 Accent 3" w:uiPriority="48"/>
-    <w:lsdException w:name="Grid Table 4 Accent 3" w:uiPriority="49"/>
-    <w:lsdException w:name="Grid Table 5 Dark Accent 3" w:uiPriority="50"/>
-    <w:lsdException w:name="Grid Table 6 Colorful Accent 3" w:uiPriority="51"/>
-    <w:lsdException w:name="Grid Table 7 Colorful Accent 3" w:uiPriority="52"/>
-    <w:lsdException w:name="Grid Table 1 Light Accent 4" w:uiPriority="46"/>
-    <w:lsdException w:name="Grid Table 2 Accent 4" w:uiPriority="47"/>
-    <w:lsdException w:name="Grid Table 3 Accent 4" w:uiPriority="48"/>
-    <w:lsdException w:name="Grid Table 4 Accent 4" w:uiPriority="49"/>
-    <w:lsdException w:name="Grid Table 5 Dark Accent 4" w:uiPriority="50"/>
-    <w:lsdException w:name="Grid Table 6 Colorful Accent 4" w:uiPriority="51"/>
-    <w:lsdException w:name="Grid Table 7 Colorful Accent 4" w:uiPriority="52"/>
-    <w:lsdException w:name="Grid Table 1 Light Accent 5" w:uiPriority="46"/>
-    <w:lsdException w:name="Grid Table 2 Accent 5" w:uiPriority="47"/>
-    <w:lsdException w:name="Grid Table 3 Accent 5" w:uiPriority="48"/>
-    <w:lsdException w:name="Grid Table 4 Accent 5" w:uiPriority="49"/>
-    <w:lsdException w:name="Grid Table 5 Dark Accent 5" w:uiPriority="50"/>
-    <w:lsdException w:name="Grid Table 6 Colorful Accent 5" w:uiPriority="51"/>
-    <w:lsdException w:name="Grid Table 7 Colorful Accent 5" w:uiPriority="52"/>
-    <w:lsdException w:name="Grid Table 1 Light Accent 6" w:uiPriority="46"/>
-    <w:lsdException w:name="Grid Table 2 Accent 6" w:uiPriority="47"/>
-    <w:lsdException w:name="Grid Table 3 Accent 6" w:uiPriority="48"/>
-    <w:lsdException w:name="Grid Table 4 Accent 6" w:uiPriority="49"/>
-    <w:lsdException w:name="Grid Table 5 Dark Accent 6" w:uiPriority="50"/>
-    <w:lsdException w:name="Grid Table 6 Colorful Accent 6" w:uiPriority="51"/>
-    <w:lsdException w:name="Grid Table 7 Colorful Accent 6" w:uiPriority="52"/>
-    <w:lsdException w:name="List Table 1 Light" w:uiPriority="46"/>
-    <w:lsdException w:name="List Table 2" w:uiPriority="47"/>
-    <w:lsdException w:name="List Table 3" w:uiPriority="48"/>
-    <w:lsdException w:name="List Table 4" w:uiPriority="49"/>
-    <w:lsdException w:name="List Table 5 Dark" w:uiPriority="50"/>
-    <w:lsdException w:name="List Table 6 Colorful" w:uiPriority="51"/>
-    <w:lsdException w:name="List Table 7 Colorful" w:uiPriority="52"/>
-    <w:lsdException w:name="List Table 1 Light Accent 1" w:uiPriority="46"/>
-    <w:lsdException w:name="List Table 2 Accent 1" w:uiPriority="47"/>
-    <w:lsdException w:name="List Table 3 Accent 1" w:uiPriority="48"/>
-    <w:lsdException w:name="List Table 4 Accent 1" w:uiPriority="49"/>
-    <w:lsdException w:name="List Table 5 Dark Accent 1" w:uiPriority="50"/>
-    <w:lsdException w:name="List Table 6 Colorful Accent 1" w:uiPriority="51"/>
-    <w:lsdException w:name="List Table 7 Colorful Accent 1" w:uiPriority="52"/>
-    <w:lsdException w:name="List Table 1 Light Accent 2" w:uiPriority="46"/>
-    <w:lsdException w:name="List Table 2 Accent 2" w:uiPriority="47"/>
-    <w:lsdException w:name="List Table 3 Accent 2" w:uiPriority="48"/>
-    <w:lsdException w:name="List Table 4 Accent 2" w:uiPriority="49"/>
-    <w:lsdException w:name="List Table 5 Dark Accent 2" w:uiPriority="50"/>
-    <w:lsdException w:name="List Table 6 Colorful Accent 2" w:uiPriority="51"/>
-    <w:lsdException w:name="List Table 7 Colorful Accent 2" w:uiPriority="52"/>
-    <w:lsdException w:name="List Table 1 Light Accent 3" w:uiPriority="46"/>
-    <w:lsdException w:name="List Table 2 Accent 3" w:uiPriority="47"/>
-    <w:lsdException w:name="List Table 3 Accent 3" w:uiPriority="48"/>
-    <w:lsdException w:name="List Table 4 Accent 3" w:uiPriority="49"/>
-    <w:lsdException w:name="List Table 5 Dark Accent 3" w:uiPriority="50"/>
-    <w:lsdException w:name="List Table 6 Colorful Accent 3" w:uiPriority="51"/>
-    <w:lsdException w:name="List Table 7 Colorful Accent 3" w:uiPriority="52"/>
-    <w:lsdException w:name="List Table 1 Light Accent 4" w:uiPriority="46"/>
-    <w:lsdException w:name="List Table 2 Accent 4" w:uiPriority="47"/>
-    <w:lsdException w:name="List Table 3 Accent 4" w:uiPriority="48"/>
-    <w:lsdException w:name="List Table 4 Accent 4" w:uiPriority="49"/>
-    <w:lsdException w:name="List Table 5 Dark Accent 4" w:uiPriority="50"/>
-    <w:lsdException w:name="List Table 6 Colorful Accent 4" w:uiPriority="51"/>
-    <w:lsdException w:name="List Table 7 Colorful Accent 4" w:uiPriority="52"/>
-    <w:lsdException w:name="List Table 1 Light Accent 5" w:uiPriority="46"/>
-    <w:lsdException w:name="List Table 2 Accent 5" w:uiPriority="47"/>
-    <w:lsdException w:name="List Table 3 Accent 5" w:uiPriority="48"/>
-    <w:lsdException w:name="List Table 4 Accent 5" w:uiPriority="49"/>
-    <w:lsdException w:name="List Table 5 Dark Accent 5" w:uiPriority="50"/>
-    <w:lsdException w:name="List Table 6 Colorful Accent 5" w:uiPriority="51"/>
-    <w:lsdException w:name="List Table 7 Colorful Accent 5" w:uiPriority="52"/>
-    <w:lsdException w:name="List Table 1 Light Accent 6" w:uiPriority="46"/>
-    <w:lsdException w:name="List Table 2 Accent 6" w:uiPriority="47"/>
-    <w:lsdException w:name="List Table 3 Accent 6" w:uiPriority="48"/>
-    <w:lsdException w:name="List Table 4 Accent 6" w:uiPriority="49"/>
-    <w:lsdException w:name="List Table 5 Dark Accent 6" w:uiPriority="50"/>
-    <w:lsdException w:name="List Table 6 Colorful Accent 6" w:uiPriority="51"/>
-    <w:lsdException w:name="List Table 7 Colorful Accent 6" w:uiPriority="52"/>
-    <w:lsdException w:name="Mention" w:semiHidden="1" w:unhideWhenUsed="1"/>
-    <w:lsdException w:name="Smart Hyperlink" w:semiHidden="1" w:unhideWhenUsed="1"/>
+  <w:latentStyles w:defLockedState="0" w:defUIPriority="99" w:defSemiHidden="1" w:defUnhideWhenUsed="1" w:defQFormat="0" w:count="276">
+    <w:lsdException w:name="Normal" w:semiHidden="0" w:uiPriority="0" w:unhideWhenUsed="0" w:qFormat="1"/>
+    <w:lsdException w:name="heading 1" w:semiHidden="0" w:uiPriority="9" w:unhideWhenUsed="0" w:qFormat="1"/>
+    <w:lsdException w:name="heading 2" w:uiPriority="9" w:qFormat="1"/>
+    <w:lsdException w:name="heading 3" w:uiPriority="9" w:qFormat="1"/>
+    <w:lsdException w:name="heading 4" w:uiPriority="9" w:qFormat="1"/>
+    <w:lsdException w:name="heading 5" w:uiPriority="9" w:qFormat="1"/>
+    <w:lsdException w:name="heading 6" w:uiPriority="9" w:qFormat="1"/>
+    <w:lsdException w:name="heading 7" w:uiPriority="9" w:qFormat="1"/>
+    <w:lsdException w:name="heading 8" w:uiPriority="9" w:qFormat="1"/>
+    <w:lsdException w:name="heading 9" w:uiPriority="9" w:qFormat="1"/>
+    <w:lsdException w:name="toc 1" w:uiPriority="39"/>
+    <w:lsdException w:name="toc 2" w:uiPriority="39"/>
+    <w:lsdException w:name="toc 3" w:uiPriority="39"/>
+    <w:lsdException w:name="toc 4" w:uiPriority="39"/>
+    <w:lsdException w:name="toc 5" w:uiPriority="39"/>
+    <w:lsdException w:name="toc 6" w:uiPriority="39"/>
+    <w:lsdException w:name="toc 7" w:uiPriority="39"/>
+    <w:lsdException w:name="toc 8" w:uiPriority="39"/>
+    <w:lsdException w:name="toc 9" w:uiPriority="39"/>
+    <w:lsdException w:name="caption" w:uiPriority="35" w:qFormat="1"/>
+    <w:lsdException w:name="Title" w:semiHidden="0" w:uiPriority="10" w:unhideWhenUsed="0" w:qFormat="1"/>
+    <w:lsdException w:name="Default Paragraph Font" w:uiPriority="1"/>
+    <w:lsdException w:name="Subtitle" w:semiHidden="0" w:uiPriority="11" w:unhideWhenUsed="0" w:qFormat="1"/>
+    <w:lsdException w:name="Strong" w:semiHidden="0" w:uiPriority="22" w:unhideWhenUsed="0" w:qFormat="1"/>
+    <w:lsdException w:name="Emphasis" w:semiHidden="0" w:uiPriority="20" w:unhideWhenUsed="0" w:qFormat="1"/>
+    <w:lsdException w:name="Normal Table" w:semiHidden="0" w:unhideWhenUsed="0"/>
+    <w:lsdException w:name="Table Web 3" w:semiHidden="0" w:unhideWhenUsed="0"/>
+    <w:lsdException w:name="Table Grid" w:semiHidden="0" w:uiPriority="59" w:unhideWhenUsed="0"/>
+    <w:lsdException w:name="Table Theme" w:semiHidden="0" w:unhideWhenUsed="0"/>
+    <w:lsdException w:name="Placeholder Text" w:unhideWhenUsed="0"/>
+    <w:lsdException w:name="No Spacing" w:semiHidden="0" w:uiPriority="1" w:unhideWhenUsed="0" w:qFormat="1"/>
+    <w:lsdException w:name="Light Shading" w:semiHidden="0" w:uiPriority="60" w:unhideWhenUsed="0"/>
+    <w:lsdException w:name="Light List" w:semiHidden="0" w:uiPriority="61" w:unhideWhenUsed="0"/>
+    <w:lsdException w:name="Light Grid" w:semiHidden="0" w:uiPriority="62" w:unhideWhenUsed="0"/>
+    <w:lsdException w:name="Medium Shading 1" w:semiHidden="0" w:uiPriority="63" w:unhideWhenUsed="0"/>
+    <w:lsdException w:name="Medium Shading 2" w:semiHidden="0" w:uiPriority="64" w:unhideWhenUsed="0"/>
+    <w:lsdException w:name="Medium List 1" w:semiHidden="0" w:uiPriority="65" w:unhideWhenUsed="0"/>
+    <w:lsdException w:name="Medium List 2" w:semiHidden="0" w:uiPriority="66" w:unhideWhenUsed="0"/>
+    <w:lsdException w:name="Medium Grid 1" w:semiHidden="0" w:uiPriority="67" w:unhideWhenUsed="0"/>
+    <w:lsdException w:name="Medium Grid 2" w:semiHidden="0" w:uiPriority="68" w:unhideWhenUsed="0"/>
+    <w:lsdException w:name="Medium Grid 3" w:semiHidden="0" w:uiPriority="69" w:unhideWhenUsed="0"/>
+    <w:lsdException w:name="Dark List" w:semiHidden="0" w:uiPriority="70" w:unhideWhenUsed="0"/>
+    <w:lsdException w:name="Colorful Shading" w:semiHidden="0" w:uiPriority="71" w:unhideWhenUsed="0"/>
+    <w:lsdException w:name="Colorful List" w:semiHidden="0" w:uiPriority="72" w:unhideWhenUsed="0"/>
+    <w:lsdException w:name="Colorful Grid" w:semiHidden="0" w:uiPriority="73" w:unhideWhenUsed="0"/>
+    <w:lsdException w:name="Light Shading Accent 1" w:semiHidden="0" w:uiPriority="60" w:unhideWhenUsed="0"/>
+    <w:lsdException w:name="Light List Accent 1" w:semiHidden="0" w:uiPriority="61" w:unhideWhenUsed="0"/>
+    <w:lsdException w:name="Light Grid Accent 1" w:semiHidden="0" w:uiPriority="62" w:unhideWhenUsed="0"/>
+    <w:lsdException w:name="Medium Shading 1 Accent 1" w:semiHidden="0" w:uiPriority="63" w:unhideWhenUsed="0"/>
+    <w:lsdException w:name="Medium Shading 2 Accent 1" w:semiHidden="0" w:uiPriority="64" w:unhideWhenUsed="0"/>
+    <w:lsdException w:name="Medium List 1 Accent 1" w:semiHidden="0" w:uiPriority="65" w:unhideWhenUsed="0"/>
+    <w:lsdException w:name="Revision" w:unhideWhenUsed="0"/>
+    <w:lsdException w:name="List Paragraph" w:semiHidden="0" w:uiPriority="34" w:unhideWhenUsed="0" w:qFormat="1"/>
+    <w:lsdException w:name="Quote" w:semiHidden="0" w:uiPriority="29" w:unhideWhenUsed="0" w:qFormat="1"/>
+    <w:lsdException w:name="Intense Quote" w:semiHidden="0" w:uiPriority="30" w:unhideWhenUsed="0" w:qFormat="1"/>
+    <w:lsdException w:name="Medium List 2 Accent 1" w:semiHidden="0" w:uiPriority="66" w:unhideWhenUsed="0"/>
+    <w:lsdException w:name="Medium Grid 1 Accent 1" w:semiHidden="0" w:uiPriority="67" w:unhideWhenUsed="0"/>
+    <w:lsdException w:name="Medium Grid 2 Accent 1" w:semiHidden="0" w:uiPriority="68" w:unhideWhenUsed="0"/>
+    <w:lsdException w:name="Medium Grid 3 Accent 1" w:semiHidden="0" w:uiPriority="69" w:unhideWhenUsed="0"/>
+    <w:lsdException w:name="Dark List Accent 1" w:semiHidden="0" w:uiPriority="70" w:unhideWhenUsed="0"/>
+    <w:lsdException w:name="Colorful Shading Accent 1" w:semiHidden="0" w:uiPriority="71" w:unhideWhenUsed="0"/>
+    <w:lsdException w:name="Colorful List Accent 1" w:semiHidden="0" w:uiPriority="72" w:unhideWhenUsed="0"/>
+    <w:lsdException w:name="Colorful Grid Accent 1" w:semiHidden="0" w:uiPriority="73" w:unhideWhenUsed="0"/>
+    <w:lsdException w:name="Light Shading Accent 2" w:semiHidden="0" w:uiPriority="60" w:unhideWhenUsed="0"/>
+    <w:lsdException w:name="Light List Accent 2" w:semiHidden="0" w:uiPriority="61" w:unhideWhenUsed="0"/>
+    <w:lsdException w:name="Light Grid Accent 2" w:semiHidden="0" w:uiPriority="62" w:unhideWhenUsed="0"/>
+    <w:lsdException w:name="Medium Shading 1 Accent 2" w:semiHidden="0" w:uiPriority="63" w:unhideWhenUsed="0"/>
+    <w:lsdException w:name="Medium Shading 2 Accent 2" w:semiHidden="0" w:uiPriority="64" w:unhideWhenUsed="0"/>
+    <w:lsdException w:name="Medium List 1 Accent 2" w:semiHidden="0" w:uiPriority="65" w:unhideWhenUsed="0"/>
+    <w:lsdException w:name="Medium List 2 Accent 2" w:semiHidden="0" w:uiPriority="66" w:unhideWhenUsed="0"/>
+    <w:lsdException w:name="Medium Grid 1 Accent 2" w:semiHidden="0" w:uiPriority="67" w:unhideWhenUsed="0"/>
+    <w:lsdException w:name="Medium Grid 2 Accent 2" w:semiHidden="0" w:uiPriority="68" w:unhideWhenUsed="0"/>
+    <w:lsdException w:name="Medium Grid 3 Accent 2" w:semiHidden="0" w:uiPriority="69" w:unhideWhenUsed="0"/>
+    <w:lsdException w:name="Dark List Accent 2" w:semiHidden="0" w:uiPriority="70" w:unhideWhenUsed="0"/>
+    <w:lsdException w:name="Colorful Shading Accent 2" w:semiHidden="0" w:uiPriority="71" w:unhideWhenUsed="0"/>
+    <w:lsdException w:name="Colorful List Accent 2" w:semiHidden="0" w:uiPriority="72" w:unhideWhenUsed="0"/>
+    <w:lsdException w:name="Colorful Grid Accent 2" w:semiHidden="0" w:uiPriority="73" w:unhideWhenUsed="0"/>
+    <w:lsdException w:name="Light Shading Accent 3" w:semiHidden="0" w:uiPriority="60" w:unhideWhenUsed="0"/>
+    <w:lsdException w:name="Light List Accent 3" w:semiHidden="0" w:uiPriority="61" w:unhideWhenUsed="0"/>
+    <w:lsdException w:name="Light Grid Accent 3" w:semiHidden="0" w:uiPriority="62" w:unhideWhenUsed="0"/>
+    <w:lsdException w:name="Medium Shading 1 Accent 3" w:semiHidden="0" w:uiPriority="63" w:unhideWhenUsed="0"/>
+    <w:lsdException w:name="Medium Shading 2 Accent 3" w:semiHidden="0" w:uiPriority="64" w:unhideWhenUsed="0"/>
+    <w:lsdException w:name="Medium List 1 Accent 3" w:semiHidden="0" w:uiPriority="65" w:unhideWhenUsed="0"/>
+    <w:lsdException w:name="Medium List 2 Accent 3" w:semiHidden="0" w:uiPriority="66" w:unhideWhenUsed="0"/>
+    <w:lsdException w:name="Medium Grid 1 Accent 3" w:semiHidden="0" w:uiPriority="67" w:unhideWhenUsed="0"/>
+    <w:lsdException w:name="Medium Grid 2 Accent 3" w:semiHidden="0" w:uiPriority="68" w:unhideWhenUsed="0"/>
+    <w:lsdException w:name="Medium Grid 3 Accent 3" w:semiHidden="0" w:uiPriority="69" w:unhideWhenUsed="0"/>
+    <w:lsdException w:name="Dark List Accent 3" w:semiHidden="0" w:uiPriority="70" w:unhideWhenUsed="0"/>
+    <w:lsdException w:name="Colorful Shading Accent 3" w:semiHidden="0" w:uiPriority="71" w:unhideWhenUsed="0"/>
+    <w:lsdException w:name="Colorful List Accent 3" w:semiHidden="0" w:uiPriority="72" w:unhideWhenUsed="0"/>
+    <w:lsdException w:name="Colorful Grid Accent 3" w:semiHidden="0" w:uiPriority="73" w:unhideWhenUsed="0"/>
+    <w:lsdException w:name="Light Shading Accent 4" w:semiHidden="0" w:uiPriority="60" w:unhideWhenUsed="0"/>
+    <w:lsdException w:name="Light List Accent 4" w:semiHidden="0" w:uiPriority="61" w:unhideWhenUsed="0"/>
+    <w:lsdException w:name="Light Grid Accent 4" w:semiHidden="0" w:uiPriority="62" w:unhideWhenUsed="0"/>
+    <w:lsdException w:name="Medium Shading 1 Accent 4" w:semiHidden="0" w:uiPriority="63" w:unhideWhenUsed="0"/>
+    <w:lsdException w:name="Medium Shading 2 Accent 4" w:semiHidden="0" w:uiPriority="64" w:unhideWhenUsed="0"/>
+    <w:lsdException w:name="Medium List 1 Accent 4" w:semiHidden="0" w:uiPriority="65" w:unhideWhenUsed="0"/>
+    <w:lsdException w:name="Medium List 2 Accent 4" w:semiHidden="0" w:uiPriority="66" w:unhideWhenUsed="0"/>
+    <w:lsdException w:name="Medium Grid 1 Accent 4" w:semiHidden="0" w:uiPriority="67" w:unhideWhenUsed="0"/>
+    <w:lsdException w:name="Medium Grid 2 Accent 4" w:semiHidden="0" w:uiPriority="68" w:unhideWhenUsed="0"/>
+    <w:lsdException w:name="Medium Grid 3 Accent 4" w:semiHidden="0" w:uiPriority="69" w:unhideWhenUsed="0"/>
+    <w:lsdException w:name="Dark List Accent 4" w:semiHidden="0" w:uiPriority="70" w:unhideWhenUsed="0"/>
+    <w:lsdException w:name="Colorful Shading Accent 4" w:semiHidden="0" w:uiPriority="71" w:unhideWhenUsed="0"/>
+    <w:lsdException w:name="Colorful List Accent 4" w:semiHidden="0" w:uiPriority="72" w:unhideWhenUsed="0"/>
+    <w:lsdException w:name="Colorful Grid Accent 4" w:semiHidden="0" w:uiPriority="73" w:unhideWhenUsed="0"/>
+    <w:lsdException w:name="Light Shading Accent 5" w:semiHidden="0" w:uiPriority="60" w:unhideWhenUsed="0"/>
+    <w:lsdException w:name="Light List Accent 5" w:semiHidden="0" w:uiPriority="61" w:unhideWhenUsed="0"/>
+    <w:lsdException w:name="Light Grid Accent 5" w:semiHidden="0" w:uiPriority="62" w:unhideWhenUsed="0"/>
+    <w:lsdException w:name="Medium Shading 1 Accent 5" w:semiHidden="0" w:uiPriority="63" w:unhideWhenUsed="0"/>
+    <w:lsdException w:name="Medium Shading 2 Accent 5" w:semiHidden="0" w:uiPriority="64" w:unhideWhenUsed="0"/>
+    <w:lsdException w:name="Medium List 1 Accent 5" w:semiHidden="0" w:uiPriority="65" w:unhideWhenUsed="0"/>
+    <w:lsdException w:name="Medium List 2 Accent 5" w:semiHidden="0" w:uiPriority="66" w:unhideWhenUsed="0"/>
+    <w:lsdException w:name="Medium Grid 1 Accent 5" w:semiHidden="0" w:uiPriority="67" w:unhideWhenUsed="0"/>
+    <w:lsdException w:name="Medium Grid 2 Accent 5" w:semiHidden="0" w:uiPriority="68" w:unhideWhenUsed="0"/>
+    <w:lsdException w:name="Medium Grid 3 Accent 5" w:semiHidden="0" w:uiPriority="69" w:unhideWhenUsed="0"/>
+    <w:lsdException w:name="Dark List Accent 5" w:semiHidden="0" w:uiPriority="70" w:unhideWhenUsed="0"/>
+    <w:lsdException w:name="Colorful Shading Accent 5" w:semiHidden="0" w:uiPriority="71" w:unhideWhenUsed="0"/>
+    <w:lsdException w:name="Colorful List Accent 5" w:semiHidden="0" w:uiPriority="72" w:unhideWhenUsed="0"/>
+    <w:lsdException w:name="Colorful Grid Accent 5" w:semiHidden="0" w:uiPriority="73" w:unhideWhenUsed="0"/>
+    <w:lsdException w:name="Light Shading Accent 6" w:semiHidden="0" w:uiPriority="60" w:unhideWhenUsed="0"/>
+    <w:lsdException w:name="Light List Accent 6" w:semiHidden="0" w:uiPriority="61" w:unhideWhenUsed="0"/>
+    <w:lsdException w:name="Light Grid Accent 6" w:semiHidden="0" w:uiPriority="62" w:unhideWhenUsed="0"/>
+    <w:lsdException w:name="Medium Shading 1 Accent 6" w:semiHidden="0" w:uiPriority="63" w:unhideWhenUsed="0"/>
+    <w:lsdException w:name="Medium Shading 2 Accent 6" w:semiHidden="0" w:uiPriority="64" w:unhideWhenUsed="0"/>
+    <w:lsdException w:name="Medium List 1 Accent 6" w:semiHidden="0" w:uiPriority="65" w:unhideWhenUsed="0"/>
+    <w:lsdException w:name="Medium List 2 Accent 6" w:semiHidden="0" w:uiPriority="66" w:unhideWhenUsed="0"/>
+    <w:lsdException w:name="Medium Grid 1 Accent 6" w:semiHidden="0" w:uiPriority="67" w:unhideWhenUsed="0"/>
+    <w:lsdException w:name="Medium Grid 2 Accent 6" w:semiHidden="0" w:uiPriority="68" w:unhideWhenUsed="0"/>
+    <w:lsdException w:name="Medium Grid 3 Accent 6" w:semiHidden="0" w:uiPriority="69" w:unhideWhenUsed="0"/>
+    <w:lsdException w:name="Dark List Accent 6" w:semiHidden="0" w:uiPriority="70" w:unhideWhenUsed="0"/>
+    <w:lsdException w:name="Colorful Shading Accent 6" w:semiHidden="0" w:uiPriority="71" w:unhideWhenUsed="0"/>
+    <w:lsdException w:name="Colorful List Accent 6" w:semiHidden="0" w:uiPriority="72" w:unhideWhenUsed="0"/>
+    <w:lsdException w:name="Colorful Grid Accent 6" w:semiHidden="0" w:uiPriority="73" w:unhideWhenUsed="0"/>
+    <w:lsdException w:name="Subtle Emphasis" w:semiHidden="0" w:uiPriority="19" w:unhideWhenUsed="0" w:qFormat="1"/>
+    <w:lsdException w:name="Intense Emphasis" w:semiHidden="0" w:uiPriority="21" w:unhideWhenUsed="0" w:qFormat="1"/>
+    <w:lsdException w:name="Subtle Reference" w:semiHidden="0" w:uiPriority="31" w:unhideWhenUsed="0" w:qFormat="1"/>
+    <w:lsdException w:name="Intense Reference" w:semiHidden="0" w:uiPriority="32" w:unhideWhenUsed="0" w:qFormat="1"/>
+    <w:lsdException w:name="Book Title" w:semiHidden="0" w:uiPriority="33" w:unhideWhenUsed="0" w:qFormat="1"/>
+    <w:lsdException w:name="Bibliography" w:uiPriority="37"/>
+    <w:lsdException w:name="TOC Heading" w:uiPriority="39" w:qFormat="1"/>
+  </w:latentStyles>
+  <w:style w:type="paragraph" w:default="1" w:styleId="Normal">
+    <w:name w:val="Normal"/>
+    <w:qFormat/>
+  </w:style>
+  <w:style w:type="paragraph" w:styleId="Ttulo5">
+    <w:name w:val="heading 5"/>
+    <w:basedOn w:val="Normal"/>
+    <w:link w:val="Ttulo5Car"/>
+    <w:uiPriority w:val="9"/>
+    <w:qFormat/>
+    <w:rsid w:val="0082539F"/>
+    <w:pPr>
+      <w:spacing w:before="100" w:beforeAutospacing="1" w:after="100" w:afterAutospacing="1"/>
+      <w:outlineLvl w:val="4"/>
+    </w:pPr>
+    <w:rPr>
+      <w:rFonts w:ascii="Times" w:hAnsi="Times"/>
+      <w:b/>
+      <w:bCs/>
+      <w:sz w:val="20"/>
+      <w:szCs w:val="20"/>
+      <w:lang w:val="es-MX"/>
+    </w:rPr>
+  </w:style>
+  <w:style w:type="character" w:default="1" w:styleId="Fuentedeprrafopredeter">
+    <w:name w:val="Default Paragraph Font"/>
+    <w:uiPriority w:val="1"/>
+    <w:semiHidden/>
+    <w:unhideWhenUsed/>
+  </w:style>
+  <w:style w:type="table" w:default="1" w:styleId="Tablanormal">
+    <w:name w:val="Normal Table"/>
+    <w:uiPriority w:val="99"/>
+    <w:semiHidden/>
+    <w:unhideWhenUsed/>
+    <w:tblPr>
+      <w:tblInd w:w="0" w:type="dxa"/>
+      <w:tblCellMar>
+        <w:top w:w="0" w:type="dxa"/>
+        <w:left w:w="108" w:type="dxa"/>
+        <w:bottom w:w="0" w:type="dxa"/>
+        <w:right w:w="108" w:type="dxa"/>
+      </w:tblCellMar>
+    </w:tblPr>
+  </w:style>
+  <w:style w:type="numbering" w:default="1" w:styleId="Sinlista">
+    <w:name w:val="No List"/>
+    <w:uiPriority w:val="99"/>
+    <w:semiHidden/>
+    <w:unhideWhenUsed/>
+  </w:style>
+  <w:style w:type="character" w:customStyle="1" w:styleId="Ttulo5Car">
+    <w:name w:val="Título 5 Car"/>
+    <w:basedOn w:val="Fuentedeprrafopredeter"/>
+    <w:link w:val="Ttulo5"/>
+    <w:uiPriority w:val="9"/>
+    <w:rsid w:val="0082539F"/>
+    <w:rPr>
+      <w:rFonts w:ascii="Times" w:hAnsi="Times"/>
+      <w:b/>
+      <w:bCs/>
+      <w:sz w:val="20"/>
+      <w:szCs w:val="20"/>
+      <w:lang w:val="es-MX"/>
+    </w:rPr>
+  </w:style>
+  <w:style w:type="table" w:styleId="Tablaconcuadrcula">
+    <w:name w:val="Table Grid"/>
+    <w:basedOn w:val="Tablanormal"/>
+    <w:uiPriority w:val="59"/>
+    <w:rsid w:val="00AA3549"/>
+    <w:tblPr>
+      <w:tblInd w:w="0" w:type="dxa"/>
+      <w:tblBorders>
+        <w:top w:val="single" w:sz="4" w:space="0" w:color="auto"/>
+        <w:left w:val="single" w:sz="4" w:space="0" w:color="auto"/>
+        <w:bottom w:val="single" w:sz="4" w:space="0" w:color="auto"/>
+        <w:right w:val="single" w:sz="4" w:space="0" w:color="auto"/>
+        <w:insideH w:val="single" w:sz="4" w:space="0" w:color="auto"/>
+        <w:insideV w:val="single" w:sz="4" w:space="0" w:color="auto"/>
+      </w:tblBorders>
+      <w:tblCellMar>
+        <w:top w:w="0" w:type="dxa"/>
+        <w:left w:w="108" w:type="dxa"/>
+        <w:bottom w:w="0" w:type="dxa"/>
+        <w:right w:w="108" w:type="dxa"/>
+      </w:tblCellMar>
+    </w:tblPr>
+  </w:style>
+  <w:style w:type="paragraph" w:styleId="Sinespaciado">
+    <w:name w:val="No Spacing"/>
+    <w:uiPriority w:val="1"/>
+    <w:qFormat/>
+    <w:rsid w:val="00DD51BB"/>
+  </w:style>
+  <w:style w:type="paragraph" w:styleId="Textodeglobo">
+    <w:name w:val="Balloon Text"/>
+    <w:basedOn w:val="Normal"/>
+    <w:link w:val="TextodegloboCar"/>
+    <w:uiPriority w:val="99"/>
+    <w:semiHidden/>
+    <w:unhideWhenUsed/>
+    <w:rsid w:val="008E792B"/>
+    <w:rPr>
+      <w:rFonts w:ascii="Lucida Grande" w:hAnsi="Lucida Grande" w:cs="Lucida Grande"/>
+      <w:sz w:val="18"/>
+      <w:szCs w:val="18"/>
+    </w:rPr>
+  </w:style>
+  <w:style w:type="character" w:customStyle="1" w:styleId="TextodegloboCar">
+    <w:name w:val="Texto de globo Car"/>
+    <w:basedOn w:val="Fuentedeprrafopredeter"/>
+    <w:link w:val="Textodeglobo"/>
+    <w:uiPriority w:val="99"/>
+    <w:semiHidden/>
+    <w:rsid w:val="008E792B"/>
+    <w:rPr>
+      <w:rFonts w:ascii="Lucida Grande" w:hAnsi="Lucida Grande" w:cs="Lucida Grande"/>
+      <w:sz w:val="18"/>
+      <w:szCs w:val="18"/>
+    </w:rPr>
+  </w:style>
+  <w:style w:type="character" w:styleId="Hipervnculo">
+    <w:name w:val="Hyperlink"/>
+    <w:basedOn w:val="Fuentedeprrafopredeter"/>
+    <w:uiPriority w:val="99"/>
+    <w:unhideWhenUsed/>
+    <w:rsid w:val="00124466"/>
+    <w:rPr>
+      <w:color w:val="0000FF" w:themeColor="hyperlink"/>
+      <w:u w:val="single"/>
+    </w:rPr>
+  </w:style>
+  <w:style w:type="character" w:styleId="Hipervnculovisitado">
+    <w:name w:val="FollowedHyperlink"/>
+    <w:basedOn w:val="Fuentedeprrafopredeter"/>
+    <w:uiPriority w:val="99"/>
+    <w:semiHidden/>
+    <w:unhideWhenUsed/>
+    <w:rsid w:val="00EB0478"/>
+    <w:rPr>
+      <w:color w:val="800080" w:themeColor="followedHyperlink"/>
+      <w:u w:val="single"/>
+    </w:rPr>
+  </w:style>
+</w:styles>
+</file>
+
+<file path=word/stylesWithEffects.xml><?xml version="1.0" encoding="utf-8"?>
+<w:styles xmlns:wpc="http://schemas.microsoft.com/office/word/2010/wordprocessingCanvas" xmlns:mo="http://schemas.microsoft.com/office/mac/office/2008/main" xmlns:mc="http://schemas.openxmlformats.org/markup-compatibility/2006" xmlns:mv="urn:schemas-microsoft-com:mac:vml" xmlns:o="urn:schemas-microsoft-com:office:office" xmlns:r="http://schemas.openxmlformats.org/officeDocument/2006/relationships" xmlns:m="http://schemas.openxmlformats.org/officeDocument/2006/math" xmlns:v="urn:schemas-microsoft-com:vml" xmlns:wp14="http://schemas.microsoft.com/office/word/2010/wordprocessingDrawing" xmlns:wp="http://schemas.openxmlformats.org/drawingml/2006/wordprocessingDrawing" xmlns:w10="urn:schemas-microsoft-com:office:word" xmlns:w="http://schemas.openxmlformats.org/wordprocessingml/2006/main" xmlns:w14="http://schemas.microsoft.com/office/word/2010/wordml" xmlns:wpg="http://schemas.microsoft.com/office/word/2010/wordprocessingGroup" xmlns:wpi="http://schemas.microsoft.com/office/word/2010/wordprocessingInk" xmlns:wne="http://schemas.microsoft.com/office/word/2006/wordml" xmlns:wps="http://schemas.microsoft.com/office/word/2010/wordprocessingShape" mc:Ignorable="w14 wp14">
+  <w:docDefaults>
+    <w:rPrDefault>
+      <w:rPr>
+        <w:rFonts w:asciiTheme="minorHAnsi" w:eastAsiaTheme="minorEastAsia" w:hAnsiTheme="minorHAnsi" w:cstheme="minorBidi"/>
+        <w:sz w:val="24"/>
+        <w:szCs w:val="24"/>
+        <w:lang w:val="es-ES_tradnl" w:eastAsia="es-ES" w:bidi="ar-SA"/>
+      </w:rPr>
+    </w:rPrDefault>
+    <w:pPrDefault/>
+  </w:docDefaults>
+  <w:latentStyles w:defLockedState="0" w:defUIPriority="99" w:defSemiHidden="1" w:defUnhideWhenUsed="1" w:defQFormat="0" w:count="276">
+    <w:lsdException w:name="Normal" w:semiHidden="0" w:uiPriority="0" w:unhideWhenUsed="0" w:qFormat="1"/>
+    <w:lsdException w:name="heading 1" w:semiHidden="0" w:uiPriority="9" w:unhideWhenUsed="0" w:qFormat="1"/>
+    <w:lsdException w:name="heading 2" w:uiPriority="9" w:qFormat="1"/>
+    <w:lsdException w:name="heading 3" w:uiPriority="9" w:qFormat="1"/>
+    <w:lsdException w:name="heading 4" w:uiPriority="9" w:qFormat="1"/>
+    <w:lsdException w:name="heading 5" w:uiPriority="9" w:qFormat="1"/>
+    <w:lsdException w:name="heading 6" w:uiPriority="9" w:qFormat="1"/>
+    <w:lsdException w:name="heading 7" w:uiPriority="9" w:qFormat="1"/>
+    <w:lsdException w:name="heading 8" w:uiPriority="9" w:qFormat="1"/>
+    <w:lsdException w:name="heading 9" w:uiPriority="9" w:qFormat="1"/>
+    <w:lsdException w:name="toc 1" w:uiPriority="39"/>
+    <w:lsdException w:name="toc 2" w:uiPriority="39"/>
+    <w:lsdException w:name="toc 3" w:uiPriority="39"/>
+    <w:lsdException w:name="toc 4" w:uiPriority="39"/>
+    <w:lsdException w:name="toc 5" w:uiPriority="39"/>
+    <w:lsdException w:name="toc 6" w:uiPriority="39"/>
+    <w:lsdException w:name="toc 7" w:uiPriority="39"/>
+    <w:lsdException w:name="toc 8" w:uiPriority="39"/>
+    <w:lsdException w:name="toc 9" w:uiPriority="39"/>
+    <w:lsdException w:name="caption" w:uiPriority="35" w:qFormat="1"/>
+    <w:lsdException w:name="Title" w:semiHidden="0" w:uiPriority="10" w:unhideWhenUsed="0" w:qFormat="1"/>
+    <w:lsdException w:name="Default Paragraph Font" w:uiPriority="1"/>
+    <w:lsdException w:name="Subtitle" w:semiHidden="0" w:uiPriority="11" w:unhideWhenUsed="0" w:qFormat="1"/>
+    <w:lsdException w:name="Strong" w:semiHidden="0" w:uiPriority="22" w:unhideWhenUsed="0" w:qFormat="1"/>
+    <w:lsdException w:name="Emphasis" w:semiHidden="0" w:uiPriority="20" w:unhideWhenUsed="0" w:qFormat="1"/>
+    <w:lsdException w:name="Normal Table" w:semiHidden="0" w:unhideWhenUsed="0"/>
+    <w:lsdException w:name="Table Web 3" w:semiHidden="0" w:unhideWhenUsed="0"/>
+    <w:lsdException w:name="Table Grid" w:semiHidden="0" w:uiPriority="59" w:unhideWhenUsed="0"/>
+    <w:lsdException w:name="Table Theme" w:semiHidden="0" w:unhideWhenUsed="0"/>
+    <w:lsdException w:name="Placeholder Text" w:unhideWhenUsed="0"/>
+    <w:lsdException w:name="No Spacing" w:semiHidden="0" w:uiPriority="1" w:unhideWhenUsed="0" w:qFormat="1"/>
+    <w:lsdException w:name="Light Shading" w:semiHidden="0" w:uiPriority="60" w:unhideWhenUsed="0"/>
+    <w:lsdException w:name="Light List" w:semiHidden="0" w:uiPriority="61" w:unhideWhenUsed="0"/>
+    <w:lsdException w:name="Light Grid" w:semiHidden="0" w:uiPriority="62" w:unhideWhenUsed="0"/>
+    <w:lsdException w:name="Medium Shading 1" w:semiHidden="0" w:uiPriority="63" w:unhideWhenUsed="0"/>
+    <w:lsdException w:name="Medium Shading 2" w:semiHidden="0" w:uiPriority="64" w:unhideWhenUsed="0"/>
+    <w:lsdException w:name="Medium List 1" w:semiHidden="0" w:uiPriority="65" w:unhideWhenUsed="0"/>
+    <w:lsdException w:name="Medium List 2" w:semiHidden="0" w:uiPriority="66" w:unhideWhenUsed="0"/>
+    <w:lsdException w:name="Medium Grid 1" w:semiHidden="0" w:uiPriority="67" w:unhideWhenUsed="0"/>
+    <w:lsdException w:name="Medium Grid 2" w:semiHidden="0" w:uiPriority="68" w:unhideWhenUsed="0"/>
+    <w:lsdException w:name="Medium Grid 3" w:semiHidden="0" w:uiPriority="69" w:unhideWhenUsed="0"/>
+    <w:lsdException w:name="Dark List" w:semiHidden="0" w:uiPriority="70" w:unhideWhenUsed="0"/>
+    <w:lsdException w:name="Colorful Shading" w:semiHidden="0" w:uiPriority="71" w:unhideWhenUsed="0"/>
+    <w:lsdException w:name="Colorful List" w:semiHidden="0" w:uiPriority="72" w:unhideWhenUsed="0"/>
+    <w:lsdException w:name="Colorful Grid" w:semiHidden="0" w:uiPriority="73" w:unhideWhenUsed="0"/>
+    <w:lsdException w:name="Light Shading Accent 1" w:semiHidden="0" w:uiPriority="60" w:unhideWhenUsed="0"/>
+    <w:lsdException w:name="Light List Accent 1" w:semiHidden="0" w:uiPriority="61" w:unhideWhenUsed="0"/>
+    <w:lsdException w:name="Light Grid Accent 1" w:semiHidden="0" w:uiPriority="62" w:unhideWhenUsed="0"/>
+    <w:lsdException w:name="Medium Shading 1 Accent 1" w:semiHidden="0" w:uiPriority="63" w:unhideWhenUsed="0"/>
+    <w:lsdException w:name="Medium Shading 2 Accent 1" w:semiHidden="0" w:uiPriority="64" w:unhideWhenUsed="0"/>
+    <w:lsdException w:name="Medium List 1 Accent 1" w:semiHidden="0" w:uiPriority="65" w:unhideWhenUsed="0"/>
+    <w:lsdException w:name="Revision" w:unhideWhenUsed="0"/>
+    <w:lsdException w:name="List Paragraph" w:semiHidden="0" w:uiPriority="34" w:unhideWhenUsed="0" w:qFormat="1"/>
+    <w:lsdException w:name="Quote" w:semiHidden="0" w:uiPriority="29" w:unhideWhenUsed="0" w:qFormat="1"/>
+    <w:lsdException w:name="Intense Quote" w:semiHidden="0" w:uiPriority="30" w:unhideWhenUsed="0" w:qFormat="1"/>
+    <w:lsdException w:name="Medium List 2 Accent 1" w:semiHidden="0" w:uiPriority="66" w:unhideWhenUsed="0"/>
+    <w:lsdException w:name="Medium Grid 1 Accent 1" w:semiHidden="0" w:uiPriority="67" w:unhideWhenUsed="0"/>
+    <w:lsdException w:name="Medium Grid 2 Accent 1" w:semiHidden="0" w:uiPriority="68" w:unhideWhenUsed="0"/>
+    <w:lsdException w:name="Medium Grid 3 Accent 1" w:semiHidden="0" w:uiPriority="69" w:unhideWhenUsed="0"/>
+    <w:lsdException w:name="Dark List Accent 1" w:semiHidden="0" w:uiPriority="70" w:unhideWhenUsed="0"/>
+    <w:lsdException w:name="Colorful Shading Accent 1" w:semiHidden="0" w:uiPriority="71" w:unhideWhenUsed="0"/>
+    <w:lsdException w:name="Colorful List Accent 1" w:semiHidden="0" w:uiPriority="72" w:unhideWhenUsed="0"/>
+    <w:lsdException w:name="Colorful Grid Accent 1" w:semiHidden="0" w:uiPriority="73" w:unhideWhenUsed="0"/>
+    <w:lsdException w:name="Light Shading Accent 2" w:semiHidden="0" w:uiPriority="60" w:unhideWhenUsed="0"/>
+    <w:lsdException w:name="Light List Accent 2" w:semiHidden="0" w:uiPriority="61" w:unhideWhenUsed="0"/>
+    <w:lsdException w:name="Light Grid Accent 2" w:semiHidden="0" w:uiPriority="62" w:unhideWhenUsed="0"/>
+    <w:lsdException w:name="Medium Shading 1 Accent 2" w:semiHidden="0" w:uiPriority="63" w:unhideWhenUsed="0"/>
+    <w:lsdException w:name="Medium Shading 2 Accent 2" w:semiHidden="0" w:uiPriority="64" w:unhideWhenUsed="0"/>
+    <w:lsdException w:name="Medium List 1 Accent 2" w:semiHidden="0" w:uiPriority="65" w:unhideWhenUsed="0"/>
+    <w:lsdException w:name="Medium List 2 Accent 2" w:semiHidden="0" w:uiPriority="66" w:unhideWhenUsed="0"/>
+    <w:lsdException w:name="Medium Grid 1 Accent 2" w:semiHidden="0" w:uiPriority="67" w:unhideWhenUsed="0"/>
+    <w:lsdException w:name="Medium Grid 2 Accent 2" w:semiHidden="0" w:uiPriority="68" w:unhideWhenUsed="0"/>
+    <w:lsdException w:name="Medium Grid 3 Accent 2" w:semiHidden="0" w:uiPriority="69" w:unhideWhenUsed="0"/>
+    <w:lsdException w:name="Dark List Accent 2" w:semiHidden="0" w:uiPriority="70" w:unhideWhenUsed="0"/>
+    <w:lsdException w:name="Colorful Shading Accent 2" w:semiHidden="0" w:uiPriority="71" w:unhideWhenUsed="0"/>
+    <w:lsdException w:name="Colorful List Accent 2" w:semiHidden="0" w:uiPriority="72" w:unhideWhenUsed="0"/>
+    <w:lsdException w:name="Colorful Grid Accent 2" w:semiHidden="0" w:uiPriority="73" w:unhideWhenUsed="0"/>
+    <w:lsdException w:name="Light Shading Accent 3" w:semiHidden="0" w:uiPriority="60" w:unhideWhenUsed="0"/>
+    <w:lsdException w:name="Light List Accent 3" w:semiHidden="0" w:uiPriority="61" w:unhideWhenUsed="0"/>
+    <w:lsdException w:name="Light Grid Accent 3" w:semiHidden="0" w:uiPriority="62" w:unhideWhenUsed="0"/>
+    <w:lsdException w:name="Medium Shading 1 Accent 3" w:semiHidden="0" w:uiPriority="63" w:unhideWhenUsed="0"/>
+    <w:lsdException w:name="Medium Shading 2 Accent 3" w:semiHidden="0" w:uiPriority="64" w:unhideWhenUsed="0"/>
+    <w:lsdException w:name="Medium List 1 Accent 3" w:semiHidden="0" w:uiPriority="65" w:unhideWhenUsed="0"/>
+    <w:lsdException w:name="Medium List 2 Accent 3" w:semiHidden="0" w:uiPriority="66" w:unhideWhenUsed="0"/>
+    <w:lsdException w:name="Medium Grid 1 Accent 3" w:semiHidden="0" w:uiPriority="67" w:unhideWhenUsed="0"/>
+    <w:lsdException w:name="Medium Grid 2 Accent 3" w:semiHidden="0" w:uiPriority="68" w:unhideWhenUsed="0"/>
+    <w:lsdException w:name="Medium Grid 3 Accent 3" w:semiHidden="0" w:uiPriority="69" w:unhideWhenUsed="0"/>
+    <w:lsdException w:name="Dark List Accent 3" w:semiHidden="0" w:uiPriority="70" w:unhideWhenUsed="0"/>
+    <w:lsdException w:name="Colorful Shading Accent 3" w:semiHidden="0" w:uiPriority="71" w:unhideWhenUsed="0"/>
+    <w:lsdException w:name="Colorful List Accent 3" w:semiHidden="0" w:uiPriority="72" w:unhideWhenUsed="0"/>
+    <w:lsdException w:name="Colorful Grid Accent 3" w:semiHidden="0" w:uiPriority="73" w:unhideWhenUsed="0"/>
+    <w:lsdException w:name="Light Shading Accent 4" w:semiHidden="0" w:uiPriority="60" w:unhideWhenUsed="0"/>
+    <w:lsdException w:name="Light List Accent 4" w:semiHidden="0" w:uiPriority="61" w:unhideWhenUsed="0"/>
+    <w:lsdException w:name="Light Grid Accent 4" w:semiHidden="0" w:uiPriority="62" w:unhideWhenUsed="0"/>
+    <w:lsdException w:name="Medium Shading 1 Accent 4" w:semiHidden="0" w:uiPriority="63" w:unhideWhenUsed="0"/>
+    <w:lsdException w:name="Medium Shading 2 Accent 4" w:semiHidden="0" w:uiPriority="64" w:unhideWhenUsed="0"/>
+    <w:lsdException w:name="Medium List 1 Accent 4" w:semiHidden="0" w:uiPriority="65" w:unhideWhenUsed="0"/>
+    <w:lsdException w:name="Medium List 2 Accent 4" w:semiHidden="0" w:uiPriority="66" w:unhideWhenUsed="0"/>
+    <w:lsdException w:name="Medium Grid 1 Accent 4" w:semiHidden="0" w:uiPriority="67" w:unhideWhenUsed="0"/>
+    <w:lsdException w:name="Medium Grid 2 Accent 4" w:semiHidden="0" w:uiPriority="68" w:unhideWhenUsed="0"/>
+    <w:lsdException w:name="Medium Grid 3 Accent 4" w:semiHidden="0" w:uiPriority="69" w:unhideWhenUsed="0"/>
+    <w:lsdException w:name="Dark List Accent 4" w:semiHidden="0" w:uiPriority="70" w:unhideWhenUsed="0"/>
+    <w:lsdException w:name="Colorful Shading Accent 4" w:semiHidden="0" w:uiPriority="71" w:unhideWhenUsed="0"/>
+    <w:lsdException w:name="Colorful List Accent 4" w:semiHidden="0" w:uiPriority="72" w:unhideWhenUsed="0"/>
+    <w:lsdException w:name="Colorful Grid Accent 4" w:semiHidden="0" w:uiPriority="73" w:unhideWhenUsed="0"/>
+    <w:lsdException w:name="Light Shading Accent 5" w:semiHidden="0" w:uiPriority="60" w:unhideWhenUsed="0"/>
+    <w:lsdException w:name="Light List Accent 5" w:semiHidden="0" w:uiPriority="61" w:unhideWhenUsed="0"/>
+    <w:lsdException w:name="Light Grid Accent 5" w:semiHidden="0" w:uiPriority="62" w:unhideWhenUsed="0"/>
+    <w:lsdException w:name="Medium Shading 1 Accent 5" w:semiHidden="0" w:uiPriority="63" w:unhideWhenUsed="0"/>
+    <w:lsdException w:name="Medium Shading 2 Accent 5" w:semiHidden="0" w:uiPriority="64" w:unhideWhenUsed="0"/>
+    <w:lsdException w:name="Medium List 1 Accent 5" w:semiHidden="0" w:uiPriority="65" w:unhideWhenUsed="0"/>
+    <w:lsdException w:name="Medium List 2 Accent 5" w:semiHidden="0" w:uiPriority="66" w:unhideWhenUsed="0"/>
+    <w:lsdException w:name="Medium Grid 1 Accent 5" w:semiHidden="0" w:uiPriority="67" w:unhideWhenUsed="0"/>
+    <w:lsdException w:name="Medium Grid 2 Accent 5" w:semiHidden="0" w:uiPriority="68" w:unhideWhenUsed="0"/>
+    <w:lsdException w:name="Medium Grid 3 Accent 5" w:semiHidden="0" w:uiPriority="69" w:unhideWhenUsed="0"/>
+    <w:lsdException w:name="Dark List Accent 5" w:semiHidden="0" w:uiPriority="70" w:unhideWhenUsed="0"/>
+    <w:lsdException w:name="Colorful Shading Accent 5" w:semiHidden="0" w:uiPriority="71" w:unhideWhenUsed="0"/>
+    <w:lsdException w:name="Colorful List Accent 5" w:semiHidden="0" w:uiPriority="72" w:unhideWhenUsed="0"/>
+    <w:lsdException w:name="Colorful Grid Accent 5" w:semiHidden="0" w:uiPriority="73" w:unhideWhenUsed="0"/>
+    <w:lsdException w:name="Light Shading Accent 6" w:semiHidden="0" w:uiPriority="60" w:unhideWhenUsed="0"/>
+    <w:lsdException w:name="Light List Accent 6" w:semiHidden="0" w:uiPriority="61" w:unhideWhenUsed="0"/>
+    <w:lsdException w:name="Light Grid Accent 6" w:semiHidden="0" w:uiPriority="62" w:unhideWhenUsed="0"/>
+    <w:lsdException w:name="Medium Shading 1 Accent 6" w:semiHidden="0" w:uiPriority="63" w:unhideWhenUsed="0"/>
+    <w:lsdException w:name="Medium Shading 2 Accent 6" w:semiHidden="0" w:uiPriority="64" w:unhideWhenUsed="0"/>
+    <w:lsdException w:name="Medium List 1 Accent 6" w:semiHidden="0" w:uiPriority="65" w:unhideWhenUsed="0"/>
+    <w:lsdException w:name="Medium List 2 Accent 6" w:semiHidden="0" w:uiPriority="66" w:unhideWhenUsed="0"/>
+    <w:lsdException w:name="Medium Grid 1 Accent 6" w:semiHidden="0" w:uiPriority="67" w:unhideWhenUsed="0"/>
+    <w:lsdException w:name="Medium Grid 2 Accent 6" w:semiHidden="0" w:uiPriority="68" w:unhideWhenUsed="0"/>
+    <w:lsdException w:name="Medium Grid 3 Accent 6" w:semiHidden="0" w:uiPriority="69" w:unhideWhenUsed="0"/>
+    <w:lsdException w:name="Dark List Accent 6" w:semiHidden="0" w:uiPriority="70" w:unhideWhenUsed="0"/>
+    <w:lsdException w:name="Colorful Shading Accent 6" w:semiHidden="0" w:uiPriority="71" w:unhideWhenUsed="0"/>
+    <w:lsdException w:name="Colorful List Accent 6" w:semiHidden="0" w:uiPriority="72" w:unhideWhenUsed="0"/>
+    <w:lsdException w:name="Colorful Grid Accent 6" w:semiHidden="0" w:uiPriority="73" w:unhideWhenUsed="0"/>
+    <w:lsdException w:name="Subtle Emphasis" w:semiHidden="0" w:uiPriority="19" w:unhideWhenUsed="0" w:qFormat="1"/>
+    <w:lsdException w:name="Intense Emphasis" w:semiHidden="0" w:uiPriority="21" w:unhideWhenUsed="0" w:qFormat="1"/>
+    <w:lsdException w:name="Subtle Reference" w:semiHidden="0" w:uiPriority="31" w:unhideWhenUsed="0" w:qFormat="1"/>
+    <w:lsdException w:name="Intense Reference" w:semiHidden="0" w:uiPriority="32" w:unhideWhenUsed="0" w:qFormat="1"/>
+    <w:lsdException w:name="Book Title" w:semiHidden="0" w:uiPriority="33" w:unhideWhenUsed="0" w:qFormat="1"/>
+    <w:lsdException w:name="Bibliography" w:uiPriority="37"/>
+    <w:lsdException w:name="TOC Heading" w:uiPriority="39" w:qFormat="1"/>
   </w:latentStyles>
   <w:style w:type="paragraph" w:default="1" w:styleId="Normal">
     <w:name w:val="Normal"/>

</xml_diff>

<commit_message>
Documento con analisis y pseudocógidos.
Tarea completada.
</commit_message>
<xml_diff>
--- a/Tarea_02.docx
+++ b/Tarea_02.docx
@@ -602,27 +602,47 @@
               </w:rPr>
               <w:t>Salidas:</w:t>
             </w:r>
-          </w:p>
-          <w:p>
-            <w:pPr>
-              <w:pStyle w:val="Sinespaciado"/>
-              <w:rPr>
-                <w:rFonts w:ascii="Avenir Book" w:eastAsia="Arial Unicode MS" w:hAnsi="Avenir Book" w:cs="Arial Unicode MS"/>
-                <w:bCs/>
-                <w:sz w:val="20"/>
-                <w:szCs w:val="22"/>
-                <w:lang w:val="es-MX"/>
-              </w:rPr>
-            </w:pPr>
-            <w:r>
-              <w:rPr>
-                <w:rFonts w:ascii="Avenir Book" w:eastAsia="Arial Unicode MS" w:hAnsi="Avenir Book" w:cs="Arial Unicode MS"/>
-                <w:bCs/>
-                <w:sz w:val="20"/>
-                <w:szCs w:val="22"/>
-                <w:lang w:val="es-MX"/>
-              </w:rPr>
-              <w:t>Relación E/S:</w:t>
+            <w:r>
+              <w:rPr>
+                <w:rFonts w:ascii="Avenir Book" w:eastAsia="Arial Unicode MS" w:hAnsi="Avenir Book" w:cs="Arial Unicode MS"/>
+                <w:bCs/>
+                <w:sz w:val="20"/>
+                <w:szCs w:val="22"/>
+                <w:lang w:val="es-MX"/>
+              </w:rPr>
+              <w:t xml:space="preserve">Nombre, matrícula, carrera, escuela de procedencia, descripción. </w:t>
+            </w:r>
+          </w:p>
+          <w:p>
+            <w:pPr>
+              <w:pStyle w:val="Sinespaciado"/>
+              <w:rPr>
+                <w:rFonts w:ascii="Avenir Book" w:eastAsia="Arial Unicode MS" w:hAnsi="Avenir Book" w:cs="Arial Unicode MS"/>
+                <w:bCs/>
+                <w:sz w:val="20"/>
+                <w:szCs w:val="22"/>
+                <w:lang w:val="es-MX"/>
+              </w:rPr>
+            </w:pPr>
+            <w:r>
+              <w:rPr>
+                <w:rFonts w:ascii="Avenir Book" w:eastAsia="Arial Unicode MS" w:hAnsi="Avenir Book" w:cs="Arial Unicode MS"/>
+                <w:bCs/>
+                <w:sz w:val="20"/>
+                <w:szCs w:val="22"/>
+                <w:lang w:val="es-MX"/>
+              </w:rPr>
+              <w:t>Relación E/S</w:t>
+            </w:r>
+            <w:r>
+              <w:rPr>
+                <w:rFonts w:ascii="Avenir Book" w:eastAsia="Arial Unicode MS" w:hAnsi="Avenir Book" w:cs="Arial Unicode MS"/>
+                <w:bCs/>
+                <w:sz w:val="20"/>
+                <w:szCs w:val="22"/>
+                <w:lang w:val="es-MX"/>
+              </w:rPr>
+              <w:t xml:space="preserve">: No hay </w:t>
             </w:r>
           </w:p>
           <w:p>
@@ -721,6 +741,38 @@
                 <w:lang w:val="es-MX"/>
               </w:rPr>
             </w:pPr>
+            <w:r>
+              <w:rPr>
+                <w:rFonts w:ascii="Avenir Book" w:eastAsia="Arial Unicode MS" w:hAnsi="Avenir Book" w:cs="Arial Unicode MS"/>
+                <w:bCs/>
+                <w:sz w:val="20"/>
+                <w:szCs w:val="22"/>
+                <w:lang w:val="es-MX"/>
+              </w:rPr>
+              <w:t>1.-Asignar valores por cada dato</w:t>
+            </w:r>
+          </w:p>
+          <w:p>
+            <w:pPr>
+              <w:pStyle w:val="Sinespaciado"/>
+              <w:rPr>
+                <w:rFonts w:ascii="Avenir Book" w:eastAsia="Arial Unicode MS" w:hAnsi="Avenir Book" w:cs="Arial Unicode MS"/>
+                <w:bCs/>
+                <w:sz w:val="20"/>
+                <w:szCs w:val="22"/>
+                <w:lang w:val="es-MX"/>
+              </w:rPr>
+            </w:pPr>
+            <w:r>
+              <w:rPr>
+                <w:rFonts w:ascii="Avenir Book" w:eastAsia="Arial Unicode MS" w:hAnsi="Avenir Book" w:cs="Arial Unicode MS"/>
+                <w:bCs/>
+                <w:sz w:val="20"/>
+                <w:szCs w:val="22"/>
+                <w:lang w:val="es-MX"/>
+              </w:rPr>
+              <w:t>2.- Imprimir datos</w:t>
+            </w:r>
           </w:p>
           <w:p>
             <w:pPr>
@@ -1169,7 +1221,6 @@
           <w:szCs w:val="22"/>
           <w:lang w:val="es-MX"/>
         </w:rPr>
-        <w:lastRenderedPageBreak/>
         <w:t>2.</w:t>
       </w:r>
       <w:r>
@@ -1526,6 +1577,16 @@
               </w:rPr>
               <w:t>Entradas:</w:t>
             </w:r>
+            <w:r>
+              <w:rPr>
+                <w:rFonts w:ascii="Avenir Book" w:eastAsia="Arial Unicode MS" w:hAnsi="Avenir Book" w:cs="Arial Unicode MS"/>
+                <w:bCs/>
+                <w:sz w:val="20"/>
+                <w:szCs w:val="22"/>
+                <w:lang w:val="es-MX"/>
+              </w:rPr>
+              <w:t>Velocidad km/hr</w:t>
+            </w:r>
           </w:p>
           <w:p>
             <w:pPr>
@@ -1548,6 +1609,16 @@
               </w:rPr>
               <w:t>Salidas:</w:t>
             </w:r>
+            <w:r>
+              <w:rPr>
+                <w:rFonts w:ascii="Avenir Book" w:eastAsia="Arial Unicode MS" w:hAnsi="Avenir Book" w:cs="Arial Unicode MS"/>
+                <w:bCs/>
+                <w:sz w:val="20"/>
+                <w:szCs w:val="22"/>
+                <w:lang w:val="es-MX"/>
+              </w:rPr>
+              <w:t xml:space="preserve"> Distancia en 6hrs, distancia en 10 hrs, tiempo para recorrer 500 km </w:t>
+            </w:r>
           </w:p>
           <w:p>
             <w:pPr>
@@ -1570,6 +1641,16 @@
               </w:rPr>
               <w:t>Relación E/S:</w:t>
             </w:r>
+            <w:r>
+              <w:rPr>
+                <w:rFonts w:ascii="Avenir Book" w:eastAsia="Arial Unicode MS" w:hAnsi="Avenir Book" w:cs="Arial Unicode MS"/>
+                <w:bCs/>
+                <w:sz w:val="20"/>
+                <w:szCs w:val="22"/>
+                <w:lang w:val="es-MX"/>
+              </w:rPr>
+              <w:t xml:space="preserve"> d6hrs= 6 * velocidad, d10hrs: 10 * velocidad, 500 / velocidad</w:t>
+            </w:r>
           </w:p>
           <w:p>
             <w:pPr>
@@ -1644,6 +1725,96 @@
                 <w:lang w:val="es-MX"/>
               </w:rPr>
               <w:t>(foto, captura de pantalla, texto, etc.)</w:t>
+            </w:r>
+          </w:p>
+          <w:p>
+            <w:pPr>
+              <w:pStyle w:val="Sinespaciado"/>
+              <w:rPr>
+                <w:rFonts w:ascii="Avenir Book" w:eastAsia="Arial Unicode MS" w:hAnsi="Avenir Book" w:cs="Arial Unicode MS"/>
+                <w:b/>
+                <w:bCs/>
+                <w:sz w:val="20"/>
+                <w:szCs w:val="22"/>
+                <w:lang w:val="es-MX"/>
+              </w:rPr>
+            </w:pPr>
+            <w:r>
+              <w:rPr>
+                <w:rFonts w:ascii="Avenir Book" w:eastAsia="Arial Unicode MS" w:hAnsi="Avenir Book" w:cs="Arial Unicode MS"/>
+                <w:b/>
+                <w:bCs/>
+                <w:sz w:val="20"/>
+                <w:szCs w:val="22"/>
+                <w:lang w:val="es-MX"/>
+              </w:rPr>
+              <w:t>Pseudocódigo:</w:t>
+            </w:r>
+          </w:p>
+          <w:p>
+            <w:pPr>
+              <w:pStyle w:val="Sinespaciado"/>
+              <w:rPr>
+                <w:rFonts w:ascii="Avenir Book" w:eastAsia="Arial Unicode MS" w:hAnsi="Avenir Book" w:cs="Arial Unicode MS"/>
+                <w:bCs/>
+                <w:sz w:val="20"/>
+                <w:szCs w:val="22"/>
+                <w:lang w:val="es-MX"/>
+              </w:rPr>
+            </w:pPr>
+            <w:r>
+              <w:rPr>
+                <w:rFonts w:ascii="Avenir Book" w:eastAsia="Arial Unicode MS" w:hAnsi="Avenir Book" w:cs="Arial Unicode MS"/>
+                <w:bCs/>
+                <w:sz w:val="20"/>
+                <w:szCs w:val="22"/>
+                <w:lang w:val="es-MX"/>
+              </w:rPr>
+              <w:t xml:space="preserve">1.- Leer la velocidad que introduzca el usuario. </w:t>
+            </w:r>
+          </w:p>
+          <w:p>
+            <w:pPr>
+              <w:pStyle w:val="Sinespaciado"/>
+              <w:rPr>
+                <w:rFonts w:ascii="Avenir Book" w:eastAsia="Arial Unicode MS" w:hAnsi="Avenir Book" w:cs="Arial Unicode MS"/>
+                <w:bCs/>
+                <w:sz w:val="20"/>
+                <w:szCs w:val="22"/>
+                <w:lang w:val="es-MX"/>
+              </w:rPr>
+            </w:pPr>
+            <w:r>
+              <w:rPr>
+                <w:rFonts w:ascii="Avenir Book" w:eastAsia="Arial Unicode MS" w:hAnsi="Avenir Book" w:cs="Arial Unicode MS"/>
+                <w:bCs/>
+                <w:sz w:val="20"/>
+                <w:szCs w:val="22"/>
+                <w:lang w:val="es-MX"/>
+              </w:rPr>
+              <w:t xml:space="preserve">2.- distancia6= 6* velocidad,distancia10= 10 * velocidad,tiempo= 500 / velocidad. </w:t>
+            </w:r>
+          </w:p>
+          <w:p>
+            <w:pPr>
+              <w:pStyle w:val="Sinespaciado"/>
+              <w:rPr>
+                <w:rFonts w:ascii="Avenir Book" w:eastAsia="Arial Unicode MS" w:hAnsi="Avenir Book" w:cs="Arial Unicode MS"/>
+                <w:bCs/>
+                <w:sz w:val="20"/>
+                <w:szCs w:val="22"/>
+                <w:lang w:val="es-MX"/>
+              </w:rPr>
+            </w:pPr>
+            <w:r>
+              <w:rPr>
+                <w:rFonts w:ascii="Avenir Book" w:eastAsia="Arial Unicode MS" w:hAnsi="Avenir Book" w:cs="Arial Unicode MS"/>
+                <w:bCs/>
+                <w:sz w:val="20"/>
+                <w:szCs w:val="22"/>
+                <w:lang w:val="es-MX"/>
+              </w:rPr>
+              <w:t>3.- Imprimir distancia6, distancia10, tiempo</w:t>
             </w:r>
           </w:p>
           <w:p>
@@ -1941,28 +2112,6 @@
         </w:tc>
       </w:tr>
     </w:tbl>
-    <w:p>
-      <w:pPr>
-        <w:pStyle w:val="Sinespaciado"/>
-        <w:rPr>
-          <w:rFonts w:ascii="Avenir Book" w:eastAsia="Arial Unicode MS" w:hAnsi="Avenir Book" w:cs="Arial Unicode MS"/>
-          <w:sz w:val="22"/>
-          <w:szCs w:val="22"/>
-          <w:lang w:val="es-MX"/>
-        </w:rPr>
-      </w:pPr>
-    </w:p>
-    <w:p>
-      <w:pPr>
-        <w:pStyle w:val="Sinespaciado"/>
-        <w:rPr>
-          <w:rFonts w:ascii="Avenir Book" w:eastAsia="Arial Unicode MS" w:hAnsi="Avenir Book" w:cs="Arial Unicode MS"/>
-          <w:sz w:val="22"/>
-          <w:szCs w:val="22"/>
-          <w:lang w:val="es-MX"/>
-        </w:rPr>
-      </w:pPr>
-    </w:p>
     <w:p>
       <w:pPr>
         <w:pStyle w:val="Sinespaciado"/>
@@ -2336,6 +2485,16 @@
               </w:rPr>
               <w:t>Entradas:</w:t>
             </w:r>
+            <w:r>
+              <w:rPr>
+                <w:rFonts w:ascii="Avenir Book" w:eastAsia="Arial Unicode MS" w:hAnsi="Avenir Book" w:cs="Arial Unicode MS"/>
+                <w:bCs/>
+                <w:sz w:val="20"/>
+                <w:szCs w:val="22"/>
+                <w:lang w:val="es-MX"/>
+              </w:rPr>
+              <w:t xml:space="preserve"> Total de la comida</w:t>
+            </w:r>
           </w:p>
           <w:p>
             <w:pPr>
@@ -2358,6 +2517,16 @@
               </w:rPr>
               <w:t>Salidas:</w:t>
             </w:r>
+            <w:r>
+              <w:rPr>
+                <w:rFonts w:ascii="Avenir Book" w:eastAsia="Arial Unicode MS" w:hAnsi="Avenir Book" w:cs="Arial Unicode MS"/>
+                <w:bCs/>
+                <w:sz w:val="20"/>
+                <w:szCs w:val="22"/>
+                <w:lang w:val="es-MX"/>
+              </w:rPr>
+              <w:t xml:space="preserve"> Subtotal, propina, IVA, total a pagar </w:t>
+            </w:r>
           </w:p>
           <w:p>
             <w:pPr>
@@ -2380,6 +2549,28 @@
               </w:rPr>
               <w:t>Relación E/S:</w:t>
             </w:r>
+            <w:r>
+              <w:rPr>
+                <w:rFonts w:ascii="Avenir Book" w:eastAsia="Arial Unicode MS" w:hAnsi="Avenir Book" w:cs="Arial Unicode MS"/>
+                <w:bCs/>
+                <w:sz w:val="20"/>
+                <w:szCs w:val="22"/>
+                <w:lang w:val="es-MX"/>
+              </w:rPr>
+              <w:t xml:space="preserve"> Propina= total comida * 0.12, IVA= total comida * 0.16, total comida + propina + IVA. </w:t>
+            </w:r>
+          </w:p>
+          <w:p>
+            <w:pPr>
+              <w:pStyle w:val="Sinespaciado"/>
+              <w:rPr>
+                <w:rFonts w:ascii="Avenir Book" w:eastAsia="Arial Unicode MS" w:hAnsi="Avenir Book" w:cs="Arial Unicode MS"/>
+                <w:bCs/>
+                <w:sz w:val="20"/>
+                <w:szCs w:val="22"/>
+                <w:lang w:val="es-MX"/>
+              </w:rPr>
+            </w:pPr>
           </w:p>
           <w:p>
             <w:pPr>
@@ -2467,6 +2658,82 @@
                 <w:lang w:val="es-MX"/>
               </w:rPr>
             </w:pPr>
+            <w:r>
+              <w:rPr>
+                <w:rFonts w:ascii="Avenir Book" w:eastAsia="Arial Unicode MS" w:hAnsi="Avenir Book" w:cs="Arial Unicode MS"/>
+                <w:bCs/>
+                <w:sz w:val="20"/>
+                <w:szCs w:val="22"/>
+                <w:lang w:val="es-MX"/>
+              </w:rPr>
+              <w:t>1.- Leer subtotal de la comida</w:t>
+            </w:r>
+          </w:p>
+          <w:p>
+            <w:pPr>
+              <w:pStyle w:val="Sinespaciado"/>
+              <w:rPr>
+                <w:rFonts w:ascii="Avenir Book" w:eastAsia="Arial Unicode MS" w:hAnsi="Avenir Book" w:cs="Arial Unicode MS"/>
+                <w:bCs/>
+                <w:sz w:val="20"/>
+                <w:szCs w:val="22"/>
+                <w:lang w:val="es-MX"/>
+              </w:rPr>
+            </w:pPr>
+            <w:r>
+              <w:rPr>
+                <w:rFonts w:ascii="Avenir Book" w:eastAsia="Arial Unicode MS" w:hAnsi="Avenir Book" w:cs="Arial Unicode MS"/>
+                <w:bCs/>
+                <w:sz w:val="20"/>
+                <w:szCs w:val="22"/>
+                <w:lang w:val="es-MX"/>
+              </w:rPr>
+              <w:t>2.-propina=  0.12* subtotal, IVA= 0.16 * subtotal</w:t>
+            </w:r>
+          </w:p>
+          <w:p>
+            <w:pPr>
+              <w:pStyle w:val="Sinespaciado"/>
+              <w:rPr>
+                <w:rFonts w:ascii="Avenir Book" w:eastAsia="Arial Unicode MS" w:hAnsi="Avenir Book" w:cs="Arial Unicode MS"/>
+                <w:bCs/>
+                <w:sz w:val="20"/>
+                <w:szCs w:val="22"/>
+                <w:lang w:val="es-MX"/>
+              </w:rPr>
+            </w:pPr>
+            <w:r>
+              <w:rPr>
+                <w:rFonts w:ascii="Avenir Book" w:eastAsia="Arial Unicode MS" w:hAnsi="Avenir Book" w:cs="Arial Unicode MS"/>
+                <w:bCs/>
+                <w:sz w:val="20"/>
+                <w:szCs w:val="22"/>
+                <w:lang w:val="es-MX"/>
+              </w:rPr>
+              <w:t>3.-total= subtotal + propina + IVA.</w:t>
+            </w:r>
+          </w:p>
+          <w:p>
+            <w:pPr>
+              <w:pStyle w:val="Sinespaciado"/>
+              <w:rPr>
+                <w:rFonts w:ascii="Avenir Book" w:eastAsia="Arial Unicode MS" w:hAnsi="Avenir Book" w:cs="Arial Unicode MS"/>
+                <w:bCs/>
+                <w:sz w:val="20"/>
+                <w:szCs w:val="22"/>
+                <w:lang w:val="es-MX"/>
+              </w:rPr>
+            </w:pPr>
+            <w:r>
+              <w:rPr>
+                <w:rFonts w:ascii="Avenir Book" w:eastAsia="Arial Unicode MS" w:hAnsi="Avenir Book" w:cs="Arial Unicode MS"/>
+                <w:bCs/>
+                <w:sz w:val="20"/>
+                <w:szCs w:val="22"/>
+                <w:lang w:val="es-MX"/>
+              </w:rPr>
+              <w:t>4.- imprimir total</w:t>
+            </w:r>
           </w:p>
           <w:p>
             <w:pPr>
@@ -2900,28 +3167,6 @@
         </w:tc>
       </w:tr>
     </w:tbl>
-    <w:p>
-      <w:pPr>
-        <w:pStyle w:val="Sinespaciado"/>
-        <w:rPr>
-          <w:rFonts w:ascii="Avenir Book" w:eastAsia="Arial Unicode MS" w:hAnsi="Avenir Book" w:cs="Arial Unicode MS"/>
-          <w:sz w:val="22"/>
-          <w:szCs w:val="22"/>
-          <w:lang w:val="es-MX"/>
-        </w:rPr>
-      </w:pPr>
-    </w:p>
-    <w:p>
-      <w:pPr>
-        <w:pStyle w:val="Sinespaciado"/>
-        <w:rPr>
-          <w:rFonts w:ascii="Avenir Book" w:eastAsia="Arial Unicode MS" w:hAnsi="Avenir Book" w:cs="Arial Unicode MS"/>
-          <w:sz w:val="22"/>
-          <w:szCs w:val="22"/>
-          <w:lang w:val="es-MX"/>
-        </w:rPr>
-      </w:pPr>
-    </w:p>
     <w:p>
       <w:pPr>
         <w:pStyle w:val="Sinespaciado"/>
@@ -3217,6 +3462,16 @@
               </w:rPr>
               <w:t>Entradas:</w:t>
             </w:r>
+            <w:r>
+              <w:rPr>
+                <w:rFonts w:ascii="Avenir Book" w:eastAsia="Arial Unicode MS" w:hAnsi="Avenir Book" w:cs="Arial Unicode MS"/>
+                <w:bCs/>
+                <w:sz w:val="20"/>
+                <w:szCs w:val="22"/>
+                <w:lang w:val="es-MX"/>
+              </w:rPr>
+              <w:t xml:space="preserve"> Numero de mujeres, numero de hombres</w:t>
+            </w:r>
           </w:p>
           <w:p>
             <w:pPr>
@@ -3239,6 +3494,16 @@
               </w:rPr>
               <w:t>Salidas:</w:t>
             </w:r>
+            <w:r>
+              <w:rPr>
+                <w:rFonts w:ascii="Avenir Book" w:eastAsia="Arial Unicode MS" w:hAnsi="Avenir Book" w:cs="Arial Unicode MS"/>
+                <w:bCs/>
+                <w:sz w:val="20"/>
+                <w:szCs w:val="22"/>
+                <w:lang w:val="es-MX"/>
+              </w:rPr>
+              <w:t xml:space="preserve"> Numero total de alumnos, procentaje de mujeres, porcentaje de hombres</w:t>
+            </w:r>
           </w:p>
           <w:p>
             <w:pPr>
@@ -3261,6 +3526,16 @@
               </w:rPr>
               <w:t>Relación E/S:</w:t>
             </w:r>
+            <w:r>
+              <w:rPr>
+                <w:rFonts w:ascii="Avenir Book" w:eastAsia="Arial Unicode MS" w:hAnsi="Avenir Book" w:cs="Arial Unicode MS"/>
+                <w:bCs/>
+                <w:sz w:val="20"/>
+                <w:szCs w:val="22"/>
+                <w:lang w:val="es-MX"/>
+              </w:rPr>
+              <w:t xml:space="preserve"> total=Numero de mujeres + numero de hombres, porcentaje mujeres= numero de mujeres * 100 // total. Numero de hombres= 100 – porcentaje mujeres. </w:t>
+            </w:r>
           </w:p>
           <w:p>
             <w:pPr>
@@ -3348,6 +3623,60 @@
                 <w:lang w:val="es-MX"/>
               </w:rPr>
             </w:pPr>
+            <w:r>
+              <w:rPr>
+                <w:rFonts w:ascii="Avenir Book" w:eastAsia="Arial Unicode MS" w:hAnsi="Avenir Book" w:cs="Arial Unicode MS"/>
+                <w:bCs/>
+                <w:sz w:val="20"/>
+                <w:szCs w:val="22"/>
+                <w:lang w:val="es-MX"/>
+              </w:rPr>
+              <w:t>1.- Leer # de mujeres y # de hombres.</w:t>
+            </w:r>
+          </w:p>
+          <w:p>
+            <w:pPr>
+              <w:pStyle w:val="Sinespaciado"/>
+              <w:rPr>
+                <w:rFonts w:ascii="Avenir Book" w:eastAsia="Arial Unicode MS" w:hAnsi="Avenir Book" w:cs="Arial Unicode MS"/>
+                <w:bCs/>
+                <w:sz w:val="20"/>
+                <w:szCs w:val="22"/>
+                <w:lang w:val="es-MX"/>
+              </w:rPr>
+            </w:pPr>
+            <w:r>
+              <w:rPr>
+                <w:rFonts w:ascii="Avenir Book" w:eastAsia="Arial Unicode MS" w:hAnsi="Avenir Book" w:cs="Arial Unicode MS"/>
+                <w:bCs/>
+                <w:sz w:val="20"/>
+                <w:szCs w:val="22"/>
+                <w:lang w:val="es-MX"/>
+              </w:rPr>
+              <w:t>2.- total= # de mujeres + # de hombres, porcentaje mujeres= # de mujeres * 100 // total. Numero de hombres= 100 – porcentaje mujeres.</w:t>
+            </w:r>
+          </w:p>
+          <w:p>
+            <w:pPr>
+              <w:pStyle w:val="Sinespaciado"/>
+              <w:rPr>
+                <w:rFonts w:ascii="Avenir Book" w:eastAsia="Arial Unicode MS" w:hAnsi="Avenir Book" w:cs="Arial Unicode MS"/>
+                <w:bCs/>
+                <w:sz w:val="20"/>
+                <w:szCs w:val="22"/>
+                <w:lang w:val="es-MX"/>
+              </w:rPr>
+            </w:pPr>
+            <w:r>
+              <w:rPr>
+                <w:rFonts w:ascii="Avenir Book" w:eastAsia="Arial Unicode MS" w:hAnsi="Avenir Book" w:cs="Arial Unicode MS"/>
+                <w:bCs/>
+                <w:sz w:val="20"/>
+                <w:szCs w:val="22"/>
+                <w:lang w:val="es-MX"/>
+              </w:rPr>
+              <w:t xml:space="preserve">3.- Imprimir: total, porcentaje mujeres y porcentaje hombres. </w:t>
+            </w:r>
           </w:p>
           <w:p>
             <w:pPr>
@@ -3627,6 +3956,8 @@
               </w:rPr>
               <w:t>Porcentaje de mujeres: 46.4%</w:t>
             </w:r>
+            <w:bookmarkStart w:id="0" w:name="_GoBack"/>
+            <w:bookmarkEnd w:id="0"/>
           </w:p>
           <w:p>
             <w:pPr>
@@ -3864,7 +4195,6 @@
         </w:rPr>
         <w:t xml:space="preserve"> y </w:t>
       </w:r>
-      <w:proofErr w:type="spellStart"/>
       <w:r>
         <w:rPr>
           <w:rFonts w:ascii="Avenir Book" w:eastAsia="Arial Unicode MS" w:hAnsi="Avenir Book" w:cs="Arial Unicode MS"/>
@@ -3874,7 +4204,6 @@
         </w:rPr>
         <w:t>y</w:t>
       </w:r>
-      <w:proofErr w:type="spellEnd"/>
       <w:r>
         <w:rPr>
           <w:rFonts w:ascii="Avenir Book" w:eastAsia="Arial Unicode MS" w:hAnsi="Avenir Book" w:cs="Arial Unicode MS"/>
@@ -4261,8 +4590,6 @@
                 <w:lang w:val="es-MX"/>
               </w:rPr>
             </w:pPr>
-            <w:bookmarkStart w:id="0" w:name="_GoBack"/>
-            <w:bookmarkEnd w:id="0"/>
           </w:p>
           <w:p>
             <w:pPr>
@@ -5353,7 +5680,7 @@
     </w:rPrDefault>
     <w:pPrDefault/>
   </w:docDefaults>
-  <w:latentStyles w:defLockedState="0" w:defUIPriority="99" w:defSemiHidden="0" w:defUnhideWhenUsed="0" w:defQFormat="0" w:count="382">
+  <w:latentStyles w:defLockedState="0" w:defUIPriority="99" w:defSemiHidden="0" w:defUnhideWhenUsed="0" w:defQFormat="0" w:count="380">
     <w:lsdException w:name="Normal" w:uiPriority="0" w:qFormat="1"/>
     <w:lsdException w:name="heading 1" w:uiPriority="9" w:qFormat="1"/>
     <w:lsdException w:name="heading 2" w:semiHidden="1" w:uiPriority="9" w:unhideWhenUsed="1" w:qFormat="1"/>
@@ -5459,6 +5786,7 @@
     <w:lsdException w:name="HTML Sample" w:semiHidden="1" w:unhideWhenUsed="1"/>
     <w:lsdException w:name="HTML Typewriter" w:semiHidden="1" w:unhideWhenUsed="1"/>
     <w:lsdException w:name="HTML Variable" w:semiHidden="1" w:unhideWhenUsed="1"/>
+    <w:lsdException w:name="Normal Table" w:semiHidden="1" w:unhideWhenUsed="1"/>
     <w:lsdException w:name="annotation subject" w:semiHidden="1" w:unhideWhenUsed="1"/>
     <w:lsdException w:name="No List" w:semiHidden="1" w:unhideWhenUsed="1"/>
     <w:lsdException w:name="Outline List 1" w:semiHidden="1" w:unhideWhenUsed="1"/>
@@ -5505,8 +5833,10 @@
     <w:lsdException w:name="Table Subtle 2" w:semiHidden="1" w:unhideWhenUsed="1"/>
     <w:lsdException w:name="Table Web 1" w:semiHidden="1" w:unhideWhenUsed="1"/>
     <w:lsdException w:name="Table Web 2" w:semiHidden="1" w:unhideWhenUsed="1"/>
+    <w:lsdException w:name="Table Web 3" w:semiHidden="1" w:unhideWhenUsed="1"/>
     <w:lsdException w:name="Balloon Text" w:semiHidden="1" w:unhideWhenUsed="1"/>
     <w:lsdException w:name="Table Grid" w:uiPriority="59"/>
+    <w:lsdException w:name="Table Theme" w:semiHidden="1" w:unhideWhenUsed="1"/>
     <w:lsdException w:name="Note Level 1" w:semiHidden="1" w:unhideWhenUsed="1"/>
     <w:lsdException w:name="Note Level 2" w:semiHidden="1" w:unhideWhenUsed="1"/>
     <w:lsdException w:name="Note Level 3" w:semiHidden="1" w:unhideWhenUsed="1"/>
@@ -5731,8 +6061,6 @@
     <w:lsdException w:name="List Table 5 Dark Accent 6" w:uiPriority="50"/>
     <w:lsdException w:name="List Table 6 Colorful Accent 6" w:uiPriority="51"/>
     <w:lsdException w:name="List Table 7 Colorful Accent 6" w:uiPriority="52"/>
-    <w:lsdException w:name="Mention" w:semiHidden="1" w:unhideWhenUsed="1"/>
-    <w:lsdException w:name="Smart Hyperlink" w:semiHidden="1" w:unhideWhenUsed="1"/>
   </w:latentStyles>
   <w:style w:type="paragraph" w:default="1" w:styleId="Normal">
     <w:name w:val="Normal"/>

</xml_diff>

<commit_message>
Daniel Sahuer - A01375823 Ejercicios resueltos
</commit_message>
<xml_diff>
--- a/Tarea_02.docx
+++ b/Tarea_02.docx
@@ -602,6 +602,16 @@
               </w:rPr>
               <w:t>Salidas:</w:t>
             </w:r>
+            <w:r>
+              <w:rPr>
+                <w:rFonts w:ascii="Avenir Book" w:eastAsia="Arial Unicode MS" w:hAnsi="Avenir Book" w:cs="Arial Unicode MS"/>
+                <w:bCs/>
+                <w:sz w:val="20"/>
+                <w:szCs w:val="22"/>
+                <w:lang w:val="es-MX"/>
+              </w:rPr>
+              <w:t xml:space="preserve"> Nobre, matrícula, carrera, escuela, descripción</w:t>
+            </w:r>
           </w:p>
           <w:p>
             <w:pPr>
@@ -721,6 +731,136 @@
                 <w:lang w:val="es-MX"/>
               </w:rPr>
             </w:pPr>
+          </w:p>
+          <w:p>
+            <w:pPr>
+              <w:pStyle w:val="Sinespaciado"/>
+              <w:numPr>
+                <w:ilvl w:val="0"/>
+                <w:numId w:val="7"/>
+              </w:numPr>
+              <w:rPr>
+                <w:rFonts w:ascii="Avenir Book" w:eastAsia="Arial Unicode MS" w:hAnsi="Avenir Book" w:cs="Arial Unicode MS"/>
+                <w:bCs/>
+                <w:sz w:val="20"/>
+                <w:szCs w:val="22"/>
+                <w:lang w:val="es-MX"/>
+              </w:rPr>
+            </w:pPr>
+            <w:r>
+              <w:rPr>
+                <w:rFonts w:ascii="Avenir Book" w:eastAsia="Arial Unicode MS" w:hAnsi="Avenir Book" w:cs="Arial Unicode MS"/>
+                <w:bCs/>
+                <w:sz w:val="20"/>
+                <w:szCs w:val="22"/>
+                <w:lang w:val="es-MX"/>
+              </w:rPr>
+              <w:t>Imprimir nombre</w:t>
+            </w:r>
+          </w:p>
+          <w:p>
+            <w:pPr>
+              <w:pStyle w:val="Sinespaciado"/>
+              <w:numPr>
+                <w:ilvl w:val="0"/>
+                <w:numId w:val="7"/>
+              </w:numPr>
+              <w:rPr>
+                <w:rFonts w:ascii="Avenir Book" w:eastAsia="Arial Unicode MS" w:hAnsi="Avenir Book" w:cs="Arial Unicode MS"/>
+                <w:bCs/>
+                <w:sz w:val="20"/>
+                <w:szCs w:val="22"/>
+                <w:lang w:val="es-MX"/>
+              </w:rPr>
+            </w:pPr>
+            <w:r>
+              <w:rPr>
+                <w:rFonts w:ascii="Avenir Book" w:eastAsia="Arial Unicode MS" w:hAnsi="Avenir Book" w:cs="Arial Unicode MS"/>
+                <w:bCs/>
+                <w:sz w:val="20"/>
+                <w:szCs w:val="22"/>
+                <w:lang w:val="es-MX"/>
+              </w:rPr>
+              <w:t>Imprimir matrícula</w:t>
+            </w:r>
+          </w:p>
+          <w:p>
+            <w:pPr>
+              <w:pStyle w:val="Sinespaciado"/>
+              <w:numPr>
+                <w:ilvl w:val="0"/>
+                <w:numId w:val="7"/>
+              </w:numPr>
+              <w:rPr>
+                <w:rFonts w:ascii="Avenir Book" w:eastAsia="Arial Unicode MS" w:hAnsi="Avenir Book" w:cs="Arial Unicode MS"/>
+                <w:bCs/>
+                <w:sz w:val="20"/>
+                <w:szCs w:val="22"/>
+                <w:lang w:val="es-MX"/>
+              </w:rPr>
+            </w:pPr>
+            <w:r>
+              <w:rPr>
+                <w:rFonts w:ascii="Avenir Book" w:eastAsia="Arial Unicode MS" w:hAnsi="Avenir Book" w:cs="Arial Unicode MS"/>
+                <w:bCs/>
+                <w:sz w:val="20"/>
+                <w:szCs w:val="22"/>
+                <w:lang w:val="es-MX"/>
+              </w:rPr>
+              <w:t>Imprimir carrera</w:t>
+            </w:r>
+          </w:p>
+          <w:p>
+            <w:pPr>
+              <w:pStyle w:val="Sinespaciado"/>
+              <w:numPr>
+                <w:ilvl w:val="0"/>
+                <w:numId w:val="7"/>
+              </w:numPr>
+              <w:rPr>
+                <w:rFonts w:ascii="Avenir Book" w:eastAsia="Arial Unicode MS" w:hAnsi="Avenir Book" w:cs="Arial Unicode MS"/>
+                <w:bCs/>
+                <w:sz w:val="20"/>
+                <w:szCs w:val="22"/>
+                <w:lang w:val="es-MX"/>
+              </w:rPr>
+            </w:pPr>
+            <w:r>
+              <w:rPr>
+                <w:rFonts w:ascii="Avenir Book" w:eastAsia="Arial Unicode MS" w:hAnsi="Avenir Book" w:cs="Arial Unicode MS"/>
+                <w:bCs/>
+                <w:sz w:val="20"/>
+                <w:szCs w:val="22"/>
+                <w:lang w:val="es-MX"/>
+              </w:rPr>
+              <w:t>Imprimir escuela</w:t>
+            </w:r>
+          </w:p>
+          <w:p>
+            <w:pPr>
+              <w:pStyle w:val="Sinespaciado"/>
+              <w:numPr>
+                <w:ilvl w:val="0"/>
+                <w:numId w:val="7"/>
+              </w:numPr>
+              <w:rPr>
+                <w:rFonts w:ascii="Avenir Book" w:eastAsia="Arial Unicode MS" w:hAnsi="Avenir Book" w:cs="Arial Unicode MS"/>
+                <w:bCs/>
+                <w:sz w:val="20"/>
+                <w:szCs w:val="22"/>
+                <w:lang w:val="es-MX"/>
+              </w:rPr>
+            </w:pPr>
+            <w:r>
+              <w:rPr>
+                <w:rFonts w:ascii="Avenir Book" w:eastAsia="Arial Unicode MS" w:hAnsi="Avenir Book" w:cs="Arial Unicode MS"/>
+                <w:bCs/>
+                <w:sz w:val="20"/>
+                <w:szCs w:val="22"/>
+                <w:lang w:val="es-MX"/>
+              </w:rPr>
+              <w:t>Imprimir descripción</w:t>
+            </w:r>
           </w:p>
           <w:p>
             <w:pPr>
@@ -1075,6 +1215,7 @@
                 <w:szCs w:val="22"/>
                 <w:lang w:val="es-MX"/>
               </w:rPr>
+              <w:lastRenderedPageBreak/>
               <w:t>Descripción:</w:t>
             </w:r>
           </w:p>
@@ -1169,7 +1310,6 @@
           <w:szCs w:val="22"/>
           <w:lang w:val="es-MX"/>
         </w:rPr>
-        <w:lastRenderedPageBreak/>
         <w:t>2.</w:t>
       </w:r>
       <w:r>
@@ -1526,6 +1666,16 @@
               </w:rPr>
               <w:t>Entradas:</w:t>
             </w:r>
+            <w:r>
+              <w:rPr>
+                <w:rFonts w:ascii="Avenir Book" w:eastAsia="Arial Unicode MS" w:hAnsi="Avenir Book" w:cs="Arial Unicode MS"/>
+                <w:bCs/>
+                <w:sz w:val="20"/>
+                <w:szCs w:val="22"/>
+                <w:lang w:val="es-MX"/>
+              </w:rPr>
+              <w:t xml:space="preserve"> velocidad</w:t>
+            </w:r>
           </w:p>
           <w:p>
             <w:pPr>
@@ -1548,6 +1698,16 @@
               </w:rPr>
               <w:t>Salidas:</w:t>
             </w:r>
+            <w:r>
+              <w:rPr>
+                <w:rFonts w:ascii="Avenir Book" w:eastAsia="Arial Unicode MS" w:hAnsi="Avenir Book" w:cs="Arial Unicode MS"/>
+                <w:bCs/>
+                <w:sz w:val="20"/>
+                <w:szCs w:val="22"/>
+                <w:lang w:val="es-MX"/>
+              </w:rPr>
+              <w:t xml:space="preserve"> distancia, tiempo</w:t>
+            </w:r>
           </w:p>
           <w:p>
             <w:pPr>
@@ -1570,6 +1730,16 @@
               </w:rPr>
               <w:t>Relación E/S:</w:t>
             </w:r>
+            <w:r>
+              <w:rPr>
+                <w:rFonts w:ascii="Avenir Book" w:eastAsia="Arial Unicode MS" w:hAnsi="Avenir Book" w:cs="Arial Unicode MS"/>
+                <w:bCs/>
+                <w:sz w:val="20"/>
+                <w:szCs w:val="22"/>
+                <w:lang w:val="es-MX"/>
+              </w:rPr>
+              <w:t xml:space="preserve"> distancia=velocidad*tiempo, tiempo=distancia/velocidad</w:t>
+            </w:r>
           </w:p>
           <w:p>
             <w:pPr>
@@ -1644,6 +1814,208 @@
                 <w:lang w:val="es-MX"/>
               </w:rPr>
               <w:t>(foto, captura de pantalla, texto, etc.)</w:t>
+            </w:r>
+          </w:p>
+          <w:p>
+            <w:pPr>
+              <w:pStyle w:val="Sinespaciado"/>
+              <w:rPr>
+                <w:rFonts w:ascii="Avenir Book" w:eastAsia="Arial Unicode MS" w:hAnsi="Avenir Book" w:cs="Arial Unicode MS"/>
+                <w:bCs/>
+                <w:sz w:val="20"/>
+                <w:szCs w:val="22"/>
+                <w:lang w:val="es-MX"/>
+              </w:rPr>
+            </w:pPr>
+          </w:p>
+          <w:p>
+            <w:pPr>
+              <w:pStyle w:val="Sinespaciado"/>
+              <w:numPr>
+                <w:ilvl w:val="0"/>
+                <w:numId w:val="8"/>
+              </w:numPr>
+              <w:rPr>
+                <w:rFonts w:ascii="Avenir Book" w:eastAsia="Arial Unicode MS" w:hAnsi="Avenir Book" w:cs="Arial Unicode MS"/>
+                <w:bCs/>
+                <w:sz w:val="20"/>
+                <w:szCs w:val="22"/>
+                <w:lang w:val="es-MX"/>
+              </w:rPr>
+            </w:pPr>
+            <w:r>
+              <w:rPr>
+                <w:rFonts w:ascii="Avenir Book" w:eastAsia="Arial Unicode MS" w:hAnsi="Avenir Book" w:cs="Arial Unicode MS"/>
+                <w:bCs/>
+                <w:sz w:val="20"/>
+                <w:szCs w:val="22"/>
+                <w:lang w:val="es-MX"/>
+              </w:rPr>
+              <w:t>Leer velocidad</w:t>
+            </w:r>
+          </w:p>
+          <w:p>
+            <w:pPr>
+              <w:pStyle w:val="Sinespaciado"/>
+              <w:numPr>
+                <w:ilvl w:val="0"/>
+                <w:numId w:val="8"/>
+              </w:numPr>
+              <w:rPr>
+                <w:rFonts w:ascii="Avenir Book" w:eastAsia="Arial Unicode MS" w:hAnsi="Avenir Book" w:cs="Arial Unicode MS"/>
+                <w:bCs/>
+                <w:sz w:val="20"/>
+                <w:szCs w:val="22"/>
+                <w:lang w:val="es-MX"/>
+              </w:rPr>
+            </w:pPr>
+            <w:r>
+              <w:rPr>
+                <w:rFonts w:ascii="Avenir Book" w:eastAsia="Arial Unicode MS" w:hAnsi="Avenir Book" w:cs="Arial Unicode MS"/>
+                <w:bCs/>
+                <w:sz w:val="20"/>
+                <w:szCs w:val="22"/>
+                <w:lang w:val="es-MX"/>
+              </w:rPr>
+              <w:t xml:space="preserve">Calcular: distancia1 = </w:t>
+            </w:r>
+            <w:r>
+              <w:rPr>
+                <w:rFonts w:ascii="Avenir Book" w:eastAsia="Arial Unicode MS" w:hAnsi="Avenir Book" w:cs="Arial Unicode MS"/>
+                <w:bCs/>
+                <w:sz w:val="20"/>
+                <w:szCs w:val="22"/>
+                <w:lang w:val="es-MX"/>
+              </w:rPr>
+              <w:t>velocidad</w:t>
+            </w:r>
+            <w:r>
+              <w:rPr>
+                <w:rFonts w:ascii="Avenir Book" w:eastAsia="Arial Unicode MS" w:hAnsi="Avenir Book" w:cs="Arial Unicode MS"/>
+                <w:bCs/>
+                <w:sz w:val="20"/>
+                <w:szCs w:val="22"/>
+                <w:lang w:val="es-MX"/>
+              </w:rPr>
+              <w:t>*6</w:t>
+            </w:r>
+          </w:p>
+          <w:p>
+            <w:pPr>
+              <w:pStyle w:val="Sinespaciado"/>
+              <w:numPr>
+                <w:ilvl w:val="0"/>
+                <w:numId w:val="8"/>
+              </w:numPr>
+              <w:rPr>
+                <w:rFonts w:ascii="Avenir Book" w:eastAsia="Arial Unicode MS" w:hAnsi="Avenir Book" w:cs="Arial Unicode MS"/>
+                <w:bCs/>
+                <w:sz w:val="20"/>
+                <w:szCs w:val="22"/>
+                <w:lang w:val="es-MX"/>
+              </w:rPr>
+            </w:pPr>
+            <w:r>
+              <w:rPr>
+                <w:rFonts w:ascii="Avenir Book" w:eastAsia="Arial Unicode MS" w:hAnsi="Avenir Book" w:cs="Arial Unicode MS"/>
+                <w:bCs/>
+                <w:sz w:val="20"/>
+                <w:szCs w:val="22"/>
+                <w:lang w:val="es-MX"/>
+              </w:rPr>
+              <w:t>Calcular: distancia2 = velocidad *10</w:t>
+            </w:r>
+          </w:p>
+          <w:p>
+            <w:pPr>
+              <w:pStyle w:val="Sinespaciado"/>
+              <w:numPr>
+                <w:ilvl w:val="0"/>
+                <w:numId w:val="8"/>
+              </w:numPr>
+              <w:rPr>
+                <w:rFonts w:ascii="Avenir Book" w:eastAsia="Arial Unicode MS" w:hAnsi="Avenir Book" w:cs="Arial Unicode MS"/>
+                <w:bCs/>
+                <w:sz w:val="20"/>
+                <w:szCs w:val="22"/>
+                <w:lang w:val="es-MX"/>
+              </w:rPr>
+            </w:pPr>
+            <w:r>
+              <w:rPr>
+                <w:rFonts w:ascii="Avenir Book" w:eastAsia="Arial Unicode MS" w:hAnsi="Avenir Book" w:cs="Arial Unicode MS"/>
+                <w:bCs/>
+                <w:sz w:val="20"/>
+                <w:szCs w:val="22"/>
+                <w:lang w:val="es-MX"/>
+              </w:rPr>
+              <w:t>Calcular: tiempo = 500/velocidad</w:t>
+            </w:r>
+          </w:p>
+          <w:p>
+            <w:pPr>
+              <w:pStyle w:val="Sinespaciado"/>
+              <w:numPr>
+                <w:ilvl w:val="0"/>
+                <w:numId w:val="8"/>
+              </w:numPr>
+              <w:rPr>
+                <w:rFonts w:ascii="Avenir Book" w:eastAsia="Arial Unicode MS" w:hAnsi="Avenir Book" w:cs="Arial Unicode MS"/>
+                <w:bCs/>
+                <w:sz w:val="20"/>
+                <w:szCs w:val="22"/>
+                <w:lang w:val="es-MX"/>
+              </w:rPr>
+            </w:pPr>
+            <w:r>
+              <w:rPr>
+                <w:rFonts w:ascii="Avenir Book" w:eastAsia="Arial Unicode MS" w:hAnsi="Avenir Book" w:cs="Arial Unicode MS"/>
+                <w:bCs/>
+                <w:sz w:val="20"/>
+                <w:szCs w:val="22"/>
+                <w:lang w:val="es-MX"/>
+              </w:rPr>
+              <w:t xml:space="preserve">Imprimir </w:t>
+            </w:r>
+            <w:r>
+              <w:rPr>
+                <w:rFonts w:ascii="Avenir Book" w:eastAsia="Arial Unicode MS" w:hAnsi="Avenir Book" w:cs="Arial Unicode MS"/>
+                <w:bCs/>
+                <w:sz w:val="20"/>
+                <w:szCs w:val="22"/>
+                <w:lang w:val="es-MX"/>
+              </w:rPr>
+              <w:t>distancia</w:t>
+            </w:r>
+            <w:r>
+              <w:rPr>
+                <w:rFonts w:ascii="Avenir Book" w:eastAsia="Arial Unicode MS" w:hAnsi="Avenir Book" w:cs="Arial Unicode MS"/>
+                <w:bCs/>
+                <w:sz w:val="20"/>
+                <w:szCs w:val="22"/>
+                <w:lang w:val="es-MX"/>
+              </w:rPr>
+              <w:t xml:space="preserve">1, </w:t>
+            </w:r>
+            <w:r>
+              <w:rPr>
+                <w:rFonts w:ascii="Avenir Book" w:eastAsia="Arial Unicode MS" w:hAnsi="Avenir Book" w:cs="Arial Unicode MS"/>
+                <w:bCs/>
+                <w:sz w:val="20"/>
+                <w:szCs w:val="22"/>
+                <w:lang w:val="es-MX"/>
+              </w:rPr>
+              <w:t>distancia</w:t>
+            </w:r>
+            <w:r>
+              <w:rPr>
+                <w:rFonts w:ascii="Avenir Book" w:eastAsia="Arial Unicode MS" w:hAnsi="Avenir Book" w:cs="Arial Unicode MS"/>
+                <w:bCs/>
+                <w:sz w:val="20"/>
+                <w:szCs w:val="22"/>
+                <w:lang w:val="es-MX"/>
+              </w:rPr>
+              <w:t>2 y tiempo</w:t>
             </w:r>
           </w:p>
           <w:p>
@@ -2336,6 +2708,16 @@
               </w:rPr>
               <w:t>Entradas:</w:t>
             </w:r>
+            <w:r>
+              <w:rPr>
+                <w:rFonts w:ascii="Avenir Book" w:eastAsia="Arial Unicode MS" w:hAnsi="Avenir Book" w:cs="Arial Unicode MS"/>
+                <w:bCs/>
+                <w:sz w:val="20"/>
+                <w:szCs w:val="22"/>
+                <w:lang w:val="es-MX"/>
+              </w:rPr>
+              <w:t xml:space="preserve"> subtotal</w:t>
+            </w:r>
           </w:p>
           <w:p>
             <w:pPr>
@@ -2358,16 +2740,25 @@
               </w:rPr>
               <w:t>Salidas:</w:t>
             </w:r>
-          </w:p>
-          <w:p>
-            <w:pPr>
-              <w:pStyle w:val="Sinespaciado"/>
-              <w:rPr>
-                <w:rFonts w:ascii="Avenir Book" w:eastAsia="Arial Unicode MS" w:hAnsi="Avenir Book" w:cs="Arial Unicode MS"/>
-                <w:bCs/>
-                <w:sz w:val="20"/>
-                <w:szCs w:val="22"/>
-                <w:lang w:val="es-MX"/>
+            <w:r>
+              <w:rPr>
+                <w:rFonts w:ascii="Avenir Book" w:eastAsia="Arial Unicode MS" w:hAnsi="Avenir Book" w:cs="Arial Unicode MS"/>
+                <w:bCs/>
+                <w:sz w:val="20"/>
+                <w:szCs w:val="22"/>
+                <w:lang w:val="es-MX"/>
+              </w:rPr>
+              <w:t xml:space="preserve"> subtotal, propina, IVA, total</w:t>
+            </w:r>
+          </w:p>
+          <w:p>
+            <w:pPr>
+              <w:pStyle w:val="Sinespaciado"/>
+              <w:rPr>
+                <w:rFonts w:ascii="Avenir Book" w:eastAsia="Arial Unicode MS" w:hAnsi="Avenir Book" w:cs="Arial Unicode MS"/>
+                <w:bCs/>
+                <w:sz w:val="20"/>
+                <w:szCs w:val="22"/>
               </w:rPr>
             </w:pPr>
             <w:r>
@@ -2380,6 +2771,26 @@
               </w:rPr>
               <w:t>Relación E/S:</w:t>
             </w:r>
+            <w:r>
+              <w:rPr>
+                <w:rFonts w:ascii="Avenir Book" w:eastAsia="Arial Unicode MS" w:hAnsi="Avenir Book" w:cs="Arial Unicode MS"/>
+                <w:bCs/>
+                <w:sz w:val="20"/>
+                <w:szCs w:val="22"/>
+                <w:lang w:val="es-MX"/>
+              </w:rPr>
+              <w:t xml:space="preserve"> propina = subtotal*0.12, IVA = subtotal*0.16, </w:t>
+            </w:r>
+            <w:r>
+              <w:rPr>
+                <w:rFonts w:ascii="Avenir Book" w:eastAsia="Arial Unicode MS" w:hAnsi="Avenir Book" w:cs="Arial Unicode MS"/>
+                <w:bCs/>
+                <w:sz w:val="20"/>
+                <w:szCs w:val="22"/>
+                <w:lang w:val="es-MX"/>
+              </w:rPr>
+              <w:t>total = subtotal + propina + iva</w:t>
+            </w:r>
           </w:p>
           <w:p>
             <w:pPr>
@@ -2467,6 +2878,146 @@
                 <w:lang w:val="es-MX"/>
               </w:rPr>
             </w:pPr>
+          </w:p>
+          <w:p>
+            <w:pPr>
+              <w:pStyle w:val="Sinespaciado"/>
+              <w:numPr>
+                <w:ilvl w:val="0"/>
+                <w:numId w:val="9"/>
+              </w:numPr>
+              <w:rPr>
+                <w:rFonts w:ascii="Avenir Book" w:eastAsia="Arial Unicode MS" w:hAnsi="Avenir Book" w:cs="Arial Unicode MS"/>
+                <w:bCs/>
+                <w:sz w:val="20"/>
+                <w:szCs w:val="22"/>
+                <w:lang w:val="es-MX"/>
+              </w:rPr>
+            </w:pPr>
+            <w:r>
+              <w:rPr>
+                <w:rFonts w:ascii="Avenir Book" w:eastAsia="Arial Unicode MS" w:hAnsi="Avenir Book" w:cs="Arial Unicode MS"/>
+                <w:bCs/>
+                <w:sz w:val="20"/>
+                <w:szCs w:val="22"/>
+                <w:lang w:val="es-MX"/>
+              </w:rPr>
+              <w:t>Leer subtotal</w:t>
+            </w:r>
+          </w:p>
+          <w:p>
+            <w:pPr>
+              <w:pStyle w:val="Sinespaciado"/>
+              <w:numPr>
+                <w:ilvl w:val="0"/>
+                <w:numId w:val="9"/>
+              </w:numPr>
+              <w:rPr>
+                <w:rFonts w:ascii="Avenir Book" w:eastAsia="Arial Unicode MS" w:hAnsi="Avenir Book" w:cs="Arial Unicode MS"/>
+                <w:bCs/>
+                <w:sz w:val="20"/>
+                <w:szCs w:val="22"/>
+                <w:lang w:val="es-MX"/>
+              </w:rPr>
+            </w:pPr>
+            <w:r>
+              <w:rPr>
+                <w:rFonts w:ascii="Avenir Book" w:eastAsia="Arial Unicode MS" w:hAnsi="Avenir Book" w:cs="Arial Unicode MS"/>
+                <w:bCs/>
+                <w:sz w:val="20"/>
+                <w:szCs w:val="22"/>
+                <w:lang w:val="es-MX"/>
+              </w:rPr>
+              <w:t>Calcular: propina = subtotal*0.12</w:t>
+            </w:r>
+          </w:p>
+          <w:p>
+            <w:pPr>
+              <w:pStyle w:val="Sinespaciado"/>
+              <w:numPr>
+                <w:ilvl w:val="0"/>
+                <w:numId w:val="9"/>
+              </w:numPr>
+              <w:rPr>
+                <w:rFonts w:ascii="Avenir Book" w:eastAsia="Arial Unicode MS" w:hAnsi="Avenir Book" w:cs="Arial Unicode MS"/>
+                <w:bCs/>
+                <w:sz w:val="20"/>
+                <w:szCs w:val="22"/>
+                <w:lang w:val="es-MX"/>
+              </w:rPr>
+            </w:pPr>
+            <w:r>
+              <w:rPr>
+                <w:rFonts w:ascii="Avenir Book" w:eastAsia="Arial Unicode MS" w:hAnsi="Avenir Book" w:cs="Arial Unicode MS"/>
+                <w:bCs/>
+                <w:sz w:val="20"/>
+                <w:szCs w:val="22"/>
+                <w:lang w:val="es-MX"/>
+              </w:rPr>
+              <w:t>Calcular: IVA = subtotal*0.16</w:t>
+            </w:r>
+          </w:p>
+          <w:p>
+            <w:pPr>
+              <w:pStyle w:val="Sinespaciado"/>
+              <w:numPr>
+                <w:ilvl w:val="0"/>
+                <w:numId w:val="9"/>
+              </w:numPr>
+              <w:rPr>
+                <w:rFonts w:ascii="Avenir Book" w:eastAsia="Arial Unicode MS" w:hAnsi="Avenir Book" w:cs="Arial Unicode MS"/>
+                <w:bCs/>
+                <w:sz w:val="20"/>
+                <w:szCs w:val="22"/>
+                <w:lang w:val="es-MX"/>
+              </w:rPr>
+            </w:pPr>
+            <w:r>
+              <w:rPr>
+                <w:rFonts w:ascii="Avenir Book" w:eastAsia="Arial Unicode MS" w:hAnsi="Avenir Book" w:cs="Arial Unicode MS"/>
+                <w:bCs/>
+                <w:sz w:val="20"/>
+                <w:szCs w:val="22"/>
+                <w:lang w:val="es-MX"/>
+              </w:rPr>
+              <w:t xml:space="preserve">Calcular: </w:t>
+            </w:r>
+            <w:r>
+              <w:rPr>
+                <w:rFonts w:ascii="Avenir Book" w:eastAsia="Arial Unicode MS" w:hAnsi="Avenir Book" w:cs="Arial Unicode MS"/>
+                <w:bCs/>
+                <w:sz w:val="20"/>
+                <w:szCs w:val="22"/>
+                <w:lang w:val="es-MX"/>
+              </w:rPr>
+              <w:t>total = subtotal + propina + iva</w:t>
+            </w:r>
+          </w:p>
+          <w:p>
+            <w:pPr>
+              <w:pStyle w:val="Sinespaciado"/>
+              <w:numPr>
+                <w:ilvl w:val="0"/>
+                <w:numId w:val="9"/>
+              </w:numPr>
+              <w:rPr>
+                <w:rFonts w:ascii="Avenir Book" w:eastAsia="Arial Unicode MS" w:hAnsi="Avenir Book" w:cs="Arial Unicode MS"/>
+                <w:bCs/>
+                <w:sz w:val="20"/>
+                <w:szCs w:val="22"/>
+                <w:lang w:val="es-MX"/>
+              </w:rPr>
+            </w:pPr>
+            <w:r>
+              <w:rPr>
+                <w:rFonts w:ascii="Avenir Book" w:eastAsia="Arial Unicode MS" w:hAnsi="Avenir Book" w:cs="Arial Unicode MS"/>
+                <w:bCs/>
+                <w:sz w:val="20"/>
+                <w:szCs w:val="22"/>
+                <w:lang w:val="es-MX"/>
+              </w:rPr>
+              <w:t>Imprimir subtotal, propina, IVA, total</w:t>
+            </w:r>
           </w:p>
           <w:p>
             <w:pPr>
@@ -3217,6 +3768,16 @@
               </w:rPr>
               <w:t>Entradas:</w:t>
             </w:r>
+            <w:r>
+              <w:rPr>
+                <w:rFonts w:ascii="Avenir Book" w:eastAsia="Arial Unicode MS" w:hAnsi="Avenir Book" w:cs="Arial Unicode MS"/>
+                <w:bCs/>
+                <w:sz w:val="20"/>
+                <w:szCs w:val="22"/>
+                <w:lang w:val="es-MX"/>
+              </w:rPr>
+              <w:t xml:space="preserve"> Num hombres, Num mujeres</w:t>
+            </w:r>
           </w:p>
           <w:p>
             <w:pPr>
@@ -3239,16 +3800,25 @@
               </w:rPr>
               <w:t>Salidas:</w:t>
             </w:r>
-          </w:p>
-          <w:p>
-            <w:pPr>
-              <w:pStyle w:val="Sinespaciado"/>
-              <w:rPr>
-                <w:rFonts w:ascii="Avenir Book" w:eastAsia="Arial Unicode MS" w:hAnsi="Avenir Book" w:cs="Arial Unicode MS"/>
-                <w:bCs/>
-                <w:sz w:val="20"/>
-                <w:szCs w:val="22"/>
-                <w:lang w:val="es-MX"/>
+            <w:r>
+              <w:rPr>
+                <w:rFonts w:ascii="Avenir Book" w:eastAsia="Arial Unicode MS" w:hAnsi="Avenir Book" w:cs="Arial Unicode MS"/>
+                <w:bCs/>
+                <w:sz w:val="20"/>
+                <w:szCs w:val="22"/>
+                <w:lang w:val="es-MX"/>
+              </w:rPr>
+              <w:t xml:space="preserve"> total alumnos, % mujeres, % hombres</w:t>
+            </w:r>
+          </w:p>
+          <w:p>
+            <w:pPr>
+              <w:pStyle w:val="Sinespaciado"/>
+              <w:rPr>
+                <w:rFonts w:ascii="Avenir Book" w:eastAsia="Arial Unicode MS" w:hAnsi="Avenir Book" w:cs="Arial Unicode MS"/>
+                <w:bCs/>
+                <w:sz w:val="20"/>
+                <w:szCs w:val="22"/>
               </w:rPr>
             </w:pPr>
             <w:r>
@@ -3261,6 +3831,166 @@
               </w:rPr>
               <w:t>Relación E/S:</w:t>
             </w:r>
+            <w:r>
+              <w:rPr>
+                <w:rFonts w:ascii="Avenir Book" w:eastAsia="Arial Unicode MS" w:hAnsi="Avenir Book" w:cs="Arial Unicode MS"/>
+                <w:bCs/>
+                <w:sz w:val="20"/>
+                <w:szCs w:val="22"/>
+                <w:lang w:val="es-MX"/>
+              </w:rPr>
+              <w:t xml:space="preserve"> </w:t>
+            </w:r>
+            <w:r>
+              <w:rPr>
+                <w:rFonts w:ascii="Avenir Book" w:eastAsia="Arial Unicode MS" w:hAnsi="Avenir Book" w:cs="Arial Unicode MS"/>
+                <w:bCs/>
+                <w:sz w:val="20"/>
+                <w:szCs w:val="22"/>
+                <w:lang w:val="es-MX"/>
+              </w:rPr>
+              <w:t>% mujeres</w:t>
+            </w:r>
+            <w:r>
+              <w:rPr>
+                <w:rFonts w:ascii="Avenir Book" w:eastAsia="Arial Unicode MS" w:hAnsi="Avenir Book" w:cs="Arial Unicode MS"/>
+                <w:bCs/>
+                <w:sz w:val="20"/>
+                <w:szCs w:val="22"/>
+                <w:lang w:val="es-MX"/>
+              </w:rPr>
+              <w:t xml:space="preserve"> = </w:t>
+            </w:r>
+            <w:r>
+              <w:rPr>
+                <w:rFonts w:ascii="Avenir Book" w:eastAsia="Arial Unicode MS" w:hAnsi="Avenir Book" w:cs="Arial Unicode MS"/>
+                <w:bCs/>
+                <w:sz w:val="20"/>
+                <w:szCs w:val="22"/>
+                <w:lang w:val="es-MX"/>
+              </w:rPr>
+              <w:t>Num mujeres</w:t>
+            </w:r>
+            <w:r>
+              <w:rPr>
+                <w:rFonts w:ascii="Avenir Book" w:eastAsia="Arial Unicode MS" w:hAnsi="Avenir Book" w:cs="Arial Unicode MS"/>
+                <w:bCs/>
+                <w:sz w:val="20"/>
+                <w:szCs w:val="22"/>
+                <w:lang w:val="es-MX"/>
+              </w:rPr>
+              <w:t xml:space="preserve">/(total alumnos/100), </w:t>
+            </w:r>
+            <w:r>
+              <w:rPr>
+                <w:rFonts w:ascii="Avenir Book" w:eastAsia="Arial Unicode MS" w:hAnsi="Avenir Book" w:cs="Arial Unicode MS"/>
+                <w:bCs/>
+                <w:sz w:val="20"/>
+                <w:szCs w:val="22"/>
+                <w:lang w:val="es-MX"/>
+              </w:rPr>
+              <w:t>% hombres</w:t>
+            </w:r>
+            <w:r>
+              <w:rPr>
+                <w:rFonts w:ascii="Avenir Book" w:eastAsia="Arial Unicode MS" w:hAnsi="Avenir Book" w:cs="Arial Unicode MS"/>
+                <w:bCs/>
+                <w:sz w:val="20"/>
+                <w:szCs w:val="22"/>
+                <w:lang w:val="es-MX"/>
+              </w:rPr>
+              <w:t xml:space="preserve"> =  </w:t>
+            </w:r>
+            <w:r>
+              <w:rPr>
+                <w:rFonts w:ascii="Avenir Book" w:eastAsia="Arial Unicode MS" w:hAnsi="Avenir Book" w:cs="Arial Unicode MS"/>
+                <w:bCs/>
+                <w:sz w:val="20"/>
+                <w:szCs w:val="22"/>
+                <w:lang w:val="es-MX"/>
+              </w:rPr>
+              <w:t>Num hombres/(total alumnos/100)</w:t>
+            </w:r>
+            <w:r>
+              <w:rPr>
+                <w:rFonts w:ascii="Avenir Book" w:eastAsia="Arial Unicode MS" w:hAnsi="Avenir Book" w:cs="Arial Unicode MS"/>
+                <w:bCs/>
+                <w:sz w:val="20"/>
+                <w:szCs w:val="22"/>
+                <w:lang w:val="es-MX"/>
+              </w:rPr>
+              <w:t xml:space="preserve">, </w:t>
+            </w:r>
+            <w:r>
+              <w:rPr>
+                <w:rFonts w:ascii="Avenir Book" w:eastAsia="Arial Unicode MS" w:hAnsi="Avenir Book" w:cs="Arial Unicode MS"/>
+                <w:bCs/>
+                <w:sz w:val="20"/>
+                <w:szCs w:val="22"/>
+                <w:lang w:val="es-MX"/>
+              </w:rPr>
+              <w:t xml:space="preserve">total </w:t>
+            </w:r>
+            <w:r>
+              <w:rPr>
+                <w:rFonts w:ascii="Avenir Book" w:eastAsia="Arial Unicode MS" w:hAnsi="Avenir Book" w:cs="Arial Unicode MS"/>
+                <w:bCs/>
+                <w:sz w:val="20"/>
+                <w:szCs w:val="22"/>
+                <w:lang w:val="es-MX"/>
+              </w:rPr>
+              <w:t xml:space="preserve">alumnos </w:t>
+            </w:r>
+            <w:r>
+              <w:rPr>
+                <w:rFonts w:ascii="Avenir Book" w:eastAsia="Arial Unicode MS" w:hAnsi="Avenir Book" w:cs="Arial Unicode MS"/>
+                <w:bCs/>
+                <w:sz w:val="20"/>
+                <w:szCs w:val="22"/>
+                <w:lang w:val="es-MX"/>
+              </w:rPr>
+              <w:t xml:space="preserve">= </w:t>
+            </w:r>
+            <w:r>
+              <w:rPr>
+                <w:rFonts w:ascii="Avenir Book" w:eastAsia="Arial Unicode MS" w:hAnsi="Avenir Book" w:cs="Arial Unicode MS"/>
+                <w:bCs/>
+                <w:sz w:val="20"/>
+                <w:szCs w:val="22"/>
+                <w:lang w:val="es-MX"/>
+              </w:rPr>
+              <w:t xml:space="preserve">Num </w:t>
+            </w:r>
+            <w:r>
+              <w:rPr>
+                <w:rFonts w:ascii="Avenir Book" w:eastAsia="Arial Unicode MS" w:hAnsi="Avenir Book" w:cs="Arial Unicode MS"/>
+                <w:bCs/>
+                <w:sz w:val="20"/>
+                <w:szCs w:val="22"/>
+                <w:lang w:val="es-MX"/>
+              </w:rPr>
+              <w:t xml:space="preserve">mujeres + </w:t>
+            </w:r>
+            <w:r>
+              <w:rPr>
+                <w:rFonts w:ascii="Avenir Book" w:eastAsia="Arial Unicode MS" w:hAnsi="Avenir Book" w:cs="Arial Unicode MS"/>
+                <w:bCs/>
+                <w:sz w:val="20"/>
+                <w:szCs w:val="22"/>
+                <w:lang w:val="es-MX"/>
+              </w:rPr>
+              <w:t xml:space="preserve">Num </w:t>
+            </w:r>
+            <w:r>
+              <w:rPr>
+                <w:rFonts w:ascii="Avenir Book" w:eastAsia="Arial Unicode MS" w:hAnsi="Avenir Book" w:cs="Arial Unicode MS"/>
+                <w:bCs/>
+                <w:sz w:val="20"/>
+                <w:szCs w:val="22"/>
+                <w:lang w:val="es-MX"/>
+              </w:rPr>
+              <w:t>hombres</w:t>
+            </w:r>
           </w:p>
           <w:p>
             <w:pPr>
@@ -3340,14 +4070,208 @@
           <w:p>
             <w:pPr>
               <w:pStyle w:val="Sinespaciado"/>
-              <w:rPr>
-                <w:rFonts w:ascii="Avenir Book" w:eastAsia="Arial Unicode MS" w:hAnsi="Avenir Book" w:cs="Arial Unicode MS"/>
-                <w:bCs/>
-                <w:sz w:val="20"/>
-                <w:szCs w:val="22"/>
-                <w:lang w:val="es-MX"/>
-              </w:rPr>
-            </w:pPr>
+              <w:numPr>
+                <w:ilvl w:val="0"/>
+                <w:numId w:val="10"/>
+              </w:numPr>
+              <w:rPr>
+                <w:rFonts w:ascii="Avenir Book" w:eastAsia="Arial Unicode MS" w:hAnsi="Avenir Book" w:cs="Arial Unicode MS"/>
+                <w:bCs/>
+                <w:sz w:val="20"/>
+                <w:szCs w:val="22"/>
+                <w:lang w:val="es-MX"/>
+              </w:rPr>
+            </w:pPr>
+            <w:r>
+              <w:rPr>
+                <w:rFonts w:ascii="Avenir Book" w:eastAsia="Arial Unicode MS" w:hAnsi="Avenir Book" w:cs="Arial Unicode MS"/>
+                <w:bCs/>
+                <w:sz w:val="20"/>
+                <w:szCs w:val="22"/>
+                <w:lang w:val="es-MX"/>
+              </w:rPr>
+              <w:t>Leer Num mujeres</w:t>
+            </w:r>
+          </w:p>
+          <w:p>
+            <w:pPr>
+              <w:pStyle w:val="Sinespaciado"/>
+              <w:numPr>
+                <w:ilvl w:val="0"/>
+                <w:numId w:val="10"/>
+              </w:numPr>
+              <w:rPr>
+                <w:rFonts w:ascii="Avenir Book" w:eastAsia="Arial Unicode MS" w:hAnsi="Avenir Book" w:cs="Arial Unicode MS"/>
+                <w:bCs/>
+                <w:sz w:val="20"/>
+                <w:szCs w:val="22"/>
+                <w:lang w:val="es-MX"/>
+              </w:rPr>
+            </w:pPr>
+            <w:r>
+              <w:rPr>
+                <w:rFonts w:ascii="Avenir Book" w:eastAsia="Arial Unicode MS" w:hAnsi="Avenir Book" w:cs="Arial Unicode MS"/>
+                <w:bCs/>
+                <w:sz w:val="20"/>
+                <w:szCs w:val="22"/>
+                <w:lang w:val="es-MX"/>
+              </w:rPr>
+              <w:t>Leer Num hombres</w:t>
+            </w:r>
+          </w:p>
+          <w:p>
+            <w:pPr>
+              <w:pStyle w:val="Sinespaciado"/>
+              <w:numPr>
+                <w:ilvl w:val="0"/>
+                <w:numId w:val="10"/>
+              </w:numPr>
+              <w:rPr>
+                <w:rFonts w:ascii="Avenir Book" w:eastAsia="Arial Unicode MS" w:hAnsi="Avenir Book" w:cs="Arial Unicode MS"/>
+                <w:bCs/>
+                <w:sz w:val="20"/>
+                <w:szCs w:val="22"/>
+                <w:lang w:val="es-MX"/>
+              </w:rPr>
+            </w:pPr>
+            <w:r>
+              <w:rPr>
+                <w:rFonts w:ascii="Avenir Book" w:eastAsia="Arial Unicode MS" w:hAnsi="Avenir Book" w:cs="Arial Unicode MS"/>
+                <w:bCs/>
+                <w:sz w:val="20"/>
+                <w:szCs w:val="22"/>
+                <w:lang w:val="es-MX"/>
+              </w:rPr>
+              <w:t>Calcular: total alumnos = Num mujeres + Num hombres</w:t>
+            </w:r>
+          </w:p>
+          <w:p>
+            <w:pPr>
+              <w:pStyle w:val="Sinespaciado"/>
+              <w:numPr>
+                <w:ilvl w:val="0"/>
+                <w:numId w:val="10"/>
+              </w:numPr>
+              <w:rPr>
+                <w:rFonts w:ascii="Avenir Book" w:eastAsia="Arial Unicode MS" w:hAnsi="Avenir Book" w:cs="Arial Unicode MS"/>
+                <w:bCs/>
+                <w:sz w:val="20"/>
+                <w:szCs w:val="22"/>
+                <w:lang w:val="es-MX"/>
+              </w:rPr>
+            </w:pPr>
+            <w:r>
+              <w:rPr>
+                <w:rFonts w:ascii="Avenir Book" w:eastAsia="Arial Unicode MS" w:hAnsi="Avenir Book" w:cs="Arial Unicode MS"/>
+                <w:bCs/>
+                <w:sz w:val="20"/>
+                <w:szCs w:val="22"/>
+                <w:lang w:val="es-MX"/>
+              </w:rPr>
+              <w:t xml:space="preserve">Calcular: </w:t>
+            </w:r>
+            <w:r>
+              <w:rPr>
+                <w:rFonts w:ascii="Avenir Book" w:eastAsia="Arial Unicode MS" w:hAnsi="Avenir Book" w:cs="Arial Unicode MS"/>
+                <w:bCs/>
+                <w:sz w:val="20"/>
+                <w:szCs w:val="22"/>
+                <w:lang w:val="es-MX"/>
+              </w:rPr>
+              <w:t>% mujeres = Num mujeres/(total alumnos/100)</w:t>
+            </w:r>
+          </w:p>
+          <w:p>
+            <w:pPr>
+              <w:pStyle w:val="Sinespaciado"/>
+              <w:numPr>
+                <w:ilvl w:val="0"/>
+                <w:numId w:val="10"/>
+              </w:numPr>
+              <w:rPr>
+                <w:rFonts w:ascii="Avenir Book" w:eastAsia="Arial Unicode MS" w:hAnsi="Avenir Book" w:cs="Arial Unicode MS"/>
+                <w:bCs/>
+                <w:sz w:val="20"/>
+                <w:szCs w:val="22"/>
+                <w:lang w:val="es-MX"/>
+              </w:rPr>
+            </w:pPr>
+            <w:r>
+              <w:rPr>
+                <w:rFonts w:ascii="Avenir Book" w:eastAsia="Arial Unicode MS" w:hAnsi="Avenir Book" w:cs="Arial Unicode MS"/>
+                <w:bCs/>
+                <w:sz w:val="20"/>
+                <w:szCs w:val="22"/>
+                <w:lang w:val="es-MX"/>
+              </w:rPr>
+              <w:t xml:space="preserve">Calcular: </w:t>
+            </w:r>
+            <w:r>
+              <w:rPr>
+                <w:rFonts w:ascii="Avenir Book" w:eastAsia="Arial Unicode MS" w:hAnsi="Avenir Book" w:cs="Arial Unicode MS"/>
+                <w:bCs/>
+                <w:sz w:val="20"/>
+                <w:szCs w:val="22"/>
+                <w:lang w:val="es-MX"/>
+              </w:rPr>
+              <w:t>% hombres =  Num hombres/(total alumnos/100)</w:t>
+            </w:r>
+          </w:p>
+          <w:p>
+            <w:pPr>
+              <w:pStyle w:val="Sinespaciado"/>
+              <w:numPr>
+                <w:ilvl w:val="0"/>
+                <w:numId w:val="10"/>
+              </w:numPr>
+              <w:rPr>
+                <w:rFonts w:ascii="Avenir Book" w:eastAsia="Arial Unicode MS" w:hAnsi="Avenir Book" w:cs="Arial Unicode MS"/>
+                <w:bCs/>
+                <w:sz w:val="20"/>
+                <w:szCs w:val="22"/>
+                <w:lang w:val="es-MX"/>
+              </w:rPr>
+            </w:pPr>
+            <w:r>
+              <w:rPr>
+                <w:rFonts w:ascii="Avenir Book" w:eastAsia="Arial Unicode MS" w:hAnsi="Avenir Book" w:cs="Arial Unicode MS"/>
+                <w:bCs/>
+                <w:sz w:val="20"/>
+                <w:szCs w:val="22"/>
+                <w:lang w:val="es-MX"/>
+              </w:rPr>
+              <w:t xml:space="preserve">Imprimir total alumnos, </w:t>
+            </w:r>
+            <w:r>
+              <w:rPr>
+                <w:rFonts w:ascii="Avenir Book" w:eastAsia="Arial Unicode MS" w:hAnsi="Avenir Book" w:cs="Arial Unicode MS"/>
+                <w:bCs/>
+                <w:sz w:val="20"/>
+                <w:szCs w:val="22"/>
+                <w:lang w:val="es-MX"/>
+              </w:rPr>
+              <w:t>% mujeres</w:t>
+            </w:r>
+            <w:r>
+              <w:rPr>
+                <w:rFonts w:ascii="Avenir Book" w:eastAsia="Arial Unicode MS" w:hAnsi="Avenir Book" w:cs="Arial Unicode MS"/>
+                <w:bCs/>
+                <w:sz w:val="20"/>
+                <w:szCs w:val="22"/>
+                <w:lang w:val="es-MX"/>
+              </w:rPr>
+              <w:t xml:space="preserve">, </w:t>
+            </w:r>
+            <w:r>
+              <w:rPr>
+                <w:rFonts w:ascii="Avenir Book" w:eastAsia="Arial Unicode MS" w:hAnsi="Avenir Book" w:cs="Arial Unicode MS"/>
+                <w:bCs/>
+                <w:sz w:val="20"/>
+                <w:szCs w:val="22"/>
+                <w:lang w:val="es-MX"/>
+              </w:rPr>
+              <w:t>% hombres</w:t>
+            </w:r>
           </w:p>
           <w:p>
             <w:pPr>
@@ -4019,7 +4943,7 @@
         <w:rPr>
           <w:rFonts w:ascii="Times New Roman" w:eastAsia="Times New Roman" w:hAnsi="Times New Roman" w:cs="Times New Roman"/>
           <w:noProof/>
-          <w:lang w:eastAsia="es-ES_tradnl"/>
+          <w:lang w:eastAsia="ja-JP"/>
         </w:rPr>
         <w:drawing>
           <wp:inline distT="0" distB="0" distL="0" distR="0" wp14:anchorId="744B0A64" wp14:editId="16209526">
@@ -4151,6 +5075,16 @@
               </w:rPr>
               <w:t>Entradas:</w:t>
             </w:r>
+            <w:r>
+              <w:rPr>
+                <w:rFonts w:ascii="Avenir Book" w:eastAsia="Arial Unicode MS" w:hAnsi="Avenir Book" w:cs="Arial Unicode MS"/>
+                <w:bCs/>
+                <w:sz w:val="20"/>
+                <w:szCs w:val="22"/>
+                <w:lang w:val="es-MX"/>
+              </w:rPr>
+              <w:t xml:space="preserve"> x, y</w:t>
+            </w:r>
           </w:p>
           <w:p>
             <w:pPr>
@@ -4173,96 +5107,460 @@
               </w:rPr>
               <w:t>Salidas:</w:t>
             </w:r>
-          </w:p>
-          <w:p>
-            <w:pPr>
-              <w:pStyle w:val="Sinespaciado"/>
-              <w:rPr>
-                <w:rFonts w:ascii="Avenir Book" w:eastAsia="Arial Unicode MS" w:hAnsi="Avenir Book" w:cs="Arial Unicode MS"/>
-                <w:bCs/>
-                <w:sz w:val="20"/>
-                <w:szCs w:val="22"/>
-                <w:lang w:val="es-MX"/>
-              </w:rPr>
-            </w:pPr>
-            <w:r>
-              <w:rPr>
-                <w:rFonts w:ascii="Avenir Book" w:eastAsia="Arial Unicode MS" w:hAnsi="Avenir Book" w:cs="Arial Unicode MS"/>
-                <w:bCs/>
-                <w:sz w:val="20"/>
-                <w:szCs w:val="22"/>
-                <w:lang w:val="es-MX"/>
-              </w:rPr>
-              <w:t>Relación E/S:</w:t>
-            </w:r>
-          </w:p>
-          <w:p>
-            <w:pPr>
-              <w:pStyle w:val="Sinespaciado"/>
-              <w:rPr>
-                <w:rFonts w:ascii="Avenir Book" w:eastAsia="Arial Unicode MS" w:hAnsi="Avenir Book" w:cs="Arial Unicode MS"/>
-                <w:bCs/>
-                <w:sz w:val="20"/>
-                <w:szCs w:val="22"/>
-                <w:lang w:val="es-MX"/>
-              </w:rPr>
-            </w:pPr>
-          </w:p>
-          <w:p>
-            <w:pPr>
-              <w:pStyle w:val="Sinespaciado"/>
-              <w:rPr>
-                <w:rFonts w:ascii="Avenir Book" w:eastAsia="Arial Unicode MS" w:hAnsi="Avenir Book" w:cs="Arial Unicode MS"/>
-                <w:bCs/>
-                <w:sz w:val="20"/>
-                <w:szCs w:val="22"/>
-                <w:lang w:val="es-MX"/>
-              </w:rPr>
-            </w:pPr>
-            <w:r>
-              <w:rPr>
-                <w:rFonts w:ascii="Avenir Book" w:eastAsia="Arial Unicode MS" w:hAnsi="Avenir Book" w:cs="Arial Unicode MS"/>
-                <w:bCs/>
-                <w:sz w:val="20"/>
-                <w:szCs w:val="22"/>
-                <w:lang w:val="es-MX"/>
-              </w:rPr>
-              <w:t>Inserta aquí la imagen con el algoritmo.</w:t>
-            </w:r>
-            <w:r>
-              <w:rPr>
-                <w:rFonts w:ascii="Avenir Book" w:eastAsia="Arial Unicode MS" w:hAnsi="Avenir Book" w:cs="Arial Unicode MS"/>
-                <w:bCs/>
-                <w:sz w:val="20"/>
-                <w:szCs w:val="22"/>
-                <w:lang w:val="es-MX"/>
-              </w:rPr>
-              <w:t xml:space="preserve"> </w:t>
-            </w:r>
-            <w:r>
-              <w:rPr>
-                <w:rFonts w:ascii="Avenir Book" w:eastAsia="Arial Unicode MS" w:hAnsi="Avenir Book" w:cs="Arial Unicode MS"/>
-                <w:bCs/>
-                <w:sz w:val="20"/>
-                <w:szCs w:val="22"/>
-                <w:lang w:val="es-MX"/>
-              </w:rPr>
-              <w:t>(foto, captura de pantalla, texto, etc.)</w:t>
-            </w:r>
-          </w:p>
-          <w:p>
-            <w:pPr>
-              <w:pStyle w:val="Sinespaciado"/>
-              <w:rPr>
-                <w:rFonts w:ascii="Avenir Book" w:eastAsia="Arial Unicode MS" w:hAnsi="Avenir Book" w:cs="Arial Unicode MS"/>
-                <w:bCs/>
-                <w:sz w:val="20"/>
-                <w:szCs w:val="22"/>
-                <w:lang w:val="es-MX"/>
-              </w:rPr>
-            </w:pPr>
+            <w:r>
+              <w:rPr>
+                <w:rFonts w:ascii="Avenir Book" w:eastAsia="Arial Unicode MS" w:hAnsi="Avenir Book" w:cs="Arial Unicode MS"/>
+                <w:bCs/>
+                <w:sz w:val="20"/>
+                <w:szCs w:val="22"/>
+                <w:lang w:val="es-MX"/>
+              </w:rPr>
+              <w:t xml:space="preserve"> r, </w:t>
+            </w:r>
+            <w:r>
+              <w:rPr>
+                <w:rFonts w:ascii="Avenir Book" w:eastAsia="Arial Unicode MS" w:hAnsi="Avenir Book" w:cs="Arial Unicode MS"/>
+                <w:i/>
+                <w:sz w:val="22"/>
+                <w:szCs w:val="22"/>
+              </w:rPr>
+              <w:sym w:font="Symbol" w:char="F071"/>
+            </w:r>
+            <w:r>
+              <w:rPr>
+                <w:rFonts w:ascii="Avenir Book" w:eastAsia="Arial Unicode MS" w:hAnsi="Avenir Book" w:cs="Arial Unicode MS"/>
+                <w:i/>
+                <w:sz w:val="22"/>
+                <w:szCs w:val="22"/>
+              </w:rPr>
+              <w:t>’</w:t>
+            </w:r>
             <w:bookmarkStart w:id="0" w:name="_GoBack"/>
             <w:bookmarkEnd w:id="0"/>
+          </w:p>
+          <w:p>
+            <w:pPr>
+              <w:pStyle w:val="Sinespaciado"/>
+              <w:rPr>
+                <w:rFonts w:ascii="Avenir Book" w:eastAsia="Arial Unicode MS" w:hAnsi="Avenir Book" w:cs="Arial Unicode MS"/>
+                <w:bCs/>
+                <w:sz w:val="20"/>
+                <w:szCs w:val="22"/>
+                <w:lang w:val="es-MX"/>
+              </w:rPr>
+            </w:pPr>
+            <w:r>
+              <w:rPr>
+                <w:rFonts w:ascii="Avenir Book" w:eastAsia="Arial Unicode MS" w:hAnsi="Avenir Book" w:cs="Arial Unicode MS"/>
+                <w:bCs/>
+                <w:sz w:val="20"/>
+                <w:szCs w:val="22"/>
+                <w:lang w:val="es-MX"/>
+              </w:rPr>
+              <w:t>Relación E/S:</w:t>
+            </w:r>
+            <w:r>
+              <w:rPr>
+                <w:rFonts w:ascii="Avenir Book" w:eastAsia="Arial Unicode MS" w:hAnsi="Avenir Book" w:cs="Arial Unicode MS"/>
+                <w:bCs/>
+                <w:sz w:val="20"/>
+                <w:szCs w:val="22"/>
+                <w:lang w:val="es-MX"/>
+              </w:rPr>
+              <w:t xml:space="preserve"> </w:t>
+            </w:r>
+            <w:r>
+              <w:rPr>
+                <w:rFonts w:ascii="Avenir Book" w:eastAsia="Arial Unicode MS" w:hAnsi="Avenir Book" w:cs="Arial Unicode MS"/>
+                <w:i/>
+                <w:sz w:val="22"/>
+                <w:szCs w:val="22"/>
+              </w:rPr>
+              <w:sym w:font="Symbol" w:char="F071"/>
+            </w:r>
+            <w:r>
+              <w:rPr>
+                <w:rFonts w:ascii="Avenir Book" w:eastAsia="Arial Unicode MS" w:hAnsi="Avenir Book" w:cs="Arial Unicode MS"/>
+                <w:i/>
+                <w:sz w:val="22"/>
+                <w:szCs w:val="22"/>
+              </w:rPr>
+              <w:t xml:space="preserve"> </w:t>
+            </w:r>
+            <w:r>
+              <w:rPr>
+                <w:rFonts w:ascii="Avenir Book" w:eastAsia="Arial Unicode MS" w:hAnsi="Avenir Book" w:cs="Arial Unicode MS"/>
+                <w:sz w:val="22"/>
+                <w:szCs w:val="22"/>
+              </w:rPr>
+              <w:t xml:space="preserve">= </w:t>
+            </w:r>
+            <w:r>
+              <w:rPr>
+                <w:rFonts w:ascii="Avenir Book" w:eastAsia="Arial Unicode MS" w:hAnsi="Avenir Book" w:cs="Arial Unicode MS"/>
+                <w:bCs/>
+                <w:sz w:val="20"/>
+                <w:szCs w:val="22"/>
+                <w:lang w:val="es-MX"/>
+              </w:rPr>
+              <w:t xml:space="preserve">arctan (y/x), </w:t>
+            </w:r>
+            <w:r>
+              <w:rPr>
+                <w:rFonts w:ascii="Avenir Book" w:eastAsia="Arial Unicode MS" w:hAnsi="Avenir Book" w:cs="Arial Unicode MS"/>
+                <w:i/>
+                <w:sz w:val="22"/>
+                <w:szCs w:val="22"/>
+              </w:rPr>
+              <w:sym w:font="Symbol" w:char="F071"/>
+            </w:r>
+            <w:r>
+              <w:rPr>
+                <w:rFonts w:ascii="Avenir Book" w:eastAsia="Arial Unicode MS" w:hAnsi="Avenir Book" w:cs="Arial Unicode MS"/>
+                <w:i/>
+                <w:sz w:val="22"/>
+                <w:szCs w:val="22"/>
+              </w:rPr>
+              <w:t>’</w:t>
+            </w:r>
+            <w:r>
+              <w:rPr>
+                <w:rFonts w:ascii="Avenir Book" w:eastAsia="Arial Unicode MS" w:hAnsi="Avenir Book" w:cs="Arial Unicode MS"/>
+                <w:sz w:val="22"/>
+                <w:szCs w:val="22"/>
+              </w:rPr>
+              <w:t xml:space="preserve"> = </w:t>
+            </w:r>
+            <w:r>
+              <w:rPr>
+                <w:rFonts w:ascii="Avenir Book" w:eastAsia="Arial Unicode MS" w:hAnsi="Avenir Book" w:cs="Arial Unicode MS"/>
+                <w:i/>
+                <w:sz w:val="22"/>
+                <w:szCs w:val="22"/>
+              </w:rPr>
+              <w:sym w:font="Symbol" w:char="F071"/>
+            </w:r>
+            <w:r>
+              <w:rPr>
+                <w:rFonts w:ascii="Avenir Book" w:eastAsia="Arial Unicode MS" w:hAnsi="Avenir Book" w:cs="Arial Unicode MS"/>
+                <w:sz w:val="22"/>
+                <w:szCs w:val="22"/>
+              </w:rPr>
+              <w:t xml:space="preserve">*180/π, </w:t>
+            </w:r>
+            <w:r>
+              <w:rPr>
+                <w:rFonts w:ascii="Avenir Book" w:eastAsia="Arial Unicode MS" w:hAnsi="Avenir Book" w:cs="Arial Unicode MS"/>
+                <w:bCs/>
+                <w:sz w:val="20"/>
+                <w:szCs w:val="22"/>
+                <w:lang w:val="es-MX"/>
+              </w:rPr>
+              <w:t>r = (x^2 + y^2)^0.5</w:t>
+            </w:r>
+          </w:p>
+          <w:p>
+            <w:pPr>
+              <w:pStyle w:val="Sinespaciado"/>
+              <w:rPr>
+                <w:rFonts w:ascii="Avenir Book" w:eastAsia="Arial Unicode MS" w:hAnsi="Avenir Book" w:cs="Arial Unicode MS"/>
+                <w:bCs/>
+                <w:sz w:val="20"/>
+                <w:szCs w:val="22"/>
+                <w:lang w:val="es-MX"/>
+              </w:rPr>
+            </w:pPr>
+          </w:p>
+          <w:p>
+            <w:pPr>
+              <w:pStyle w:val="Sinespaciado"/>
+              <w:rPr>
+                <w:rFonts w:ascii="Avenir Book" w:eastAsia="Arial Unicode MS" w:hAnsi="Avenir Book" w:cs="Arial Unicode MS"/>
+                <w:bCs/>
+                <w:sz w:val="20"/>
+                <w:szCs w:val="22"/>
+                <w:lang w:val="es-MX"/>
+              </w:rPr>
+            </w:pPr>
+            <w:r>
+              <w:rPr>
+                <w:rFonts w:ascii="Avenir Book" w:eastAsia="Arial Unicode MS" w:hAnsi="Avenir Book" w:cs="Arial Unicode MS"/>
+                <w:bCs/>
+                <w:sz w:val="20"/>
+                <w:szCs w:val="22"/>
+                <w:lang w:val="es-MX"/>
+              </w:rPr>
+              <w:t>Inserta aquí la imagen con el algoritmo.</w:t>
+            </w:r>
+            <w:r>
+              <w:rPr>
+                <w:rFonts w:ascii="Avenir Book" w:eastAsia="Arial Unicode MS" w:hAnsi="Avenir Book" w:cs="Arial Unicode MS"/>
+                <w:bCs/>
+                <w:sz w:val="20"/>
+                <w:szCs w:val="22"/>
+                <w:lang w:val="es-MX"/>
+              </w:rPr>
+              <w:t xml:space="preserve"> </w:t>
+            </w:r>
+            <w:r>
+              <w:rPr>
+                <w:rFonts w:ascii="Avenir Book" w:eastAsia="Arial Unicode MS" w:hAnsi="Avenir Book" w:cs="Arial Unicode MS"/>
+                <w:bCs/>
+                <w:sz w:val="20"/>
+                <w:szCs w:val="22"/>
+                <w:lang w:val="es-MX"/>
+              </w:rPr>
+              <w:t>(foto, captura de pantalla, texto, etc.)</w:t>
+            </w:r>
+          </w:p>
+          <w:p>
+            <w:pPr>
+              <w:pStyle w:val="Sinespaciado"/>
+              <w:rPr>
+                <w:rFonts w:ascii="Avenir Book" w:eastAsia="Arial Unicode MS" w:hAnsi="Avenir Book" w:cs="Arial Unicode MS"/>
+                <w:bCs/>
+                <w:sz w:val="20"/>
+                <w:szCs w:val="22"/>
+                <w:lang w:val="es-MX"/>
+              </w:rPr>
+            </w:pPr>
+          </w:p>
+          <w:p>
+            <w:pPr>
+              <w:pStyle w:val="Sinespaciado"/>
+              <w:numPr>
+                <w:ilvl w:val="0"/>
+                <w:numId w:val="11"/>
+              </w:numPr>
+              <w:rPr>
+                <w:rFonts w:ascii="Avenir Book" w:eastAsia="Arial Unicode MS" w:hAnsi="Avenir Book" w:cs="Arial Unicode MS"/>
+                <w:bCs/>
+                <w:sz w:val="20"/>
+                <w:szCs w:val="22"/>
+                <w:lang w:val="es-MX"/>
+              </w:rPr>
+            </w:pPr>
+            <w:r>
+              <w:rPr>
+                <w:rFonts w:ascii="Avenir Book" w:eastAsia="Arial Unicode MS" w:hAnsi="Avenir Book" w:cs="Arial Unicode MS"/>
+                <w:bCs/>
+                <w:sz w:val="20"/>
+                <w:szCs w:val="22"/>
+                <w:lang w:val="es-MX"/>
+              </w:rPr>
+              <w:t>Leer x, y</w:t>
+            </w:r>
+          </w:p>
+          <w:p>
+            <w:pPr>
+              <w:pStyle w:val="Sinespaciado"/>
+              <w:numPr>
+                <w:ilvl w:val="0"/>
+                <w:numId w:val="11"/>
+              </w:numPr>
+              <w:rPr>
+                <w:rFonts w:ascii="Avenir Book" w:eastAsia="Arial Unicode MS" w:hAnsi="Avenir Book" w:cs="Arial Unicode MS"/>
+                <w:bCs/>
+                <w:sz w:val="20"/>
+                <w:szCs w:val="22"/>
+                <w:lang w:val="es-MX"/>
+              </w:rPr>
+            </w:pPr>
+            <w:r>
+              <w:rPr>
+                <w:rFonts w:ascii="Avenir Book" w:eastAsia="Arial Unicode MS" w:hAnsi="Avenir Book" w:cs="Arial Unicode MS"/>
+                <w:bCs/>
+                <w:sz w:val="20"/>
+                <w:szCs w:val="22"/>
+                <w:lang w:val="es-MX"/>
+              </w:rPr>
+              <w:t xml:space="preserve">Calcular </w:t>
+            </w:r>
+            <w:r>
+              <w:rPr>
+                <w:rFonts w:ascii="Avenir Book" w:eastAsia="Arial Unicode MS" w:hAnsi="Avenir Book" w:cs="Arial Unicode MS"/>
+                <w:i/>
+                <w:sz w:val="22"/>
+                <w:szCs w:val="22"/>
+              </w:rPr>
+              <w:sym w:font="Symbol" w:char="F071"/>
+            </w:r>
+            <w:r>
+              <w:rPr>
+                <w:rFonts w:ascii="Avenir Book" w:eastAsia="Arial Unicode MS" w:hAnsi="Avenir Book" w:cs="Arial Unicode MS"/>
+                <w:i/>
+                <w:sz w:val="22"/>
+                <w:szCs w:val="22"/>
+              </w:rPr>
+              <w:t xml:space="preserve"> </w:t>
+            </w:r>
+            <w:r>
+              <w:rPr>
+                <w:rFonts w:ascii="Avenir Book" w:eastAsia="Arial Unicode MS" w:hAnsi="Avenir Book" w:cs="Arial Unicode MS"/>
+                <w:sz w:val="22"/>
+                <w:szCs w:val="22"/>
+              </w:rPr>
+              <w:t xml:space="preserve">= </w:t>
+            </w:r>
+            <w:r>
+              <w:rPr>
+                <w:rFonts w:ascii="Avenir Book" w:eastAsia="Arial Unicode MS" w:hAnsi="Avenir Book" w:cs="Arial Unicode MS"/>
+                <w:bCs/>
+                <w:sz w:val="20"/>
+                <w:szCs w:val="22"/>
+                <w:lang w:val="es-MX"/>
+              </w:rPr>
+              <w:t>arctan (y/x)</w:t>
+            </w:r>
+          </w:p>
+          <w:p>
+            <w:pPr>
+              <w:pStyle w:val="Sinespaciado"/>
+              <w:numPr>
+                <w:ilvl w:val="0"/>
+                <w:numId w:val="11"/>
+              </w:numPr>
+              <w:rPr>
+                <w:rFonts w:ascii="Avenir Book" w:eastAsia="Arial Unicode MS" w:hAnsi="Avenir Book" w:cs="Arial Unicode MS"/>
+                <w:bCs/>
+                <w:sz w:val="20"/>
+                <w:szCs w:val="22"/>
+                <w:lang w:val="es-MX"/>
+              </w:rPr>
+            </w:pPr>
+            <w:r>
+              <w:rPr>
+                <w:rFonts w:ascii="Avenir Book" w:eastAsia="Arial Unicode MS" w:hAnsi="Avenir Book" w:cs="Arial Unicode MS"/>
+                <w:bCs/>
+                <w:sz w:val="20"/>
+                <w:szCs w:val="22"/>
+                <w:lang w:val="es-MX"/>
+              </w:rPr>
+              <w:t xml:space="preserve">Calcular angulos en grados: </w:t>
+            </w:r>
+            <w:r>
+              <w:rPr>
+                <w:rFonts w:ascii="Avenir Book" w:eastAsia="Arial Unicode MS" w:hAnsi="Avenir Book" w:cs="Arial Unicode MS"/>
+                <w:i/>
+                <w:sz w:val="22"/>
+                <w:szCs w:val="22"/>
+              </w:rPr>
+              <w:sym w:font="Symbol" w:char="F071"/>
+            </w:r>
+            <w:r>
+              <w:rPr>
+                <w:rFonts w:ascii="Avenir Book" w:eastAsia="Arial Unicode MS" w:hAnsi="Avenir Book" w:cs="Arial Unicode MS"/>
+                <w:i/>
+                <w:sz w:val="22"/>
+                <w:szCs w:val="22"/>
+              </w:rPr>
+              <w:t>’</w:t>
+            </w:r>
+            <w:r>
+              <w:rPr>
+                <w:rFonts w:ascii="Avenir Book" w:eastAsia="Arial Unicode MS" w:hAnsi="Avenir Book" w:cs="Arial Unicode MS"/>
+                <w:sz w:val="22"/>
+                <w:szCs w:val="22"/>
+              </w:rPr>
+              <w:t xml:space="preserve"> = </w:t>
+            </w:r>
+            <w:r>
+              <w:rPr>
+                <w:rFonts w:ascii="Avenir Book" w:eastAsia="Arial Unicode MS" w:hAnsi="Avenir Book" w:cs="Arial Unicode MS"/>
+                <w:i/>
+                <w:sz w:val="22"/>
+                <w:szCs w:val="22"/>
+              </w:rPr>
+              <w:sym w:font="Symbol" w:char="F071"/>
+            </w:r>
+            <w:r>
+              <w:rPr>
+                <w:rFonts w:ascii="Avenir Book" w:eastAsia="Arial Unicode MS" w:hAnsi="Avenir Book" w:cs="Arial Unicode MS"/>
+                <w:sz w:val="22"/>
+                <w:szCs w:val="22"/>
+              </w:rPr>
+              <w:t>*180/π</w:t>
+            </w:r>
+          </w:p>
+          <w:p>
+            <w:pPr>
+              <w:pStyle w:val="Sinespaciado"/>
+              <w:numPr>
+                <w:ilvl w:val="0"/>
+                <w:numId w:val="11"/>
+              </w:numPr>
+              <w:rPr>
+                <w:rFonts w:ascii="Avenir Book" w:eastAsia="Arial Unicode MS" w:hAnsi="Avenir Book" w:cs="Arial Unicode MS"/>
+                <w:bCs/>
+                <w:sz w:val="20"/>
+                <w:szCs w:val="22"/>
+                <w:lang w:val="es-MX"/>
+              </w:rPr>
+            </w:pPr>
+            <w:r>
+              <w:rPr>
+                <w:rFonts w:ascii="Avenir Book" w:eastAsia="Arial Unicode MS" w:hAnsi="Avenir Book" w:cs="Arial Unicode MS"/>
+                <w:bCs/>
+                <w:sz w:val="20"/>
+                <w:szCs w:val="22"/>
+                <w:lang w:val="es-MX"/>
+              </w:rPr>
+              <w:t xml:space="preserve">Calcular hipotenusa: </w:t>
+            </w:r>
+            <w:r>
+              <w:rPr>
+                <w:rFonts w:ascii="Avenir Book" w:eastAsia="Arial Unicode MS" w:hAnsi="Avenir Book" w:cs="Arial Unicode MS"/>
+                <w:bCs/>
+                <w:sz w:val="20"/>
+                <w:szCs w:val="22"/>
+                <w:lang w:val="es-MX"/>
+              </w:rPr>
+              <w:t>r = (x^2 + y^2)^0.5</w:t>
+            </w:r>
+          </w:p>
+          <w:p>
+            <w:pPr>
+              <w:pStyle w:val="Sinespaciado"/>
+              <w:numPr>
+                <w:ilvl w:val="0"/>
+                <w:numId w:val="11"/>
+              </w:numPr>
+              <w:rPr>
+                <w:rFonts w:ascii="Avenir Book" w:eastAsia="Arial Unicode MS" w:hAnsi="Avenir Book" w:cs="Arial Unicode MS"/>
+                <w:bCs/>
+                <w:sz w:val="20"/>
+                <w:szCs w:val="22"/>
+                <w:lang w:val="es-MX"/>
+              </w:rPr>
+            </w:pPr>
+            <w:r>
+              <w:rPr>
+                <w:rFonts w:ascii="Avenir Book" w:eastAsia="Arial Unicode MS" w:hAnsi="Avenir Book" w:cs="Arial Unicode MS"/>
+                <w:bCs/>
+                <w:sz w:val="20"/>
+                <w:szCs w:val="22"/>
+                <w:lang w:val="es-MX"/>
+              </w:rPr>
+              <w:t xml:space="preserve">Imprimir r, </w:t>
+            </w:r>
+            <w:r>
+              <w:rPr>
+                <w:rFonts w:ascii="Avenir Book" w:eastAsia="Arial Unicode MS" w:hAnsi="Avenir Book" w:cs="Arial Unicode MS"/>
+                <w:i/>
+                <w:sz w:val="22"/>
+                <w:szCs w:val="22"/>
+              </w:rPr>
+              <w:sym w:font="Symbol" w:char="F071"/>
+            </w:r>
+            <w:r>
+              <w:rPr>
+                <w:rFonts w:ascii="Avenir Book" w:eastAsia="Arial Unicode MS" w:hAnsi="Avenir Book" w:cs="Arial Unicode MS"/>
+                <w:i/>
+                <w:sz w:val="22"/>
+                <w:szCs w:val="22"/>
+              </w:rPr>
+              <w:t>’</w:t>
+            </w:r>
           </w:p>
           <w:p>
             <w:pPr>
@@ -4945,6 +6243,92 @@
     </w:lvl>
   </w:abstractNum>
   <w:abstractNum w:abstractNumId="3">
+    <w:nsid w:val="2FC83BD6"/>
+    <w:multiLevelType w:val="hybridMultilevel"/>
+    <w:tmpl w:val="892CE8EA"/>
+    <w:lvl w:ilvl="0" w:tplc="040A000F">
+      <w:start w:val="1"/>
+      <w:numFmt w:val="decimal"/>
+      <w:lvlText w:val="%1."/>
+      <w:lvlJc w:val="left"/>
+      <w:pPr>
+        <w:ind w:left="720" w:hanging="360"/>
+      </w:pPr>
+    </w:lvl>
+    <w:lvl w:ilvl="1" w:tplc="040A0019" w:tentative="1">
+      <w:start w:val="1"/>
+      <w:numFmt w:val="lowerLetter"/>
+      <w:lvlText w:val="%2."/>
+      <w:lvlJc w:val="left"/>
+      <w:pPr>
+        <w:ind w:left="1440" w:hanging="360"/>
+      </w:pPr>
+    </w:lvl>
+    <w:lvl w:ilvl="2" w:tplc="040A001B" w:tentative="1">
+      <w:start w:val="1"/>
+      <w:numFmt w:val="lowerRoman"/>
+      <w:lvlText w:val="%3."/>
+      <w:lvlJc w:val="right"/>
+      <w:pPr>
+        <w:ind w:left="2160" w:hanging="180"/>
+      </w:pPr>
+    </w:lvl>
+    <w:lvl w:ilvl="3" w:tplc="040A000F" w:tentative="1">
+      <w:start w:val="1"/>
+      <w:numFmt w:val="decimal"/>
+      <w:lvlText w:val="%4."/>
+      <w:lvlJc w:val="left"/>
+      <w:pPr>
+        <w:ind w:left="2880" w:hanging="360"/>
+      </w:pPr>
+    </w:lvl>
+    <w:lvl w:ilvl="4" w:tplc="040A0019" w:tentative="1">
+      <w:start w:val="1"/>
+      <w:numFmt w:val="lowerLetter"/>
+      <w:lvlText w:val="%5."/>
+      <w:lvlJc w:val="left"/>
+      <w:pPr>
+        <w:ind w:left="3600" w:hanging="360"/>
+      </w:pPr>
+    </w:lvl>
+    <w:lvl w:ilvl="5" w:tplc="040A001B" w:tentative="1">
+      <w:start w:val="1"/>
+      <w:numFmt w:val="lowerRoman"/>
+      <w:lvlText w:val="%6."/>
+      <w:lvlJc w:val="right"/>
+      <w:pPr>
+        <w:ind w:left="4320" w:hanging="180"/>
+      </w:pPr>
+    </w:lvl>
+    <w:lvl w:ilvl="6" w:tplc="040A000F" w:tentative="1">
+      <w:start w:val="1"/>
+      <w:numFmt w:val="decimal"/>
+      <w:lvlText w:val="%7."/>
+      <w:lvlJc w:val="left"/>
+      <w:pPr>
+        <w:ind w:left="5040" w:hanging="360"/>
+      </w:pPr>
+    </w:lvl>
+    <w:lvl w:ilvl="7" w:tplc="040A0019" w:tentative="1">
+      <w:start w:val="1"/>
+      <w:numFmt w:val="lowerLetter"/>
+      <w:lvlText w:val="%8."/>
+      <w:lvlJc w:val="left"/>
+      <w:pPr>
+        <w:ind w:left="5760" w:hanging="360"/>
+      </w:pPr>
+    </w:lvl>
+    <w:lvl w:ilvl="8" w:tplc="040A001B" w:tentative="1">
+      <w:start w:val="1"/>
+      <w:numFmt w:val="lowerRoman"/>
+      <w:lvlText w:val="%9."/>
+      <w:lvlJc w:val="right"/>
+      <w:pPr>
+        <w:ind w:left="6480" w:hanging="180"/>
+      </w:pPr>
+    </w:lvl>
+  </w:abstractNum>
+  <w:abstractNum w:abstractNumId="4">
     <w:nsid w:val="376D095F"/>
     <w:multiLevelType w:val="hybridMultilevel"/>
     <w:tmpl w:val="4BA42360"/>
@@ -5057,7 +6441,93 @@
       </w:rPr>
     </w:lvl>
   </w:abstractNum>
-  <w:abstractNum w:abstractNumId="4">
+  <w:abstractNum w:abstractNumId="5">
+    <w:nsid w:val="49FA4C92"/>
+    <w:multiLevelType w:val="hybridMultilevel"/>
+    <w:tmpl w:val="9064E760"/>
+    <w:lvl w:ilvl="0" w:tplc="040A000F">
+      <w:start w:val="1"/>
+      <w:numFmt w:val="decimal"/>
+      <w:lvlText w:val="%1."/>
+      <w:lvlJc w:val="left"/>
+      <w:pPr>
+        <w:ind w:left="720" w:hanging="360"/>
+      </w:pPr>
+    </w:lvl>
+    <w:lvl w:ilvl="1" w:tplc="040A0019" w:tentative="1">
+      <w:start w:val="1"/>
+      <w:numFmt w:val="lowerLetter"/>
+      <w:lvlText w:val="%2."/>
+      <w:lvlJc w:val="left"/>
+      <w:pPr>
+        <w:ind w:left="1440" w:hanging="360"/>
+      </w:pPr>
+    </w:lvl>
+    <w:lvl w:ilvl="2" w:tplc="040A001B" w:tentative="1">
+      <w:start w:val="1"/>
+      <w:numFmt w:val="lowerRoman"/>
+      <w:lvlText w:val="%3."/>
+      <w:lvlJc w:val="right"/>
+      <w:pPr>
+        <w:ind w:left="2160" w:hanging="180"/>
+      </w:pPr>
+    </w:lvl>
+    <w:lvl w:ilvl="3" w:tplc="040A000F" w:tentative="1">
+      <w:start w:val="1"/>
+      <w:numFmt w:val="decimal"/>
+      <w:lvlText w:val="%4."/>
+      <w:lvlJc w:val="left"/>
+      <w:pPr>
+        <w:ind w:left="2880" w:hanging="360"/>
+      </w:pPr>
+    </w:lvl>
+    <w:lvl w:ilvl="4" w:tplc="040A0019" w:tentative="1">
+      <w:start w:val="1"/>
+      <w:numFmt w:val="lowerLetter"/>
+      <w:lvlText w:val="%5."/>
+      <w:lvlJc w:val="left"/>
+      <w:pPr>
+        <w:ind w:left="3600" w:hanging="360"/>
+      </w:pPr>
+    </w:lvl>
+    <w:lvl w:ilvl="5" w:tplc="040A001B" w:tentative="1">
+      <w:start w:val="1"/>
+      <w:numFmt w:val="lowerRoman"/>
+      <w:lvlText w:val="%6."/>
+      <w:lvlJc w:val="right"/>
+      <w:pPr>
+        <w:ind w:left="4320" w:hanging="180"/>
+      </w:pPr>
+    </w:lvl>
+    <w:lvl w:ilvl="6" w:tplc="040A000F" w:tentative="1">
+      <w:start w:val="1"/>
+      <w:numFmt w:val="decimal"/>
+      <w:lvlText w:val="%7."/>
+      <w:lvlJc w:val="left"/>
+      <w:pPr>
+        <w:ind w:left="5040" w:hanging="360"/>
+      </w:pPr>
+    </w:lvl>
+    <w:lvl w:ilvl="7" w:tplc="040A0019" w:tentative="1">
+      <w:start w:val="1"/>
+      <w:numFmt w:val="lowerLetter"/>
+      <w:lvlText w:val="%8."/>
+      <w:lvlJc w:val="left"/>
+      <w:pPr>
+        <w:ind w:left="5760" w:hanging="360"/>
+      </w:pPr>
+    </w:lvl>
+    <w:lvl w:ilvl="8" w:tplc="040A001B" w:tentative="1">
+      <w:start w:val="1"/>
+      <w:numFmt w:val="lowerRoman"/>
+      <w:lvlText w:val="%9."/>
+      <w:lvlJc w:val="right"/>
+      <w:pPr>
+        <w:ind w:left="6480" w:hanging="180"/>
+      </w:pPr>
+    </w:lvl>
+  </w:abstractNum>
+  <w:abstractNum w:abstractNumId="6">
     <w:nsid w:val="5BB571DD"/>
     <w:multiLevelType w:val="hybridMultilevel"/>
     <w:tmpl w:val="56AA108E"/>
@@ -5170,7 +6640,265 @@
       </w:rPr>
     </w:lvl>
   </w:abstractNum>
-  <w:abstractNum w:abstractNumId="5">
+  <w:abstractNum w:abstractNumId="7">
+    <w:nsid w:val="6BE75361"/>
+    <w:multiLevelType w:val="hybridMultilevel"/>
+    <w:tmpl w:val="02CC8D0A"/>
+    <w:lvl w:ilvl="0" w:tplc="040A000F">
+      <w:start w:val="1"/>
+      <w:numFmt w:val="decimal"/>
+      <w:lvlText w:val="%1."/>
+      <w:lvlJc w:val="left"/>
+      <w:pPr>
+        <w:ind w:left="720" w:hanging="360"/>
+      </w:pPr>
+    </w:lvl>
+    <w:lvl w:ilvl="1" w:tplc="040A0019" w:tentative="1">
+      <w:start w:val="1"/>
+      <w:numFmt w:val="lowerLetter"/>
+      <w:lvlText w:val="%2."/>
+      <w:lvlJc w:val="left"/>
+      <w:pPr>
+        <w:ind w:left="1440" w:hanging="360"/>
+      </w:pPr>
+    </w:lvl>
+    <w:lvl w:ilvl="2" w:tplc="040A001B" w:tentative="1">
+      <w:start w:val="1"/>
+      <w:numFmt w:val="lowerRoman"/>
+      <w:lvlText w:val="%3."/>
+      <w:lvlJc w:val="right"/>
+      <w:pPr>
+        <w:ind w:left="2160" w:hanging="180"/>
+      </w:pPr>
+    </w:lvl>
+    <w:lvl w:ilvl="3" w:tplc="040A000F" w:tentative="1">
+      <w:start w:val="1"/>
+      <w:numFmt w:val="decimal"/>
+      <w:lvlText w:val="%4."/>
+      <w:lvlJc w:val="left"/>
+      <w:pPr>
+        <w:ind w:left="2880" w:hanging="360"/>
+      </w:pPr>
+    </w:lvl>
+    <w:lvl w:ilvl="4" w:tplc="040A0019" w:tentative="1">
+      <w:start w:val="1"/>
+      <w:numFmt w:val="lowerLetter"/>
+      <w:lvlText w:val="%5."/>
+      <w:lvlJc w:val="left"/>
+      <w:pPr>
+        <w:ind w:left="3600" w:hanging="360"/>
+      </w:pPr>
+    </w:lvl>
+    <w:lvl w:ilvl="5" w:tplc="040A001B" w:tentative="1">
+      <w:start w:val="1"/>
+      <w:numFmt w:val="lowerRoman"/>
+      <w:lvlText w:val="%6."/>
+      <w:lvlJc w:val="right"/>
+      <w:pPr>
+        <w:ind w:left="4320" w:hanging="180"/>
+      </w:pPr>
+    </w:lvl>
+    <w:lvl w:ilvl="6" w:tplc="040A000F" w:tentative="1">
+      <w:start w:val="1"/>
+      <w:numFmt w:val="decimal"/>
+      <w:lvlText w:val="%7."/>
+      <w:lvlJc w:val="left"/>
+      <w:pPr>
+        <w:ind w:left="5040" w:hanging="360"/>
+      </w:pPr>
+    </w:lvl>
+    <w:lvl w:ilvl="7" w:tplc="040A0019" w:tentative="1">
+      <w:start w:val="1"/>
+      <w:numFmt w:val="lowerLetter"/>
+      <w:lvlText w:val="%8."/>
+      <w:lvlJc w:val="left"/>
+      <w:pPr>
+        <w:ind w:left="5760" w:hanging="360"/>
+      </w:pPr>
+    </w:lvl>
+    <w:lvl w:ilvl="8" w:tplc="040A001B" w:tentative="1">
+      <w:start w:val="1"/>
+      <w:numFmt w:val="lowerRoman"/>
+      <w:lvlText w:val="%9."/>
+      <w:lvlJc w:val="right"/>
+      <w:pPr>
+        <w:ind w:left="6480" w:hanging="180"/>
+      </w:pPr>
+    </w:lvl>
+  </w:abstractNum>
+  <w:abstractNum w:abstractNumId="8">
+    <w:nsid w:val="6CE55017"/>
+    <w:multiLevelType w:val="hybridMultilevel"/>
+    <w:tmpl w:val="9E1E8E24"/>
+    <w:lvl w:ilvl="0" w:tplc="040A000F">
+      <w:start w:val="1"/>
+      <w:numFmt w:val="decimal"/>
+      <w:lvlText w:val="%1."/>
+      <w:lvlJc w:val="left"/>
+      <w:pPr>
+        <w:ind w:left="720" w:hanging="360"/>
+      </w:pPr>
+    </w:lvl>
+    <w:lvl w:ilvl="1" w:tplc="040A0019" w:tentative="1">
+      <w:start w:val="1"/>
+      <w:numFmt w:val="lowerLetter"/>
+      <w:lvlText w:val="%2."/>
+      <w:lvlJc w:val="left"/>
+      <w:pPr>
+        <w:ind w:left="1440" w:hanging="360"/>
+      </w:pPr>
+    </w:lvl>
+    <w:lvl w:ilvl="2" w:tplc="040A001B" w:tentative="1">
+      <w:start w:val="1"/>
+      <w:numFmt w:val="lowerRoman"/>
+      <w:lvlText w:val="%3."/>
+      <w:lvlJc w:val="right"/>
+      <w:pPr>
+        <w:ind w:left="2160" w:hanging="180"/>
+      </w:pPr>
+    </w:lvl>
+    <w:lvl w:ilvl="3" w:tplc="040A000F" w:tentative="1">
+      <w:start w:val="1"/>
+      <w:numFmt w:val="decimal"/>
+      <w:lvlText w:val="%4."/>
+      <w:lvlJc w:val="left"/>
+      <w:pPr>
+        <w:ind w:left="2880" w:hanging="360"/>
+      </w:pPr>
+    </w:lvl>
+    <w:lvl w:ilvl="4" w:tplc="040A0019" w:tentative="1">
+      <w:start w:val="1"/>
+      <w:numFmt w:val="lowerLetter"/>
+      <w:lvlText w:val="%5."/>
+      <w:lvlJc w:val="left"/>
+      <w:pPr>
+        <w:ind w:left="3600" w:hanging="360"/>
+      </w:pPr>
+    </w:lvl>
+    <w:lvl w:ilvl="5" w:tplc="040A001B" w:tentative="1">
+      <w:start w:val="1"/>
+      <w:numFmt w:val="lowerRoman"/>
+      <w:lvlText w:val="%6."/>
+      <w:lvlJc w:val="right"/>
+      <w:pPr>
+        <w:ind w:left="4320" w:hanging="180"/>
+      </w:pPr>
+    </w:lvl>
+    <w:lvl w:ilvl="6" w:tplc="040A000F" w:tentative="1">
+      <w:start w:val="1"/>
+      <w:numFmt w:val="decimal"/>
+      <w:lvlText w:val="%7."/>
+      <w:lvlJc w:val="left"/>
+      <w:pPr>
+        <w:ind w:left="5040" w:hanging="360"/>
+      </w:pPr>
+    </w:lvl>
+    <w:lvl w:ilvl="7" w:tplc="040A0019" w:tentative="1">
+      <w:start w:val="1"/>
+      <w:numFmt w:val="lowerLetter"/>
+      <w:lvlText w:val="%8."/>
+      <w:lvlJc w:val="left"/>
+      <w:pPr>
+        <w:ind w:left="5760" w:hanging="360"/>
+      </w:pPr>
+    </w:lvl>
+    <w:lvl w:ilvl="8" w:tplc="040A001B" w:tentative="1">
+      <w:start w:val="1"/>
+      <w:numFmt w:val="lowerRoman"/>
+      <w:lvlText w:val="%9."/>
+      <w:lvlJc w:val="right"/>
+      <w:pPr>
+        <w:ind w:left="6480" w:hanging="180"/>
+      </w:pPr>
+    </w:lvl>
+  </w:abstractNum>
+  <w:abstractNum w:abstractNumId="9">
+    <w:nsid w:val="6EEA683F"/>
+    <w:multiLevelType w:val="hybridMultilevel"/>
+    <w:tmpl w:val="0D80621E"/>
+    <w:lvl w:ilvl="0" w:tplc="040A000F">
+      <w:start w:val="1"/>
+      <w:numFmt w:val="decimal"/>
+      <w:lvlText w:val="%1."/>
+      <w:lvlJc w:val="left"/>
+      <w:pPr>
+        <w:ind w:left="720" w:hanging="360"/>
+      </w:pPr>
+    </w:lvl>
+    <w:lvl w:ilvl="1" w:tplc="040A0019" w:tentative="1">
+      <w:start w:val="1"/>
+      <w:numFmt w:val="lowerLetter"/>
+      <w:lvlText w:val="%2."/>
+      <w:lvlJc w:val="left"/>
+      <w:pPr>
+        <w:ind w:left="1440" w:hanging="360"/>
+      </w:pPr>
+    </w:lvl>
+    <w:lvl w:ilvl="2" w:tplc="040A001B" w:tentative="1">
+      <w:start w:val="1"/>
+      <w:numFmt w:val="lowerRoman"/>
+      <w:lvlText w:val="%3."/>
+      <w:lvlJc w:val="right"/>
+      <w:pPr>
+        <w:ind w:left="2160" w:hanging="180"/>
+      </w:pPr>
+    </w:lvl>
+    <w:lvl w:ilvl="3" w:tplc="040A000F" w:tentative="1">
+      <w:start w:val="1"/>
+      <w:numFmt w:val="decimal"/>
+      <w:lvlText w:val="%4."/>
+      <w:lvlJc w:val="left"/>
+      <w:pPr>
+        <w:ind w:left="2880" w:hanging="360"/>
+      </w:pPr>
+    </w:lvl>
+    <w:lvl w:ilvl="4" w:tplc="040A0019" w:tentative="1">
+      <w:start w:val="1"/>
+      <w:numFmt w:val="lowerLetter"/>
+      <w:lvlText w:val="%5."/>
+      <w:lvlJc w:val="left"/>
+      <w:pPr>
+        <w:ind w:left="3600" w:hanging="360"/>
+      </w:pPr>
+    </w:lvl>
+    <w:lvl w:ilvl="5" w:tplc="040A001B" w:tentative="1">
+      <w:start w:val="1"/>
+      <w:numFmt w:val="lowerRoman"/>
+      <w:lvlText w:val="%6."/>
+      <w:lvlJc w:val="right"/>
+      <w:pPr>
+        <w:ind w:left="4320" w:hanging="180"/>
+      </w:pPr>
+    </w:lvl>
+    <w:lvl w:ilvl="6" w:tplc="040A000F" w:tentative="1">
+      <w:start w:val="1"/>
+      <w:numFmt w:val="decimal"/>
+      <w:lvlText w:val="%7."/>
+      <w:lvlJc w:val="left"/>
+      <w:pPr>
+        <w:ind w:left="5040" w:hanging="360"/>
+      </w:pPr>
+    </w:lvl>
+    <w:lvl w:ilvl="7" w:tplc="040A0019" w:tentative="1">
+      <w:start w:val="1"/>
+      <w:numFmt w:val="lowerLetter"/>
+      <w:lvlText w:val="%8."/>
+      <w:lvlJc w:val="left"/>
+      <w:pPr>
+        <w:ind w:left="5760" w:hanging="360"/>
+      </w:pPr>
+    </w:lvl>
+    <w:lvl w:ilvl="8" w:tplc="040A001B" w:tentative="1">
+      <w:start w:val="1"/>
+      <w:numFmt w:val="lowerRoman"/>
+      <w:lvlText w:val="%9."/>
+      <w:lvlJc w:val="right"/>
+      <w:pPr>
+        <w:ind w:left="6480" w:hanging="180"/>
+      </w:pPr>
+    </w:lvl>
+  </w:abstractNum>
+  <w:abstractNum w:abstractNumId="10">
     <w:nsid w:val="7C994F4D"/>
     <w:multiLevelType w:val="multilevel"/>
     <w:tmpl w:val="FD3EE86C"/>
@@ -5323,19 +7051,34 @@
     <w:abstractNumId w:val="0"/>
   </w:num>
   <w:num w:numId="2">
-    <w:abstractNumId w:val="5"/>
+    <w:abstractNumId w:val="10"/>
   </w:num>
   <w:num w:numId="3">
-    <w:abstractNumId w:val="3"/>
+    <w:abstractNumId w:val="4"/>
   </w:num>
   <w:num w:numId="4">
-    <w:abstractNumId w:val="4"/>
+    <w:abstractNumId w:val="6"/>
   </w:num>
   <w:num w:numId="5">
     <w:abstractNumId w:val="2"/>
   </w:num>
   <w:num w:numId="6">
     <w:abstractNumId w:val="1"/>
+  </w:num>
+  <w:num w:numId="7">
+    <w:abstractNumId w:val="3"/>
+  </w:num>
+  <w:num w:numId="8">
+    <w:abstractNumId w:val="9"/>
+  </w:num>
+  <w:num w:numId="9">
+    <w:abstractNumId w:val="7"/>
+  </w:num>
+  <w:num w:numId="10">
+    <w:abstractNumId w:val="5"/>
+  </w:num>
+  <w:num w:numId="11">
+    <w:abstractNumId w:val="8"/>
   </w:num>
 </w:numbering>
 </file>
@@ -5459,6 +7202,7 @@
     <w:lsdException w:name="HTML Sample" w:semiHidden="1" w:unhideWhenUsed="1"/>
     <w:lsdException w:name="HTML Typewriter" w:semiHidden="1" w:unhideWhenUsed="1"/>
     <w:lsdException w:name="HTML Variable" w:semiHidden="1" w:unhideWhenUsed="1"/>
+    <w:lsdException w:name="Normal Table" w:semiHidden="1" w:unhideWhenUsed="1"/>
     <w:lsdException w:name="annotation subject" w:semiHidden="1" w:unhideWhenUsed="1"/>
     <w:lsdException w:name="No List" w:semiHidden="1" w:unhideWhenUsed="1"/>
     <w:lsdException w:name="Outline List 1" w:semiHidden="1" w:unhideWhenUsed="1"/>
@@ -5505,8 +7249,10 @@
     <w:lsdException w:name="Table Subtle 2" w:semiHidden="1" w:unhideWhenUsed="1"/>
     <w:lsdException w:name="Table Web 1" w:semiHidden="1" w:unhideWhenUsed="1"/>
     <w:lsdException w:name="Table Web 2" w:semiHidden="1" w:unhideWhenUsed="1"/>
+    <w:lsdException w:name="Table Web 3" w:semiHidden="1" w:unhideWhenUsed="1"/>
     <w:lsdException w:name="Balloon Text" w:semiHidden="1" w:unhideWhenUsed="1"/>
     <w:lsdException w:name="Table Grid" w:uiPriority="59"/>
+    <w:lsdException w:name="Table Theme" w:semiHidden="1" w:unhideWhenUsed="1"/>
     <w:lsdException w:name="Note Level 1" w:semiHidden="1" w:unhideWhenUsed="1"/>
     <w:lsdException w:name="Note Level 2" w:semiHidden="1" w:unhideWhenUsed="1"/>
     <w:lsdException w:name="Note Level 3" w:semiHidden="1" w:unhideWhenUsed="1"/>

</xml_diff>

<commit_message>
Actualización de archivos py
</commit_message>
<xml_diff>
--- a/Tarea_02.docx
+++ b/Tarea_02.docx
@@ -1,6 +1,6 @@
 
 <file path=word/document.xml><?xml version="1.0" encoding="utf-8"?>
-<w:document xmlns:wpc="http://schemas.microsoft.com/office/word/2010/wordprocessingCanvas" xmlns:mo="http://schemas.microsoft.com/office/mac/office/2008/main" xmlns:mc="http://schemas.openxmlformats.org/markup-compatibility/2006" xmlns:mv="urn:schemas-microsoft-com:mac:vml" xmlns:o="urn:schemas-microsoft-com:office:office" xmlns:r="http://schemas.openxmlformats.org/officeDocument/2006/relationships" xmlns:m="http://schemas.openxmlformats.org/officeDocument/2006/math" xmlns:v="urn:schemas-microsoft-com:vml" xmlns:wp14="http://schemas.microsoft.com/office/word/2010/wordprocessingDrawing" xmlns:wp="http://schemas.openxmlformats.org/drawingml/2006/wordprocessingDrawing" xmlns:w10="urn:schemas-microsoft-com:office:word" xmlns:w="http://schemas.openxmlformats.org/wordprocessingml/2006/main" xmlns:w14="http://schemas.microsoft.com/office/word/2010/wordml" xmlns:w15="http://schemas.microsoft.com/office/word/2012/wordml" xmlns:wpg="http://schemas.microsoft.com/office/word/2010/wordprocessingGroup" xmlns:wpi="http://schemas.microsoft.com/office/word/2010/wordprocessingInk" xmlns:wne="http://schemas.microsoft.com/office/word/2006/wordml" xmlns:wps="http://schemas.microsoft.com/office/word/2010/wordprocessingShape" mc:Ignorable="w14 w15 wp14">
+<w:document xmlns:wpc="http://schemas.microsoft.com/office/word/2010/wordprocessingCanvas" xmlns:cx="http://schemas.microsoft.com/office/drawing/2014/chartex" xmlns:cx1="http://schemas.microsoft.com/office/drawing/2015/9/8/chartex" xmlns:cx2="http://schemas.microsoft.com/office/drawing/2015/10/21/chartex" xmlns:cx3="http://schemas.microsoft.com/office/drawing/2016/5/9/chartex" xmlns:cx4="http://schemas.microsoft.com/office/drawing/2016/5/10/chartex" xmlns:cx5="http://schemas.microsoft.com/office/drawing/2016/5/11/chartex" xmlns:cx6="http://schemas.microsoft.com/office/drawing/2016/5/12/chartex" xmlns:cx7="http://schemas.microsoft.com/office/drawing/2016/5/13/chartex" xmlns:cx8="http://schemas.microsoft.com/office/drawing/2016/5/14/chartex" xmlns:mc="http://schemas.openxmlformats.org/markup-compatibility/2006" xmlns:aink="http://schemas.microsoft.com/office/drawing/2016/ink" xmlns:am3d="http://schemas.microsoft.com/office/drawing/2017/model3d" xmlns:o="urn:schemas-microsoft-com:office:office" xmlns:r="http://schemas.openxmlformats.org/officeDocument/2006/relationships" xmlns:m="http://schemas.openxmlformats.org/officeDocument/2006/math" xmlns:v="urn:schemas-microsoft-com:vml" xmlns:wp14="http://schemas.microsoft.com/office/word/2010/wordprocessingDrawing" xmlns:wp="http://schemas.openxmlformats.org/drawingml/2006/wordprocessingDrawing" xmlns:w10="urn:schemas-microsoft-com:office:word" xmlns:w="http://schemas.openxmlformats.org/wordprocessingml/2006/main" xmlns:w14="http://schemas.microsoft.com/office/word/2010/wordml" xmlns:w15="http://schemas.microsoft.com/office/word/2012/wordml" xmlns:w16cid="http://schemas.microsoft.com/office/word/2016/wordml/cid" xmlns:w16se="http://schemas.microsoft.com/office/word/2015/wordml/symex" xmlns:wpg="http://schemas.microsoft.com/office/word/2010/wordprocessingGroup" xmlns:wpi="http://schemas.microsoft.com/office/word/2010/wordprocessingInk" xmlns:wne="http://schemas.microsoft.com/office/word/2006/wordml" xmlns:wps="http://schemas.microsoft.com/office/word/2010/wordprocessingShape" mc:Ignorable="w14 w15 w16se w16cid wp14">
   <w:body>
     <w:p>
       <w:pPr>
@@ -20,7 +20,18 @@
           <w:sz w:val="22"/>
           <w:szCs w:val="22"/>
         </w:rPr>
-        <w:t>Fundamentos de programación.</w:t>
+        <w:t>Funda</w:t>
+      </w:r>
+      <w:bookmarkStart w:id="0" w:name="_GoBack"/>
+      <w:bookmarkEnd w:id="0"/>
+      <w:r>
+        <w:rPr>
+          <w:rFonts w:ascii="Avenir Book" w:eastAsia="Arial Unicode MS" w:hAnsi="Avenir Book" w:cs="Arial Unicode MS"/>
+          <w:color w:val="FFFFFF" w:themeColor="background1"/>
+          <w:sz w:val="22"/>
+          <w:szCs w:val="22"/>
+        </w:rPr>
+        <w:t>mentos de programación.</w:t>
       </w:r>
     </w:p>
     <w:p>
@@ -99,7 +110,7 @@
           <w:szCs w:val="22"/>
         </w:rPr>
       </w:pPr>
-      <w:hyperlink r:id="rId5" w:history="1">
+      <w:hyperlink r:id="rId7" w:history="1">
         <w:r>
           <w:rPr>
             <w:rStyle w:val="Hipervnculo"/>
@@ -555,6 +566,43 @@
               <w:rPr>
                 <w:rFonts w:ascii="Avenir Book" w:eastAsia="Arial Unicode MS" w:hAnsi="Avenir Book" w:cs="Arial Unicode MS"/>
                 <w:bCs/>
+                <w:color w:val="00B0F0"/>
+                <w:sz w:val="20"/>
+                <w:szCs w:val="22"/>
+                <w:lang w:val="es-MX"/>
+              </w:rPr>
+            </w:pPr>
+            <w:r>
+              <w:rPr>
+                <w:rFonts w:ascii="Avenir Book" w:eastAsia="Arial Unicode MS" w:hAnsi="Avenir Book" w:cs="Arial Unicode MS"/>
+                <w:bCs/>
+                <w:color w:val="00B0F0"/>
+                <w:sz w:val="20"/>
+                <w:szCs w:val="22"/>
+                <w:lang w:val="es-MX"/>
+              </w:rPr>
+              <w:t xml:space="preserve">Para el muestro de la información principal del alumno se necesita imprimir desde el compilador la información escrita, mediante los comandos </w:t>
+            </w:r>
+            <w:proofErr w:type="spellStart"/>
+            <w:r>
+              <w:rPr>
+                <w:rFonts w:ascii="Avenir Book" w:eastAsia="Arial Unicode MS" w:hAnsi="Avenir Book" w:cs="Arial Unicode MS"/>
+                <w:bCs/>
+                <w:color w:val="00B0F0"/>
+                <w:sz w:val="20"/>
+                <w:szCs w:val="22"/>
+                <w:lang w:val="es-MX"/>
+              </w:rPr>
+              <w:t>Print</w:t>
+            </w:r>
+            <w:proofErr w:type="spellEnd"/>
+          </w:p>
+          <w:p>
+            <w:pPr>
+              <w:pStyle w:val="Sinespaciado"/>
+              <w:rPr>
+                <w:rFonts w:ascii="Avenir Book" w:eastAsia="Arial Unicode MS" w:hAnsi="Avenir Book" w:cs="Arial Unicode MS"/>
+                <w:bCs/>
                 <w:sz w:val="20"/>
                 <w:szCs w:val="22"/>
                 <w:lang w:val="es-MX"/>
@@ -609,6 +657,126 @@
               <w:rPr>
                 <w:rFonts w:ascii="Avenir Book" w:eastAsia="Arial Unicode MS" w:hAnsi="Avenir Book" w:cs="Arial Unicode MS"/>
                 <w:bCs/>
+                <w:color w:val="00B0F0"/>
+                <w:sz w:val="20"/>
+                <w:szCs w:val="22"/>
+                <w:lang w:val="es-MX"/>
+              </w:rPr>
+            </w:pPr>
+            <w:r>
+              <w:rPr>
+                <w:rFonts w:ascii="Avenir Book" w:eastAsia="Arial Unicode MS" w:hAnsi="Avenir Book" w:cs="Arial Unicode MS"/>
+                <w:bCs/>
+                <w:color w:val="00B0F0"/>
+                <w:sz w:val="20"/>
+                <w:szCs w:val="22"/>
+                <w:lang w:val="es-MX"/>
+              </w:rPr>
+              <w:t>--- El nombre del alumno</w:t>
+            </w:r>
+          </w:p>
+          <w:p>
+            <w:pPr>
+              <w:pStyle w:val="Sinespaciado"/>
+              <w:rPr>
+                <w:rFonts w:ascii="Avenir Book" w:eastAsia="Arial Unicode MS" w:hAnsi="Avenir Book" w:cs="Arial Unicode MS"/>
+                <w:bCs/>
+                <w:color w:val="00B0F0"/>
+                <w:sz w:val="20"/>
+                <w:szCs w:val="22"/>
+                <w:lang w:val="es-MX"/>
+              </w:rPr>
+            </w:pPr>
+            <w:r>
+              <w:rPr>
+                <w:rFonts w:ascii="Avenir Book" w:eastAsia="Arial Unicode MS" w:hAnsi="Avenir Book" w:cs="Arial Unicode MS"/>
+                <w:bCs/>
+                <w:color w:val="00B0F0"/>
+                <w:sz w:val="20"/>
+                <w:szCs w:val="22"/>
+                <w:lang w:val="es-MX"/>
+              </w:rPr>
+              <w:t>--- La matrícula del alumno</w:t>
+            </w:r>
+          </w:p>
+          <w:p>
+            <w:pPr>
+              <w:pStyle w:val="Sinespaciado"/>
+              <w:rPr>
+                <w:rFonts w:ascii="Avenir Book" w:eastAsia="Arial Unicode MS" w:hAnsi="Avenir Book" w:cs="Arial Unicode MS"/>
+                <w:bCs/>
+                <w:color w:val="00B0F0"/>
+                <w:sz w:val="20"/>
+                <w:szCs w:val="22"/>
+                <w:lang w:val="es-MX"/>
+              </w:rPr>
+            </w:pPr>
+            <w:r>
+              <w:rPr>
+                <w:rFonts w:ascii="Avenir Book" w:eastAsia="Arial Unicode MS" w:hAnsi="Avenir Book" w:cs="Arial Unicode MS"/>
+                <w:bCs/>
+                <w:color w:val="00B0F0"/>
+                <w:sz w:val="20"/>
+                <w:szCs w:val="22"/>
+                <w:lang w:val="es-MX"/>
+              </w:rPr>
+              <w:t>--- La carrera del alumno</w:t>
+            </w:r>
+          </w:p>
+          <w:p>
+            <w:pPr>
+              <w:pStyle w:val="Sinespaciado"/>
+              <w:rPr>
+                <w:rFonts w:ascii="Avenir Book" w:eastAsia="Arial Unicode MS" w:hAnsi="Avenir Book" w:cs="Arial Unicode MS"/>
+                <w:bCs/>
+                <w:color w:val="00B0F0"/>
+                <w:sz w:val="20"/>
+                <w:szCs w:val="22"/>
+                <w:lang w:val="es-MX"/>
+              </w:rPr>
+            </w:pPr>
+            <w:r>
+              <w:rPr>
+                <w:rFonts w:ascii="Avenir Book" w:eastAsia="Arial Unicode MS" w:hAnsi="Avenir Book" w:cs="Arial Unicode MS"/>
+                <w:bCs/>
+                <w:color w:val="00B0F0"/>
+                <w:sz w:val="20"/>
+                <w:szCs w:val="22"/>
+                <w:lang w:val="es-MX"/>
+              </w:rPr>
+              <w:t>--- La escuela de procedencia del alumno</w:t>
+            </w:r>
+          </w:p>
+          <w:p>
+            <w:pPr>
+              <w:pStyle w:val="Sinespaciado"/>
+              <w:rPr>
+                <w:rFonts w:ascii="Avenir Book" w:eastAsia="Arial Unicode MS" w:hAnsi="Avenir Book" w:cs="Arial Unicode MS"/>
+                <w:bCs/>
+                <w:color w:val="00B0F0"/>
+                <w:sz w:val="20"/>
+                <w:szCs w:val="22"/>
+                <w:lang w:val="es-MX"/>
+              </w:rPr>
+            </w:pPr>
+            <w:r>
+              <w:rPr>
+                <w:rFonts w:ascii="Avenir Book" w:eastAsia="Arial Unicode MS" w:hAnsi="Avenir Book" w:cs="Arial Unicode MS"/>
+                <w:bCs/>
+                <w:color w:val="00B0F0"/>
+                <w:sz w:val="20"/>
+                <w:szCs w:val="22"/>
+                <w:lang w:val="es-MX"/>
+              </w:rPr>
+              <w:t>--- La descripción del alumno</w:t>
+            </w:r>
+          </w:p>
+          <w:p>
+            <w:pPr>
+              <w:pStyle w:val="Sinespaciado"/>
+              <w:rPr>
+                <w:rFonts w:ascii="Avenir Book" w:eastAsia="Arial Unicode MS" w:hAnsi="Avenir Book" w:cs="Arial Unicode MS"/>
+                <w:bCs/>
                 <w:sz w:val="20"/>
                 <w:szCs w:val="22"/>
                 <w:lang w:val="es-MX"/>
@@ -631,6 +799,126 @@
               <w:rPr>
                 <w:rFonts w:ascii="Avenir Book" w:eastAsia="Arial Unicode MS" w:hAnsi="Avenir Book" w:cs="Arial Unicode MS"/>
                 <w:bCs/>
+                <w:color w:val="00B0F0"/>
+                <w:sz w:val="20"/>
+                <w:szCs w:val="22"/>
+                <w:lang w:val="es-MX"/>
+              </w:rPr>
+            </w:pPr>
+            <w:r>
+              <w:rPr>
+                <w:rFonts w:ascii="Avenir Book" w:eastAsia="Arial Unicode MS" w:hAnsi="Avenir Book" w:cs="Arial Unicode MS"/>
+                <w:bCs/>
+                <w:color w:val="00B0F0"/>
+                <w:sz w:val="20"/>
+                <w:szCs w:val="22"/>
+                <w:lang w:val="es-MX"/>
+              </w:rPr>
+              <w:t>--- Se muestra el nombre del alumno</w:t>
+            </w:r>
+          </w:p>
+          <w:p>
+            <w:pPr>
+              <w:pStyle w:val="Sinespaciado"/>
+              <w:rPr>
+                <w:rFonts w:ascii="Avenir Book" w:eastAsia="Arial Unicode MS" w:hAnsi="Avenir Book" w:cs="Arial Unicode MS"/>
+                <w:bCs/>
+                <w:color w:val="00B0F0"/>
+                <w:sz w:val="20"/>
+                <w:szCs w:val="22"/>
+                <w:lang w:val="es-MX"/>
+              </w:rPr>
+            </w:pPr>
+            <w:r>
+              <w:rPr>
+                <w:rFonts w:ascii="Avenir Book" w:eastAsia="Arial Unicode MS" w:hAnsi="Avenir Book" w:cs="Arial Unicode MS"/>
+                <w:bCs/>
+                <w:color w:val="00B0F0"/>
+                <w:sz w:val="20"/>
+                <w:szCs w:val="22"/>
+                <w:lang w:val="es-MX"/>
+              </w:rPr>
+              <w:t>--- Se muestra la matricula</w:t>
+            </w:r>
+          </w:p>
+          <w:p>
+            <w:pPr>
+              <w:pStyle w:val="Sinespaciado"/>
+              <w:rPr>
+                <w:rFonts w:ascii="Avenir Book" w:eastAsia="Arial Unicode MS" w:hAnsi="Avenir Book" w:cs="Arial Unicode MS"/>
+                <w:bCs/>
+                <w:color w:val="00B0F0"/>
+                <w:sz w:val="20"/>
+                <w:szCs w:val="22"/>
+                <w:lang w:val="es-MX"/>
+              </w:rPr>
+            </w:pPr>
+            <w:r>
+              <w:rPr>
+                <w:rFonts w:ascii="Avenir Book" w:eastAsia="Arial Unicode MS" w:hAnsi="Avenir Book" w:cs="Arial Unicode MS"/>
+                <w:bCs/>
+                <w:color w:val="00B0F0"/>
+                <w:sz w:val="20"/>
+                <w:szCs w:val="22"/>
+                <w:lang w:val="es-MX"/>
+              </w:rPr>
+              <w:t>--- Se muestra la carrera</w:t>
+            </w:r>
+          </w:p>
+          <w:p>
+            <w:pPr>
+              <w:pStyle w:val="Sinespaciado"/>
+              <w:rPr>
+                <w:rFonts w:ascii="Avenir Book" w:eastAsia="Arial Unicode MS" w:hAnsi="Avenir Book" w:cs="Arial Unicode MS"/>
+                <w:bCs/>
+                <w:color w:val="00B0F0"/>
+                <w:sz w:val="20"/>
+                <w:szCs w:val="22"/>
+                <w:lang w:val="es-MX"/>
+              </w:rPr>
+            </w:pPr>
+            <w:r>
+              <w:rPr>
+                <w:rFonts w:ascii="Avenir Book" w:eastAsia="Arial Unicode MS" w:hAnsi="Avenir Book" w:cs="Arial Unicode MS"/>
+                <w:bCs/>
+                <w:color w:val="00B0F0"/>
+                <w:sz w:val="20"/>
+                <w:szCs w:val="22"/>
+                <w:lang w:val="es-MX"/>
+              </w:rPr>
+              <w:t>--- Se muestra la escuela de procedencia</w:t>
+            </w:r>
+          </w:p>
+          <w:p>
+            <w:pPr>
+              <w:pStyle w:val="Sinespaciado"/>
+              <w:rPr>
+                <w:rFonts w:ascii="Avenir Book" w:eastAsia="Arial Unicode MS" w:hAnsi="Avenir Book" w:cs="Arial Unicode MS"/>
+                <w:bCs/>
+                <w:color w:val="00B0F0"/>
+                <w:sz w:val="20"/>
+                <w:szCs w:val="22"/>
+                <w:lang w:val="es-MX"/>
+              </w:rPr>
+            </w:pPr>
+            <w:r>
+              <w:rPr>
+                <w:rFonts w:ascii="Avenir Book" w:eastAsia="Arial Unicode MS" w:hAnsi="Avenir Book" w:cs="Arial Unicode MS"/>
+                <w:bCs/>
+                <w:color w:val="00B0F0"/>
+                <w:sz w:val="20"/>
+                <w:szCs w:val="22"/>
+                <w:lang w:val="es-MX"/>
+              </w:rPr>
+              <w:t>--- Se muestra la descripción del alumno</w:t>
+            </w:r>
+          </w:p>
+          <w:p>
+            <w:pPr>
+              <w:pStyle w:val="Sinespaciado"/>
+              <w:rPr>
+                <w:rFonts w:ascii="Avenir Book" w:eastAsia="Arial Unicode MS" w:hAnsi="Avenir Book" w:cs="Arial Unicode MS"/>
+                <w:bCs/>
                 <w:sz w:val="20"/>
                 <w:szCs w:val="22"/>
                 <w:lang w:val="es-MX"/>
@@ -687,40 +975,89 @@
                 <w:szCs w:val="22"/>
                 <w:lang w:val="es-MX"/>
               </w:rPr>
-              <w:t xml:space="preserve"> (foto, captura de pantalla, </w:t>
-            </w:r>
-            <w:r>
-              <w:rPr>
-                <w:rFonts w:ascii="Avenir Book" w:eastAsia="Arial Unicode MS" w:hAnsi="Avenir Book" w:cs="Arial Unicode MS"/>
-                <w:bCs/>
-                <w:sz w:val="20"/>
-                <w:szCs w:val="22"/>
-                <w:lang w:val="es-MX"/>
-              </w:rPr>
-              <w:t xml:space="preserve">texto, </w:t>
-            </w:r>
-            <w:r>
-              <w:rPr>
-                <w:rFonts w:ascii="Avenir Book" w:eastAsia="Arial Unicode MS" w:hAnsi="Avenir Book" w:cs="Arial Unicode MS"/>
-                <w:bCs/>
-                <w:sz w:val="20"/>
-                <w:szCs w:val="22"/>
-                <w:lang w:val="es-MX"/>
-              </w:rPr>
-              <w:t>etc.)</w:t>
-            </w:r>
-          </w:p>
-          <w:p>
-            <w:pPr>
-              <w:pStyle w:val="Sinespaciado"/>
-              <w:rPr>
-                <w:rFonts w:ascii="Avenir Book" w:eastAsia="Arial Unicode MS" w:hAnsi="Avenir Book" w:cs="Arial Unicode MS"/>
-                <w:bCs/>
-                <w:sz w:val="20"/>
-                <w:szCs w:val="22"/>
-                <w:lang w:val="es-MX"/>
-              </w:rPr>
-            </w:pPr>
+              <w:t xml:space="preserve"> (foto, captura de pantalla, texto, etc.)</w:t>
+            </w:r>
+          </w:p>
+          <w:p>
+            <w:pPr>
+              <w:pStyle w:val="Sinespaciado"/>
+              <w:rPr>
+                <w:rFonts w:ascii="Avenir Book" w:eastAsia="Arial Unicode MS" w:hAnsi="Avenir Book" w:cs="Arial Unicode MS"/>
+                <w:bCs/>
+                <w:color w:val="00B0F0"/>
+                <w:sz w:val="20"/>
+                <w:szCs w:val="22"/>
+                <w:lang w:val="es-MX"/>
+              </w:rPr>
+            </w:pPr>
+            <w:r>
+              <w:rPr>
+                <w:rFonts w:ascii="Avenir Book" w:eastAsia="Arial Unicode MS" w:hAnsi="Avenir Book" w:cs="Arial Unicode MS"/>
+                <w:bCs/>
+                <w:color w:val="00B0F0"/>
+                <w:sz w:val="20"/>
+                <w:szCs w:val="22"/>
+                <w:lang w:val="es-MX"/>
+              </w:rPr>
+              <w:t>1.- (</w:t>
+            </w:r>
+            <w:r>
+              <w:rPr>
+                <w:rFonts w:ascii="Avenir Book" w:eastAsia="Arial Unicode MS" w:hAnsi="Avenir Book" w:cs="Arial Unicode MS"/>
+                <w:bCs/>
+                <w:color w:val="A6A6A6" w:themeColor="background1" w:themeShade="A6"/>
+                <w:sz w:val="20"/>
+                <w:szCs w:val="22"/>
+                <w:lang w:val="es-MX"/>
+              </w:rPr>
+              <w:t>Dentro del compilador</w:t>
+            </w:r>
+            <w:r>
+              <w:rPr>
+                <w:rFonts w:ascii="Avenir Book" w:eastAsia="Arial Unicode MS" w:hAnsi="Avenir Book" w:cs="Arial Unicode MS"/>
+                <w:bCs/>
+                <w:color w:val="A6A6A6" w:themeColor="background1" w:themeShade="A6"/>
+                <w:sz w:val="20"/>
+                <w:szCs w:val="22"/>
+                <w:lang w:val="es-MX"/>
+              </w:rPr>
+              <w:t xml:space="preserve">) – </w:t>
+            </w:r>
+            <w:r>
+              <w:rPr>
+                <w:rFonts w:ascii="Avenir Book" w:eastAsia="Arial Unicode MS" w:hAnsi="Avenir Book" w:cs="Arial Unicode MS"/>
+                <w:bCs/>
+                <w:color w:val="00B0F0"/>
+                <w:sz w:val="20"/>
+                <w:szCs w:val="22"/>
+                <w:lang w:val="es-MX"/>
+              </w:rPr>
+              <w:t>Ingresar los datos que se piden</w:t>
+            </w:r>
+          </w:p>
+          <w:p>
+            <w:pPr>
+              <w:pStyle w:val="Sinespaciado"/>
+              <w:rPr>
+                <w:rFonts w:ascii="Avenir Book" w:eastAsia="Arial Unicode MS" w:hAnsi="Avenir Book" w:cs="Arial Unicode MS"/>
+                <w:bCs/>
+                <w:color w:val="00B0F0"/>
+                <w:sz w:val="20"/>
+                <w:szCs w:val="22"/>
+                <w:lang w:val="es-MX"/>
+              </w:rPr>
+            </w:pPr>
+            <w:r>
+              <w:rPr>
+                <w:rFonts w:ascii="Avenir Book" w:eastAsia="Arial Unicode MS" w:hAnsi="Avenir Book" w:cs="Arial Unicode MS"/>
+                <w:bCs/>
+                <w:color w:val="00B0F0"/>
+                <w:sz w:val="20"/>
+                <w:szCs w:val="22"/>
+                <w:lang w:val="es-MX"/>
+              </w:rPr>
+              <w:t>2.- Mostrar los datos ingresados.</w:t>
+            </w:r>
           </w:p>
           <w:p>
             <w:pPr>
@@ -775,6 +1112,7 @@
               </w:rPr>
               <w:t xml:space="preserve">en </w:t>
             </w:r>
+            <w:proofErr w:type="spellStart"/>
             <w:r>
               <w:rPr>
                 <w:rFonts w:ascii="Avenir Book" w:eastAsia="Arial Unicode MS" w:hAnsi="Avenir Book" w:cs="Arial Unicode MS"/>
@@ -786,6 +1124,7 @@
               </w:rPr>
               <w:t>github</w:t>
             </w:r>
+            <w:proofErr w:type="spellEnd"/>
             <w:r>
               <w:rPr>
                 <w:rFonts w:ascii="Avenir Book" w:eastAsia="Arial Unicode MS" w:hAnsi="Avenir Book" w:cs="Arial Unicode MS"/>
@@ -1097,6 +1436,7 @@
                 <w:szCs w:val="22"/>
                 <w:lang w:val="es-MX"/>
               </w:rPr>
+              <w:lastRenderedPageBreak/>
               <w:t>Me gusta la tecnologia y todo lo relacionado con la computacion.</w:t>
             </w:r>
           </w:p>
@@ -1169,7 +1509,6 @@
           <w:szCs w:val="22"/>
           <w:lang w:val="es-MX"/>
         </w:rPr>
-        <w:lastRenderedPageBreak/>
         <w:t>2.</w:t>
       </w:r>
       <w:r>
@@ -1511,6 +1850,7 @@
               <w:rPr>
                 <w:rFonts w:ascii="Avenir Book" w:eastAsia="Arial Unicode MS" w:hAnsi="Avenir Book" w:cs="Arial Unicode MS"/>
                 <w:bCs/>
+                <w:color w:val="00B0F0"/>
                 <w:sz w:val="20"/>
                 <w:szCs w:val="22"/>
                 <w:lang w:val="es-MX"/>
@@ -1533,6 +1873,42 @@
               <w:rPr>
                 <w:rFonts w:ascii="Avenir Book" w:eastAsia="Arial Unicode MS" w:hAnsi="Avenir Book" w:cs="Arial Unicode MS"/>
                 <w:bCs/>
+                <w:color w:val="00B0F0"/>
+                <w:sz w:val="20"/>
+                <w:szCs w:val="22"/>
+                <w:lang w:val="es-MX"/>
+              </w:rPr>
+            </w:pPr>
+            <w:r>
+              <w:rPr>
+                <w:rFonts w:ascii="Avenir Book" w:eastAsia="Arial Unicode MS" w:hAnsi="Avenir Book" w:cs="Arial Unicode MS"/>
+                <w:bCs/>
+                <w:color w:val="00B0F0"/>
+                <w:sz w:val="20"/>
+                <w:szCs w:val="22"/>
+                <w:lang w:val="es-MX"/>
+              </w:rPr>
+              <w:t>El valor de la</w:t>
+            </w:r>
+            <w:r>
+              <w:rPr>
+                <w:rFonts w:ascii="Avenir Book" w:eastAsia="Arial Unicode MS" w:hAnsi="Avenir Book" w:cs="Arial Unicode MS"/>
+                <w:bCs/>
+                <w:color w:val="00B0F0"/>
+                <w:sz w:val="20"/>
+                <w:szCs w:val="22"/>
+                <w:lang w:val="es-MX"/>
+              </w:rPr>
+              <w:t xml:space="preserve"> velocidad</w:t>
+            </w:r>
+          </w:p>
+          <w:p>
+            <w:pPr>
+              <w:pStyle w:val="Sinespaciado"/>
+              <w:rPr>
+                <w:rFonts w:ascii="Avenir Book" w:eastAsia="Arial Unicode MS" w:hAnsi="Avenir Book" w:cs="Arial Unicode MS"/>
+                <w:bCs/>
+                <w:color w:val="00B0F0"/>
                 <w:sz w:val="20"/>
                 <w:szCs w:val="22"/>
                 <w:lang w:val="es-MX"/>
@@ -1555,6 +1931,90 @@
               <w:rPr>
                 <w:rFonts w:ascii="Avenir Book" w:eastAsia="Arial Unicode MS" w:hAnsi="Avenir Book" w:cs="Arial Unicode MS"/>
                 <w:bCs/>
+                <w:color w:val="00B0F0"/>
+                <w:sz w:val="20"/>
+                <w:szCs w:val="22"/>
+                <w:lang w:val="es-MX"/>
+              </w:rPr>
+            </w:pPr>
+            <w:r>
+              <w:rPr>
+                <w:rFonts w:ascii="Avenir Book" w:eastAsia="Arial Unicode MS" w:hAnsi="Avenir Book" w:cs="Arial Unicode MS"/>
+                <w:bCs/>
+                <w:color w:val="00B0F0"/>
+                <w:sz w:val="20"/>
+                <w:szCs w:val="22"/>
+                <w:lang w:val="es-MX"/>
+              </w:rPr>
+              <w:t xml:space="preserve">El valor de la distancia </w:t>
+            </w:r>
+            <w:r>
+              <w:rPr>
+                <w:rFonts w:ascii="Avenir Book" w:eastAsia="Arial Unicode MS" w:hAnsi="Avenir Book" w:cs="Arial Unicode MS"/>
+                <w:bCs/>
+                <w:color w:val="00B0F0"/>
+                <w:sz w:val="20"/>
+                <w:szCs w:val="22"/>
+                <w:lang w:val="es-MX"/>
+              </w:rPr>
+              <w:t>recorrida en 6 horas</w:t>
+            </w:r>
+          </w:p>
+          <w:p>
+            <w:pPr>
+              <w:pStyle w:val="Sinespaciado"/>
+              <w:rPr>
+                <w:rFonts w:ascii="Avenir Book" w:eastAsia="Arial Unicode MS" w:hAnsi="Avenir Book" w:cs="Arial Unicode MS"/>
+                <w:bCs/>
+                <w:color w:val="00B0F0"/>
+                <w:sz w:val="20"/>
+                <w:szCs w:val="22"/>
+                <w:lang w:val="es-MX"/>
+              </w:rPr>
+            </w:pPr>
+            <w:r>
+              <w:rPr>
+                <w:rFonts w:ascii="Avenir Book" w:eastAsia="Arial Unicode MS" w:hAnsi="Avenir Book" w:cs="Arial Unicode MS"/>
+                <w:bCs/>
+                <w:color w:val="00B0F0"/>
+                <w:sz w:val="20"/>
+                <w:szCs w:val="22"/>
+                <w:lang w:val="es-MX"/>
+              </w:rPr>
+              <w:t>El valor de la distancia recorrida en 10 horas</w:t>
+            </w:r>
+          </w:p>
+          <w:p>
+            <w:pPr>
+              <w:pStyle w:val="Sinespaciado"/>
+              <w:rPr>
+                <w:rFonts w:ascii="Avenir Book" w:eastAsia="Arial Unicode MS" w:hAnsi="Avenir Book" w:cs="Arial Unicode MS"/>
+                <w:bCs/>
+                <w:color w:val="00B0F0"/>
+                <w:sz w:val="20"/>
+                <w:szCs w:val="22"/>
+                <w:lang w:val="es-MX"/>
+              </w:rPr>
+            </w:pPr>
+            <w:r>
+              <w:rPr>
+                <w:rFonts w:ascii="Avenir Book" w:eastAsia="Arial Unicode MS" w:hAnsi="Avenir Book" w:cs="Arial Unicode MS"/>
+                <w:bCs/>
+                <w:color w:val="00B0F0"/>
+                <w:sz w:val="20"/>
+                <w:szCs w:val="22"/>
+                <w:lang w:val="es-MX"/>
+              </w:rPr>
+              <w:t>El valor del tiempo que tarda en recorrer 500 km</w:t>
+            </w:r>
+          </w:p>
+          <w:p>
+            <w:pPr>
+              <w:pStyle w:val="Sinespaciado"/>
+              <w:rPr>
+                <w:rFonts w:ascii="Avenir Book" w:eastAsia="Arial Unicode MS" w:hAnsi="Avenir Book" w:cs="Arial Unicode MS"/>
+                <w:bCs/>
+                <w:color w:val="00B0F0"/>
                 <w:sz w:val="20"/>
                 <w:szCs w:val="22"/>
                 <w:lang w:val="es-MX"/>
@@ -1577,6 +2037,78 @@
               <w:rPr>
                 <w:rFonts w:ascii="Avenir Book" w:eastAsia="Arial Unicode MS" w:hAnsi="Avenir Book" w:cs="Arial Unicode MS"/>
                 <w:bCs/>
+                <w:color w:val="00B0F0"/>
+                <w:sz w:val="20"/>
+                <w:szCs w:val="22"/>
+                <w:lang w:val="es-MX"/>
+              </w:rPr>
+            </w:pPr>
+            <w:r>
+              <w:rPr>
+                <w:rFonts w:ascii="Avenir Book" w:eastAsia="Arial Unicode MS" w:hAnsi="Avenir Book" w:cs="Arial Unicode MS"/>
+                <w:bCs/>
+                <w:color w:val="00B0F0"/>
+                <w:sz w:val="20"/>
+                <w:szCs w:val="22"/>
+                <w:lang w:val="es-MX"/>
+              </w:rPr>
+              <w:t>Dato1=velocidad*6</w:t>
+            </w:r>
+          </w:p>
+          <w:p>
+            <w:pPr>
+              <w:pStyle w:val="Sinespaciado"/>
+              <w:rPr>
+                <w:rFonts w:ascii="Avenir Book" w:eastAsia="Arial Unicode MS" w:hAnsi="Avenir Book" w:cs="Arial Unicode MS"/>
+                <w:bCs/>
+                <w:color w:val="00B0F0"/>
+                <w:sz w:val="20"/>
+                <w:szCs w:val="22"/>
+                <w:lang w:val="es-MX"/>
+              </w:rPr>
+            </w:pPr>
+            <w:r>
+              <w:rPr>
+                <w:rFonts w:ascii="Avenir Book" w:eastAsia="Arial Unicode MS" w:hAnsi="Avenir Book" w:cs="Arial Unicode MS"/>
+                <w:bCs/>
+                <w:color w:val="00B0F0"/>
+                <w:sz w:val="20"/>
+                <w:szCs w:val="22"/>
+                <w:lang w:val="es-MX"/>
+              </w:rPr>
+              <w:t>Dato2=velocidad*10</w:t>
+            </w:r>
+          </w:p>
+          <w:p>
+            <w:pPr>
+              <w:pStyle w:val="Sinespaciado"/>
+              <w:rPr>
+                <w:rFonts w:ascii="Avenir Book" w:eastAsia="Arial Unicode MS" w:hAnsi="Avenir Book" w:cs="Arial Unicode MS"/>
+                <w:bCs/>
+                <w:color w:val="00B0F0"/>
+                <w:sz w:val="20"/>
+                <w:szCs w:val="22"/>
+                <w:lang w:val="es-MX"/>
+              </w:rPr>
+            </w:pPr>
+            <w:r>
+              <w:rPr>
+                <w:rFonts w:ascii="Avenir Book" w:eastAsia="Arial Unicode MS" w:hAnsi="Avenir Book" w:cs="Arial Unicode MS"/>
+                <w:bCs/>
+                <w:color w:val="00B0F0"/>
+                <w:sz w:val="20"/>
+                <w:szCs w:val="22"/>
+                <w:lang w:val="es-MX"/>
+              </w:rPr>
+              <w:t>Dato3=500/velocidad</w:t>
+            </w:r>
+          </w:p>
+          <w:p>
+            <w:pPr>
+              <w:pStyle w:val="Sinespaciado"/>
+              <w:rPr>
+                <w:rFonts w:ascii="Avenir Book" w:eastAsia="Arial Unicode MS" w:hAnsi="Avenir Book" w:cs="Arial Unicode MS"/>
+                <w:bCs/>
                 <w:sz w:val="20"/>
                 <w:szCs w:val="22"/>
                 <w:lang w:val="es-MX"/>
@@ -1633,17 +2165,198 @@
                 <w:szCs w:val="22"/>
                 <w:lang w:val="es-MX"/>
               </w:rPr>
-              <w:t xml:space="preserve"> </w:t>
-            </w:r>
-            <w:r>
-              <w:rPr>
-                <w:rFonts w:ascii="Avenir Book" w:eastAsia="Arial Unicode MS" w:hAnsi="Avenir Book" w:cs="Arial Unicode MS"/>
-                <w:bCs/>
-                <w:sz w:val="20"/>
-                <w:szCs w:val="22"/>
-                <w:lang w:val="es-MX"/>
-              </w:rPr>
-              <w:t>(foto, captura de pantalla, texto, etc.)</w:t>
+              <w:t xml:space="preserve"> (foto, captura de pantalla, texto, etc.)</w:t>
+            </w:r>
+          </w:p>
+          <w:p>
+            <w:pPr>
+              <w:pStyle w:val="Sinespaciado"/>
+              <w:rPr>
+                <w:rFonts w:ascii="Avenir Book" w:eastAsia="Arial Unicode MS" w:hAnsi="Avenir Book" w:cs="Arial Unicode MS"/>
+                <w:bCs/>
+                <w:sz w:val="20"/>
+                <w:szCs w:val="22"/>
+                <w:lang w:val="es-MX"/>
+              </w:rPr>
+            </w:pPr>
+          </w:p>
+          <w:p>
+            <w:pPr>
+              <w:pStyle w:val="Sinespaciado"/>
+              <w:rPr>
+                <w:rFonts w:ascii="Avenir Book" w:eastAsia="Arial Unicode MS" w:hAnsi="Avenir Book" w:cs="Arial Unicode MS"/>
+                <w:bCs/>
+                <w:color w:val="00B0F0"/>
+                <w:sz w:val="20"/>
+                <w:szCs w:val="22"/>
+                <w:lang w:val="es-MX"/>
+              </w:rPr>
+            </w:pPr>
+            <w:r>
+              <w:rPr>
+                <w:rFonts w:ascii="Avenir Book" w:eastAsia="Arial Unicode MS" w:hAnsi="Avenir Book" w:cs="Arial Unicode MS"/>
+                <w:bCs/>
+                <w:color w:val="00B0F0"/>
+                <w:sz w:val="20"/>
+                <w:szCs w:val="22"/>
+                <w:lang w:val="es-MX"/>
+              </w:rPr>
+              <w:t xml:space="preserve">1.- Leer el valor de la </w:t>
+            </w:r>
+            <w:r>
+              <w:rPr>
+                <w:rFonts w:ascii="Avenir Book" w:eastAsia="Arial Unicode MS" w:hAnsi="Avenir Book" w:cs="Arial Unicode MS"/>
+                <w:bCs/>
+                <w:color w:val="00B0F0"/>
+                <w:sz w:val="20"/>
+                <w:szCs w:val="22"/>
+                <w:lang w:val="es-MX"/>
+              </w:rPr>
+              <w:t>velocidad</w:t>
+            </w:r>
+          </w:p>
+          <w:p>
+            <w:pPr>
+              <w:pStyle w:val="Sinespaciado"/>
+              <w:rPr>
+                <w:rFonts w:ascii="Avenir Book" w:eastAsia="Arial Unicode MS" w:hAnsi="Avenir Book" w:cs="Arial Unicode MS"/>
+                <w:bCs/>
+                <w:color w:val="00B0F0"/>
+                <w:sz w:val="20"/>
+                <w:szCs w:val="22"/>
+                <w:lang w:val="es-MX"/>
+              </w:rPr>
+            </w:pPr>
+            <w:r>
+              <w:rPr>
+                <w:rFonts w:ascii="Avenir Book" w:eastAsia="Arial Unicode MS" w:hAnsi="Avenir Book" w:cs="Arial Unicode MS"/>
+                <w:bCs/>
+                <w:color w:val="00B0F0"/>
+                <w:sz w:val="20"/>
+                <w:szCs w:val="22"/>
+                <w:lang w:val="es-MX"/>
+              </w:rPr>
+              <w:t>5.- Calcular el valor del dato1 = velocidad*6</w:t>
+            </w:r>
+          </w:p>
+          <w:p>
+            <w:pPr>
+              <w:pStyle w:val="Sinespaciado"/>
+              <w:rPr>
+                <w:rFonts w:ascii="Avenir Book" w:eastAsia="Arial Unicode MS" w:hAnsi="Avenir Book" w:cs="Arial Unicode MS"/>
+                <w:bCs/>
+                <w:color w:val="00B0F0"/>
+                <w:sz w:val="20"/>
+                <w:szCs w:val="22"/>
+                <w:lang w:val="es-MX"/>
+              </w:rPr>
+            </w:pPr>
+            <w:r>
+              <w:rPr>
+                <w:rFonts w:ascii="Avenir Book" w:eastAsia="Arial Unicode MS" w:hAnsi="Avenir Book" w:cs="Arial Unicode MS"/>
+                <w:bCs/>
+                <w:color w:val="00B0F0"/>
+                <w:sz w:val="20"/>
+                <w:szCs w:val="22"/>
+                <w:lang w:val="es-MX"/>
+              </w:rPr>
+              <w:t>6.- Calcular el valor del dato2 = velocidad*10</w:t>
+            </w:r>
+          </w:p>
+          <w:p>
+            <w:pPr>
+              <w:pStyle w:val="Sinespaciado"/>
+              <w:rPr>
+                <w:rFonts w:ascii="Avenir Book" w:eastAsia="Arial Unicode MS" w:hAnsi="Avenir Book" w:cs="Arial Unicode MS"/>
+                <w:bCs/>
+                <w:color w:val="00B0F0"/>
+                <w:sz w:val="20"/>
+                <w:szCs w:val="22"/>
+                <w:lang w:val="es-MX"/>
+              </w:rPr>
+            </w:pPr>
+            <w:r>
+              <w:rPr>
+                <w:rFonts w:ascii="Avenir Book" w:eastAsia="Arial Unicode MS" w:hAnsi="Avenir Book" w:cs="Arial Unicode MS"/>
+                <w:bCs/>
+                <w:color w:val="00B0F0"/>
+                <w:sz w:val="20"/>
+                <w:szCs w:val="22"/>
+                <w:lang w:val="es-MX"/>
+              </w:rPr>
+              <w:t>7.- Calcular el valor del dato3 = distancia/velocidad</w:t>
+            </w:r>
+          </w:p>
+          <w:p>
+            <w:pPr>
+              <w:pStyle w:val="Sinespaciado"/>
+              <w:rPr>
+                <w:rFonts w:ascii="Avenir Book" w:eastAsia="Arial Unicode MS" w:hAnsi="Avenir Book" w:cs="Arial Unicode MS"/>
+                <w:bCs/>
+                <w:color w:val="00B0F0"/>
+                <w:sz w:val="20"/>
+                <w:szCs w:val="22"/>
+                <w:lang w:val="es-MX"/>
+              </w:rPr>
+            </w:pPr>
+            <w:r>
+              <w:rPr>
+                <w:rFonts w:ascii="Avenir Book" w:eastAsia="Arial Unicode MS" w:hAnsi="Avenir Book" w:cs="Arial Unicode MS"/>
+                <w:bCs/>
+                <w:color w:val="00B0F0"/>
+                <w:sz w:val="20"/>
+                <w:szCs w:val="22"/>
+                <w:lang w:val="es-MX"/>
+              </w:rPr>
+              <w:t>8.- Mostrar el valor del dato1</w:t>
+            </w:r>
+          </w:p>
+          <w:p>
+            <w:pPr>
+              <w:pStyle w:val="Sinespaciado"/>
+              <w:rPr>
+                <w:rFonts w:ascii="Avenir Book" w:eastAsia="Arial Unicode MS" w:hAnsi="Avenir Book" w:cs="Arial Unicode MS"/>
+                <w:bCs/>
+                <w:color w:val="00B0F0"/>
+                <w:sz w:val="20"/>
+                <w:szCs w:val="22"/>
+                <w:lang w:val="es-MX"/>
+              </w:rPr>
+            </w:pPr>
+            <w:r>
+              <w:rPr>
+                <w:rFonts w:ascii="Avenir Book" w:eastAsia="Arial Unicode MS" w:hAnsi="Avenir Book" w:cs="Arial Unicode MS"/>
+                <w:bCs/>
+                <w:color w:val="00B0F0"/>
+                <w:sz w:val="20"/>
+                <w:szCs w:val="22"/>
+                <w:lang w:val="es-MX"/>
+              </w:rPr>
+              <w:t>9.- Mostrar el valor del dato2</w:t>
+            </w:r>
+          </w:p>
+          <w:p>
+            <w:pPr>
+              <w:pStyle w:val="Sinespaciado"/>
+              <w:rPr>
+                <w:rFonts w:ascii="Avenir Book" w:eastAsia="Arial Unicode MS" w:hAnsi="Avenir Book" w:cs="Arial Unicode MS"/>
+                <w:bCs/>
+                <w:color w:val="00B0F0"/>
+                <w:sz w:val="20"/>
+                <w:szCs w:val="22"/>
+                <w:lang w:val="es-MX"/>
+              </w:rPr>
+            </w:pPr>
+            <w:r>
+              <w:rPr>
+                <w:rFonts w:ascii="Avenir Book" w:eastAsia="Arial Unicode MS" w:hAnsi="Avenir Book" w:cs="Arial Unicode MS"/>
+                <w:bCs/>
+                <w:color w:val="00B0F0"/>
+                <w:sz w:val="20"/>
+                <w:szCs w:val="22"/>
+                <w:lang w:val="es-MX"/>
+              </w:rPr>
+              <w:t>10.- Mostrar el valor del dato3</w:t>
             </w:r>
           </w:p>
           <w:p>
@@ -1699,6 +2412,7 @@
               </w:rPr>
               <w:t xml:space="preserve">en </w:t>
             </w:r>
+            <w:proofErr w:type="spellStart"/>
             <w:r>
               <w:rPr>
                 <w:rFonts w:ascii="Avenir Book" w:eastAsia="Arial Unicode MS" w:hAnsi="Avenir Book" w:cs="Arial Unicode MS"/>
@@ -1710,6 +2424,7 @@
               </w:rPr>
               <w:t>github</w:t>
             </w:r>
+            <w:proofErr w:type="spellEnd"/>
             <w:r>
               <w:rPr>
                 <w:rFonts w:ascii="Avenir Book" w:eastAsia="Arial Unicode MS" w:hAnsi="Avenir Book" w:cs="Arial Unicode MS"/>
@@ -2334,6 +3049,7 @@
                 <w:szCs w:val="22"/>
                 <w:lang w:val="es-MX"/>
               </w:rPr>
+              <w:lastRenderedPageBreak/>
               <w:t>Entradas:</w:t>
             </w:r>
           </w:p>
@@ -2343,6 +3059,30 @@
               <w:rPr>
                 <w:rFonts w:ascii="Avenir Book" w:eastAsia="Arial Unicode MS" w:hAnsi="Avenir Book" w:cs="Arial Unicode MS"/>
                 <w:bCs/>
+                <w:color w:val="00B0F0"/>
+                <w:sz w:val="20"/>
+                <w:szCs w:val="22"/>
+                <w:lang w:val="es-MX"/>
+              </w:rPr>
+            </w:pPr>
+            <w:r>
+              <w:rPr>
+                <w:rFonts w:ascii="Avenir Book" w:eastAsia="Arial Unicode MS" w:hAnsi="Avenir Book" w:cs="Arial Unicode MS"/>
+                <w:bCs/>
+                <w:color w:val="00B0F0"/>
+                <w:sz w:val="20"/>
+                <w:szCs w:val="22"/>
+                <w:lang w:val="es-MX"/>
+              </w:rPr>
+              <w:t>El valor del costo de la comida</w:t>
+            </w:r>
+          </w:p>
+          <w:p>
+            <w:pPr>
+              <w:pStyle w:val="Sinespaciado"/>
+              <w:rPr>
+                <w:rFonts w:ascii="Avenir Book" w:eastAsia="Arial Unicode MS" w:hAnsi="Avenir Book" w:cs="Arial Unicode MS"/>
+                <w:bCs/>
                 <w:sz w:val="20"/>
                 <w:szCs w:val="22"/>
                 <w:lang w:val="es-MX"/>
@@ -2365,6 +3105,78 @@
               <w:rPr>
                 <w:rFonts w:ascii="Avenir Book" w:eastAsia="Arial Unicode MS" w:hAnsi="Avenir Book" w:cs="Arial Unicode MS"/>
                 <w:bCs/>
+                <w:color w:val="00B0F0"/>
+                <w:sz w:val="20"/>
+                <w:szCs w:val="22"/>
+                <w:lang w:val="es-MX"/>
+              </w:rPr>
+            </w:pPr>
+            <w:r>
+              <w:rPr>
+                <w:rFonts w:ascii="Avenir Book" w:eastAsia="Arial Unicode MS" w:hAnsi="Avenir Book" w:cs="Arial Unicode MS"/>
+                <w:bCs/>
+                <w:color w:val="00B0F0"/>
+                <w:sz w:val="20"/>
+                <w:szCs w:val="22"/>
+                <w:lang w:val="es-MX"/>
+              </w:rPr>
+              <w:t>El valor del 16% del costo de la comida como IVA</w:t>
+            </w:r>
+          </w:p>
+          <w:p>
+            <w:pPr>
+              <w:pStyle w:val="Sinespaciado"/>
+              <w:rPr>
+                <w:rFonts w:ascii="Avenir Book" w:eastAsia="Arial Unicode MS" w:hAnsi="Avenir Book" w:cs="Arial Unicode MS"/>
+                <w:bCs/>
+                <w:color w:val="00B0F0"/>
+                <w:sz w:val="20"/>
+                <w:szCs w:val="22"/>
+                <w:lang w:val="es-MX"/>
+              </w:rPr>
+            </w:pPr>
+            <w:r>
+              <w:rPr>
+                <w:rFonts w:ascii="Avenir Book" w:eastAsia="Arial Unicode MS" w:hAnsi="Avenir Book" w:cs="Arial Unicode MS"/>
+                <w:bCs/>
+                <w:color w:val="00B0F0"/>
+                <w:sz w:val="20"/>
+                <w:szCs w:val="22"/>
+                <w:lang w:val="es-MX"/>
+              </w:rPr>
+              <w:t>El valor del 12% del costo de la comida como Propina</w:t>
+            </w:r>
+          </w:p>
+          <w:p>
+            <w:pPr>
+              <w:pStyle w:val="Sinespaciado"/>
+              <w:rPr>
+                <w:rFonts w:ascii="Avenir Book" w:eastAsia="Arial Unicode MS" w:hAnsi="Avenir Book" w:cs="Arial Unicode MS"/>
+                <w:bCs/>
+                <w:color w:val="00B0F0"/>
+                <w:sz w:val="20"/>
+                <w:szCs w:val="22"/>
+                <w:lang w:val="es-MX"/>
+              </w:rPr>
+            </w:pPr>
+            <w:r>
+              <w:rPr>
+                <w:rFonts w:ascii="Avenir Book" w:eastAsia="Arial Unicode MS" w:hAnsi="Avenir Book" w:cs="Arial Unicode MS"/>
+                <w:bCs/>
+                <w:color w:val="00B0F0"/>
+                <w:sz w:val="20"/>
+                <w:szCs w:val="22"/>
+                <w:lang w:val="es-MX"/>
+              </w:rPr>
+              <w:t>El valor del total a pagar</w:t>
+            </w:r>
+          </w:p>
+          <w:p>
+            <w:pPr>
+              <w:pStyle w:val="Sinespaciado"/>
+              <w:rPr>
+                <w:rFonts w:ascii="Avenir Book" w:eastAsia="Arial Unicode MS" w:hAnsi="Avenir Book" w:cs="Arial Unicode MS"/>
+                <w:bCs/>
                 <w:sz w:val="20"/>
                 <w:szCs w:val="22"/>
                 <w:lang w:val="es-MX"/>
@@ -2387,6 +3199,150 @@
               <w:rPr>
                 <w:rFonts w:ascii="Avenir Book" w:eastAsia="Arial Unicode MS" w:hAnsi="Avenir Book" w:cs="Arial Unicode MS"/>
                 <w:bCs/>
+                <w:color w:val="00B0F0"/>
+                <w:sz w:val="20"/>
+                <w:szCs w:val="22"/>
+                <w:lang w:val="es-MX"/>
+              </w:rPr>
+            </w:pPr>
+            <w:r>
+              <w:rPr>
+                <w:rFonts w:ascii="Avenir Book" w:eastAsia="Arial Unicode MS" w:hAnsi="Avenir Book" w:cs="Arial Unicode MS"/>
+                <w:bCs/>
+                <w:color w:val="00B0F0"/>
+                <w:sz w:val="20"/>
+                <w:szCs w:val="22"/>
+                <w:lang w:val="es-MX"/>
+              </w:rPr>
+              <w:t xml:space="preserve">El valor de la propina = </w:t>
+            </w:r>
+            <w:proofErr w:type="spellStart"/>
+            <w:r>
+              <w:rPr>
+                <w:rFonts w:ascii="Avenir Book" w:eastAsia="Arial Unicode MS" w:hAnsi="Avenir Book" w:cs="Arial Unicode MS"/>
+                <w:bCs/>
+                <w:color w:val="00B0F0"/>
+                <w:sz w:val="20"/>
+                <w:szCs w:val="22"/>
+                <w:lang w:val="es-MX"/>
+              </w:rPr>
+              <w:t>totalComida</w:t>
+            </w:r>
+            <w:proofErr w:type="spellEnd"/>
+            <w:r>
+              <w:rPr>
+                <w:rFonts w:ascii="Avenir Book" w:eastAsia="Arial Unicode MS" w:hAnsi="Avenir Book" w:cs="Arial Unicode MS"/>
+                <w:bCs/>
+                <w:color w:val="00B0F0"/>
+                <w:sz w:val="20"/>
+                <w:szCs w:val="22"/>
+                <w:lang w:val="es-MX"/>
+              </w:rPr>
+              <w:t xml:space="preserve"> * 0.12</w:t>
+            </w:r>
+          </w:p>
+          <w:p>
+            <w:pPr>
+              <w:pStyle w:val="Sinespaciado"/>
+              <w:rPr>
+                <w:rFonts w:ascii="Avenir Book" w:eastAsia="Arial Unicode MS" w:hAnsi="Avenir Book" w:cs="Arial Unicode MS"/>
+                <w:bCs/>
+                <w:color w:val="00B0F0"/>
+                <w:sz w:val="20"/>
+                <w:szCs w:val="22"/>
+                <w:lang w:val="es-MX"/>
+              </w:rPr>
+            </w:pPr>
+            <w:r>
+              <w:rPr>
+                <w:rFonts w:ascii="Avenir Book" w:eastAsia="Arial Unicode MS" w:hAnsi="Avenir Book" w:cs="Arial Unicode MS"/>
+                <w:bCs/>
+                <w:color w:val="00B0F0"/>
+                <w:sz w:val="20"/>
+                <w:szCs w:val="22"/>
+                <w:lang w:val="es-MX"/>
+              </w:rPr>
+              <w:t xml:space="preserve">El valor del IVA = </w:t>
+            </w:r>
+            <w:proofErr w:type="spellStart"/>
+            <w:r>
+              <w:rPr>
+                <w:rFonts w:ascii="Avenir Book" w:eastAsia="Arial Unicode MS" w:hAnsi="Avenir Book" w:cs="Arial Unicode MS"/>
+                <w:bCs/>
+                <w:color w:val="00B0F0"/>
+                <w:sz w:val="20"/>
+                <w:szCs w:val="22"/>
+                <w:lang w:val="es-MX"/>
+              </w:rPr>
+              <w:t>totalComida</w:t>
+            </w:r>
+            <w:proofErr w:type="spellEnd"/>
+            <w:r>
+              <w:rPr>
+                <w:rFonts w:ascii="Avenir Book" w:eastAsia="Arial Unicode MS" w:hAnsi="Avenir Book" w:cs="Arial Unicode MS"/>
+                <w:bCs/>
+                <w:color w:val="00B0F0"/>
+                <w:sz w:val="20"/>
+                <w:szCs w:val="22"/>
+                <w:lang w:val="es-MX"/>
+              </w:rPr>
+              <w:t xml:space="preserve"> * 0.16</w:t>
+            </w:r>
+          </w:p>
+          <w:p>
+            <w:pPr>
+              <w:pStyle w:val="Sinespaciado"/>
+              <w:rPr>
+                <w:rFonts w:ascii="Avenir Book" w:eastAsia="Arial Unicode MS" w:hAnsi="Avenir Book" w:cs="Arial Unicode MS"/>
+                <w:bCs/>
+                <w:color w:val="00B0F0"/>
+                <w:sz w:val="20"/>
+                <w:szCs w:val="22"/>
+                <w:lang w:val="es-MX"/>
+              </w:rPr>
+            </w:pPr>
+            <w:r>
+              <w:rPr>
+                <w:rFonts w:ascii="Avenir Book" w:eastAsia="Arial Unicode MS" w:hAnsi="Avenir Book" w:cs="Arial Unicode MS"/>
+                <w:bCs/>
+                <w:color w:val="00B0F0"/>
+                <w:sz w:val="20"/>
+                <w:szCs w:val="22"/>
+                <w:lang w:val="es-MX"/>
+              </w:rPr>
+              <w:t xml:space="preserve">El valor total = </w:t>
+            </w:r>
+            <w:proofErr w:type="spellStart"/>
+            <w:r>
+              <w:rPr>
+                <w:rFonts w:ascii="Avenir Book" w:eastAsia="Arial Unicode MS" w:hAnsi="Avenir Book" w:cs="Arial Unicode MS"/>
+                <w:bCs/>
+                <w:color w:val="00B0F0"/>
+                <w:sz w:val="20"/>
+                <w:szCs w:val="22"/>
+                <w:lang w:val="es-MX"/>
+              </w:rPr>
+              <w:t>totalComida</w:t>
+            </w:r>
+            <w:proofErr w:type="spellEnd"/>
+            <w:r>
+              <w:rPr>
+                <w:rFonts w:ascii="Avenir Book" w:eastAsia="Arial Unicode MS" w:hAnsi="Avenir Book" w:cs="Arial Unicode MS"/>
+                <w:bCs/>
+                <w:color w:val="00B0F0"/>
+                <w:sz w:val="20"/>
+                <w:szCs w:val="22"/>
+                <w:lang w:val="es-MX"/>
+              </w:rPr>
+              <w:t xml:space="preserve"> + Propina + IVA</w:t>
+            </w:r>
+          </w:p>
+          <w:p>
+            <w:pPr>
+              <w:pStyle w:val="Sinespaciado"/>
+              <w:rPr>
+                <w:rFonts w:ascii="Avenir Book" w:eastAsia="Arial Unicode MS" w:hAnsi="Avenir Book" w:cs="Arial Unicode MS"/>
+                <w:bCs/>
                 <w:sz w:val="20"/>
                 <w:szCs w:val="22"/>
                 <w:lang w:val="es-MX"/>
@@ -2467,6 +3423,235 @@
                 <w:lang w:val="es-MX"/>
               </w:rPr>
             </w:pPr>
+          </w:p>
+          <w:p>
+            <w:pPr>
+              <w:pStyle w:val="Sinespaciado"/>
+              <w:rPr>
+                <w:rFonts w:ascii="Avenir Book" w:eastAsia="Arial Unicode MS" w:hAnsi="Avenir Book" w:cs="Arial Unicode MS"/>
+                <w:bCs/>
+                <w:color w:val="00B0F0"/>
+                <w:sz w:val="20"/>
+                <w:szCs w:val="22"/>
+                <w:lang w:val="es-MX"/>
+              </w:rPr>
+            </w:pPr>
+            <w:r>
+              <w:rPr>
+                <w:rFonts w:ascii="Avenir Book" w:eastAsia="Arial Unicode MS" w:hAnsi="Avenir Book" w:cs="Arial Unicode MS"/>
+                <w:bCs/>
+                <w:color w:val="00B0F0"/>
+                <w:sz w:val="20"/>
+                <w:szCs w:val="22"/>
+                <w:lang w:val="es-MX"/>
+              </w:rPr>
+              <w:t>1.- Leer el costo de la comida</w:t>
+            </w:r>
+          </w:p>
+          <w:p>
+            <w:pPr>
+              <w:pStyle w:val="Sinespaciado"/>
+              <w:rPr>
+                <w:rFonts w:ascii="Avenir Book" w:eastAsia="Arial Unicode MS" w:hAnsi="Avenir Book" w:cs="Arial Unicode MS"/>
+                <w:bCs/>
+                <w:color w:val="00B0F0"/>
+                <w:sz w:val="20"/>
+                <w:szCs w:val="22"/>
+                <w:lang w:val="es-MX"/>
+              </w:rPr>
+            </w:pPr>
+            <w:r>
+              <w:rPr>
+                <w:rFonts w:ascii="Avenir Book" w:eastAsia="Arial Unicode MS" w:hAnsi="Avenir Book" w:cs="Arial Unicode MS"/>
+                <w:bCs/>
+                <w:color w:val="00B0F0"/>
+                <w:sz w:val="20"/>
+                <w:szCs w:val="22"/>
+                <w:lang w:val="es-MX"/>
+              </w:rPr>
+              <w:t xml:space="preserve">2.- Calcular el valor del IVA = </w:t>
+            </w:r>
+            <w:proofErr w:type="spellStart"/>
+            <w:r>
+              <w:rPr>
+                <w:rFonts w:ascii="Avenir Book" w:eastAsia="Arial Unicode MS" w:hAnsi="Avenir Book" w:cs="Arial Unicode MS"/>
+                <w:bCs/>
+                <w:color w:val="00B0F0"/>
+                <w:sz w:val="20"/>
+                <w:szCs w:val="22"/>
+                <w:lang w:val="es-MX"/>
+              </w:rPr>
+              <w:t>totalComida</w:t>
+            </w:r>
+            <w:proofErr w:type="spellEnd"/>
+            <w:r>
+              <w:rPr>
+                <w:rFonts w:ascii="Avenir Book" w:eastAsia="Arial Unicode MS" w:hAnsi="Avenir Book" w:cs="Arial Unicode MS"/>
+                <w:bCs/>
+                <w:color w:val="00B0F0"/>
+                <w:sz w:val="20"/>
+                <w:szCs w:val="22"/>
+                <w:lang w:val="es-MX"/>
+              </w:rPr>
+              <w:t xml:space="preserve"> * 0.16</w:t>
+            </w:r>
+          </w:p>
+          <w:p>
+            <w:pPr>
+              <w:pStyle w:val="Sinespaciado"/>
+              <w:rPr>
+                <w:rFonts w:ascii="Avenir Book" w:eastAsia="Arial Unicode MS" w:hAnsi="Avenir Book" w:cs="Arial Unicode MS"/>
+                <w:bCs/>
+                <w:color w:val="00B0F0"/>
+                <w:sz w:val="20"/>
+                <w:szCs w:val="22"/>
+                <w:lang w:val="es-MX"/>
+              </w:rPr>
+            </w:pPr>
+            <w:r>
+              <w:rPr>
+                <w:rFonts w:ascii="Avenir Book" w:eastAsia="Arial Unicode MS" w:hAnsi="Avenir Book" w:cs="Arial Unicode MS"/>
+                <w:bCs/>
+                <w:color w:val="00B0F0"/>
+                <w:sz w:val="20"/>
+                <w:szCs w:val="22"/>
+                <w:lang w:val="es-MX"/>
+              </w:rPr>
+              <w:t xml:space="preserve">3.- Calcular el valor de la propina = </w:t>
+            </w:r>
+            <w:proofErr w:type="spellStart"/>
+            <w:r>
+              <w:rPr>
+                <w:rFonts w:ascii="Avenir Book" w:eastAsia="Arial Unicode MS" w:hAnsi="Avenir Book" w:cs="Arial Unicode MS"/>
+                <w:bCs/>
+                <w:color w:val="00B0F0"/>
+                <w:sz w:val="20"/>
+                <w:szCs w:val="22"/>
+                <w:lang w:val="es-MX"/>
+              </w:rPr>
+              <w:t>totalComida</w:t>
+            </w:r>
+            <w:proofErr w:type="spellEnd"/>
+            <w:r>
+              <w:rPr>
+                <w:rFonts w:ascii="Avenir Book" w:eastAsia="Arial Unicode MS" w:hAnsi="Avenir Book" w:cs="Arial Unicode MS"/>
+                <w:bCs/>
+                <w:color w:val="00B0F0"/>
+                <w:sz w:val="20"/>
+                <w:szCs w:val="22"/>
+                <w:lang w:val="es-MX"/>
+              </w:rPr>
+              <w:t xml:space="preserve"> * 0.12</w:t>
+            </w:r>
+          </w:p>
+          <w:p>
+            <w:pPr>
+              <w:pStyle w:val="Sinespaciado"/>
+              <w:rPr>
+                <w:rFonts w:ascii="Avenir Book" w:eastAsia="Arial Unicode MS" w:hAnsi="Avenir Book" w:cs="Arial Unicode MS"/>
+                <w:bCs/>
+                <w:color w:val="00B0F0"/>
+                <w:sz w:val="20"/>
+                <w:szCs w:val="22"/>
+                <w:lang w:val="es-MX"/>
+              </w:rPr>
+            </w:pPr>
+            <w:r>
+              <w:rPr>
+                <w:rFonts w:ascii="Avenir Book" w:eastAsia="Arial Unicode MS" w:hAnsi="Avenir Book" w:cs="Arial Unicode MS"/>
+                <w:bCs/>
+                <w:color w:val="00B0F0"/>
+                <w:sz w:val="20"/>
+                <w:szCs w:val="22"/>
+                <w:lang w:val="es-MX"/>
+              </w:rPr>
+              <w:t xml:space="preserve">4.- Calcular el valor total a pagar = IVA + propina + </w:t>
+            </w:r>
+            <w:proofErr w:type="spellStart"/>
+            <w:r>
+              <w:rPr>
+                <w:rFonts w:ascii="Avenir Book" w:eastAsia="Arial Unicode MS" w:hAnsi="Avenir Book" w:cs="Arial Unicode MS"/>
+                <w:bCs/>
+                <w:color w:val="00B0F0"/>
+                <w:sz w:val="20"/>
+                <w:szCs w:val="22"/>
+                <w:lang w:val="es-MX"/>
+              </w:rPr>
+              <w:t>totalComida</w:t>
+            </w:r>
+            <w:proofErr w:type="spellEnd"/>
+          </w:p>
+          <w:p>
+            <w:pPr>
+              <w:pStyle w:val="Sinespaciado"/>
+              <w:rPr>
+                <w:rFonts w:ascii="Avenir Book" w:eastAsia="Arial Unicode MS" w:hAnsi="Avenir Book" w:cs="Arial Unicode MS"/>
+                <w:bCs/>
+                <w:color w:val="00B0F0"/>
+                <w:sz w:val="20"/>
+                <w:szCs w:val="22"/>
+                <w:lang w:val="es-MX"/>
+              </w:rPr>
+            </w:pPr>
+            <w:r>
+              <w:rPr>
+                <w:rFonts w:ascii="Avenir Book" w:eastAsia="Arial Unicode MS" w:hAnsi="Avenir Book" w:cs="Arial Unicode MS"/>
+                <w:bCs/>
+                <w:color w:val="00B0F0"/>
+                <w:sz w:val="20"/>
+                <w:szCs w:val="22"/>
+                <w:lang w:val="es-MX"/>
+              </w:rPr>
+              <w:t>5.- Mostrar el valor del IVA</w:t>
+            </w:r>
+          </w:p>
+          <w:p>
+            <w:pPr>
+              <w:pStyle w:val="Sinespaciado"/>
+              <w:rPr>
+                <w:rFonts w:ascii="Avenir Book" w:eastAsia="Arial Unicode MS" w:hAnsi="Avenir Book" w:cs="Arial Unicode MS"/>
+                <w:bCs/>
+                <w:color w:val="00B0F0"/>
+                <w:sz w:val="20"/>
+                <w:szCs w:val="22"/>
+                <w:lang w:val="es-MX"/>
+              </w:rPr>
+            </w:pPr>
+            <w:r>
+              <w:rPr>
+                <w:rFonts w:ascii="Avenir Book" w:eastAsia="Arial Unicode MS" w:hAnsi="Avenir Book" w:cs="Arial Unicode MS"/>
+                <w:bCs/>
+                <w:color w:val="00B0F0"/>
+                <w:sz w:val="20"/>
+                <w:szCs w:val="22"/>
+                <w:lang w:val="es-MX"/>
+              </w:rPr>
+              <w:t>6.- Mostrar el valor de la propina</w:t>
+            </w:r>
+          </w:p>
+          <w:p>
+            <w:pPr>
+              <w:pStyle w:val="Sinespaciado"/>
+              <w:rPr>
+                <w:rFonts w:ascii="Avenir Book" w:eastAsia="Arial Unicode MS" w:hAnsi="Avenir Book" w:cs="Arial Unicode MS"/>
+                <w:bCs/>
+                <w:color w:val="00B0F0"/>
+                <w:sz w:val="20"/>
+                <w:szCs w:val="22"/>
+                <w:lang w:val="es-MX"/>
+              </w:rPr>
+            </w:pPr>
+            <w:r>
+              <w:rPr>
+                <w:rFonts w:ascii="Avenir Book" w:eastAsia="Arial Unicode MS" w:hAnsi="Avenir Book" w:cs="Arial Unicode MS"/>
+                <w:bCs/>
+                <w:color w:val="00B0F0"/>
+                <w:sz w:val="20"/>
+                <w:szCs w:val="22"/>
+                <w:lang w:val="es-MX"/>
+              </w:rPr>
+              <w:t>7.- Mostrar el valor total.</w:t>
+            </w:r>
           </w:p>
           <w:p>
             <w:pPr>
@@ -2603,6 +3788,7 @@
                 <w:szCs w:val="20"/>
                 <w:lang w:val="es-MX"/>
               </w:rPr>
+              <w:lastRenderedPageBreak/>
               <w:t>Ejemplo</w:t>
             </w:r>
             <w:r>
@@ -3224,6 +4410,54 @@
               <w:rPr>
                 <w:rFonts w:ascii="Avenir Book" w:eastAsia="Arial Unicode MS" w:hAnsi="Avenir Book" w:cs="Arial Unicode MS"/>
                 <w:bCs/>
+                <w:color w:val="00B0F0"/>
+                <w:sz w:val="20"/>
+                <w:szCs w:val="22"/>
+                <w:lang w:val="es-MX"/>
+              </w:rPr>
+            </w:pPr>
+            <w:r>
+              <w:rPr>
+                <w:rFonts w:ascii="Avenir Book" w:eastAsia="Arial Unicode MS" w:hAnsi="Avenir Book" w:cs="Arial Unicode MS"/>
+                <w:bCs/>
+                <w:color w:val="00B0F0"/>
+                <w:sz w:val="20"/>
+                <w:szCs w:val="22"/>
+                <w:lang w:val="es-MX"/>
+              </w:rPr>
+              <w:t>El valor del número de alumnos hombres inscritos</w:t>
+            </w:r>
+          </w:p>
+          <w:p>
+            <w:pPr>
+              <w:pStyle w:val="Sinespaciado"/>
+              <w:rPr>
+                <w:rFonts w:ascii="Avenir Book" w:eastAsia="Arial Unicode MS" w:hAnsi="Avenir Book" w:cs="Arial Unicode MS"/>
+                <w:bCs/>
+                <w:color w:val="00B0F0"/>
+                <w:sz w:val="20"/>
+                <w:szCs w:val="22"/>
+                <w:lang w:val="es-MX"/>
+              </w:rPr>
+            </w:pPr>
+            <w:r>
+              <w:rPr>
+                <w:rFonts w:ascii="Avenir Book" w:eastAsia="Arial Unicode MS" w:hAnsi="Avenir Book" w:cs="Arial Unicode MS"/>
+                <w:bCs/>
+                <w:color w:val="00B0F0"/>
+                <w:sz w:val="20"/>
+                <w:szCs w:val="22"/>
+                <w:lang w:val="es-MX"/>
+              </w:rPr>
+              <w:t>El valor del número de alumnas mujeres inscritas</w:t>
+            </w:r>
+          </w:p>
+          <w:p>
+            <w:pPr>
+              <w:pStyle w:val="Sinespaciado"/>
+              <w:rPr>
+                <w:rFonts w:ascii="Avenir Book" w:eastAsia="Arial Unicode MS" w:hAnsi="Avenir Book" w:cs="Arial Unicode MS"/>
+                <w:bCs/>
                 <w:sz w:val="20"/>
                 <w:szCs w:val="22"/>
                 <w:lang w:val="es-MX"/>
@@ -3246,6 +4480,78 @@
               <w:rPr>
                 <w:rFonts w:ascii="Avenir Book" w:eastAsia="Arial Unicode MS" w:hAnsi="Avenir Book" w:cs="Arial Unicode MS"/>
                 <w:bCs/>
+                <w:color w:val="00B0F0"/>
+                <w:sz w:val="20"/>
+                <w:szCs w:val="22"/>
+                <w:lang w:val="es-MX"/>
+              </w:rPr>
+            </w:pPr>
+            <w:r>
+              <w:rPr>
+                <w:rFonts w:ascii="Avenir Book" w:eastAsia="Arial Unicode MS" w:hAnsi="Avenir Book" w:cs="Arial Unicode MS"/>
+                <w:bCs/>
+                <w:color w:val="00B0F0"/>
+                <w:sz w:val="20"/>
+                <w:szCs w:val="22"/>
+                <w:lang w:val="es-MX"/>
+              </w:rPr>
+              <w:t>El valor del total de alumnos inscritos</w:t>
+            </w:r>
+          </w:p>
+          <w:p>
+            <w:pPr>
+              <w:pStyle w:val="Sinespaciado"/>
+              <w:rPr>
+                <w:rFonts w:ascii="Avenir Book" w:eastAsia="Arial Unicode MS" w:hAnsi="Avenir Book" w:cs="Arial Unicode MS"/>
+                <w:bCs/>
+                <w:color w:val="00B0F0"/>
+                <w:sz w:val="20"/>
+                <w:szCs w:val="22"/>
+                <w:lang w:val="es-MX"/>
+              </w:rPr>
+            </w:pPr>
+            <w:r>
+              <w:rPr>
+                <w:rFonts w:ascii="Avenir Book" w:eastAsia="Arial Unicode MS" w:hAnsi="Avenir Book" w:cs="Arial Unicode MS"/>
+                <w:bCs/>
+                <w:color w:val="00B0F0"/>
+                <w:sz w:val="20"/>
+                <w:szCs w:val="22"/>
+                <w:lang w:val="es-MX"/>
+              </w:rPr>
+              <w:t>El valor del porcentaje de alumnos hombres</w:t>
+            </w:r>
+          </w:p>
+          <w:p>
+            <w:pPr>
+              <w:pStyle w:val="Sinespaciado"/>
+              <w:rPr>
+                <w:rFonts w:ascii="Avenir Book" w:eastAsia="Arial Unicode MS" w:hAnsi="Avenir Book" w:cs="Arial Unicode MS"/>
+                <w:bCs/>
+                <w:color w:val="00B0F0"/>
+                <w:sz w:val="20"/>
+                <w:szCs w:val="22"/>
+                <w:lang w:val="es-MX"/>
+              </w:rPr>
+            </w:pPr>
+            <w:r>
+              <w:rPr>
+                <w:rFonts w:ascii="Avenir Book" w:eastAsia="Arial Unicode MS" w:hAnsi="Avenir Book" w:cs="Arial Unicode MS"/>
+                <w:bCs/>
+                <w:color w:val="00B0F0"/>
+                <w:sz w:val="20"/>
+                <w:szCs w:val="22"/>
+                <w:lang w:val="es-MX"/>
+              </w:rPr>
+              <w:t>El valor del porcentaje de alumnas mujeres</w:t>
+            </w:r>
+          </w:p>
+          <w:p>
+            <w:pPr>
+              <w:pStyle w:val="Sinespaciado"/>
+              <w:rPr>
+                <w:rFonts w:ascii="Avenir Book" w:eastAsia="Arial Unicode MS" w:hAnsi="Avenir Book" w:cs="Arial Unicode MS"/>
+                <w:bCs/>
                 <w:sz w:val="20"/>
                 <w:szCs w:val="22"/>
                 <w:lang w:val="es-MX"/>
@@ -3268,6 +4574,90 @@
               <w:rPr>
                 <w:rFonts w:ascii="Avenir Book" w:eastAsia="Arial Unicode MS" w:hAnsi="Avenir Book" w:cs="Arial Unicode MS"/>
                 <w:bCs/>
+                <w:color w:val="00B0F0"/>
+                <w:sz w:val="20"/>
+                <w:szCs w:val="22"/>
+                <w:lang w:val="es-MX"/>
+              </w:rPr>
+            </w:pPr>
+            <w:r>
+              <w:rPr>
+                <w:rFonts w:ascii="Avenir Book" w:eastAsia="Arial Unicode MS" w:hAnsi="Avenir Book" w:cs="Arial Unicode MS"/>
+                <w:bCs/>
+                <w:color w:val="00B0F0"/>
+                <w:sz w:val="20"/>
+                <w:szCs w:val="22"/>
+                <w:lang w:val="es-MX"/>
+              </w:rPr>
+              <w:t>El valor del total = hombres + mujeres</w:t>
+            </w:r>
+          </w:p>
+          <w:p>
+            <w:pPr>
+              <w:pStyle w:val="Sinespaciado"/>
+              <w:rPr>
+                <w:rFonts w:ascii="Avenir Book" w:eastAsia="Arial Unicode MS" w:hAnsi="Avenir Book" w:cs="Arial Unicode MS"/>
+                <w:bCs/>
+                <w:color w:val="00B0F0"/>
+                <w:sz w:val="20"/>
+                <w:szCs w:val="22"/>
+                <w:lang w:val="es-MX"/>
+              </w:rPr>
+            </w:pPr>
+            <w:r>
+              <w:rPr>
+                <w:rFonts w:ascii="Avenir Book" w:eastAsia="Arial Unicode MS" w:hAnsi="Avenir Book" w:cs="Arial Unicode MS"/>
+                <w:bCs/>
+                <w:color w:val="00B0F0"/>
+                <w:sz w:val="20"/>
+                <w:szCs w:val="22"/>
+                <w:lang w:val="es-MX"/>
+              </w:rPr>
+              <w:lastRenderedPageBreak/>
+              <w:t xml:space="preserve">El valor del %hombres = </w:t>
+            </w:r>
+            <w:r>
+              <w:rPr>
+                <w:rFonts w:ascii="Avenir Book" w:eastAsia="Arial Unicode MS" w:hAnsi="Avenir Book" w:cs="Arial Unicode MS"/>
+                <w:bCs/>
+                <w:color w:val="00B0F0"/>
+                <w:sz w:val="20"/>
+                <w:szCs w:val="22"/>
+                <w:lang w:val="es-MX"/>
+              </w:rPr>
+              <w:t>100 / total * hombres</w:t>
+            </w:r>
+          </w:p>
+          <w:p>
+            <w:pPr>
+              <w:pStyle w:val="Sinespaciado"/>
+              <w:rPr>
+                <w:rFonts w:ascii="Avenir Book" w:eastAsia="Arial Unicode MS" w:hAnsi="Avenir Book" w:cs="Arial Unicode MS"/>
+                <w:bCs/>
+                <w:color w:val="00B0F0"/>
+                <w:sz w:val="20"/>
+                <w:szCs w:val="22"/>
+                <w:lang w:val="es-MX"/>
+              </w:rPr>
+            </w:pPr>
+            <w:r>
+              <w:rPr>
+                <w:rFonts w:ascii="Avenir Book" w:eastAsia="Arial Unicode MS" w:hAnsi="Avenir Book" w:cs="Arial Unicode MS"/>
+                <w:bCs/>
+                <w:color w:val="00B0F0"/>
+                <w:sz w:val="20"/>
+                <w:szCs w:val="22"/>
+                <w:lang w:val="es-MX"/>
+              </w:rPr>
+              <w:t>El valor del %mujeres = 100 / total * mujeres</w:t>
+            </w:r>
+          </w:p>
+          <w:p>
+            <w:pPr>
+              <w:pStyle w:val="Sinespaciado"/>
+              <w:rPr>
+                <w:rFonts w:ascii="Avenir Book" w:eastAsia="Arial Unicode MS" w:hAnsi="Avenir Book" w:cs="Arial Unicode MS"/>
+                <w:bCs/>
                 <w:sz w:val="20"/>
                 <w:szCs w:val="22"/>
                 <w:lang w:val="es-MX"/>
@@ -3348,6 +4738,272 @@
                 <w:lang w:val="es-MX"/>
               </w:rPr>
             </w:pPr>
+          </w:p>
+          <w:p>
+            <w:pPr>
+              <w:pStyle w:val="Sinespaciado"/>
+              <w:rPr>
+                <w:rFonts w:ascii="Avenir Book" w:eastAsia="Arial Unicode MS" w:hAnsi="Avenir Book" w:cs="Arial Unicode MS"/>
+                <w:bCs/>
+                <w:color w:val="00B0F0"/>
+                <w:sz w:val="20"/>
+                <w:szCs w:val="22"/>
+                <w:lang w:val="es-MX"/>
+              </w:rPr>
+            </w:pPr>
+            <w:r>
+              <w:rPr>
+                <w:rFonts w:ascii="Avenir Book" w:eastAsia="Arial Unicode MS" w:hAnsi="Avenir Book" w:cs="Arial Unicode MS"/>
+                <w:bCs/>
+                <w:color w:val="00B0F0"/>
+                <w:sz w:val="20"/>
+                <w:szCs w:val="22"/>
+                <w:lang w:val="es-MX"/>
+              </w:rPr>
+              <w:t>1.- Leer el valor del número de hombres inscritos</w:t>
+            </w:r>
+          </w:p>
+          <w:p>
+            <w:pPr>
+              <w:pStyle w:val="Sinespaciado"/>
+              <w:rPr>
+                <w:rFonts w:ascii="Avenir Book" w:eastAsia="Arial Unicode MS" w:hAnsi="Avenir Book" w:cs="Arial Unicode MS"/>
+                <w:bCs/>
+                <w:color w:val="00B0F0"/>
+                <w:sz w:val="20"/>
+                <w:szCs w:val="22"/>
+                <w:lang w:val="es-MX"/>
+              </w:rPr>
+            </w:pPr>
+            <w:r>
+              <w:rPr>
+                <w:rFonts w:ascii="Avenir Book" w:eastAsia="Arial Unicode MS" w:hAnsi="Avenir Book" w:cs="Arial Unicode MS"/>
+                <w:bCs/>
+                <w:color w:val="00B0F0"/>
+                <w:sz w:val="20"/>
+                <w:szCs w:val="22"/>
+                <w:lang w:val="es-MX"/>
+              </w:rPr>
+              <w:t>2.- Leer el valor del número de mujeres inscritas</w:t>
+            </w:r>
+          </w:p>
+          <w:p>
+            <w:pPr>
+              <w:pStyle w:val="Sinespaciado"/>
+              <w:rPr>
+                <w:rFonts w:ascii="Avenir Book" w:eastAsia="Arial Unicode MS" w:hAnsi="Avenir Book" w:cs="Arial Unicode MS"/>
+                <w:bCs/>
+                <w:color w:val="00B0F0"/>
+                <w:sz w:val="20"/>
+                <w:szCs w:val="22"/>
+                <w:lang w:val="es-MX"/>
+              </w:rPr>
+            </w:pPr>
+            <w:r>
+              <w:rPr>
+                <w:rFonts w:ascii="Avenir Book" w:eastAsia="Arial Unicode MS" w:hAnsi="Avenir Book" w:cs="Arial Unicode MS"/>
+                <w:bCs/>
+                <w:color w:val="00B0F0"/>
+                <w:sz w:val="20"/>
+                <w:szCs w:val="22"/>
+                <w:lang w:val="es-MX"/>
+              </w:rPr>
+              <w:t>3.- Calcular el valor del tota = hombres + mujeres</w:t>
+            </w:r>
+          </w:p>
+          <w:p>
+            <w:pPr>
+              <w:pStyle w:val="Sinespaciado"/>
+              <w:rPr>
+                <w:rFonts w:ascii="Avenir Book" w:eastAsia="Arial Unicode MS" w:hAnsi="Avenir Book" w:cs="Arial Unicode MS"/>
+                <w:bCs/>
+                <w:color w:val="00B0F0"/>
+                <w:sz w:val="20"/>
+                <w:szCs w:val="22"/>
+                <w:lang w:val="es-MX"/>
+              </w:rPr>
+            </w:pPr>
+            <w:r>
+              <w:rPr>
+                <w:rFonts w:ascii="Avenir Book" w:eastAsia="Arial Unicode MS" w:hAnsi="Avenir Book" w:cs="Arial Unicode MS"/>
+                <w:bCs/>
+                <w:color w:val="00B0F0"/>
+                <w:sz w:val="20"/>
+                <w:szCs w:val="22"/>
+                <w:lang w:val="es-MX"/>
+              </w:rPr>
+              <w:t xml:space="preserve">4.- Calcular el valor del </w:t>
+            </w:r>
+            <w:proofErr w:type="spellStart"/>
+            <w:r>
+              <w:rPr>
+                <w:rFonts w:ascii="Avenir Book" w:eastAsia="Arial Unicode MS" w:hAnsi="Avenir Book" w:cs="Arial Unicode MS"/>
+                <w:bCs/>
+                <w:color w:val="00B0F0"/>
+                <w:sz w:val="20"/>
+                <w:szCs w:val="22"/>
+                <w:lang w:val="es-MX"/>
+              </w:rPr>
+              <w:t>phombres</w:t>
+            </w:r>
+            <w:proofErr w:type="spellEnd"/>
+            <w:r>
+              <w:rPr>
+                <w:rFonts w:ascii="Avenir Book" w:eastAsia="Arial Unicode MS" w:hAnsi="Avenir Book" w:cs="Arial Unicode MS"/>
+                <w:bCs/>
+                <w:color w:val="00B0F0"/>
+                <w:sz w:val="20"/>
+                <w:szCs w:val="22"/>
+                <w:lang w:val="es-MX"/>
+              </w:rPr>
+              <w:t xml:space="preserve"> = 100 / total * hombres</w:t>
+            </w:r>
+          </w:p>
+          <w:p>
+            <w:pPr>
+              <w:pStyle w:val="Sinespaciado"/>
+              <w:rPr>
+                <w:rFonts w:ascii="Avenir Book" w:eastAsia="Arial Unicode MS" w:hAnsi="Avenir Book" w:cs="Arial Unicode MS"/>
+                <w:bCs/>
+                <w:color w:val="00B0F0"/>
+                <w:sz w:val="20"/>
+                <w:szCs w:val="22"/>
+                <w:lang w:val="es-MX"/>
+              </w:rPr>
+            </w:pPr>
+            <w:r>
+              <w:rPr>
+                <w:rFonts w:ascii="Avenir Book" w:eastAsia="Arial Unicode MS" w:hAnsi="Avenir Book" w:cs="Arial Unicode MS"/>
+                <w:bCs/>
+                <w:color w:val="00B0F0"/>
+                <w:sz w:val="20"/>
+                <w:szCs w:val="22"/>
+                <w:lang w:val="es-MX"/>
+              </w:rPr>
+              <w:t xml:space="preserve">5.- Calcular el valor del </w:t>
+            </w:r>
+            <w:proofErr w:type="spellStart"/>
+            <w:r>
+              <w:rPr>
+                <w:rFonts w:ascii="Avenir Book" w:eastAsia="Arial Unicode MS" w:hAnsi="Avenir Book" w:cs="Arial Unicode MS"/>
+                <w:bCs/>
+                <w:color w:val="00B0F0"/>
+                <w:sz w:val="20"/>
+                <w:szCs w:val="22"/>
+                <w:lang w:val="es-MX"/>
+              </w:rPr>
+              <w:t>pmujeres</w:t>
+            </w:r>
+            <w:proofErr w:type="spellEnd"/>
+            <w:r>
+              <w:rPr>
+                <w:rFonts w:ascii="Avenir Book" w:eastAsia="Arial Unicode MS" w:hAnsi="Avenir Book" w:cs="Arial Unicode MS"/>
+                <w:bCs/>
+                <w:color w:val="00B0F0"/>
+                <w:sz w:val="20"/>
+                <w:szCs w:val="22"/>
+                <w:lang w:val="es-MX"/>
+              </w:rPr>
+              <w:t xml:space="preserve"> = 100 / total * mujeres</w:t>
+            </w:r>
+          </w:p>
+          <w:p>
+            <w:pPr>
+              <w:pStyle w:val="Sinespaciado"/>
+              <w:rPr>
+                <w:rFonts w:ascii="Avenir Book" w:eastAsia="Arial Unicode MS" w:hAnsi="Avenir Book" w:cs="Arial Unicode MS"/>
+                <w:bCs/>
+                <w:color w:val="00B0F0"/>
+                <w:sz w:val="20"/>
+                <w:szCs w:val="22"/>
+                <w:lang w:val="es-MX"/>
+              </w:rPr>
+            </w:pPr>
+            <w:r>
+              <w:rPr>
+                <w:rFonts w:ascii="Avenir Book" w:eastAsia="Arial Unicode MS" w:hAnsi="Avenir Book" w:cs="Arial Unicode MS"/>
+                <w:bCs/>
+                <w:color w:val="00B0F0"/>
+                <w:sz w:val="20"/>
+                <w:szCs w:val="22"/>
+                <w:lang w:val="es-MX"/>
+              </w:rPr>
+              <w:t>6.- Mostrar el valor del total de alumnos inscritos</w:t>
+            </w:r>
+          </w:p>
+          <w:p>
+            <w:pPr>
+              <w:pStyle w:val="Sinespaciado"/>
+              <w:rPr>
+                <w:rFonts w:ascii="Avenir Book" w:eastAsia="Arial Unicode MS" w:hAnsi="Avenir Book" w:cs="Arial Unicode MS"/>
+                <w:bCs/>
+                <w:color w:val="00B0F0"/>
+                <w:sz w:val="20"/>
+                <w:szCs w:val="22"/>
+                <w:lang w:val="es-MX"/>
+              </w:rPr>
+            </w:pPr>
+            <w:r>
+              <w:rPr>
+                <w:rFonts w:ascii="Avenir Book" w:eastAsia="Arial Unicode MS" w:hAnsi="Avenir Book" w:cs="Arial Unicode MS"/>
+                <w:bCs/>
+                <w:color w:val="00B0F0"/>
+                <w:sz w:val="20"/>
+                <w:szCs w:val="22"/>
+                <w:lang w:val="es-MX"/>
+              </w:rPr>
+              <w:t xml:space="preserve">7.- Mostrar el valor del </w:t>
+            </w:r>
+            <w:proofErr w:type="spellStart"/>
+            <w:r>
+              <w:rPr>
+                <w:rFonts w:ascii="Avenir Book" w:eastAsia="Arial Unicode MS" w:hAnsi="Avenir Book" w:cs="Arial Unicode MS"/>
+                <w:bCs/>
+                <w:color w:val="00B0F0"/>
+                <w:sz w:val="20"/>
+                <w:szCs w:val="22"/>
+                <w:lang w:val="es-MX"/>
+              </w:rPr>
+              <w:t>phombres</w:t>
+            </w:r>
+            <w:proofErr w:type="spellEnd"/>
+          </w:p>
+          <w:p>
+            <w:pPr>
+              <w:pStyle w:val="Sinespaciado"/>
+              <w:rPr>
+                <w:rFonts w:ascii="Avenir Book" w:eastAsia="Arial Unicode MS" w:hAnsi="Avenir Book" w:cs="Arial Unicode MS"/>
+                <w:bCs/>
+                <w:color w:val="00B0F0"/>
+                <w:sz w:val="20"/>
+                <w:szCs w:val="22"/>
+                <w:lang w:val="es-MX"/>
+              </w:rPr>
+            </w:pPr>
+            <w:r>
+              <w:rPr>
+                <w:rFonts w:ascii="Avenir Book" w:eastAsia="Arial Unicode MS" w:hAnsi="Avenir Book" w:cs="Arial Unicode MS"/>
+                <w:bCs/>
+                <w:color w:val="00B0F0"/>
+                <w:sz w:val="20"/>
+                <w:szCs w:val="22"/>
+                <w:lang w:val="es-MX"/>
+              </w:rPr>
+              <w:t xml:space="preserve">8.- Mostrar el valor del </w:t>
+            </w:r>
+            <w:proofErr w:type="spellStart"/>
+            <w:r>
+              <w:rPr>
+                <w:rFonts w:ascii="Avenir Book" w:eastAsia="Arial Unicode MS" w:hAnsi="Avenir Book" w:cs="Arial Unicode MS"/>
+                <w:bCs/>
+                <w:color w:val="00B0F0"/>
+                <w:sz w:val="20"/>
+                <w:szCs w:val="22"/>
+                <w:lang w:val="es-MX"/>
+              </w:rPr>
+              <w:t>pmujeres</w:t>
+            </w:r>
+            <w:proofErr w:type="spellEnd"/>
           </w:p>
           <w:p>
             <w:pPr>
@@ -3483,6 +5139,7 @@
                 <w:szCs w:val="20"/>
                 <w:lang w:val="es-MX"/>
               </w:rPr>
+              <w:lastRenderedPageBreak/>
               <w:t>Ejemplo de salida</w:t>
             </w:r>
             <w:r>
@@ -4039,7 +5696,7 @@
                     </pic:cNvPicPr>
                   </pic:nvPicPr>
                   <pic:blipFill>
-                    <a:blip r:embed="rId6">
+                    <a:blip r:embed="rId8">
                       <a:extLst>
                         <a:ext uri="{28A0092B-C50C-407E-A947-70E740481C1C}">
                           <a14:useLocalDpi xmlns:a14="http://schemas.microsoft.com/office/drawing/2010/main" val="0"/>
@@ -4158,6 +5815,54 @@
               <w:rPr>
                 <w:rFonts w:ascii="Avenir Book" w:eastAsia="Arial Unicode MS" w:hAnsi="Avenir Book" w:cs="Arial Unicode MS"/>
                 <w:bCs/>
+                <w:color w:val="00B0F0"/>
+                <w:sz w:val="20"/>
+                <w:szCs w:val="22"/>
+                <w:lang w:val="es-MX"/>
+              </w:rPr>
+            </w:pPr>
+            <w:r>
+              <w:rPr>
+                <w:rFonts w:ascii="Avenir Book" w:eastAsia="Arial Unicode MS" w:hAnsi="Avenir Book" w:cs="Arial Unicode MS"/>
+                <w:bCs/>
+                <w:color w:val="00B0F0"/>
+                <w:sz w:val="20"/>
+                <w:szCs w:val="22"/>
+                <w:lang w:val="es-MX"/>
+              </w:rPr>
+              <w:t>El valor de x</w:t>
+            </w:r>
+          </w:p>
+          <w:p>
+            <w:pPr>
+              <w:pStyle w:val="Sinespaciado"/>
+              <w:rPr>
+                <w:rFonts w:ascii="Avenir Book" w:eastAsia="Arial Unicode MS" w:hAnsi="Avenir Book" w:cs="Arial Unicode MS"/>
+                <w:bCs/>
+                <w:color w:val="00B0F0"/>
+                <w:sz w:val="20"/>
+                <w:szCs w:val="22"/>
+                <w:lang w:val="es-MX"/>
+              </w:rPr>
+            </w:pPr>
+            <w:r>
+              <w:rPr>
+                <w:rFonts w:ascii="Avenir Book" w:eastAsia="Arial Unicode MS" w:hAnsi="Avenir Book" w:cs="Arial Unicode MS"/>
+                <w:bCs/>
+                <w:color w:val="00B0F0"/>
+                <w:sz w:val="20"/>
+                <w:szCs w:val="22"/>
+                <w:lang w:val="es-MX"/>
+              </w:rPr>
+              <w:t>El valor de y</w:t>
+            </w:r>
+          </w:p>
+          <w:p>
+            <w:pPr>
+              <w:pStyle w:val="Sinespaciado"/>
+              <w:rPr>
+                <w:rFonts w:ascii="Avenir Book" w:eastAsia="Arial Unicode MS" w:hAnsi="Avenir Book" w:cs="Arial Unicode MS"/>
+                <w:bCs/>
                 <w:sz w:val="20"/>
                 <w:szCs w:val="22"/>
                 <w:lang w:val="es-MX"/>
@@ -4180,6 +5885,54 @@
               <w:rPr>
                 <w:rFonts w:ascii="Avenir Book" w:eastAsia="Arial Unicode MS" w:hAnsi="Avenir Book" w:cs="Arial Unicode MS"/>
                 <w:bCs/>
+                <w:color w:val="00B0F0"/>
+                <w:sz w:val="20"/>
+                <w:szCs w:val="22"/>
+                <w:lang w:val="es-MX"/>
+              </w:rPr>
+            </w:pPr>
+            <w:r>
+              <w:rPr>
+                <w:rFonts w:ascii="Avenir Book" w:eastAsia="Arial Unicode MS" w:hAnsi="Avenir Book" w:cs="Arial Unicode MS"/>
+                <w:bCs/>
+                <w:color w:val="00B0F0"/>
+                <w:sz w:val="20"/>
+                <w:szCs w:val="22"/>
+                <w:lang w:val="es-MX"/>
+              </w:rPr>
+              <w:t>El valor de la magnitud</w:t>
+            </w:r>
+          </w:p>
+          <w:p>
+            <w:pPr>
+              <w:pStyle w:val="Sinespaciado"/>
+              <w:rPr>
+                <w:rFonts w:ascii="Avenir Book" w:eastAsia="Arial Unicode MS" w:hAnsi="Avenir Book" w:cs="Arial Unicode MS"/>
+                <w:bCs/>
+                <w:color w:val="00B0F0"/>
+                <w:sz w:val="20"/>
+                <w:szCs w:val="22"/>
+                <w:lang w:val="es-MX"/>
+              </w:rPr>
+            </w:pPr>
+            <w:r>
+              <w:rPr>
+                <w:rFonts w:ascii="Avenir Book" w:eastAsia="Arial Unicode MS" w:hAnsi="Avenir Book" w:cs="Arial Unicode MS"/>
+                <w:bCs/>
+                <w:color w:val="00B0F0"/>
+                <w:sz w:val="20"/>
+                <w:szCs w:val="22"/>
+                <w:lang w:val="es-MX"/>
+              </w:rPr>
+              <w:t>El valor de la dirección</w:t>
+            </w:r>
+          </w:p>
+          <w:p>
+            <w:pPr>
+              <w:pStyle w:val="Sinespaciado"/>
+              <w:rPr>
+                <w:rFonts w:ascii="Avenir Book" w:eastAsia="Arial Unicode MS" w:hAnsi="Avenir Book" w:cs="Arial Unicode MS"/>
+                <w:bCs/>
                 <w:sz w:val="20"/>
                 <w:szCs w:val="22"/>
                 <w:lang w:val="es-MX"/>
@@ -4202,31 +5955,141 @@
               <w:rPr>
                 <w:rFonts w:ascii="Avenir Book" w:eastAsia="Arial Unicode MS" w:hAnsi="Avenir Book" w:cs="Arial Unicode MS"/>
                 <w:bCs/>
-                <w:sz w:val="20"/>
-                <w:szCs w:val="22"/>
-                <w:lang w:val="es-MX"/>
-              </w:rPr>
-            </w:pPr>
-          </w:p>
-          <w:p>
-            <w:pPr>
-              <w:pStyle w:val="Sinespaciado"/>
-              <w:rPr>
-                <w:rFonts w:ascii="Avenir Book" w:eastAsia="Arial Unicode MS" w:hAnsi="Avenir Book" w:cs="Arial Unicode MS"/>
-                <w:bCs/>
-                <w:sz w:val="20"/>
-                <w:szCs w:val="22"/>
-                <w:lang w:val="es-MX"/>
-              </w:rPr>
-            </w:pPr>
-            <w:r>
-              <w:rPr>
-                <w:rFonts w:ascii="Avenir Book" w:eastAsia="Arial Unicode MS" w:hAnsi="Avenir Book" w:cs="Arial Unicode MS"/>
-                <w:bCs/>
-                <w:sz w:val="20"/>
-                <w:szCs w:val="22"/>
-                <w:lang w:val="es-MX"/>
-              </w:rPr>
+                <w:color w:val="00B0F0"/>
+                <w:sz w:val="20"/>
+                <w:szCs w:val="22"/>
+                <w:lang w:val="es-MX"/>
+              </w:rPr>
+            </w:pPr>
+            <w:r>
+              <w:rPr>
+                <w:rFonts w:ascii="Avenir Book" w:eastAsia="Arial Unicode MS" w:hAnsi="Avenir Book" w:cs="Arial Unicode MS"/>
+                <w:bCs/>
+                <w:color w:val="00B0F0"/>
+                <w:sz w:val="20"/>
+                <w:szCs w:val="22"/>
+                <w:lang w:val="es-MX"/>
+              </w:rPr>
+              <w:t xml:space="preserve">El valor de la magnitud, expresada como la aplicación del teorema de Pitágoras para los puntos x y </w:t>
+            </w:r>
+            <w:proofErr w:type="spellStart"/>
+            <w:r>
+              <w:rPr>
+                <w:rFonts w:ascii="Avenir Book" w:eastAsia="Arial Unicode MS" w:hAnsi="Avenir Book" w:cs="Arial Unicode MS"/>
+                <w:bCs/>
+                <w:color w:val="00B0F0"/>
+                <w:sz w:val="20"/>
+                <w:szCs w:val="22"/>
+                <w:lang w:val="es-MX"/>
+              </w:rPr>
+              <w:t>y</w:t>
+            </w:r>
+            <w:proofErr w:type="spellEnd"/>
+          </w:p>
+          <w:p>
+            <w:pPr>
+              <w:pStyle w:val="Sinespaciado"/>
+              <w:rPr>
+                <w:rFonts w:ascii="Avenir Book" w:eastAsia="Arial Unicode MS" w:hAnsi="Avenir Book" w:cs="Arial Unicode MS"/>
+                <w:bCs/>
+                <w:color w:val="00B0F0"/>
+                <w:sz w:val="20"/>
+                <w:szCs w:val="22"/>
+                <w:lang w:val="es-MX"/>
+              </w:rPr>
+            </w:pPr>
+            <w:r>
+              <w:rPr>
+                <w:rFonts w:ascii="Avenir Book" w:eastAsia="Arial Unicode MS" w:hAnsi="Avenir Book" w:cs="Arial Unicode MS"/>
+                <w:bCs/>
+                <w:color w:val="00B0F0"/>
+                <w:sz w:val="20"/>
+                <w:szCs w:val="22"/>
+                <w:lang w:val="es-MX"/>
+              </w:rPr>
+              <w:t xml:space="preserve">El valor de la dirección, expresada como la aplicación de la función </w:t>
+            </w:r>
+            <w:proofErr w:type="spellStart"/>
+            <w:r>
+              <w:rPr>
+                <w:rFonts w:ascii="Avenir Book" w:eastAsia="Arial Unicode MS" w:hAnsi="Avenir Book" w:cs="Arial Unicode MS"/>
+                <w:bCs/>
+                <w:color w:val="00B0F0"/>
+                <w:sz w:val="20"/>
+                <w:szCs w:val="22"/>
+                <w:lang w:val="es-MX"/>
+              </w:rPr>
+              <w:t>arcotangente</w:t>
+            </w:r>
+            <w:proofErr w:type="spellEnd"/>
+            <w:r>
+              <w:rPr>
+                <w:rFonts w:ascii="Avenir Book" w:eastAsia="Arial Unicode MS" w:hAnsi="Avenir Book" w:cs="Arial Unicode MS"/>
+                <w:bCs/>
+                <w:color w:val="00B0F0"/>
+                <w:sz w:val="20"/>
+                <w:szCs w:val="22"/>
+                <w:lang w:val="es-MX"/>
+              </w:rPr>
+              <w:t xml:space="preserve"> de los puntos y sobre x</w:t>
+            </w:r>
+          </w:p>
+          <w:p>
+            <w:pPr>
+              <w:pStyle w:val="Sinespaciado"/>
+              <w:rPr>
+                <w:rFonts w:ascii="Avenir Book" w:eastAsia="Arial Unicode MS" w:hAnsi="Avenir Book" w:cs="Arial Unicode MS"/>
+                <w:bCs/>
+                <w:sz w:val="20"/>
+                <w:szCs w:val="22"/>
+                <w:lang w:val="es-MX"/>
+              </w:rPr>
+            </w:pPr>
+          </w:p>
+          <w:p>
+            <w:pPr>
+              <w:pStyle w:val="Sinespaciado"/>
+              <w:rPr>
+                <w:rFonts w:ascii="Avenir Book" w:eastAsia="Arial Unicode MS" w:hAnsi="Avenir Book" w:cs="Arial Unicode MS"/>
+                <w:bCs/>
+                <w:sz w:val="20"/>
+                <w:szCs w:val="22"/>
+                <w:lang w:val="es-MX"/>
+              </w:rPr>
+            </w:pPr>
+          </w:p>
+          <w:p>
+            <w:pPr>
+              <w:pStyle w:val="Sinespaciado"/>
+              <w:rPr>
+                <w:rFonts w:ascii="Avenir Book" w:eastAsia="Arial Unicode MS" w:hAnsi="Avenir Book" w:cs="Arial Unicode MS"/>
+                <w:bCs/>
+                <w:sz w:val="20"/>
+                <w:szCs w:val="22"/>
+                <w:lang w:val="es-MX"/>
+              </w:rPr>
+            </w:pPr>
+          </w:p>
+          <w:p>
+            <w:pPr>
+              <w:pStyle w:val="Sinespaciado"/>
+              <w:rPr>
+                <w:rFonts w:ascii="Avenir Book" w:eastAsia="Arial Unicode MS" w:hAnsi="Avenir Book" w:cs="Arial Unicode MS"/>
+                <w:bCs/>
+                <w:sz w:val="20"/>
+                <w:szCs w:val="22"/>
+                <w:lang w:val="es-MX"/>
+              </w:rPr>
+            </w:pPr>
+            <w:r>
+              <w:rPr>
+                <w:rFonts w:ascii="Avenir Book" w:eastAsia="Arial Unicode MS" w:hAnsi="Avenir Book" w:cs="Arial Unicode MS"/>
+                <w:bCs/>
+                <w:sz w:val="20"/>
+                <w:szCs w:val="22"/>
+                <w:lang w:val="es-MX"/>
+              </w:rPr>
+              <w:lastRenderedPageBreak/>
               <w:t>Inserta aquí la imagen con el algoritmo.</w:t>
             </w:r>
             <w:r>
@@ -4261,8 +6124,246 @@
                 <w:lang w:val="es-MX"/>
               </w:rPr>
             </w:pPr>
-            <w:bookmarkStart w:id="0" w:name="_GoBack"/>
-            <w:bookmarkEnd w:id="0"/>
+          </w:p>
+          <w:p>
+            <w:pPr>
+              <w:pStyle w:val="Sinespaciado"/>
+              <w:rPr>
+                <w:rFonts w:ascii="Avenir Book" w:eastAsia="Arial Unicode MS" w:hAnsi="Avenir Book" w:cs="Arial Unicode MS"/>
+                <w:bCs/>
+                <w:color w:val="00B0F0"/>
+                <w:sz w:val="20"/>
+                <w:szCs w:val="22"/>
+                <w:lang w:val="es-MX"/>
+              </w:rPr>
+            </w:pPr>
+            <w:r>
+              <w:rPr>
+                <w:rFonts w:ascii="Avenir Book" w:eastAsia="Arial Unicode MS" w:hAnsi="Avenir Book" w:cs="Arial Unicode MS"/>
+                <w:bCs/>
+                <w:color w:val="00B0F0"/>
+                <w:sz w:val="20"/>
+                <w:szCs w:val="22"/>
+                <w:lang w:val="es-MX"/>
+              </w:rPr>
+              <w:t>1.- Leer el valor de x</w:t>
+            </w:r>
+          </w:p>
+          <w:p>
+            <w:pPr>
+              <w:pStyle w:val="Sinespaciado"/>
+              <w:rPr>
+                <w:rFonts w:ascii="Avenir Book" w:eastAsia="Arial Unicode MS" w:hAnsi="Avenir Book" w:cs="Arial Unicode MS"/>
+                <w:bCs/>
+                <w:color w:val="00B0F0"/>
+                <w:sz w:val="20"/>
+                <w:szCs w:val="22"/>
+                <w:lang w:val="es-MX"/>
+              </w:rPr>
+            </w:pPr>
+            <w:r>
+              <w:rPr>
+                <w:rFonts w:ascii="Avenir Book" w:eastAsia="Arial Unicode MS" w:hAnsi="Avenir Book" w:cs="Arial Unicode MS"/>
+                <w:bCs/>
+                <w:color w:val="00B0F0"/>
+                <w:sz w:val="20"/>
+                <w:szCs w:val="22"/>
+                <w:lang w:val="es-MX"/>
+              </w:rPr>
+              <w:t>2.- Leer el valor de y</w:t>
+            </w:r>
+          </w:p>
+          <w:p>
+            <w:pPr>
+              <w:pStyle w:val="Sinespaciado"/>
+              <w:rPr>
+                <w:rFonts w:ascii="Avenir Book" w:eastAsia="Arial Unicode MS" w:hAnsi="Avenir Book" w:cs="Arial Unicode MS"/>
+                <w:bCs/>
+                <w:color w:val="00B0F0"/>
+                <w:sz w:val="20"/>
+                <w:szCs w:val="22"/>
+                <w:lang w:val="es-MX"/>
+              </w:rPr>
+            </w:pPr>
+            <w:r>
+              <w:rPr>
+                <w:rFonts w:ascii="Avenir Book" w:eastAsia="Arial Unicode MS" w:hAnsi="Avenir Book" w:cs="Arial Unicode MS"/>
+                <w:bCs/>
+                <w:color w:val="00B0F0"/>
+                <w:sz w:val="20"/>
+                <w:szCs w:val="22"/>
+                <w:lang w:val="es-MX"/>
+              </w:rPr>
+              <w:t xml:space="preserve">3.- Calcular el valor de la magnitud = </w:t>
+            </w:r>
+            <w:proofErr w:type="spellStart"/>
+            <w:r>
+              <w:rPr>
+                <w:rFonts w:ascii="Avenir Book" w:eastAsia="Arial Unicode MS" w:hAnsi="Avenir Book" w:cs="Arial Unicode MS"/>
+                <w:bCs/>
+                <w:color w:val="00B0F0"/>
+                <w:sz w:val="20"/>
+                <w:szCs w:val="22"/>
+                <w:lang w:val="es-MX"/>
+              </w:rPr>
+              <w:t>sqrt</w:t>
+            </w:r>
+            <w:proofErr w:type="spellEnd"/>
+            <w:r>
+              <w:rPr>
+                <w:rFonts w:ascii="Avenir Book" w:eastAsia="Arial Unicode MS" w:hAnsi="Avenir Book" w:cs="Arial Unicode MS"/>
+                <w:bCs/>
+                <w:color w:val="00B0F0"/>
+                <w:sz w:val="20"/>
+                <w:szCs w:val="22"/>
+                <w:lang w:val="es-MX"/>
+              </w:rPr>
+              <w:t>((valorx^</w:t>
+            </w:r>
+            <w:proofErr w:type="gramStart"/>
+            <w:r>
+              <w:rPr>
+                <w:rFonts w:ascii="Avenir Book" w:eastAsia="Arial Unicode MS" w:hAnsi="Avenir Book" w:cs="Arial Unicode MS"/>
+                <w:bCs/>
+                <w:color w:val="00B0F0"/>
+                <w:sz w:val="20"/>
+                <w:szCs w:val="22"/>
+                <w:lang w:val="es-MX"/>
+              </w:rPr>
+              <w:t>2)+(</w:t>
+            </w:r>
+            <w:proofErr w:type="gramEnd"/>
+            <w:r>
+              <w:rPr>
+                <w:rFonts w:ascii="Avenir Book" w:eastAsia="Arial Unicode MS" w:hAnsi="Avenir Book" w:cs="Arial Unicode MS"/>
+                <w:bCs/>
+                <w:color w:val="00B0F0"/>
+                <w:sz w:val="20"/>
+                <w:szCs w:val="22"/>
+                <w:lang w:val="es-MX"/>
+              </w:rPr>
+              <w:t>valory^2))</w:t>
+            </w:r>
+          </w:p>
+          <w:p>
+            <w:pPr>
+              <w:pStyle w:val="Sinespaciado"/>
+              <w:rPr>
+                <w:rFonts w:ascii="Avenir Book" w:eastAsia="Arial Unicode MS" w:hAnsi="Avenir Book" w:cs="Arial Unicode MS"/>
+                <w:bCs/>
+                <w:color w:val="00B0F0"/>
+                <w:sz w:val="20"/>
+                <w:szCs w:val="22"/>
+                <w:lang w:val="es-MX"/>
+              </w:rPr>
+            </w:pPr>
+            <w:r>
+              <w:rPr>
+                <w:rFonts w:ascii="Avenir Book" w:eastAsia="Arial Unicode MS" w:hAnsi="Avenir Book" w:cs="Arial Unicode MS"/>
+                <w:bCs/>
+                <w:color w:val="00B0F0"/>
+                <w:sz w:val="20"/>
+                <w:szCs w:val="22"/>
+                <w:lang w:val="es-MX"/>
+              </w:rPr>
+              <w:t>4.- Calcular el valor de la dirección = atan2 (</w:t>
+            </w:r>
+            <w:proofErr w:type="spellStart"/>
+            <w:r>
+              <w:rPr>
+                <w:rFonts w:ascii="Avenir Book" w:eastAsia="Arial Unicode MS" w:hAnsi="Avenir Book" w:cs="Arial Unicode MS"/>
+                <w:bCs/>
+                <w:color w:val="00B0F0"/>
+                <w:sz w:val="20"/>
+                <w:szCs w:val="22"/>
+                <w:lang w:val="es-MX"/>
+              </w:rPr>
+              <w:t>valory</w:t>
+            </w:r>
+            <w:proofErr w:type="spellEnd"/>
+            <w:r>
+              <w:rPr>
+                <w:rFonts w:ascii="Avenir Book" w:eastAsia="Arial Unicode MS" w:hAnsi="Avenir Book" w:cs="Arial Unicode MS"/>
+                <w:bCs/>
+                <w:color w:val="00B0F0"/>
+                <w:sz w:val="20"/>
+                <w:szCs w:val="22"/>
+                <w:lang w:val="es-MX"/>
+              </w:rPr>
+              <w:t xml:space="preserve">, </w:t>
+            </w:r>
+            <w:proofErr w:type="spellStart"/>
+            <w:r>
+              <w:rPr>
+                <w:rFonts w:ascii="Avenir Book" w:eastAsia="Arial Unicode MS" w:hAnsi="Avenir Book" w:cs="Arial Unicode MS"/>
+                <w:bCs/>
+                <w:color w:val="00B0F0"/>
+                <w:sz w:val="20"/>
+                <w:szCs w:val="22"/>
+                <w:lang w:val="es-MX"/>
+              </w:rPr>
+              <w:t>valorx</w:t>
+            </w:r>
+            <w:proofErr w:type="spellEnd"/>
+            <w:r>
+              <w:rPr>
+                <w:rFonts w:ascii="Avenir Book" w:eastAsia="Arial Unicode MS" w:hAnsi="Avenir Book" w:cs="Arial Unicode MS"/>
+                <w:bCs/>
+                <w:color w:val="00B0F0"/>
+                <w:sz w:val="20"/>
+                <w:szCs w:val="22"/>
+                <w:lang w:val="es-MX"/>
+              </w:rPr>
+              <w:t>)</w:t>
+            </w:r>
+          </w:p>
+          <w:p>
+            <w:pPr>
+              <w:pStyle w:val="Sinespaciado"/>
+              <w:rPr>
+                <w:rFonts w:ascii="Avenir Book" w:eastAsia="Arial Unicode MS" w:hAnsi="Avenir Book" w:cs="Arial Unicode MS"/>
+                <w:bCs/>
+                <w:color w:val="00B0F0"/>
+                <w:sz w:val="20"/>
+                <w:szCs w:val="22"/>
+                <w:lang w:val="es-MX"/>
+              </w:rPr>
+            </w:pPr>
+            <w:r>
+              <w:rPr>
+                <w:rFonts w:ascii="Avenir Book" w:eastAsia="Arial Unicode MS" w:hAnsi="Avenir Book" w:cs="Arial Unicode MS"/>
+                <w:bCs/>
+                <w:color w:val="00B0F0"/>
+                <w:sz w:val="20"/>
+                <w:szCs w:val="22"/>
+                <w:lang w:val="es-MX"/>
+              </w:rPr>
+              <w:t>5.- Imprimir el valor de la magnitud</w:t>
+            </w:r>
+          </w:p>
+          <w:p>
+            <w:pPr>
+              <w:pStyle w:val="Sinespaciado"/>
+              <w:rPr>
+                <w:rFonts w:ascii="Avenir Book" w:eastAsia="Arial Unicode MS" w:hAnsi="Avenir Book" w:cs="Arial Unicode MS"/>
+                <w:bCs/>
+                <w:color w:val="00B0F0"/>
+                <w:sz w:val="20"/>
+                <w:szCs w:val="22"/>
+                <w:lang w:val="es-MX"/>
+              </w:rPr>
+            </w:pPr>
+            <w:r>
+              <w:rPr>
+                <w:rFonts w:ascii="Avenir Book" w:eastAsia="Arial Unicode MS" w:hAnsi="Avenir Book" w:cs="Arial Unicode MS"/>
+                <w:bCs/>
+                <w:color w:val="00B0F0"/>
+                <w:sz w:val="20"/>
+                <w:szCs w:val="22"/>
+                <w:lang w:val="es-MX"/>
+              </w:rPr>
+              <w:t>6.- Imprimir el valor de la dirección</w:t>
+            </w:r>
           </w:p>
           <w:p>
             <w:pPr>
@@ -4391,6 +6492,7 @@
                 <w:szCs w:val="20"/>
                 <w:lang w:val="es-MX"/>
               </w:rPr>
+              <w:lastRenderedPageBreak/>
               <w:t>Ejemplo de salida</w:t>
             </w:r>
             <w:r>
@@ -4558,6 +6660,7 @@
       </w:pPr>
     </w:p>
     <w:sectPr>
+      <w:headerReference w:type="default" r:id="rId9"/>
       <w:pgSz w:w="12240" w:h="15840"/>
       <w:pgMar w:top="1440" w:right="1080" w:bottom="1440" w:left="1080" w:header="708" w:footer="708" w:gutter="0"/>
       <w:cols w:space="708"/>
@@ -4567,9 +6670,80 @@
 </w:document>
 </file>
 
+<file path=word/endnotes.xml><?xml version="1.0" encoding="utf-8"?>
+<w:endnotes xmlns:wpc="http://schemas.microsoft.com/office/word/2010/wordprocessingCanvas" xmlns:cx="http://schemas.microsoft.com/office/drawing/2014/chartex" xmlns:cx1="http://schemas.microsoft.com/office/drawing/2015/9/8/chartex" xmlns:cx2="http://schemas.microsoft.com/office/drawing/2015/10/21/chartex" xmlns:cx3="http://schemas.microsoft.com/office/drawing/2016/5/9/chartex" xmlns:cx4="http://schemas.microsoft.com/office/drawing/2016/5/10/chartex" xmlns:cx5="http://schemas.microsoft.com/office/drawing/2016/5/11/chartex" xmlns:cx6="http://schemas.microsoft.com/office/drawing/2016/5/12/chartex" xmlns:cx7="http://schemas.microsoft.com/office/drawing/2016/5/13/chartex" xmlns:cx8="http://schemas.microsoft.com/office/drawing/2016/5/14/chartex" xmlns:mc="http://schemas.openxmlformats.org/markup-compatibility/2006" xmlns:aink="http://schemas.microsoft.com/office/drawing/2016/ink" xmlns:am3d="http://schemas.microsoft.com/office/drawing/2017/model3d" xmlns:o="urn:schemas-microsoft-com:office:office" xmlns:r="http://schemas.openxmlformats.org/officeDocument/2006/relationships" xmlns:m="http://schemas.openxmlformats.org/officeDocument/2006/math" xmlns:v="urn:schemas-microsoft-com:vml" xmlns:wp14="http://schemas.microsoft.com/office/word/2010/wordprocessingDrawing" xmlns:wp="http://schemas.openxmlformats.org/drawingml/2006/wordprocessingDrawing" xmlns:w10="urn:schemas-microsoft-com:office:word" xmlns:w="http://schemas.openxmlformats.org/wordprocessingml/2006/main" xmlns:w14="http://schemas.microsoft.com/office/word/2010/wordml" xmlns:w15="http://schemas.microsoft.com/office/word/2012/wordml" xmlns:w16cid="http://schemas.microsoft.com/office/word/2016/wordml/cid" xmlns:w16se="http://schemas.microsoft.com/office/word/2015/wordml/symex" xmlns:wpg="http://schemas.microsoft.com/office/word/2010/wordprocessingGroup" xmlns:wpi="http://schemas.microsoft.com/office/word/2010/wordprocessingInk" xmlns:wne="http://schemas.microsoft.com/office/word/2006/wordml" xmlns:wps="http://schemas.microsoft.com/office/word/2010/wordprocessingShape" mc:Ignorable="w14 w15 w16se w16cid wp14">
+  <w:endnote w:type="separator" w:id="-1">
+    <w:p>
+      <w:r>
+        <w:separator/>
+      </w:r>
+    </w:p>
+  </w:endnote>
+  <w:endnote w:type="continuationSeparator" w:id="0">
+    <w:p>
+      <w:r>
+        <w:continuationSeparator/>
+      </w:r>
+    </w:p>
+  </w:endnote>
+</w:endnotes>
+</file>
+
+<file path=word/footnotes.xml><?xml version="1.0" encoding="utf-8"?>
+<w:footnotes xmlns:wpc="http://schemas.microsoft.com/office/word/2010/wordprocessingCanvas" xmlns:cx="http://schemas.microsoft.com/office/drawing/2014/chartex" xmlns:cx1="http://schemas.microsoft.com/office/drawing/2015/9/8/chartex" xmlns:cx2="http://schemas.microsoft.com/office/drawing/2015/10/21/chartex" xmlns:cx3="http://schemas.microsoft.com/office/drawing/2016/5/9/chartex" xmlns:cx4="http://schemas.microsoft.com/office/drawing/2016/5/10/chartex" xmlns:cx5="http://schemas.microsoft.com/office/drawing/2016/5/11/chartex" xmlns:cx6="http://schemas.microsoft.com/office/drawing/2016/5/12/chartex" xmlns:cx7="http://schemas.microsoft.com/office/drawing/2016/5/13/chartex" xmlns:cx8="http://schemas.microsoft.com/office/drawing/2016/5/14/chartex" xmlns:mc="http://schemas.openxmlformats.org/markup-compatibility/2006" xmlns:aink="http://schemas.microsoft.com/office/drawing/2016/ink" xmlns:am3d="http://schemas.microsoft.com/office/drawing/2017/model3d" xmlns:o="urn:schemas-microsoft-com:office:office" xmlns:r="http://schemas.openxmlformats.org/officeDocument/2006/relationships" xmlns:m="http://schemas.openxmlformats.org/officeDocument/2006/math" xmlns:v="urn:schemas-microsoft-com:vml" xmlns:wp14="http://schemas.microsoft.com/office/word/2010/wordprocessingDrawing" xmlns:wp="http://schemas.openxmlformats.org/drawingml/2006/wordprocessingDrawing" xmlns:w10="urn:schemas-microsoft-com:office:word" xmlns:w="http://schemas.openxmlformats.org/wordprocessingml/2006/main" xmlns:w14="http://schemas.microsoft.com/office/word/2010/wordml" xmlns:w15="http://schemas.microsoft.com/office/word/2012/wordml" xmlns:w16cid="http://schemas.microsoft.com/office/word/2016/wordml/cid" xmlns:w16se="http://schemas.microsoft.com/office/word/2015/wordml/symex" xmlns:wpg="http://schemas.microsoft.com/office/word/2010/wordprocessingGroup" xmlns:wpi="http://schemas.microsoft.com/office/word/2010/wordprocessingInk" xmlns:wne="http://schemas.microsoft.com/office/word/2006/wordml" xmlns:wps="http://schemas.microsoft.com/office/word/2010/wordprocessingShape" mc:Ignorable="w14 w15 w16se w16cid wp14">
+  <w:footnote w:type="separator" w:id="-1">
+    <w:p>
+      <w:r>
+        <w:separator/>
+      </w:r>
+    </w:p>
+  </w:footnote>
+  <w:footnote w:type="continuationSeparator" w:id="0">
+    <w:p>
+      <w:r>
+        <w:continuationSeparator/>
+      </w:r>
+    </w:p>
+  </w:footnote>
+</w:footnotes>
+</file>
+
+<file path=word/header1.xml><?xml version="1.0" encoding="utf-8"?>
+<w:hdr xmlns:wpc="http://schemas.microsoft.com/office/word/2010/wordprocessingCanvas" xmlns:cx="http://schemas.microsoft.com/office/drawing/2014/chartex" xmlns:cx1="http://schemas.microsoft.com/office/drawing/2015/9/8/chartex" xmlns:cx2="http://schemas.microsoft.com/office/drawing/2015/10/21/chartex" xmlns:cx3="http://schemas.microsoft.com/office/drawing/2016/5/9/chartex" xmlns:cx4="http://schemas.microsoft.com/office/drawing/2016/5/10/chartex" xmlns:cx5="http://schemas.microsoft.com/office/drawing/2016/5/11/chartex" xmlns:cx6="http://schemas.microsoft.com/office/drawing/2016/5/12/chartex" xmlns:cx7="http://schemas.microsoft.com/office/drawing/2016/5/13/chartex" xmlns:cx8="http://schemas.microsoft.com/office/drawing/2016/5/14/chartex" xmlns:mc="http://schemas.openxmlformats.org/markup-compatibility/2006" xmlns:aink="http://schemas.microsoft.com/office/drawing/2016/ink" xmlns:am3d="http://schemas.microsoft.com/office/drawing/2017/model3d" xmlns:o="urn:schemas-microsoft-com:office:office" xmlns:r="http://schemas.openxmlformats.org/officeDocument/2006/relationships" xmlns:m="http://schemas.openxmlformats.org/officeDocument/2006/math" xmlns:v="urn:schemas-microsoft-com:vml" xmlns:wp14="http://schemas.microsoft.com/office/word/2010/wordprocessingDrawing" xmlns:wp="http://schemas.openxmlformats.org/drawingml/2006/wordprocessingDrawing" xmlns:w10="urn:schemas-microsoft-com:office:word" xmlns:w="http://schemas.openxmlformats.org/wordprocessingml/2006/main" xmlns:w14="http://schemas.microsoft.com/office/word/2010/wordml" xmlns:w15="http://schemas.microsoft.com/office/word/2012/wordml" xmlns:w16cid="http://schemas.microsoft.com/office/word/2016/wordml/cid" xmlns:w16se="http://schemas.microsoft.com/office/word/2015/wordml/symex" xmlns:wpg="http://schemas.microsoft.com/office/word/2010/wordprocessingGroup" xmlns:wpi="http://schemas.microsoft.com/office/word/2010/wordprocessingInk" xmlns:wne="http://schemas.microsoft.com/office/word/2006/wordml" xmlns:wps="http://schemas.microsoft.com/office/word/2010/wordprocessingShape" mc:Ignorable="w14 w15 w16se w16cid wp14">
+  <w:p>
+    <w:pPr>
+      <w:pStyle w:val="Encabezado"/>
+    </w:pPr>
+    <w:r>
+      <w:t>Edgar Alexis González Amador</w:t>
+    </w:r>
+    <w:r>
+      <w:t xml:space="preserve">             </w:t>
+    </w:r>
+    <w:r>
+      <w:t xml:space="preserve">A01746540       </w:t>
+    </w:r>
+    <w:r>
+      <w:ptab w:relativeTo="margin" w:alignment="right" w:leader="none"/>
+    </w:r>
+    <w:r>
+      <w:t xml:space="preserve">Fundamentos de </w:t>
+    </w:r>
+    <w:proofErr w:type="gramStart"/>
+    <w:r>
+      <w:t>programación  -</w:t>
+    </w:r>
+    <w:proofErr w:type="gramEnd"/>
+    <w:r>
+      <w:t xml:space="preserve"> Tarea 2</w:t>
+    </w:r>
+  </w:p>
+</w:hdr>
+</file>
+
 <file path=word/numbering.xml><?xml version="1.0" encoding="utf-8"?>
-<w:numbering xmlns:wpc="http://schemas.microsoft.com/office/word/2010/wordprocessingCanvas" xmlns:mo="http://schemas.microsoft.com/office/mac/office/2008/main" xmlns:mc="http://schemas.openxmlformats.org/markup-compatibility/2006" xmlns:mv="urn:schemas-microsoft-com:mac:vml" xmlns:o="urn:schemas-microsoft-com:office:office" xmlns:r="http://schemas.openxmlformats.org/officeDocument/2006/relationships" xmlns:m="http://schemas.openxmlformats.org/officeDocument/2006/math" xmlns:v="urn:schemas-microsoft-com:vml" xmlns:wp14="http://schemas.microsoft.com/office/word/2010/wordprocessingDrawing" xmlns:wp="http://schemas.openxmlformats.org/drawingml/2006/wordprocessingDrawing" xmlns:w10="urn:schemas-microsoft-com:office:word" xmlns:w="http://schemas.openxmlformats.org/wordprocessingml/2006/main" xmlns:w14="http://schemas.microsoft.com/office/word/2010/wordml" xmlns:w15="http://schemas.microsoft.com/office/word/2012/wordml" xmlns:wpg="http://schemas.microsoft.com/office/word/2010/wordprocessingGroup" xmlns:wpi="http://schemas.microsoft.com/office/word/2010/wordprocessingInk" xmlns:wne="http://schemas.microsoft.com/office/word/2006/wordml" xmlns:wps="http://schemas.microsoft.com/office/word/2010/wordprocessingShape" mc:Ignorable="w14 w15 wp14">
-  <w:abstractNum w:abstractNumId="0">
+<w:numbering xmlns:wpc="http://schemas.microsoft.com/office/word/2010/wordprocessingCanvas" xmlns:cx="http://schemas.microsoft.com/office/drawing/2014/chartex" xmlns:cx1="http://schemas.microsoft.com/office/drawing/2015/9/8/chartex" xmlns:cx2="http://schemas.microsoft.com/office/drawing/2015/10/21/chartex" xmlns:cx3="http://schemas.microsoft.com/office/drawing/2016/5/9/chartex" xmlns:cx4="http://schemas.microsoft.com/office/drawing/2016/5/10/chartex" xmlns:cx5="http://schemas.microsoft.com/office/drawing/2016/5/11/chartex" xmlns:cx6="http://schemas.microsoft.com/office/drawing/2016/5/12/chartex" xmlns:cx7="http://schemas.microsoft.com/office/drawing/2016/5/13/chartex" xmlns:cx8="http://schemas.microsoft.com/office/drawing/2016/5/14/chartex" xmlns:mc="http://schemas.openxmlformats.org/markup-compatibility/2006" xmlns:aink="http://schemas.microsoft.com/office/drawing/2016/ink" xmlns:am3d="http://schemas.microsoft.com/office/drawing/2017/model3d" xmlns:o="urn:schemas-microsoft-com:office:office" xmlns:r="http://schemas.openxmlformats.org/officeDocument/2006/relationships" xmlns:m="http://schemas.openxmlformats.org/officeDocument/2006/math" xmlns:v="urn:schemas-microsoft-com:vml" xmlns:wp14="http://schemas.microsoft.com/office/word/2010/wordprocessingDrawing" xmlns:wp="http://schemas.openxmlformats.org/drawingml/2006/wordprocessingDrawing" xmlns:w10="urn:schemas-microsoft-com:office:word" xmlns:w="http://schemas.openxmlformats.org/wordprocessingml/2006/main" xmlns:w14="http://schemas.microsoft.com/office/word/2010/wordml" xmlns:w15="http://schemas.microsoft.com/office/word/2012/wordml" xmlns:w16cid="http://schemas.microsoft.com/office/word/2016/wordml/cid" xmlns:w16se="http://schemas.microsoft.com/office/word/2015/wordml/symex" xmlns:wpg="http://schemas.microsoft.com/office/word/2010/wordprocessingGroup" xmlns:wpi="http://schemas.microsoft.com/office/word/2010/wordprocessingInk" xmlns:wne="http://schemas.microsoft.com/office/word/2006/wordml" xmlns:wps="http://schemas.microsoft.com/office/word/2010/wordprocessingShape" mc:Ignorable="w14 w15 w16se w16cid wp14">
+  <w:abstractNum w:abstractNumId="0" w15:restartNumberingAfterBreak="0">
     <w:nsid w:val="0DF825E8"/>
     <w:multiLevelType w:val="multilevel"/>
     <w:tmpl w:val="C78CBBC4"/>
@@ -4718,7 +6892,7 @@
       </w:rPr>
     </w:lvl>
   </w:abstractNum>
-  <w:abstractNum w:abstractNumId="1">
+  <w:abstractNum w:abstractNumId="1" w15:restartNumberingAfterBreak="0">
     <w:nsid w:val="10FF279D"/>
     <w:multiLevelType w:val="hybridMultilevel"/>
     <w:tmpl w:val="FE0004D4"/>
@@ -4831,7 +7005,7 @@
       </w:rPr>
     </w:lvl>
   </w:abstractNum>
-  <w:abstractNum w:abstractNumId="2">
+  <w:abstractNum w:abstractNumId="2" w15:restartNumberingAfterBreak="0">
     <w:nsid w:val="18495C16"/>
     <w:multiLevelType w:val="hybridMultilevel"/>
     <w:tmpl w:val="1C1226D4"/>
@@ -4944,7 +7118,7 @@
       </w:rPr>
     </w:lvl>
   </w:abstractNum>
-  <w:abstractNum w:abstractNumId="3">
+  <w:abstractNum w:abstractNumId="3" w15:restartNumberingAfterBreak="0">
     <w:nsid w:val="376D095F"/>
     <w:multiLevelType w:val="hybridMultilevel"/>
     <w:tmpl w:val="4BA42360"/>
@@ -5057,7 +7231,7 @@
       </w:rPr>
     </w:lvl>
   </w:abstractNum>
-  <w:abstractNum w:abstractNumId="4">
+  <w:abstractNum w:abstractNumId="4" w15:restartNumberingAfterBreak="0">
     <w:nsid w:val="5BB571DD"/>
     <w:multiLevelType w:val="hybridMultilevel"/>
     <w:tmpl w:val="56AA108E"/>
@@ -5170,7 +7344,7 @@
       </w:rPr>
     </w:lvl>
   </w:abstractNum>
-  <w:abstractNum w:abstractNumId="5">
+  <w:abstractNum w:abstractNumId="5" w15:restartNumberingAfterBreak="0">
     <w:nsid w:val="7C994F4D"/>
     <w:multiLevelType w:val="multilevel"/>
     <w:tmpl w:val="FD3EE86C"/>
@@ -5341,7 +7515,7 @@
 </file>
 
 <file path=word/styles.xml><?xml version="1.0" encoding="utf-8"?>
-<w:styles xmlns:mc="http://schemas.openxmlformats.org/markup-compatibility/2006" xmlns:r="http://schemas.openxmlformats.org/officeDocument/2006/relationships" xmlns:w="http://schemas.openxmlformats.org/wordprocessingml/2006/main" xmlns:w14="http://schemas.microsoft.com/office/word/2010/wordml" xmlns:w15="http://schemas.microsoft.com/office/word/2012/wordml" mc:Ignorable="w14 w15">
+<w:styles xmlns:mc="http://schemas.openxmlformats.org/markup-compatibility/2006" xmlns:r="http://schemas.openxmlformats.org/officeDocument/2006/relationships" xmlns:w="http://schemas.openxmlformats.org/wordprocessingml/2006/main" xmlns:w14="http://schemas.microsoft.com/office/word/2010/wordml" xmlns:w15="http://schemas.microsoft.com/office/word/2012/wordml" xmlns:w16cid="http://schemas.microsoft.com/office/word/2016/wordml/cid" xmlns:w16se="http://schemas.microsoft.com/office/word/2015/wordml/symex" mc:Ignorable="w14 w15 w16se w16cid">
   <w:docDefaults>
     <w:rPrDefault>
       <w:rPr>
@@ -5353,7 +7527,7 @@
     </w:rPrDefault>
     <w:pPrDefault/>
   </w:docDefaults>
-  <w:latentStyles w:defLockedState="0" w:defUIPriority="99" w:defSemiHidden="0" w:defUnhideWhenUsed="0" w:defQFormat="0" w:count="382">
+  <w:latentStyles w:defLockedState="0" w:defUIPriority="99" w:defSemiHidden="0" w:defUnhideWhenUsed="0" w:defQFormat="0" w:count="375">
     <w:lsdException w:name="Normal" w:uiPriority="0" w:qFormat="1"/>
     <w:lsdException w:name="heading 1" w:uiPriority="9" w:qFormat="1"/>
     <w:lsdException w:name="heading 2" w:semiHidden="1" w:uiPriority="9" w:unhideWhenUsed="1" w:qFormat="1"/>
@@ -5459,6 +7633,7 @@
     <w:lsdException w:name="HTML Sample" w:semiHidden="1" w:unhideWhenUsed="1"/>
     <w:lsdException w:name="HTML Typewriter" w:semiHidden="1" w:unhideWhenUsed="1"/>
     <w:lsdException w:name="HTML Variable" w:semiHidden="1" w:unhideWhenUsed="1"/>
+    <w:lsdException w:name="Normal Table" w:semiHidden="1" w:unhideWhenUsed="1"/>
     <w:lsdException w:name="annotation subject" w:semiHidden="1" w:unhideWhenUsed="1"/>
     <w:lsdException w:name="No List" w:semiHidden="1" w:unhideWhenUsed="1"/>
     <w:lsdException w:name="Outline List 1" w:semiHidden="1" w:unhideWhenUsed="1"/>
@@ -5505,17 +7680,10 @@
     <w:lsdException w:name="Table Subtle 2" w:semiHidden="1" w:unhideWhenUsed="1"/>
     <w:lsdException w:name="Table Web 1" w:semiHidden="1" w:unhideWhenUsed="1"/>
     <w:lsdException w:name="Table Web 2" w:semiHidden="1" w:unhideWhenUsed="1"/>
+    <w:lsdException w:name="Table Web 3" w:semiHidden="1" w:unhideWhenUsed="1"/>
     <w:lsdException w:name="Balloon Text" w:semiHidden="1" w:unhideWhenUsed="1"/>
     <w:lsdException w:name="Table Grid" w:uiPriority="59"/>
-    <w:lsdException w:name="Note Level 1" w:semiHidden="1" w:unhideWhenUsed="1"/>
-    <w:lsdException w:name="Note Level 2" w:semiHidden="1" w:unhideWhenUsed="1"/>
-    <w:lsdException w:name="Note Level 3" w:semiHidden="1" w:unhideWhenUsed="1"/>
-    <w:lsdException w:name="Note Level 4" w:semiHidden="1" w:unhideWhenUsed="1"/>
-    <w:lsdException w:name="Note Level 5" w:semiHidden="1" w:unhideWhenUsed="1"/>
-    <w:lsdException w:name="Note Level 6" w:semiHidden="1" w:unhideWhenUsed="1"/>
-    <w:lsdException w:name="Note Level 7" w:semiHidden="1" w:unhideWhenUsed="1"/>
-    <w:lsdException w:name="Note Level 8" w:semiHidden="1" w:unhideWhenUsed="1"/>
-    <w:lsdException w:name="Note Level 9" w:semiHidden="1" w:unhideWhenUsed="1"/>
+    <w:lsdException w:name="Table Theme" w:semiHidden="1" w:unhideWhenUsed="1"/>
     <w:lsdException w:name="Placeholder Text" w:semiHidden="1"/>
     <w:lsdException w:name="No Spacing" w:uiPriority="1" w:qFormat="1"/>
     <w:lsdException w:name="Light Shading" w:uiPriority="60"/>
@@ -5806,7 +7974,6 @@
     <w:uiPriority w:val="59"/>
     <w:rsid w:val="00AA3549"/>
     <w:tblPr>
-      <w:tblInd w:w="0" w:type="dxa"/>
       <w:tblBorders>
         <w:top w:val="single" w:sz="4" w:space="0" w:color="auto"/>
         <w:left w:val="single" w:sz="4" w:space="0" w:color="auto"/>
@@ -5815,12 +7982,6 @@
         <w:insideH w:val="single" w:sz="4" w:space="0" w:color="auto"/>
         <w:insideV w:val="single" w:sz="4" w:space="0" w:color="auto"/>
       </w:tblBorders>
-      <w:tblCellMar>
-        <w:top w:w="0" w:type="dxa"/>
-        <w:left w:w="108" w:type="dxa"/>
-        <w:bottom w:w="0" w:type="dxa"/>
-        <w:right w:w="108" w:type="dxa"/>
-      </w:tblCellMar>
     </w:tblPr>
   </w:style>
   <w:style w:type="paragraph" w:styleId="Sinespaciado">
@@ -5878,6 +8039,48 @@
       <w:color w:val="800080" w:themeColor="followedHyperlink"/>
       <w:u w:val="single"/>
     </w:rPr>
+  </w:style>
+  <w:style w:type="paragraph" w:styleId="Encabezado">
+    <w:name w:val="header"/>
+    <w:basedOn w:val="Normal"/>
+    <w:link w:val="EncabezadoCar"/>
+    <w:uiPriority w:val="99"/>
+    <w:unhideWhenUsed/>
+    <w:rsid w:val="00514B4C"/>
+    <w:pPr>
+      <w:tabs>
+        <w:tab w:val="center" w:pos="4419"/>
+        <w:tab w:val="right" w:pos="8838"/>
+      </w:tabs>
+    </w:pPr>
+  </w:style>
+  <w:style w:type="character" w:customStyle="1" w:styleId="EncabezadoCar">
+    <w:name w:val="Encabezado Car"/>
+    <w:basedOn w:val="Fuentedeprrafopredeter"/>
+    <w:link w:val="Encabezado"/>
+    <w:uiPriority w:val="99"/>
+    <w:rsid w:val="00514B4C"/>
+  </w:style>
+  <w:style w:type="paragraph" w:styleId="Piedepgina">
+    <w:name w:val="footer"/>
+    <w:basedOn w:val="Normal"/>
+    <w:link w:val="PiedepginaCar"/>
+    <w:uiPriority w:val="99"/>
+    <w:unhideWhenUsed/>
+    <w:rsid w:val="00514B4C"/>
+    <w:pPr>
+      <w:tabs>
+        <w:tab w:val="center" w:pos="4419"/>
+        <w:tab w:val="right" w:pos="8838"/>
+      </w:tabs>
+    </w:pPr>
+  </w:style>
+  <w:style w:type="character" w:customStyle="1" w:styleId="PiedepginaCar">
+    <w:name w:val="Pie de página Car"/>
+    <w:basedOn w:val="Fuentedeprrafopredeter"/>
+    <w:link w:val="Piedepgina"/>
+    <w:uiPriority w:val="99"/>
+    <w:rsid w:val="00514B4C"/>
   </w:style>
 </w:styles>
 </file>

</xml_diff>